<commit_message>
Updated change log with all of my changes to date.
Updated the change log, documenting the all of the changes to date
since taking over maintenance of the tune book from Rod Anderson.
</commit_message>
<xml_diff>
--- a/src/change-log.docx
+++ b/src/change-log.docx
@@ -238,124 +238,277 @@
           <w:tcPr>
             <w:tcW w:w="1458" w:type="dxa"/>
             <w:cnfStyle w:val="001000000000" w:firstRow="0" w:lastRow="0" w:firstColumn="1" w:lastColumn="0" w:oddVBand="0" w:evenVBand="0" w:oddHBand="0" w:evenHBand="0" w:firstRowFirstColumn="0" w:firstRowLastColumn="0" w:lastRowFirstColumn="0" w:lastRowLastColumn="0"/>
-            <w:tcBorders/>
-            <w:shd w:fill="auto" w:val="clear"/>
-          </w:tcPr>
-          <w:p>
-            <w:pPr>
-              <w:pStyle w:val="Normal"/>
-              <w:spacing w:lineRule="auto" w:line="240" w:before="0" w:after="0"/>
-              <w:rPr>
-                <w:bCs/>
-              </w:rPr>
-            </w:pPr>
-            <w:r>
-              <w:rPr>
-                <w:b w:val="false"/>
-                <w:bCs w:val="false"/>
-              </w:rPr>
-              <w:t>8-Sep-2019</w:t>
+            <w:tcBorders>
+              <w:top w:val="nil"/>
+              <w:bottom w:val="nil"/>
+              <w:right w:val="nil"/>
+              <w:insideH w:val="nil"/>
+              <w:insideV w:val="nil"/>
+            </w:tcBorders>
+            <w:shd w:fill="auto" w:val="clear"/>
+          </w:tcPr>
+          <w:p>
+            <w:pPr>
+              <w:pStyle w:val="Normal"/>
+              <w:spacing w:lineRule="auto" w:line="240" w:before="0" w:after="0"/>
+              <w:rPr>
+                <w:rFonts w:ascii="Calibri" w:hAnsi="Calibri" w:eastAsia="Calibri" w:cs="" w:asciiTheme="minorHAnsi" w:cstheme="minorBidi" w:eastAsiaTheme="minorHAnsi" w:hAnsiTheme="minorHAnsi"/>
+                <w:b w:val="false"/>
+                <w:b w:val="false"/>
+                <w:color w:val="auto"/>
+                <w:kern w:val="0"/>
+                <w:sz w:val="22"/>
+                <w:szCs w:val="22"/>
+                <w:lang w:val="en-CA" w:eastAsia="en-US" w:bidi="ar-SA"/>
+              </w:rPr>
+            </w:pPr>
+            <w:r>
+              <w:rPr>
+                <w:rFonts w:eastAsia="Calibri" w:cs="" w:cstheme="minorBidi" w:eastAsiaTheme="minorHAnsi"/>
+                <w:b w:val="false"/>
+                <w:color w:val="auto"/>
+                <w:kern w:val="0"/>
+                <w:sz w:val="22"/>
+                <w:szCs w:val="22"/>
+                <w:lang w:val="en-CA" w:eastAsia="en-US" w:bidi="ar-SA"/>
+              </w:rPr>
+              <w:t>1</w:t>
+            </w:r>
+            <w:r>
+              <w:rPr>
+                <w:rFonts w:eastAsia="Calibri" w:cs="" w:cstheme="minorBidi" w:eastAsiaTheme="minorHAnsi"/>
+                <w:b w:val="false"/>
+                <w:color w:val="auto"/>
+                <w:kern w:val="0"/>
+                <w:sz w:val="22"/>
+                <w:szCs w:val="22"/>
+                <w:lang w:val="en-CA" w:eastAsia="en-US" w:bidi="ar-SA"/>
+              </w:rPr>
+              <w:t>4</w:t>
+            </w:r>
+            <w:r>
+              <w:rPr>
+                <w:rFonts w:eastAsia="Calibri" w:cs="" w:cstheme="minorBidi" w:eastAsiaTheme="minorHAnsi"/>
+                <w:b w:val="false"/>
+                <w:color w:val="auto"/>
+                <w:kern w:val="0"/>
+                <w:sz w:val="22"/>
+                <w:szCs w:val="22"/>
+                <w:lang w:val="en-CA" w:eastAsia="en-US" w:bidi="ar-SA"/>
+              </w:rPr>
+              <w:t>-Sep-2019</w:t>
             </w:r>
           </w:p>
         </w:tc>
         <w:tc>
           <w:tcPr>
             <w:tcW w:w="1981" w:type="dxa"/>
-            <w:tcBorders/>
-            <w:shd w:fill="auto" w:val="clear"/>
-          </w:tcPr>
-          <w:p>
-            <w:pPr>
-              <w:pStyle w:val="Normal"/>
-              <w:spacing w:lineRule="auto" w:line="240" w:before="0" w:after="0"/>
-              <w:cnfStyle w:val="000000100000" w:firstRow="0" w:lastRow="0" w:firstColumn="0" w:lastColumn="0" w:oddVBand="0" w:evenVBand="0" w:oddHBand="1" w:evenHBand="0" w:firstRowFirstColumn="0" w:firstRowLastColumn="0" w:lastRowFirstColumn="0" w:lastRowLastColumn="0"/>
-              <w:rPr/>
-            </w:pPr>
-            <w:r>
-              <w:rPr/>
-              <w:t>All</w:t>
+            <w:tcBorders>
+              <w:top w:val="nil"/>
+              <w:left w:val="nil"/>
+              <w:bottom w:val="nil"/>
+              <w:right w:val="nil"/>
+              <w:insideH w:val="nil"/>
+              <w:insideV w:val="nil"/>
+            </w:tcBorders>
+            <w:shd w:fill="auto" w:val="clear"/>
+          </w:tcPr>
+          <w:p>
+            <w:pPr>
+              <w:pStyle w:val="Normal"/>
+              <w:spacing w:lineRule="auto" w:line="240" w:before="0" w:after="0"/>
+              <w:cnfStyle w:val="000000100000" w:firstRow="0" w:lastRow="0" w:firstColumn="0" w:lastColumn="0" w:oddVBand="0" w:evenVBand="0" w:oddHBand="1" w:evenHBand="0" w:firstRowFirstColumn="0" w:firstRowLastColumn="0" w:lastRowFirstColumn="0" w:lastRowLastColumn="0"/>
+              <w:rPr>
+                <w:rFonts w:ascii="Calibri" w:hAnsi="Calibri" w:eastAsia="Calibri" w:cs="" w:asciiTheme="minorHAnsi" w:cstheme="minorBidi" w:eastAsiaTheme="minorHAnsi" w:hAnsiTheme="minorHAnsi"/>
+                <w:b w:val="false"/>
+                <w:b w:val="false"/>
+                <w:color w:val="auto"/>
+                <w:kern w:val="0"/>
+                <w:sz w:val="22"/>
+                <w:szCs w:val="22"/>
+                <w:lang w:val="en-CA" w:eastAsia="en-US" w:bidi="ar-SA"/>
+              </w:rPr>
+            </w:pPr>
+            <w:r>
+              <w:rPr>
+                <w:rFonts w:eastAsia="Calibri" w:cs="" w:cstheme="minorBidi" w:eastAsiaTheme="minorHAnsi"/>
+                <w:b w:val="false"/>
+                <w:color w:val="auto"/>
+                <w:kern w:val="0"/>
+                <w:sz w:val="22"/>
+                <w:szCs w:val="22"/>
+                <w:lang w:val="en-CA" w:eastAsia="en-US" w:bidi="ar-SA"/>
+              </w:rPr>
+              <w:t>CCJ Addendum I</w:t>
             </w:r>
           </w:p>
         </w:tc>
         <w:tc>
           <w:tcPr>
             <w:tcW w:w="2070" w:type="dxa"/>
-            <w:tcBorders/>
-            <w:shd w:fill="auto" w:val="clear"/>
-          </w:tcPr>
-          <w:p>
-            <w:pPr>
-              <w:pStyle w:val="Normal"/>
-              <w:spacing w:lineRule="auto" w:line="240" w:before="0" w:after="0"/>
-              <w:cnfStyle w:val="000000100000" w:firstRow="0" w:lastRow="0" w:firstColumn="0" w:lastColumn="0" w:oddVBand="0" w:evenVBand="0" w:oddHBand="1" w:evenHBand="0" w:firstRowFirstColumn="0" w:firstRowLastColumn="0" w:lastRowFirstColumn="0" w:lastRowLastColumn="0"/>
-              <w:rPr/>
-            </w:pPr>
-            <w:r>
-              <w:rPr/>
-              <w:t>A few</w:t>
+            <w:tcBorders>
+              <w:top w:val="nil"/>
+              <w:left w:val="nil"/>
+              <w:bottom w:val="nil"/>
+              <w:right w:val="nil"/>
+              <w:insideH w:val="nil"/>
+              <w:insideV w:val="nil"/>
+            </w:tcBorders>
+            <w:shd w:fill="auto" w:val="clear"/>
+          </w:tcPr>
+          <w:p>
+            <w:pPr>
+              <w:pStyle w:val="Normal"/>
+              <w:spacing w:lineRule="auto" w:line="240" w:before="0" w:after="0"/>
+              <w:cnfStyle w:val="000000100000" w:firstRow="0" w:lastRow="0" w:firstColumn="0" w:lastColumn="0" w:oddVBand="0" w:evenVBand="0" w:oddHBand="1" w:evenHBand="0" w:firstRowFirstColumn="0" w:firstRowLastColumn="0" w:lastRowFirstColumn="0" w:lastRowLastColumn="0"/>
+              <w:rPr>
+                <w:rFonts w:ascii="Calibri" w:hAnsi="Calibri" w:eastAsia="Calibri" w:cs="" w:asciiTheme="minorHAnsi" w:cstheme="minorBidi" w:eastAsiaTheme="minorHAnsi" w:hAnsiTheme="minorHAnsi"/>
+                <w:b w:val="false"/>
+                <w:b w:val="false"/>
+                <w:color w:val="auto"/>
+                <w:kern w:val="0"/>
+                <w:sz w:val="22"/>
+                <w:szCs w:val="22"/>
+                <w:lang w:val="en-CA" w:eastAsia="en-US" w:bidi="ar-SA"/>
+              </w:rPr>
+            </w:pPr>
+            <w:r>
+              <w:rPr>
+                <w:rFonts w:eastAsia="Calibri" w:cs="" w:cstheme="minorBidi" w:eastAsiaTheme="minorHAnsi"/>
+                <w:b w:val="false"/>
+                <w:color w:val="auto"/>
+                <w:kern w:val="0"/>
+                <w:sz w:val="22"/>
+                <w:szCs w:val="22"/>
+                <w:lang w:val="en-CA" w:eastAsia="en-US" w:bidi="ar-SA"/>
+              </w:rPr>
+              <w:t>Reel de Montreal</w:t>
             </w:r>
           </w:p>
         </w:tc>
         <w:tc>
           <w:tcPr>
             <w:tcW w:w="720" w:type="dxa"/>
-            <w:tcBorders/>
-            <w:shd w:fill="auto" w:val="clear"/>
-          </w:tcPr>
-          <w:p>
-            <w:pPr>
-              <w:pStyle w:val="Normal"/>
-              <w:spacing w:lineRule="auto" w:line="240" w:before="0" w:after="0"/>
-              <w:cnfStyle w:val="000000100000" w:firstRow="0" w:lastRow="0" w:firstColumn="0" w:lastColumn="0" w:oddVBand="0" w:evenVBand="0" w:oddHBand="1" w:evenHBand="0" w:firstRowFirstColumn="0" w:firstRowLastColumn="0" w:lastRowFirstColumn="0" w:lastRowLastColumn="0"/>
-              <w:rPr/>
-            </w:pPr>
-            <w:r>
-              <w:rPr/>
+            <w:tcBorders>
+              <w:top w:val="nil"/>
+              <w:left w:val="nil"/>
+              <w:bottom w:val="nil"/>
+              <w:right w:val="nil"/>
+              <w:insideH w:val="nil"/>
+              <w:insideV w:val="nil"/>
+            </w:tcBorders>
+            <w:shd w:fill="auto" w:val="clear"/>
+          </w:tcPr>
+          <w:p>
+            <w:pPr>
+              <w:pStyle w:val="Normal"/>
+              <w:spacing w:lineRule="auto" w:line="240" w:before="0" w:after="0"/>
+              <w:cnfStyle w:val="000000100000" w:firstRow="0" w:lastRow="0" w:firstColumn="0" w:lastColumn="0" w:oddVBand="0" w:evenVBand="0" w:oddHBand="1" w:evenHBand="0" w:firstRowFirstColumn="0" w:firstRowLastColumn="0" w:lastRowFirstColumn="0" w:lastRowLastColumn="0"/>
+              <w:rPr>
+                <w:rFonts w:ascii="Calibri" w:hAnsi="Calibri" w:eastAsia="Calibri" w:cs="" w:asciiTheme="minorHAnsi" w:cstheme="minorBidi" w:eastAsiaTheme="minorHAnsi" w:hAnsiTheme="minorHAnsi"/>
+                <w:b w:val="false"/>
+                <w:b w:val="false"/>
+                <w:color w:val="auto"/>
+                <w:kern w:val="0"/>
+                <w:sz w:val="22"/>
+                <w:szCs w:val="22"/>
+                <w:lang w:val="en-CA" w:eastAsia="en-US" w:bidi="ar-SA"/>
+              </w:rPr>
+            </w:pPr>
+            <w:r>
+              <w:rPr>
+                <w:rFonts w:eastAsia="Calibri" w:cs="" w:cstheme="minorBidi" w:eastAsiaTheme="minorHAnsi"/>
+                <w:b w:val="false"/>
+                <w:color w:val="auto"/>
+                <w:kern w:val="0"/>
+                <w:sz w:val="22"/>
+                <w:szCs w:val="22"/>
+                <w:lang w:val="en-CA" w:eastAsia="en-US" w:bidi="ar-SA"/>
+              </w:rPr>
+              <w:t>171</w:t>
             </w:r>
           </w:p>
         </w:tc>
         <w:tc>
           <w:tcPr>
             <w:tcW w:w="4950" w:type="dxa"/>
-            <w:tcBorders/>
-            <w:shd w:fill="auto" w:val="clear"/>
-          </w:tcPr>
-          <w:p>
-            <w:pPr>
-              <w:pStyle w:val="Normal"/>
-              <w:spacing w:lineRule="auto" w:line="240" w:before="0" w:after="0"/>
-              <w:cnfStyle w:val="000000100000" w:firstRow="0" w:lastRow="0" w:firstColumn="0" w:lastColumn="0" w:oddVBand="0" w:evenVBand="0" w:oddHBand="1" w:evenHBand="0" w:firstRowFirstColumn="0" w:firstRowLastColumn="0" w:lastRowFirstColumn="0" w:lastRowLastColumn="0"/>
-              <w:rPr/>
-            </w:pPr>
-            <w:r>
-              <w:rPr/>
-              <w:t>Various updates, details will b</w:t>
-            </w:r>
-            <w:r>
-              <w:rPr/>
-              <w:t>e</w:t>
-            </w:r>
-            <w:r>
-              <w:rPr/>
-              <w:t xml:space="preserve"> updated in next published change log</w:t>
+            <w:tcBorders>
+              <w:top w:val="nil"/>
+              <w:left w:val="nil"/>
+              <w:bottom w:val="nil"/>
+              <w:right w:val="nil"/>
+              <w:insideH w:val="nil"/>
+              <w:insideV w:val="nil"/>
+            </w:tcBorders>
+            <w:shd w:fill="auto" w:val="clear"/>
+          </w:tcPr>
+          <w:p>
+            <w:pPr>
+              <w:pStyle w:val="Normal"/>
+              <w:spacing w:lineRule="auto" w:line="240" w:before="0" w:after="0"/>
+              <w:cnfStyle w:val="000000100000" w:firstRow="0" w:lastRow="0" w:firstColumn="0" w:lastColumn="0" w:oddVBand="0" w:evenVBand="0" w:oddHBand="1" w:evenHBand="0" w:firstRowFirstColumn="0" w:firstRowLastColumn="0" w:lastRowFirstColumn="0" w:lastRowLastColumn="0"/>
+              <w:rPr>
+                <w:rFonts w:ascii="Calibri" w:hAnsi="Calibri" w:eastAsia="Calibri" w:cs="" w:asciiTheme="minorHAnsi" w:cstheme="minorBidi" w:eastAsiaTheme="minorHAnsi" w:hAnsiTheme="minorHAnsi"/>
+                <w:b w:val="false"/>
+                <w:b w:val="false"/>
+                <w:color w:val="auto"/>
+                <w:kern w:val="0"/>
+                <w:sz w:val="22"/>
+                <w:szCs w:val="22"/>
+                <w:lang w:val="en-CA" w:eastAsia="en-US" w:bidi="ar-SA"/>
+              </w:rPr>
+            </w:pPr>
+            <w:r>
+              <w:rPr>
+                <w:rFonts w:eastAsia="Calibri" w:cs="" w:cstheme="minorBidi" w:eastAsiaTheme="minorHAnsi"/>
+                <w:b w:val="false"/>
+                <w:color w:val="auto"/>
+                <w:kern w:val="0"/>
+                <w:sz w:val="22"/>
+                <w:szCs w:val="22"/>
+                <w:lang w:val="en-CA" w:eastAsia="en-US" w:bidi="ar-SA"/>
+              </w:rPr>
+              <w:t>Changed primary title to “Sherbrooke Reel”.  Removed note about composition.</w:t>
             </w:r>
           </w:p>
         </w:tc>
         <w:tc>
           <w:tcPr>
             <w:tcW w:w="1798" w:type="dxa"/>
-            <w:tcBorders/>
-            <w:shd w:fill="auto" w:val="clear"/>
-          </w:tcPr>
-          <w:p>
-            <w:pPr>
-              <w:pStyle w:val="Normal"/>
-              <w:spacing w:lineRule="auto" w:line="240" w:before="0" w:after="0"/>
-              <w:cnfStyle w:val="000000100000" w:firstRow="0" w:lastRow="0" w:firstColumn="0" w:lastColumn="0" w:oddVBand="0" w:evenVBand="0" w:oddHBand="1" w:evenHBand="0" w:firstRowFirstColumn="0" w:firstRowLastColumn="0" w:lastRowFirstColumn="0" w:lastRowLastColumn="0"/>
-              <w:rPr/>
-            </w:pPr>
-            <w:r>
-              <w:rPr/>
+            <w:tcBorders>
+              <w:top w:val="nil"/>
+              <w:left w:val="nil"/>
+              <w:bottom w:val="nil"/>
+              <w:insideH w:val="nil"/>
+            </w:tcBorders>
+            <w:shd w:fill="auto" w:val="clear"/>
+          </w:tcPr>
+          <w:p>
+            <w:pPr>
+              <w:pStyle w:val="Normal"/>
+              <w:spacing w:lineRule="auto" w:line="240" w:before="0" w:after="0"/>
+              <w:cnfStyle w:val="000000100000" w:firstRow="0" w:lastRow="0" w:firstColumn="0" w:lastColumn="0" w:oddVBand="0" w:evenVBand="0" w:oddHBand="1" w:evenHBand="0" w:firstRowFirstColumn="0" w:firstRowLastColumn="0" w:lastRowFirstColumn="0" w:lastRowLastColumn="0"/>
+              <w:rPr>
+                <w:rFonts w:ascii="Calibri" w:hAnsi="Calibri" w:eastAsia="Calibri" w:cs="" w:asciiTheme="minorHAnsi" w:cstheme="minorBidi" w:eastAsiaTheme="minorHAnsi" w:hAnsiTheme="minorHAnsi"/>
+                <w:b w:val="false"/>
+                <w:b w:val="false"/>
+                <w:color w:val="auto"/>
+                <w:kern w:val="0"/>
+                <w:sz w:val="22"/>
+                <w:szCs w:val="22"/>
+                <w:lang w:val="en-CA" w:eastAsia="en-US" w:bidi="ar-SA"/>
+              </w:rPr>
+            </w:pPr>
+            <w:r>
+              <w:rPr>
+                <w:rFonts w:eastAsia="Calibri" w:cs="" w:cstheme="minorBidi" w:eastAsiaTheme="minorHAnsi"/>
+                <w:b w:val="false"/>
+                <w:color w:val="auto"/>
+                <w:kern w:val="0"/>
+                <w:sz w:val="22"/>
+                <w:szCs w:val="22"/>
+                <w:lang w:val="en-CA" w:eastAsia="en-US" w:bidi="ar-SA"/>
+              </w:rPr>
               <w:t>Robin Park, CCJ</w:t>
             </w:r>
           </w:p>
@@ -383,14 +536,1892 @@
               <w:pStyle w:val="Normal"/>
               <w:spacing w:lineRule="auto" w:line="240" w:before="0" w:after="0"/>
               <w:rPr>
-                <w:b w:val="false"/>
-                <w:b w:val="false"/>
-              </w:rPr>
-            </w:pPr>
-            <w:r>
-              <w:rPr>
+                <w:rFonts w:ascii="Calibri" w:hAnsi="Calibri" w:eastAsia="Calibri" w:cs="" w:asciiTheme="minorHAnsi" w:cstheme="minorBidi" w:eastAsiaTheme="minorHAnsi" w:hAnsiTheme="minorHAnsi"/>
+                <w:b w:val="false"/>
+                <w:b w:val="false"/>
+                <w:color w:val="auto"/>
+                <w:kern w:val="0"/>
+                <w:sz w:val="22"/>
+                <w:szCs w:val="22"/>
+                <w:lang w:val="en-CA" w:eastAsia="en-US" w:bidi="ar-SA"/>
+              </w:rPr>
+            </w:pPr>
+            <w:r>
+              <w:rPr>
+                <w:rFonts w:eastAsia="Calibri" w:cs="" w:cstheme="minorBidi" w:eastAsiaTheme="minorHAnsi"/>
+                <w:b w:val="false"/>
+                <w:color w:val="auto"/>
+                <w:kern w:val="0"/>
+                <w:sz w:val="22"/>
+                <w:szCs w:val="22"/>
+                <w:lang w:val="en-CA" w:eastAsia="en-US" w:bidi="ar-SA"/>
+              </w:rPr>
+              <w:t>10-Sep-2019</w:t>
+            </w:r>
+          </w:p>
+        </w:tc>
+        <w:tc>
+          <w:tcPr>
+            <w:tcW w:w="1981" w:type="dxa"/>
+            <w:tcBorders>
+              <w:top w:val="nil"/>
+              <w:left w:val="nil"/>
+              <w:bottom w:val="nil"/>
+              <w:right w:val="nil"/>
+              <w:insideH w:val="nil"/>
+              <w:insideV w:val="nil"/>
+            </w:tcBorders>
+            <w:shd w:fill="auto" w:val="clear"/>
+          </w:tcPr>
+          <w:p>
+            <w:pPr>
+              <w:pStyle w:val="Normal"/>
+              <w:spacing w:lineRule="auto" w:line="240" w:before="0" w:after="0"/>
+              <w:cnfStyle w:val="000000100000" w:firstRow="0" w:lastRow="0" w:firstColumn="0" w:lastColumn="0" w:oddVBand="0" w:evenVBand="0" w:oddHBand="1" w:evenHBand="0" w:firstRowFirstColumn="0" w:firstRowLastColumn="0" w:lastRowFirstColumn="0" w:lastRowLastColumn="0"/>
+              <w:rPr>
+                <w:rFonts w:ascii="Calibri" w:hAnsi="Calibri" w:eastAsia="Calibri" w:cs="" w:asciiTheme="minorHAnsi" w:cstheme="minorBidi" w:eastAsiaTheme="minorHAnsi" w:hAnsiTheme="minorHAnsi"/>
+                <w:b w:val="false"/>
+                <w:b w:val="false"/>
+                <w:color w:val="auto"/>
+                <w:kern w:val="0"/>
+                <w:sz w:val="22"/>
+                <w:szCs w:val="22"/>
+                <w:lang w:val="en-CA" w:eastAsia="en-US" w:bidi="ar-SA"/>
+              </w:rPr>
+            </w:pPr>
+            <w:r>
+              <w:rPr>
+                <w:rFonts w:eastAsia="Calibri" w:cs="" w:cstheme="minorBidi" w:eastAsiaTheme="minorHAnsi"/>
+                <w:b w:val="false"/>
+                <w:color w:val="auto"/>
+                <w:kern w:val="0"/>
+                <w:sz w:val="22"/>
+                <w:szCs w:val="22"/>
+                <w:lang w:val="en-CA" w:eastAsia="en-US" w:bidi="ar-SA"/>
+              </w:rPr>
+              <w:t>CCJ Addendum I</w:t>
+            </w:r>
+          </w:p>
+        </w:tc>
+        <w:tc>
+          <w:tcPr>
+            <w:tcW w:w="2070" w:type="dxa"/>
+            <w:tcBorders>
+              <w:top w:val="nil"/>
+              <w:left w:val="nil"/>
+              <w:bottom w:val="nil"/>
+              <w:right w:val="nil"/>
+              <w:insideH w:val="nil"/>
+              <w:insideV w:val="nil"/>
+            </w:tcBorders>
+            <w:shd w:fill="auto" w:val="clear"/>
+          </w:tcPr>
+          <w:p>
+            <w:pPr>
+              <w:pStyle w:val="Normal"/>
+              <w:spacing w:lineRule="auto" w:line="240" w:before="0" w:after="0"/>
+              <w:cnfStyle w:val="000000100000" w:firstRow="0" w:lastRow="0" w:firstColumn="0" w:lastColumn="0" w:oddVBand="0" w:evenVBand="0" w:oddHBand="1" w:evenHBand="0" w:firstRowFirstColumn="0" w:firstRowLastColumn="0" w:lastRowFirstColumn="0" w:lastRowLastColumn="0"/>
+              <w:rPr>
+                <w:rFonts w:ascii="Calibri" w:hAnsi="Calibri" w:eastAsia="Calibri" w:cs="" w:asciiTheme="minorHAnsi" w:cstheme="minorBidi" w:eastAsiaTheme="minorHAnsi" w:hAnsiTheme="minorHAnsi"/>
+                <w:b w:val="false"/>
+                <w:b w:val="false"/>
+                <w:color w:val="auto"/>
+                <w:kern w:val="0"/>
+                <w:sz w:val="22"/>
+                <w:szCs w:val="22"/>
+                <w:lang w:val="en-CA" w:eastAsia="en-US" w:bidi="ar-SA"/>
+              </w:rPr>
+            </w:pPr>
+            <w:r>
+              <w:rPr>
+                <w:rFonts w:eastAsia="Calibri" w:cs="" w:cstheme="minorBidi" w:eastAsiaTheme="minorHAnsi"/>
+                <w:b w:val="false"/>
+                <w:color w:val="auto"/>
+                <w:kern w:val="0"/>
+                <w:sz w:val="22"/>
+                <w:szCs w:val="22"/>
+                <w:lang w:val="en-CA" w:eastAsia="en-US" w:bidi="ar-SA"/>
+              </w:rPr>
+              <w:t>I Rowed up in a Dory</w:t>
+            </w:r>
+          </w:p>
+        </w:tc>
+        <w:tc>
+          <w:tcPr>
+            <w:tcW w:w="720" w:type="dxa"/>
+            <w:tcBorders>
+              <w:top w:val="nil"/>
+              <w:left w:val="nil"/>
+              <w:bottom w:val="nil"/>
+              <w:right w:val="nil"/>
+              <w:insideH w:val="nil"/>
+              <w:insideV w:val="nil"/>
+            </w:tcBorders>
+            <w:shd w:fill="auto" w:val="clear"/>
+          </w:tcPr>
+          <w:p>
+            <w:pPr>
+              <w:pStyle w:val="Normal"/>
+              <w:spacing w:lineRule="auto" w:line="240" w:before="0" w:after="0"/>
+              <w:cnfStyle w:val="000000100000" w:firstRow="0" w:lastRow="0" w:firstColumn="0" w:lastColumn="0" w:oddVBand="0" w:evenVBand="0" w:oddHBand="1" w:evenHBand="0" w:firstRowFirstColumn="0" w:firstRowLastColumn="0" w:lastRowFirstColumn="0" w:lastRowLastColumn="0"/>
+              <w:rPr>
+                <w:rFonts w:ascii="Calibri" w:hAnsi="Calibri" w:eastAsia="Calibri" w:cs="" w:asciiTheme="minorHAnsi" w:cstheme="minorBidi" w:eastAsiaTheme="minorHAnsi" w:hAnsiTheme="minorHAnsi"/>
+                <w:b w:val="false"/>
+                <w:b w:val="false"/>
+                <w:color w:val="auto"/>
+                <w:kern w:val="0"/>
+                <w:sz w:val="22"/>
+                <w:szCs w:val="22"/>
+                <w:lang w:val="en-CA" w:eastAsia="en-US" w:bidi="ar-SA"/>
+              </w:rPr>
+            </w:pPr>
+            <w:r>
+              <w:rPr>
+                <w:rFonts w:eastAsia="Calibri" w:cs="" w:cstheme="minorBidi" w:eastAsiaTheme="minorHAnsi"/>
+                <w:b w:val="false"/>
+                <w:color w:val="auto"/>
+                <w:kern w:val="0"/>
+                <w:sz w:val="22"/>
+                <w:szCs w:val="22"/>
+                <w:lang w:val="en-CA" w:eastAsia="en-US" w:bidi="ar-SA"/>
+              </w:rPr>
+              <w:t>155</w:t>
+            </w:r>
+          </w:p>
+        </w:tc>
+        <w:tc>
+          <w:tcPr>
+            <w:tcW w:w="4950" w:type="dxa"/>
+            <w:tcBorders>
+              <w:top w:val="nil"/>
+              <w:left w:val="nil"/>
+              <w:bottom w:val="nil"/>
+              <w:right w:val="nil"/>
+              <w:insideH w:val="nil"/>
+              <w:insideV w:val="nil"/>
+            </w:tcBorders>
+            <w:shd w:fill="auto" w:val="clear"/>
+          </w:tcPr>
+          <w:p>
+            <w:pPr>
+              <w:pStyle w:val="Normal"/>
+              <w:spacing w:lineRule="auto" w:line="240" w:before="0" w:after="0"/>
+              <w:cnfStyle w:val="000000100000" w:firstRow="0" w:lastRow="0" w:firstColumn="0" w:lastColumn="0" w:oddVBand="0" w:evenVBand="0" w:oddHBand="1" w:evenHBand="0" w:firstRowFirstColumn="0" w:firstRowLastColumn="0" w:lastRowFirstColumn="0" w:lastRowLastColumn="0"/>
+              <w:rPr>
+                <w:rFonts w:ascii="Calibri" w:hAnsi="Calibri" w:eastAsia="Calibri" w:cs="" w:asciiTheme="minorHAnsi" w:cstheme="minorBidi" w:eastAsiaTheme="minorHAnsi" w:hAnsiTheme="minorHAnsi"/>
+                <w:b w:val="false"/>
+                <w:b w:val="false"/>
+                <w:color w:val="auto"/>
+                <w:kern w:val="0"/>
+                <w:sz w:val="22"/>
+                <w:szCs w:val="22"/>
+                <w:lang w:val="en-CA" w:eastAsia="en-US" w:bidi="ar-SA"/>
+              </w:rPr>
+            </w:pPr>
+            <w:r>
+              <w:rPr>
+                <w:rFonts w:eastAsia="Calibri" w:cs="" w:cstheme="minorBidi" w:eastAsiaTheme="minorHAnsi"/>
+                <w:b w:val="false"/>
+                <w:color w:val="auto"/>
+                <w:kern w:val="0"/>
+                <w:sz w:val="22"/>
+                <w:szCs w:val="22"/>
+                <w:lang w:val="en-CA" w:eastAsia="en-US" w:bidi="ar-SA"/>
+              </w:rPr>
+              <w:t>Added the tune.  It goes well with Mussels in the Corner.</w:t>
+            </w:r>
+          </w:p>
+        </w:tc>
+        <w:tc>
+          <w:tcPr>
+            <w:tcW w:w="1798" w:type="dxa"/>
+            <w:tcBorders>
+              <w:top w:val="nil"/>
+              <w:left w:val="nil"/>
+              <w:bottom w:val="nil"/>
+              <w:insideH w:val="nil"/>
+            </w:tcBorders>
+            <w:shd w:fill="auto" w:val="clear"/>
+          </w:tcPr>
+          <w:p>
+            <w:pPr>
+              <w:pStyle w:val="Normal"/>
+              <w:spacing w:lineRule="auto" w:line="240" w:before="0" w:after="0"/>
+              <w:cnfStyle w:val="000000100000" w:firstRow="0" w:lastRow="0" w:firstColumn="0" w:lastColumn="0" w:oddVBand="0" w:evenVBand="0" w:oddHBand="1" w:evenHBand="0" w:firstRowFirstColumn="0" w:firstRowLastColumn="0" w:lastRowFirstColumn="0" w:lastRowLastColumn="0"/>
+              <w:rPr>
+                <w:rFonts w:ascii="Calibri" w:hAnsi="Calibri" w:eastAsia="Calibri" w:cs="" w:asciiTheme="minorHAnsi" w:cstheme="minorBidi" w:eastAsiaTheme="minorHAnsi" w:hAnsiTheme="minorHAnsi"/>
+                <w:b w:val="false"/>
+                <w:b w:val="false"/>
+                <w:color w:val="auto"/>
+                <w:kern w:val="0"/>
+                <w:sz w:val="22"/>
+                <w:szCs w:val="22"/>
+                <w:lang w:val="en-CA" w:eastAsia="en-US" w:bidi="ar-SA"/>
+              </w:rPr>
+            </w:pPr>
+            <w:r>
+              <w:rPr>
+                <w:rFonts w:eastAsia="Calibri" w:cs="" w:cstheme="minorBidi" w:eastAsiaTheme="minorHAnsi"/>
+                <w:b w:val="false"/>
+                <w:color w:val="auto"/>
+                <w:kern w:val="0"/>
+                <w:sz w:val="22"/>
+                <w:szCs w:val="22"/>
+                <w:lang w:val="en-CA" w:eastAsia="en-US" w:bidi="ar-SA"/>
+              </w:rPr>
+              <w:t>Robin Park, CCJ</w:t>
+            </w:r>
+          </w:p>
+        </w:tc>
+      </w:tr>
+      <w:tr>
+        <w:trPr>
+          <w:cnfStyle w:val="000000100000" w:firstRow="0" w:lastRow="0" w:firstColumn="0" w:lastColumn="0" w:oddVBand="0" w:evenVBand="0" w:oddHBand="1" w:evenHBand="0" w:firstRowFirstColumn="0" w:firstRowLastColumn="0" w:lastRowFirstColumn="0" w:lastRowLastColumn="0"/>
+        </w:trPr>
+        <w:tc>
+          <w:tcPr>
+            <w:tcW w:w="1458" w:type="dxa"/>
+            <w:cnfStyle w:val="001000000000" w:firstRow="0" w:lastRow="0" w:firstColumn="1" w:lastColumn="0" w:oddVBand="0" w:evenVBand="0" w:oddHBand="0" w:evenHBand="0" w:firstRowFirstColumn="0" w:firstRowLastColumn="0" w:lastRowFirstColumn="0" w:lastRowLastColumn="0"/>
+            <w:tcBorders>
+              <w:top w:val="nil"/>
+              <w:bottom w:val="nil"/>
+              <w:right w:val="nil"/>
+              <w:insideH w:val="nil"/>
+              <w:insideV w:val="nil"/>
+            </w:tcBorders>
+            <w:shd w:fill="auto" w:val="clear"/>
+          </w:tcPr>
+          <w:p>
+            <w:pPr>
+              <w:pStyle w:val="Normal"/>
+              <w:spacing w:lineRule="auto" w:line="240" w:before="0" w:after="0"/>
+              <w:rPr>
+                <w:rFonts w:ascii="Calibri" w:hAnsi="Calibri" w:eastAsia="Calibri" w:cs="" w:asciiTheme="minorHAnsi" w:cstheme="minorBidi" w:eastAsiaTheme="minorHAnsi" w:hAnsiTheme="minorHAnsi"/>
+                <w:b w:val="false"/>
+                <w:b w:val="false"/>
+                <w:color w:val="auto"/>
+                <w:kern w:val="0"/>
+                <w:sz w:val="22"/>
+                <w:szCs w:val="22"/>
+                <w:lang w:val="en-CA" w:eastAsia="en-US" w:bidi="ar-SA"/>
+              </w:rPr>
+            </w:pPr>
+            <w:r>
+              <w:rPr>
+                <w:rFonts w:eastAsia="Calibri" w:cs="" w:cstheme="minorBidi" w:eastAsiaTheme="minorHAnsi"/>
+                <w:b w:val="false"/>
+                <w:color w:val="auto"/>
+                <w:kern w:val="0"/>
+                <w:sz w:val="22"/>
+                <w:szCs w:val="22"/>
+                <w:lang w:val="en-CA" w:eastAsia="en-US" w:bidi="ar-SA"/>
+              </w:rPr>
+              <w:t>10-Sep-2019</w:t>
+            </w:r>
+          </w:p>
+        </w:tc>
+        <w:tc>
+          <w:tcPr>
+            <w:tcW w:w="1981" w:type="dxa"/>
+            <w:tcBorders>
+              <w:top w:val="nil"/>
+              <w:left w:val="nil"/>
+              <w:bottom w:val="nil"/>
+              <w:right w:val="nil"/>
+              <w:insideH w:val="nil"/>
+              <w:insideV w:val="nil"/>
+            </w:tcBorders>
+            <w:shd w:fill="auto" w:val="clear"/>
+          </w:tcPr>
+          <w:p>
+            <w:pPr>
+              <w:pStyle w:val="Normal"/>
+              <w:spacing w:lineRule="auto" w:line="240" w:before="0" w:after="0"/>
+              <w:cnfStyle w:val="000000100000" w:firstRow="0" w:lastRow="0" w:firstColumn="0" w:lastColumn="0" w:oddVBand="0" w:evenVBand="0" w:oddHBand="1" w:evenHBand="0" w:firstRowFirstColumn="0" w:firstRowLastColumn="0" w:lastRowFirstColumn="0" w:lastRowLastColumn="0"/>
+              <w:rPr>
+                <w:rFonts w:ascii="Calibri" w:hAnsi="Calibri" w:eastAsia="Calibri" w:cs="" w:asciiTheme="minorHAnsi" w:cstheme="minorBidi" w:eastAsiaTheme="minorHAnsi" w:hAnsiTheme="minorHAnsi"/>
+                <w:b w:val="false"/>
+                <w:b w:val="false"/>
+                <w:color w:val="auto"/>
+                <w:kern w:val="0"/>
+                <w:sz w:val="22"/>
+                <w:szCs w:val="22"/>
+                <w:lang w:val="en-CA" w:eastAsia="en-US" w:bidi="ar-SA"/>
+              </w:rPr>
+            </w:pPr>
+            <w:r>
+              <w:rPr>
+                <w:rFonts w:eastAsia="Calibri" w:cs="" w:cstheme="minorBidi" w:eastAsiaTheme="minorHAnsi"/>
+                <w:b w:val="false"/>
+                <w:color w:val="auto"/>
+                <w:kern w:val="0"/>
+                <w:sz w:val="22"/>
+                <w:szCs w:val="22"/>
+                <w:lang w:val="en-CA" w:eastAsia="en-US" w:bidi="ar-SA"/>
+              </w:rPr>
+              <w:t>CCJ Addendum I</w:t>
+            </w:r>
+          </w:p>
+        </w:tc>
+        <w:tc>
+          <w:tcPr>
+            <w:tcW w:w="2070" w:type="dxa"/>
+            <w:tcBorders>
+              <w:top w:val="nil"/>
+              <w:left w:val="nil"/>
+              <w:bottom w:val="nil"/>
+              <w:right w:val="nil"/>
+              <w:insideH w:val="nil"/>
+              <w:insideV w:val="nil"/>
+            </w:tcBorders>
+            <w:shd w:fill="auto" w:val="clear"/>
+          </w:tcPr>
+          <w:p>
+            <w:pPr>
+              <w:pStyle w:val="Normal"/>
+              <w:spacing w:lineRule="auto" w:line="240" w:before="0" w:after="0"/>
+              <w:cnfStyle w:val="000000100000" w:firstRow="0" w:lastRow="0" w:firstColumn="0" w:lastColumn="0" w:oddVBand="0" w:evenVBand="0" w:oddHBand="1" w:evenHBand="0" w:firstRowFirstColumn="0" w:firstRowLastColumn="0" w:lastRowFirstColumn="0" w:lastRowLastColumn="0"/>
+              <w:rPr>
+                <w:rFonts w:ascii="Calibri" w:hAnsi="Calibri" w:eastAsia="Calibri" w:cs="" w:asciiTheme="minorHAnsi" w:cstheme="minorBidi" w:eastAsiaTheme="minorHAnsi" w:hAnsiTheme="minorHAnsi"/>
+                <w:b w:val="false"/>
+                <w:b w:val="false"/>
+                <w:color w:val="auto"/>
+                <w:kern w:val="0"/>
+                <w:sz w:val="22"/>
+                <w:szCs w:val="22"/>
+                <w:lang w:val="en-CA" w:eastAsia="en-US" w:bidi="ar-SA"/>
+              </w:rPr>
+            </w:pPr>
+            <w:r>
+              <w:rPr>
+                <w:rFonts w:eastAsia="Calibri" w:cs="" w:cstheme="minorBidi" w:eastAsiaTheme="minorHAnsi"/>
+                <w:b w:val="false"/>
+                <w:color w:val="auto"/>
+                <w:kern w:val="0"/>
+                <w:sz w:val="22"/>
+                <w:szCs w:val="22"/>
+                <w:lang w:val="en-CA" w:eastAsia="en-US" w:bidi="ar-SA"/>
+              </w:rPr>
+              <w:t>Swinging on the Gate</w:t>
+            </w:r>
+          </w:p>
+        </w:tc>
+        <w:tc>
+          <w:tcPr>
+            <w:tcW w:w="720" w:type="dxa"/>
+            <w:tcBorders>
+              <w:top w:val="nil"/>
+              <w:left w:val="nil"/>
+              <w:bottom w:val="nil"/>
+              <w:right w:val="nil"/>
+              <w:insideH w:val="nil"/>
+              <w:insideV w:val="nil"/>
+            </w:tcBorders>
+            <w:shd w:fill="auto" w:val="clear"/>
+          </w:tcPr>
+          <w:p>
+            <w:pPr>
+              <w:pStyle w:val="Normal"/>
+              <w:spacing w:lineRule="auto" w:line="240" w:before="0" w:after="0"/>
+              <w:cnfStyle w:val="000000100000" w:firstRow="0" w:lastRow="0" w:firstColumn="0" w:lastColumn="0" w:oddVBand="0" w:evenVBand="0" w:oddHBand="1" w:evenHBand="0" w:firstRowFirstColumn="0" w:firstRowLastColumn="0" w:lastRowFirstColumn="0" w:lastRowLastColumn="0"/>
+              <w:rPr>
+                <w:rFonts w:ascii="Calibri" w:hAnsi="Calibri" w:eastAsia="Calibri" w:cs="" w:asciiTheme="minorHAnsi" w:cstheme="minorBidi" w:eastAsiaTheme="minorHAnsi" w:hAnsiTheme="minorHAnsi"/>
+                <w:b w:val="false"/>
+                <w:b w:val="false"/>
+                <w:color w:val="auto"/>
+                <w:kern w:val="0"/>
+                <w:sz w:val="22"/>
+                <w:szCs w:val="22"/>
+                <w:lang w:val="en-CA" w:eastAsia="en-US" w:bidi="ar-SA"/>
+              </w:rPr>
+            </w:pPr>
+            <w:r>
+              <w:rPr>
+                <w:rFonts w:eastAsia="Calibri" w:cs="" w:cstheme="minorBidi" w:eastAsiaTheme="minorHAnsi"/>
+                <w:b w:val="false"/>
+                <w:color w:val="auto"/>
+                <w:kern w:val="0"/>
+                <w:sz w:val="22"/>
+                <w:szCs w:val="22"/>
+                <w:lang w:val="en-CA" w:eastAsia="en-US" w:bidi="ar-SA"/>
+              </w:rPr>
+              <w:t>128</w:t>
+            </w:r>
+          </w:p>
+        </w:tc>
+        <w:tc>
+          <w:tcPr>
+            <w:tcW w:w="4950" w:type="dxa"/>
+            <w:tcBorders>
+              <w:top w:val="nil"/>
+              <w:left w:val="nil"/>
+              <w:bottom w:val="nil"/>
+              <w:right w:val="nil"/>
+              <w:insideH w:val="nil"/>
+              <w:insideV w:val="nil"/>
+            </w:tcBorders>
+            <w:shd w:fill="auto" w:val="clear"/>
+          </w:tcPr>
+          <w:p>
+            <w:pPr>
+              <w:pStyle w:val="Normal"/>
+              <w:spacing w:lineRule="auto" w:line="240" w:before="0" w:after="0"/>
+              <w:cnfStyle w:val="000000100000" w:firstRow="0" w:lastRow="0" w:firstColumn="0" w:lastColumn="0" w:oddVBand="0" w:evenVBand="0" w:oddHBand="1" w:evenHBand="0" w:firstRowFirstColumn="0" w:firstRowLastColumn="0" w:lastRowFirstColumn="0" w:lastRowLastColumn="0"/>
+              <w:rPr>
+                <w:rFonts w:ascii="Calibri" w:hAnsi="Calibri" w:eastAsia="Calibri" w:cs="" w:asciiTheme="minorHAnsi" w:cstheme="minorBidi" w:eastAsiaTheme="minorHAnsi" w:hAnsiTheme="minorHAnsi"/>
+                <w:b w:val="false"/>
+                <w:b w:val="false"/>
+                <w:color w:val="auto"/>
+                <w:kern w:val="0"/>
+                <w:sz w:val="22"/>
+                <w:szCs w:val="22"/>
+                <w:lang w:val="en-CA" w:eastAsia="en-US" w:bidi="ar-SA"/>
+              </w:rPr>
+            </w:pPr>
+            <w:r>
+              <w:rPr>
+                <w:rFonts w:eastAsia="Calibri" w:cs="" w:cstheme="minorBidi" w:eastAsiaTheme="minorHAnsi"/>
+                <w:b w:val="false"/>
+                <w:color w:val="auto"/>
+                <w:kern w:val="0"/>
+                <w:sz w:val="22"/>
+                <w:szCs w:val="22"/>
+                <w:lang w:val="en-CA" w:eastAsia="en-US" w:bidi="ar-SA"/>
+              </w:rPr>
+              <w:t>Fixed first note</w:t>
+            </w:r>
+          </w:p>
+        </w:tc>
+        <w:tc>
+          <w:tcPr>
+            <w:tcW w:w="1798" w:type="dxa"/>
+            <w:tcBorders>
+              <w:top w:val="nil"/>
+              <w:left w:val="nil"/>
+              <w:bottom w:val="nil"/>
+              <w:insideH w:val="nil"/>
+            </w:tcBorders>
+            <w:shd w:fill="auto" w:val="clear"/>
+          </w:tcPr>
+          <w:p>
+            <w:pPr>
+              <w:pStyle w:val="Normal"/>
+              <w:spacing w:lineRule="auto" w:line="240" w:before="0" w:after="0"/>
+              <w:cnfStyle w:val="000000100000" w:firstRow="0" w:lastRow="0" w:firstColumn="0" w:lastColumn="0" w:oddVBand="0" w:evenVBand="0" w:oddHBand="1" w:evenHBand="0" w:firstRowFirstColumn="0" w:firstRowLastColumn="0" w:lastRowFirstColumn="0" w:lastRowLastColumn="0"/>
+              <w:rPr>
+                <w:rFonts w:ascii="Calibri" w:hAnsi="Calibri" w:eastAsia="Calibri" w:cs="" w:asciiTheme="minorHAnsi" w:cstheme="minorBidi" w:eastAsiaTheme="minorHAnsi" w:hAnsiTheme="minorHAnsi"/>
+                <w:b w:val="false"/>
+                <w:b w:val="false"/>
+                <w:color w:val="auto"/>
+                <w:kern w:val="0"/>
+                <w:sz w:val="22"/>
+                <w:szCs w:val="22"/>
+                <w:lang w:val="en-CA" w:eastAsia="en-US" w:bidi="ar-SA"/>
+              </w:rPr>
+            </w:pPr>
+            <w:r>
+              <w:rPr>
+                <w:rFonts w:eastAsia="Calibri" w:cs="" w:cstheme="minorBidi" w:eastAsiaTheme="minorHAnsi"/>
+                <w:b w:val="false"/>
+                <w:color w:val="auto"/>
+                <w:kern w:val="0"/>
+                <w:sz w:val="22"/>
+                <w:szCs w:val="22"/>
+                <w:lang w:val="en-CA" w:eastAsia="en-US" w:bidi="ar-SA"/>
+              </w:rPr>
+              <w:t>Robin Park, CCJ</w:t>
+            </w:r>
+          </w:p>
+        </w:tc>
+      </w:tr>
+      <w:tr>
+        <w:trPr>
+          <w:cnfStyle w:val="000000100000" w:firstRow="0" w:lastRow="0" w:firstColumn="0" w:lastColumn="0" w:oddVBand="0" w:evenVBand="0" w:oddHBand="1" w:evenHBand="0" w:firstRowFirstColumn="0" w:firstRowLastColumn="0" w:lastRowFirstColumn="0" w:lastRowLastColumn="0"/>
+        </w:trPr>
+        <w:tc>
+          <w:tcPr>
+            <w:tcW w:w="1458" w:type="dxa"/>
+            <w:cnfStyle w:val="001000000000" w:firstRow="0" w:lastRow="0" w:firstColumn="1" w:lastColumn="0" w:oddVBand="0" w:evenVBand="0" w:oddHBand="0" w:evenHBand="0" w:firstRowFirstColumn="0" w:firstRowLastColumn="0" w:lastRowFirstColumn="0" w:lastRowLastColumn="0"/>
+            <w:tcBorders>
+              <w:top w:val="nil"/>
+              <w:bottom w:val="nil"/>
+              <w:right w:val="nil"/>
+              <w:insideH w:val="nil"/>
+              <w:insideV w:val="nil"/>
+            </w:tcBorders>
+            <w:shd w:fill="auto" w:val="clear"/>
+          </w:tcPr>
+          <w:p>
+            <w:pPr>
+              <w:pStyle w:val="Normal"/>
+              <w:spacing w:lineRule="auto" w:line="240" w:before="0" w:after="0"/>
+              <w:rPr>
+                <w:rFonts w:ascii="Calibri" w:hAnsi="Calibri" w:eastAsia="Calibri" w:cs="" w:asciiTheme="minorHAnsi" w:cstheme="minorBidi" w:eastAsiaTheme="minorHAnsi" w:hAnsiTheme="minorHAnsi"/>
+                <w:b w:val="false"/>
+                <w:b w:val="false"/>
+                <w:color w:val="auto"/>
+                <w:kern w:val="0"/>
+                <w:sz w:val="22"/>
+                <w:szCs w:val="22"/>
+                <w:lang w:val="en-CA" w:eastAsia="en-US" w:bidi="ar-SA"/>
+              </w:rPr>
+            </w:pPr>
+            <w:r>
+              <w:rPr>
+                <w:rFonts w:eastAsia="Calibri" w:cs="" w:cstheme="minorBidi" w:eastAsiaTheme="minorHAnsi"/>
+                <w:b w:val="false"/>
+                <w:color w:val="auto"/>
+                <w:kern w:val="0"/>
+                <w:sz w:val="22"/>
+                <w:szCs w:val="22"/>
+                <w:lang w:val="en-CA" w:eastAsia="en-US" w:bidi="ar-SA"/>
+              </w:rPr>
+              <w:t>10-Sep-2019</w:t>
+            </w:r>
+          </w:p>
+        </w:tc>
+        <w:tc>
+          <w:tcPr>
+            <w:tcW w:w="1981" w:type="dxa"/>
+            <w:tcBorders>
+              <w:top w:val="nil"/>
+              <w:left w:val="nil"/>
+              <w:bottom w:val="nil"/>
+              <w:right w:val="nil"/>
+              <w:insideH w:val="nil"/>
+              <w:insideV w:val="nil"/>
+            </w:tcBorders>
+            <w:shd w:fill="auto" w:val="clear"/>
+          </w:tcPr>
+          <w:p>
+            <w:pPr>
+              <w:pStyle w:val="Normal"/>
+              <w:spacing w:lineRule="auto" w:line="240" w:before="0" w:after="0"/>
+              <w:cnfStyle w:val="000000100000" w:firstRow="0" w:lastRow="0" w:firstColumn="0" w:lastColumn="0" w:oddVBand="0" w:evenVBand="0" w:oddHBand="1" w:evenHBand="0" w:firstRowFirstColumn="0" w:firstRowLastColumn="0" w:lastRowFirstColumn="0" w:lastRowLastColumn="0"/>
+              <w:rPr>
+                <w:rFonts w:ascii="Calibri" w:hAnsi="Calibri" w:eastAsia="Calibri" w:cs="" w:asciiTheme="minorHAnsi" w:cstheme="minorBidi" w:eastAsiaTheme="minorHAnsi" w:hAnsiTheme="minorHAnsi"/>
+                <w:b w:val="false"/>
+                <w:b w:val="false"/>
+                <w:color w:val="auto"/>
+                <w:kern w:val="0"/>
+                <w:sz w:val="22"/>
+                <w:szCs w:val="22"/>
+                <w:lang w:val="en-CA" w:eastAsia="en-US" w:bidi="ar-SA"/>
+              </w:rPr>
+            </w:pPr>
+            <w:r>
+              <w:rPr>
+                <w:rFonts w:eastAsia="Calibri" w:cs="" w:cstheme="minorBidi" w:eastAsiaTheme="minorHAnsi"/>
+                <w:b w:val="false"/>
+                <w:color w:val="auto"/>
+                <w:kern w:val="0"/>
+                <w:sz w:val="22"/>
+                <w:szCs w:val="22"/>
+                <w:lang w:val="en-CA" w:eastAsia="en-US" w:bidi="ar-SA"/>
+              </w:rPr>
+              <w:t>CCJ Addendum I</w:t>
+            </w:r>
+          </w:p>
+        </w:tc>
+        <w:tc>
+          <w:tcPr>
+            <w:tcW w:w="2070" w:type="dxa"/>
+            <w:tcBorders>
+              <w:top w:val="nil"/>
+              <w:left w:val="nil"/>
+              <w:bottom w:val="nil"/>
+              <w:right w:val="nil"/>
+              <w:insideH w:val="nil"/>
+              <w:insideV w:val="nil"/>
+            </w:tcBorders>
+            <w:shd w:fill="auto" w:val="clear"/>
+          </w:tcPr>
+          <w:p>
+            <w:pPr>
+              <w:pStyle w:val="Normal"/>
+              <w:spacing w:lineRule="auto" w:line="240" w:before="0" w:after="0"/>
+              <w:cnfStyle w:val="000000100000" w:firstRow="0" w:lastRow="0" w:firstColumn="0" w:lastColumn="0" w:oddVBand="0" w:evenVBand="0" w:oddHBand="1" w:evenHBand="0" w:firstRowFirstColumn="0" w:firstRowLastColumn="0" w:lastRowFirstColumn="0" w:lastRowLastColumn="0"/>
+              <w:rPr>
+                <w:rFonts w:ascii="Calibri" w:hAnsi="Calibri" w:eastAsia="Calibri" w:cs="" w:asciiTheme="minorHAnsi" w:cstheme="minorBidi" w:eastAsiaTheme="minorHAnsi" w:hAnsiTheme="minorHAnsi"/>
+                <w:b w:val="false"/>
+                <w:b w:val="false"/>
+                <w:color w:val="auto"/>
+                <w:kern w:val="0"/>
+                <w:sz w:val="22"/>
+                <w:szCs w:val="22"/>
+                <w:lang w:val="en-CA" w:eastAsia="en-US" w:bidi="ar-SA"/>
+              </w:rPr>
+            </w:pPr>
+            <w:r>
+              <w:rPr>
+                <w:rFonts w:eastAsia="Calibri" w:cs="" w:cstheme="minorBidi" w:eastAsiaTheme="minorHAnsi"/>
+                <w:b w:val="false"/>
+                <w:color w:val="auto"/>
+                <w:kern w:val="0"/>
+                <w:sz w:val="22"/>
+                <w:szCs w:val="22"/>
+                <w:lang w:val="en-CA" w:eastAsia="en-US" w:bidi="ar-SA"/>
+              </w:rPr>
+              <w:t>Dancing with Mrs White</w:t>
+            </w:r>
+          </w:p>
+        </w:tc>
+        <w:tc>
+          <w:tcPr>
+            <w:tcW w:w="720" w:type="dxa"/>
+            <w:tcBorders>
+              <w:top w:val="nil"/>
+              <w:left w:val="nil"/>
+              <w:bottom w:val="nil"/>
+              <w:right w:val="nil"/>
+              <w:insideH w:val="nil"/>
+              <w:insideV w:val="nil"/>
+            </w:tcBorders>
+            <w:shd w:fill="auto" w:val="clear"/>
+          </w:tcPr>
+          <w:p>
+            <w:pPr>
+              <w:pStyle w:val="Normal"/>
+              <w:spacing w:lineRule="auto" w:line="240" w:before="0" w:after="0"/>
+              <w:cnfStyle w:val="000000100000" w:firstRow="0" w:lastRow="0" w:firstColumn="0" w:lastColumn="0" w:oddVBand="0" w:evenVBand="0" w:oddHBand="1" w:evenHBand="0" w:firstRowFirstColumn="0" w:firstRowLastColumn="0" w:lastRowFirstColumn="0" w:lastRowLastColumn="0"/>
+              <w:rPr>
+                <w:rFonts w:ascii="Calibri" w:hAnsi="Calibri" w:eastAsia="Calibri" w:cs="" w:asciiTheme="minorHAnsi" w:cstheme="minorBidi" w:eastAsiaTheme="minorHAnsi" w:hAnsiTheme="minorHAnsi"/>
+                <w:b w:val="false"/>
+                <w:b w:val="false"/>
+                <w:color w:val="auto"/>
+                <w:kern w:val="0"/>
+                <w:sz w:val="22"/>
+                <w:szCs w:val="22"/>
+                <w:lang w:val="en-CA" w:eastAsia="en-US" w:bidi="ar-SA"/>
+              </w:rPr>
+            </w:pPr>
+            <w:r>
+              <w:rPr>
+                <w:rFonts w:eastAsia="Calibri" w:cs="" w:cstheme="minorBidi" w:eastAsiaTheme="minorHAnsi"/>
+                <w:b w:val="false"/>
+                <w:color w:val="auto"/>
+                <w:kern w:val="0"/>
+                <w:sz w:val="22"/>
+                <w:szCs w:val="22"/>
+                <w:lang w:val="en-CA" w:eastAsia="en-US" w:bidi="ar-SA"/>
+              </w:rPr>
+              <w:t>110</w:t>
+            </w:r>
+          </w:p>
+        </w:tc>
+        <w:tc>
+          <w:tcPr>
+            <w:tcW w:w="4950" w:type="dxa"/>
+            <w:tcBorders>
+              <w:top w:val="nil"/>
+              <w:left w:val="nil"/>
+              <w:bottom w:val="nil"/>
+              <w:right w:val="nil"/>
+              <w:insideH w:val="nil"/>
+              <w:insideV w:val="nil"/>
+            </w:tcBorders>
+            <w:shd w:fill="auto" w:val="clear"/>
+          </w:tcPr>
+          <w:p>
+            <w:pPr>
+              <w:pStyle w:val="Normal"/>
+              <w:spacing w:lineRule="auto" w:line="240" w:before="0" w:after="0"/>
+              <w:cnfStyle w:val="000000100000" w:firstRow="0" w:lastRow="0" w:firstColumn="0" w:lastColumn="0" w:oddVBand="0" w:evenVBand="0" w:oddHBand="1" w:evenHBand="0" w:firstRowFirstColumn="0" w:firstRowLastColumn="0" w:lastRowFirstColumn="0" w:lastRowLastColumn="0"/>
+              <w:rPr>
+                <w:rFonts w:ascii="Calibri" w:hAnsi="Calibri" w:eastAsia="Calibri" w:cs="" w:asciiTheme="minorHAnsi" w:cstheme="minorBidi" w:eastAsiaTheme="minorHAnsi" w:hAnsiTheme="minorHAnsi"/>
+                <w:b w:val="false"/>
+                <w:b w:val="false"/>
+                <w:color w:val="auto"/>
+                <w:kern w:val="0"/>
+                <w:sz w:val="22"/>
+                <w:szCs w:val="22"/>
+                <w:lang w:val="en-CA" w:eastAsia="en-US" w:bidi="ar-SA"/>
+              </w:rPr>
+            </w:pPr>
+            <w:r>
+              <w:rPr>
+                <w:rFonts w:eastAsia="Calibri" w:cs="" w:cstheme="minorBidi" w:eastAsiaTheme="minorHAnsi"/>
+                <w:b w:val="false"/>
+                <w:color w:val="auto"/>
+                <w:kern w:val="0"/>
+                <w:sz w:val="22"/>
+                <w:szCs w:val="22"/>
+                <w:lang w:val="en-CA" w:eastAsia="en-US" w:bidi="ar-SA"/>
+              </w:rPr>
+              <w:t>Adding “ABABCDCD (with repeats)” to typeset output</w:t>
+            </w:r>
+          </w:p>
+        </w:tc>
+        <w:tc>
+          <w:tcPr>
+            <w:tcW w:w="1798" w:type="dxa"/>
+            <w:tcBorders>
+              <w:top w:val="nil"/>
+              <w:left w:val="nil"/>
+              <w:bottom w:val="nil"/>
+              <w:insideH w:val="nil"/>
+            </w:tcBorders>
+            <w:shd w:fill="auto" w:val="clear"/>
+          </w:tcPr>
+          <w:p>
+            <w:pPr>
+              <w:pStyle w:val="Normal"/>
+              <w:spacing w:lineRule="auto" w:line="240" w:before="0" w:after="0"/>
+              <w:cnfStyle w:val="000000100000" w:firstRow="0" w:lastRow="0" w:firstColumn="0" w:lastColumn="0" w:oddVBand="0" w:evenVBand="0" w:oddHBand="1" w:evenHBand="0" w:firstRowFirstColumn="0" w:firstRowLastColumn="0" w:lastRowFirstColumn="0" w:lastRowLastColumn="0"/>
+              <w:rPr>
+                <w:rFonts w:ascii="Calibri" w:hAnsi="Calibri" w:eastAsia="Calibri" w:cs="" w:asciiTheme="minorHAnsi" w:cstheme="minorBidi" w:eastAsiaTheme="minorHAnsi" w:hAnsiTheme="minorHAnsi"/>
+                <w:b w:val="false"/>
+                <w:b w:val="false"/>
+                <w:color w:val="auto"/>
+                <w:kern w:val="0"/>
+                <w:sz w:val="22"/>
+                <w:szCs w:val="22"/>
+                <w:lang w:val="en-CA" w:eastAsia="en-US" w:bidi="ar-SA"/>
+              </w:rPr>
+            </w:pPr>
+            <w:r>
+              <w:rPr>
+                <w:rFonts w:eastAsia="Calibri" w:cs="" w:cstheme="minorBidi" w:eastAsiaTheme="minorHAnsi"/>
+                <w:b w:val="false"/>
+                <w:color w:val="auto"/>
+                <w:kern w:val="0"/>
+                <w:sz w:val="22"/>
+                <w:szCs w:val="22"/>
+                <w:lang w:val="en-CA" w:eastAsia="en-US" w:bidi="ar-SA"/>
+              </w:rPr>
+              <w:t>Robin Park, CCJ</w:t>
+            </w:r>
+          </w:p>
+        </w:tc>
+      </w:tr>
+      <w:tr>
+        <w:trPr>
+          <w:cnfStyle w:val="000000100000" w:firstRow="0" w:lastRow="0" w:firstColumn="0" w:lastColumn="0" w:oddVBand="0" w:evenVBand="0" w:oddHBand="1" w:evenHBand="0" w:firstRowFirstColumn="0" w:firstRowLastColumn="0" w:lastRowFirstColumn="0" w:lastRowLastColumn="0"/>
+        </w:trPr>
+        <w:tc>
+          <w:tcPr>
+            <w:tcW w:w="1458" w:type="dxa"/>
+            <w:cnfStyle w:val="001000000000" w:firstRow="0" w:lastRow="0" w:firstColumn="1" w:lastColumn="0" w:oddVBand="0" w:evenVBand="0" w:oddHBand="0" w:evenHBand="0" w:firstRowFirstColumn="0" w:firstRowLastColumn="0" w:lastRowFirstColumn="0" w:lastRowLastColumn="0"/>
+            <w:tcBorders>
+              <w:top w:val="nil"/>
+              <w:bottom w:val="nil"/>
+              <w:right w:val="nil"/>
+              <w:insideH w:val="nil"/>
+              <w:insideV w:val="nil"/>
+            </w:tcBorders>
+            <w:shd w:fill="auto" w:val="clear"/>
+          </w:tcPr>
+          <w:p>
+            <w:pPr>
+              <w:pStyle w:val="Normal"/>
+              <w:spacing w:lineRule="auto" w:line="240" w:before="0" w:after="0"/>
+              <w:rPr>
+                <w:rFonts w:ascii="Calibri" w:hAnsi="Calibri" w:eastAsia="Calibri" w:cs="" w:asciiTheme="minorHAnsi" w:cstheme="minorBidi" w:eastAsiaTheme="minorHAnsi" w:hAnsiTheme="minorHAnsi"/>
+                <w:b w:val="false"/>
+                <w:b w:val="false"/>
+                <w:color w:val="auto"/>
+                <w:kern w:val="0"/>
+                <w:sz w:val="22"/>
+                <w:szCs w:val="22"/>
+                <w:lang w:val="en-CA" w:eastAsia="en-US" w:bidi="ar-SA"/>
+              </w:rPr>
+            </w:pPr>
+            <w:r>
+              <w:rPr>
+                <w:rFonts w:eastAsia="Calibri" w:cs="" w:cstheme="minorBidi" w:eastAsiaTheme="minorHAnsi"/>
+                <w:b w:val="false"/>
+                <w:color w:val="auto"/>
+                <w:kern w:val="0"/>
+                <w:sz w:val="22"/>
+                <w:szCs w:val="22"/>
+                <w:lang w:val="en-CA" w:eastAsia="en-US" w:bidi="ar-SA"/>
+              </w:rPr>
+              <w:t>10-Sep-2019</w:t>
+            </w:r>
+          </w:p>
+        </w:tc>
+        <w:tc>
+          <w:tcPr>
+            <w:tcW w:w="1981" w:type="dxa"/>
+            <w:tcBorders>
+              <w:top w:val="nil"/>
+              <w:left w:val="nil"/>
+              <w:bottom w:val="nil"/>
+              <w:right w:val="nil"/>
+              <w:insideH w:val="nil"/>
+              <w:insideV w:val="nil"/>
+            </w:tcBorders>
+            <w:shd w:fill="auto" w:val="clear"/>
+          </w:tcPr>
+          <w:p>
+            <w:pPr>
+              <w:pStyle w:val="Normal"/>
+              <w:spacing w:lineRule="auto" w:line="240" w:before="0" w:after="0"/>
+              <w:cnfStyle w:val="000000100000" w:firstRow="0" w:lastRow="0" w:firstColumn="0" w:lastColumn="0" w:oddVBand="0" w:evenVBand="0" w:oddHBand="1" w:evenHBand="0" w:firstRowFirstColumn="0" w:firstRowLastColumn="0" w:lastRowFirstColumn="0" w:lastRowLastColumn="0"/>
+              <w:rPr>
+                <w:rFonts w:ascii="Calibri" w:hAnsi="Calibri" w:eastAsia="Calibri" w:cs="" w:asciiTheme="minorHAnsi" w:cstheme="minorBidi" w:eastAsiaTheme="minorHAnsi" w:hAnsiTheme="minorHAnsi"/>
+                <w:b w:val="false"/>
+                <w:b w:val="false"/>
+                <w:color w:val="auto"/>
+                <w:kern w:val="0"/>
+                <w:sz w:val="22"/>
+                <w:szCs w:val="22"/>
+                <w:lang w:val="en-CA" w:eastAsia="en-US" w:bidi="ar-SA"/>
+              </w:rPr>
+            </w:pPr>
+            <w:r>
+              <w:rPr>
+                <w:rFonts w:eastAsia="Calibri" w:cs="" w:cstheme="minorBidi" w:eastAsiaTheme="minorHAnsi"/>
+                <w:b w:val="false"/>
+                <w:color w:val="auto"/>
+                <w:kern w:val="0"/>
+                <w:sz w:val="22"/>
+                <w:szCs w:val="22"/>
+                <w:lang w:val="en-CA" w:eastAsia="en-US" w:bidi="ar-SA"/>
+              </w:rPr>
+              <w:t>OSCJ Vol I</w:t>
+            </w:r>
+          </w:p>
+        </w:tc>
+        <w:tc>
+          <w:tcPr>
+            <w:tcW w:w="2070" w:type="dxa"/>
+            <w:tcBorders>
+              <w:top w:val="nil"/>
+              <w:left w:val="nil"/>
+              <w:bottom w:val="nil"/>
+              <w:right w:val="nil"/>
+              <w:insideH w:val="nil"/>
+              <w:insideV w:val="nil"/>
+            </w:tcBorders>
+            <w:shd w:fill="auto" w:val="clear"/>
+          </w:tcPr>
+          <w:p>
+            <w:pPr>
+              <w:pStyle w:val="Normal"/>
+              <w:spacing w:lineRule="auto" w:line="240" w:before="0" w:after="0"/>
+              <w:cnfStyle w:val="000000100000" w:firstRow="0" w:lastRow="0" w:firstColumn="0" w:lastColumn="0" w:oddVBand="0" w:evenVBand="0" w:oddHBand="1" w:evenHBand="0" w:firstRowFirstColumn="0" w:firstRowLastColumn="0" w:lastRowFirstColumn="0" w:lastRowLastColumn="0"/>
+              <w:rPr>
+                <w:rFonts w:ascii="Calibri" w:hAnsi="Calibri" w:eastAsia="Calibri" w:cs="" w:asciiTheme="minorHAnsi" w:cstheme="minorBidi" w:eastAsiaTheme="minorHAnsi" w:hAnsiTheme="minorHAnsi"/>
+                <w:b w:val="false"/>
+                <w:b w:val="false"/>
+                <w:color w:val="auto"/>
+                <w:kern w:val="0"/>
+                <w:sz w:val="22"/>
+                <w:szCs w:val="22"/>
+                <w:lang w:val="en-CA" w:eastAsia="en-US" w:bidi="ar-SA"/>
+              </w:rPr>
+            </w:pPr>
+            <w:r>
+              <w:rPr>
+                <w:rFonts w:eastAsia="Calibri" w:cs="" w:cstheme="minorBidi" w:eastAsiaTheme="minorHAnsi"/>
+                <w:b w:val="false"/>
+                <w:color w:val="auto"/>
+                <w:kern w:val="0"/>
+                <w:sz w:val="22"/>
+                <w:szCs w:val="22"/>
+                <w:lang w:val="en-CA" w:eastAsia="en-US" w:bidi="ar-SA"/>
+              </w:rPr>
+              <w:t>Kevin Burke Polka #2</w:t>
+            </w:r>
+          </w:p>
+        </w:tc>
+        <w:tc>
+          <w:tcPr>
+            <w:tcW w:w="720" w:type="dxa"/>
+            <w:tcBorders>
+              <w:top w:val="nil"/>
+              <w:left w:val="nil"/>
+              <w:bottom w:val="nil"/>
+              <w:right w:val="nil"/>
+              <w:insideH w:val="nil"/>
+              <w:insideV w:val="nil"/>
+            </w:tcBorders>
+            <w:shd w:fill="auto" w:val="clear"/>
+          </w:tcPr>
+          <w:p>
+            <w:pPr>
+              <w:pStyle w:val="Normal"/>
+              <w:spacing w:lineRule="auto" w:line="240" w:before="0" w:after="0"/>
+              <w:cnfStyle w:val="000000100000" w:firstRow="0" w:lastRow="0" w:firstColumn="0" w:lastColumn="0" w:oddVBand="0" w:evenVBand="0" w:oddHBand="1" w:evenHBand="0" w:firstRowFirstColumn="0" w:firstRowLastColumn="0" w:lastRowFirstColumn="0" w:lastRowLastColumn="0"/>
+              <w:rPr>
+                <w:rFonts w:ascii="Calibri" w:hAnsi="Calibri" w:eastAsia="Calibri" w:cs="" w:asciiTheme="minorHAnsi" w:cstheme="minorBidi" w:eastAsiaTheme="minorHAnsi" w:hAnsiTheme="minorHAnsi"/>
+                <w:b w:val="false"/>
+                <w:b w:val="false"/>
+                <w:color w:val="auto"/>
+                <w:kern w:val="0"/>
+                <w:sz w:val="22"/>
+                <w:szCs w:val="22"/>
+                <w:lang w:val="en-CA" w:eastAsia="en-US" w:bidi="ar-SA"/>
+              </w:rPr>
+            </w:pPr>
+            <w:r>
+              <w:rPr>
+                <w:rFonts w:eastAsia="Calibri" w:cs="" w:cstheme="minorBidi" w:eastAsiaTheme="minorHAnsi"/>
+                <w:b w:val="false"/>
+                <w:color w:val="auto"/>
+                <w:kern w:val="0"/>
+                <w:sz w:val="22"/>
+                <w:szCs w:val="22"/>
+                <w:lang w:val="en-CA" w:eastAsia="en-US" w:bidi="ar-SA"/>
+              </w:rPr>
+              <w:t>40</w:t>
+            </w:r>
+          </w:p>
+        </w:tc>
+        <w:tc>
+          <w:tcPr>
+            <w:tcW w:w="4950" w:type="dxa"/>
+            <w:tcBorders>
+              <w:top w:val="nil"/>
+              <w:left w:val="nil"/>
+              <w:bottom w:val="nil"/>
+              <w:right w:val="nil"/>
+              <w:insideH w:val="nil"/>
+              <w:insideV w:val="nil"/>
+            </w:tcBorders>
+            <w:shd w:fill="auto" w:val="clear"/>
+          </w:tcPr>
+          <w:p>
+            <w:pPr>
+              <w:pStyle w:val="Normal"/>
+              <w:spacing w:lineRule="auto" w:line="240" w:before="0" w:after="0"/>
+              <w:cnfStyle w:val="000000100000" w:firstRow="0" w:lastRow="0" w:firstColumn="0" w:lastColumn="0" w:oddVBand="0" w:evenVBand="0" w:oddHBand="1" w:evenHBand="0" w:firstRowFirstColumn="0" w:firstRowLastColumn="0" w:lastRowFirstColumn="0" w:lastRowLastColumn="0"/>
+              <w:rPr>
+                <w:rFonts w:ascii="Calibri" w:hAnsi="Calibri" w:eastAsia="Calibri" w:cs="" w:asciiTheme="minorHAnsi" w:cstheme="minorBidi" w:eastAsiaTheme="minorHAnsi" w:hAnsiTheme="minorHAnsi"/>
+                <w:b w:val="false"/>
+                <w:b w:val="false"/>
+                <w:color w:val="auto"/>
+                <w:kern w:val="0"/>
+                <w:sz w:val="22"/>
+                <w:szCs w:val="22"/>
+                <w:lang w:val="en-CA" w:eastAsia="en-US" w:bidi="ar-SA"/>
+              </w:rPr>
+            </w:pPr>
+            <w:r>
+              <w:rPr>
+                <w:rFonts w:eastAsia="Calibri" w:cs="" w:cstheme="minorBidi" w:eastAsiaTheme="minorHAnsi"/>
+                <w:b w:val="false"/>
+                <w:color w:val="auto"/>
+                <w:kern w:val="0"/>
+                <w:sz w:val="22"/>
+                <w:szCs w:val="22"/>
+                <w:lang w:val="en-CA" w:eastAsia="en-US" w:bidi="ar-SA"/>
+              </w:rPr>
+              <w:t>Changed title to “Ieva’s Polka”</w:t>
+            </w:r>
+          </w:p>
+        </w:tc>
+        <w:tc>
+          <w:tcPr>
+            <w:tcW w:w="1798" w:type="dxa"/>
+            <w:tcBorders>
+              <w:top w:val="nil"/>
+              <w:left w:val="nil"/>
+              <w:bottom w:val="nil"/>
+              <w:insideH w:val="nil"/>
+            </w:tcBorders>
+            <w:shd w:fill="auto" w:val="clear"/>
+          </w:tcPr>
+          <w:p>
+            <w:pPr>
+              <w:pStyle w:val="Normal"/>
+              <w:spacing w:lineRule="auto" w:line="240" w:before="0" w:after="0"/>
+              <w:cnfStyle w:val="000000100000" w:firstRow="0" w:lastRow="0" w:firstColumn="0" w:lastColumn="0" w:oddVBand="0" w:evenVBand="0" w:oddHBand="1" w:evenHBand="0" w:firstRowFirstColumn="0" w:firstRowLastColumn="0" w:lastRowFirstColumn="0" w:lastRowLastColumn="0"/>
+              <w:rPr>
+                <w:rFonts w:ascii="Calibri" w:hAnsi="Calibri" w:eastAsia="Calibri" w:cs="" w:asciiTheme="minorHAnsi" w:cstheme="minorBidi" w:eastAsiaTheme="minorHAnsi" w:hAnsiTheme="minorHAnsi"/>
+                <w:b w:val="false"/>
+                <w:b w:val="false"/>
+                <w:color w:val="auto"/>
+                <w:kern w:val="0"/>
+                <w:sz w:val="22"/>
+                <w:szCs w:val="22"/>
+                <w:lang w:val="en-CA" w:eastAsia="en-US" w:bidi="ar-SA"/>
+              </w:rPr>
+            </w:pPr>
+            <w:r>
+              <w:rPr>
+                <w:rFonts w:eastAsia="Calibri" w:cs="" w:cstheme="minorBidi" w:eastAsiaTheme="minorHAnsi"/>
+                <w:b w:val="false"/>
+                <w:color w:val="auto"/>
+                <w:kern w:val="0"/>
+                <w:sz w:val="22"/>
+                <w:szCs w:val="22"/>
+                <w:lang w:val="en-CA" w:eastAsia="en-US" w:bidi="ar-SA"/>
+              </w:rPr>
+              <w:t>Robin Park, CCJ</w:t>
+            </w:r>
+          </w:p>
+        </w:tc>
+      </w:tr>
+      <w:tr>
+        <w:trPr>
+          <w:cnfStyle w:val="000000100000" w:firstRow="0" w:lastRow="0" w:firstColumn="0" w:lastColumn="0" w:oddVBand="0" w:evenVBand="0" w:oddHBand="1" w:evenHBand="0" w:firstRowFirstColumn="0" w:firstRowLastColumn="0" w:lastRowFirstColumn="0" w:lastRowLastColumn="0"/>
+        </w:trPr>
+        <w:tc>
+          <w:tcPr>
+            <w:tcW w:w="1458" w:type="dxa"/>
+            <w:cnfStyle w:val="001000000000" w:firstRow="0" w:lastRow="0" w:firstColumn="1" w:lastColumn="0" w:oddVBand="0" w:evenVBand="0" w:oddHBand="0" w:evenHBand="0" w:firstRowFirstColumn="0" w:firstRowLastColumn="0" w:lastRowFirstColumn="0" w:lastRowLastColumn="0"/>
+            <w:tcBorders>
+              <w:top w:val="nil"/>
+              <w:bottom w:val="nil"/>
+              <w:right w:val="nil"/>
+              <w:insideH w:val="nil"/>
+              <w:insideV w:val="nil"/>
+            </w:tcBorders>
+            <w:shd w:fill="auto" w:val="clear"/>
+          </w:tcPr>
+          <w:p>
+            <w:pPr>
+              <w:pStyle w:val="Normal"/>
+              <w:spacing w:lineRule="auto" w:line="240" w:before="0" w:after="0"/>
+              <w:rPr>
+                <w:rFonts w:ascii="Calibri" w:hAnsi="Calibri" w:eastAsia="Calibri" w:cs="" w:asciiTheme="minorHAnsi" w:cstheme="minorBidi" w:eastAsiaTheme="minorHAnsi" w:hAnsiTheme="minorHAnsi"/>
+                <w:b w:val="false"/>
+                <w:b w:val="false"/>
+                <w:color w:val="auto"/>
+                <w:kern w:val="0"/>
+                <w:sz w:val="22"/>
+                <w:szCs w:val="22"/>
+                <w:lang w:val="en-CA" w:eastAsia="en-US" w:bidi="ar-SA"/>
+              </w:rPr>
+            </w:pPr>
+            <w:r>
+              <w:rPr>
+                <w:rFonts w:eastAsia="Calibri" w:cs="" w:cstheme="minorBidi" w:eastAsiaTheme="minorHAnsi"/>
+                <w:b w:val="false"/>
+                <w:bCs w:val="false"/>
+                <w:color w:val="auto"/>
+                <w:kern w:val="0"/>
+                <w:sz w:val="22"/>
+                <w:szCs w:val="22"/>
+                <w:lang w:val="en-CA" w:eastAsia="en-US" w:bidi="ar-SA"/>
+              </w:rPr>
+              <w:t>10</w:t>
+            </w:r>
+            <w:r>
+              <w:rPr>
+                <w:rFonts w:eastAsia="Calibri" w:cs="" w:cstheme="minorBidi" w:eastAsiaTheme="minorHAnsi"/>
+                <w:b w:val="false"/>
+                <w:bCs w:val="false"/>
+                <w:color w:val="auto"/>
+                <w:kern w:val="0"/>
+                <w:sz w:val="22"/>
+                <w:szCs w:val="22"/>
+                <w:lang w:val="en-CA" w:eastAsia="en-US" w:bidi="ar-SA"/>
+              </w:rPr>
+              <w:t>-Sep-2019</w:t>
+            </w:r>
+          </w:p>
+        </w:tc>
+        <w:tc>
+          <w:tcPr>
+            <w:tcW w:w="1981" w:type="dxa"/>
+            <w:tcBorders>
+              <w:top w:val="nil"/>
+              <w:left w:val="nil"/>
+              <w:bottom w:val="nil"/>
+              <w:right w:val="nil"/>
+              <w:insideH w:val="nil"/>
+              <w:insideV w:val="nil"/>
+            </w:tcBorders>
+            <w:shd w:fill="auto" w:val="clear"/>
+          </w:tcPr>
+          <w:p>
+            <w:pPr>
+              <w:pStyle w:val="Normal"/>
+              <w:spacing w:lineRule="auto" w:line="240" w:before="0" w:after="0"/>
+              <w:cnfStyle w:val="000000100000" w:firstRow="0" w:lastRow="0" w:firstColumn="0" w:lastColumn="0" w:oddVBand="0" w:evenVBand="0" w:oddHBand="1" w:evenHBand="0" w:firstRowFirstColumn="0" w:firstRowLastColumn="0" w:lastRowFirstColumn="0" w:lastRowLastColumn="0"/>
+              <w:rPr>
+                <w:rFonts w:ascii="Calibri" w:hAnsi="Calibri" w:eastAsia="Calibri" w:cs="" w:asciiTheme="minorHAnsi" w:cstheme="minorBidi" w:eastAsiaTheme="minorHAnsi" w:hAnsiTheme="minorHAnsi"/>
+                <w:b w:val="false"/>
+                <w:b w:val="false"/>
+                <w:color w:val="auto"/>
+                <w:kern w:val="0"/>
+                <w:sz w:val="22"/>
+                <w:szCs w:val="22"/>
+                <w:lang w:val="en-CA" w:eastAsia="en-US" w:bidi="ar-SA"/>
+              </w:rPr>
+            </w:pPr>
+            <w:r>
+              <w:rPr>
+                <w:rFonts w:eastAsia="Calibri" w:cs="" w:cstheme="minorBidi" w:eastAsiaTheme="minorHAnsi"/>
+                <w:b w:val="false"/>
+                <w:color w:val="auto"/>
+                <w:kern w:val="0"/>
+                <w:sz w:val="22"/>
+                <w:szCs w:val="22"/>
+                <w:lang w:val="en-CA" w:eastAsia="en-US" w:bidi="ar-SA"/>
+              </w:rPr>
+              <w:t xml:space="preserve">All, </w:t>
+            </w:r>
+            <w:r>
+              <w:rPr>
+                <w:rFonts w:eastAsia="Calibri" w:cs="" w:cstheme="minorBidi" w:eastAsiaTheme="minorHAnsi"/>
+                <w:b w:val="false"/>
+                <w:color w:val="auto"/>
+                <w:kern w:val="0"/>
+                <w:sz w:val="22"/>
+                <w:szCs w:val="22"/>
+                <w:lang w:val="en-CA" w:eastAsia="en-US" w:bidi="ar-SA"/>
+              </w:rPr>
+              <w:t>Index</w:t>
+            </w:r>
+          </w:p>
+        </w:tc>
+        <w:tc>
+          <w:tcPr>
+            <w:tcW w:w="2070" w:type="dxa"/>
+            <w:tcBorders>
+              <w:top w:val="nil"/>
+              <w:left w:val="nil"/>
+              <w:bottom w:val="nil"/>
+              <w:right w:val="nil"/>
+              <w:insideH w:val="nil"/>
+              <w:insideV w:val="nil"/>
+            </w:tcBorders>
+            <w:shd w:fill="auto" w:val="clear"/>
+          </w:tcPr>
+          <w:p>
+            <w:pPr>
+              <w:pStyle w:val="Normal"/>
+              <w:spacing w:lineRule="auto" w:line="240" w:before="0" w:after="0"/>
+              <w:cnfStyle w:val="000000100000" w:firstRow="0" w:lastRow="0" w:firstColumn="0" w:lastColumn="0" w:oddVBand="0" w:evenVBand="0" w:oddHBand="1" w:evenHBand="0" w:firstRowFirstColumn="0" w:firstRowLastColumn="0" w:lastRowFirstColumn="0" w:lastRowLastColumn="0"/>
+              <w:rPr>
+                <w:rFonts w:ascii="Calibri" w:hAnsi="Calibri" w:eastAsia="Calibri" w:cs="" w:asciiTheme="minorHAnsi" w:cstheme="minorBidi" w:eastAsiaTheme="minorHAnsi" w:hAnsiTheme="minorHAnsi"/>
+                <w:b w:val="false"/>
+                <w:b w:val="false"/>
+                <w:color w:val="auto"/>
+                <w:kern w:val="0"/>
+                <w:sz w:val="22"/>
+                <w:szCs w:val="22"/>
+                <w:lang w:val="en-CA" w:eastAsia="en-US" w:bidi="ar-SA"/>
+              </w:rPr>
+            </w:pPr>
+            <w:r>
+              <w:rPr>
+                <w:rFonts w:eastAsia="Calibri" w:cs="" w:cstheme="minorBidi" w:eastAsiaTheme="minorHAnsi"/>
+                <w:b w:val="false"/>
+                <w:color w:val="auto"/>
+                <w:kern w:val="0"/>
+                <w:sz w:val="22"/>
+                <w:szCs w:val="22"/>
+                <w:lang w:val="en-CA" w:eastAsia="en-US" w:bidi="ar-SA"/>
+              </w:rPr>
+              <w:t>Many</w:t>
+            </w:r>
+          </w:p>
+        </w:tc>
+        <w:tc>
+          <w:tcPr>
+            <w:tcW w:w="720" w:type="dxa"/>
+            <w:tcBorders>
+              <w:top w:val="nil"/>
+              <w:left w:val="nil"/>
+              <w:bottom w:val="nil"/>
+              <w:right w:val="nil"/>
+              <w:insideH w:val="nil"/>
+              <w:insideV w:val="nil"/>
+            </w:tcBorders>
+            <w:shd w:fill="auto" w:val="clear"/>
+          </w:tcPr>
+          <w:p>
+            <w:pPr>
+              <w:pStyle w:val="Normal"/>
+              <w:spacing w:lineRule="auto" w:line="240" w:before="0" w:after="0"/>
+              <w:cnfStyle w:val="000000100000" w:firstRow="0" w:lastRow="0" w:firstColumn="0" w:lastColumn="0" w:oddVBand="0" w:evenVBand="0" w:oddHBand="1" w:evenHBand="0" w:firstRowFirstColumn="0" w:firstRowLastColumn="0" w:lastRowFirstColumn="0" w:lastRowLastColumn="0"/>
+              <w:rPr>
+                <w:rFonts w:ascii="Calibri" w:hAnsi="Calibri" w:eastAsia="Calibri" w:cs="" w:asciiTheme="minorHAnsi" w:cstheme="minorBidi" w:eastAsiaTheme="minorHAnsi" w:hAnsiTheme="minorHAnsi"/>
+                <w:b w:val="false"/>
+                <w:b w:val="false"/>
+                <w:color w:val="auto"/>
+                <w:kern w:val="0"/>
+                <w:sz w:val="22"/>
+                <w:szCs w:val="22"/>
+                <w:lang w:val="en-CA" w:eastAsia="en-US" w:bidi="ar-SA"/>
+              </w:rPr>
+            </w:pPr>
+            <w:r>
+              <w:rPr>
+                <w:rFonts w:eastAsia="Calibri" w:cs="" w:cstheme="minorBidi" w:eastAsiaTheme="minorHAnsi"/>
+                <w:b w:val="false"/>
+                <w:color w:val="auto"/>
+                <w:kern w:val="0"/>
+                <w:sz w:val="22"/>
+                <w:szCs w:val="22"/>
+                <w:lang w:val="en-CA" w:eastAsia="en-US" w:bidi="ar-SA"/>
+              </w:rPr>
+            </w:r>
+          </w:p>
+        </w:tc>
+        <w:tc>
+          <w:tcPr>
+            <w:tcW w:w="4950" w:type="dxa"/>
+            <w:tcBorders>
+              <w:top w:val="nil"/>
+              <w:left w:val="nil"/>
+              <w:bottom w:val="nil"/>
+              <w:right w:val="nil"/>
+              <w:insideH w:val="nil"/>
+              <w:insideV w:val="nil"/>
+            </w:tcBorders>
+            <w:shd w:fill="auto" w:val="clear"/>
+          </w:tcPr>
+          <w:p>
+            <w:pPr>
+              <w:pStyle w:val="Normal"/>
+              <w:spacing w:lineRule="auto" w:line="240" w:before="0" w:after="0"/>
+              <w:cnfStyle w:val="000000100000" w:firstRow="0" w:lastRow="0" w:firstColumn="0" w:lastColumn="0" w:oddVBand="0" w:evenVBand="0" w:oddHBand="1" w:evenHBand="0" w:firstRowFirstColumn="0" w:firstRowLastColumn="0" w:lastRowFirstColumn="0" w:lastRowLastColumn="0"/>
+              <w:rPr>
+                <w:rFonts w:ascii="Calibri" w:hAnsi="Calibri" w:eastAsia="Calibri" w:cs="" w:asciiTheme="minorHAnsi" w:cstheme="minorBidi" w:eastAsiaTheme="minorHAnsi" w:hAnsiTheme="minorHAnsi"/>
+                <w:b w:val="false"/>
+                <w:b w:val="false"/>
+                <w:color w:val="auto"/>
+                <w:kern w:val="0"/>
+                <w:sz w:val="22"/>
+                <w:szCs w:val="22"/>
+                <w:lang w:val="en-CA" w:eastAsia="en-US" w:bidi="ar-SA"/>
+              </w:rPr>
+            </w:pPr>
+            <w:r>
+              <w:rPr>
+                <w:rFonts w:eastAsia="Calibri" w:cs="" w:cstheme="minorBidi" w:eastAsiaTheme="minorHAnsi"/>
+                <w:b w:val="false"/>
+                <w:color w:val="auto"/>
+                <w:kern w:val="0"/>
+                <w:sz w:val="22"/>
+                <w:szCs w:val="22"/>
+                <w:lang w:val="en-CA" w:eastAsia="en-US" w:bidi="ar-SA"/>
+              </w:rPr>
+              <w:t>Clean up the titles of many tunes.  Put alternate titles on separate lines, ensure consistency of titles for tunes that appear multiple times in the complete book.  Make the index complete.</w:t>
+            </w:r>
+          </w:p>
+        </w:tc>
+        <w:tc>
+          <w:tcPr>
+            <w:tcW w:w="1798" w:type="dxa"/>
+            <w:tcBorders>
+              <w:top w:val="nil"/>
+              <w:left w:val="nil"/>
+              <w:bottom w:val="nil"/>
+              <w:insideH w:val="nil"/>
+            </w:tcBorders>
+            <w:shd w:fill="auto" w:val="clear"/>
+          </w:tcPr>
+          <w:p>
+            <w:pPr>
+              <w:pStyle w:val="Normal"/>
+              <w:spacing w:lineRule="auto" w:line="240" w:before="0" w:after="0"/>
+              <w:cnfStyle w:val="000000100000" w:firstRow="0" w:lastRow="0" w:firstColumn="0" w:lastColumn="0" w:oddVBand="0" w:evenVBand="0" w:oddHBand="1" w:evenHBand="0" w:firstRowFirstColumn="0" w:firstRowLastColumn="0" w:lastRowFirstColumn="0" w:lastRowLastColumn="0"/>
+              <w:rPr>
+                <w:rFonts w:ascii="Calibri" w:hAnsi="Calibri" w:eastAsia="Calibri" w:cs="" w:asciiTheme="minorHAnsi" w:cstheme="minorBidi" w:eastAsiaTheme="minorHAnsi" w:hAnsiTheme="minorHAnsi"/>
+                <w:b w:val="false"/>
+                <w:b w:val="false"/>
+                <w:color w:val="auto"/>
+                <w:kern w:val="0"/>
+                <w:sz w:val="22"/>
+                <w:szCs w:val="22"/>
+                <w:lang w:val="en-CA" w:eastAsia="en-US" w:bidi="ar-SA"/>
+              </w:rPr>
+            </w:pPr>
+            <w:r>
+              <w:rPr>
+                <w:rFonts w:eastAsia="Calibri" w:cs="" w:cstheme="minorBidi" w:eastAsiaTheme="minorHAnsi"/>
+                <w:b w:val="false"/>
+                <w:color w:val="auto"/>
+                <w:kern w:val="0"/>
+                <w:sz w:val="22"/>
+                <w:szCs w:val="22"/>
+                <w:lang w:val="en-CA" w:eastAsia="en-US" w:bidi="ar-SA"/>
+              </w:rPr>
+              <w:t>Robin Park, CCJ</w:t>
+            </w:r>
+          </w:p>
+        </w:tc>
+      </w:tr>
+      <w:tr>
+        <w:trPr>
+          <w:cnfStyle w:val="000000100000" w:firstRow="0" w:lastRow="0" w:firstColumn="0" w:lastColumn="0" w:oddVBand="0" w:evenVBand="0" w:oddHBand="1" w:evenHBand="0" w:firstRowFirstColumn="0" w:firstRowLastColumn="0" w:lastRowFirstColumn="0" w:lastRowLastColumn="0"/>
+        </w:trPr>
+        <w:tc>
+          <w:tcPr>
+            <w:tcW w:w="1458" w:type="dxa"/>
+            <w:cnfStyle w:val="001000000000" w:firstRow="0" w:lastRow="0" w:firstColumn="1" w:lastColumn="0" w:oddVBand="0" w:evenVBand="0" w:oddHBand="0" w:evenHBand="0" w:firstRowFirstColumn="0" w:firstRowLastColumn="0" w:lastRowFirstColumn="0" w:lastRowLastColumn="0"/>
+            <w:tcBorders>
+              <w:top w:val="nil"/>
+              <w:bottom w:val="nil"/>
+              <w:right w:val="nil"/>
+              <w:insideH w:val="nil"/>
+              <w:insideV w:val="nil"/>
+            </w:tcBorders>
+            <w:shd w:fill="auto" w:val="clear"/>
+          </w:tcPr>
+          <w:p>
+            <w:pPr>
+              <w:pStyle w:val="Normal"/>
+              <w:spacing w:lineRule="auto" w:line="240" w:before="0" w:after="0"/>
+              <w:rPr>
+                <w:rFonts w:ascii="Calibri" w:hAnsi="Calibri" w:eastAsia="Calibri" w:cs="" w:asciiTheme="minorHAnsi" w:cstheme="minorBidi" w:eastAsiaTheme="minorHAnsi" w:hAnsiTheme="minorHAnsi"/>
+                <w:b w:val="false"/>
+                <w:b w:val="false"/>
+                <w:color w:val="auto"/>
+                <w:kern w:val="0"/>
+                <w:sz w:val="22"/>
+                <w:szCs w:val="22"/>
+                <w:lang w:val="en-CA" w:eastAsia="en-US" w:bidi="ar-SA"/>
+              </w:rPr>
+            </w:pPr>
+            <w:r>
+              <w:rPr>
+                <w:rFonts w:eastAsia="Calibri" w:cs="" w:cstheme="minorBidi" w:eastAsiaTheme="minorHAnsi"/>
+                <w:b w:val="false"/>
+                <w:bCs w:val="false"/>
+                <w:color w:val="auto"/>
+                <w:kern w:val="0"/>
+                <w:sz w:val="22"/>
+                <w:szCs w:val="22"/>
+                <w:lang w:val="en-CA" w:eastAsia="en-US" w:bidi="ar-SA"/>
+              </w:rPr>
+              <w:t>10</w:t>
+            </w:r>
+            <w:r>
+              <w:rPr>
+                <w:rFonts w:eastAsia="Calibri" w:cs="" w:cstheme="minorBidi" w:eastAsiaTheme="minorHAnsi"/>
+                <w:b w:val="false"/>
+                <w:bCs w:val="false"/>
+                <w:color w:val="auto"/>
+                <w:kern w:val="0"/>
+                <w:sz w:val="22"/>
+                <w:szCs w:val="22"/>
+                <w:lang w:val="en-CA" w:eastAsia="en-US" w:bidi="ar-SA"/>
+              </w:rPr>
+              <w:t>-Sep-2019</w:t>
+            </w:r>
+          </w:p>
+        </w:tc>
+        <w:tc>
+          <w:tcPr>
+            <w:tcW w:w="1981" w:type="dxa"/>
+            <w:tcBorders>
+              <w:top w:val="nil"/>
+              <w:left w:val="nil"/>
+              <w:bottom w:val="nil"/>
+              <w:right w:val="nil"/>
+              <w:insideH w:val="nil"/>
+              <w:insideV w:val="nil"/>
+            </w:tcBorders>
+            <w:shd w:fill="auto" w:val="clear"/>
+          </w:tcPr>
+          <w:p>
+            <w:pPr>
+              <w:pStyle w:val="Normal"/>
+              <w:spacing w:lineRule="auto" w:line="240" w:before="0" w:after="0"/>
+              <w:cnfStyle w:val="000000100000" w:firstRow="0" w:lastRow="0" w:firstColumn="0" w:lastColumn="0" w:oddVBand="0" w:evenVBand="0" w:oddHBand="1" w:evenHBand="0" w:firstRowFirstColumn="0" w:firstRowLastColumn="0" w:lastRowFirstColumn="0" w:lastRowLastColumn="0"/>
+              <w:rPr>
+                <w:rFonts w:ascii="Calibri" w:hAnsi="Calibri" w:eastAsia="Calibri" w:cs="" w:asciiTheme="minorHAnsi" w:cstheme="minorBidi" w:eastAsiaTheme="minorHAnsi" w:hAnsiTheme="minorHAnsi"/>
+                <w:b w:val="false"/>
+                <w:b w:val="false"/>
+                <w:color w:val="auto"/>
+                <w:kern w:val="0"/>
+                <w:sz w:val="22"/>
+                <w:szCs w:val="22"/>
+                <w:lang w:val="en-CA" w:eastAsia="en-US" w:bidi="ar-SA"/>
+              </w:rPr>
+            </w:pPr>
+            <w:r>
+              <w:rPr>
+                <w:rFonts w:eastAsia="Calibri" w:cs="" w:cstheme="minorBidi" w:eastAsiaTheme="minorHAnsi"/>
+                <w:b w:val="false"/>
+                <w:color w:val="auto"/>
+                <w:kern w:val="0"/>
+                <w:sz w:val="22"/>
+                <w:szCs w:val="22"/>
+                <w:lang w:val="en-CA" w:eastAsia="en-US" w:bidi="ar-SA"/>
+              </w:rPr>
+              <w:t>All</w:t>
+            </w:r>
+          </w:p>
+        </w:tc>
+        <w:tc>
+          <w:tcPr>
+            <w:tcW w:w="2070" w:type="dxa"/>
+            <w:tcBorders>
+              <w:top w:val="nil"/>
+              <w:left w:val="nil"/>
+              <w:bottom w:val="nil"/>
+              <w:right w:val="nil"/>
+              <w:insideH w:val="nil"/>
+              <w:insideV w:val="nil"/>
+            </w:tcBorders>
+            <w:shd w:fill="auto" w:val="clear"/>
+          </w:tcPr>
+          <w:p>
+            <w:pPr>
+              <w:pStyle w:val="Normal"/>
+              <w:spacing w:lineRule="auto" w:line="240" w:before="0" w:after="0"/>
+              <w:cnfStyle w:val="000000100000" w:firstRow="0" w:lastRow="0" w:firstColumn="0" w:lastColumn="0" w:oddVBand="0" w:evenVBand="0" w:oddHBand="1" w:evenHBand="0" w:firstRowFirstColumn="0" w:firstRowLastColumn="0" w:lastRowFirstColumn="0" w:lastRowLastColumn="0"/>
+              <w:rPr>
+                <w:rFonts w:ascii="Calibri" w:hAnsi="Calibri" w:eastAsia="Calibri" w:cs="" w:asciiTheme="minorHAnsi" w:cstheme="minorBidi" w:eastAsiaTheme="minorHAnsi" w:hAnsiTheme="minorHAnsi"/>
+                <w:b w:val="false"/>
+                <w:b w:val="false"/>
+                <w:color w:val="auto"/>
+                <w:kern w:val="0"/>
+                <w:sz w:val="22"/>
+                <w:szCs w:val="22"/>
+                <w:lang w:val="en-CA" w:eastAsia="en-US" w:bidi="ar-SA"/>
+              </w:rPr>
+            </w:pPr>
+            <w:r>
+              <w:rPr>
+                <w:rFonts w:eastAsia="Calibri" w:cs="" w:cstheme="minorBidi" w:eastAsiaTheme="minorHAnsi"/>
+                <w:b w:val="false"/>
+                <w:color w:val="auto"/>
+                <w:kern w:val="0"/>
+                <w:sz w:val="22"/>
+                <w:szCs w:val="22"/>
+                <w:lang w:val="en-CA" w:eastAsia="en-US" w:bidi="ar-SA"/>
+              </w:rPr>
+            </w:r>
+          </w:p>
+        </w:tc>
+        <w:tc>
+          <w:tcPr>
+            <w:tcW w:w="720" w:type="dxa"/>
+            <w:tcBorders>
+              <w:top w:val="nil"/>
+              <w:left w:val="nil"/>
+              <w:bottom w:val="nil"/>
+              <w:right w:val="nil"/>
+              <w:insideH w:val="nil"/>
+              <w:insideV w:val="nil"/>
+            </w:tcBorders>
+            <w:shd w:fill="auto" w:val="clear"/>
+          </w:tcPr>
+          <w:p>
+            <w:pPr>
+              <w:pStyle w:val="Normal"/>
+              <w:spacing w:lineRule="auto" w:line="240" w:before="0" w:after="0"/>
+              <w:cnfStyle w:val="000000100000" w:firstRow="0" w:lastRow="0" w:firstColumn="0" w:lastColumn="0" w:oddVBand="0" w:evenVBand="0" w:oddHBand="1" w:evenHBand="0" w:firstRowFirstColumn="0" w:firstRowLastColumn="0" w:lastRowFirstColumn="0" w:lastRowLastColumn="0"/>
+              <w:rPr>
+                <w:rFonts w:ascii="Calibri" w:hAnsi="Calibri" w:eastAsia="Calibri" w:cs="" w:asciiTheme="minorHAnsi" w:cstheme="minorBidi" w:eastAsiaTheme="minorHAnsi" w:hAnsiTheme="minorHAnsi"/>
+                <w:b w:val="false"/>
+                <w:b w:val="false"/>
+                <w:color w:val="auto"/>
+                <w:kern w:val="0"/>
+                <w:sz w:val="22"/>
+                <w:szCs w:val="22"/>
+                <w:lang w:val="en-CA" w:eastAsia="en-US" w:bidi="ar-SA"/>
+              </w:rPr>
+            </w:pPr>
+            <w:r>
+              <w:rPr>
+                <w:rFonts w:eastAsia="Calibri" w:cs="" w:cstheme="minorBidi" w:eastAsiaTheme="minorHAnsi"/>
+                <w:b w:val="false"/>
+                <w:color w:val="auto"/>
+                <w:kern w:val="0"/>
+                <w:sz w:val="22"/>
+                <w:szCs w:val="22"/>
+                <w:lang w:val="en-CA" w:eastAsia="en-US" w:bidi="ar-SA"/>
+              </w:rPr>
+            </w:r>
+          </w:p>
+        </w:tc>
+        <w:tc>
+          <w:tcPr>
+            <w:tcW w:w="4950" w:type="dxa"/>
+            <w:tcBorders>
+              <w:top w:val="nil"/>
+              <w:left w:val="nil"/>
+              <w:bottom w:val="nil"/>
+              <w:right w:val="nil"/>
+              <w:insideH w:val="nil"/>
+              <w:insideV w:val="nil"/>
+            </w:tcBorders>
+            <w:shd w:fill="auto" w:val="clear"/>
+          </w:tcPr>
+          <w:p>
+            <w:pPr>
+              <w:pStyle w:val="Normal"/>
+              <w:spacing w:lineRule="auto" w:line="240" w:before="0" w:after="0"/>
+              <w:cnfStyle w:val="000000100000" w:firstRow="0" w:lastRow="0" w:firstColumn="0" w:lastColumn="0" w:oddVBand="0" w:evenVBand="0" w:oddHBand="1" w:evenHBand="0" w:firstRowFirstColumn="0" w:firstRowLastColumn="0" w:lastRowFirstColumn="0" w:lastRowLastColumn="0"/>
+              <w:rPr>
+                <w:rFonts w:ascii="Calibri" w:hAnsi="Calibri" w:eastAsia="Calibri" w:cs="" w:asciiTheme="minorHAnsi" w:cstheme="minorBidi" w:eastAsiaTheme="minorHAnsi" w:hAnsiTheme="minorHAnsi"/>
+                <w:b w:val="false"/>
+                <w:b w:val="false"/>
+                <w:color w:val="auto"/>
+                <w:kern w:val="0"/>
+                <w:sz w:val="22"/>
+                <w:szCs w:val="22"/>
+                <w:lang w:val="en-CA" w:eastAsia="en-US" w:bidi="ar-SA"/>
+              </w:rPr>
+            </w:pPr>
+            <w:r>
+              <w:rPr>
+                <w:rFonts w:eastAsia="Calibri" w:cs="" w:cstheme="minorBidi" w:eastAsiaTheme="minorHAnsi"/>
+                <w:b w:val="false"/>
+                <w:color w:val="auto"/>
+                <w:kern w:val="0"/>
+                <w:sz w:val="22"/>
+                <w:szCs w:val="22"/>
+                <w:lang w:val="en-CA" w:eastAsia="en-US" w:bidi="ar-SA"/>
+              </w:rPr>
+              <w:t>Publish both a printable version of the tune book and a tablet-friendly version of the tune book.</w:t>
+            </w:r>
+          </w:p>
+          <w:p>
+            <w:pPr>
+              <w:pStyle w:val="Normal"/>
+              <w:spacing w:lineRule="auto" w:line="240" w:before="0" w:after="0"/>
+              <w:cnfStyle w:val="000000100000" w:firstRow="0" w:lastRow="0" w:firstColumn="0" w:lastColumn="0" w:oddVBand="0" w:evenVBand="0" w:oddHBand="1" w:evenHBand="0" w:firstRowFirstColumn="0" w:firstRowLastColumn="0" w:lastRowFirstColumn="0" w:lastRowLastColumn="0"/>
+              <w:rPr>
+                <w:rFonts w:ascii="Calibri" w:hAnsi="Calibri" w:eastAsia="Calibri" w:cs="" w:asciiTheme="minorHAnsi" w:cstheme="minorBidi" w:eastAsiaTheme="minorHAnsi" w:hAnsiTheme="minorHAnsi"/>
+                <w:b w:val="false"/>
+                <w:b w:val="false"/>
+                <w:color w:val="auto"/>
+                <w:kern w:val="0"/>
+                <w:sz w:val="22"/>
+                <w:szCs w:val="22"/>
+                <w:lang w:val="en-CA" w:eastAsia="en-US" w:bidi="ar-SA"/>
+              </w:rPr>
+            </w:pPr>
+            <w:r>
+              <w:rPr>
+                <w:rFonts w:eastAsia="Calibri" w:cs="" w:cstheme="minorBidi" w:eastAsiaTheme="minorHAnsi"/>
+                <w:b w:val="false"/>
+                <w:color w:val="auto"/>
+                <w:kern w:val="0"/>
+                <w:sz w:val="22"/>
+                <w:szCs w:val="22"/>
+                <w:lang w:val="en-CA" w:eastAsia="en-US" w:bidi="ar-SA"/>
+              </w:rPr>
+            </w:r>
+          </w:p>
+          <w:p>
+            <w:pPr>
+              <w:pStyle w:val="Normal"/>
+              <w:spacing w:lineRule="auto" w:line="240" w:before="0" w:after="0"/>
+              <w:cnfStyle w:val="000000100000" w:firstRow="0" w:lastRow="0" w:firstColumn="0" w:lastColumn="0" w:oddVBand="0" w:evenVBand="0" w:oddHBand="1" w:evenHBand="0" w:firstRowFirstColumn="0" w:firstRowLastColumn="0" w:lastRowFirstColumn="0" w:lastRowLastColumn="0"/>
+              <w:rPr>
+                <w:rFonts w:ascii="Calibri" w:hAnsi="Calibri" w:eastAsia="Calibri" w:cs="" w:asciiTheme="minorHAnsi" w:cstheme="minorBidi" w:eastAsiaTheme="minorHAnsi" w:hAnsiTheme="minorHAnsi"/>
+                <w:b w:val="false"/>
+                <w:b w:val="false"/>
+                <w:color w:val="auto"/>
+                <w:kern w:val="0"/>
+                <w:sz w:val="22"/>
+                <w:szCs w:val="22"/>
+                <w:lang w:val="en-CA" w:eastAsia="en-US" w:bidi="ar-SA"/>
+              </w:rPr>
+            </w:pPr>
+            <w:r>
+              <w:rPr>
+                <w:rFonts w:eastAsia="Calibri" w:cs="" w:cstheme="minorBidi" w:eastAsiaTheme="minorHAnsi"/>
+                <w:b w:val="false"/>
+                <w:color w:val="auto"/>
+                <w:kern w:val="0"/>
+                <w:sz w:val="22"/>
+                <w:szCs w:val="22"/>
+                <w:lang w:val="en-CA" w:eastAsia="en-US" w:bidi="ar-SA"/>
+              </w:rPr>
+              <w:t>The tablet-friendly version has only the tune pages and the index.</w:t>
+            </w:r>
+          </w:p>
+          <w:p>
+            <w:pPr>
+              <w:pStyle w:val="Normal"/>
+              <w:spacing w:lineRule="auto" w:line="240" w:before="0" w:after="0"/>
+              <w:cnfStyle w:val="000000100000" w:firstRow="0" w:lastRow="0" w:firstColumn="0" w:lastColumn="0" w:oddVBand="0" w:evenVBand="0" w:oddHBand="1" w:evenHBand="0" w:firstRowFirstColumn="0" w:firstRowLastColumn="0" w:lastRowFirstColumn="0" w:lastRowLastColumn="0"/>
+              <w:rPr>
+                <w:rFonts w:ascii="Calibri" w:hAnsi="Calibri" w:eastAsia="Calibri" w:cs="" w:asciiTheme="minorHAnsi" w:cstheme="minorBidi" w:eastAsiaTheme="minorHAnsi" w:hAnsiTheme="minorHAnsi"/>
+                <w:b w:val="false"/>
+                <w:b w:val="false"/>
+                <w:color w:val="auto"/>
+                <w:kern w:val="0"/>
+                <w:sz w:val="22"/>
+                <w:szCs w:val="22"/>
+                <w:lang w:val="en-CA" w:eastAsia="en-US" w:bidi="ar-SA"/>
+              </w:rPr>
+            </w:pPr>
+            <w:r>
+              <w:rPr>
+                <w:rFonts w:eastAsia="Calibri" w:cs="" w:cstheme="minorBidi" w:eastAsiaTheme="minorHAnsi"/>
+                <w:b w:val="false"/>
+                <w:color w:val="auto"/>
+                <w:kern w:val="0"/>
+                <w:sz w:val="22"/>
+                <w:szCs w:val="22"/>
+                <w:lang w:val="en-CA" w:eastAsia="en-US" w:bidi="ar-SA"/>
+              </w:rPr>
+            </w:r>
+          </w:p>
+          <w:p>
+            <w:pPr>
+              <w:pStyle w:val="Normal"/>
+              <w:spacing w:lineRule="auto" w:line="240" w:before="0" w:after="0"/>
+              <w:cnfStyle w:val="000000100000" w:firstRow="0" w:lastRow="0" w:firstColumn="0" w:lastColumn="0" w:oddVBand="0" w:evenVBand="0" w:oddHBand="1" w:evenHBand="0" w:firstRowFirstColumn="0" w:firstRowLastColumn="0" w:lastRowFirstColumn="0" w:lastRowLastColumn="0"/>
+              <w:rPr>
+                <w:rFonts w:ascii="Calibri" w:hAnsi="Calibri" w:eastAsia="Calibri" w:cs="" w:asciiTheme="minorHAnsi" w:cstheme="minorBidi" w:eastAsiaTheme="minorHAnsi" w:hAnsiTheme="minorHAnsi"/>
+                <w:b w:val="false"/>
+                <w:b w:val="false"/>
+                <w:color w:val="auto"/>
+                <w:kern w:val="0"/>
+                <w:sz w:val="22"/>
+                <w:szCs w:val="22"/>
+                <w:lang w:val="en-CA" w:eastAsia="en-US" w:bidi="ar-SA"/>
+              </w:rPr>
+            </w:pPr>
+            <w:r>
+              <w:rPr>
+                <w:rFonts w:eastAsia="Calibri" w:cs="" w:cstheme="minorBidi" w:eastAsiaTheme="minorHAnsi"/>
+                <w:b w:val="false"/>
+                <w:color w:val="auto"/>
+                <w:kern w:val="0"/>
+                <w:sz w:val="22"/>
+                <w:szCs w:val="22"/>
+                <w:lang w:val="en-CA" w:eastAsia="en-US" w:bidi="ar-SA"/>
+              </w:rPr>
+              <w:t>The printable version also has the cover page, a new acknowledgements page, and the title pages for each volume.</w:t>
+            </w:r>
+          </w:p>
+          <w:p>
+            <w:pPr>
+              <w:pStyle w:val="Normal"/>
+              <w:spacing w:lineRule="auto" w:line="240" w:before="0" w:after="0"/>
+              <w:cnfStyle w:val="000000100000" w:firstRow="0" w:lastRow="0" w:firstColumn="0" w:lastColumn="0" w:oddVBand="0" w:evenVBand="0" w:oddHBand="1" w:evenHBand="0" w:firstRowFirstColumn="0" w:firstRowLastColumn="0" w:lastRowFirstColumn="0" w:lastRowLastColumn="0"/>
+              <w:rPr>
+                <w:rFonts w:ascii="Calibri" w:hAnsi="Calibri" w:eastAsia="Calibri" w:cs="" w:asciiTheme="minorHAnsi" w:cstheme="minorBidi" w:eastAsiaTheme="minorHAnsi" w:hAnsiTheme="minorHAnsi"/>
+                <w:b w:val="false"/>
+                <w:b w:val="false"/>
+                <w:color w:val="auto"/>
+                <w:kern w:val="0"/>
+                <w:sz w:val="22"/>
+                <w:szCs w:val="22"/>
+                <w:lang w:val="en-CA" w:eastAsia="en-US" w:bidi="ar-SA"/>
+              </w:rPr>
+            </w:pPr>
+            <w:r>
+              <w:rPr>
+                <w:rFonts w:eastAsia="Calibri" w:cs="" w:cstheme="minorBidi" w:eastAsiaTheme="minorHAnsi"/>
+                <w:b w:val="false"/>
+                <w:color w:val="auto"/>
+                <w:kern w:val="0"/>
+                <w:sz w:val="22"/>
+                <w:szCs w:val="22"/>
+                <w:lang w:val="en-CA" w:eastAsia="en-US" w:bidi="ar-SA"/>
+              </w:rPr>
+            </w:r>
+          </w:p>
+          <w:p>
+            <w:pPr>
+              <w:pStyle w:val="Normal"/>
+              <w:spacing w:lineRule="auto" w:line="240" w:before="0" w:after="0"/>
+              <w:cnfStyle w:val="000000100000" w:firstRow="0" w:lastRow="0" w:firstColumn="0" w:lastColumn="0" w:oddVBand="0" w:evenVBand="0" w:oddHBand="1" w:evenHBand="0" w:firstRowFirstColumn="0" w:firstRowLastColumn="0" w:lastRowFirstColumn="0" w:lastRowLastColumn="0"/>
+              <w:rPr>
+                <w:rFonts w:ascii="Calibri" w:hAnsi="Calibri" w:eastAsia="Calibri" w:cs="" w:asciiTheme="minorHAnsi" w:cstheme="minorBidi" w:eastAsiaTheme="minorHAnsi" w:hAnsiTheme="minorHAnsi"/>
+                <w:b w:val="false"/>
+                <w:b w:val="false"/>
+                <w:color w:val="auto"/>
+                <w:kern w:val="0"/>
+                <w:sz w:val="22"/>
+                <w:szCs w:val="22"/>
+                <w:lang w:val="en-CA" w:eastAsia="en-US" w:bidi="ar-SA"/>
+              </w:rPr>
+            </w:pPr>
+            <w:r>
+              <w:rPr>
+                <w:rFonts w:eastAsia="Calibri" w:cs="" w:cstheme="minorBidi" w:eastAsiaTheme="minorHAnsi"/>
+                <w:b w:val="false"/>
+                <w:color w:val="auto"/>
+                <w:kern w:val="0"/>
+                <w:sz w:val="22"/>
+                <w:szCs w:val="22"/>
+                <w:lang w:val="en-CA" w:eastAsia="en-US" w:bidi="ar-SA"/>
+              </w:rPr>
+              <w:t xml:space="preserve">Restore the original John Walsh introduction to OSCJ Volumes II &amp; III </w:t>
+            </w:r>
+            <w:r>
+              <w:rPr>
+                <w:rFonts w:eastAsia="Calibri" w:cs="" w:cstheme="minorBidi" w:eastAsiaTheme="minorHAnsi"/>
+                <w:b w:val="false"/>
+                <w:color w:val="auto"/>
+                <w:kern w:val="0"/>
+                <w:sz w:val="22"/>
+                <w:szCs w:val="22"/>
+                <w:lang w:val="en-CA" w:eastAsia="en-US" w:bidi="ar-SA"/>
+              </w:rPr>
+              <w:t>in the printable version.</w:t>
+            </w:r>
+          </w:p>
+          <w:p>
+            <w:pPr>
+              <w:pStyle w:val="Normal"/>
+              <w:spacing w:lineRule="auto" w:line="240" w:before="0" w:after="0"/>
+              <w:cnfStyle w:val="000000100000" w:firstRow="0" w:lastRow="0" w:firstColumn="0" w:lastColumn="0" w:oddVBand="0" w:evenVBand="0" w:oddHBand="1" w:evenHBand="0" w:firstRowFirstColumn="0" w:firstRowLastColumn="0" w:lastRowFirstColumn="0" w:lastRowLastColumn="0"/>
+              <w:rPr>
+                <w:rFonts w:ascii="Calibri" w:hAnsi="Calibri" w:eastAsia="Calibri" w:cs="" w:asciiTheme="minorHAnsi" w:cstheme="minorBidi" w:eastAsiaTheme="minorHAnsi" w:hAnsiTheme="minorHAnsi"/>
+                <w:b w:val="false"/>
+                <w:b w:val="false"/>
+                <w:color w:val="auto"/>
+                <w:kern w:val="0"/>
+                <w:sz w:val="22"/>
+                <w:szCs w:val="22"/>
+                <w:lang w:val="en-CA" w:eastAsia="en-US" w:bidi="ar-SA"/>
+              </w:rPr>
+            </w:pPr>
+            <w:r>
+              <w:rPr>
+                <w:rFonts w:eastAsia="Calibri" w:cs="" w:cstheme="minorBidi" w:eastAsiaTheme="minorHAnsi"/>
+                <w:b w:val="false"/>
+                <w:color w:val="auto"/>
+                <w:kern w:val="0"/>
+                <w:sz w:val="22"/>
+                <w:szCs w:val="22"/>
+                <w:lang w:val="en-CA" w:eastAsia="en-US" w:bidi="ar-SA"/>
+              </w:rPr>
+            </w:r>
+          </w:p>
+          <w:p>
+            <w:pPr>
+              <w:pStyle w:val="Normal"/>
+              <w:spacing w:lineRule="auto" w:line="240" w:before="0" w:after="0"/>
+              <w:cnfStyle w:val="000000100000" w:firstRow="0" w:lastRow="0" w:firstColumn="0" w:lastColumn="0" w:oddVBand="0" w:evenVBand="0" w:oddHBand="1" w:evenHBand="0" w:firstRowFirstColumn="0" w:firstRowLastColumn="0" w:lastRowFirstColumn="0" w:lastRowLastColumn="0"/>
+              <w:rPr>
+                <w:rFonts w:ascii="Calibri" w:hAnsi="Calibri" w:eastAsia="Calibri" w:cs="" w:asciiTheme="minorHAnsi" w:cstheme="minorBidi" w:eastAsiaTheme="minorHAnsi" w:hAnsiTheme="minorHAnsi"/>
+                <w:b w:val="false"/>
+                <w:b w:val="false"/>
+                <w:color w:val="auto"/>
+                <w:kern w:val="0"/>
+                <w:sz w:val="22"/>
+                <w:szCs w:val="22"/>
+                <w:lang w:val="en-CA" w:eastAsia="en-US" w:bidi="ar-SA"/>
+              </w:rPr>
+            </w:pPr>
+            <w:r>
+              <w:rPr>
+                <w:rFonts w:eastAsia="Calibri" w:cs="" w:cstheme="minorBidi" w:eastAsiaTheme="minorHAnsi"/>
+                <w:b w:val="false"/>
+                <w:color w:val="auto"/>
+                <w:kern w:val="0"/>
+                <w:sz w:val="22"/>
+                <w:szCs w:val="22"/>
+                <w:lang w:val="en-CA" w:eastAsia="en-US" w:bidi="ar-SA"/>
+              </w:rPr>
+              <w:t>Add the date in the header of each page to make it clearer which version of the book is being used from now on.</w:t>
+            </w:r>
+          </w:p>
+        </w:tc>
+        <w:tc>
+          <w:tcPr>
+            <w:tcW w:w="1798" w:type="dxa"/>
+            <w:tcBorders>
+              <w:top w:val="nil"/>
+              <w:left w:val="nil"/>
+              <w:bottom w:val="nil"/>
+              <w:insideH w:val="nil"/>
+            </w:tcBorders>
+            <w:shd w:fill="auto" w:val="clear"/>
+          </w:tcPr>
+          <w:p>
+            <w:pPr>
+              <w:pStyle w:val="Normal"/>
+              <w:spacing w:lineRule="auto" w:line="240" w:before="0" w:after="0"/>
+              <w:cnfStyle w:val="000000100000" w:firstRow="0" w:lastRow="0" w:firstColumn="0" w:lastColumn="0" w:oddVBand="0" w:evenVBand="0" w:oddHBand="1" w:evenHBand="0" w:firstRowFirstColumn="0" w:firstRowLastColumn="0" w:lastRowFirstColumn="0" w:lastRowLastColumn="0"/>
+              <w:rPr>
+                <w:rFonts w:ascii="Calibri" w:hAnsi="Calibri" w:eastAsia="Calibri" w:cs="" w:asciiTheme="minorHAnsi" w:cstheme="minorBidi" w:eastAsiaTheme="minorHAnsi" w:hAnsiTheme="minorHAnsi"/>
+                <w:b w:val="false"/>
+                <w:b w:val="false"/>
+                <w:color w:val="auto"/>
+                <w:kern w:val="0"/>
+                <w:sz w:val="22"/>
+                <w:szCs w:val="22"/>
+                <w:lang w:val="en-CA" w:eastAsia="en-US" w:bidi="ar-SA"/>
+              </w:rPr>
+            </w:pPr>
+            <w:r>
+              <w:rPr>
+                <w:rFonts w:eastAsia="Calibri" w:cs="" w:cstheme="minorBidi" w:eastAsiaTheme="minorHAnsi"/>
+                <w:b w:val="false"/>
+                <w:color w:val="auto"/>
+                <w:kern w:val="0"/>
+                <w:sz w:val="22"/>
+                <w:szCs w:val="22"/>
+                <w:lang w:val="en-CA" w:eastAsia="en-US" w:bidi="ar-SA"/>
+              </w:rPr>
+              <w:t>Robin Park,</w:t>
+            </w:r>
+          </w:p>
+          <w:p>
+            <w:pPr>
+              <w:pStyle w:val="Normal"/>
+              <w:spacing w:lineRule="auto" w:line="240" w:before="0" w:after="0"/>
+              <w:cnfStyle w:val="000000100000" w:firstRow="0" w:lastRow="0" w:firstColumn="0" w:lastColumn="0" w:oddVBand="0" w:evenVBand="0" w:oddHBand="1" w:evenHBand="0" w:firstRowFirstColumn="0" w:firstRowLastColumn="0" w:lastRowFirstColumn="0" w:lastRowLastColumn="0"/>
+              <w:rPr>
+                <w:rFonts w:ascii="Calibri" w:hAnsi="Calibri" w:eastAsia="Calibri" w:cs="" w:asciiTheme="minorHAnsi" w:cstheme="minorBidi" w:eastAsiaTheme="minorHAnsi" w:hAnsiTheme="minorHAnsi"/>
+                <w:b w:val="false"/>
+                <w:b w:val="false"/>
+                <w:color w:val="auto"/>
+                <w:kern w:val="0"/>
+                <w:sz w:val="22"/>
+                <w:szCs w:val="22"/>
+                <w:lang w:val="en-CA" w:eastAsia="en-US" w:bidi="ar-SA"/>
+              </w:rPr>
+            </w:pPr>
+            <w:r>
+              <w:rPr>
+                <w:rFonts w:eastAsia="Calibri" w:cs="" w:cstheme="minorBidi" w:eastAsiaTheme="minorHAnsi"/>
+                <w:b w:val="false"/>
+                <w:color w:val="auto"/>
+                <w:kern w:val="0"/>
+                <w:sz w:val="22"/>
+                <w:szCs w:val="22"/>
+                <w:lang w:val="en-CA" w:eastAsia="en-US" w:bidi="ar-SA"/>
+              </w:rPr>
+              <w:t>CCJ</w:t>
+            </w:r>
+          </w:p>
+        </w:tc>
+      </w:tr>
+      <w:tr>
+        <w:trPr>
+          <w:cnfStyle w:val="000000100000" w:firstRow="0" w:lastRow="0" w:firstColumn="0" w:lastColumn="0" w:oddVBand="0" w:evenVBand="0" w:oddHBand="1" w:evenHBand="0" w:firstRowFirstColumn="0" w:firstRowLastColumn="0" w:lastRowFirstColumn="0" w:lastRowLastColumn="0"/>
+        </w:trPr>
+        <w:tc>
+          <w:tcPr>
+            <w:tcW w:w="1458" w:type="dxa"/>
+            <w:cnfStyle w:val="001000000000" w:firstRow="0" w:lastRow="0" w:firstColumn="1" w:lastColumn="0" w:oddVBand="0" w:evenVBand="0" w:oddHBand="0" w:evenHBand="0" w:firstRowFirstColumn="0" w:firstRowLastColumn="0" w:lastRowFirstColumn="0" w:lastRowLastColumn="0"/>
+            <w:tcBorders>
+              <w:top w:val="nil"/>
+              <w:bottom w:val="nil"/>
+              <w:right w:val="nil"/>
+              <w:insideH w:val="nil"/>
+              <w:insideV w:val="nil"/>
+            </w:tcBorders>
+            <w:shd w:fill="auto" w:val="clear"/>
+          </w:tcPr>
+          <w:p>
+            <w:pPr>
+              <w:pStyle w:val="Normal"/>
+              <w:spacing w:lineRule="auto" w:line="240" w:before="0" w:after="0"/>
+              <w:rPr>
+                <w:rFonts w:ascii="Calibri" w:hAnsi="Calibri" w:eastAsia="Calibri" w:cs="" w:asciiTheme="minorHAnsi" w:cstheme="minorBidi" w:eastAsiaTheme="minorHAnsi" w:hAnsiTheme="minorHAnsi"/>
+                <w:b w:val="false"/>
+                <w:b w:val="false"/>
+                <w:color w:val="auto"/>
+                <w:kern w:val="0"/>
+                <w:sz w:val="22"/>
+                <w:szCs w:val="22"/>
+                <w:lang w:val="en-CA" w:eastAsia="en-US" w:bidi="ar-SA"/>
+              </w:rPr>
+            </w:pPr>
+            <w:r>
+              <w:rPr>
+                <w:rFonts w:eastAsia="Calibri" w:cs="" w:cstheme="minorBidi" w:eastAsiaTheme="minorHAnsi"/>
                 <w:b w:val="false"/>
                 <w:bCs/>
+                <w:color w:val="auto"/>
+                <w:kern w:val="0"/>
+                <w:sz w:val="22"/>
+                <w:szCs w:val="22"/>
+                <w:lang w:val="en-CA" w:eastAsia="en-US" w:bidi="ar-SA"/>
               </w:rPr>
               <w:t>16-Jan-2017</w:t>
             </w:r>
@@ -414,10 +2445,27 @@
               <w:pStyle w:val="Normal"/>
               <w:spacing w:lineRule="auto" w:line="240" w:before="0" w:after="0"/>
               <w:cnfStyle w:val="000000100000" w:firstRow="0" w:lastRow="0" w:firstColumn="0" w:lastColumn="0" w:oddVBand="0" w:evenVBand="0" w:oddHBand="1" w:evenHBand="0" w:firstRowFirstColumn="0" w:firstRowLastColumn="0" w:lastRowFirstColumn="0" w:lastRowLastColumn="0"/>
-              <w:rPr/>
-            </w:pPr>
-            <w:r>
-              <w:rPr/>
+              <w:rPr>
+                <w:rFonts w:ascii="Calibri" w:hAnsi="Calibri" w:eastAsia="Calibri" w:cs="" w:asciiTheme="minorHAnsi" w:cstheme="minorBidi" w:eastAsiaTheme="minorHAnsi" w:hAnsiTheme="minorHAnsi"/>
+                <w:b w:val="false"/>
+                <w:b w:val="false"/>
+                <w:color w:val="auto"/>
+                <w:kern w:val="0"/>
+                <w:sz w:val="22"/>
+                <w:szCs w:val="22"/>
+                <w:lang w:val="en-CA" w:eastAsia="en-US" w:bidi="ar-SA"/>
+              </w:rPr>
+            </w:pPr>
+            <w:r>
+              <w:rPr>
+                <w:rFonts w:eastAsia="Calibri" w:cs="" w:cstheme="minorBidi" w:eastAsiaTheme="minorHAnsi"/>
+                <w:b w:val="false"/>
+                <w:color w:val="auto"/>
+                <w:kern w:val="0"/>
+                <w:sz w:val="22"/>
+                <w:szCs w:val="22"/>
+                <w:lang w:val="en-CA" w:eastAsia="en-US" w:bidi="ar-SA"/>
+              </w:rPr>
               <w:t>CCJ Addendum II</w:t>
             </w:r>
           </w:p>
@@ -440,6 +2488,260 @@
               <w:pStyle w:val="Normal"/>
               <w:spacing w:lineRule="auto" w:line="240" w:before="0" w:after="0"/>
               <w:cnfStyle w:val="000000100000" w:firstRow="0" w:lastRow="0" w:firstColumn="0" w:lastColumn="0" w:oddVBand="0" w:evenVBand="0" w:oddHBand="1" w:evenHBand="0" w:firstRowFirstColumn="0" w:firstRowLastColumn="0" w:lastRowFirstColumn="0" w:lastRowLastColumn="0"/>
+              <w:rPr>
+                <w:rFonts w:ascii="Calibri" w:hAnsi="Calibri" w:eastAsia="Calibri" w:cs="" w:asciiTheme="minorHAnsi" w:cstheme="minorBidi" w:eastAsiaTheme="minorHAnsi" w:hAnsiTheme="minorHAnsi"/>
+                <w:b w:val="false"/>
+                <w:b w:val="false"/>
+                <w:color w:val="auto"/>
+                <w:kern w:val="0"/>
+                <w:sz w:val="22"/>
+                <w:szCs w:val="22"/>
+                <w:lang w:val="en-CA" w:eastAsia="en-US" w:bidi="ar-SA"/>
+              </w:rPr>
+            </w:pPr>
+            <w:r>
+              <w:rPr>
+                <w:rFonts w:eastAsia="Calibri" w:cs="" w:cstheme="minorBidi" w:eastAsiaTheme="minorHAnsi"/>
+                <w:b w:val="false"/>
+                <w:color w:val="auto"/>
+                <w:kern w:val="0"/>
+                <w:sz w:val="22"/>
+                <w:szCs w:val="22"/>
+                <w:lang w:val="en-CA" w:eastAsia="en-US" w:bidi="ar-SA"/>
+              </w:rPr>
+              <w:t>New</w:t>
+            </w:r>
+          </w:p>
+        </w:tc>
+        <w:tc>
+          <w:tcPr>
+            <w:tcW w:w="720" w:type="dxa"/>
+            <w:tcBorders>
+              <w:top w:val="nil"/>
+              <w:left w:val="nil"/>
+              <w:bottom w:val="nil"/>
+              <w:right w:val="nil"/>
+              <w:insideH w:val="nil"/>
+              <w:insideV w:val="nil"/>
+            </w:tcBorders>
+            <w:shd w:fill="auto" w:val="clear"/>
+          </w:tcPr>
+          <w:p>
+            <w:pPr>
+              <w:pStyle w:val="Normal"/>
+              <w:spacing w:lineRule="auto" w:line="240" w:before="0" w:after="0"/>
+              <w:cnfStyle w:val="000000100000" w:firstRow="0" w:lastRow="0" w:firstColumn="0" w:lastColumn="0" w:oddVBand="0" w:evenVBand="0" w:oddHBand="1" w:evenHBand="0" w:firstRowFirstColumn="0" w:firstRowLastColumn="0" w:lastRowFirstColumn="0" w:lastRowLastColumn="0"/>
+              <w:rPr>
+                <w:rFonts w:ascii="Calibri" w:hAnsi="Calibri" w:eastAsia="Calibri" w:cs="" w:asciiTheme="minorHAnsi" w:cstheme="minorBidi" w:eastAsiaTheme="minorHAnsi" w:hAnsiTheme="minorHAnsi"/>
+                <w:b w:val="false"/>
+                <w:b w:val="false"/>
+                <w:color w:val="auto"/>
+                <w:kern w:val="0"/>
+                <w:sz w:val="22"/>
+                <w:szCs w:val="22"/>
+                <w:lang w:val="en-CA" w:eastAsia="en-US" w:bidi="ar-SA"/>
+              </w:rPr>
+            </w:pPr>
+            <w:r>
+              <w:rPr>
+                <w:rFonts w:eastAsia="Calibri" w:cs="" w:cstheme="minorBidi" w:eastAsiaTheme="minorHAnsi"/>
+                <w:b w:val="false"/>
+                <w:color w:val="auto"/>
+                <w:kern w:val="0"/>
+                <w:sz w:val="22"/>
+                <w:szCs w:val="22"/>
+                <w:lang w:val="en-CA" w:eastAsia="en-US" w:bidi="ar-SA"/>
+              </w:rPr>
+              <w:t>231</w:t>
+            </w:r>
+          </w:p>
+        </w:tc>
+        <w:tc>
+          <w:tcPr>
+            <w:tcW w:w="4950" w:type="dxa"/>
+            <w:tcBorders>
+              <w:top w:val="nil"/>
+              <w:left w:val="nil"/>
+              <w:bottom w:val="nil"/>
+              <w:right w:val="nil"/>
+              <w:insideH w:val="nil"/>
+              <w:insideV w:val="nil"/>
+            </w:tcBorders>
+            <w:shd w:fill="auto" w:val="clear"/>
+          </w:tcPr>
+          <w:p>
+            <w:pPr>
+              <w:pStyle w:val="Normal"/>
+              <w:spacing w:lineRule="auto" w:line="240" w:before="0" w:after="0"/>
+              <w:cnfStyle w:val="000000100000" w:firstRow="0" w:lastRow="0" w:firstColumn="0" w:lastColumn="0" w:oddVBand="0" w:evenVBand="0" w:oddHBand="1" w:evenHBand="0" w:firstRowFirstColumn="0" w:firstRowLastColumn="0" w:lastRowFirstColumn="0" w:lastRowLastColumn="0"/>
+              <w:rPr>
+                <w:rFonts w:ascii="Calibri" w:hAnsi="Calibri" w:eastAsia="Calibri" w:cs="" w:asciiTheme="minorHAnsi" w:cstheme="minorBidi" w:eastAsiaTheme="minorHAnsi" w:hAnsiTheme="minorHAnsi"/>
+                <w:b w:val="false"/>
+                <w:b w:val="false"/>
+                <w:color w:val="auto"/>
+                <w:kern w:val="0"/>
+                <w:sz w:val="22"/>
+                <w:szCs w:val="22"/>
+                <w:lang w:val="en-CA" w:eastAsia="en-US" w:bidi="ar-SA"/>
+              </w:rPr>
+            </w:pPr>
+            <w:r>
+              <w:rPr>
+                <w:rFonts w:eastAsia="Calibri" w:cs="" w:cstheme="minorBidi" w:eastAsiaTheme="minorHAnsi"/>
+                <w:b w:val="false"/>
+                <w:color w:val="auto"/>
+                <w:kern w:val="0"/>
+                <w:sz w:val="22"/>
+                <w:szCs w:val="22"/>
+                <w:highlight w:val="white"/>
+                <w:lang w:val="en-CA" w:eastAsia="en-US" w:bidi="ar-SA"/>
+              </w:rPr>
+              <w:t>Added The Dying Land &amp; Archibald McDonald; two Scottish Aires recorded by Denis Lanctot</w:t>
+            </w:r>
+          </w:p>
+        </w:tc>
+        <w:tc>
+          <w:tcPr>
+            <w:tcW w:w="1798" w:type="dxa"/>
+            <w:tcBorders>
+              <w:top w:val="nil"/>
+              <w:left w:val="nil"/>
+              <w:bottom w:val="nil"/>
+              <w:insideH w:val="nil"/>
+            </w:tcBorders>
+            <w:shd w:fill="auto" w:val="clear"/>
+          </w:tcPr>
+          <w:p>
+            <w:pPr>
+              <w:pStyle w:val="Normal"/>
+              <w:spacing w:lineRule="auto" w:line="240" w:before="0" w:after="0"/>
+              <w:cnfStyle w:val="000000100000" w:firstRow="0" w:lastRow="0" w:firstColumn="0" w:lastColumn="0" w:oddVBand="0" w:evenVBand="0" w:oddHBand="1" w:evenHBand="0" w:firstRowFirstColumn="0" w:firstRowLastColumn="0" w:lastRowFirstColumn="0" w:lastRowLastColumn="0"/>
+              <w:rPr>
+                <w:rFonts w:ascii="Calibri" w:hAnsi="Calibri" w:eastAsia="Calibri" w:cs="" w:asciiTheme="minorHAnsi" w:cstheme="minorBidi" w:eastAsiaTheme="minorHAnsi" w:hAnsiTheme="minorHAnsi"/>
+                <w:b w:val="false"/>
+                <w:b w:val="false"/>
+                <w:color w:val="auto"/>
+                <w:kern w:val="0"/>
+                <w:sz w:val="22"/>
+                <w:szCs w:val="22"/>
+                <w:lang w:val="en-CA" w:eastAsia="en-US" w:bidi="ar-SA"/>
+              </w:rPr>
+            </w:pPr>
+            <w:r>
+              <w:rPr>
+                <w:rFonts w:eastAsia="Calibri" w:cs="" w:cstheme="minorBidi" w:eastAsiaTheme="minorHAnsi"/>
+                <w:b w:val="false"/>
+                <w:color w:val="auto"/>
+                <w:kern w:val="0"/>
+                <w:sz w:val="22"/>
+                <w:szCs w:val="22"/>
+                <w:lang w:val="en-CA" w:eastAsia="en-US" w:bidi="ar-SA"/>
+              </w:rPr>
+              <w:t>R. Anderson CCJ</w:t>
+            </w:r>
+          </w:p>
+        </w:tc>
+      </w:tr>
+      <w:tr>
+        <w:trPr/>
+        <w:tc>
+          <w:tcPr>
+            <w:tcW w:w="1458" w:type="dxa"/>
+            <w:cnfStyle w:val="001000000000" w:firstRow="0" w:lastRow="0" w:firstColumn="1" w:lastColumn="0" w:oddVBand="0" w:evenVBand="0" w:oddHBand="0" w:evenHBand="0" w:firstRowFirstColumn="0" w:firstRowLastColumn="0" w:lastRowFirstColumn="0" w:lastRowLastColumn="0"/>
+            <w:tcBorders>
+              <w:top w:val="nil"/>
+              <w:bottom w:val="nil"/>
+              <w:right w:val="nil"/>
+              <w:insideH w:val="nil"/>
+              <w:insideV w:val="nil"/>
+            </w:tcBorders>
+            <w:shd w:fill="auto" w:val="clear"/>
+          </w:tcPr>
+          <w:p>
+            <w:pPr>
+              <w:pStyle w:val="Normal"/>
+              <w:spacing w:lineRule="auto" w:line="240" w:before="0" w:after="0"/>
+              <w:rPr>
+                <w:b w:val="false"/>
+                <w:b w:val="false"/>
+              </w:rPr>
+            </w:pPr>
+            <w:r>
+              <w:rPr>
+                <w:rFonts w:eastAsia="Calibri" w:cs="" w:cstheme="minorBidi" w:eastAsiaTheme="minorHAnsi"/>
+                <w:b w:val="false"/>
+                <w:bCs/>
+                <w:color w:val="auto"/>
+                <w:kern w:val="0"/>
+                <w:sz w:val="22"/>
+                <w:szCs w:val="22"/>
+                <w:lang w:val="en-CA" w:eastAsia="en-US" w:bidi="ar-SA"/>
+              </w:rPr>
+              <w:t>3-Oct-2016</w:t>
+            </w:r>
+          </w:p>
+        </w:tc>
+        <w:tc>
+          <w:tcPr>
+            <w:tcW w:w="1981" w:type="dxa"/>
+            <w:tcBorders>
+              <w:top w:val="nil"/>
+              <w:left w:val="nil"/>
+              <w:bottom w:val="nil"/>
+              <w:right w:val="nil"/>
+              <w:insideH w:val="nil"/>
+              <w:insideV w:val="nil"/>
+            </w:tcBorders>
+            <w:shd w:fill="auto" w:val="clear"/>
+          </w:tcPr>
+          <w:p>
+            <w:pPr>
+              <w:pStyle w:val="Normal"/>
+              <w:spacing w:lineRule="auto" w:line="240" w:before="0" w:after="0"/>
+              <w:cnfStyle w:val="000000000000" w:firstRow="0" w:lastRow="0" w:firstColumn="0" w:lastColumn="0" w:oddVBand="0" w:evenVBand="0" w:oddHBand="0" w:evenHBand="0" w:firstRowFirstColumn="0" w:firstRowLastColumn="0" w:lastRowFirstColumn="0" w:lastRowLastColumn="0"/>
+              <w:rPr>
+                <w:rFonts w:ascii="Calibri" w:hAnsi="Calibri" w:eastAsia="Calibri" w:cs="" w:asciiTheme="minorHAnsi" w:cstheme="minorBidi" w:eastAsiaTheme="minorHAnsi" w:hAnsiTheme="minorHAnsi"/>
+                <w:b w:val="false"/>
+                <w:b w:val="false"/>
+                <w:color w:val="auto"/>
+                <w:kern w:val="0"/>
+                <w:sz w:val="22"/>
+                <w:szCs w:val="22"/>
+                <w:lang w:val="en-CA" w:eastAsia="en-US" w:bidi="ar-SA"/>
+              </w:rPr>
+            </w:pPr>
+            <w:r>
+              <w:rPr>
+                <w:rFonts w:eastAsia="Calibri" w:cs="" w:cstheme="minorBidi" w:eastAsiaTheme="minorHAnsi"/>
+                <w:b w:val="false"/>
+                <w:color w:val="auto"/>
+                <w:kern w:val="0"/>
+                <w:sz w:val="22"/>
+                <w:szCs w:val="22"/>
+                <w:lang w:val="en-CA" w:eastAsia="en-US" w:bidi="ar-SA"/>
+              </w:rPr>
+              <w:t>CCJ Addendum I</w:t>
+            </w:r>
+          </w:p>
+        </w:tc>
+        <w:tc>
+          <w:tcPr>
+            <w:tcW w:w="2070" w:type="dxa"/>
+            <w:tcBorders>
+              <w:top w:val="nil"/>
+              <w:left w:val="nil"/>
+              <w:bottom w:val="nil"/>
+              <w:right w:val="nil"/>
+              <w:insideH w:val="nil"/>
+              <w:insideV w:val="nil"/>
+            </w:tcBorders>
+            <w:shd w:fill="auto" w:val="clear"/>
+          </w:tcPr>
+          <w:p>
+            <w:pPr>
+              <w:pStyle w:val="Normal"/>
+              <w:spacing w:lineRule="auto" w:line="240" w:before="0" w:after="0"/>
+              <w:cnfStyle w:val="000000000000" w:firstRow="0" w:lastRow="0" w:firstColumn="0" w:lastColumn="0" w:oddVBand="0" w:evenVBand="0" w:oddHBand="0" w:evenHBand="0" w:firstRowFirstColumn="0" w:firstRowLastColumn="0" w:lastRowFirstColumn="0" w:lastRowLastColumn="0"/>
               <w:rPr>
                 <w:rFonts w:ascii="Arial" w:hAnsi="Arial" w:cs="Arial"/>
                 <w:bCs/>
@@ -450,8 +2752,18 @@
               </w:rPr>
             </w:pPr>
             <w:r>
-              <w:rPr/>
-              <w:t>New</w:t>
+              <w:rPr>
+                <w:rFonts w:eastAsia="Calibri" w:cs="" w:cstheme="minorBidi" w:eastAsiaTheme="minorHAnsi"/>
+                <w:b w:val="false"/>
+                <w:bCs/>
+                <w:color w:val="auto"/>
+                <w:kern w:val="0"/>
+                <w:sz w:val="22"/>
+                <w:szCs w:val="22"/>
+                <w:highlight w:val="white"/>
+                <w:lang w:val="en-CA" w:eastAsia="en-US" w:bidi="ar-SA"/>
+              </w:rPr>
+              <w:t>Faded Love</w:t>
             </w:r>
           </w:p>
         </w:tc>
@@ -472,12 +2784,29 @@
             <w:pPr>
               <w:pStyle w:val="Normal"/>
               <w:spacing w:lineRule="auto" w:line="240" w:before="0" w:after="0"/>
-              <w:cnfStyle w:val="000000100000" w:firstRow="0" w:lastRow="0" w:firstColumn="0" w:lastColumn="0" w:oddVBand="0" w:evenVBand="0" w:oddHBand="1" w:evenHBand="0" w:firstRowFirstColumn="0" w:firstRowLastColumn="0" w:lastRowFirstColumn="0" w:lastRowLastColumn="0"/>
-              <w:rPr/>
-            </w:pPr>
-            <w:r>
-              <w:rPr/>
-              <w:t>231</w:t>
+              <w:cnfStyle w:val="000000000000" w:firstRow="0" w:lastRow="0" w:firstColumn="0" w:lastColumn="0" w:oddVBand="0" w:evenVBand="0" w:oddHBand="0" w:evenHBand="0" w:firstRowFirstColumn="0" w:firstRowLastColumn="0" w:lastRowFirstColumn="0" w:lastRowLastColumn="0"/>
+              <w:rPr>
+                <w:rFonts w:ascii="Calibri" w:hAnsi="Calibri" w:eastAsia="Calibri" w:cs="" w:asciiTheme="minorHAnsi" w:cstheme="minorBidi" w:eastAsiaTheme="minorHAnsi" w:hAnsiTheme="minorHAnsi"/>
+                <w:b w:val="false"/>
+                <w:b w:val="false"/>
+                <w:color w:val="auto"/>
+                <w:kern w:val="0"/>
+                <w:sz w:val="22"/>
+                <w:szCs w:val="22"/>
+                <w:lang w:val="en-CA" w:eastAsia="en-US" w:bidi="ar-SA"/>
+              </w:rPr>
+            </w:pPr>
+            <w:r>
+              <w:rPr>
+                <w:rFonts w:eastAsia="Calibri" w:cs="" w:cstheme="minorBidi" w:eastAsiaTheme="minorHAnsi"/>
+                <w:b w:val="false"/>
+                <w:color w:val="auto"/>
+                <w:kern w:val="0"/>
+                <w:sz w:val="22"/>
+                <w:szCs w:val="22"/>
+                <w:lang w:val="en-CA" w:eastAsia="en-US" w:bidi="ar-SA"/>
+              </w:rPr>
+              <w:t>222</w:t>
             </w:r>
           </w:p>
         </w:tc>
@@ -498,7 +2827,7 @@
             <w:pPr>
               <w:pStyle w:val="Normal"/>
               <w:spacing w:lineRule="auto" w:line="240" w:before="0" w:after="0"/>
-              <w:cnfStyle w:val="000000100000" w:firstRow="0" w:lastRow="0" w:firstColumn="0" w:lastColumn="0" w:oddVBand="0" w:evenVBand="0" w:oddHBand="1" w:evenHBand="0" w:firstRowFirstColumn="0" w:firstRowLastColumn="0" w:lastRowFirstColumn="0" w:lastRowLastColumn="0"/>
+              <w:cnfStyle w:val="000000000000" w:firstRow="0" w:lastRow="0" w:firstColumn="0" w:lastColumn="0" w:oddVBand="0" w:evenVBand="0" w:oddHBand="0" w:evenHBand="0" w:firstRowFirstColumn="0" w:firstRowLastColumn="0" w:lastRowFirstColumn="0" w:lastRowLastColumn="0"/>
               <w:rPr>
                 <w:rFonts w:ascii="Arial" w:hAnsi="Arial" w:cs="Arial"/>
                 <w:color w:val="222222"/>
@@ -509,13 +2838,16 @@
             </w:pPr>
             <w:r>
               <w:rPr>
-                <w:rFonts w:cs="Arial" w:ascii="Arial" w:hAnsi="Arial"/>
-                <w:color w:val="222222"/>
-                <w:sz w:val="19"/>
-                <w:szCs w:val="19"/>
-                <w:shd w:fill="FFFFFF" w:val="clear"/>
-              </w:rPr>
-              <w:t>Added The Dying Land &amp; Archibald McDonald; two Scottish Aires recorded by Denis Lanctot</w:t>
+                <w:rFonts w:eastAsia="Calibri" w:cs="" w:cstheme="minorBidi" w:eastAsiaTheme="minorHAnsi"/>
+                <w:b w:val="false"/>
+                <w:color w:val="auto"/>
+                <w:kern w:val="0"/>
+                <w:sz w:val="22"/>
+                <w:szCs w:val="22"/>
+                <w:highlight w:val="white"/>
+                <w:lang w:val="en-CA" w:eastAsia="en-US" w:bidi="ar-SA"/>
+              </w:rPr>
+              <w:t>Replaced with version from Prairie Mountain Fiddlers (submitted by R. Stickler)</w:t>
             </w:r>
           </w:p>
         </w:tc>
@@ -534,199 +2866,28 @@
             <w:pPr>
               <w:pStyle w:val="Normal"/>
               <w:spacing w:lineRule="auto" w:line="240" w:before="0" w:after="0"/>
-              <w:cnfStyle w:val="000000100000" w:firstRow="0" w:lastRow="0" w:firstColumn="0" w:lastColumn="0" w:oddVBand="0" w:evenVBand="0" w:oddHBand="1" w:evenHBand="0" w:firstRowFirstColumn="0" w:firstRowLastColumn="0" w:lastRowFirstColumn="0" w:lastRowLastColumn="0"/>
-              <w:rPr/>
-            </w:pPr>
-            <w:r>
-              <w:rPr/>
-              <w:t>R. Anderson CCJ</w:t>
-            </w:r>
-          </w:p>
-        </w:tc>
-      </w:tr>
-      <w:tr>
-        <w:trPr/>
-        <w:tc>
-          <w:tcPr>
-            <w:tcW w:w="1458" w:type="dxa"/>
-            <w:cnfStyle w:val="001000000000" w:firstRow="0" w:lastRow="0" w:firstColumn="1" w:lastColumn="0" w:oddVBand="0" w:evenVBand="0" w:oddHBand="0" w:evenHBand="0" w:firstRowFirstColumn="0" w:firstRowLastColumn="0" w:lastRowFirstColumn="0" w:lastRowLastColumn="0"/>
-            <w:tcBorders>
-              <w:top w:val="nil"/>
-              <w:bottom w:val="nil"/>
-              <w:right w:val="nil"/>
-              <w:insideH w:val="nil"/>
-              <w:insideV w:val="nil"/>
-            </w:tcBorders>
-            <w:shd w:fill="auto" w:val="clear"/>
-          </w:tcPr>
-          <w:p>
-            <w:pPr>
-              <w:pStyle w:val="Normal"/>
-              <w:spacing w:lineRule="auto" w:line="240" w:before="0" w:after="0"/>
-              <w:rPr>
-                <w:b w:val="false"/>
-                <w:b w:val="false"/>
-              </w:rPr>
-            </w:pPr>
-            <w:r>
-              <w:rPr>
-                <w:b w:val="false"/>
-                <w:bCs/>
-              </w:rPr>
-              <w:t>3-Oct-2016</w:t>
-            </w:r>
-          </w:p>
-        </w:tc>
-        <w:tc>
-          <w:tcPr>
-            <w:tcW w:w="1981" w:type="dxa"/>
-            <w:tcBorders>
-              <w:top w:val="nil"/>
-              <w:left w:val="nil"/>
-              <w:bottom w:val="nil"/>
-              <w:right w:val="nil"/>
-              <w:insideH w:val="nil"/>
-              <w:insideV w:val="nil"/>
-            </w:tcBorders>
-            <w:shd w:fill="auto" w:val="clear"/>
-          </w:tcPr>
-          <w:p>
-            <w:pPr>
-              <w:pStyle w:val="Normal"/>
-              <w:spacing w:lineRule="auto" w:line="240" w:before="0" w:after="0"/>
               <w:cnfStyle w:val="000000000000" w:firstRow="0" w:lastRow="0" w:firstColumn="0" w:lastColumn="0" w:oddVBand="0" w:evenVBand="0" w:oddHBand="0" w:evenHBand="0" w:firstRowFirstColumn="0" w:firstRowLastColumn="0" w:lastRowFirstColumn="0" w:lastRowLastColumn="0"/>
-              <w:rPr/>
-            </w:pPr>
-            <w:r>
-              <w:rPr/>
-              <w:t>CCJ Addendum I</w:t>
-            </w:r>
-          </w:p>
-        </w:tc>
-        <w:tc>
-          <w:tcPr>
-            <w:tcW w:w="2070" w:type="dxa"/>
-            <w:tcBorders>
-              <w:top w:val="nil"/>
-              <w:left w:val="nil"/>
-              <w:bottom w:val="nil"/>
-              <w:right w:val="nil"/>
-              <w:insideH w:val="nil"/>
-              <w:insideV w:val="nil"/>
-            </w:tcBorders>
-            <w:shd w:fill="auto" w:val="clear"/>
-          </w:tcPr>
-          <w:p>
-            <w:pPr>
-              <w:pStyle w:val="Normal"/>
-              <w:spacing w:lineRule="auto" w:line="240" w:before="0" w:after="0"/>
-              <w:cnfStyle w:val="000000000000" w:firstRow="0" w:lastRow="0" w:firstColumn="0" w:lastColumn="0" w:oddVBand="0" w:evenVBand="0" w:oddHBand="0" w:evenHBand="0" w:firstRowFirstColumn="0" w:firstRowLastColumn="0" w:lastRowFirstColumn="0" w:lastRowLastColumn="0"/>
-              <w:rPr>
-                <w:rFonts w:ascii="Arial" w:hAnsi="Arial" w:cs="Arial"/>
-                <w:bCs/>
-                <w:color w:val="222222"/>
-                <w:sz w:val="19"/>
-                <w:szCs w:val="19"/>
-                <w:highlight w:val="white"/>
-              </w:rPr>
-            </w:pPr>
-            <w:r>
-              <w:rPr>
-                <w:rFonts w:cs="Arial" w:ascii="Arial" w:hAnsi="Arial"/>
-                <w:bCs/>
-                <w:color w:val="222222"/>
-                <w:sz w:val="19"/>
-                <w:szCs w:val="19"/>
-                <w:shd w:fill="FFFFFF" w:val="clear"/>
-              </w:rPr>
-              <w:t>Faded Love</w:t>
-            </w:r>
-          </w:p>
-        </w:tc>
-        <w:tc>
-          <w:tcPr>
-            <w:tcW w:w="720" w:type="dxa"/>
-            <w:tcBorders>
-              <w:top w:val="nil"/>
-              <w:left w:val="nil"/>
-              <w:bottom w:val="nil"/>
-              <w:right w:val="nil"/>
-              <w:insideH w:val="nil"/>
-              <w:insideV w:val="nil"/>
-            </w:tcBorders>
-            <w:shd w:fill="auto" w:val="clear"/>
-          </w:tcPr>
-          <w:p>
-            <w:pPr>
-              <w:pStyle w:val="Normal"/>
-              <w:spacing w:lineRule="auto" w:line="240" w:before="0" w:after="0"/>
-              <w:cnfStyle w:val="000000000000" w:firstRow="0" w:lastRow="0" w:firstColumn="0" w:lastColumn="0" w:oddVBand="0" w:evenVBand="0" w:oddHBand="0" w:evenHBand="0" w:firstRowFirstColumn="0" w:firstRowLastColumn="0" w:lastRowFirstColumn="0" w:lastRowLastColumn="0"/>
-              <w:rPr/>
-            </w:pPr>
-            <w:r>
-              <w:rPr/>
-              <w:t>222</w:t>
-            </w:r>
-          </w:p>
-        </w:tc>
-        <w:tc>
-          <w:tcPr>
-            <w:tcW w:w="4950" w:type="dxa"/>
-            <w:tcBorders>
-              <w:top w:val="nil"/>
-              <w:left w:val="nil"/>
-              <w:bottom w:val="nil"/>
-              <w:right w:val="nil"/>
-              <w:insideH w:val="nil"/>
-              <w:insideV w:val="nil"/>
-            </w:tcBorders>
-            <w:shd w:fill="auto" w:val="clear"/>
-          </w:tcPr>
-          <w:p>
-            <w:pPr>
-              <w:pStyle w:val="Normal"/>
-              <w:spacing w:lineRule="auto" w:line="240" w:before="0" w:after="0"/>
-              <w:cnfStyle w:val="000000000000" w:firstRow="0" w:lastRow="0" w:firstColumn="0" w:lastColumn="0" w:oddVBand="0" w:evenVBand="0" w:oddHBand="0" w:evenHBand="0" w:firstRowFirstColumn="0" w:firstRowLastColumn="0" w:lastRowFirstColumn="0" w:lastRowLastColumn="0"/>
-              <w:rPr>
-                <w:rFonts w:ascii="Arial" w:hAnsi="Arial" w:cs="Arial"/>
-                <w:color w:val="222222"/>
-                <w:sz w:val="19"/>
-                <w:szCs w:val="19"/>
-                <w:highlight w:val="white"/>
-              </w:rPr>
-            </w:pPr>
-            <w:r>
-              <w:rPr>
-                <w:rFonts w:cs="Arial" w:ascii="Arial" w:hAnsi="Arial"/>
-                <w:color w:val="222222"/>
-                <w:sz w:val="19"/>
-                <w:szCs w:val="19"/>
-                <w:shd w:fill="FFFFFF" w:val="clear"/>
-              </w:rPr>
-              <w:t>Replaced with version from Prairie Mountain Fiddlers (submitted by R. Stickler)</w:t>
-            </w:r>
-          </w:p>
-        </w:tc>
-        <w:tc>
-          <w:tcPr>
-            <w:tcW w:w="1798" w:type="dxa"/>
-            <w:tcBorders>
-              <w:top w:val="nil"/>
-              <w:left w:val="nil"/>
-              <w:bottom w:val="nil"/>
-              <w:insideH w:val="nil"/>
-            </w:tcBorders>
-            <w:shd w:fill="auto" w:val="clear"/>
-          </w:tcPr>
-          <w:p>
-            <w:pPr>
-              <w:pStyle w:val="Normal"/>
-              <w:spacing w:lineRule="auto" w:line="240" w:before="0" w:after="0"/>
-              <w:cnfStyle w:val="000000000000" w:firstRow="0" w:lastRow="0" w:firstColumn="0" w:lastColumn="0" w:oddVBand="0" w:evenVBand="0" w:oddHBand="0" w:evenHBand="0" w:firstRowFirstColumn="0" w:firstRowLastColumn="0" w:lastRowFirstColumn="0" w:lastRowLastColumn="0"/>
-              <w:rPr/>
-            </w:pPr>
-            <w:r>
-              <w:rPr/>
+              <w:rPr>
+                <w:rFonts w:ascii="Calibri" w:hAnsi="Calibri" w:eastAsia="Calibri" w:cs="" w:asciiTheme="minorHAnsi" w:cstheme="minorBidi" w:eastAsiaTheme="minorHAnsi" w:hAnsiTheme="minorHAnsi"/>
+                <w:b w:val="false"/>
+                <w:b w:val="false"/>
+                <w:color w:val="auto"/>
+                <w:kern w:val="0"/>
+                <w:sz w:val="22"/>
+                <w:szCs w:val="22"/>
+                <w:lang w:val="en-CA" w:eastAsia="en-US" w:bidi="ar-SA"/>
+              </w:rPr>
+            </w:pPr>
+            <w:r>
+              <w:rPr>
+                <w:rFonts w:eastAsia="Calibri" w:cs="" w:cstheme="minorBidi" w:eastAsiaTheme="minorHAnsi"/>
+                <w:b w:val="false"/>
+                <w:color w:val="auto"/>
+                <w:kern w:val="0"/>
+                <w:sz w:val="22"/>
+                <w:szCs w:val="22"/>
+                <w:lang w:val="en-CA" w:eastAsia="en-US" w:bidi="ar-SA"/>
+              </w:rPr>
               <w:t>R. Anderson CCJ</w:t>
             </w:r>
           </w:p>
@@ -760,8 +2921,14 @@
             </w:pPr>
             <w:r>
               <w:rPr>
+                <w:rFonts w:eastAsia="Calibri" w:cs="" w:cstheme="minorBidi" w:eastAsiaTheme="minorHAnsi"/>
                 <w:b w:val="false"/>
                 <w:bCs/>
+                <w:color w:val="auto"/>
+                <w:kern w:val="0"/>
+                <w:sz w:val="22"/>
+                <w:szCs w:val="22"/>
+                <w:lang w:val="en-CA" w:eastAsia="en-US" w:bidi="ar-SA"/>
               </w:rPr>
               <w:t>17-Aug-2016</w:t>
             </w:r>
@@ -785,10 +2952,27 @@
               <w:pStyle w:val="Normal"/>
               <w:spacing w:lineRule="auto" w:line="240" w:before="0" w:after="0"/>
               <w:cnfStyle w:val="000000100000" w:firstRow="0" w:lastRow="0" w:firstColumn="0" w:lastColumn="0" w:oddVBand="0" w:evenVBand="0" w:oddHBand="1" w:evenHBand="0" w:firstRowFirstColumn="0" w:firstRowLastColumn="0" w:lastRowFirstColumn="0" w:lastRowLastColumn="0"/>
-              <w:rPr/>
-            </w:pPr>
-            <w:r>
-              <w:rPr/>
+              <w:rPr>
+                <w:rFonts w:ascii="Calibri" w:hAnsi="Calibri" w:eastAsia="Calibri" w:cs="" w:asciiTheme="minorHAnsi" w:cstheme="minorBidi" w:eastAsiaTheme="minorHAnsi" w:hAnsiTheme="minorHAnsi"/>
+                <w:b w:val="false"/>
+                <w:b w:val="false"/>
+                <w:color w:val="auto"/>
+                <w:kern w:val="0"/>
+                <w:sz w:val="22"/>
+                <w:szCs w:val="22"/>
+                <w:lang w:val="en-CA" w:eastAsia="en-US" w:bidi="ar-SA"/>
+              </w:rPr>
+            </w:pPr>
+            <w:r>
+              <w:rPr>
+                <w:rFonts w:eastAsia="Calibri" w:cs="" w:cstheme="minorBidi" w:eastAsiaTheme="minorHAnsi"/>
+                <w:b w:val="false"/>
+                <w:color w:val="auto"/>
+                <w:kern w:val="0"/>
+                <w:sz w:val="22"/>
+                <w:szCs w:val="22"/>
+                <w:lang w:val="en-CA" w:eastAsia="en-US" w:bidi="ar-SA"/>
+              </w:rPr>
               <w:t>OSCJ Vol I</w:t>
             </w:r>
           </w:p>
@@ -811,16 +2995,28 @@
               <w:pStyle w:val="Normal"/>
               <w:spacing w:lineRule="auto" w:line="240" w:before="0" w:after="0"/>
               <w:cnfStyle w:val="000000100000" w:firstRow="0" w:lastRow="0" w:firstColumn="0" w:lastColumn="0" w:oddVBand="0" w:evenVBand="0" w:oddHBand="1" w:evenHBand="0" w:firstRowFirstColumn="0" w:firstRowLastColumn="0" w:lastRowFirstColumn="0" w:lastRowLastColumn="0"/>
-              <w:rPr/>
-            </w:pPr>
-            <w:r>
-              <w:rPr>
-                <w:rFonts w:cs="Arial" w:ascii="Arial" w:hAnsi="Arial"/>
+              <w:rPr>
+                <w:rFonts w:ascii="Calibri" w:hAnsi="Calibri" w:eastAsia="Calibri" w:cs="" w:asciiTheme="minorHAnsi" w:cstheme="minorBidi" w:eastAsiaTheme="minorHAnsi" w:hAnsiTheme="minorHAnsi"/>
+                <w:b w:val="false"/>
+                <w:b w:val="false"/>
+                <w:color w:val="auto"/>
+                <w:kern w:val="0"/>
+                <w:sz w:val="22"/>
+                <w:szCs w:val="22"/>
+                <w:lang w:val="en-CA" w:eastAsia="en-US" w:bidi="ar-SA"/>
+              </w:rPr>
+            </w:pPr>
+            <w:r>
+              <w:rPr>
+                <w:rFonts w:eastAsia="Calibri" w:cs="" w:cstheme="minorBidi" w:eastAsiaTheme="minorHAnsi"/>
+                <w:b w:val="false"/>
                 <w:bCs/>
-                <w:color w:val="222222"/>
-                <w:sz w:val="19"/>
-                <w:szCs w:val="19"/>
-                <w:shd w:fill="FFFFFF" w:val="clear"/>
+                <w:color w:val="auto"/>
+                <w:kern w:val="0"/>
+                <w:sz w:val="22"/>
+                <w:szCs w:val="22"/>
+                <w:highlight w:val="white"/>
+                <w:lang w:val="en-CA" w:eastAsia="en-US" w:bidi="ar-SA"/>
               </w:rPr>
               <w:t>Cooley’s Reel</w:t>
             </w:r>
@@ -844,10 +3040,27 @@
               <w:pStyle w:val="Normal"/>
               <w:spacing w:lineRule="auto" w:line="240" w:before="0" w:after="0"/>
               <w:cnfStyle w:val="000000100000" w:firstRow="0" w:lastRow="0" w:firstColumn="0" w:lastColumn="0" w:oddVBand="0" w:evenVBand="0" w:oddHBand="1" w:evenHBand="0" w:firstRowFirstColumn="0" w:firstRowLastColumn="0" w:lastRowFirstColumn="0" w:lastRowLastColumn="0"/>
-              <w:rPr/>
-            </w:pPr>
-            <w:r>
-              <w:rPr/>
+              <w:rPr>
+                <w:rFonts w:ascii="Calibri" w:hAnsi="Calibri" w:eastAsia="Calibri" w:cs="" w:asciiTheme="minorHAnsi" w:cstheme="minorBidi" w:eastAsiaTheme="minorHAnsi" w:hAnsiTheme="minorHAnsi"/>
+                <w:b w:val="false"/>
+                <w:b w:val="false"/>
+                <w:color w:val="auto"/>
+                <w:kern w:val="0"/>
+                <w:sz w:val="22"/>
+                <w:szCs w:val="22"/>
+                <w:lang w:val="en-CA" w:eastAsia="en-US" w:bidi="ar-SA"/>
+              </w:rPr>
+            </w:pPr>
+            <w:r>
+              <w:rPr>
+                <w:rFonts w:eastAsia="Calibri" w:cs="" w:cstheme="minorBidi" w:eastAsiaTheme="minorHAnsi"/>
+                <w:b w:val="false"/>
+                <w:color w:val="auto"/>
+                <w:kern w:val="0"/>
+                <w:sz w:val="22"/>
+                <w:szCs w:val="22"/>
+                <w:lang w:val="en-CA" w:eastAsia="en-US" w:bidi="ar-SA"/>
+              </w:rPr>
               <w:t>25</w:t>
             </w:r>
           </w:p>
@@ -874,11 +3087,14 @@
             </w:pPr>
             <w:r>
               <w:rPr>
-                <w:rFonts w:cs="Arial" w:ascii="Arial" w:hAnsi="Arial"/>
-                <w:color w:val="222222"/>
-                <w:sz w:val="19"/>
-                <w:szCs w:val="19"/>
-                <w:shd w:fill="FFFFFF" w:val="clear"/>
+                <w:rFonts w:eastAsia="Calibri" w:cs="" w:cstheme="minorBidi" w:eastAsiaTheme="minorHAnsi"/>
+                <w:b w:val="false"/>
+                <w:color w:val="auto"/>
+                <w:kern w:val="0"/>
+                <w:sz w:val="22"/>
+                <w:szCs w:val="22"/>
+                <w:highlight w:val="white"/>
+                <w:lang w:val="en-CA" w:eastAsia="en-US" w:bidi="ar-SA"/>
               </w:rPr>
               <w:t>B Part, 3rd and 4th full measures, last n</w:t>
             </w:r>
@@ -886,22 +3102,28 @@
             <w:bookmarkEnd w:id="0"/>
             <w:r>
               <w:rPr>
-                <w:rFonts w:cs="Arial" w:ascii="Arial" w:hAnsi="Arial"/>
-                <w:color w:val="222222"/>
-                <w:sz w:val="19"/>
-                <w:szCs w:val="19"/>
-                <w:shd w:fill="FFFFFF" w:val="clear"/>
+                <w:rFonts w:eastAsia="Calibri" w:cs="" w:cstheme="minorBidi" w:eastAsiaTheme="minorHAnsi"/>
+                <w:b w:val="false"/>
+                <w:color w:val="auto"/>
+                <w:kern w:val="0"/>
+                <w:sz w:val="22"/>
+                <w:szCs w:val="22"/>
+                <w:highlight w:val="white"/>
+                <w:lang w:val="en-CA" w:eastAsia="en-US" w:bidi="ar-SA"/>
               </w:rPr>
               <w:t>ote of the 3rd measure is an “A”, not a “B”. 4th measure, the 8th note run on beats 3 and 4 is “defg”, not "Bcdf”</w:t>
             </w:r>
             <w:r>
               <w:rPr>
                 <w:rStyle w:val="Appleconvertedspace"/>
-                <w:rFonts w:cs="Arial" w:ascii="Arial" w:hAnsi="Arial"/>
-                <w:color w:val="222222"/>
-                <w:sz w:val="19"/>
-                <w:szCs w:val="19"/>
-                <w:shd w:fill="FFFFFF" w:val="clear"/>
+                <w:rFonts w:eastAsia="Calibri" w:cs="" w:cstheme="minorBidi" w:eastAsiaTheme="minorHAnsi"/>
+                <w:b w:val="false"/>
+                <w:color w:val="auto"/>
+                <w:kern w:val="0"/>
+                <w:sz w:val="22"/>
+                <w:szCs w:val="22"/>
+                <w:highlight w:val="white"/>
+                <w:lang w:val="en-CA" w:eastAsia="en-US" w:bidi="ar-SA"/>
               </w:rPr>
               <w:t> </w:t>
             </w:r>
@@ -923,10 +3145,27 @@
               <w:pStyle w:val="Normal"/>
               <w:spacing w:lineRule="auto" w:line="240" w:before="0" w:after="0"/>
               <w:cnfStyle w:val="000000100000" w:firstRow="0" w:lastRow="0" w:firstColumn="0" w:lastColumn="0" w:oddVBand="0" w:evenVBand="0" w:oddHBand="1" w:evenHBand="0" w:firstRowFirstColumn="0" w:firstRowLastColumn="0" w:lastRowFirstColumn="0" w:lastRowLastColumn="0"/>
-              <w:rPr/>
-            </w:pPr>
-            <w:r>
-              <w:rPr/>
+              <w:rPr>
+                <w:rFonts w:ascii="Calibri" w:hAnsi="Calibri" w:eastAsia="Calibri" w:cs="" w:asciiTheme="minorHAnsi" w:cstheme="minorBidi" w:eastAsiaTheme="minorHAnsi" w:hAnsiTheme="minorHAnsi"/>
+                <w:b w:val="false"/>
+                <w:b w:val="false"/>
+                <w:color w:val="auto"/>
+                <w:kern w:val="0"/>
+                <w:sz w:val="22"/>
+                <w:szCs w:val="22"/>
+                <w:lang w:val="en-CA" w:eastAsia="en-US" w:bidi="ar-SA"/>
+              </w:rPr>
+            </w:pPr>
+            <w:r>
+              <w:rPr>
+                <w:rFonts w:eastAsia="Calibri" w:cs="" w:cstheme="minorBidi" w:eastAsiaTheme="minorHAnsi"/>
+                <w:b w:val="false"/>
+                <w:color w:val="auto"/>
+                <w:kern w:val="0"/>
+                <w:sz w:val="22"/>
+                <w:szCs w:val="22"/>
+                <w:lang w:val="en-CA" w:eastAsia="en-US" w:bidi="ar-SA"/>
+              </w:rPr>
               <w:t>Input from OCCJ</w:t>
             </w:r>
           </w:p>
@@ -958,8 +3197,14 @@
             </w:pPr>
             <w:r>
               <w:rPr>
+                <w:rFonts w:eastAsia="Calibri" w:cs="" w:cstheme="minorBidi" w:eastAsiaTheme="minorHAnsi"/>
                 <w:b w:val="false"/>
                 <w:bCs/>
+                <w:color w:val="auto"/>
+                <w:kern w:val="0"/>
+                <w:sz w:val="22"/>
+                <w:szCs w:val="22"/>
+                <w:lang w:val="en-CA" w:eastAsia="en-US" w:bidi="ar-SA"/>
               </w:rPr>
               <w:t>17-Aug-2016</w:t>
             </w:r>
@@ -983,10 +3228,27 @@
               <w:pStyle w:val="Normal"/>
               <w:spacing w:lineRule="auto" w:line="240" w:before="0" w:after="0"/>
               <w:cnfStyle w:val="000000000000" w:firstRow="0" w:lastRow="0" w:firstColumn="0" w:lastColumn="0" w:oddVBand="0" w:evenVBand="0" w:oddHBand="0" w:evenHBand="0" w:firstRowFirstColumn="0" w:firstRowLastColumn="0" w:lastRowFirstColumn="0" w:lastRowLastColumn="0"/>
-              <w:rPr/>
-            </w:pPr>
-            <w:r>
-              <w:rPr/>
+              <w:rPr>
+                <w:rFonts w:ascii="Calibri" w:hAnsi="Calibri" w:eastAsia="Calibri" w:cs="" w:asciiTheme="minorHAnsi" w:cstheme="minorBidi" w:eastAsiaTheme="minorHAnsi" w:hAnsiTheme="minorHAnsi"/>
+                <w:b w:val="false"/>
+                <w:b w:val="false"/>
+                <w:color w:val="auto"/>
+                <w:kern w:val="0"/>
+                <w:sz w:val="22"/>
+                <w:szCs w:val="22"/>
+                <w:lang w:val="en-CA" w:eastAsia="en-US" w:bidi="ar-SA"/>
+              </w:rPr>
+            </w:pPr>
+            <w:r>
+              <w:rPr>
+                <w:rFonts w:eastAsia="Calibri" w:cs="" w:cstheme="minorBidi" w:eastAsiaTheme="minorHAnsi"/>
+                <w:b w:val="false"/>
+                <w:color w:val="auto"/>
+                <w:kern w:val="0"/>
+                <w:sz w:val="22"/>
+                <w:szCs w:val="22"/>
+                <w:lang w:val="en-CA" w:eastAsia="en-US" w:bidi="ar-SA"/>
+              </w:rPr>
               <w:t>OSCJ Vol I</w:t>
             </w:r>
           </w:p>
@@ -1009,10 +3271,27 @@
               <w:pStyle w:val="Normal"/>
               <w:spacing w:lineRule="auto" w:line="240" w:before="0" w:after="0"/>
               <w:cnfStyle w:val="000000000000" w:firstRow="0" w:lastRow="0" w:firstColumn="0" w:lastColumn="0" w:oddVBand="0" w:evenVBand="0" w:oddHBand="0" w:evenHBand="0" w:firstRowFirstColumn="0" w:firstRowLastColumn="0" w:lastRowFirstColumn="0" w:lastRowLastColumn="0"/>
-              <w:rPr/>
-            </w:pPr>
-            <w:r>
-              <w:rPr/>
+              <w:rPr>
+                <w:rFonts w:ascii="Calibri" w:hAnsi="Calibri" w:eastAsia="Calibri" w:cs="" w:asciiTheme="minorHAnsi" w:cstheme="minorBidi" w:eastAsiaTheme="minorHAnsi" w:hAnsiTheme="minorHAnsi"/>
+                <w:b w:val="false"/>
+                <w:b w:val="false"/>
+                <w:color w:val="auto"/>
+                <w:kern w:val="0"/>
+                <w:sz w:val="22"/>
+                <w:szCs w:val="22"/>
+                <w:lang w:val="en-CA" w:eastAsia="en-US" w:bidi="ar-SA"/>
+              </w:rPr>
+            </w:pPr>
+            <w:r>
+              <w:rPr>
+                <w:rFonts w:eastAsia="Calibri" w:cs="" w:cstheme="minorBidi" w:eastAsiaTheme="minorHAnsi"/>
+                <w:b w:val="false"/>
+                <w:color w:val="auto"/>
+                <w:kern w:val="0"/>
+                <w:sz w:val="22"/>
+                <w:szCs w:val="22"/>
+                <w:lang w:val="en-CA" w:eastAsia="en-US" w:bidi="ar-SA"/>
+              </w:rPr>
               <w:t>Rights of Man</w:t>
             </w:r>
           </w:p>
@@ -1035,10 +3314,27 @@
               <w:pStyle w:val="Normal"/>
               <w:spacing w:lineRule="auto" w:line="240" w:before="0" w:after="0"/>
               <w:cnfStyle w:val="000000000000" w:firstRow="0" w:lastRow="0" w:firstColumn="0" w:lastColumn="0" w:oddVBand="0" w:evenVBand="0" w:oddHBand="0" w:evenHBand="0" w:firstRowFirstColumn="0" w:firstRowLastColumn="0" w:lastRowFirstColumn="0" w:lastRowLastColumn="0"/>
-              <w:rPr/>
-            </w:pPr>
-            <w:r>
-              <w:rPr/>
+              <w:rPr>
+                <w:rFonts w:ascii="Calibri" w:hAnsi="Calibri" w:eastAsia="Calibri" w:cs="" w:asciiTheme="minorHAnsi" w:cstheme="minorBidi" w:eastAsiaTheme="minorHAnsi" w:hAnsiTheme="minorHAnsi"/>
+                <w:b w:val="false"/>
+                <w:b w:val="false"/>
+                <w:color w:val="auto"/>
+                <w:kern w:val="0"/>
+                <w:sz w:val="22"/>
+                <w:szCs w:val="22"/>
+                <w:lang w:val="en-CA" w:eastAsia="en-US" w:bidi="ar-SA"/>
+              </w:rPr>
+            </w:pPr>
+            <w:r>
+              <w:rPr>
+                <w:rFonts w:eastAsia="Calibri" w:cs="" w:cstheme="minorBidi" w:eastAsiaTheme="minorHAnsi"/>
+                <w:b w:val="false"/>
+                <w:color w:val="auto"/>
+                <w:kern w:val="0"/>
+                <w:sz w:val="22"/>
+                <w:szCs w:val="22"/>
+                <w:lang w:val="en-CA" w:eastAsia="en-US" w:bidi="ar-SA"/>
+              </w:rPr>
               <w:t>19</w:t>
             </w:r>
           </w:p>
@@ -1061,15 +3357,27 @@
               <w:pStyle w:val="Normal"/>
               <w:spacing w:lineRule="auto" w:line="240" w:before="0" w:after="0"/>
               <w:cnfStyle w:val="000000000000" w:firstRow="0" w:lastRow="0" w:firstColumn="0" w:lastColumn="0" w:oddVBand="0" w:evenVBand="0" w:oddHBand="0" w:evenHBand="0" w:firstRowFirstColumn="0" w:firstRowLastColumn="0" w:lastRowFirstColumn="0" w:lastRowLastColumn="0"/>
-              <w:rPr/>
-            </w:pPr>
-            <w:r>
-              <w:rPr>
-                <w:rFonts w:cs="Arial" w:ascii="Arial" w:hAnsi="Arial"/>
-                <w:color w:val="222222"/>
-                <w:sz w:val="19"/>
-                <w:szCs w:val="19"/>
-                <w:shd w:fill="FFFFFF" w:val="clear"/>
+              <w:rPr>
+                <w:rFonts w:ascii="Calibri" w:hAnsi="Calibri" w:eastAsia="Calibri" w:cs="" w:asciiTheme="minorHAnsi" w:cstheme="minorBidi" w:eastAsiaTheme="minorHAnsi" w:hAnsiTheme="minorHAnsi"/>
+                <w:b w:val="false"/>
+                <w:b w:val="false"/>
+                <w:color w:val="auto"/>
+                <w:kern w:val="0"/>
+                <w:sz w:val="22"/>
+                <w:szCs w:val="22"/>
+                <w:lang w:val="en-CA" w:eastAsia="en-US" w:bidi="ar-SA"/>
+              </w:rPr>
+            </w:pPr>
+            <w:r>
+              <w:rPr>
+                <w:rFonts w:eastAsia="Calibri" w:cs="" w:cstheme="minorBidi" w:eastAsiaTheme="minorHAnsi"/>
+                <w:b w:val="false"/>
+                <w:color w:val="auto"/>
+                <w:kern w:val="0"/>
+                <w:sz w:val="22"/>
+                <w:szCs w:val="22"/>
+                <w:highlight w:val="white"/>
+                <w:lang w:val="en-CA" w:eastAsia="en-US" w:bidi="ar-SA"/>
               </w:rPr>
               <w:t>B Part, 1st full measure, 2nd note is an “a” instead of a “g”</w:t>
             </w:r>
@@ -1091,10 +3399,27 @@
               <w:pStyle w:val="Normal"/>
               <w:spacing w:lineRule="auto" w:line="240" w:before="0" w:after="0"/>
               <w:cnfStyle w:val="000000000000" w:firstRow="0" w:lastRow="0" w:firstColumn="0" w:lastColumn="0" w:oddVBand="0" w:evenVBand="0" w:oddHBand="0" w:evenHBand="0" w:firstRowFirstColumn="0" w:firstRowLastColumn="0" w:lastRowFirstColumn="0" w:lastRowLastColumn="0"/>
-              <w:rPr/>
-            </w:pPr>
-            <w:r>
-              <w:rPr/>
+              <w:rPr>
+                <w:rFonts w:ascii="Calibri" w:hAnsi="Calibri" w:eastAsia="Calibri" w:cs="" w:asciiTheme="minorHAnsi" w:cstheme="minorBidi" w:eastAsiaTheme="minorHAnsi" w:hAnsiTheme="minorHAnsi"/>
+                <w:b w:val="false"/>
+                <w:b w:val="false"/>
+                <w:color w:val="auto"/>
+                <w:kern w:val="0"/>
+                <w:sz w:val="22"/>
+                <w:szCs w:val="22"/>
+                <w:lang w:val="en-CA" w:eastAsia="en-US" w:bidi="ar-SA"/>
+              </w:rPr>
+            </w:pPr>
+            <w:r>
+              <w:rPr>
+                <w:rFonts w:eastAsia="Calibri" w:cs="" w:cstheme="minorBidi" w:eastAsiaTheme="minorHAnsi"/>
+                <w:b w:val="false"/>
+                <w:color w:val="auto"/>
+                <w:kern w:val="0"/>
+                <w:sz w:val="22"/>
+                <w:szCs w:val="22"/>
+                <w:lang w:val="en-CA" w:eastAsia="en-US" w:bidi="ar-SA"/>
+              </w:rPr>
               <w:t>Input from OCCJ</w:t>
             </w:r>
           </w:p>
@@ -1128,8 +3453,14 @@
             </w:pPr>
             <w:r>
               <w:rPr>
+                <w:rFonts w:eastAsia="Calibri" w:cs="" w:cstheme="minorBidi" w:eastAsiaTheme="minorHAnsi"/>
                 <w:b w:val="false"/>
                 <w:bCs/>
+                <w:color w:val="auto"/>
+                <w:kern w:val="0"/>
+                <w:sz w:val="22"/>
+                <w:szCs w:val="22"/>
+                <w:lang w:val="en-CA" w:eastAsia="en-US" w:bidi="ar-SA"/>
               </w:rPr>
               <w:t>17-Aug-2016</w:t>
             </w:r>
@@ -1153,10 +3484,27 @@
               <w:pStyle w:val="Normal"/>
               <w:spacing w:lineRule="auto" w:line="240" w:before="0" w:after="0"/>
               <w:cnfStyle w:val="000000100000" w:firstRow="0" w:lastRow="0" w:firstColumn="0" w:lastColumn="0" w:oddVBand="0" w:evenVBand="0" w:oddHBand="1" w:evenHBand="0" w:firstRowFirstColumn="0" w:firstRowLastColumn="0" w:lastRowFirstColumn="0" w:lastRowLastColumn="0"/>
-              <w:rPr/>
-            </w:pPr>
-            <w:r>
-              <w:rPr/>
+              <w:rPr>
+                <w:rFonts w:ascii="Calibri" w:hAnsi="Calibri" w:eastAsia="Calibri" w:cs="" w:asciiTheme="minorHAnsi" w:cstheme="minorBidi" w:eastAsiaTheme="minorHAnsi" w:hAnsiTheme="minorHAnsi"/>
+                <w:b w:val="false"/>
+                <w:b w:val="false"/>
+                <w:color w:val="auto"/>
+                <w:kern w:val="0"/>
+                <w:sz w:val="22"/>
+                <w:szCs w:val="22"/>
+                <w:lang w:val="en-CA" w:eastAsia="en-US" w:bidi="ar-SA"/>
+              </w:rPr>
+            </w:pPr>
+            <w:r>
+              <w:rPr>
+                <w:rFonts w:eastAsia="Calibri" w:cs="" w:cstheme="minorBidi" w:eastAsiaTheme="minorHAnsi"/>
+                <w:b w:val="false"/>
+                <w:color w:val="auto"/>
+                <w:kern w:val="0"/>
+                <w:sz w:val="22"/>
+                <w:szCs w:val="22"/>
+                <w:lang w:val="en-CA" w:eastAsia="en-US" w:bidi="ar-SA"/>
+              </w:rPr>
               <w:t>OSCJ Vol I</w:t>
             </w:r>
           </w:p>
@@ -1179,10 +3527,27 @@
               <w:pStyle w:val="Normal"/>
               <w:spacing w:lineRule="auto" w:line="240" w:before="0" w:after="0"/>
               <w:cnfStyle w:val="000000100000" w:firstRow="0" w:lastRow="0" w:firstColumn="0" w:lastColumn="0" w:oddVBand="0" w:evenVBand="0" w:oddHBand="1" w:evenHBand="0" w:firstRowFirstColumn="0" w:firstRowLastColumn="0" w:lastRowFirstColumn="0" w:lastRowLastColumn="0"/>
-              <w:rPr/>
-            </w:pPr>
-            <w:r>
-              <w:rPr/>
+              <w:rPr>
+                <w:rFonts w:ascii="Calibri" w:hAnsi="Calibri" w:eastAsia="Calibri" w:cs="" w:asciiTheme="minorHAnsi" w:cstheme="minorBidi" w:eastAsiaTheme="minorHAnsi" w:hAnsiTheme="minorHAnsi"/>
+                <w:b w:val="false"/>
+                <w:b w:val="false"/>
+                <w:color w:val="auto"/>
+                <w:kern w:val="0"/>
+                <w:sz w:val="22"/>
+                <w:szCs w:val="22"/>
+                <w:lang w:val="en-CA" w:eastAsia="en-US" w:bidi="ar-SA"/>
+              </w:rPr>
+            </w:pPr>
+            <w:r>
+              <w:rPr>
+                <w:rFonts w:eastAsia="Calibri" w:cs="" w:cstheme="minorBidi" w:eastAsiaTheme="minorHAnsi"/>
+                <w:b w:val="false"/>
+                <w:color w:val="auto"/>
+                <w:kern w:val="0"/>
+                <w:sz w:val="22"/>
+                <w:szCs w:val="22"/>
+                <w:lang w:val="en-CA" w:eastAsia="en-US" w:bidi="ar-SA"/>
+              </w:rPr>
               <w:t>Harvest Home</w:t>
             </w:r>
           </w:p>
@@ -1205,10 +3570,27 @@
               <w:pStyle w:val="Normal"/>
               <w:spacing w:lineRule="auto" w:line="240" w:before="0" w:after="0"/>
               <w:cnfStyle w:val="000000100000" w:firstRow="0" w:lastRow="0" w:firstColumn="0" w:lastColumn="0" w:oddVBand="0" w:evenVBand="0" w:oddHBand="1" w:evenHBand="0" w:firstRowFirstColumn="0" w:firstRowLastColumn="0" w:lastRowFirstColumn="0" w:lastRowLastColumn="0"/>
-              <w:rPr/>
-            </w:pPr>
-            <w:r>
-              <w:rPr/>
+              <w:rPr>
+                <w:rFonts w:ascii="Calibri" w:hAnsi="Calibri" w:eastAsia="Calibri" w:cs="" w:asciiTheme="minorHAnsi" w:cstheme="minorBidi" w:eastAsiaTheme="minorHAnsi" w:hAnsiTheme="minorHAnsi"/>
+                <w:b w:val="false"/>
+                <w:b w:val="false"/>
+                <w:color w:val="auto"/>
+                <w:kern w:val="0"/>
+                <w:sz w:val="22"/>
+                <w:szCs w:val="22"/>
+                <w:lang w:val="en-CA" w:eastAsia="en-US" w:bidi="ar-SA"/>
+              </w:rPr>
+            </w:pPr>
+            <w:r>
+              <w:rPr>
+                <w:rFonts w:eastAsia="Calibri" w:cs="" w:cstheme="minorBidi" w:eastAsiaTheme="minorHAnsi"/>
+                <w:b w:val="false"/>
+                <w:color w:val="auto"/>
+                <w:kern w:val="0"/>
+                <w:sz w:val="22"/>
+                <w:szCs w:val="22"/>
+                <w:lang w:val="en-CA" w:eastAsia="en-US" w:bidi="ar-SA"/>
+              </w:rPr>
               <w:t>15</w:t>
             </w:r>
           </w:p>
@@ -1231,15 +3613,27 @@
               <w:pStyle w:val="Normal"/>
               <w:spacing w:lineRule="auto" w:line="240" w:before="0" w:after="0"/>
               <w:cnfStyle w:val="000000100000" w:firstRow="0" w:lastRow="0" w:firstColumn="0" w:lastColumn="0" w:oddVBand="0" w:evenVBand="0" w:oddHBand="1" w:evenHBand="0" w:firstRowFirstColumn="0" w:firstRowLastColumn="0" w:lastRowFirstColumn="0" w:lastRowLastColumn="0"/>
-              <w:rPr/>
-            </w:pPr>
-            <w:r>
-              <w:rPr>
-                <w:rFonts w:cs="Arial" w:ascii="Arial" w:hAnsi="Arial"/>
-                <w:color w:val="222222"/>
-                <w:sz w:val="19"/>
-                <w:szCs w:val="19"/>
-                <w:shd w:fill="FFFFFF" w:val="clear"/>
+              <w:rPr>
+                <w:rFonts w:ascii="Calibri" w:hAnsi="Calibri" w:eastAsia="Calibri" w:cs="" w:asciiTheme="minorHAnsi" w:cstheme="minorBidi" w:eastAsiaTheme="minorHAnsi" w:hAnsiTheme="minorHAnsi"/>
+                <w:b w:val="false"/>
+                <w:b w:val="false"/>
+                <w:color w:val="auto"/>
+                <w:kern w:val="0"/>
+                <w:sz w:val="22"/>
+                <w:szCs w:val="22"/>
+                <w:lang w:val="en-CA" w:eastAsia="en-US" w:bidi="ar-SA"/>
+              </w:rPr>
+            </w:pPr>
+            <w:r>
+              <w:rPr>
+                <w:rFonts w:eastAsia="Calibri" w:cs="" w:cstheme="minorBidi" w:eastAsiaTheme="minorHAnsi"/>
+                <w:b w:val="false"/>
+                <w:color w:val="auto"/>
+                <w:kern w:val="0"/>
+                <w:sz w:val="22"/>
+                <w:szCs w:val="22"/>
+                <w:highlight w:val="white"/>
+                <w:lang w:val="en-CA" w:eastAsia="en-US" w:bidi="ar-SA"/>
               </w:rPr>
               <w:t>B Part, 2nd full measure, the 8th note on beat 3 is an “e”, not an “f”</w:t>
             </w:r>
@@ -1261,10 +3655,27 @@
               <w:pStyle w:val="Normal"/>
               <w:spacing w:lineRule="auto" w:line="240" w:before="0" w:after="0"/>
               <w:cnfStyle w:val="000000100000" w:firstRow="0" w:lastRow="0" w:firstColumn="0" w:lastColumn="0" w:oddVBand="0" w:evenVBand="0" w:oddHBand="1" w:evenHBand="0" w:firstRowFirstColumn="0" w:firstRowLastColumn="0" w:lastRowFirstColumn="0" w:lastRowLastColumn="0"/>
-              <w:rPr/>
-            </w:pPr>
-            <w:r>
-              <w:rPr/>
+              <w:rPr>
+                <w:rFonts w:ascii="Calibri" w:hAnsi="Calibri" w:eastAsia="Calibri" w:cs="" w:asciiTheme="minorHAnsi" w:cstheme="minorBidi" w:eastAsiaTheme="minorHAnsi" w:hAnsiTheme="minorHAnsi"/>
+                <w:b w:val="false"/>
+                <w:b w:val="false"/>
+                <w:color w:val="auto"/>
+                <w:kern w:val="0"/>
+                <w:sz w:val="22"/>
+                <w:szCs w:val="22"/>
+                <w:lang w:val="en-CA" w:eastAsia="en-US" w:bidi="ar-SA"/>
+              </w:rPr>
+            </w:pPr>
+            <w:r>
+              <w:rPr>
+                <w:rFonts w:eastAsia="Calibri" w:cs="" w:cstheme="minorBidi" w:eastAsiaTheme="minorHAnsi"/>
+                <w:b w:val="false"/>
+                <w:color w:val="auto"/>
+                <w:kern w:val="0"/>
+                <w:sz w:val="22"/>
+                <w:szCs w:val="22"/>
+                <w:lang w:val="en-CA" w:eastAsia="en-US" w:bidi="ar-SA"/>
+              </w:rPr>
               <w:t>Input from OCCJ</w:t>
             </w:r>
           </w:p>
@@ -1296,8 +3707,14 @@
             </w:pPr>
             <w:r>
               <w:rPr>
+                <w:rFonts w:eastAsia="Calibri" w:cs="" w:cstheme="minorBidi" w:eastAsiaTheme="minorHAnsi"/>
                 <w:b w:val="false"/>
                 <w:bCs/>
+                <w:color w:val="auto"/>
+                <w:kern w:val="0"/>
+                <w:sz w:val="22"/>
+                <w:szCs w:val="22"/>
+                <w:lang w:val="en-CA" w:eastAsia="en-US" w:bidi="ar-SA"/>
               </w:rPr>
               <w:t>17-Aug-2016</w:t>
             </w:r>
@@ -1321,10 +3738,27 @@
               <w:pStyle w:val="Normal"/>
               <w:spacing w:lineRule="auto" w:line="240" w:before="0" w:after="0"/>
               <w:cnfStyle w:val="000000000000" w:firstRow="0" w:lastRow="0" w:firstColumn="0" w:lastColumn="0" w:oddVBand="0" w:evenVBand="0" w:oddHBand="0" w:evenHBand="0" w:firstRowFirstColumn="0" w:firstRowLastColumn="0" w:lastRowFirstColumn="0" w:lastRowLastColumn="0"/>
-              <w:rPr/>
-            </w:pPr>
-            <w:r>
-              <w:rPr/>
+              <w:rPr>
+                <w:rFonts w:ascii="Calibri" w:hAnsi="Calibri" w:eastAsia="Calibri" w:cs="" w:asciiTheme="minorHAnsi" w:cstheme="minorBidi" w:eastAsiaTheme="minorHAnsi" w:hAnsiTheme="minorHAnsi"/>
+                <w:b w:val="false"/>
+                <w:b w:val="false"/>
+                <w:color w:val="auto"/>
+                <w:kern w:val="0"/>
+                <w:sz w:val="22"/>
+                <w:szCs w:val="22"/>
+                <w:lang w:val="en-CA" w:eastAsia="en-US" w:bidi="ar-SA"/>
+              </w:rPr>
+            </w:pPr>
+            <w:r>
+              <w:rPr>
+                <w:rFonts w:eastAsia="Calibri" w:cs="" w:cstheme="minorBidi" w:eastAsiaTheme="minorHAnsi"/>
+                <w:b w:val="false"/>
+                <w:color w:val="auto"/>
+                <w:kern w:val="0"/>
+                <w:sz w:val="22"/>
+                <w:szCs w:val="22"/>
+                <w:lang w:val="en-CA" w:eastAsia="en-US" w:bidi="ar-SA"/>
+              </w:rPr>
               <w:t>OSCJ Vol I</w:t>
             </w:r>
           </w:p>
@@ -1347,10 +3781,27 @@
               <w:pStyle w:val="Normal"/>
               <w:spacing w:lineRule="auto" w:line="240" w:before="0" w:after="0"/>
               <w:cnfStyle w:val="000000000000" w:firstRow="0" w:lastRow="0" w:firstColumn="0" w:lastColumn="0" w:oddVBand="0" w:evenVBand="0" w:oddHBand="0" w:evenHBand="0" w:firstRowFirstColumn="0" w:firstRowLastColumn="0" w:lastRowFirstColumn="0" w:lastRowLastColumn="0"/>
-              <w:rPr/>
-            </w:pPr>
-            <w:r>
-              <w:rPr/>
+              <w:rPr>
+                <w:rFonts w:ascii="Calibri" w:hAnsi="Calibri" w:eastAsia="Calibri" w:cs="" w:asciiTheme="minorHAnsi" w:cstheme="minorBidi" w:eastAsiaTheme="minorHAnsi" w:hAnsiTheme="minorHAnsi"/>
+                <w:b w:val="false"/>
+                <w:b w:val="false"/>
+                <w:color w:val="auto"/>
+                <w:kern w:val="0"/>
+                <w:sz w:val="22"/>
+                <w:szCs w:val="22"/>
+                <w:lang w:val="en-CA" w:eastAsia="en-US" w:bidi="ar-SA"/>
+              </w:rPr>
+            </w:pPr>
+            <w:r>
+              <w:rPr>
+                <w:rFonts w:eastAsia="Calibri" w:cs="" w:cstheme="minorBidi" w:eastAsiaTheme="minorHAnsi"/>
+                <w:b w:val="false"/>
+                <w:color w:val="auto"/>
+                <w:kern w:val="0"/>
+                <w:sz w:val="22"/>
+                <w:szCs w:val="22"/>
+                <w:lang w:val="en-CA" w:eastAsia="en-US" w:bidi="ar-SA"/>
+              </w:rPr>
               <w:t>Out on the Ocean</w:t>
             </w:r>
           </w:p>
@@ -1373,10 +3824,27 @@
               <w:pStyle w:val="Normal"/>
               <w:spacing w:lineRule="auto" w:line="240" w:before="0" w:after="0"/>
               <w:cnfStyle w:val="000000000000" w:firstRow="0" w:lastRow="0" w:firstColumn="0" w:lastColumn="0" w:oddVBand="0" w:evenVBand="0" w:oddHBand="0" w:evenHBand="0" w:firstRowFirstColumn="0" w:firstRowLastColumn="0" w:lastRowFirstColumn="0" w:lastRowLastColumn="0"/>
-              <w:rPr/>
-            </w:pPr>
-            <w:r>
-              <w:rPr/>
+              <w:rPr>
+                <w:rFonts w:ascii="Calibri" w:hAnsi="Calibri" w:eastAsia="Calibri" w:cs="" w:asciiTheme="minorHAnsi" w:cstheme="minorBidi" w:eastAsiaTheme="minorHAnsi" w:hAnsiTheme="minorHAnsi"/>
+                <w:b w:val="false"/>
+                <w:b w:val="false"/>
+                <w:color w:val="auto"/>
+                <w:kern w:val="0"/>
+                <w:sz w:val="22"/>
+                <w:szCs w:val="22"/>
+                <w:lang w:val="en-CA" w:eastAsia="en-US" w:bidi="ar-SA"/>
+              </w:rPr>
+            </w:pPr>
+            <w:r>
+              <w:rPr>
+                <w:rFonts w:eastAsia="Calibri" w:cs="" w:cstheme="minorBidi" w:eastAsiaTheme="minorHAnsi"/>
+                <w:b w:val="false"/>
+                <w:color w:val="auto"/>
+                <w:kern w:val="0"/>
+                <w:sz w:val="22"/>
+                <w:szCs w:val="22"/>
+                <w:lang w:val="en-CA" w:eastAsia="en-US" w:bidi="ar-SA"/>
+              </w:rPr>
               <w:t>1</w:t>
             </w:r>
           </w:p>
@@ -1404,42 +3872,54 @@
             <w:r>
               <w:rPr>
                 <w:rStyle w:val="Appleconvertedspace"/>
-                <w:rFonts w:cs="Arial" w:ascii="Arial" w:hAnsi="Arial"/>
-                <w:color w:val="222222"/>
-                <w:sz w:val="19"/>
-                <w:szCs w:val="19"/>
-                <w:shd w:fill="FFFFFF" w:val="clear"/>
+                <w:rFonts w:eastAsia="Calibri" w:cs="" w:cstheme="minorBidi" w:eastAsiaTheme="minorHAnsi"/>
+                <w:b w:val="false"/>
+                <w:color w:val="auto"/>
+                <w:kern w:val="0"/>
+                <w:sz w:val="22"/>
+                <w:szCs w:val="22"/>
+                <w:highlight w:val="white"/>
+                <w:lang w:val="en-CA" w:eastAsia="en-US" w:bidi="ar-SA"/>
               </w:rPr>
               <w:t> </w:t>
             </w:r>
             <w:r>
               <w:rPr>
-                <w:rFonts w:cs="Arial" w:ascii="Arial" w:hAnsi="Arial"/>
-                <w:color w:val="222222"/>
-                <w:sz w:val="19"/>
-                <w:szCs w:val="19"/>
-                <w:shd w:fill="FFFFFF" w:val="clear"/>
+                <w:rFonts w:eastAsia="Calibri" w:cs="" w:cstheme="minorBidi" w:eastAsiaTheme="minorHAnsi"/>
+                <w:b w:val="false"/>
+                <w:color w:val="auto"/>
+                <w:kern w:val="0"/>
+                <w:sz w:val="22"/>
+                <w:szCs w:val="22"/>
+                <w:highlight w:val="white"/>
+                <w:lang w:val="en-CA" w:eastAsia="en-US" w:bidi="ar-SA"/>
               </w:rPr>
               <w:t>A Part, 4th full measure,</w:t>
             </w:r>
             <w:r>
               <w:rPr>
                 <w:rStyle w:val="Appleconvertedspace"/>
-                <w:rFonts w:cs="Arial" w:ascii="Arial" w:hAnsi="Arial"/>
-                <w:color w:val="222222"/>
-                <w:sz w:val="19"/>
-                <w:szCs w:val="19"/>
-                <w:shd w:fill="FFFFFF" w:val="clear"/>
+                <w:rFonts w:eastAsia="Calibri" w:cs="" w:cstheme="minorBidi" w:eastAsiaTheme="minorHAnsi"/>
+                <w:b w:val="false"/>
+                <w:color w:val="auto"/>
+                <w:kern w:val="0"/>
+                <w:sz w:val="22"/>
+                <w:szCs w:val="22"/>
+                <w:highlight w:val="white"/>
+                <w:lang w:val="en-CA" w:eastAsia="en-US" w:bidi="ar-SA"/>
               </w:rPr>
               <w:t> </w:t>
             </w:r>
             <w:r>
               <w:rPr>
-                <w:rFonts w:cs="Arial" w:ascii="Arial" w:hAnsi="Arial"/>
-                <w:color w:val="222222"/>
-                <w:sz w:val="19"/>
-                <w:szCs w:val="19"/>
-                <w:shd w:fill="FFFFFF" w:val="clear"/>
+                <w:rFonts w:eastAsia="Calibri" w:cs="" w:cstheme="minorBidi" w:eastAsiaTheme="minorHAnsi"/>
+                <w:b w:val="false"/>
+                <w:color w:val="auto"/>
+                <w:kern w:val="0"/>
+                <w:sz w:val="22"/>
+                <w:szCs w:val="22"/>
+                <w:highlight w:val="white"/>
+                <w:lang w:val="en-CA" w:eastAsia="en-US" w:bidi="ar-SA"/>
               </w:rPr>
               <w:t>2nd note is a “d” near the top of the staff, not an ‘A’</w:t>
             </w:r>
@@ -1461,10 +3941,27 @@
               <w:pStyle w:val="Normal"/>
               <w:spacing w:lineRule="auto" w:line="240" w:before="0" w:after="0"/>
               <w:cnfStyle w:val="000000000000" w:firstRow="0" w:lastRow="0" w:firstColumn="0" w:lastColumn="0" w:oddVBand="0" w:evenVBand="0" w:oddHBand="0" w:evenHBand="0" w:firstRowFirstColumn="0" w:firstRowLastColumn="0" w:lastRowFirstColumn="0" w:lastRowLastColumn="0"/>
-              <w:rPr/>
-            </w:pPr>
-            <w:r>
-              <w:rPr/>
+              <w:rPr>
+                <w:rFonts w:ascii="Calibri" w:hAnsi="Calibri" w:eastAsia="Calibri" w:cs="" w:asciiTheme="minorHAnsi" w:cstheme="minorBidi" w:eastAsiaTheme="minorHAnsi" w:hAnsiTheme="minorHAnsi"/>
+                <w:b w:val="false"/>
+                <w:b w:val="false"/>
+                <w:color w:val="auto"/>
+                <w:kern w:val="0"/>
+                <w:sz w:val="22"/>
+                <w:szCs w:val="22"/>
+                <w:lang w:val="en-CA" w:eastAsia="en-US" w:bidi="ar-SA"/>
+              </w:rPr>
+            </w:pPr>
+            <w:r>
+              <w:rPr>
+                <w:rFonts w:eastAsia="Calibri" w:cs="" w:cstheme="minorBidi" w:eastAsiaTheme="minorHAnsi"/>
+                <w:b w:val="false"/>
+                <w:color w:val="auto"/>
+                <w:kern w:val="0"/>
+                <w:sz w:val="22"/>
+                <w:szCs w:val="22"/>
+                <w:lang w:val="en-CA" w:eastAsia="en-US" w:bidi="ar-SA"/>
+              </w:rPr>
               <w:t>Input from OCCJ</w:t>
             </w:r>
           </w:p>
@@ -1498,8 +3995,14 @@
             </w:pPr>
             <w:r>
               <w:rPr>
+                <w:rFonts w:eastAsia="Calibri" w:cs="" w:cstheme="minorBidi" w:eastAsiaTheme="minorHAnsi"/>
                 <w:b w:val="false"/>
                 <w:bCs/>
+                <w:color w:val="auto"/>
+                <w:kern w:val="0"/>
+                <w:sz w:val="22"/>
+                <w:szCs w:val="22"/>
+                <w:lang w:val="en-CA" w:eastAsia="en-US" w:bidi="ar-SA"/>
               </w:rPr>
               <w:t>17-Aug-2016</w:t>
             </w:r>
@@ -1523,10 +4026,27 @@
               <w:pStyle w:val="Normal"/>
               <w:spacing w:lineRule="auto" w:line="240" w:before="0" w:after="0"/>
               <w:cnfStyle w:val="000000100000" w:firstRow="0" w:lastRow="0" w:firstColumn="0" w:lastColumn="0" w:oddVBand="0" w:evenVBand="0" w:oddHBand="1" w:evenHBand="0" w:firstRowFirstColumn="0" w:firstRowLastColumn="0" w:lastRowFirstColumn="0" w:lastRowLastColumn="0"/>
-              <w:rPr/>
-            </w:pPr>
-            <w:r>
-              <w:rPr/>
+              <w:rPr>
+                <w:rFonts w:ascii="Calibri" w:hAnsi="Calibri" w:eastAsia="Calibri" w:cs="" w:asciiTheme="minorHAnsi" w:cstheme="minorBidi" w:eastAsiaTheme="minorHAnsi" w:hAnsiTheme="minorHAnsi"/>
+                <w:b w:val="false"/>
+                <w:b w:val="false"/>
+                <w:color w:val="auto"/>
+                <w:kern w:val="0"/>
+                <w:sz w:val="22"/>
+                <w:szCs w:val="22"/>
+                <w:lang w:val="en-CA" w:eastAsia="en-US" w:bidi="ar-SA"/>
+              </w:rPr>
+            </w:pPr>
+            <w:r>
+              <w:rPr>
+                <w:rFonts w:eastAsia="Calibri" w:cs="" w:cstheme="minorBidi" w:eastAsiaTheme="minorHAnsi"/>
+                <w:b w:val="false"/>
+                <w:color w:val="auto"/>
+                <w:kern w:val="0"/>
+                <w:sz w:val="22"/>
+                <w:szCs w:val="22"/>
+                <w:lang w:val="en-CA" w:eastAsia="en-US" w:bidi="ar-SA"/>
+              </w:rPr>
               <w:t>CCJ Addendum II</w:t>
             </w:r>
           </w:p>
@@ -1549,10 +4069,27 @@
               <w:pStyle w:val="Normal"/>
               <w:spacing w:lineRule="auto" w:line="240" w:before="0" w:after="0"/>
               <w:cnfStyle w:val="000000100000" w:firstRow="0" w:lastRow="0" w:firstColumn="0" w:lastColumn="0" w:oddVBand="0" w:evenVBand="0" w:oddHBand="1" w:evenHBand="0" w:firstRowFirstColumn="0" w:firstRowLastColumn="0" w:lastRowFirstColumn="0" w:lastRowLastColumn="0"/>
-              <w:rPr/>
-            </w:pPr>
-            <w:r>
-              <w:rPr/>
+              <w:rPr>
+                <w:rFonts w:ascii="Calibri" w:hAnsi="Calibri" w:eastAsia="Calibri" w:cs="" w:asciiTheme="minorHAnsi" w:cstheme="minorBidi" w:eastAsiaTheme="minorHAnsi" w:hAnsiTheme="minorHAnsi"/>
+                <w:b w:val="false"/>
+                <w:b w:val="false"/>
+                <w:color w:val="auto"/>
+                <w:kern w:val="0"/>
+                <w:sz w:val="22"/>
+                <w:szCs w:val="22"/>
+                <w:lang w:val="en-CA" w:eastAsia="en-US" w:bidi="ar-SA"/>
+              </w:rPr>
+            </w:pPr>
+            <w:r>
+              <w:rPr>
+                <w:rFonts w:eastAsia="Calibri" w:cs="" w:cstheme="minorBidi" w:eastAsiaTheme="minorHAnsi"/>
+                <w:b w:val="false"/>
+                <w:color w:val="auto"/>
+                <w:kern w:val="0"/>
+                <w:sz w:val="22"/>
+                <w:szCs w:val="22"/>
+                <w:lang w:val="en-CA" w:eastAsia="en-US" w:bidi="ar-SA"/>
+              </w:rPr>
               <w:t>New</w:t>
             </w:r>
           </w:p>
@@ -1575,10 +4112,27 @@
               <w:pStyle w:val="Normal"/>
               <w:spacing w:lineRule="auto" w:line="240" w:before="0" w:after="0"/>
               <w:cnfStyle w:val="000000100000" w:firstRow="0" w:lastRow="0" w:firstColumn="0" w:lastColumn="0" w:oddVBand="0" w:evenVBand="0" w:oddHBand="1" w:evenHBand="0" w:firstRowFirstColumn="0" w:firstRowLastColumn="0" w:lastRowFirstColumn="0" w:lastRowLastColumn="0"/>
-              <w:rPr/>
-            </w:pPr>
-            <w:r>
-              <w:rPr/>
+              <w:rPr>
+                <w:rFonts w:ascii="Calibri" w:hAnsi="Calibri" w:eastAsia="Calibri" w:cs="" w:asciiTheme="minorHAnsi" w:cstheme="minorBidi" w:eastAsiaTheme="minorHAnsi" w:hAnsiTheme="minorHAnsi"/>
+                <w:b w:val="false"/>
+                <w:b w:val="false"/>
+                <w:color w:val="auto"/>
+                <w:kern w:val="0"/>
+                <w:sz w:val="22"/>
+                <w:szCs w:val="22"/>
+                <w:lang w:val="en-CA" w:eastAsia="en-US" w:bidi="ar-SA"/>
+              </w:rPr>
+            </w:pPr>
+            <w:r>
+              <w:rPr>
+                <w:rFonts w:eastAsia="Calibri" w:cs="" w:cstheme="minorBidi" w:eastAsiaTheme="minorHAnsi"/>
+                <w:b w:val="false"/>
+                <w:color w:val="auto"/>
+                <w:kern w:val="0"/>
+                <w:sz w:val="22"/>
+                <w:szCs w:val="22"/>
+                <w:lang w:val="en-CA" w:eastAsia="en-US" w:bidi="ar-SA"/>
+              </w:rPr>
               <w:t>229-230</w:t>
             </w:r>
           </w:p>
@@ -1601,10 +4155,27 @@
               <w:pStyle w:val="Normal"/>
               <w:spacing w:lineRule="auto" w:line="240" w:before="0" w:after="0"/>
               <w:cnfStyle w:val="000000100000" w:firstRow="0" w:lastRow="0" w:firstColumn="0" w:lastColumn="0" w:oddVBand="0" w:evenVBand="0" w:oddHBand="1" w:evenHBand="0" w:firstRowFirstColumn="0" w:firstRowLastColumn="0" w:lastRowFirstColumn="0" w:lastRowLastColumn="0"/>
-              <w:rPr/>
-            </w:pPr>
-            <w:r>
-              <w:rPr/>
+              <w:rPr>
+                <w:rFonts w:ascii="Calibri" w:hAnsi="Calibri" w:eastAsia="Calibri" w:cs="" w:asciiTheme="minorHAnsi" w:cstheme="minorBidi" w:eastAsiaTheme="minorHAnsi" w:hAnsiTheme="minorHAnsi"/>
+                <w:b w:val="false"/>
+                <w:b w:val="false"/>
+                <w:color w:val="auto"/>
+                <w:kern w:val="0"/>
+                <w:sz w:val="22"/>
+                <w:szCs w:val="22"/>
+                <w:lang w:val="en-CA" w:eastAsia="en-US" w:bidi="ar-SA"/>
+              </w:rPr>
+            </w:pPr>
+            <w:r>
+              <w:rPr>
+                <w:rFonts w:eastAsia="Calibri" w:cs="" w:cstheme="minorBidi" w:eastAsiaTheme="minorHAnsi"/>
+                <w:b w:val="false"/>
+                <w:color w:val="auto"/>
+                <w:kern w:val="0"/>
+                <w:sz w:val="22"/>
+                <w:szCs w:val="22"/>
+                <w:lang w:val="en-CA" w:eastAsia="en-US" w:bidi="ar-SA"/>
+              </w:rPr>
               <w:t>New pages; includes reinstated Tam Lin in F (Dm)</w:t>
             </w:r>
           </w:p>
@@ -1625,10 +4196,27 @@
               <w:pStyle w:val="Normal"/>
               <w:spacing w:lineRule="auto" w:line="240" w:before="0" w:after="0"/>
               <w:cnfStyle w:val="000000100000" w:firstRow="0" w:lastRow="0" w:firstColumn="0" w:lastColumn="0" w:oddVBand="0" w:evenVBand="0" w:oddHBand="1" w:evenHBand="0" w:firstRowFirstColumn="0" w:firstRowLastColumn="0" w:lastRowFirstColumn="0" w:lastRowLastColumn="0"/>
-              <w:rPr/>
-            </w:pPr>
-            <w:r>
-              <w:rPr/>
+              <w:rPr>
+                <w:rFonts w:ascii="Calibri" w:hAnsi="Calibri" w:eastAsia="Calibri" w:cs="" w:asciiTheme="minorHAnsi" w:cstheme="minorBidi" w:eastAsiaTheme="minorHAnsi" w:hAnsiTheme="minorHAnsi"/>
+                <w:b w:val="false"/>
+                <w:b w:val="false"/>
+                <w:color w:val="auto"/>
+                <w:kern w:val="0"/>
+                <w:sz w:val="22"/>
+                <w:szCs w:val="22"/>
+                <w:lang w:val="en-CA" w:eastAsia="en-US" w:bidi="ar-SA"/>
+              </w:rPr>
+            </w:pPr>
+            <w:r>
+              <w:rPr>
+                <w:rFonts w:eastAsia="Calibri" w:cs="" w:cstheme="minorBidi" w:eastAsiaTheme="minorHAnsi"/>
+                <w:b w:val="false"/>
+                <w:color w:val="auto"/>
+                <w:kern w:val="0"/>
+                <w:sz w:val="22"/>
+                <w:szCs w:val="22"/>
+                <w:lang w:val="en-CA" w:eastAsia="en-US" w:bidi="ar-SA"/>
+              </w:rPr>
               <w:t>R. Anderson CCJ</w:t>
             </w:r>
           </w:p>
@@ -1660,8 +4248,14 @@
             </w:pPr>
             <w:r>
               <w:rPr>
+                <w:rFonts w:eastAsia="Calibri" w:cs="" w:cstheme="minorBidi" w:eastAsiaTheme="minorHAnsi"/>
                 <w:b w:val="false"/>
                 <w:bCs/>
+                <w:color w:val="auto"/>
+                <w:kern w:val="0"/>
+                <w:sz w:val="22"/>
+                <w:szCs w:val="22"/>
+                <w:lang w:val="en-CA" w:eastAsia="en-US" w:bidi="ar-SA"/>
               </w:rPr>
               <w:t>9-May-2016</w:t>
             </w:r>
@@ -1685,10 +4279,27 @@
               <w:pStyle w:val="Normal"/>
               <w:spacing w:lineRule="auto" w:line="240" w:before="0" w:after="0"/>
               <w:cnfStyle w:val="000000000000" w:firstRow="0" w:lastRow="0" w:firstColumn="0" w:lastColumn="0" w:oddVBand="0" w:evenVBand="0" w:oddHBand="0" w:evenHBand="0" w:firstRowFirstColumn="0" w:firstRowLastColumn="0" w:lastRowFirstColumn="0" w:lastRowLastColumn="0"/>
-              <w:rPr/>
-            </w:pPr>
-            <w:r>
-              <w:rPr/>
+              <w:rPr>
+                <w:rFonts w:ascii="Calibri" w:hAnsi="Calibri" w:eastAsia="Calibri" w:cs="" w:asciiTheme="minorHAnsi" w:cstheme="minorBidi" w:eastAsiaTheme="minorHAnsi" w:hAnsiTheme="minorHAnsi"/>
+                <w:b w:val="false"/>
+                <w:b w:val="false"/>
+                <w:color w:val="auto"/>
+                <w:kern w:val="0"/>
+                <w:sz w:val="22"/>
+                <w:szCs w:val="22"/>
+                <w:lang w:val="en-CA" w:eastAsia="en-US" w:bidi="ar-SA"/>
+              </w:rPr>
+            </w:pPr>
+            <w:r>
+              <w:rPr>
+                <w:rFonts w:eastAsia="Calibri" w:cs="" w:cstheme="minorBidi" w:eastAsiaTheme="minorHAnsi"/>
+                <w:b w:val="false"/>
+                <w:color w:val="auto"/>
+                <w:kern w:val="0"/>
+                <w:sz w:val="22"/>
+                <w:szCs w:val="22"/>
+                <w:lang w:val="en-CA" w:eastAsia="en-US" w:bidi="ar-SA"/>
+              </w:rPr>
               <w:t>CCJ Addendum II</w:t>
             </w:r>
           </w:p>
@@ -1711,10 +4322,27 @@
               <w:pStyle w:val="Normal"/>
               <w:spacing w:lineRule="auto" w:line="240" w:before="0" w:after="0"/>
               <w:cnfStyle w:val="000000000000" w:firstRow="0" w:lastRow="0" w:firstColumn="0" w:lastColumn="0" w:oddVBand="0" w:evenVBand="0" w:oddHBand="0" w:evenHBand="0" w:firstRowFirstColumn="0" w:firstRowLastColumn="0" w:lastRowFirstColumn="0" w:lastRowLastColumn="0"/>
-              <w:rPr/>
-            </w:pPr>
-            <w:r>
-              <w:rPr/>
+              <w:rPr>
+                <w:rFonts w:ascii="Calibri" w:hAnsi="Calibri" w:eastAsia="Calibri" w:cs="" w:asciiTheme="minorHAnsi" w:cstheme="minorBidi" w:eastAsiaTheme="minorHAnsi" w:hAnsiTheme="minorHAnsi"/>
+                <w:b w:val="false"/>
+                <w:b w:val="false"/>
+                <w:color w:val="auto"/>
+                <w:kern w:val="0"/>
+                <w:sz w:val="22"/>
+                <w:szCs w:val="22"/>
+                <w:lang w:val="en-CA" w:eastAsia="en-US" w:bidi="ar-SA"/>
+              </w:rPr>
+            </w:pPr>
+            <w:r>
+              <w:rPr>
+                <w:rFonts w:eastAsia="Calibri" w:cs="" w:cstheme="minorBidi" w:eastAsiaTheme="minorHAnsi"/>
+                <w:b w:val="false"/>
+                <w:color w:val="auto"/>
+                <w:kern w:val="0"/>
+                <w:sz w:val="22"/>
+                <w:szCs w:val="22"/>
+                <w:lang w:val="en-CA" w:eastAsia="en-US" w:bidi="ar-SA"/>
+              </w:rPr>
               <w:t>See changes</w:t>
             </w:r>
           </w:p>
@@ -1737,10 +4365,27 @@
               <w:pStyle w:val="Normal"/>
               <w:spacing w:lineRule="auto" w:line="240" w:before="0" w:after="0"/>
               <w:cnfStyle w:val="000000000000" w:firstRow="0" w:lastRow="0" w:firstColumn="0" w:lastColumn="0" w:oddVBand="0" w:evenVBand="0" w:oddHBand="0" w:evenHBand="0" w:firstRowFirstColumn="0" w:firstRowLastColumn="0" w:lastRowFirstColumn="0" w:lastRowLastColumn="0"/>
-              <w:rPr/>
-            </w:pPr>
-            <w:r>
-              <w:rPr/>
+              <w:rPr>
+                <w:rFonts w:ascii="Calibri" w:hAnsi="Calibri" w:eastAsia="Calibri" w:cs="" w:asciiTheme="minorHAnsi" w:cstheme="minorBidi" w:eastAsiaTheme="minorHAnsi" w:hAnsiTheme="minorHAnsi"/>
+                <w:b w:val="false"/>
+                <w:b w:val="false"/>
+                <w:color w:val="auto"/>
+                <w:kern w:val="0"/>
+                <w:sz w:val="22"/>
+                <w:szCs w:val="22"/>
+                <w:lang w:val="en-CA" w:eastAsia="en-US" w:bidi="ar-SA"/>
+              </w:rPr>
+            </w:pPr>
+            <w:r>
+              <w:rPr>
+                <w:rFonts w:eastAsia="Calibri" w:cs="" w:cstheme="minorBidi" w:eastAsiaTheme="minorHAnsi"/>
+                <w:b w:val="false"/>
+                <w:color w:val="auto"/>
+                <w:kern w:val="0"/>
+                <w:sz w:val="22"/>
+                <w:szCs w:val="22"/>
+                <w:lang w:val="en-CA" w:eastAsia="en-US" w:bidi="ar-SA"/>
+              </w:rPr>
               <w:t>227-228</w:t>
             </w:r>
           </w:p>
@@ -1763,10 +4408,27 @@
               <w:pStyle w:val="Normal"/>
               <w:spacing w:lineRule="auto" w:line="240" w:before="0" w:after="0"/>
               <w:cnfStyle w:val="000000000000" w:firstRow="0" w:lastRow="0" w:firstColumn="0" w:lastColumn="0" w:oddVBand="0" w:evenVBand="0" w:oddHBand="0" w:evenHBand="0" w:firstRowFirstColumn="0" w:firstRowLastColumn="0" w:lastRowFirstColumn="0" w:lastRowLastColumn="0"/>
-              <w:rPr/>
-            </w:pPr>
-            <w:r>
-              <w:rPr/>
+              <w:rPr>
+                <w:rFonts w:ascii="Calibri" w:hAnsi="Calibri" w:eastAsia="Calibri" w:cs="" w:asciiTheme="minorHAnsi" w:cstheme="minorBidi" w:eastAsiaTheme="minorHAnsi" w:hAnsiTheme="minorHAnsi"/>
+                <w:b w:val="false"/>
+                <w:b w:val="false"/>
+                <w:color w:val="auto"/>
+                <w:kern w:val="0"/>
+                <w:sz w:val="22"/>
+                <w:szCs w:val="22"/>
+                <w:lang w:val="en-CA" w:eastAsia="en-US" w:bidi="ar-SA"/>
+              </w:rPr>
+            </w:pPr>
+            <w:r>
+              <w:rPr>
+                <w:rFonts w:eastAsia="Calibri" w:cs="" w:cstheme="minorBidi" w:eastAsiaTheme="minorHAnsi"/>
+                <w:b w:val="false"/>
+                <w:color w:val="auto"/>
+                <w:kern w:val="0"/>
+                <w:sz w:val="22"/>
+                <w:szCs w:val="22"/>
+                <w:lang w:val="en-CA" w:eastAsia="en-US" w:bidi="ar-SA"/>
+              </w:rPr>
               <w:t>Fixed various note timing errors / repeats etc discovered at the Jam with each of 3 tunes added on 8-May</w:t>
             </w:r>
           </w:p>
@@ -1787,10 +4449,27 @@
               <w:pStyle w:val="Normal"/>
               <w:spacing w:lineRule="auto" w:line="240" w:before="0" w:after="0"/>
               <w:cnfStyle w:val="000000000000" w:firstRow="0" w:lastRow="0" w:firstColumn="0" w:lastColumn="0" w:oddVBand="0" w:evenVBand="0" w:oddHBand="0" w:evenHBand="0" w:firstRowFirstColumn="0" w:firstRowLastColumn="0" w:lastRowFirstColumn="0" w:lastRowLastColumn="0"/>
-              <w:rPr/>
-            </w:pPr>
-            <w:r>
-              <w:rPr/>
+              <w:rPr>
+                <w:rFonts w:ascii="Calibri" w:hAnsi="Calibri" w:eastAsia="Calibri" w:cs="" w:asciiTheme="minorHAnsi" w:cstheme="minorBidi" w:eastAsiaTheme="minorHAnsi" w:hAnsiTheme="minorHAnsi"/>
+                <w:b w:val="false"/>
+                <w:b w:val="false"/>
+                <w:color w:val="auto"/>
+                <w:kern w:val="0"/>
+                <w:sz w:val="22"/>
+                <w:szCs w:val="22"/>
+                <w:lang w:val="en-CA" w:eastAsia="en-US" w:bidi="ar-SA"/>
+              </w:rPr>
+            </w:pPr>
+            <w:r>
+              <w:rPr>
+                <w:rFonts w:eastAsia="Calibri" w:cs="" w:cstheme="minorBidi" w:eastAsiaTheme="minorHAnsi"/>
+                <w:b w:val="false"/>
+                <w:color w:val="auto"/>
+                <w:kern w:val="0"/>
+                <w:sz w:val="22"/>
+                <w:szCs w:val="22"/>
+                <w:lang w:val="en-CA" w:eastAsia="en-US" w:bidi="ar-SA"/>
+              </w:rPr>
               <w:t>R. Anderson CCJ</w:t>
             </w:r>
           </w:p>
@@ -1824,8 +4503,14 @@
             </w:pPr>
             <w:r>
               <w:rPr>
+                <w:rFonts w:eastAsia="Calibri" w:cs="" w:cstheme="minorBidi" w:eastAsiaTheme="minorHAnsi"/>
                 <w:b w:val="false"/>
                 <w:bCs/>
+                <w:color w:val="auto"/>
+                <w:kern w:val="0"/>
+                <w:sz w:val="22"/>
+                <w:szCs w:val="22"/>
+                <w:lang w:val="en-CA" w:eastAsia="en-US" w:bidi="ar-SA"/>
               </w:rPr>
               <w:t>8-May-2016</w:t>
             </w:r>
@@ -1849,10 +4534,27 @@
               <w:pStyle w:val="Normal"/>
               <w:spacing w:lineRule="auto" w:line="240" w:before="0" w:after="0"/>
               <w:cnfStyle w:val="000000100000" w:firstRow="0" w:lastRow="0" w:firstColumn="0" w:lastColumn="0" w:oddVBand="0" w:evenVBand="0" w:oddHBand="1" w:evenHBand="0" w:firstRowFirstColumn="0" w:firstRowLastColumn="0" w:lastRowFirstColumn="0" w:lastRowLastColumn="0"/>
-              <w:rPr/>
-            </w:pPr>
-            <w:r>
-              <w:rPr/>
+              <w:rPr>
+                <w:rFonts w:ascii="Calibri" w:hAnsi="Calibri" w:eastAsia="Calibri" w:cs="" w:asciiTheme="minorHAnsi" w:cstheme="minorBidi" w:eastAsiaTheme="minorHAnsi" w:hAnsiTheme="minorHAnsi"/>
+                <w:b w:val="false"/>
+                <w:b w:val="false"/>
+                <w:color w:val="auto"/>
+                <w:kern w:val="0"/>
+                <w:sz w:val="22"/>
+                <w:szCs w:val="22"/>
+                <w:lang w:val="en-CA" w:eastAsia="en-US" w:bidi="ar-SA"/>
+              </w:rPr>
+            </w:pPr>
+            <w:r>
+              <w:rPr>
+                <w:rFonts w:eastAsia="Calibri" w:cs="" w:cstheme="minorBidi" w:eastAsiaTheme="minorHAnsi"/>
+                <w:b w:val="false"/>
+                <w:color w:val="auto"/>
+                <w:kern w:val="0"/>
+                <w:sz w:val="22"/>
+                <w:szCs w:val="22"/>
+                <w:lang w:val="en-CA" w:eastAsia="en-US" w:bidi="ar-SA"/>
+              </w:rPr>
               <w:t>CCJ Addendum II &amp; Index</w:t>
             </w:r>
           </w:p>
@@ -1875,10 +4577,27 @@
               <w:pStyle w:val="Normal"/>
               <w:spacing w:lineRule="auto" w:line="240" w:before="0" w:after="0"/>
               <w:cnfStyle w:val="000000100000" w:firstRow="0" w:lastRow="0" w:firstColumn="0" w:lastColumn="0" w:oddVBand="0" w:evenVBand="0" w:oddHBand="1" w:evenHBand="0" w:firstRowFirstColumn="0" w:firstRowLastColumn="0" w:lastRowFirstColumn="0" w:lastRowLastColumn="0"/>
-              <w:rPr/>
-            </w:pPr>
-            <w:r>
-              <w:rPr/>
+              <w:rPr>
+                <w:rFonts w:ascii="Calibri" w:hAnsi="Calibri" w:eastAsia="Calibri" w:cs="" w:asciiTheme="minorHAnsi" w:cstheme="minorBidi" w:eastAsiaTheme="minorHAnsi" w:hAnsiTheme="minorHAnsi"/>
+                <w:b w:val="false"/>
+                <w:b w:val="false"/>
+                <w:color w:val="auto"/>
+                <w:kern w:val="0"/>
+                <w:sz w:val="22"/>
+                <w:szCs w:val="22"/>
+                <w:lang w:val="en-CA" w:eastAsia="en-US" w:bidi="ar-SA"/>
+              </w:rPr>
+            </w:pPr>
+            <w:r>
+              <w:rPr>
+                <w:rFonts w:eastAsia="Calibri" w:cs="" w:cstheme="minorBidi" w:eastAsiaTheme="minorHAnsi"/>
+                <w:b w:val="false"/>
+                <w:color w:val="auto"/>
+                <w:kern w:val="0"/>
+                <w:sz w:val="22"/>
+                <w:szCs w:val="22"/>
+                <w:lang w:val="en-CA" w:eastAsia="en-US" w:bidi="ar-SA"/>
+              </w:rPr>
               <w:t>See changes</w:t>
             </w:r>
           </w:p>
@@ -1901,10 +4620,27 @@
               <w:pStyle w:val="Normal"/>
               <w:spacing w:lineRule="auto" w:line="240" w:before="0" w:after="0"/>
               <w:cnfStyle w:val="000000100000" w:firstRow="0" w:lastRow="0" w:firstColumn="0" w:lastColumn="0" w:oddVBand="0" w:evenVBand="0" w:oddHBand="1" w:evenHBand="0" w:firstRowFirstColumn="0" w:firstRowLastColumn="0" w:lastRowFirstColumn="0" w:lastRowLastColumn="0"/>
-              <w:rPr/>
-            </w:pPr>
-            <w:r>
-              <w:rPr/>
+              <w:rPr>
+                <w:rFonts w:ascii="Calibri" w:hAnsi="Calibri" w:eastAsia="Calibri" w:cs="" w:asciiTheme="minorHAnsi" w:cstheme="minorBidi" w:eastAsiaTheme="minorHAnsi" w:hAnsiTheme="minorHAnsi"/>
+                <w:b w:val="false"/>
+                <w:b w:val="false"/>
+                <w:color w:val="auto"/>
+                <w:kern w:val="0"/>
+                <w:sz w:val="22"/>
+                <w:szCs w:val="22"/>
+                <w:lang w:val="en-CA" w:eastAsia="en-US" w:bidi="ar-SA"/>
+              </w:rPr>
+            </w:pPr>
+            <w:r>
+              <w:rPr>
+                <w:rFonts w:eastAsia="Calibri" w:cs="" w:cstheme="minorBidi" w:eastAsiaTheme="minorHAnsi"/>
+                <w:b w:val="false"/>
+                <w:color w:val="auto"/>
+                <w:kern w:val="0"/>
+                <w:sz w:val="22"/>
+                <w:szCs w:val="22"/>
+                <w:lang w:val="en-CA" w:eastAsia="en-US" w:bidi="ar-SA"/>
+              </w:rPr>
               <w:t>227-228</w:t>
             </w:r>
           </w:p>
@@ -1927,10 +4663,27 @@
               <w:pStyle w:val="Normal"/>
               <w:spacing w:lineRule="auto" w:line="240" w:before="0" w:after="0"/>
               <w:cnfStyle w:val="000000100000" w:firstRow="0" w:lastRow="0" w:firstColumn="0" w:lastColumn="0" w:oddVBand="0" w:evenVBand="0" w:oddHBand="1" w:evenHBand="0" w:firstRowFirstColumn="0" w:firstRowLastColumn="0" w:lastRowFirstColumn="0" w:lastRowLastColumn="0"/>
-              <w:rPr/>
-            </w:pPr>
-            <w:r>
-              <w:rPr/>
+              <w:rPr>
+                <w:rFonts w:ascii="Calibri" w:hAnsi="Calibri" w:eastAsia="Calibri" w:cs="" w:asciiTheme="minorHAnsi" w:cstheme="minorBidi" w:eastAsiaTheme="minorHAnsi" w:hAnsiTheme="minorHAnsi"/>
+                <w:b w:val="false"/>
+                <w:b w:val="false"/>
+                <w:color w:val="auto"/>
+                <w:kern w:val="0"/>
+                <w:sz w:val="22"/>
+                <w:szCs w:val="22"/>
+                <w:lang w:val="en-CA" w:eastAsia="en-US" w:bidi="ar-SA"/>
+              </w:rPr>
+            </w:pPr>
+            <w:r>
+              <w:rPr>
+                <w:rFonts w:eastAsia="Calibri" w:cs="" w:cstheme="minorBidi" w:eastAsiaTheme="minorHAnsi"/>
+                <w:b w:val="false"/>
+                <w:color w:val="auto"/>
+                <w:kern w:val="0"/>
+                <w:sz w:val="22"/>
+                <w:szCs w:val="22"/>
+                <w:lang w:val="en-CA" w:eastAsia="en-US" w:bidi="ar-SA"/>
+              </w:rPr>
               <w:t>Added:  Maple Sugar &amp; Golden Slippers (from Gale and Don) &amp; Fiddle Bill / Canada’s Fiddle Day Two Step (from Jane)</w:t>
             </w:r>
           </w:p>
@@ -1951,10 +4704,27 @@
               <w:pStyle w:val="Normal"/>
               <w:spacing w:lineRule="auto" w:line="240" w:before="0" w:after="0"/>
               <w:cnfStyle w:val="000000100000" w:firstRow="0" w:lastRow="0" w:firstColumn="0" w:lastColumn="0" w:oddVBand="0" w:evenVBand="0" w:oddHBand="1" w:evenHBand="0" w:firstRowFirstColumn="0" w:firstRowLastColumn="0" w:lastRowFirstColumn="0" w:lastRowLastColumn="0"/>
-              <w:rPr/>
-            </w:pPr>
-            <w:r>
-              <w:rPr/>
+              <w:rPr>
+                <w:rFonts w:ascii="Calibri" w:hAnsi="Calibri" w:eastAsia="Calibri" w:cs="" w:asciiTheme="minorHAnsi" w:cstheme="minorBidi" w:eastAsiaTheme="minorHAnsi" w:hAnsiTheme="minorHAnsi"/>
+                <w:b w:val="false"/>
+                <w:b w:val="false"/>
+                <w:color w:val="auto"/>
+                <w:kern w:val="0"/>
+                <w:sz w:val="22"/>
+                <w:szCs w:val="22"/>
+                <w:lang w:val="en-CA" w:eastAsia="en-US" w:bidi="ar-SA"/>
+              </w:rPr>
+            </w:pPr>
+            <w:r>
+              <w:rPr>
+                <w:rFonts w:eastAsia="Calibri" w:cs="" w:cstheme="minorBidi" w:eastAsiaTheme="minorHAnsi"/>
+                <w:b w:val="false"/>
+                <w:color w:val="auto"/>
+                <w:kern w:val="0"/>
+                <w:sz w:val="22"/>
+                <w:szCs w:val="22"/>
+                <w:lang w:val="en-CA" w:eastAsia="en-US" w:bidi="ar-SA"/>
+              </w:rPr>
               <w:t>R. Anderson CCJ</w:t>
             </w:r>
           </w:p>
@@ -1986,8 +4756,14 @@
             </w:pPr>
             <w:r>
               <w:rPr>
+                <w:rFonts w:eastAsia="Calibri" w:cs="" w:cstheme="minorBidi" w:eastAsiaTheme="minorHAnsi"/>
                 <w:b w:val="false"/>
                 <w:bCs/>
+                <w:color w:val="auto"/>
+                <w:kern w:val="0"/>
+                <w:sz w:val="22"/>
+                <w:szCs w:val="22"/>
+                <w:lang w:val="en-CA" w:eastAsia="en-US" w:bidi="ar-SA"/>
               </w:rPr>
               <w:t>26-Mar-2016</w:t>
             </w:r>
@@ -2011,10 +4787,27 @@
               <w:pStyle w:val="Normal"/>
               <w:spacing w:lineRule="auto" w:line="240" w:before="0" w:after="0"/>
               <w:cnfStyle w:val="000000000000" w:firstRow="0" w:lastRow="0" w:firstColumn="0" w:lastColumn="0" w:oddVBand="0" w:evenVBand="0" w:oddHBand="0" w:evenHBand="0" w:firstRowFirstColumn="0" w:firstRowLastColumn="0" w:lastRowFirstColumn="0" w:lastRowLastColumn="0"/>
-              <w:rPr/>
-            </w:pPr>
-            <w:r>
-              <w:rPr/>
+              <w:rPr>
+                <w:rFonts w:ascii="Calibri" w:hAnsi="Calibri" w:eastAsia="Calibri" w:cs="" w:asciiTheme="minorHAnsi" w:cstheme="minorBidi" w:eastAsiaTheme="minorHAnsi" w:hAnsiTheme="minorHAnsi"/>
+                <w:b w:val="false"/>
+                <w:b w:val="false"/>
+                <w:color w:val="auto"/>
+                <w:kern w:val="0"/>
+                <w:sz w:val="22"/>
+                <w:szCs w:val="22"/>
+                <w:lang w:val="en-CA" w:eastAsia="en-US" w:bidi="ar-SA"/>
+              </w:rPr>
+            </w:pPr>
+            <w:r>
+              <w:rPr>
+                <w:rFonts w:eastAsia="Calibri" w:cs="" w:cstheme="minorBidi" w:eastAsiaTheme="minorHAnsi"/>
+                <w:b w:val="false"/>
+                <w:color w:val="auto"/>
+                <w:kern w:val="0"/>
+                <w:sz w:val="22"/>
+                <w:szCs w:val="22"/>
+                <w:lang w:val="en-CA" w:eastAsia="en-US" w:bidi="ar-SA"/>
+              </w:rPr>
               <w:t>CCJ Addendum II</w:t>
             </w:r>
           </w:p>
@@ -2037,10 +4830,27 @@
               <w:pStyle w:val="Normal"/>
               <w:spacing w:lineRule="auto" w:line="240" w:before="0" w:after="0"/>
               <w:cnfStyle w:val="000000000000" w:firstRow="0" w:lastRow="0" w:firstColumn="0" w:lastColumn="0" w:oddVBand="0" w:evenVBand="0" w:oddHBand="0" w:evenHBand="0" w:firstRowFirstColumn="0" w:firstRowLastColumn="0" w:lastRowFirstColumn="0" w:lastRowLastColumn="0"/>
-              <w:rPr/>
-            </w:pPr>
-            <w:r>
-              <w:rPr/>
+              <w:rPr>
+                <w:rFonts w:ascii="Calibri" w:hAnsi="Calibri" w:eastAsia="Calibri" w:cs="" w:asciiTheme="minorHAnsi" w:cstheme="minorBidi" w:eastAsiaTheme="minorHAnsi" w:hAnsiTheme="minorHAnsi"/>
+                <w:b w:val="false"/>
+                <w:b w:val="false"/>
+                <w:color w:val="auto"/>
+                <w:kern w:val="0"/>
+                <w:sz w:val="22"/>
+                <w:szCs w:val="22"/>
+                <w:lang w:val="en-CA" w:eastAsia="en-US" w:bidi="ar-SA"/>
+              </w:rPr>
+            </w:pPr>
+            <w:r>
+              <w:rPr>
+                <w:rFonts w:eastAsia="Calibri" w:cs="" w:cstheme="minorBidi" w:eastAsiaTheme="minorHAnsi"/>
+                <w:b w:val="false"/>
+                <w:color w:val="auto"/>
+                <w:kern w:val="0"/>
+                <w:sz w:val="22"/>
+                <w:szCs w:val="22"/>
+                <w:lang w:val="en-CA" w:eastAsia="en-US" w:bidi="ar-SA"/>
+              </w:rPr>
               <w:t>See changes</w:t>
             </w:r>
           </w:p>
@@ -2063,10 +4873,27 @@
               <w:pStyle w:val="Normal"/>
               <w:spacing w:lineRule="auto" w:line="240" w:before="0" w:after="0"/>
               <w:cnfStyle w:val="000000000000" w:firstRow="0" w:lastRow="0" w:firstColumn="0" w:lastColumn="0" w:oddVBand="0" w:evenVBand="0" w:oddHBand="0" w:evenHBand="0" w:firstRowFirstColumn="0" w:firstRowLastColumn="0" w:lastRowFirstColumn="0" w:lastRowLastColumn="0"/>
-              <w:rPr/>
-            </w:pPr>
-            <w:r>
-              <w:rPr/>
+              <w:rPr>
+                <w:rFonts w:ascii="Calibri" w:hAnsi="Calibri" w:eastAsia="Calibri" w:cs="" w:asciiTheme="minorHAnsi" w:cstheme="minorBidi" w:eastAsiaTheme="minorHAnsi" w:hAnsiTheme="minorHAnsi"/>
+                <w:b w:val="false"/>
+                <w:b w:val="false"/>
+                <w:color w:val="auto"/>
+                <w:kern w:val="0"/>
+                <w:sz w:val="22"/>
+                <w:szCs w:val="22"/>
+                <w:lang w:val="en-CA" w:eastAsia="en-US" w:bidi="ar-SA"/>
+              </w:rPr>
+            </w:pPr>
+            <w:r>
+              <w:rPr>
+                <w:rFonts w:eastAsia="Calibri" w:cs="" w:cstheme="minorBidi" w:eastAsiaTheme="minorHAnsi"/>
+                <w:b w:val="false"/>
+                <w:color w:val="auto"/>
+                <w:kern w:val="0"/>
+                <w:sz w:val="22"/>
+                <w:szCs w:val="22"/>
+                <w:lang w:val="en-CA" w:eastAsia="en-US" w:bidi="ar-SA"/>
+              </w:rPr>
               <w:t>226-227</w:t>
             </w:r>
           </w:p>
@@ -2089,10 +4916,27 @@
               <w:pStyle w:val="Normal"/>
               <w:spacing w:lineRule="auto" w:line="240" w:before="0" w:after="0"/>
               <w:cnfStyle w:val="000000000000" w:firstRow="0" w:lastRow="0" w:firstColumn="0" w:lastColumn="0" w:oddVBand="0" w:evenVBand="0" w:oddHBand="0" w:evenHBand="0" w:firstRowFirstColumn="0" w:firstRowLastColumn="0" w:lastRowFirstColumn="0" w:lastRowLastColumn="0"/>
-              <w:rPr/>
-            </w:pPr>
-            <w:r>
-              <w:rPr/>
+              <w:rPr>
+                <w:rFonts w:ascii="Calibri" w:hAnsi="Calibri" w:eastAsia="Calibri" w:cs="" w:asciiTheme="minorHAnsi" w:cstheme="minorBidi" w:eastAsiaTheme="minorHAnsi" w:hAnsiTheme="minorHAnsi"/>
+                <w:b w:val="false"/>
+                <w:b w:val="false"/>
+                <w:color w:val="auto"/>
+                <w:kern w:val="0"/>
+                <w:sz w:val="22"/>
+                <w:szCs w:val="22"/>
+                <w:lang w:val="en-CA" w:eastAsia="en-US" w:bidi="ar-SA"/>
+              </w:rPr>
+            </w:pPr>
+            <w:r>
+              <w:rPr>
+                <w:rFonts w:eastAsia="Calibri" w:cs="" w:cstheme="minorBidi" w:eastAsiaTheme="minorHAnsi"/>
+                <w:b w:val="false"/>
+                <w:color w:val="auto"/>
+                <w:kern w:val="0"/>
+                <w:sz w:val="22"/>
+                <w:szCs w:val="22"/>
+                <w:lang w:val="en-CA" w:eastAsia="en-US" w:bidi="ar-SA"/>
+              </w:rPr>
               <w:t>Bob Stone contributed tunes: Reavy’s Hornpipe, Good Natured Man, Adelle’s Reel</w:t>
             </w:r>
           </w:p>
@@ -2113,10 +4957,27 @@
               <w:pStyle w:val="Normal"/>
               <w:spacing w:lineRule="auto" w:line="240" w:before="0" w:after="0"/>
               <w:cnfStyle w:val="000000000000" w:firstRow="0" w:lastRow="0" w:firstColumn="0" w:lastColumn="0" w:oddVBand="0" w:evenVBand="0" w:oddHBand="0" w:evenHBand="0" w:firstRowFirstColumn="0" w:firstRowLastColumn="0" w:lastRowFirstColumn="0" w:lastRowLastColumn="0"/>
-              <w:rPr/>
-            </w:pPr>
-            <w:r>
-              <w:rPr/>
+              <w:rPr>
+                <w:rFonts w:ascii="Calibri" w:hAnsi="Calibri" w:eastAsia="Calibri" w:cs="" w:asciiTheme="minorHAnsi" w:cstheme="minorBidi" w:eastAsiaTheme="minorHAnsi" w:hAnsiTheme="minorHAnsi"/>
+                <w:b w:val="false"/>
+                <w:b w:val="false"/>
+                <w:color w:val="auto"/>
+                <w:kern w:val="0"/>
+                <w:sz w:val="22"/>
+                <w:szCs w:val="22"/>
+                <w:lang w:val="en-CA" w:eastAsia="en-US" w:bidi="ar-SA"/>
+              </w:rPr>
+            </w:pPr>
+            <w:r>
+              <w:rPr>
+                <w:rFonts w:eastAsia="Calibri" w:cs="" w:cstheme="minorBidi" w:eastAsiaTheme="minorHAnsi"/>
+                <w:b w:val="false"/>
+                <w:color w:val="auto"/>
+                <w:kern w:val="0"/>
+                <w:sz w:val="22"/>
+                <w:szCs w:val="22"/>
+                <w:lang w:val="en-CA" w:eastAsia="en-US" w:bidi="ar-SA"/>
+              </w:rPr>
               <w:t>R. Anderson CCJ</w:t>
             </w:r>
           </w:p>
@@ -2150,8 +5011,14 @@
             </w:pPr>
             <w:r>
               <w:rPr>
+                <w:rFonts w:eastAsia="Calibri" w:cs="" w:cstheme="minorBidi" w:eastAsiaTheme="minorHAnsi"/>
                 <w:b w:val="false"/>
                 <w:bCs/>
+                <w:color w:val="auto"/>
+                <w:kern w:val="0"/>
+                <w:sz w:val="22"/>
+                <w:szCs w:val="22"/>
+                <w:lang w:val="en-CA" w:eastAsia="en-US" w:bidi="ar-SA"/>
               </w:rPr>
               <w:t>26-Mar-2016</w:t>
             </w:r>
@@ -2175,10 +5042,27 @@
               <w:pStyle w:val="Normal"/>
               <w:spacing w:lineRule="auto" w:line="240" w:before="0" w:after="0"/>
               <w:cnfStyle w:val="000000100000" w:firstRow="0" w:lastRow="0" w:firstColumn="0" w:lastColumn="0" w:oddVBand="0" w:evenVBand="0" w:oddHBand="1" w:evenHBand="0" w:firstRowFirstColumn="0" w:firstRowLastColumn="0" w:lastRowFirstColumn="0" w:lastRowLastColumn="0"/>
-              <w:rPr/>
-            </w:pPr>
-            <w:r>
-              <w:rPr/>
+              <w:rPr>
+                <w:rFonts w:ascii="Calibri" w:hAnsi="Calibri" w:eastAsia="Calibri" w:cs="" w:asciiTheme="minorHAnsi" w:cstheme="minorBidi" w:eastAsiaTheme="minorHAnsi" w:hAnsiTheme="minorHAnsi"/>
+                <w:b w:val="false"/>
+                <w:b w:val="false"/>
+                <w:color w:val="auto"/>
+                <w:kern w:val="0"/>
+                <w:sz w:val="22"/>
+                <w:szCs w:val="22"/>
+                <w:lang w:val="en-CA" w:eastAsia="en-US" w:bidi="ar-SA"/>
+              </w:rPr>
+            </w:pPr>
+            <w:r>
+              <w:rPr>
+                <w:rFonts w:eastAsia="Calibri" w:cs="" w:cstheme="minorBidi" w:eastAsiaTheme="minorHAnsi"/>
+                <w:b w:val="false"/>
+                <w:color w:val="auto"/>
+                <w:kern w:val="0"/>
+                <w:sz w:val="22"/>
+                <w:szCs w:val="22"/>
+                <w:lang w:val="en-CA" w:eastAsia="en-US" w:bidi="ar-SA"/>
+              </w:rPr>
               <w:t>Index</w:t>
             </w:r>
           </w:p>
@@ -2201,10 +5085,27 @@
               <w:pStyle w:val="Normal"/>
               <w:spacing w:lineRule="auto" w:line="240" w:before="0" w:after="0"/>
               <w:cnfStyle w:val="000000100000" w:firstRow="0" w:lastRow="0" w:firstColumn="0" w:lastColumn="0" w:oddVBand="0" w:evenVBand="0" w:oddHBand="1" w:evenHBand="0" w:firstRowFirstColumn="0" w:firstRowLastColumn="0" w:lastRowFirstColumn="0" w:lastRowLastColumn="0"/>
-              <w:rPr/>
-            </w:pPr>
-            <w:r>
-              <w:rPr/>
+              <w:rPr>
+                <w:rFonts w:ascii="Calibri" w:hAnsi="Calibri" w:eastAsia="Calibri" w:cs="" w:asciiTheme="minorHAnsi" w:cstheme="minorBidi" w:eastAsiaTheme="minorHAnsi" w:hAnsiTheme="minorHAnsi"/>
+                <w:b w:val="false"/>
+                <w:b w:val="false"/>
+                <w:color w:val="auto"/>
+                <w:kern w:val="0"/>
+                <w:sz w:val="22"/>
+                <w:szCs w:val="22"/>
+                <w:lang w:val="en-CA" w:eastAsia="en-US" w:bidi="ar-SA"/>
+              </w:rPr>
+            </w:pPr>
+            <w:r>
+              <w:rPr>
+                <w:rFonts w:eastAsia="Calibri" w:cs="" w:cstheme="minorBidi" w:eastAsiaTheme="minorHAnsi"/>
+                <w:b w:val="false"/>
+                <w:color w:val="auto"/>
+                <w:kern w:val="0"/>
+                <w:sz w:val="22"/>
+                <w:szCs w:val="22"/>
+                <w:lang w:val="en-CA" w:eastAsia="en-US" w:bidi="ar-SA"/>
+              </w:rPr>
             </w:r>
           </w:p>
         </w:tc>
@@ -2226,10 +5127,27 @@
               <w:pStyle w:val="Normal"/>
               <w:spacing w:lineRule="auto" w:line="240" w:before="0" w:after="0"/>
               <w:cnfStyle w:val="000000100000" w:firstRow="0" w:lastRow="0" w:firstColumn="0" w:lastColumn="0" w:oddVBand="0" w:evenVBand="0" w:oddHBand="1" w:evenHBand="0" w:firstRowFirstColumn="0" w:firstRowLastColumn="0" w:lastRowFirstColumn="0" w:lastRowLastColumn="0"/>
-              <w:rPr/>
-            </w:pPr>
-            <w:r>
-              <w:rPr/>
+              <w:rPr>
+                <w:rFonts w:ascii="Calibri" w:hAnsi="Calibri" w:eastAsia="Calibri" w:cs="" w:asciiTheme="minorHAnsi" w:cstheme="minorBidi" w:eastAsiaTheme="minorHAnsi" w:hAnsiTheme="minorHAnsi"/>
+                <w:b w:val="false"/>
+                <w:b w:val="false"/>
+                <w:color w:val="auto"/>
+                <w:kern w:val="0"/>
+                <w:sz w:val="22"/>
+                <w:szCs w:val="22"/>
+                <w:lang w:val="en-CA" w:eastAsia="en-US" w:bidi="ar-SA"/>
+              </w:rPr>
+            </w:pPr>
+            <w:r>
+              <w:rPr>
+                <w:rFonts w:eastAsia="Calibri" w:cs="" w:cstheme="minorBidi" w:eastAsiaTheme="minorHAnsi"/>
+                <w:b w:val="false"/>
+                <w:color w:val="auto"/>
+                <w:kern w:val="0"/>
+                <w:sz w:val="22"/>
+                <w:szCs w:val="22"/>
+                <w:lang w:val="en-CA" w:eastAsia="en-US" w:bidi="ar-SA"/>
+              </w:rPr>
             </w:r>
           </w:p>
         </w:tc>
@@ -2251,10 +5169,27 @@
               <w:pStyle w:val="Normal"/>
               <w:spacing w:lineRule="auto" w:line="240" w:before="0" w:after="0"/>
               <w:cnfStyle w:val="000000100000" w:firstRow="0" w:lastRow="0" w:firstColumn="0" w:lastColumn="0" w:oddVBand="0" w:evenVBand="0" w:oddHBand="1" w:evenHBand="0" w:firstRowFirstColumn="0" w:firstRowLastColumn="0" w:lastRowFirstColumn="0" w:lastRowLastColumn="0"/>
-              <w:rPr/>
-            </w:pPr>
-            <w:r>
-              <w:rPr/>
+              <w:rPr>
+                <w:rFonts w:ascii="Calibri" w:hAnsi="Calibri" w:eastAsia="Calibri" w:cs="" w:asciiTheme="minorHAnsi" w:cstheme="minorBidi" w:eastAsiaTheme="minorHAnsi" w:hAnsiTheme="minorHAnsi"/>
+                <w:b w:val="false"/>
+                <w:b w:val="false"/>
+                <w:color w:val="auto"/>
+                <w:kern w:val="0"/>
+                <w:sz w:val="22"/>
+                <w:szCs w:val="22"/>
+                <w:lang w:val="en-CA" w:eastAsia="en-US" w:bidi="ar-SA"/>
+              </w:rPr>
+            </w:pPr>
+            <w:r>
+              <w:rPr>
+                <w:rFonts w:eastAsia="Calibri" w:cs="" w:cstheme="minorBidi" w:eastAsiaTheme="minorHAnsi"/>
+                <w:b w:val="false"/>
+                <w:color w:val="auto"/>
+                <w:kern w:val="0"/>
+                <w:sz w:val="22"/>
+                <w:szCs w:val="22"/>
+                <w:lang w:val="en-CA" w:eastAsia="en-US" w:bidi="ar-SA"/>
+              </w:rPr>
               <w:t>Updated / cleaned up / added missing entries</w:t>
             </w:r>
           </w:p>
@@ -2275,10 +5210,27 @@
               <w:pStyle w:val="Normal"/>
               <w:spacing w:lineRule="auto" w:line="240" w:before="0" w:after="0"/>
               <w:cnfStyle w:val="000000100000" w:firstRow="0" w:lastRow="0" w:firstColumn="0" w:lastColumn="0" w:oddVBand="0" w:evenVBand="0" w:oddHBand="1" w:evenHBand="0" w:firstRowFirstColumn="0" w:firstRowLastColumn="0" w:lastRowFirstColumn="0" w:lastRowLastColumn="0"/>
-              <w:rPr/>
-            </w:pPr>
-            <w:r>
-              <w:rPr/>
+              <w:rPr>
+                <w:rFonts w:ascii="Calibri" w:hAnsi="Calibri" w:eastAsia="Calibri" w:cs="" w:asciiTheme="minorHAnsi" w:cstheme="minorBidi" w:eastAsiaTheme="minorHAnsi" w:hAnsiTheme="minorHAnsi"/>
+                <w:b w:val="false"/>
+                <w:b w:val="false"/>
+                <w:color w:val="auto"/>
+                <w:kern w:val="0"/>
+                <w:sz w:val="22"/>
+                <w:szCs w:val="22"/>
+                <w:lang w:val="en-CA" w:eastAsia="en-US" w:bidi="ar-SA"/>
+              </w:rPr>
+            </w:pPr>
+            <w:r>
+              <w:rPr>
+                <w:rFonts w:eastAsia="Calibri" w:cs="" w:cstheme="minorBidi" w:eastAsiaTheme="minorHAnsi"/>
+                <w:b w:val="false"/>
+                <w:color w:val="auto"/>
+                <w:kern w:val="0"/>
+                <w:sz w:val="22"/>
+                <w:szCs w:val="22"/>
+                <w:lang w:val="en-CA" w:eastAsia="en-US" w:bidi="ar-SA"/>
+              </w:rPr>
               <w:t>R. Anderson CCJ</w:t>
             </w:r>
           </w:p>

</xml_diff>

<commit_message>
Updates to page 155 (Wilhelmine's Rose, Rowed up in a Dory)
- Change 'Wilhelmine's Rose' to use 4 lines instead of 6.
  That provides more space on the page to make 'Rowed up in a
  Dory' more readable.

- Fix second last bar of 'Rowed Up in a Dory'
- Make the tune more readable by having it span four lines instead
  of only two lines.
- Remove "I" from its title
</commit_message>
<xml_diff>
--- a/src/change-log.docx
+++ b/src/change-log.docx
@@ -252,51 +252,21 @@
               <w:pStyle w:val="Normal"/>
               <w:spacing w:lineRule="auto" w:line="240" w:before="0" w:after="0"/>
               <w:rPr>
-                <w:rFonts w:ascii="Calibri" w:hAnsi="Calibri" w:eastAsia="Calibri" w:cs="" w:asciiTheme="minorHAnsi" w:cstheme="minorBidi" w:eastAsiaTheme="minorHAnsi" w:hAnsiTheme="minorHAnsi"/>
-                <w:b w:val="false"/>
-                <w:b w:val="false"/>
-                <w:color w:val="auto"/>
-                <w:kern w:val="0"/>
-                <w:sz w:val="22"/>
-                <w:szCs w:val="22"/>
-                <w:lang w:val="en-CA" w:eastAsia="en-US" w:bidi="ar-SA"/>
-              </w:rPr>
-            </w:pPr>
-            <w:r>
-              <w:rPr>
-                <w:rFonts w:eastAsia="Calibri" w:cs="" w:cstheme="minorBidi" w:eastAsiaTheme="minorHAnsi"/>
-                <w:b w:val="false"/>
-                <w:color w:val="auto"/>
-                <w:kern w:val="0"/>
-                <w:sz w:val="22"/>
-                <w:szCs w:val="22"/>
-                <w:lang w:val="en-CA" w:eastAsia="en-US" w:bidi="ar-SA"/>
-              </w:rPr>
-              <w:t>1</w:t>
-            </w:r>
-            <w:r>
-              <w:rPr>
-                <w:rFonts w:eastAsia="Calibri" w:cs="" w:cstheme="minorBidi" w:eastAsiaTheme="minorHAnsi"/>
-                <w:b w:val="false"/>
-                <w:color w:val="auto"/>
-                <w:kern w:val="0"/>
-                <w:sz w:val="22"/>
-                <w:szCs w:val="22"/>
-                <w:lang w:val="en-CA" w:eastAsia="en-US" w:bidi="ar-SA"/>
-              </w:rPr>
-              <w:t>4</w:t>
-            </w:r>
-            <w:r>
-              <w:rPr>
-                <w:rFonts w:eastAsia="Calibri" w:cs="" w:cstheme="minorBidi" w:eastAsiaTheme="minorHAnsi"/>
-                <w:b w:val="false"/>
-                <w:color w:val="auto"/>
-                <w:kern w:val="0"/>
-                <w:sz w:val="22"/>
-                <w:szCs w:val="22"/>
-                <w:lang w:val="en-CA" w:eastAsia="en-US" w:bidi="ar-SA"/>
-              </w:rPr>
-              <w:t>-Sep-2019</w:t>
+                <w:bCs/>
+              </w:rPr>
+            </w:pPr>
+            <w:r>
+              <w:rPr>
+                <w:rFonts w:eastAsia="Calibri" w:cs="" w:cstheme="minorBidi" w:eastAsiaTheme="minorHAnsi"/>
+                <w:b w:val="false"/>
+                <w:bCs/>
+                <w:color w:val="auto"/>
+                <w:kern w:val="0"/>
+                <w:sz w:val="22"/>
+                <w:szCs w:val="22"/>
+                <w:lang w:val="en-CA" w:eastAsia="en-US" w:bidi="ar-SA"/>
+              </w:rPr>
+              <w:t>14-Sep-2019</w:t>
             </w:r>
           </w:p>
         </w:tc>
@@ -318,27 +288,10 @@
               <w:pStyle w:val="Normal"/>
               <w:spacing w:lineRule="auto" w:line="240" w:before="0" w:after="0"/>
               <w:cnfStyle w:val="000000100000" w:firstRow="0" w:lastRow="0" w:firstColumn="0" w:lastColumn="0" w:oddVBand="0" w:evenVBand="0" w:oddHBand="1" w:evenHBand="0" w:firstRowFirstColumn="0" w:firstRowLastColumn="0" w:lastRowFirstColumn="0" w:lastRowLastColumn="0"/>
-              <w:rPr>
-                <w:rFonts w:ascii="Calibri" w:hAnsi="Calibri" w:eastAsia="Calibri" w:cs="" w:asciiTheme="minorHAnsi" w:cstheme="minorBidi" w:eastAsiaTheme="minorHAnsi" w:hAnsiTheme="minorHAnsi"/>
-                <w:b w:val="false"/>
-                <w:b w:val="false"/>
-                <w:color w:val="auto"/>
-                <w:kern w:val="0"/>
-                <w:sz w:val="22"/>
-                <w:szCs w:val="22"/>
-                <w:lang w:val="en-CA" w:eastAsia="en-US" w:bidi="ar-SA"/>
-              </w:rPr>
-            </w:pPr>
-            <w:r>
-              <w:rPr>
-                <w:rFonts w:eastAsia="Calibri" w:cs="" w:cstheme="minorBidi" w:eastAsiaTheme="minorHAnsi"/>
-                <w:b w:val="false"/>
-                <w:color w:val="auto"/>
-                <w:kern w:val="0"/>
-                <w:sz w:val="22"/>
-                <w:szCs w:val="22"/>
-                <w:lang w:val="en-CA" w:eastAsia="en-US" w:bidi="ar-SA"/>
-              </w:rPr>
+              <w:rPr/>
+            </w:pPr>
+            <w:r>
+              <w:rPr/>
               <w:t>CCJ Addendum I</w:t>
             </w:r>
           </w:p>
@@ -361,28 +314,23 @@
               <w:pStyle w:val="Normal"/>
               <w:spacing w:lineRule="auto" w:line="240" w:before="0" w:after="0"/>
               <w:cnfStyle w:val="000000100000" w:firstRow="0" w:lastRow="0" w:firstColumn="0" w:lastColumn="0" w:oddVBand="0" w:evenVBand="0" w:oddHBand="1" w:evenHBand="0" w:firstRowFirstColumn="0" w:firstRowLastColumn="0" w:lastRowFirstColumn="0" w:lastRowLastColumn="0"/>
-              <w:rPr>
-                <w:rFonts w:ascii="Calibri" w:hAnsi="Calibri" w:eastAsia="Calibri" w:cs="" w:asciiTheme="minorHAnsi" w:cstheme="minorBidi" w:eastAsiaTheme="minorHAnsi" w:hAnsiTheme="minorHAnsi"/>
-                <w:b w:val="false"/>
-                <w:b w:val="false"/>
-                <w:color w:val="auto"/>
-                <w:kern w:val="0"/>
-                <w:sz w:val="22"/>
-                <w:szCs w:val="22"/>
-                <w:lang w:val="en-CA" w:eastAsia="en-US" w:bidi="ar-SA"/>
-              </w:rPr>
-            </w:pPr>
-            <w:r>
-              <w:rPr>
-                <w:rFonts w:eastAsia="Calibri" w:cs="" w:cstheme="minorBidi" w:eastAsiaTheme="minorHAnsi"/>
-                <w:b w:val="false"/>
-                <w:color w:val="auto"/>
-                <w:kern w:val="0"/>
-                <w:sz w:val="22"/>
-                <w:szCs w:val="22"/>
-                <w:lang w:val="en-CA" w:eastAsia="en-US" w:bidi="ar-SA"/>
-              </w:rPr>
-              <w:t>Reel de Montreal</w:t>
+              <w:rPr/>
+            </w:pPr>
+            <w:r>
+              <w:rPr/>
+              <w:t>Wilhemine’s Rose,</w:t>
+            </w:r>
+          </w:p>
+          <w:p>
+            <w:pPr>
+              <w:pStyle w:val="Normal"/>
+              <w:spacing w:lineRule="auto" w:line="240" w:before="0" w:after="0"/>
+              <w:cnfStyle w:val="000000100000" w:firstRow="0" w:lastRow="0" w:firstColumn="0" w:lastColumn="0" w:oddVBand="0" w:evenVBand="0" w:oddHBand="1" w:evenHBand="0" w:firstRowFirstColumn="0" w:firstRowLastColumn="0" w:lastRowFirstColumn="0" w:lastRowLastColumn="0"/>
+              <w:rPr/>
+            </w:pPr>
+            <w:r>
+              <w:rPr/>
+              <w:t>Rowed up in a Dory</w:t>
             </w:r>
           </w:p>
         </w:tc>
@@ -404,28 +352,11 @@
               <w:pStyle w:val="Normal"/>
               <w:spacing w:lineRule="auto" w:line="240" w:before="0" w:after="0"/>
               <w:cnfStyle w:val="000000100000" w:firstRow="0" w:lastRow="0" w:firstColumn="0" w:lastColumn="0" w:oddVBand="0" w:evenVBand="0" w:oddHBand="1" w:evenHBand="0" w:firstRowFirstColumn="0" w:firstRowLastColumn="0" w:lastRowFirstColumn="0" w:lastRowLastColumn="0"/>
-              <w:rPr>
-                <w:rFonts w:ascii="Calibri" w:hAnsi="Calibri" w:eastAsia="Calibri" w:cs="" w:asciiTheme="minorHAnsi" w:cstheme="minorBidi" w:eastAsiaTheme="minorHAnsi" w:hAnsiTheme="minorHAnsi"/>
-                <w:b w:val="false"/>
-                <w:b w:val="false"/>
-                <w:color w:val="auto"/>
-                <w:kern w:val="0"/>
-                <w:sz w:val="22"/>
-                <w:szCs w:val="22"/>
-                <w:lang w:val="en-CA" w:eastAsia="en-US" w:bidi="ar-SA"/>
-              </w:rPr>
-            </w:pPr>
-            <w:r>
-              <w:rPr>
-                <w:rFonts w:eastAsia="Calibri" w:cs="" w:cstheme="minorBidi" w:eastAsiaTheme="minorHAnsi"/>
-                <w:b w:val="false"/>
-                <w:color w:val="auto"/>
-                <w:kern w:val="0"/>
-                <w:sz w:val="22"/>
-                <w:szCs w:val="22"/>
-                <w:lang w:val="en-CA" w:eastAsia="en-US" w:bidi="ar-SA"/>
-              </w:rPr>
-              <w:t>171</w:t>
+              <w:rPr/>
+            </w:pPr>
+            <w:r>
+              <w:rPr/>
+              <w:t>155</w:t>
             </w:r>
           </w:p>
         </w:tc>
@@ -447,28 +378,11 @@
               <w:pStyle w:val="Normal"/>
               <w:spacing w:lineRule="auto" w:line="240" w:before="0" w:after="0"/>
               <w:cnfStyle w:val="000000100000" w:firstRow="0" w:lastRow="0" w:firstColumn="0" w:lastColumn="0" w:oddVBand="0" w:evenVBand="0" w:oddHBand="1" w:evenHBand="0" w:firstRowFirstColumn="0" w:firstRowLastColumn="0" w:lastRowFirstColumn="0" w:lastRowLastColumn="0"/>
-              <w:rPr>
-                <w:rFonts w:ascii="Calibri" w:hAnsi="Calibri" w:eastAsia="Calibri" w:cs="" w:asciiTheme="minorHAnsi" w:cstheme="minorBidi" w:eastAsiaTheme="minorHAnsi" w:hAnsiTheme="minorHAnsi"/>
-                <w:b w:val="false"/>
-                <w:b w:val="false"/>
-                <w:color w:val="auto"/>
-                <w:kern w:val="0"/>
-                <w:sz w:val="22"/>
-                <w:szCs w:val="22"/>
-                <w:lang w:val="en-CA" w:eastAsia="en-US" w:bidi="ar-SA"/>
-              </w:rPr>
-            </w:pPr>
-            <w:r>
-              <w:rPr>
-                <w:rFonts w:eastAsia="Calibri" w:cs="" w:cstheme="minorBidi" w:eastAsiaTheme="minorHAnsi"/>
-                <w:b w:val="false"/>
-                <w:color w:val="auto"/>
-                <w:kern w:val="0"/>
-                <w:sz w:val="22"/>
-                <w:szCs w:val="22"/>
-                <w:lang w:val="en-CA" w:eastAsia="en-US" w:bidi="ar-SA"/>
-              </w:rPr>
-              <w:t>Changed primary title to “Sherbrooke Reel”.  Removed note about composition.</w:t>
+              <w:rPr/>
+            </w:pPr>
+            <w:r>
+              <w:rPr/>
+              <w:t>Update to layout of both tunes for readability.  Fix second last bar of both parts of “Rowed up in a Dory”.  Remove “I” from the title.</w:t>
             </w:r>
           </w:p>
         </w:tc>
@@ -488,16 +402,7 @@
               <w:pStyle w:val="Normal"/>
               <w:spacing w:lineRule="auto" w:line="240" w:before="0" w:after="0"/>
               <w:cnfStyle w:val="000000100000" w:firstRow="0" w:lastRow="0" w:firstColumn="0" w:lastColumn="0" w:oddVBand="0" w:evenVBand="0" w:oddHBand="1" w:evenHBand="0" w:firstRowFirstColumn="0" w:firstRowLastColumn="0" w:lastRowFirstColumn="0" w:lastRowLastColumn="0"/>
-              <w:rPr>
-                <w:rFonts w:ascii="Calibri" w:hAnsi="Calibri" w:eastAsia="Calibri" w:cs="" w:asciiTheme="minorHAnsi" w:cstheme="minorBidi" w:eastAsiaTheme="minorHAnsi" w:hAnsiTheme="minorHAnsi"/>
-                <w:b w:val="false"/>
-                <w:b w:val="false"/>
-                <w:color w:val="auto"/>
-                <w:kern w:val="0"/>
-                <w:sz w:val="22"/>
-                <w:szCs w:val="22"/>
-                <w:lang w:val="en-CA" w:eastAsia="en-US" w:bidi="ar-SA"/>
-              </w:rPr>
+              <w:rPr/>
             </w:pPr>
             <w:r>
               <w:rPr>
@@ -550,13 +455,14 @@
               <w:rPr>
                 <w:rFonts w:eastAsia="Calibri" w:cs="" w:cstheme="minorBidi" w:eastAsiaTheme="minorHAnsi"/>
                 <w:b w:val="false"/>
-                <w:color w:val="auto"/>
-                <w:kern w:val="0"/>
-                <w:sz w:val="22"/>
-                <w:szCs w:val="22"/>
-                <w:lang w:val="en-CA" w:eastAsia="en-US" w:bidi="ar-SA"/>
-              </w:rPr>
-              <w:t>10-Sep-2019</w:t>
+                <w:bCs/>
+                <w:color w:val="auto"/>
+                <w:kern w:val="0"/>
+                <w:sz w:val="22"/>
+                <w:szCs w:val="22"/>
+                <w:lang w:val="en-CA" w:eastAsia="en-US" w:bidi="ar-SA"/>
+              </w:rPr>
+              <w:t>14-Sep-2019</w:t>
             </w:r>
           </w:p>
         </w:tc>
@@ -642,7 +548,7 @@
                 <w:szCs w:val="22"/>
                 <w:lang w:val="en-CA" w:eastAsia="en-US" w:bidi="ar-SA"/>
               </w:rPr>
-              <w:t>I Rowed up in a Dory</w:t>
+              <w:t>Reel de Montreal</w:t>
             </w:r>
           </w:p>
         </w:tc>
@@ -685,7 +591,7 @@
                 <w:szCs w:val="22"/>
                 <w:lang w:val="en-CA" w:eastAsia="en-US" w:bidi="ar-SA"/>
               </w:rPr>
-              <w:t>155</w:t>
+              <w:t>171</w:t>
             </w:r>
           </w:p>
         </w:tc>
@@ -707,28 +613,19 @@
               <w:pStyle w:val="Normal"/>
               <w:spacing w:lineRule="auto" w:line="240" w:before="0" w:after="0"/>
               <w:cnfStyle w:val="000000100000" w:firstRow="0" w:lastRow="0" w:firstColumn="0" w:lastColumn="0" w:oddVBand="0" w:evenVBand="0" w:oddHBand="1" w:evenHBand="0" w:firstRowFirstColumn="0" w:firstRowLastColumn="0" w:lastRowFirstColumn="0" w:lastRowLastColumn="0"/>
-              <w:rPr>
-                <w:rFonts w:ascii="Calibri" w:hAnsi="Calibri" w:eastAsia="Calibri" w:cs="" w:asciiTheme="minorHAnsi" w:cstheme="minorBidi" w:eastAsiaTheme="minorHAnsi" w:hAnsiTheme="minorHAnsi"/>
-                <w:b w:val="false"/>
-                <w:b w:val="false"/>
-                <w:color w:val="auto"/>
-                <w:kern w:val="0"/>
-                <w:sz w:val="22"/>
-                <w:szCs w:val="22"/>
-                <w:lang w:val="en-CA" w:eastAsia="en-US" w:bidi="ar-SA"/>
-              </w:rPr>
-            </w:pPr>
-            <w:r>
-              <w:rPr>
-                <w:rFonts w:eastAsia="Calibri" w:cs="" w:cstheme="minorBidi" w:eastAsiaTheme="minorHAnsi"/>
-                <w:b w:val="false"/>
-                <w:color w:val="auto"/>
-                <w:kern w:val="0"/>
-                <w:sz w:val="22"/>
-                <w:szCs w:val="22"/>
-                <w:lang w:val="en-CA" w:eastAsia="en-US" w:bidi="ar-SA"/>
-              </w:rPr>
-              <w:t>Added the tune.  It goes well with Mussels in the Corner.</w:t>
+              <w:rPr/>
+            </w:pPr>
+            <w:r>
+              <w:rPr>
+                <w:rFonts w:eastAsia="Calibri" w:cs="" w:cstheme="minorBidi" w:eastAsiaTheme="minorHAnsi"/>
+                <w:b w:val="false"/>
+                <w:color w:val="auto"/>
+                <w:kern w:val="0"/>
+                <w:sz w:val="22"/>
+                <w:szCs w:val="22"/>
+                <w:lang w:val="en-CA" w:eastAsia="en-US" w:bidi="ar-SA"/>
+              </w:rPr>
+              <w:t>Change primary title to “Sherbrooke Reel”.  Remove note about composition.</w:t>
             </w:r>
           </w:p>
         </w:tc>
@@ -759,6 +656,7 @@
                 <w:lang w:val="en-CA" w:eastAsia="en-US" w:bidi="ar-SA"/>
               </w:rPr>
             </w:pPr>
+            <w:bookmarkStart w:id="0" w:name="__DdeLink__633_1204172888"/>
             <w:r>
               <w:rPr>
                 <w:rFonts w:eastAsia="Calibri" w:cs="" w:cstheme="minorBidi" w:eastAsiaTheme="minorHAnsi"/>
@@ -771,6 +669,7 @@
               </w:rPr>
               <w:t>Robin Park, CCJ</w:t>
             </w:r>
+            <w:bookmarkEnd w:id="0"/>
           </w:p>
         </w:tc>
       </w:tr>
@@ -810,6 +709,7 @@
               <w:rPr>
                 <w:rFonts w:eastAsia="Calibri" w:cs="" w:cstheme="minorBidi" w:eastAsiaTheme="minorHAnsi"/>
                 <w:b w:val="false"/>
+                <w:bCs/>
                 <w:color w:val="auto"/>
                 <w:kern w:val="0"/>
                 <w:sz w:val="22"/>
@@ -902,7 +802,7 @@
                 <w:szCs w:val="22"/>
                 <w:lang w:val="en-CA" w:eastAsia="en-US" w:bidi="ar-SA"/>
               </w:rPr>
-              <w:t>Swinging on the Gate</w:t>
+              <w:t>I Rowed up in a Dory</w:t>
             </w:r>
           </w:p>
         </w:tc>
@@ -945,7 +845,7 @@
                 <w:szCs w:val="22"/>
                 <w:lang w:val="en-CA" w:eastAsia="en-US" w:bidi="ar-SA"/>
               </w:rPr>
-              <w:t>128</w:t>
+              <w:t>155</w:t>
             </w:r>
           </w:p>
         </w:tc>
@@ -967,28 +867,19 @@
               <w:pStyle w:val="Normal"/>
               <w:spacing w:lineRule="auto" w:line="240" w:before="0" w:after="0"/>
               <w:cnfStyle w:val="000000100000" w:firstRow="0" w:lastRow="0" w:firstColumn="0" w:lastColumn="0" w:oddVBand="0" w:evenVBand="0" w:oddHBand="1" w:evenHBand="0" w:firstRowFirstColumn="0" w:firstRowLastColumn="0" w:lastRowFirstColumn="0" w:lastRowLastColumn="0"/>
-              <w:rPr>
-                <w:rFonts w:ascii="Calibri" w:hAnsi="Calibri" w:eastAsia="Calibri" w:cs="" w:asciiTheme="minorHAnsi" w:cstheme="minorBidi" w:eastAsiaTheme="minorHAnsi" w:hAnsiTheme="minorHAnsi"/>
-                <w:b w:val="false"/>
-                <w:b w:val="false"/>
-                <w:color w:val="auto"/>
-                <w:kern w:val="0"/>
-                <w:sz w:val="22"/>
-                <w:szCs w:val="22"/>
-                <w:lang w:val="en-CA" w:eastAsia="en-US" w:bidi="ar-SA"/>
-              </w:rPr>
-            </w:pPr>
-            <w:r>
-              <w:rPr>
-                <w:rFonts w:eastAsia="Calibri" w:cs="" w:cstheme="minorBidi" w:eastAsiaTheme="minorHAnsi"/>
-                <w:b w:val="false"/>
-                <w:color w:val="auto"/>
-                <w:kern w:val="0"/>
-                <w:sz w:val="22"/>
-                <w:szCs w:val="22"/>
-                <w:lang w:val="en-CA" w:eastAsia="en-US" w:bidi="ar-SA"/>
-              </w:rPr>
-              <w:t>Fixed first note</w:t>
+              <w:rPr/>
+            </w:pPr>
+            <w:r>
+              <w:rPr>
+                <w:rFonts w:eastAsia="Calibri" w:cs="" w:cstheme="minorBidi" w:eastAsiaTheme="minorHAnsi"/>
+                <w:b w:val="false"/>
+                <w:color w:val="auto"/>
+                <w:kern w:val="0"/>
+                <w:sz w:val="22"/>
+                <w:szCs w:val="22"/>
+                <w:lang w:val="en-CA" w:eastAsia="en-US" w:bidi="ar-SA"/>
+              </w:rPr>
+              <w:t>Add the tune.  It goes well with Mussels in the Corner.</w:t>
             </w:r>
           </w:p>
         </w:tc>
@@ -1070,6 +961,7 @@
               <w:rPr>
                 <w:rFonts w:eastAsia="Calibri" w:cs="" w:cstheme="minorBidi" w:eastAsiaTheme="minorHAnsi"/>
                 <w:b w:val="false"/>
+                <w:bCs/>
                 <w:color w:val="auto"/>
                 <w:kern w:val="0"/>
                 <w:sz w:val="22"/>
@@ -1162,7 +1054,7 @@
                 <w:szCs w:val="22"/>
                 <w:lang w:val="en-CA" w:eastAsia="en-US" w:bidi="ar-SA"/>
               </w:rPr>
-              <w:t>Dancing with Mrs White</w:t>
+              <w:t>Swinging on the Gate</w:t>
             </w:r>
           </w:p>
         </w:tc>
@@ -1205,7 +1097,7 @@
                 <w:szCs w:val="22"/>
                 <w:lang w:val="en-CA" w:eastAsia="en-US" w:bidi="ar-SA"/>
               </w:rPr>
-              <w:t>110</w:t>
+              <w:t>128</w:t>
             </w:r>
           </w:p>
         </w:tc>
@@ -1227,28 +1119,19 @@
               <w:pStyle w:val="Normal"/>
               <w:spacing w:lineRule="auto" w:line="240" w:before="0" w:after="0"/>
               <w:cnfStyle w:val="000000100000" w:firstRow="0" w:lastRow="0" w:firstColumn="0" w:lastColumn="0" w:oddVBand="0" w:evenVBand="0" w:oddHBand="1" w:evenHBand="0" w:firstRowFirstColumn="0" w:firstRowLastColumn="0" w:lastRowFirstColumn="0" w:lastRowLastColumn="0"/>
-              <w:rPr>
-                <w:rFonts w:ascii="Calibri" w:hAnsi="Calibri" w:eastAsia="Calibri" w:cs="" w:asciiTheme="minorHAnsi" w:cstheme="minorBidi" w:eastAsiaTheme="minorHAnsi" w:hAnsiTheme="minorHAnsi"/>
-                <w:b w:val="false"/>
-                <w:b w:val="false"/>
-                <w:color w:val="auto"/>
-                <w:kern w:val="0"/>
-                <w:sz w:val="22"/>
-                <w:szCs w:val="22"/>
-                <w:lang w:val="en-CA" w:eastAsia="en-US" w:bidi="ar-SA"/>
-              </w:rPr>
-            </w:pPr>
-            <w:r>
-              <w:rPr>
-                <w:rFonts w:eastAsia="Calibri" w:cs="" w:cstheme="minorBidi" w:eastAsiaTheme="minorHAnsi"/>
-                <w:b w:val="false"/>
-                <w:color w:val="auto"/>
-                <w:kern w:val="0"/>
-                <w:sz w:val="22"/>
-                <w:szCs w:val="22"/>
-                <w:lang w:val="en-CA" w:eastAsia="en-US" w:bidi="ar-SA"/>
-              </w:rPr>
-              <w:t>Adding “ABABCDCD (with repeats)” to typeset output</w:t>
+              <w:rPr/>
+            </w:pPr>
+            <w:r>
+              <w:rPr>
+                <w:rFonts w:eastAsia="Calibri" w:cs="" w:cstheme="minorBidi" w:eastAsiaTheme="minorHAnsi"/>
+                <w:b w:val="false"/>
+                <w:color w:val="auto"/>
+                <w:kern w:val="0"/>
+                <w:sz w:val="22"/>
+                <w:szCs w:val="22"/>
+                <w:lang w:val="en-CA" w:eastAsia="en-US" w:bidi="ar-SA"/>
+              </w:rPr>
+              <w:t>Fix first note</w:t>
             </w:r>
           </w:p>
         </w:tc>
@@ -1330,6 +1213,7 @@
               <w:rPr>
                 <w:rFonts w:eastAsia="Calibri" w:cs="" w:cstheme="minorBidi" w:eastAsiaTheme="minorHAnsi"/>
                 <w:b w:val="false"/>
+                <w:bCs/>
                 <w:color w:val="auto"/>
                 <w:kern w:val="0"/>
                 <w:sz w:val="22"/>
@@ -1379,7 +1263,7 @@
                 <w:szCs w:val="22"/>
                 <w:lang w:val="en-CA" w:eastAsia="en-US" w:bidi="ar-SA"/>
               </w:rPr>
-              <w:t>OSCJ Vol I</w:t>
+              <w:t>CCJ Addendum I</w:t>
             </w:r>
           </w:p>
         </w:tc>
@@ -1422,7 +1306,7 @@
                 <w:szCs w:val="22"/>
                 <w:lang w:val="en-CA" w:eastAsia="en-US" w:bidi="ar-SA"/>
               </w:rPr>
-              <w:t>Kevin Burke Polka #2</w:t>
+              <w:t>Dancing with Mrs White</w:t>
             </w:r>
           </w:p>
         </w:tc>
@@ -1465,7 +1349,7 @@
                 <w:szCs w:val="22"/>
                 <w:lang w:val="en-CA" w:eastAsia="en-US" w:bidi="ar-SA"/>
               </w:rPr>
-              <w:t>40</w:t>
+              <w:t>110</w:t>
             </w:r>
           </w:p>
         </w:tc>
@@ -1487,28 +1371,19 @@
               <w:pStyle w:val="Normal"/>
               <w:spacing w:lineRule="auto" w:line="240" w:before="0" w:after="0"/>
               <w:cnfStyle w:val="000000100000" w:firstRow="0" w:lastRow="0" w:firstColumn="0" w:lastColumn="0" w:oddVBand="0" w:evenVBand="0" w:oddHBand="1" w:evenHBand="0" w:firstRowFirstColumn="0" w:firstRowLastColumn="0" w:lastRowFirstColumn="0" w:lastRowLastColumn="0"/>
-              <w:rPr>
-                <w:rFonts w:ascii="Calibri" w:hAnsi="Calibri" w:eastAsia="Calibri" w:cs="" w:asciiTheme="minorHAnsi" w:cstheme="minorBidi" w:eastAsiaTheme="minorHAnsi" w:hAnsiTheme="minorHAnsi"/>
-                <w:b w:val="false"/>
-                <w:b w:val="false"/>
-                <w:color w:val="auto"/>
-                <w:kern w:val="0"/>
-                <w:sz w:val="22"/>
-                <w:szCs w:val="22"/>
-                <w:lang w:val="en-CA" w:eastAsia="en-US" w:bidi="ar-SA"/>
-              </w:rPr>
-            </w:pPr>
-            <w:r>
-              <w:rPr>
-                <w:rFonts w:eastAsia="Calibri" w:cs="" w:cstheme="minorBidi" w:eastAsiaTheme="minorHAnsi"/>
-                <w:b w:val="false"/>
-                <w:color w:val="auto"/>
-                <w:kern w:val="0"/>
-                <w:sz w:val="22"/>
-                <w:szCs w:val="22"/>
-                <w:lang w:val="en-CA" w:eastAsia="en-US" w:bidi="ar-SA"/>
-              </w:rPr>
-              <w:t>Changed title to “Ieva’s Polka”</w:t>
+              <w:rPr/>
+            </w:pPr>
+            <w:r>
+              <w:rPr>
+                <w:rFonts w:eastAsia="Calibri" w:cs="" w:cstheme="minorBidi" w:eastAsiaTheme="minorHAnsi"/>
+                <w:b w:val="false"/>
+                <w:color w:val="auto"/>
+                <w:kern w:val="0"/>
+                <w:sz w:val="22"/>
+                <w:szCs w:val="22"/>
+                <w:lang w:val="en-CA" w:eastAsia="en-US" w:bidi="ar-SA"/>
+              </w:rPr>
+              <w:t>Add “ABABCDCD (with repeats)” to typeset output</w:t>
             </w:r>
           </w:p>
         </w:tc>
@@ -1590,27 +1465,14 @@
               <w:rPr>
                 <w:rFonts w:eastAsia="Calibri" w:cs="" w:cstheme="minorBidi" w:eastAsiaTheme="minorHAnsi"/>
                 <w:b w:val="false"/>
-                <w:bCs w:val="false"/>
-                <w:color w:val="auto"/>
-                <w:kern w:val="0"/>
-                <w:sz w:val="22"/>
-                <w:szCs w:val="22"/>
-                <w:lang w:val="en-CA" w:eastAsia="en-US" w:bidi="ar-SA"/>
-              </w:rPr>
-              <w:t>10</w:t>
-            </w:r>
-            <w:r>
-              <w:rPr>
-                <w:rFonts w:eastAsia="Calibri" w:cs="" w:cstheme="minorBidi" w:eastAsiaTheme="minorHAnsi"/>
-                <w:b w:val="false"/>
-                <w:bCs w:val="false"/>
-                <w:color w:val="auto"/>
-                <w:kern w:val="0"/>
-                <w:sz w:val="22"/>
-                <w:szCs w:val="22"/>
-                <w:lang w:val="en-CA" w:eastAsia="en-US" w:bidi="ar-SA"/>
-              </w:rPr>
-              <w:t>-Sep-2019</w:t>
+                <w:bCs/>
+                <w:color w:val="auto"/>
+                <w:kern w:val="0"/>
+                <w:sz w:val="22"/>
+                <w:szCs w:val="22"/>
+                <w:lang w:val="en-CA" w:eastAsia="en-US" w:bidi="ar-SA"/>
+              </w:rPr>
+              <w:t>10-Sep-2019</w:t>
             </w:r>
           </w:p>
         </w:tc>
@@ -1653,19 +1515,7 @@
                 <w:szCs w:val="22"/>
                 <w:lang w:val="en-CA" w:eastAsia="en-US" w:bidi="ar-SA"/>
               </w:rPr>
-              <w:t xml:space="preserve">All, </w:t>
-            </w:r>
-            <w:r>
-              <w:rPr>
-                <w:rFonts w:eastAsia="Calibri" w:cs="" w:cstheme="minorBidi" w:eastAsiaTheme="minorHAnsi"/>
-                <w:b w:val="false"/>
-                <w:color w:val="auto"/>
-                <w:kern w:val="0"/>
-                <w:sz w:val="22"/>
-                <w:szCs w:val="22"/>
-                <w:lang w:val="en-CA" w:eastAsia="en-US" w:bidi="ar-SA"/>
-              </w:rPr>
-              <w:t>Index</w:t>
+              <w:t>OSCJ Vol I</w:t>
             </w:r>
           </w:p>
         </w:tc>
@@ -1708,7 +1558,7 @@
                 <w:szCs w:val="22"/>
                 <w:lang w:val="en-CA" w:eastAsia="en-US" w:bidi="ar-SA"/>
               </w:rPr>
-              <w:t>Many</w:t>
+              <w:t>Kevin Burke Polka #2</w:t>
             </w:r>
           </w:p>
         </w:tc>
@@ -1751,6 +1601,7 @@
                 <w:szCs w:val="22"/>
                 <w:lang w:val="en-CA" w:eastAsia="en-US" w:bidi="ar-SA"/>
               </w:rPr>
+              <w:t>40</w:t>
             </w:r>
           </w:p>
         </w:tc>
@@ -1772,28 +1623,19 @@
               <w:pStyle w:val="Normal"/>
               <w:spacing w:lineRule="auto" w:line="240" w:before="0" w:after="0"/>
               <w:cnfStyle w:val="000000100000" w:firstRow="0" w:lastRow="0" w:firstColumn="0" w:lastColumn="0" w:oddVBand="0" w:evenVBand="0" w:oddHBand="1" w:evenHBand="0" w:firstRowFirstColumn="0" w:firstRowLastColumn="0" w:lastRowFirstColumn="0" w:lastRowLastColumn="0"/>
-              <w:rPr>
-                <w:rFonts w:ascii="Calibri" w:hAnsi="Calibri" w:eastAsia="Calibri" w:cs="" w:asciiTheme="minorHAnsi" w:cstheme="minorBidi" w:eastAsiaTheme="minorHAnsi" w:hAnsiTheme="minorHAnsi"/>
-                <w:b w:val="false"/>
-                <w:b w:val="false"/>
-                <w:color w:val="auto"/>
-                <w:kern w:val="0"/>
-                <w:sz w:val="22"/>
-                <w:szCs w:val="22"/>
-                <w:lang w:val="en-CA" w:eastAsia="en-US" w:bidi="ar-SA"/>
-              </w:rPr>
-            </w:pPr>
-            <w:r>
-              <w:rPr>
-                <w:rFonts w:eastAsia="Calibri" w:cs="" w:cstheme="minorBidi" w:eastAsiaTheme="minorHAnsi"/>
-                <w:b w:val="false"/>
-                <w:color w:val="auto"/>
-                <w:kern w:val="0"/>
-                <w:sz w:val="22"/>
-                <w:szCs w:val="22"/>
-                <w:lang w:val="en-CA" w:eastAsia="en-US" w:bidi="ar-SA"/>
-              </w:rPr>
-              <w:t>Clean up the titles of many tunes.  Put alternate titles on separate lines, ensure consistency of titles for tunes that appear multiple times in the complete book.  Make the index complete.</w:t>
+              <w:rPr/>
+            </w:pPr>
+            <w:r>
+              <w:rPr>
+                <w:rFonts w:eastAsia="Calibri" w:cs="" w:cstheme="minorBidi" w:eastAsiaTheme="minorHAnsi"/>
+                <w:b w:val="false"/>
+                <w:color w:val="auto"/>
+                <w:kern w:val="0"/>
+                <w:sz w:val="22"/>
+                <w:szCs w:val="22"/>
+                <w:lang w:val="en-CA" w:eastAsia="en-US" w:bidi="ar-SA"/>
+              </w:rPr>
+              <w:t>Change title to “Ieva’s Polka”</w:t>
             </w:r>
           </w:p>
         </w:tc>
@@ -1882,8 +1724,270 @@
                 <w:szCs w:val="22"/>
                 <w:lang w:val="en-CA" w:eastAsia="en-US" w:bidi="ar-SA"/>
               </w:rPr>
-              <w:t>10</w:t>
-            </w:r>
+              <w:t>10-Sep-2019</w:t>
+            </w:r>
+          </w:p>
+        </w:tc>
+        <w:tc>
+          <w:tcPr>
+            <w:tcW w:w="1981" w:type="dxa"/>
+            <w:tcBorders>
+              <w:top w:val="nil"/>
+              <w:left w:val="nil"/>
+              <w:bottom w:val="nil"/>
+              <w:right w:val="nil"/>
+              <w:insideH w:val="nil"/>
+              <w:insideV w:val="nil"/>
+            </w:tcBorders>
+            <w:shd w:fill="auto" w:val="clear"/>
+          </w:tcPr>
+          <w:p>
+            <w:pPr>
+              <w:pStyle w:val="Normal"/>
+              <w:spacing w:lineRule="auto" w:line="240" w:before="0" w:after="0"/>
+              <w:cnfStyle w:val="000000100000" w:firstRow="0" w:lastRow="0" w:firstColumn="0" w:lastColumn="0" w:oddVBand="0" w:evenVBand="0" w:oddHBand="1" w:evenHBand="0" w:firstRowFirstColumn="0" w:firstRowLastColumn="0" w:lastRowFirstColumn="0" w:lastRowLastColumn="0"/>
+              <w:rPr>
+                <w:rFonts w:ascii="Calibri" w:hAnsi="Calibri" w:eastAsia="Calibri" w:cs="" w:asciiTheme="minorHAnsi" w:cstheme="minorBidi" w:eastAsiaTheme="minorHAnsi" w:hAnsiTheme="minorHAnsi"/>
+                <w:b w:val="false"/>
+                <w:b w:val="false"/>
+                <w:color w:val="auto"/>
+                <w:kern w:val="0"/>
+                <w:sz w:val="22"/>
+                <w:szCs w:val="22"/>
+                <w:lang w:val="en-CA" w:eastAsia="en-US" w:bidi="ar-SA"/>
+              </w:rPr>
+            </w:pPr>
+            <w:r>
+              <w:rPr>
+                <w:rFonts w:eastAsia="Calibri" w:cs="" w:cstheme="minorBidi" w:eastAsiaTheme="minorHAnsi"/>
+                <w:b w:val="false"/>
+                <w:color w:val="auto"/>
+                <w:kern w:val="0"/>
+                <w:sz w:val="22"/>
+                <w:szCs w:val="22"/>
+                <w:lang w:val="en-CA" w:eastAsia="en-US" w:bidi="ar-SA"/>
+              </w:rPr>
+              <w:t>All, Index</w:t>
+            </w:r>
+          </w:p>
+        </w:tc>
+        <w:tc>
+          <w:tcPr>
+            <w:tcW w:w="2070" w:type="dxa"/>
+            <w:tcBorders>
+              <w:top w:val="nil"/>
+              <w:left w:val="nil"/>
+              <w:bottom w:val="nil"/>
+              <w:right w:val="nil"/>
+              <w:insideH w:val="nil"/>
+              <w:insideV w:val="nil"/>
+            </w:tcBorders>
+            <w:shd w:fill="auto" w:val="clear"/>
+          </w:tcPr>
+          <w:p>
+            <w:pPr>
+              <w:pStyle w:val="Normal"/>
+              <w:spacing w:lineRule="auto" w:line="240" w:before="0" w:after="0"/>
+              <w:cnfStyle w:val="000000100000" w:firstRow="0" w:lastRow="0" w:firstColumn="0" w:lastColumn="0" w:oddVBand="0" w:evenVBand="0" w:oddHBand="1" w:evenHBand="0" w:firstRowFirstColumn="0" w:firstRowLastColumn="0" w:lastRowFirstColumn="0" w:lastRowLastColumn="0"/>
+              <w:rPr>
+                <w:rFonts w:ascii="Calibri" w:hAnsi="Calibri" w:eastAsia="Calibri" w:cs="" w:asciiTheme="minorHAnsi" w:cstheme="minorBidi" w:eastAsiaTheme="minorHAnsi" w:hAnsiTheme="minorHAnsi"/>
+                <w:b w:val="false"/>
+                <w:b w:val="false"/>
+                <w:color w:val="auto"/>
+                <w:kern w:val="0"/>
+                <w:sz w:val="22"/>
+                <w:szCs w:val="22"/>
+                <w:lang w:val="en-CA" w:eastAsia="en-US" w:bidi="ar-SA"/>
+              </w:rPr>
+            </w:pPr>
+            <w:r>
+              <w:rPr>
+                <w:rFonts w:eastAsia="Calibri" w:cs="" w:cstheme="minorBidi" w:eastAsiaTheme="minorHAnsi"/>
+                <w:b w:val="false"/>
+                <w:color w:val="auto"/>
+                <w:kern w:val="0"/>
+                <w:sz w:val="22"/>
+                <w:szCs w:val="22"/>
+                <w:lang w:val="en-CA" w:eastAsia="en-US" w:bidi="ar-SA"/>
+              </w:rPr>
+              <w:t>Many</w:t>
+            </w:r>
+          </w:p>
+        </w:tc>
+        <w:tc>
+          <w:tcPr>
+            <w:tcW w:w="720" w:type="dxa"/>
+            <w:tcBorders>
+              <w:top w:val="nil"/>
+              <w:left w:val="nil"/>
+              <w:bottom w:val="nil"/>
+              <w:right w:val="nil"/>
+              <w:insideH w:val="nil"/>
+              <w:insideV w:val="nil"/>
+            </w:tcBorders>
+            <w:shd w:fill="auto" w:val="clear"/>
+          </w:tcPr>
+          <w:p>
+            <w:pPr>
+              <w:pStyle w:val="Normal"/>
+              <w:spacing w:lineRule="auto" w:line="240" w:before="0" w:after="0"/>
+              <w:cnfStyle w:val="000000100000" w:firstRow="0" w:lastRow="0" w:firstColumn="0" w:lastColumn="0" w:oddVBand="0" w:evenVBand="0" w:oddHBand="1" w:evenHBand="0" w:firstRowFirstColumn="0" w:firstRowLastColumn="0" w:lastRowFirstColumn="0" w:lastRowLastColumn="0"/>
+              <w:rPr>
+                <w:rFonts w:ascii="Calibri" w:hAnsi="Calibri" w:eastAsia="Calibri" w:cs="" w:asciiTheme="minorHAnsi" w:cstheme="minorBidi" w:eastAsiaTheme="minorHAnsi" w:hAnsiTheme="minorHAnsi"/>
+                <w:b w:val="false"/>
+                <w:b w:val="false"/>
+                <w:color w:val="auto"/>
+                <w:kern w:val="0"/>
+                <w:sz w:val="22"/>
+                <w:szCs w:val="22"/>
+                <w:lang w:val="en-CA" w:eastAsia="en-US" w:bidi="ar-SA"/>
+              </w:rPr>
+            </w:pPr>
+            <w:r>
+              <w:rPr>
+                <w:rFonts w:eastAsia="Calibri" w:cs="" w:cstheme="minorBidi" w:eastAsiaTheme="minorHAnsi"/>
+                <w:b w:val="false"/>
+                <w:color w:val="auto"/>
+                <w:kern w:val="0"/>
+                <w:sz w:val="22"/>
+                <w:szCs w:val="22"/>
+                <w:lang w:val="en-CA" w:eastAsia="en-US" w:bidi="ar-SA"/>
+              </w:rPr>
+            </w:r>
+          </w:p>
+        </w:tc>
+        <w:tc>
+          <w:tcPr>
+            <w:tcW w:w="4950" w:type="dxa"/>
+            <w:tcBorders>
+              <w:top w:val="nil"/>
+              <w:left w:val="nil"/>
+              <w:bottom w:val="nil"/>
+              <w:right w:val="nil"/>
+              <w:insideH w:val="nil"/>
+              <w:insideV w:val="nil"/>
+            </w:tcBorders>
+            <w:shd w:fill="auto" w:val="clear"/>
+          </w:tcPr>
+          <w:p>
+            <w:pPr>
+              <w:pStyle w:val="Normal"/>
+              <w:spacing w:lineRule="auto" w:line="240" w:before="0" w:after="0"/>
+              <w:cnfStyle w:val="000000100000" w:firstRow="0" w:lastRow="0" w:firstColumn="0" w:lastColumn="0" w:oddVBand="0" w:evenVBand="0" w:oddHBand="1" w:evenHBand="0" w:firstRowFirstColumn="0" w:firstRowLastColumn="0" w:lastRowFirstColumn="0" w:lastRowLastColumn="0"/>
+              <w:rPr/>
+            </w:pPr>
+            <w:r>
+              <w:rPr>
+                <w:rFonts w:eastAsia="Calibri" w:cs="" w:cstheme="minorBidi" w:eastAsiaTheme="minorHAnsi"/>
+                <w:b w:val="false"/>
+                <w:color w:val="auto"/>
+                <w:kern w:val="0"/>
+                <w:sz w:val="22"/>
+                <w:szCs w:val="22"/>
+                <w:lang w:val="en-CA" w:eastAsia="en-US" w:bidi="ar-SA"/>
+              </w:rPr>
+              <w:t>Clean up the titles of many tunes.  Put alternate titles on separate lines, ensur</w:t>
+            </w:r>
+            <w:r>
+              <w:rPr>
+                <w:rFonts w:eastAsia="Calibri" w:cs="" w:cstheme="minorBidi" w:eastAsiaTheme="minorHAnsi"/>
+                <w:b w:val="false"/>
+                <w:color w:val="auto"/>
+                <w:kern w:val="0"/>
+                <w:sz w:val="22"/>
+                <w:szCs w:val="22"/>
+                <w:lang w:val="en-CA" w:eastAsia="en-US" w:bidi="ar-SA"/>
+              </w:rPr>
+              <w:t>ing</w:t>
+            </w:r>
+            <w:r>
+              <w:rPr>
+                <w:rFonts w:eastAsia="Calibri" w:cs="" w:cstheme="minorBidi" w:eastAsiaTheme="minorHAnsi"/>
+                <w:b w:val="false"/>
+                <w:color w:val="auto"/>
+                <w:kern w:val="0"/>
+                <w:sz w:val="22"/>
+                <w:szCs w:val="22"/>
+                <w:lang w:val="en-CA" w:eastAsia="en-US" w:bidi="ar-SA"/>
+              </w:rPr>
+              <w:t xml:space="preserve"> consistency of titles for tunes that appear multiple times in the complete book.  Make the index complete.</w:t>
+            </w:r>
+          </w:p>
+        </w:tc>
+        <w:tc>
+          <w:tcPr>
+            <w:tcW w:w="1798" w:type="dxa"/>
+            <w:tcBorders>
+              <w:top w:val="nil"/>
+              <w:left w:val="nil"/>
+              <w:bottom w:val="nil"/>
+              <w:insideH w:val="nil"/>
+            </w:tcBorders>
+            <w:shd w:fill="auto" w:val="clear"/>
+          </w:tcPr>
+          <w:p>
+            <w:pPr>
+              <w:pStyle w:val="Normal"/>
+              <w:spacing w:lineRule="auto" w:line="240" w:before="0" w:after="0"/>
+              <w:cnfStyle w:val="000000100000" w:firstRow="0" w:lastRow="0" w:firstColumn="0" w:lastColumn="0" w:oddVBand="0" w:evenVBand="0" w:oddHBand="1" w:evenHBand="0" w:firstRowFirstColumn="0" w:firstRowLastColumn="0" w:lastRowFirstColumn="0" w:lastRowLastColumn="0"/>
+              <w:rPr>
+                <w:rFonts w:ascii="Calibri" w:hAnsi="Calibri" w:eastAsia="Calibri" w:cs="" w:asciiTheme="minorHAnsi" w:cstheme="minorBidi" w:eastAsiaTheme="minorHAnsi" w:hAnsiTheme="minorHAnsi"/>
+                <w:b w:val="false"/>
+                <w:b w:val="false"/>
+                <w:color w:val="auto"/>
+                <w:kern w:val="0"/>
+                <w:sz w:val="22"/>
+                <w:szCs w:val="22"/>
+                <w:lang w:val="en-CA" w:eastAsia="en-US" w:bidi="ar-SA"/>
+              </w:rPr>
+            </w:pPr>
+            <w:r>
+              <w:rPr>
+                <w:rFonts w:eastAsia="Calibri" w:cs="" w:cstheme="minorBidi" w:eastAsiaTheme="minorHAnsi"/>
+                <w:b w:val="false"/>
+                <w:color w:val="auto"/>
+                <w:kern w:val="0"/>
+                <w:sz w:val="22"/>
+                <w:szCs w:val="22"/>
+                <w:lang w:val="en-CA" w:eastAsia="en-US" w:bidi="ar-SA"/>
+              </w:rPr>
+              <w:t>Robin Park, CCJ</w:t>
+            </w:r>
+          </w:p>
+        </w:tc>
+      </w:tr>
+      <w:tr>
+        <w:trPr>
+          <w:cnfStyle w:val="000000100000" w:firstRow="0" w:lastRow="0" w:firstColumn="0" w:lastColumn="0" w:oddVBand="0" w:evenVBand="0" w:oddHBand="1" w:evenHBand="0" w:firstRowFirstColumn="0" w:firstRowLastColumn="0" w:lastRowFirstColumn="0" w:lastRowLastColumn="0"/>
+        </w:trPr>
+        <w:tc>
+          <w:tcPr>
+            <w:tcW w:w="1458" w:type="dxa"/>
+            <w:cnfStyle w:val="001000000000" w:firstRow="0" w:lastRow="0" w:firstColumn="1" w:lastColumn="0" w:oddVBand="0" w:evenVBand="0" w:oddHBand="0" w:evenHBand="0" w:firstRowFirstColumn="0" w:firstRowLastColumn="0" w:lastRowFirstColumn="0" w:lastRowLastColumn="0"/>
+            <w:tcBorders>
+              <w:top w:val="nil"/>
+              <w:bottom w:val="nil"/>
+              <w:right w:val="nil"/>
+              <w:insideH w:val="nil"/>
+              <w:insideV w:val="nil"/>
+            </w:tcBorders>
+            <w:shd w:fill="auto" w:val="clear"/>
+          </w:tcPr>
+          <w:p>
+            <w:pPr>
+              <w:pStyle w:val="Normal"/>
+              <w:spacing w:lineRule="auto" w:line="240" w:before="0" w:after="0"/>
+              <w:rPr>
+                <w:rFonts w:ascii="Calibri" w:hAnsi="Calibri" w:eastAsia="Calibri" w:cs="" w:asciiTheme="minorHAnsi" w:cstheme="minorBidi" w:eastAsiaTheme="minorHAnsi" w:hAnsiTheme="minorHAnsi"/>
+                <w:b w:val="false"/>
+                <w:b w:val="false"/>
+                <w:color w:val="auto"/>
+                <w:kern w:val="0"/>
+                <w:sz w:val="22"/>
+                <w:szCs w:val="22"/>
+                <w:lang w:val="en-CA" w:eastAsia="en-US" w:bidi="ar-SA"/>
+              </w:rPr>
+            </w:pPr>
             <w:r>
               <w:rPr>
                 <w:rFonts w:eastAsia="Calibri" w:cs="" w:cstheme="minorBidi" w:eastAsiaTheme="minorHAnsi"/>
@@ -1895,7 +1999,7 @@
                 <w:szCs w:val="22"/>
                 <w:lang w:val="en-CA" w:eastAsia="en-US" w:bidi="ar-SA"/>
               </w:rPr>
-              <w:t>-Sep-2019</w:t>
+              <w:t>10-Sep-2019</w:t>
             </w:r>
           </w:p>
         </w:tc>
@@ -2236,19 +2340,7 @@
                 <w:szCs w:val="22"/>
                 <w:lang w:val="en-CA" w:eastAsia="en-US" w:bidi="ar-SA"/>
               </w:rPr>
-              <w:t xml:space="preserve">Restore the original John Walsh introduction to OSCJ Volumes II &amp; III </w:t>
-            </w:r>
-            <w:r>
-              <w:rPr>
-                <w:rFonts w:eastAsia="Calibri" w:cs="" w:cstheme="minorBidi" w:eastAsiaTheme="minorHAnsi"/>
-                <w:b w:val="false"/>
-                <w:color w:val="auto"/>
-                <w:kern w:val="0"/>
-                <w:sz w:val="22"/>
-                <w:szCs w:val="22"/>
-                <w:lang w:val="en-CA" w:eastAsia="en-US" w:bidi="ar-SA"/>
-              </w:rPr>
-              <w:t>in the printable version.</w:t>
+              <w:t>Restore the original John Walsh introduction to OSCJ Volumes II &amp; III in the printable version.</w:t>
             </w:r>
           </w:p>
           <w:p>
@@ -3098,8 +3190,8 @@
               </w:rPr>
               <w:t>B Part, 3rd and 4th full measures, last n</w:t>
             </w:r>
-            <w:bookmarkStart w:id="0" w:name="_GoBack"/>
-            <w:bookmarkEnd w:id="0"/>
+            <w:bookmarkStart w:id="1" w:name="_GoBack"/>
+            <w:bookmarkEnd w:id="1"/>
             <w:r>
               <w:rPr>
                 <w:rFonts w:eastAsia="Calibri" w:cs="" w:cstheme="minorBidi" w:eastAsiaTheme="minorHAnsi"/>

</xml_diff>

<commit_message>
Add repeats to "My Cape Breton Home" (page 48)
Add repeats to the tune.  It has repeats in Jerry Holland's
Collection of Fiddle Tunes, and most (but not all!) recordings
of the tune include the repeats.
</commit_message>
<xml_diff>
--- a/src/change-log.docx
+++ b/src/change-log.docx
@@ -251,15 +251,13 @@
             <w:pPr>
               <w:pStyle w:val="Normal"/>
               <w:spacing w:lineRule="auto" w:line="240" w:before="0" w:after="0"/>
-              <w:rPr>
+              <w:rPr/>
+            </w:pPr>
+            <w:r>
+              <w:rPr>
+                <w:rFonts w:eastAsia="Calibri" w:cs="" w:cstheme="minorBidi" w:eastAsiaTheme="minorHAnsi"/>
+                <w:b w:val="false"/>
                 <w:bCs/>
-              </w:rPr>
-            </w:pPr>
-            <w:r>
-              <w:rPr>
-                <w:rFonts w:eastAsia="Calibri" w:cs="" w:cstheme="minorBidi" w:eastAsiaTheme="minorHAnsi"/>
-                <w:b w:val="false"/>
-                <w:bCs/>
                 <w:color w:val="auto"/>
                 <w:kern w:val="0"/>
                 <w:sz w:val="22"/>
@@ -291,8 +289,16 @@
               <w:rPr/>
             </w:pPr>
             <w:r>
-              <w:rPr/>
-              <w:t>CCJ Addendum I</w:t>
+              <w:rPr>
+                <w:rFonts w:eastAsia="Calibri" w:cs="" w:cstheme="minorBidi" w:eastAsiaTheme="minorHAnsi"/>
+                <w:b w:val="false"/>
+                <w:color w:val="auto"/>
+                <w:kern w:val="0"/>
+                <w:sz w:val="22"/>
+                <w:szCs w:val="22"/>
+                <w:lang w:val="en-CA" w:eastAsia="en-US" w:bidi="ar-SA"/>
+              </w:rPr>
+              <w:t>OSCJ Vol I</w:t>
             </w:r>
           </w:p>
         </w:tc>
@@ -318,19 +324,7 @@
             </w:pPr>
             <w:r>
               <w:rPr/>
-              <w:t>Wilhemine’s Rose,</w:t>
-            </w:r>
-          </w:p>
-          <w:p>
-            <w:pPr>
-              <w:pStyle w:val="Normal"/>
-              <w:spacing w:lineRule="auto" w:line="240" w:before="0" w:after="0"/>
-              <w:cnfStyle w:val="000000100000" w:firstRow="0" w:lastRow="0" w:firstColumn="0" w:lastColumn="0" w:oddVBand="0" w:evenVBand="0" w:oddHBand="1" w:evenHBand="0" w:firstRowFirstColumn="0" w:firstRowLastColumn="0" w:lastRowFirstColumn="0" w:lastRowLastColumn="0"/>
-              <w:rPr/>
-            </w:pPr>
-            <w:r>
-              <w:rPr/>
-              <w:t>Rowed up in a Dory</w:t>
+              <w:t>My Cape Breton Home</w:t>
             </w:r>
           </w:p>
         </w:tc>
@@ -356,7 +350,7 @@
             </w:pPr>
             <w:r>
               <w:rPr/>
-              <w:t>155</w:t>
+              <w:t>48</w:t>
             </w:r>
           </w:p>
         </w:tc>
@@ -382,7 +376,7 @@
             </w:pPr>
             <w:r>
               <w:rPr/>
-              <w:t>Update to layout of both tunes for readability.  Fix second last bar of both parts of “Rowed up in a Dory”.  Remove “I” from the title.</w:t>
+              <w:t>Add repeats, as per Jerry Holland’s Collection of Fiddle Tunes</w:t>
             </w:r>
           </w:p>
         </w:tc>
@@ -405,15 +399,7 @@
               <w:rPr/>
             </w:pPr>
             <w:r>
-              <w:rPr>
-                <w:rFonts w:eastAsia="Calibri" w:cs="" w:cstheme="minorBidi" w:eastAsiaTheme="minorHAnsi"/>
-                <w:b w:val="false"/>
-                <w:color w:val="auto"/>
-                <w:kern w:val="0"/>
-                <w:sz w:val="22"/>
-                <w:szCs w:val="22"/>
-                <w:lang w:val="en-CA" w:eastAsia="en-US" w:bidi="ar-SA"/>
-              </w:rPr>
+              <w:rPr/>
               <w:t>Robin Park, CCJ</w:t>
             </w:r>
           </w:p>
@@ -441,21 +427,14 @@
               <w:pStyle w:val="Normal"/>
               <w:spacing w:lineRule="auto" w:line="240" w:before="0" w:after="0"/>
               <w:rPr>
-                <w:rFonts w:ascii="Calibri" w:hAnsi="Calibri" w:eastAsia="Calibri" w:cs="" w:asciiTheme="minorHAnsi" w:cstheme="minorBidi" w:eastAsiaTheme="minorHAnsi" w:hAnsiTheme="minorHAnsi"/>
-                <w:b w:val="false"/>
-                <w:b w:val="false"/>
-                <w:color w:val="auto"/>
-                <w:kern w:val="0"/>
-                <w:sz w:val="22"/>
-                <w:szCs w:val="22"/>
-                <w:lang w:val="en-CA" w:eastAsia="en-US" w:bidi="ar-SA"/>
-              </w:rPr>
-            </w:pPr>
-            <w:r>
-              <w:rPr>
-                <w:rFonts w:eastAsia="Calibri" w:cs="" w:cstheme="minorBidi" w:eastAsiaTheme="minorHAnsi"/>
-                <w:b w:val="false"/>
                 <w:bCs/>
+              </w:rPr>
+            </w:pPr>
+            <w:r>
+              <w:rPr>
+                <w:rFonts w:eastAsia="Calibri" w:cs="" w:cstheme="minorBidi" w:eastAsiaTheme="minorHAnsi"/>
+                <w:b w:val="false"/>
+                <w:bCs/>
                 <w:color w:val="auto"/>
                 <w:kern w:val="0"/>
                 <w:sz w:val="22"/>
@@ -484,27 +463,10 @@
               <w:pStyle w:val="Normal"/>
               <w:spacing w:lineRule="auto" w:line="240" w:before="0" w:after="0"/>
               <w:cnfStyle w:val="000000100000" w:firstRow="0" w:lastRow="0" w:firstColumn="0" w:lastColumn="0" w:oddVBand="0" w:evenVBand="0" w:oddHBand="1" w:evenHBand="0" w:firstRowFirstColumn="0" w:firstRowLastColumn="0" w:lastRowFirstColumn="0" w:lastRowLastColumn="0"/>
-              <w:rPr>
-                <w:rFonts w:ascii="Calibri" w:hAnsi="Calibri" w:eastAsia="Calibri" w:cs="" w:asciiTheme="minorHAnsi" w:cstheme="minorBidi" w:eastAsiaTheme="minorHAnsi" w:hAnsiTheme="minorHAnsi"/>
-                <w:b w:val="false"/>
-                <w:b w:val="false"/>
-                <w:color w:val="auto"/>
-                <w:kern w:val="0"/>
-                <w:sz w:val="22"/>
-                <w:szCs w:val="22"/>
-                <w:lang w:val="en-CA" w:eastAsia="en-US" w:bidi="ar-SA"/>
-              </w:rPr>
-            </w:pPr>
-            <w:r>
-              <w:rPr>
-                <w:rFonts w:eastAsia="Calibri" w:cs="" w:cstheme="minorBidi" w:eastAsiaTheme="minorHAnsi"/>
-                <w:b w:val="false"/>
-                <w:color w:val="auto"/>
-                <w:kern w:val="0"/>
-                <w:sz w:val="22"/>
-                <w:szCs w:val="22"/>
-                <w:lang w:val="en-CA" w:eastAsia="en-US" w:bidi="ar-SA"/>
-              </w:rPr>
+              <w:rPr/>
+            </w:pPr>
+            <w:r>
+              <w:rPr/>
               <w:t>CCJ Addendum I</w:t>
             </w:r>
           </w:p>
@@ -527,28 +489,23 @@
               <w:pStyle w:val="Normal"/>
               <w:spacing w:lineRule="auto" w:line="240" w:before="0" w:after="0"/>
               <w:cnfStyle w:val="000000100000" w:firstRow="0" w:lastRow="0" w:firstColumn="0" w:lastColumn="0" w:oddVBand="0" w:evenVBand="0" w:oddHBand="1" w:evenHBand="0" w:firstRowFirstColumn="0" w:firstRowLastColumn="0" w:lastRowFirstColumn="0" w:lastRowLastColumn="0"/>
-              <w:rPr>
-                <w:rFonts w:ascii="Calibri" w:hAnsi="Calibri" w:eastAsia="Calibri" w:cs="" w:asciiTheme="minorHAnsi" w:cstheme="minorBidi" w:eastAsiaTheme="minorHAnsi" w:hAnsiTheme="minorHAnsi"/>
-                <w:b w:val="false"/>
-                <w:b w:val="false"/>
-                <w:color w:val="auto"/>
-                <w:kern w:val="0"/>
-                <w:sz w:val="22"/>
-                <w:szCs w:val="22"/>
-                <w:lang w:val="en-CA" w:eastAsia="en-US" w:bidi="ar-SA"/>
-              </w:rPr>
-            </w:pPr>
-            <w:r>
-              <w:rPr>
-                <w:rFonts w:eastAsia="Calibri" w:cs="" w:cstheme="minorBidi" w:eastAsiaTheme="minorHAnsi"/>
-                <w:b w:val="false"/>
-                <w:color w:val="auto"/>
-                <w:kern w:val="0"/>
-                <w:sz w:val="22"/>
-                <w:szCs w:val="22"/>
-                <w:lang w:val="en-CA" w:eastAsia="en-US" w:bidi="ar-SA"/>
-              </w:rPr>
-              <w:t>Reel de Montreal</w:t>
+              <w:rPr/>
+            </w:pPr>
+            <w:r>
+              <w:rPr/>
+              <w:t>Wilhemine’s Rose,</w:t>
+            </w:r>
+          </w:p>
+          <w:p>
+            <w:pPr>
+              <w:pStyle w:val="Normal"/>
+              <w:spacing w:lineRule="auto" w:line="240" w:before="0" w:after="0"/>
+              <w:cnfStyle w:val="000000100000" w:firstRow="0" w:lastRow="0" w:firstColumn="0" w:lastColumn="0" w:oddVBand="0" w:evenVBand="0" w:oddHBand="1" w:evenHBand="0" w:firstRowFirstColumn="0" w:firstRowLastColumn="0" w:lastRowFirstColumn="0" w:lastRowLastColumn="0"/>
+              <w:rPr/>
+            </w:pPr>
+            <w:r>
+              <w:rPr/>
+              <w:t>Rowed up in a Dory</w:t>
             </w:r>
           </w:p>
         </w:tc>
@@ -570,28 +527,11 @@
               <w:pStyle w:val="Normal"/>
               <w:spacing w:lineRule="auto" w:line="240" w:before="0" w:after="0"/>
               <w:cnfStyle w:val="000000100000" w:firstRow="0" w:lastRow="0" w:firstColumn="0" w:lastColumn="0" w:oddVBand="0" w:evenVBand="0" w:oddHBand="1" w:evenHBand="0" w:firstRowFirstColumn="0" w:firstRowLastColumn="0" w:lastRowFirstColumn="0" w:lastRowLastColumn="0"/>
-              <w:rPr>
-                <w:rFonts w:ascii="Calibri" w:hAnsi="Calibri" w:eastAsia="Calibri" w:cs="" w:asciiTheme="minorHAnsi" w:cstheme="minorBidi" w:eastAsiaTheme="minorHAnsi" w:hAnsiTheme="minorHAnsi"/>
-                <w:b w:val="false"/>
-                <w:b w:val="false"/>
-                <w:color w:val="auto"/>
-                <w:kern w:val="0"/>
-                <w:sz w:val="22"/>
-                <w:szCs w:val="22"/>
-                <w:lang w:val="en-CA" w:eastAsia="en-US" w:bidi="ar-SA"/>
-              </w:rPr>
-            </w:pPr>
-            <w:r>
-              <w:rPr>
-                <w:rFonts w:eastAsia="Calibri" w:cs="" w:cstheme="minorBidi" w:eastAsiaTheme="minorHAnsi"/>
-                <w:b w:val="false"/>
-                <w:color w:val="auto"/>
-                <w:kern w:val="0"/>
-                <w:sz w:val="22"/>
-                <w:szCs w:val="22"/>
-                <w:lang w:val="en-CA" w:eastAsia="en-US" w:bidi="ar-SA"/>
-              </w:rPr>
-              <w:t>171</w:t>
+              <w:rPr/>
+            </w:pPr>
+            <w:r>
+              <w:rPr/>
+              <w:t>155</w:t>
             </w:r>
           </w:p>
         </w:tc>
@@ -616,16 +556,8 @@
               <w:rPr/>
             </w:pPr>
             <w:r>
-              <w:rPr>
-                <w:rFonts w:eastAsia="Calibri" w:cs="" w:cstheme="minorBidi" w:eastAsiaTheme="minorHAnsi"/>
-                <w:b w:val="false"/>
-                <w:color w:val="auto"/>
-                <w:kern w:val="0"/>
-                <w:sz w:val="22"/>
-                <w:szCs w:val="22"/>
-                <w:lang w:val="en-CA" w:eastAsia="en-US" w:bidi="ar-SA"/>
-              </w:rPr>
-              <w:t>Change primary title to “Sherbrooke Reel”.  Remove note about composition.</w:t>
+              <w:rPr/>
+              <w:t>Update to layout of both tunes for readability.  Fix second last bar of both parts of “Rowed up in a Dory”.  Remove “I” from the title.</w:t>
             </w:r>
           </w:p>
         </w:tc>
@@ -645,18 +577,8 @@
               <w:pStyle w:val="Normal"/>
               <w:spacing w:lineRule="auto" w:line="240" w:before="0" w:after="0"/>
               <w:cnfStyle w:val="000000100000" w:firstRow="0" w:lastRow="0" w:firstColumn="0" w:lastColumn="0" w:oddVBand="0" w:evenVBand="0" w:oddHBand="1" w:evenHBand="0" w:firstRowFirstColumn="0" w:firstRowLastColumn="0" w:lastRowFirstColumn="0" w:lastRowLastColumn="0"/>
-              <w:rPr>
-                <w:rFonts w:ascii="Calibri" w:hAnsi="Calibri" w:eastAsia="Calibri" w:cs="" w:asciiTheme="minorHAnsi" w:cstheme="minorBidi" w:eastAsiaTheme="minorHAnsi" w:hAnsiTheme="minorHAnsi"/>
-                <w:b w:val="false"/>
-                <w:b w:val="false"/>
-                <w:color w:val="auto"/>
-                <w:kern w:val="0"/>
-                <w:sz w:val="22"/>
-                <w:szCs w:val="22"/>
-                <w:lang w:val="en-CA" w:eastAsia="en-US" w:bidi="ar-SA"/>
-              </w:rPr>
-            </w:pPr>
-            <w:bookmarkStart w:id="0" w:name="__DdeLink__633_1204172888"/>
+              <w:rPr/>
+            </w:pPr>
             <w:r>
               <w:rPr>
                 <w:rFonts w:eastAsia="Calibri" w:cs="" w:cstheme="minorBidi" w:eastAsiaTheme="minorHAnsi"/>
@@ -669,7 +591,6 @@
               </w:rPr>
               <w:t>Robin Park, CCJ</w:t>
             </w:r>
-            <w:bookmarkEnd w:id="0"/>
           </w:p>
         </w:tc>
       </w:tr>
@@ -716,7 +637,7 @@
                 <w:szCs w:val="22"/>
                 <w:lang w:val="en-CA" w:eastAsia="en-US" w:bidi="ar-SA"/>
               </w:rPr>
-              <w:t>10-Sep-2019</w:t>
+              <w:t>14-Sep-2019</w:t>
             </w:r>
           </w:p>
         </w:tc>
@@ -802,7 +723,7 @@
                 <w:szCs w:val="22"/>
                 <w:lang w:val="en-CA" w:eastAsia="en-US" w:bidi="ar-SA"/>
               </w:rPr>
-              <w:t>I Rowed up in a Dory</w:t>
+              <w:t>Reel de Montreal</w:t>
             </w:r>
           </w:p>
         </w:tc>
@@ -845,7 +766,7 @@
                 <w:szCs w:val="22"/>
                 <w:lang w:val="en-CA" w:eastAsia="en-US" w:bidi="ar-SA"/>
               </w:rPr>
-              <w:t>155</w:t>
+              <w:t>171</w:t>
             </w:r>
           </w:p>
         </w:tc>
@@ -879,7 +800,7 @@
                 <w:szCs w:val="22"/>
                 <w:lang w:val="en-CA" w:eastAsia="en-US" w:bidi="ar-SA"/>
               </w:rPr>
-              <w:t>Add the tune.  It goes well with Mussels in the Corner.</w:t>
+              <w:t>Change primary title to “Sherbrooke Reel”.  Remove note about composition.</w:t>
             </w:r>
           </w:p>
         </w:tc>
@@ -910,6 +831,7 @@
                 <w:lang w:val="en-CA" w:eastAsia="en-US" w:bidi="ar-SA"/>
               </w:rPr>
             </w:pPr>
+            <w:bookmarkStart w:id="0" w:name="__DdeLink__633_1204172888"/>
             <w:r>
               <w:rPr>
                 <w:rFonts w:eastAsia="Calibri" w:cs="" w:cstheme="minorBidi" w:eastAsiaTheme="minorHAnsi"/>
@@ -922,6 +844,7 @@
               </w:rPr>
               <w:t>Robin Park, CCJ</w:t>
             </w:r>
+            <w:bookmarkEnd w:id="0"/>
           </w:p>
         </w:tc>
       </w:tr>
@@ -1054,7 +977,7 @@
                 <w:szCs w:val="22"/>
                 <w:lang w:val="en-CA" w:eastAsia="en-US" w:bidi="ar-SA"/>
               </w:rPr>
-              <w:t>Swinging on the Gate</w:t>
+              <w:t>I Rowed up in a Dory</w:t>
             </w:r>
           </w:p>
         </w:tc>
@@ -1097,7 +1020,7 @@
                 <w:szCs w:val="22"/>
                 <w:lang w:val="en-CA" w:eastAsia="en-US" w:bidi="ar-SA"/>
               </w:rPr>
-              <w:t>128</w:t>
+              <w:t>155</w:t>
             </w:r>
           </w:p>
         </w:tc>
@@ -1131,7 +1054,7 @@
                 <w:szCs w:val="22"/>
                 <w:lang w:val="en-CA" w:eastAsia="en-US" w:bidi="ar-SA"/>
               </w:rPr>
-              <w:t>Fix first note</w:t>
+              <w:t>Add the tune.  It goes well with Mussels in the Corner.</w:t>
             </w:r>
           </w:p>
         </w:tc>
@@ -1306,7 +1229,7 @@
                 <w:szCs w:val="22"/>
                 <w:lang w:val="en-CA" w:eastAsia="en-US" w:bidi="ar-SA"/>
               </w:rPr>
-              <w:t>Dancing with Mrs White</w:t>
+              <w:t>Swinging on the Gate</w:t>
             </w:r>
           </w:p>
         </w:tc>
@@ -1349,7 +1272,7 @@
                 <w:szCs w:val="22"/>
                 <w:lang w:val="en-CA" w:eastAsia="en-US" w:bidi="ar-SA"/>
               </w:rPr>
-              <w:t>110</w:t>
+              <w:t>128</w:t>
             </w:r>
           </w:p>
         </w:tc>
@@ -1383,7 +1306,7 @@
                 <w:szCs w:val="22"/>
                 <w:lang w:val="en-CA" w:eastAsia="en-US" w:bidi="ar-SA"/>
               </w:rPr>
-              <w:t>Add “ABABCDCD (with repeats)” to typeset output</w:t>
+              <w:t>Fix first note</w:t>
             </w:r>
           </w:p>
         </w:tc>
@@ -1515,7 +1438,7 @@
                 <w:szCs w:val="22"/>
                 <w:lang w:val="en-CA" w:eastAsia="en-US" w:bidi="ar-SA"/>
               </w:rPr>
-              <w:t>OSCJ Vol I</w:t>
+              <w:t>CCJ Addendum I</w:t>
             </w:r>
           </w:p>
         </w:tc>
@@ -1558,7 +1481,7 @@
                 <w:szCs w:val="22"/>
                 <w:lang w:val="en-CA" w:eastAsia="en-US" w:bidi="ar-SA"/>
               </w:rPr>
-              <w:t>Kevin Burke Polka #2</w:t>
+              <w:t>Dancing with Mrs White</w:t>
             </w:r>
           </w:p>
         </w:tc>
@@ -1601,7 +1524,7 @@
                 <w:szCs w:val="22"/>
                 <w:lang w:val="en-CA" w:eastAsia="en-US" w:bidi="ar-SA"/>
               </w:rPr>
-              <w:t>40</w:t>
+              <w:t>110</w:t>
             </w:r>
           </w:p>
         </w:tc>
@@ -1635,7 +1558,7 @@
                 <w:szCs w:val="22"/>
                 <w:lang w:val="en-CA" w:eastAsia="en-US" w:bidi="ar-SA"/>
               </w:rPr>
-              <w:t>Change title to “Ieva’s Polka”</w:t>
+              <w:t>Add “ABABCDCD (with repeats)” to typeset output</w:t>
             </w:r>
           </w:p>
         </w:tc>
@@ -1717,6 +1640,260 @@
               <w:rPr>
                 <w:rFonts w:eastAsia="Calibri" w:cs="" w:cstheme="minorBidi" w:eastAsiaTheme="minorHAnsi"/>
                 <w:b w:val="false"/>
+                <w:bCs/>
+                <w:color w:val="auto"/>
+                <w:kern w:val="0"/>
+                <w:sz w:val="22"/>
+                <w:szCs w:val="22"/>
+                <w:lang w:val="en-CA" w:eastAsia="en-US" w:bidi="ar-SA"/>
+              </w:rPr>
+              <w:t>10-Sep-2019</w:t>
+            </w:r>
+          </w:p>
+        </w:tc>
+        <w:tc>
+          <w:tcPr>
+            <w:tcW w:w="1981" w:type="dxa"/>
+            <w:tcBorders>
+              <w:top w:val="nil"/>
+              <w:left w:val="nil"/>
+              <w:bottom w:val="nil"/>
+              <w:right w:val="nil"/>
+              <w:insideH w:val="nil"/>
+              <w:insideV w:val="nil"/>
+            </w:tcBorders>
+            <w:shd w:fill="auto" w:val="clear"/>
+          </w:tcPr>
+          <w:p>
+            <w:pPr>
+              <w:pStyle w:val="Normal"/>
+              <w:spacing w:lineRule="auto" w:line="240" w:before="0" w:after="0"/>
+              <w:cnfStyle w:val="000000100000" w:firstRow="0" w:lastRow="0" w:firstColumn="0" w:lastColumn="0" w:oddVBand="0" w:evenVBand="0" w:oddHBand="1" w:evenHBand="0" w:firstRowFirstColumn="0" w:firstRowLastColumn="0" w:lastRowFirstColumn="0" w:lastRowLastColumn="0"/>
+              <w:rPr>
+                <w:rFonts w:ascii="Calibri" w:hAnsi="Calibri" w:eastAsia="Calibri" w:cs="" w:asciiTheme="minorHAnsi" w:cstheme="minorBidi" w:eastAsiaTheme="minorHAnsi" w:hAnsiTheme="minorHAnsi"/>
+                <w:b w:val="false"/>
+                <w:b w:val="false"/>
+                <w:color w:val="auto"/>
+                <w:kern w:val="0"/>
+                <w:sz w:val="22"/>
+                <w:szCs w:val="22"/>
+                <w:lang w:val="en-CA" w:eastAsia="en-US" w:bidi="ar-SA"/>
+              </w:rPr>
+            </w:pPr>
+            <w:bookmarkStart w:id="1" w:name="__DdeLink__651_1329645898"/>
+            <w:r>
+              <w:rPr>
+                <w:rFonts w:eastAsia="Calibri" w:cs="" w:cstheme="minorBidi" w:eastAsiaTheme="minorHAnsi"/>
+                <w:b w:val="false"/>
+                <w:color w:val="auto"/>
+                <w:kern w:val="0"/>
+                <w:sz w:val="22"/>
+                <w:szCs w:val="22"/>
+                <w:lang w:val="en-CA" w:eastAsia="en-US" w:bidi="ar-SA"/>
+              </w:rPr>
+              <w:t>OSCJ Vol I</w:t>
+            </w:r>
+            <w:bookmarkEnd w:id="1"/>
+          </w:p>
+        </w:tc>
+        <w:tc>
+          <w:tcPr>
+            <w:tcW w:w="2070" w:type="dxa"/>
+            <w:tcBorders>
+              <w:top w:val="nil"/>
+              <w:left w:val="nil"/>
+              <w:bottom w:val="nil"/>
+              <w:right w:val="nil"/>
+              <w:insideH w:val="nil"/>
+              <w:insideV w:val="nil"/>
+            </w:tcBorders>
+            <w:shd w:fill="auto" w:val="clear"/>
+          </w:tcPr>
+          <w:p>
+            <w:pPr>
+              <w:pStyle w:val="Normal"/>
+              <w:spacing w:lineRule="auto" w:line="240" w:before="0" w:after="0"/>
+              <w:cnfStyle w:val="000000100000" w:firstRow="0" w:lastRow="0" w:firstColumn="0" w:lastColumn="0" w:oddVBand="0" w:evenVBand="0" w:oddHBand="1" w:evenHBand="0" w:firstRowFirstColumn="0" w:firstRowLastColumn="0" w:lastRowFirstColumn="0" w:lastRowLastColumn="0"/>
+              <w:rPr>
+                <w:rFonts w:ascii="Calibri" w:hAnsi="Calibri" w:eastAsia="Calibri" w:cs="" w:asciiTheme="minorHAnsi" w:cstheme="minorBidi" w:eastAsiaTheme="minorHAnsi" w:hAnsiTheme="minorHAnsi"/>
+                <w:b w:val="false"/>
+                <w:b w:val="false"/>
+                <w:color w:val="auto"/>
+                <w:kern w:val="0"/>
+                <w:sz w:val="22"/>
+                <w:szCs w:val="22"/>
+                <w:lang w:val="en-CA" w:eastAsia="en-US" w:bidi="ar-SA"/>
+              </w:rPr>
+            </w:pPr>
+            <w:r>
+              <w:rPr>
+                <w:rFonts w:eastAsia="Calibri" w:cs="" w:cstheme="minorBidi" w:eastAsiaTheme="minorHAnsi"/>
+                <w:b w:val="false"/>
+                <w:color w:val="auto"/>
+                <w:kern w:val="0"/>
+                <w:sz w:val="22"/>
+                <w:szCs w:val="22"/>
+                <w:lang w:val="en-CA" w:eastAsia="en-US" w:bidi="ar-SA"/>
+              </w:rPr>
+              <w:t>Kevin Burke Polka #2</w:t>
+            </w:r>
+          </w:p>
+        </w:tc>
+        <w:tc>
+          <w:tcPr>
+            <w:tcW w:w="720" w:type="dxa"/>
+            <w:tcBorders>
+              <w:top w:val="nil"/>
+              <w:left w:val="nil"/>
+              <w:bottom w:val="nil"/>
+              <w:right w:val="nil"/>
+              <w:insideH w:val="nil"/>
+              <w:insideV w:val="nil"/>
+            </w:tcBorders>
+            <w:shd w:fill="auto" w:val="clear"/>
+          </w:tcPr>
+          <w:p>
+            <w:pPr>
+              <w:pStyle w:val="Normal"/>
+              <w:spacing w:lineRule="auto" w:line="240" w:before="0" w:after="0"/>
+              <w:cnfStyle w:val="000000100000" w:firstRow="0" w:lastRow="0" w:firstColumn="0" w:lastColumn="0" w:oddVBand="0" w:evenVBand="0" w:oddHBand="1" w:evenHBand="0" w:firstRowFirstColumn="0" w:firstRowLastColumn="0" w:lastRowFirstColumn="0" w:lastRowLastColumn="0"/>
+              <w:rPr>
+                <w:rFonts w:ascii="Calibri" w:hAnsi="Calibri" w:eastAsia="Calibri" w:cs="" w:asciiTheme="minorHAnsi" w:cstheme="minorBidi" w:eastAsiaTheme="minorHAnsi" w:hAnsiTheme="minorHAnsi"/>
+                <w:b w:val="false"/>
+                <w:b w:val="false"/>
+                <w:color w:val="auto"/>
+                <w:kern w:val="0"/>
+                <w:sz w:val="22"/>
+                <w:szCs w:val="22"/>
+                <w:lang w:val="en-CA" w:eastAsia="en-US" w:bidi="ar-SA"/>
+              </w:rPr>
+            </w:pPr>
+            <w:r>
+              <w:rPr>
+                <w:rFonts w:eastAsia="Calibri" w:cs="" w:cstheme="minorBidi" w:eastAsiaTheme="minorHAnsi"/>
+                <w:b w:val="false"/>
+                <w:color w:val="auto"/>
+                <w:kern w:val="0"/>
+                <w:sz w:val="22"/>
+                <w:szCs w:val="22"/>
+                <w:lang w:val="en-CA" w:eastAsia="en-US" w:bidi="ar-SA"/>
+              </w:rPr>
+              <w:t>40</w:t>
+            </w:r>
+          </w:p>
+        </w:tc>
+        <w:tc>
+          <w:tcPr>
+            <w:tcW w:w="4950" w:type="dxa"/>
+            <w:tcBorders>
+              <w:top w:val="nil"/>
+              <w:left w:val="nil"/>
+              <w:bottom w:val="nil"/>
+              <w:right w:val="nil"/>
+              <w:insideH w:val="nil"/>
+              <w:insideV w:val="nil"/>
+            </w:tcBorders>
+            <w:shd w:fill="auto" w:val="clear"/>
+          </w:tcPr>
+          <w:p>
+            <w:pPr>
+              <w:pStyle w:val="Normal"/>
+              <w:spacing w:lineRule="auto" w:line="240" w:before="0" w:after="0"/>
+              <w:cnfStyle w:val="000000100000" w:firstRow="0" w:lastRow="0" w:firstColumn="0" w:lastColumn="0" w:oddVBand="0" w:evenVBand="0" w:oddHBand="1" w:evenHBand="0" w:firstRowFirstColumn="0" w:firstRowLastColumn="0" w:lastRowFirstColumn="0" w:lastRowLastColumn="0"/>
+              <w:rPr/>
+            </w:pPr>
+            <w:r>
+              <w:rPr>
+                <w:rFonts w:eastAsia="Calibri" w:cs="" w:cstheme="minorBidi" w:eastAsiaTheme="minorHAnsi"/>
+                <w:b w:val="false"/>
+                <w:color w:val="auto"/>
+                <w:kern w:val="0"/>
+                <w:sz w:val="22"/>
+                <w:szCs w:val="22"/>
+                <w:lang w:val="en-CA" w:eastAsia="en-US" w:bidi="ar-SA"/>
+              </w:rPr>
+              <w:t>Change title to “Ieva’s Polka”</w:t>
+            </w:r>
+          </w:p>
+        </w:tc>
+        <w:tc>
+          <w:tcPr>
+            <w:tcW w:w="1798" w:type="dxa"/>
+            <w:tcBorders>
+              <w:top w:val="nil"/>
+              <w:left w:val="nil"/>
+              <w:bottom w:val="nil"/>
+              <w:insideH w:val="nil"/>
+            </w:tcBorders>
+            <w:shd w:fill="auto" w:val="clear"/>
+          </w:tcPr>
+          <w:p>
+            <w:pPr>
+              <w:pStyle w:val="Normal"/>
+              <w:spacing w:lineRule="auto" w:line="240" w:before="0" w:after="0"/>
+              <w:cnfStyle w:val="000000100000" w:firstRow="0" w:lastRow="0" w:firstColumn="0" w:lastColumn="0" w:oddVBand="0" w:evenVBand="0" w:oddHBand="1" w:evenHBand="0" w:firstRowFirstColumn="0" w:firstRowLastColumn="0" w:lastRowFirstColumn="0" w:lastRowLastColumn="0"/>
+              <w:rPr>
+                <w:rFonts w:ascii="Calibri" w:hAnsi="Calibri" w:eastAsia="Calibri" w:cs="" w:asciiTheme="minorHAnsi" w:cstheme="minorBidi" w:eastAsiaTheme="minorHAnsi" w:hAnsiTheme="minorHAnsi"/>
+                <w:b w:val="false"/>
+                <w:b w:val="false"/>
+                <w:color w:val="auto"/>
+                <w:kern w:val="0"/>
+                <w:sz w:val="22"/>
+                <w:szCs w:val="22"/>
+                <w:lang w:val="en-CA" w:eastAsia="en-US" w:bidi="ar-SA"/>
+              </w:rPr>
+            </w:pPr>
+            <w:r>
+              <w:rPr>
+                <w:rFonts w:eastAsia="Calibri" w:cs="" w:cstheme="minorBidi" w:eastAsiaTheme="minorHAnsi"/>
+                <w:b w:val="false"/>
+                <w:color w:val="auto"/>
+                <w:kern w:val="0"/>
+                <w:sz w:val="22"/>
+                <w:szCs w:val="22"/>
+                <w:lang w:val="en-CA" w:eastAsia="en-US" w:bidi="ar-SA"/>
+              </w:rPr>
+              <w:t>Robin Park, CCJ</w:t>
+            </w:r>
+          </w:p>
+        </w:tc>
+      </w:tr>
+      <w:tr>
+        <w:trPr>
+          <w:cnfStyle w:val="000000100000" w:firstRow="0" w:lastRow="0" w:firstColumn="0" w:lastColumn="0" w:oddVBand="0" w:evenVBand="0" w:oddHBand="1" w:evenHBand="0" w:firstRowFirstColumn="0" w:firstRowLastColumn="0" w:lastRowFirstColumn="0" w:lastRowLastColumn="0"/>
+        </w:trPr>
+        <w:tc>
+          <w:tcPr>
+            <w:tcW w:w="1458" w:type="dxa"/>
+            <w:cnfStyle w:val="001000000000" w:firstRow="0" w:lastRow="0" w:firstColumn="1" w:lastColumn="0" w:oddVBand="0" w:evenVBand="0" w:oddHBand="0" w:evenHBand="0" w:firstRowFirstColumn="0" w:firstRowLastColumn="0" w:lastRowFirstColumn="0" w:lastRowLastColumn="0"/>
+            <w:tcBorders>
+              <w:top w:val="nil"/>
+              <w:bottom w:val="nil"/>
+              <w:right w:val="nil"/>
+              <w:insideH w:val="nil"/>
+              <w:insideV w:val="nil"/>
+            </w:tcBorders>
+            <w:shd w:fill="auto" w:val="clear"/>
+          </w:tcPr>
+          <w:p>
+            <w:pPr>
+              <w:pStyle w:val="Normal"/>
+              <w:spacing w:lineRule="auto" w:line="240" w:before="0" w:after="0"/>
+              <w:rPr>
+                <w:rFonts w:ascii="Calibri" w:hAnsi="Calibri" w:eastAsia="Calibri" w:cs="" w:asciiTheme="minorHAnsi" w:cstheme="minorBidi" w:eastAsiaTheme="minorHAnsi" w:hAnsiTheme="minorHAnsi"/>
+                <w:b w:val="false"/>
+                <w:b w:val="false"/>
+                <w:color w:val="auto"/>
+                <w:kern w:val="0"/>
+                <w:sz w:val="22"/>
+                <w:szCs w:val="22"/>
+                <w:lang w:val="en-CA" w:eastAsia="en-US" w:bidi="ar-SA"/>
+              </w:rPr>
+            </w:pPr>
+            <w:r>
+              <w:rPr>
+                <w:rFonts w:eastAsia="Calibri" w:cs="" w:cstheme="minorBidi" w:eastAsiaTheme="minorHAnsi"/>
+                <w:b w:val="false"/>
                 <w:bCs w:val="false"/>
                 <w:color w:val="auto"/>
                 <w:kern w:val="0"/>
@@ -1886,31 +2063,7 @@
                 <w:szCs w:val="22"/>
                 <w:lang w:val="en-CA" w:eastAsia="en-US" w:bidi="ar-SA"/>
               </w:rPr>
-              <w:t>Clean up the titles of many tunes.  Put alternate titles on separate lines, ensur</w:t>
-            </w:r>
-            <w:r>
-              <w:rPr>
-                <w:rFonts w:eastAsia="Calibri" w:cs="" w:cstheme="minorBidi" w:eastAsiaTheme="minorHAnsi"/>
-                <w:b w:val="false"/>
-                <w:color w:val="auto"/>
-                <w:kern w:val="0"/>
-                <w:sz w:val="22"/>
-                <w:szCs w:val="22"/>
-                <w:lang w:val="en-CA" w:eastAsia="en-US" w:bidi="ar-SA"/>
-              </w:rPr>
-              <w:t>ing</w:t>
-            </w:r>
-            <w:r>
-              <w:rPr>
-                <w:rFonts w:eastAsia="Calibri" w:cs="" w:cstheme="minorBidi" w:eastAsiaTheme="minorHAnsi"/>
-                <w:b w:val="false"/>
-                <w:color w:val="auto"/>
-                <w:kern w:val="0"/>
-                <w:sz w:val="22"/>
-                <w:szCs w:val="22"/>
-                <w:lang w:val="en-CA" w:eastAsia="en-US" w:bidi="ar-SA"/>
-              </w:rPr>
-              <w:t xml:space="preserve"> consistency of titles for tunes that appear multiple times in the complete book.  Make the index complete.</w:t>
+              <w:t>Clean up the titles of many tunes.  Put alternate titles on separate lines, ensuring consistency of titles for tunes that appear multiple times in the complete book.  Make the index complete.</w:t>
             </w:r>
           </w:p>
         </w:tc>
@@ -3190,8 +3343,8 @@
               </w:rPr>
               <w:t>B Part, 3rd and 4th full measures, last n</w:t>
             </w:r>
-            <w:bookmarkStart w:id="1" w:name="_GoBack"/>
-            <w:bookmarkEnd w:id="1"/>
+            <w:bookmarkStart w:id="2" w:name="_GoBack"/>
+            <w:bookmarkEnd w:id="2"/>
             <w:r>
               <w:rPr>
                 <w:rFonts w:eastAsia="Calibri" w:cs="" w:cstheme="minorBidi" w:eastAsiaTheme="minorHAnsi"/>

</xml_diff>

<commit_message>
Add "Maiden's Prayer" to page 222
- Change "Faded Love" to cover 4 lines instead of 8, to add
  room on the page for "Maiden's Prayer"
- Add "Maiden's Prayer".

Both tunes may be played together as a set.
</commit_message>
<xml_diff>
--- a/src/change-log.docx
+++ b/src/change-log.docx
@@ -289,16 +289,8 @@
               <w:rPr/>
             </w:pPr>
             <w:r>
-              <w:rPr>
-                <w:rFonts w:eastAsia="Calibri" w:cs="" w:cstheme="minorBidi" w:eastAsiaTheme="minorHAnsi"/>
-                <w:b w:val="false"/>
-                <w:color w:val="auto"/>
-                <w:kern w:val="0"/>
-                <w:sz w:val="22"/>
-                <w:szCs w:val="22"/>
-                <w:lang w:val="en-CA" w:eastAsia="en-US" w:bidi="ar-SA"/>
-              </w:rPr>
-              <w:t>OSCJ Vol I</w:t>
+              <w:rPr/>
+              <w:t>CCJ Addendum I</w:t>
             </w:r>
           </w:p>
         </w:tc>
@@ -324,7 +316,19 @@
             </w:pPr>
             <w:r>
               <w:rPr/>
-              <w:t>My Cape Breton Home</w:t>
+              <w:t xml:space="preserve">Maiden’s Prayer, </w:t>
+            </w:r>
+          </w:p>
+          <w:p>
+            <w:pPr>
+              <w:pStyle w:val="Normal"/>
+              <w:spacing w:lineRule="auto" w:line="240" w:before="0" w:after="0"/>
+              <w:cnfStyle w:val="000000100000" w:firstRow="0" w:lastRow="0" w:firstColumn="0" w:lastColumn="0" w:oddVBand="0" w:evenVBand="0" w:oddHBand="1" w:evenHBand="0" w:firstRowFirstColumn="0" w:firstRowLastColumn="0" w:lastRowFirstColumn="0" w:lastRowLastColumn="0"/>
+              <w:rPr/>
+            </w:pPr>
+            <w:r>
+              <w:rPr/>
+              <w:t>Faded Love</w:t>
             </w:r>
           </w:p>
         </w:tc>
@@ -350,7 +354,7 @@
             </w:pPr>
             <w:r>
               <w:rPr/>
-              <w:t>48</w:t>
+              <w:t>222</w:t>
             </w:r>
           </w:p>
         </w:tc>
@@ -376,7 +380,19 @@
             </w:pPr>
             <w:r>
               <w:rPr/>
-              <w:t>Add repeats, as per Jerry Holland’s Collection of Fiddle Tunes</w:t>
+              <w:t>Add “Maiden’s Prayer” (from Jim Caldwell).</w:t>
+            </w:r>
+          </w:p>
+          <w:p>
+            <w:pPr>
+              <w:pStyle w:val="Normal"/>
+              <w:spacing w:lineRule="auto" w:line="240" w:before="0" w:after="0"/>
+              <w:cnfStyle w:val="000000100000" w:firstRow="0" w:lastRow="0" w:firstColumn="0" w:lastColumn="0" w:oddVBand="0" w:evenVBand="0" w:oddHBand="1" w:evenHBand="0" w:firstRowFirstColumn="0" w:firstRowLastColumn="0" w:lastRowFirstColumn="0" w:lastRowLastColumn="0"/>
+              <w:rPr/>
+            </w:pPr>
+            <w:r>
+              <w:rPr/>
+              <w:t>Typeset “Faded Love” on 4 staffs instead of 8 to make room.</w:t>
             </w:r>
           </w:p>
         </w:tc>
@@ -426,15 +442,14 @@
             <w:pPr>
               <w:pStyle w:val="Normal"/>
               <w:spacing w:lineRule="auto" w:line="240" w:before="0" w:after="0"/>
-              <w:rPr>
+              <w:rPr/>
+            </w:pPr>
+            <w:bookmarkStart w:id="0" w:name="__DdeLink__667_3569105806"/>
+            <w:r>
+              <w:rPr>
+                <w:rFonts w:eastAsia="Calibri" w:cs="" w:cstheme="minorBidi" w:eastAsiaTheme="minorHAnsi"/>
+                <w:b w:val="false"/>
                 <w:bCs/>
-              </w:rPr>
-            </w:pPr>
-            <w:r>
-              <w:rPr>
-                <w:rFonts w:eastAsia="Calibri" w:cs="" w:cstheme="minorBidi" w:eastAsiaTheme="minorHAnsi"/>
-                <w:b w:val="false"/>
-                <w:bCs/>
                 <w:color w:val="auto"/>
                 <w:kern w:val="0"/>
                 <w:sz w:val="22"/>
@@ -443,6 +458,7 @@
               </w:rPr>
               <w:t>14-Sep-2019</w:t>
             </w:r>
+            <w:bookmarkEnd w:id="0"/>
           </w:p>
         </w:tc>
         <w:tc>
@@ -466,8 +482,16 @@
               <w:rPr/>
             </w:pPr>
             <w:r>
-              <w:rPr/>
-              <w:t>CCJ Addendum I</w:t>
+              <w:rPr>
+                <w:rFonts w:eastAsia="Calibri" w:cs="" w:cstheme="minorBidi" w:eastAsiaTheme="minorHAnsi"/>
+                <w:b w:val="false"/>
+                <w:color w:val="auto"/>
+                <w:kern w:val="0"/>
+                <w:sz w:val="22"/>
+                <w:szCs w:val="22"/>
+                <w:lang w:val="en-CA" w:eastAsia="en-US" w:bidi="ar-SA"/>
+              </w:rPr>
+              <w:t>OSCJ Vol I</w:t>
             </w:r>
           </w:p>
         </w:tc>
@@ -493,19 +517,7 @@
             </w:pPr>
             <w:r>
               <w:rPr/>
-              <w:t>Wilhemine’s Rose,</w:t>
-            </w:r>
-          </w:p>
-          <w:p>
-            <w:pPr>
-              <w:pStyle w:val="Normal"/>
-              <w:spacing w:lineRule="auto" w:line="240" w:before="0" w:after="0"/>
-              <w:cnfStyle w:val="000000100000" w:firstRow="0" w:lastRow="0" w:firstColumn="0" w:lastColumn="0" w:oddVBand="0" w:evenVBand="0" w:oddHBand="1" w:evenHBand="0" w:firstRowFirstColumn="0" w:firstRowLastColumn="0" w:lastRowFirstColumn="0" w:lastRowLastColumn="0"/>
-              <w:rPr/>
-            </w:pPr>
-            <w:r>
-              <w:rPr/>
-              <w:t>Rowed up in a Dory</w:t>
+              <w:t>My Cape Breton Home</w:t>
             </w:r>
           </w:p>
         </w:tc>
@@ -531,7 +543,7 @@
             </w:pPr>
             <w:r>
               <w:rPr/>
-              <w:t>155</w:t>
+              <w:t>48</w:t>
             </w:r>
           </w:p>
         </w:tc>
@@ -557,7 +569,7 @@
             </w:pPr>
             <w:r>
               <w:rPr/>
-              <w:t>Update to layout of both tunes for readability.  Fix second last bar of both parts of “Rowed up in a Dory”.  Remove “I” from the title.</w:t>
+              <w:t>Add repeats, as per Jerry Holland’s Collection of Fiddle Tunes</w:t>
             </w:r>
           </w:p>
         </w:tc>
@@ -580,15 +592,7 @@
               <w:rPr/>
             </w:pPr>
             <w:r>
-              <w:rPr>
-                <w:rFonts w:eastAsia="Calibri" w:cs="" w:cstheme="minorBidi" w:eastAsiaTheme="minorHAnsi"/>
-                <w:b w:val="false"/>
-                <w:color w:val="auto"/>
-                <w:kern w:val="0"/>
-                <w:sz w:val="22"/>
-                <w:szCs w:val="22"/>
-                <w:lang w:val="en-CA" w:eastAsia="en-US" w:bidi="ar-SA"/>
-              </w:rPr>
+              <w:rPr/>
               <w:t>Robin Park, CCJ</w:t>
             </w:r>
           </w:p>
@@ -616,21 +620,14 @@
               <w:pStyle w:val="Normal"/>
               <w:spacing w:lineRule="auto" w:line="240" w:before="0" w:after="0"/>
               <w:rPr>
-                <w:rFonts w:ascii="Calibri" w:hAnsi="Calibri" w:eastAsia="Calibri" w:cs="" w:asciiTheme="minorHAnsi" w:cstheme="minorBidi" w:eastAsiaTheme="minorHAnsi" w:hAnsiTheme="minorHAnsi"/>
-                <w:b w:val="false"/>
-                <w:b w:val="false"/>
-                <w:color w:val="auto"/>
-                <w:kern w:val="0"/>
-                <w:sz w:val="22"/>
-                <w:szCs w:val="22"/>
-                <w:lang w:val="en-CA" w:eastAsia="en-US" w:bidi="ar-SA"/>
-              </w:rPr>
-            </w:pPr>
-            <w:r>
-              <w:rPr>
-                <w:rFonts w:eastAsia="Calibri" w:cs="" w:cstheme="minorBidi" w:eastAsiaTheme="minorHAnsi"/>
-                <w:b w:val="false"/>
                 <w:bCs/>
+              </w:rPr>
+            </w:pPr>
+            <w:r>
+              <w:rPr>
+                <w:rFonts w:eastAsia="Calibri" w:cs="" w:cstheme="minorBidi" w:eastAsiaTheme="minorHAnsi"/>
+                <w:b w:val="false"/>
+                <w:bCs/>
                 <w:color w:val="auto"/>
                 <w:kern w:val="0"/>
                 <w:sz w:val="22"/>
@@ -659,27 +656,10 @@
               <w:pStyle w:val="Normal"/>
               <w:spacing w:lineRule="auto" w:line="240" w:before="0" w:after="0"/>
               <w:cnfStyle w:val="000000100000" w:firstRow="0" w:lastRow="0" w:firstColumn="0" w:lastColumn="0" w:oddVBand="0" w:evenVBand="0" w:oddHBand="1" w:evenHBand="0" w:firstRowFirstColumn="0" w:firstRowLastColumn="0" w:lastRowFirstColumn="0" w:lastRowLastColumn="0"/>
-              <w:rPr>
-                <w:rFonts w:ascii="Calibri" w:hAnsi="Calibri" w:eastAsia="Calibri" w:cs="" w:asciiTheme="minorHAnsi" w:cstheme="minorBidi" w:eastAsiaTheme="minorHAnsi" w:hAnsiTheme="minorHAnsi"/>
-                <w:b w:val="false"/>
-                <w:b w:val="false"/>
-                <w:color w:val="auto"/>
-                <w:kern w:val="0"/>
-                <w:sz w:val="22"/>
-                <w:szCs w:val="22"/>
-                <w:lang w:val="en-CA" w:eastAsia="en-US" w:bidi="ar-SA"/>
-              </w:rPr>
-            </w:pPr>
-            <w:r>
-              <w:rPr>
-                <w:rFonts w:eastAsia="Calibri" w:cs="" w:cstheme="minorBidi" w:eastAsiaTheme="minorHAnsi"/>
-                <w:b w:val="false"/>
-                <w:color w:val="auto"/>
-                <w:kern w:val="0"/>
-                <w:sz w:val="22"/>
-                <w:szCs w:val="22"/>
-                <w:lang w:val="en-CA" w:eastAsia="en-US" w:bidi="ar-SA"/>
-              </w:rPr>
+              <w:rPr/>
+            </w:pPr>
+            <w:r>
+              <w:rPr/>
               <w:t>CCJ Addendum I</w:t>
             </w:r>
           </w:p>
@@ -702,28 +682,23 @@
               <w:pStyle w:val="Normal"/>
               <w:spacing w:lineRule="auto" w:line="240" w:before="0" w:after="0"/>
               <w:cnfStyle w:val="000000100000" w:firstRow="0" w:lastRow="0" w:firstColumn="0" w:lastColumn="0" w:oddVBand="0" w:evenVBand="0" w:oddHBand="1" w:evenHBand="0" w:firstRowFirstColumn="0" w:firstRowLastColumn="0" w:lastRowFirstColumn="0" w:lastRowLastColumn="0"/>
-              <w:rPr>
-                <w:rFonts w:ascii="Calibri" w:hAnsi="Calibri" w:eastAsia="Calibri" w:cs="" w:asciiTheme="minorHAnsi" w:cstheme="minorBidi" w:eastAsiaTheme="minorHAnsi" w:hAnsiTheme="minorHAnsi"/>
-                <w:b w:val="false"/>
-                <w:b w:val="false"/>
-                <w:color w:val="auto"/>
-                <w:kern w:val="0"/>
-                <w:sz w:val="22"/>
-                <w:szCs w:val="22"/>
-                <w:lang w:val="en-CA" w:eastAsia="en-US" w:bidi="ar-SA"/>
-              </w:rPr>
-            </w:pPr>
-            <w:r>
-              <w:rPr>
-                <w:rFonts w:eastAsia="Calibri" w:cs="" w:cstheme="minorBidi" w:eastAsiaTheme="minorHAnsi"/>
-                <w:b w:val="false"/>
-                <w:color w:val="auto"/>
-                <w:kern w:val="0"/>
-                <w:sz w:val="22"/>
-                <w:szCs w:val="22"/>
-                <w:lang w:val="en-CA" w:eastAsia="en-US" w:bidi="ar-SA"/>
-              </w:rPr>
-              <w:t>Reel de Montreal</w:t>
+              <w:rPr/>
+            </w:pPr>
+            <w:r>
+              <w:rPr/>
+              <w:t>Wilhemine’s Rose,</w:t>
+            </w:r>
+          </w:p>
+          <w:p>
+            <w:pPr>
+              <w:pStyle w:val="Normal"/>
+              <w:spacing w:lineRule="auto" w:line="240" w:before="0" w:after="0"/>
+              <w:cnfStyle w:val="000000100000" w:firstRow="0" w:lastRow="0" w:firstColumn="0" w:lastColumn="0" w:oddVBand="0" w:evenVBand="0" w:oddHBand="1" w:evenHBand="0" w:firstRowFirstColumn="0" w:firstRowLastColumn="0" w:lastRowFirstColumn="0" w:lastRowLastColumn="0"/>
+              <w:rPr/>
+            </w:pPr>
+            <w:r>
+              <w:rPr/>
+              <w:t>Rowed up in a Dory</w:t>
             </w:r>
           </w:p>
         </w:tc>
@@ -745,28 +720,11 @@
               <w:pStyle w:val="Normal"/>
               <w:spacing w:lineRule="auto" w:line="240" w:before="0" w:after="0"/>
               <w:cnfStyle w:val="000000100000" w:firstRow="0" w:lastRow="0" w:firstColumn="0" w:lastColumn="0" w:oddVBand="0" w:evenVBand="0" w:oddHBand="1" w:evenHBand="0" w:firstRowFirstColumn="0" w:firstRowLastColumn="0" w:lastRowFirstColumn="0" w:lastRowLastColumn="0"/>
-              <w:rPr>
-                <w:rFonts w:ascii="Calibri" w:hAnsi="Calibri" w:eastAsia="Calibri" w:cs="" w:asciiTheme="minorHAnsi" w:cstheme="minorBidi" w:eastAsiaTheme="minorHAnsi" w:hAnsiTheme="minorHAnsi"/>
-                <w:b w:val="false"/>
-                <w:b w:val="false"/>
-                <w:color w:val="auto"/>
-                <w:kern w:val="0"/>
-                <w:sz w:val="22"/>
-                <w:szCs w:val="22"/>
-                <w:lang w:val="en-CA" w:eastAsia="en-US" w:bidi="ar-SA"/>
-              </w:rPr>
-            </w:pPr>
-            <w:r>
-              <w:rPr>
-                <w:rFonts w:eastAsia="Calibri" w:cs="" w:cstheme="minorBidi" w:eastAsiaTheme="minorHAnsi"/>
-                <w:b w:val="false"/>
-                <w:color w:val="auto"/>
-                <w:kern w:val="0"/>
-                <w:sz w:val="22"/>
-                <w:szCs w:val="22"/>
-                <w:lang w:val="en-CA" w:eastAsia="en-US" w:bidi="ar-SA"/>
-              </w:rPr>
-              <w:t>171</w:t>
+              <w:rPr/>
+            </w:pPr>
+            <w:r>
+              <w:rPr/>
+              <w:t>155</w:t>
             </w:r>
           </w:p>
         </w:tc>
@@ -791,16 +749,8 @@
               <w:rPr/>
             </w:pPr>
             <w:r>
-              <w:rPr>
-                <w:rFonts w:eastAsia="Calibri" w:cs="" w:cstheme="minorBidi" w:eastAsiaTheme="minorHAnsi"/>
-                <w:b w:val="false"/>
-                <w:color w:val="auto"/>
-                <w:kern w:val="0"/>
-                <w:sz w:val="22"/>
-                <w:szCs w:val="22"/>
-                <w:lang w:val="en-CA" w:eastAsia="en-US" w:bidi="ar-SA"/>
-              </w:rPr>
-              <w:t>Change primary title to “Sherbrooke Reel”.  Remove note about composition.</w:t>
+              <w:rPr/>
+              <w:t>Update to layout of both tunes for readability.  Fix second last bar of both parts of “Rowed up in a Dory”.  Remove “I” from the title.</w:t>
             </w:r>
           </w:p>
         </w:tc>
@@ -820,18 +770,8 @@
               <w:pStyle w:val="Normal"/>
               <w:spacing w:lineRule="auto" w:line="240" w:before="0" w:after="0"/>
               <w:cnfStyle w:val="000000100000" w:firstRow="0" w:lastRow="0" w:firstColumn="0" w:lastColumn="0" w:oddVBand="0" w:evenVBand="0" w:oddHBand="1" w:evenHBand="0" w:firstRowFirstColumn="0" w:firstRowLastColumn="0" w:lastRowFirstColumn="0" w:lastRowLastColumn="0"/>
-              <w:rPr>
-                <w:rFonts w:ascii="Calibri" w:hAnsi="Calibri" w:eastAsia="Calibri" w:cs="" w:asciiTheme="minorHAnsi" w:cstheme="minorBidi" w:eastAsiaTheme="minorHAnsi" w:hAnsiTheme="minorHAnsi"/>
-                <w:b w:val="false"/>
-                <w:b w:val="false"/>
-                <w:color w:val="auto"/>
-                <w:kern w:val="0"/>
-                <w:sz w:val="22"/>
-                <w:szCs w:val="22"/>
-                <w:lang w:val="en-CA" w:eastAsia="en-US" w:bidi="ar-SA"/>
-              </w:rPr>
-            </w:pPr>
-            <w:bookmarkStart w:id="0" w:name="__DdeLink__633_1204172888"/>
+              <w:rPr/>
+            </w:pPr>
             <w:r>
               <w:rPr>
                 <w:rFonts w:eastAsia="Calibri" w:cs="" w:cstheme="minorBidi" w:eastAsiaTheme="minorHAnsi"/>
@@ -844,7 +784,6 @@
               </w:rPr>
               <w:t>Robin Park, CCJ</w:t>
             </w:r>
-            <w:bookmarkEnd w:id="0"/>
           </w:p>
         </w:tc>
       </w:tr>
@@ -891,7 +830,7 @@
                 <w:szCs w:val="22"/>
                 <w:lang w:val="en-CA" w:eastAsia="en-US" w:bidi="ar-SA"/>
               </w:rPr>
-              <w:t>10-Sep-2019</w:t>
+              <w:t>14-Sep-2019</w:t>
             </w:r>
           </w:p>
         </w:tc>
@@ -977,7 +916,7 @@
                 <w:szCs w:val="22"/>
                 <w:lang w:val="en-CA" w:eastAsia="en-US" w:bidi="ar-SA"/>
               </w:rPr>
-              <w:t>I Rowed up in a Dory</w:t>
+              <w:t>Reel de Montreal</w:t>
             </w:r>
           </w:p>
         </w:tc>
@@ -1020,7 +959,7 @@
                 <w:szCs w:val="22"/>
                 <w:lang w:val="en-CA" w:eastAsia="en-US" w:bidi="ar-SA"/>
               </w:rPr>
-              <w:t>155</w:t>
+              <w:t>171</w:t>
             </w:r>
           </w:p>
         </w:tc>
@@ -1054,7 +993,7 @@
                 <w:szCs w:val="22"/>
                 <w:lang w:val="en-CA" w:eastAsia="en-US" w:bidi="ar-SA"/>
               </w:rPr>
-              <w:t>Add the tune.  It goes well with Mussels in the Corner.</w:t>
+              <w:t>Change primary title to “Sherbrooke Reel”.  Remove note about composition.</w:t>
             </w:r>
           </w:p>
         </w:tc>
@@ -1085,6 +1024,7 @@
                 <w:lang w:val="en-CA" w:eastAsia="en-US" w:bidi="ar-SA"/>
               </w:rPr>
             </w:pPr>
+            <w:bookmarkStart w:id="1" w:name="__DdeLink__633_1204172888"/>
             <w:r>
               <w:rPr>
                 <w:rFonts w:eastAsia="Calibri" w:cs="" w:cstheme="minorBidi" w:eastAsiaTheme="minorHAnsi"/>
@@ -1097,6 +1037,7 @@
               </w:rPr>
               <w:t>Robin Park, CCJ</w:t>
             </w:r>
+            <w:bookmarkEnd w:id="1"/>
           </w:p>
         </w:tc>
       </w:tr>
@@ -1229,7 +1170,7 @@
                 <w:szCs w:val="22"/>
                 <w:lang w:val="en-CA" w:eastAsia="en-US" w:bidi="ar-SA"/>
               </w:rPr>
-              <w:t>Swinging on the Gate</w:t>
+              <w:t>I Rowed up in a Dory</w:t>
             </w:r>
           </w:p>
         </w:tc>
@@ -1272,7 +1213,7 @@
                 <w:szCs w:val="22"/>
                 <w:lang w:val="en-CA" w:eastAsia="en-US" w:bidi="ar-SA"/>
               </w:rPr>
-              <w:t>128</w:t>
+              <w:t>155</w:t>
             </w:r>
           </w:p>
         </w:tc>
@@ -1306,7 +1247,7 @@
                 <w:szCs w:val="22"/>
                 <w:lang w:val="en-CA" w:eastAsia="en-US" w:bidi="ar-SA"/>
               </w:rPr>
-              <w:t>Fix first note</w:t>
+              <w:t>Add the tune.  It goes well with Mussels in the Corner.</w:t>
             </w:r>
           </w:p>
         </w:tc>
@@ -1481,7 +1422,7 @@
                 <w:szCs w:val="22"/>
                 <w:lang w:val="en-CA" w:eastAsia="en-US" w:bidi="ar-SA"/>
               </w:rPr>
-              <w:t>Dancing with Mrs White</w:t>
+              <w:t>Swinging on the Gate</w:t>
             </w:r>
           </w:p>
         </w:tc>
@@ -1524,7 +1465,7 @@
                 <w:szCs w:val="22"/>
                 <w:lang w:val="en-CA" w:eastAsia="en-US" w:bidi="ar-SA"/>
               </w:rPr>
-              <w:t>110</w:t>
+              <w:t>128</w:t>
             </w:r>
           </w:p>
         </w:tc>
@@ -1558,7 +1499,7 @@
                 <w:szCs w:val="22"/>
                 <w:lang w:val="en-CA" w:eastAsia="en-US" w:bidi="ar-SA"/>
               </w:rPr>
-              <w:t>Add “ABABCDCD (with repeats)” to typeset output</w:t>
+              <w:t>Fix first note</w:t>
             </w:r>
           </w:p>
         </w:tc>
@@ -1680,7 +1621,259 @@
                 <w:lang w:val="en-CA" w:eastAsia="en-US" w:bidi="ar-SA"/>
               </w:rPr>
             </w:pPr>
-            <w:bookmarkStart w:id="1" w:name="__DdeLink__651_1329645898"/>
+            <w:r>
+              <w:rPr>
+                <w:rFonts w:eastAsia="Calibri" w:cs="" w:cstheme="minorBidi" w:eastAsiaTheme="minorHAnsi"/>
+                <w:b w:val="false"/>
+                <w:color w:val="auto"/>
+                <w:kern w:val="0"/>
+                <w:sz w:val="22"/>
+                <w:szCs w:val="22"/>
+                <w:lang w:val="en-CA" w:eastAsia="en-US" w:bidi="ar-SA"/>
+              </w:rPr>
+              <w:t>CCJ Addendum I</w:t>
+            </w:r>
+          </w:p>
+        </w:tc>
+        <w:tc>
+          <w:tcPr>
+            <w:tcW w:w="2070" w:type="dxa"/>
+            <w:tcBorders>
+              <w:top w:val="nil"/>
+              <w:left w:val="nil"/>
+              <w:bottom w:val="nil"/>
+              <w:right w:val="nil"/>
+              <w:insideH w:val="nil"/>
+              <w:insideV w:val="nil"/>
+            </w:tcBorders>
+            <w:shd w:fill="auto" w:val="clear"/>
+          </w:tcPr>
+          <w:p>
+            <w:pPr>
+              <w:pStyle w:val="Normal"/>
+              <w:spacing w:lineRule="auto" w:line="240" w:before="0" w:after="0"/>
+              <w:cnfStyle w:val="000000100000" w:firstRow="0" w:lastRow="0" w:firstColumn="0" w:lastColumn="0" w:oddVBand="0" w:evenVBand="0" w:oddHBand="1" w:evenHBand="0" w:firstRowFirstColumn="0" w:firstRowLastColumn="0" w:lastRowFirstColumn="0" w:lastRowLastColumn="0"/>
+              <w:rPr>
+                <w:rFonts w:ascii="Calibri" w:hAnsi="Calibri" w:eastAsia="Calibri" w:cs="" w:asciiTheme="minorHAnsi" w:cstheme="minorBidi" w:eastAsiaTheme="minorHAnsi" w:hAnsiTheme="minorHAnsi"/>
+                <w:b w:val="false"/>
+                <w:b w:val="false"/>
+                <w:color w:val="auto"/>
+                <w:kern w:val="0"/>
+                <w:sz w:val="22"/>
+                <w:szCs w:val="22"/>
+                <w:lang w:val="en-CA" w:eastAsia="en-US" w:bidi="ar-SA"/>
+              </w:rPr>
+            </w:pPr>
+            <w:r>
+              <w:rPr>
+                <w:rFonts w:eastAsia="Calibri" w:cs="" w:cstheme="minorBidi" w:eastAsiaTheme="minorHAnsi"/>
+                <w:b w:val="false"/>
+                <w:color w:val="auto"/>
+                <w:kern w:val="0"/>
+                <w:sz w:val="22"/>
+                <w:szCs w:val="22"/>
+                <w:lang w:val="en-CA" w:eastAsia="en-US" w:bidi="ar-SA"/>
+              </w:rPr>
+              <w:t>Dancing with Mrs White</w:t>
+            </w:r>
+          </w:p>
+        </w:tc>
+        <w:tc>
+          <w:tcPr>
+            <w:tcW w:w="720" w:type="dxa"/>
+            <w:tcBorders>
+              <w:top w:val="nil"/>
+              <w:left w:val="nil"/>
+              <w:bottom w:val="nil"/>
+              <w:right w:val="nil"/>
+              <w:insideH w:val="nil"/>
+              <w:insideV w:val="nil"/>
+            </w:tcBorders>
+            <w:shd w:fill="auto" w:val="clear"/>
+          </w:tcPr>
+          <w:p>
+            <w:pPr>
+              <w:pStyle w:val="Normal"/>
+              <w:spacing w:lineRule="auto" w:line="240" w:before="0" w:after="0"/>
+              <w:cnfStyle w:val="000000100000" w:firstRow="0" w:lastRow="0" w:firstColumn="0" w:lastColumn="0" w:oddVBand="0" w:evenVBand="0" w:oddHBand="1" w:evenHBand="0" w:firstRowFirstColumn="0" w:firstRowLastColumn="0" w:lastRowFirstColumn="0" w:lastRowLastColumn="0"/>
+              <w:rPr>
+                <w:rFonts w:ascii="Calibri" w:hAnsi="Calibri" w:eastAsia="Calibri" w:cs="" w:asciiTheme="minorHAnsi" w:cstheme="minorBidi" w:eastAsiaTheme="minorHAnsi" w:hAnsiTheme="minorHAnsi"/>
+                <w:b w:val="false"/>
+                <w:b w:val="false"/>
+                <w:color w:val="auto"/>
+                <w:kern w:val="0"/>
+                <w:sz w:val="22"/>
+                <w:szCs w:val="22"/>
+                <w:lang w:val="en-CA" w:eastAsia="en-US" w:bidi="ar-SA"/>
+              </w:rPr>
+            </w:pPr>
+            <w:r>
+              <w:rPr>
+                <w:rFonts w:eastAsia="Calibri" w:cs="" w:cstheme="minorBidi" w:eastAsiaTheme="minorHAnsi"/>
+                <w:b w:val="false"/>
+                <w:color w:val="auto"/>
+                <w:kern w:val="0"/>
+                <w:sz w:val="22"/>
+                <w:szCs w:val="22"/>
+                <w:lang w:val="en-CA" w:eastAsia="en-US" w:bidi="ar-SA"/>
+              </w:rPr>
+              <w:t>110</w:t>
+            </w:r>
+          </w:p>
+        </w:tc>
+        <w:tc>
+          <w:tcPr>
+            <w:tcW w:w="4950" w:type="dxa"/>
+            <w:tcBorders>
+              <w:top w:val="nil"/>
+              <w:left w:val="nil"/>
+              <w:bottom w:val="nil"/>
+              <w:right w:val="nil"/>
+              <w:insideH w:val="nil"/>
+              <w:insideV w:val="nil"/>
+            </w:tcBorders>
+            <w:shd w:fill="auto" w:val="clear"/>
+          </w:tcPr>
+          <w:p>
+            <w:pPr>
+              <w:pStyle w:val="Normal"/>
+              <w:spacing w:lineRule="auto" w:line="240" w:before="0" w:after="0"/>
+              <w:cnfStyle w:val="000000100000" w:firstRow="0" w:lastRow="0" w:firstColumn="0" w:lastColumn="0" w:oddVBand="0" w:evenVBand="0" w:oddHBand="1" w:evenHBand="0" w:firstRowFirstColumn="0" w:firstRowLastColumn="0" w:lastRowFirstColumn="0" w:lastRowLastColumn="0"/>
+              <w:rPr/>
+            </w:pPr>
+            <w:r>
+              <w:rPr>
+                <w:rFonts w:eastAsia="Calibri" w:cs="" w:cstheme="minorBidi" w:eastAsiaTheme="minorHAnsi"/>
+                <w:b w:val="false"/>
+                <w:color w:val="auto"/>
+                <w:kern w:val="0"/>
+                <w:sz w:val="22"/>
+                <w:szCs w:val="22"/>
+                <w:lang w:val="en-CA" w:eastAsia="en-US" w:bidi="ar-SA"/>
+              </w:rPr>
+              <w:t>Add “ABABCDCD (with repeats)” to typeset output</w:t>
+            </w:r>
+          </w:p>
+        </w:tc>
+        <w:tc>
+          <w:tcPr>
+            <w:tcW w:w="1798" w:type="dxa"/>
+            <w:tcBorders>
+              <w:top w:val="nil"/>
+              <w:left w:val="nil"/>
+              <w:bottom w:val="nil"/>
+              <w:insideH w:val="nil"/>
+            </w:tcBorders>
+            <w:shd w:fill="auto" w:val="clear"/>
+          </w:tcPr>
+          <w:p>
+            <w:pPr>
+              <w:pStyle w:val="Normal"/>
+              <w:spacing w:lineRule="auto" w:line="240" w:before="0" w:after="0"/>
+              <w:cnfStyle w:val="000000100000" w:firstRow="0" w:lastRow="0" w:firstColumn="0" w:lastColumn="0" w:oddVBand="0" w:evenVBand="0" w:oddHBand="1" w:evenHBand="0" w:firstRowFirstColumn="0" w:firstRowLastColumn="0" w:lastRowFirstColumn="0" w:lastRowLastColumn="0"/>
+              <w:rPr>
+                <w:rFonts w:ascii="Calibri" w:hAnsi="Calibri" w:eastAsia="Calibri" w:cs="" w:asciiTheme="minorHAnsi" w:cstheme="minorBidi" w:eastAsiaTheme="minorHAnsi" w:hAnsiTheme="minorHAnsi"/>
+                <w:b w:val="false"/>
+                <w:b w:val="false"/>
+                <w:color w:val="auto"/>
+                <w:kern w:val="0"/>
+                <w:sz w:val="22"/>
+                <w:szCs w:val="22"/>
+                <w:lang w:val="en-CA" w:eastAsia="en-US" w:bidi="ar-SA"/>
+              </w:rPr>
+            </w:pPr>
+            <w:r>
+              <w:rPr>
+                <w:rFonts w:eastAsia="Calibri" w:cs="" w:cstheme="minorBidi" w:eastAsiaTheme="minorHAnsi"/>
+                <w:b w:val="false"/>
+                <w:color w:val="auto"/>
+                <w:kern w:val="0"/>
+                <w:sz w:val="22"/>
+                <w:szCs w:val="22"/>
+                <w:lang w:val="en-CA" w:eastAsia="en-US" w:bidi="ar-SA"/>
+              </w:rPr>
+              <w:t>Robin Park, CCJ</w:t>
+            </w:r>
+          </w:p>
+        </w:tc>
+      </w:tr>
+      <w:tr>
+        <w:trPr>
+          <w:cnfStyle w:val="000000100000" w:firstRow="0" w:lastRow="0" w:firstColumn="0" w:lastColumn="0" w:oddVBand="0" w:evenVBand="0" w:oddHBand="1" w:evenHBand="0" w:firstRowFirstColumn="0" w:firstRowLastColumn="0" w:lastRowFirstColumn="0" w:lastRowLastColumn="0"/>
+        </w:trPr>
+        <w:tc>
+          <w:tcPr>
+            <w:tcW w:w="1458" w:type="dxa"/>
+            <w:cnfStyle w:val="001000000000" w:firstRow="0" w:lastRow="0" w:firstColumn="1" w:lastColumn="0" w:oddVBand="0" w:evenVBand="0" w:oddHBand="0" w:evenHBand="0" w:firstRowFirstColumn="0" w:firstRowLastColumn="0" w:lastRowFirstColumn="0" w:lastRowLastColumn="0"/>
+            <w:tcBorders>
+              <w:top w:val="nil"/>
+              <w:bottom w:val="nil"/>
+              <w:right w:val="nil"/>
+              <w:insideH w:val="nil"/>
+              <w:insideV w:val="nil"/>
+            </w:tcBorders>
+            <w:shd w:fill="auto" w:val="clear"/>
+          </w:tcPr>
+          <w:p>
+            <w:pPr>
+              <w:pStyle w:val="Normal"/>
+              <w:spacing w:lineRule="auto" w:line="240" w:before="0" w:after="0"/>
+              <w:rPr>
+                <w:rFonts w:ascii="Calibri" w:hAnsi="Calibri" w:eastAsia="Calibri" w:cs="" w:asciiTheme="minorHAnsi" w:cstheme="minorBidi" w:eastAsiaTheme="minorHAnsi" w:hAnsiTheme="minorHAnsi"/>
+                <w:b w:val="false"/>
+                <w:b w:val="false"/>
+                <w:color w:val="auto"/>
+                <w:kern w:val="0"/>
+                <w:sz w:val="22"/>
+                <w:szCs w:val="22"/>
+                <w:lang w:val="en-CA" w:eastAsia="en-US" w:bidi="ar-SA"/>
+              </w:rPr>
+            </w:pPr>
+            <w:r>
+              <w:rPr>
+                <w:rFonts w:eastAsia="Calibri" w:cs="" w:cstheme="minorBidi" w:eastAsiaTheme="minorHAnsi"/>
+                <w:b w:val="false"/>
+                <w:bCs/>
+                <w:color w:val="auto"/>
+                <w:kern w:val="0"/>
+                <w:sz w:val="22"/>
+                <w:szCs w:val="22"/>
+                <w:lang w:val="en-CA" w:eastAsia="en-US" w:bidi="ar-SA"/>
+              </w:rPr>
+              <w:t>10-Sep-2019</w:t>
+            </w:r>
+          </w:p>
+        </w:tc>
+        <w:tc>
+          <w:tcPr>
+            <w:tcW w:w="1981" w:type="dxa"/>
+            <w:tcBorders>
+              <w:top w:val="nil"/>
+              <w:left w:val="nil"/>
+              <w:bottom w:val="nil"/>
+              <w:right w:val="nil"/>
+              <w:insideH w:val="nil"/>
+              <w:insideV w:val="nil"/>
+            </w:tcBorders>
+            <w:shd w:fill="auto" w:val="clear"/>
+          </w:tcPr>
+          <w:p>
+            <w:pPr>
+              <w:pStyle w:val="Normal"/>
+              <w:spacing w:lineRule="auto" w:line="240" w:before="0" w:after="0"/>
+              <w:cnfStyle w:val="000000100000" w:firstRow="0" w:lastRow="0" w:firstColumn="0" w:lastColumn="0" w:oddVBand="0" w:evenVBand="0" w:oddHBand="1" w:evenHBand="0" w:firstRowFirstColumn="0" w:firstRowLastColumn="0" w:lastRowFirstColumn="0" w:lastRowLastColumn="0"/>
+              <w:rPr>
+                <w:rFonts w:ascii="Calibri" w:hAnsi="Calibri" w:eastAsia="Calibri" w:cs="" w:asciiTheme="minorHAnsi" w:cstheme="minorBidi" w:eastAsiaTheme="minorHAnsi" w:hAnsiTheme="minorHAnsi"/>
+                <w:b w:val="false"/>
+                <w:b w:val="false"/>
+                <w:color w:val="auto"/>
+                <w:kern w:val="0"/>
+                <w:sz w:val="22"/>
+                <w:szCs w:val="22"/>
+                <w:lang w:val="en-CA" w:eastAsia="en-US" w:bidi="ar-SA"/>
+              </w:rPr>
+            </w:pPr>
+            <w:bookmarkStart w:id="2" w:name="__DdeLink__651_1329645898"/>
             <w:r>
               <w:rPr>
                 <w:rFonts w:eastAsia="Calibri" w:cs="" w:cstheme="minorBidi" w:eastAsiaTheme="minorHAnsi"/>
@@ -1693,7 +1886,7 @@
               </w:rPr>
               <w:t>OSCJ Vol I</w:t>
             </w:r>
-            <w:bookmarkEnd w:id="1"/>
+            <w:bookmarkEnd w:id="2"/>
           </w:p>
         </w:tc>
         <w:tc>
@@ -3343,8 +3536,8 @@
               </w:rPr>
               <w:t>B Part, 3rd and 4th full measures, last n</w:t>
             </w:r>
-            <w:bookmarkStart w:id="2" w:name="_GoBack"/>
-            <w:bookmarkEnd w:id="2"/>
+            <w:bookmarkStart w:id="3" w:name="_GoBack"/>
+            <w:bookmarkEnd w:id="3"/>
             <w:r>
               <w:rPr>
                 <w:rFonts w:eastAsia="Calibri" w:cs="" w:cstheme="minorBidi" w:eastAsiaTheme="minorHAnsi"/>

</xml_diff>

<commit_message>
Add 'Liza Lynn' (page 232)
</commit_message>
<xml_diff>
--- a/src/change-log.docx
+++ b/src/change-log.docx
@@ -226,6 +226,185 @@
                 <w:color w:val="FFFFFF" w:themeColor="background1"/>
               </w:rPr>
               <w:t>By whom?</w:t>
+            </w:r>
+          </w:p>
+        </w:tc>
+      </w:tr>
+      <w:tr>
+        <w:trPr>
+          <w:cnfStyle w:val="000000100000" w:firstRow="0" w:lastRow="0" w:firstColumn="0" w:lastColumn="0" w:oddVBand="0" w:evenVBand="0" w:oddHBand="1" w:evenHBand="0" w:firstRowFirstColumn="0" w:firstRowLastColumn="0" w:lastRowFirstColumn="0" w:lastRowLastColumn="0"/>
+        </w:trPr>
+        <w:tc>
+          <w:tcPr>
+            <w:tcW w:w="1458" w:type="dxa"/>
+            <w:cnfStyle w:val="001000000000" w:firstRow="0" w:lastRow="0" w:firstColumn="1" w:lastColumn="0" w:oddVBand="0" w:evenVBand="0" w:oddHBand="0" w:evenHBand="0" w:firstRowFirstColumn="0" w:firstRowLastColumn="0" w:lastRowFirstColumn="0" w:lastRowLastColumn="0"/>
+            <w:tcBorders>
+              <w:top w:val="nil"/>
+              <w:bottom w:val="nil"/>
+              <w:right w:val="nil"/>
+              <w:insideH w:val="nil"/>
+              <w:insideV w:val="nil"/>
+            </w:tcBorders>
+            <w:shd w:fill="auto" w:val="clear"/>
+          </w:tcPr>
+          <w:p>
+            <w:pPr>
+              <w:pStyle w:val="Normal"/>
+              <w:spacing w:lineRule="auto" w:line="240" w:before="0" w:after="0"/>
+              <w:rPr/>
+            </w:pPr>
+            <w:r>
+              <w:rPr>
+                <w:rFonts w:eastAsia="Calibri" w:cs="" w:cstheme="minorBidi" w:eastAsiaTheme="minorHAnsi"/>
+                <w:b w:val="false"/>
+                <w:bCs/>
+                <w:color w:val="auto"/>
+                <w:kern w:val="0"/>
+                <w:sz w:val="22"/>
+                <w:szCs w:val="22"/>
+                <w:lang w:val="en-CA" w:eastAsia="en-US" w:bidi="ar-SA"/>
+              </w:rPr>
+              <w:t>14-Sep-2019</w:t>
+            </w:r>
+          </w:p>
+        </w:tc>
+        <w:tc>
+          <w:tcPr>
+            <w:tcW w:w="1981" w:type="dxa"/>
+            <w:tcBorders>
+              <w:top w:val="nil"/>
+              <w:left w:val="nil"/>
+              <w:bottom w:val="nil"/>
+              <w:right w:val="nil"/>
+              <w:insideH w:val="nil"/>
+              <w:insideV w:val="nil"/>
+            </w:tcBorders>
+            <w:shd w:fill="auto" w:val="clear"/>
+          </w:tcPr>
+          <w:p>
+            <w:pPr>
+              <w:pStyle w:val="Normal"/>
+              <w:spacing w:lineRule="auto" w:line="240" w:before="0" w:after="0"/>
+              <w:cnfStyle w:val="000000100000" w:firstRow="0" w:lastRow="0" w:firstColumn="0" w:lastColumn="0" w:oddVBand="0" w:evenVBand="0" w:oddHBand="1" w:evenHBand="0" w:firstRowFirstColumn="0" w:firstRowLastColumn="0" w:lastRowFirstColumn="0" w:lastRowLastColumn="0"/>
+              <w:rPr/>
+            </w:pPr>
+            <w:r>
+              <w:rPr/>
+              <w:t>CCJ Addendum I</w:t>
+            </w:r>
+            <w:r>
+              <w:rPr/>
+              <w:t>I</w:t>
+            </w:r>
+          </w:p>
+        </w:tc>
+        <w:tc>
+          <w:tcPr>
+            <w:tcW w:w="2070" w:type="dxa"/>
+            <w:tcBorders>
+              <w:top w:val="nil"/>
+              <w:left w:val="nil"/>
+              <w:bottom w:val="nil"/>
+              <w:right w:val="nil"/>
+              <w:insideH w:val="nil"/>
+              <w:insideV w:val="nil"/>
+            </w:tcBorders>
+            <w:shd w:fill="auto" w:val="clear"/>
+          </w:tcPr>
+          <w:p>
+            <w:pPr>
+              <w:pStyle w:val="Normal"/>
+              <w:spacing w:lineRule="auto" w:line="240" w:before="0" w:after="0"/>
+              <w:cnfStyle w:val="000000100000" w:firstRow="0" w:lastRow="0" w:firstColumn="0" w:lastColumn="0" w:oddVBand="0" w:evenVBand="0" w:oddHBand="1" w:evenHBand="0" w:firstRowFirstColumn="0" w:firstRowLastColumn="0" w:lastRowFirstColumn="0" w:lastRowLastColumn="0"/>
+              <w:rPr/>
+            </w:pPr>
+            <w:r>
+              <w:rPr/>
+              <w:t>Liza Lynn</w:t>
+            </w:r>
+          </w:p>
+        </w:tc>
+        <w:tc>
+          <w:tcPr>
+            <w:tcW w:w="720" w:type="dxa"/>
+            <w:tcBorders>
+              <w:top w:val="nil"/>
+              <w:left w:val="nil"/>
+              <w:bottom w:val="nil"/>
+              <w:right w:val="nil"/>
+              <w:insideH w:val="nil"/>
+              <w:insideV w:val="nil"/>
+            </w:tcBorders>
+            <w:shd w:fill="auto" w:val="clear"/>
+          </w:tcPr>
+          <w:p>
+            <w:pPr>
+              <w:pStyle w:val="Normal"/>
+              <w:spacing w:lineRule="auto" w:line="240" w:before="0" w:after="0"/>
+              <w:cnfStyle w:val="000000100000" w:firstRow="0" w:lastRow="0" w:firstColumn="0" w:lastColumn="0" w:oddVBand="0" w:evenVBand="0" w:oddHBand="1" w:evenHBand="0" w:firstRowFirstColumn="0" w:firstRowLastColumn="0" w:lastRowFirstColumn="0" w:lastRowLastColumn="0"/>
+              <w:rPr/>
+            </w:pPr>
+            <w:r>
+              <w:rPr/>
+              <w:t>2</w:t>
+            </w:r>
+            <w:r>
+              <w:rPr/>
+              <w:t>32</w:t>
+            </w:r>
+          </w:p>
+        </w:tc>
+        <w:tc>
+          <w:tcPr>
+            <w:tcW w:w="4950" w:type="dxa"/>
+            <w:tcBorders>
+              <w:top w:val="nil"/>
+              <w:left w:val="nil"/>
+              <w:bottom w:val="nil"/>
+              <w:right w:val="nil"/>
+              <w:insideH w:val="nil"/>
+              <w:insideV w:val="nil"/>
+            </w:tcBorders>
+            <w:shd w:fill="auto" w:val="clear"/>
+          </w:tcPr>
+          <w:p>
+            <w:pPr>
+              <w:pStyle w:val="Normal"/>
+              <w:spacing w:lineRule="auto" w:line="240" w:before="0" w:after="0"/>
+              <w:cnfStyle w:val="000000100000" w:firstRow="0" w:lastRow="0" w:firstColumn="0" w:lastColumn="0" w:oddVBand="0" w:evenVBand="0" w:oddHBand="1" w:evenHBand="0" w:firstRowFirstColumn="0" w:firstRowLastColumn="0" w:lastRowFirstColumn="0" w:lastRowLastColumn="0"/>
+              <w:rPr/>
+            </w:pPr>
+            <w:r>
+              <w:rPr/>
+              <w:t>A</w:t>
+            </w:r>
+            <w:r>
+              <w:rPr/>
+              <w:t>dd “Liza Lynn”</w:t>
+            </w:r>
+          </w:p>
+        </w:tc>
+        <w:tc>
+          <w:tcPr>
+            <w:tcW w:w="1798" w:type="dxa"/>
+            <w:tcBorders>
+              <w:top w:val="nil"/>
+              <w:left w:val="nil"/>
+              <w:bottom w:val="nil"/>
+              <w:insideH w:val="nil"/>
+            </w:tcBorders>
+            <w:shd w:fill="auto" w:val="clear"/>
+          </w:tcPr>
+          <w:p>
+            <w:pPr>
+              <w:pStyle w:val="Normal"/>
+              <w:spacing w:lineRule="auto" w:line="240" w:before="0" w:after="0"/>
+              <w:cnfStyle w:val="000000100000" w:firstRow="0" w:lastRow="0" w:firstColumn="0" w:lastColumn="0" w:oddVBand="0" w:evenVBand="0" w:oddHBand="1" w:evenHBand="0" w:firstRowFirstColumn="0" w:firstRowLastColumn="0" w:lastRowFirstColumn="0" w:lastRowLastColumn="0"/>
+              <w:rPr/>
+            </w:pPr>
+            <w:r>
+              <w:rPr/>
+              <w:t>Robin Park, CCJ</w:t>
             </w:r>
           </w:p>
         </w:tc>
@@ -8696,6 +8875,28 @@
       <w:szCs w:val="18"/>
     </w:rPr>
   </w:style>
+  <w:style w:type="paragraph" w:styleId="TableContents">
+    <w:name w:val="Table Contents"/>
+    <w:basedOn w:val="Normal"/>
+    <w:qFormat/>
+    <w:pPr>
+      <w:suppressLineNumbers/>
+    </w:pPr>
+    <w:rPr/>
+  </w:style>
+  <w:style w:type="paragraph" w:styleId="TableHeading">
+    <w:name w:val="Table Heading"/>
+    <w:basedOn w:val="TableContents"/>
+    <w:qFormat/>
+    <w:pPr>
+      <w:suppressLineNumbers/>
+      <w:jc w:val="center"/>
+    </w:pPr>
+    <w:rPr>
+      <w:b/>
+      <w:bCs/>
+    </w:rPr>
+  </w:style>
   <w:style w:type="numbering" w:styleId="NoList" w:default="1">
     <w:name w:val="No List"/>
     <w:uiPriority w:val="99"/>

</xml_diff>

<commit_message>
Add 'A Hundred Thousand Welcomes' (page 233)
</commit_message>
<xml_diff>
--- a/src/change-log.docx
+++ b/src/change-log.docx
@@ -290,11 +290,7 @@
             </w:pPr>
             <w:r>
               <w:rPr/>
-              <w:t>CCJ Addendum I</w:t>
-            </w:r>
-            <w:r>
-              <w:rPr/>
-              <w:t>I</w:t>
+              <w:t>CCJ Addendum II</w:t>
             </w:r>
           </w:p>
         </w:tc>
@@ -320,7 +316,19 @@
             </w:pPr>
             <w:r>
               <w:rPr/>
-              <w:t>Liza Lynn</w:t>
+              <w:t>Liza Lynn,</w:t>
+            </w:r>
+          </w:p>
+          <w:p>
+            <w:pPr>
+              <w:pStyle w:val="Normal"/>
+              <w:spacing w:lineRule="auto" w:line="240" w:before="0" w:after="0"/>
+              <w:cnfStyle w:val="000000100000" w:firstRow="0" w:lastRow="0" w:firstColumn="0" w:lastColumn="0" w:oddVBand="0" w:evenVBand="0" w:oddHBand="1" w:evenHBand="0" w:firstRowFirstColumn="0" w:firstRowLastColumn="0" w:lastRowFirstColumn="0" w:lastRowLastColumn="0"/>
+              <w:rPr/>
+            </w:pPr>
+            <w:r>
+              <w:rPr/>
+              <w:t>A Hundred Thousand Welcomes</w:t>
             </w:r>
           </w:p>
         </w:tc>
@@ -346,11 +354,11 @@
             </w:pPr>
             <w:r>
               <w:rPr/>
-              <w:t>2</w:t>
-            </w:r>
-            <w:r>
-              <w:rPr/>
-              <w:t>32</w:t>
+              <w:t>232-</w:t>
+            </w:r>
+            <w:r>
+              <w:rPr/>
+              <w:t>233</w:t>
             </w:r>
           </w:p>
         </w:tc>
@@ -376,11 +384,11 @@
             </w:pPr>
             <w:r>
               <w:rPr/>
-              <w:t>A</w:t>
-            </w:r>
-            <w:r>
-              <w:rPr/>
-              <w:t>dd “Liza Lynn”</w:t>
+              <w:t xml:space="preserve">Add </w:t>
+            </w:r>
+            <w:r>
+              <w:rPr/>
+              <w:t>new tunes</w:t>
             </w:r>
           </w:p>
         </w:tc>

</xml_diff>

<commit_message>
Fixed name "The Dying Year" (page 231) in the change log
</commit_message>
<xml_diff>
--- a/src/change-log.docx
+++ b/src/change-log.docx
@@ -354,11 +354,7 @@
             </w:pPr>
             <w:r>
               <w:rPr/>
-              <w:t>232-</w:t>
-            </w:r>
-            <w:r>
-              <w:rPr/>
-              <w:t>233</w:t>
+              <w:t>232-233</w:t>
             </w:r>
           </w:p>
         </w:tc>
@@ -384,11 +380,7 @@
             </w:pPr>
             <w:r>
               <w:rPr/>
-              <w:t xml:space="preserve">Add </w:t>
-            </w:r>
-            <w:r>
-              <w:rPr/>
-              <w:t>new tunes</w:t>
+              <w:t>Add new tunes</w:t>
             </w:r>
           </w:p>
         </w:tc>
@@ -3221,7 +3213,33 @@
                 <w:highlight w:val="white"/>
                 <w:lang w:val="en-CA" w:eastAsia="en-US" w:bidi="ar-SA"/>
               </w:rPr>
-              <w:t>Added The Dying Land &amp; Archibald McDonald; two Scottish Aires recorded by Denis Lanctot</w:t>
+              <w:t xml:space="preserve">Added The Dying </w:t>
+            </w:r>
+            <w:r>
+              <w:rPr>
+                <w:rFonts w:eastAsia="Calibri" w:cs="" w:cstheme="minorBidi" w:eastAsiaTheme="minorHAnsi"/>
+                <w:b w:val="false"/>
+                <w:color w:val="auto"/>
+                <w:kern w:val="0"/>
+                <w:sz w:val="22"/>
+                <w:szCs w:val="22"/>
+                <w:highlight w:val="white"/>
+                <w:lang w:val="en-CA" w:eastAsia="en-US" w:bidi="ar-SA"/>
+              </w:rPr>
+              <w:t>Year</w:t>
+            </w:r>
+            <w:r>
+              <w:rPr>
+                <w:rFonts w:eastAsia="Calibri" w:cs="" w:cstheme="minorBidi" w:eastAsiaTheme="minorHAnsi"/>
+                <w:b w:val="false"/>
+                <w:color w:val="auto"/>
+                <w:kern w:val="0"/>
+                <w:sz w:val="22"/>
+                <w:szCs w:val="22"/>
+                <w:highlight w:val="white"/>
+                <w:lang w:val="en-CA" w:eastAsia="en-US" w:bidi="ar-SA"/>
+              </w:rPr>
+              <w:t xml:space="preserve"> &amp; Archibald McDonald; two Scottish Aires recorded by Denis Lanctot</w:t>
             </w:r>
           </w:p>
         </w:tc>

</xml_diff>

<commit_message>
Add titles to 'Running the Goat' tunes (pages 172-173)
</commit_message>
<xml_diff>
--- a/src/change-log.docx
+++ b/src/change-log.docx
@@ -5,7 +5,7 @@
     <w:tbl>
       <w:tblPr>
         <w:tblStyle w:val="LightList"/>
-        <w:tblW w:w="12978" w:type="dxa"/>
+        <w:tblW w:w="12982" w:type="dxa"/>
         <w:jc w:val="left"/>
         <w:tblInd w:w="0" w:type="dxa"/>
         <w:tblCellMar>
@@ -20,9 +20,9 @@
         <w:gridCol w:w="1458"/>
         <w:gridCol w:w="1981"/>
         <w:gridCol w:w="2070"/>
-        <w:gridCol w:w="720"/>
-        <w:gridCol w:w="4950"/>
-        <w:gridCol w:w="1798"/>
+        <w:gridCol w:w="973"/>
+        <w:gridCol w:w="4697"/>
+        <w:gridCol w:w="1803"/>
       </w:tblGrid>
       <w:tr>
         <w:trPr>
@@ -131,7 +131,7 @@
         </w:tc>
         <w:tc>
           <w:tcPr>
-            <w:tcW w:w="720" w:type="dxa"/>
+            <w:tcW w:w="973" w:type="dxa"/>
             <w:tcBorders>
               <w:left w:val="nil"/>
               <w:bottom w:val="nil"/>
@@ -165,7 +165,7 @@
         </w:tc>
         <w:tc>
           <w:tcPr>
-            <w:tcW w:w="4950" w:type="dxa"/>
+            <w:tcW w:w="4697" w:type="dxa"/>
             <w:tcBorders>
               <w:left w:val="nil"/>
               <w:bottom w:val="nil"/>
@@ -199,7 +199,7 @@
         </w:tc>
         <w:tc>
           <w:tcPr>
-            <w:tcW w:w="1798" w:type="dxa"/>
+            <w:tcW w:w="1803" w:type="dxa"/>
             <w:tcBorders>
               <w:left w:val="nil"/>
               <w:bottom w:val="nil"/>
@@ -264,7 +264,33 @@
                 <w:szCs w:val="22"/>
                 <w:lang w:val="en-CA" w:eastAsia="en-US" w:bidi="ar-SA"/>
               </w:rPr>
-              <w:t>14-Sep-2019</w:t>
+              <w:t>1</w:t>
+            </w:r>
+            <w:r>
+              <w:rPr>
+                <w:rFonts w:eastAsia="Calibri" w:cs="" w:cstheme="minorBidi" w:eastAsiaTheme="minorHAnsi"/>
+                <w:b w:val="false"/>
+                <w:bCs/>
+                <w:color w:val="auto"/>
+                <w:kern w:val="0"/>
+                <w:sz w:val="22"/>
+                <w:szCs w:val="22"/>
+                <w:lang w:val="en-CA" w:eastAsia="en-US" w:bidi="ar-SA"/>
+              </w:rPr>
+              <w:t>5</w:t>
+            </w:r>
+            <w:r>
+              <w:rPr>
+                <w:rFonts w:eastAsia="Calibri" w:cs="" w:cstheme="minorBidi" w:eastAsiaTheme="minorHAnsi"/>
+                <w:b w:val="false"/>
+                <w:bCs/>
+                <w:color w:val="auto"/>
+                <w:kern w:val="0"/>
+                <w:sz w:val="22"/>
+                <w:szCs w:val="22"/>
+                <w:lang w:val="en-CA" w:eastAsia="en-US" w:bidi="ar-SA"/>
+              </w:rPr>
+              <w:t>-Sep-2019</w:t>
             </w:r>
           </w:p>
         </w:tc>
@@ -290,7 +316,7 @@
             </w:pPr>
             <w:r>
               <w:rPr/>
-              <w:t>CCJ Addendum II</w:t>
+              <w:t>CCJ Addendum I</w:t>
             </w:r>
           </w:p>
         </w:tc>
@@ -316,77 +342,65 @@
             </w:pPr>
             <w:r>
               <w:rPr/>
-              <w:t>Liza Lynn,</w:t>
-            </w:r>
-          </w:p>
-          <w:p>
-            <w:pPr>
-              <w:pStyle w:val="Normal"/>
-              <w:spacing w:lineRule="auto" w:line="240" w:before="0" w:after="0"/>
-              <w:cnfStyle w:val="000000100000" w:firstRow="0" w:lastRow="0" w:firstColumn="0" w:lastColumn="0" w:oddVBand="0" w:evenVBand="0" w:oddHBand="1" w:evenHBand="0" w:firstRowFirstColumn="0" w:firstRowLastColumn="0" w:lastRowFirstColumn="0" w:lastRowLastColumn="0"/>
-              <w:rPr/>
-            </w:pPr>
-            <w:r>
-              <w:rPr/>
-              <w:t>A Hundred Thousand Welcomes</w:t>
-            </w:r>
-          </w:p>
-        </w:tc>
-        <w:tc>
-          <w:tcPr>
-            <w:tcW w:w="720" w:type="dxa"/>
-            <w:tcBorders>
-              <w:top w:val="nil"/>
-              <w:left w:val="nil"/>
-              <w:bottom w:val="nil"/>
-              <w:right w:val="nil"/>
-              <w:insideH w:val="nil"/>
-              <w:insideV w:val="nil"/>
-            </w:tcBorders>
-            <w:shd w:fill="auto" w:val="clear"/>
-          </w:tcPr>
-          <w:p>
-            <w:pPr>
-              <w:pStyle w:val="Normal"/>
-              <w:spacing w:lineRule="auto" w:line="240" w:before="0" w:after="0"/>
-              <w:cnfStyle w:val="000000100000" w:firstRow="0" w:lastRow="0" w:firstColumn="0" w:lastColumn="0" w:oddVBand="0" w:evenVBand="0" w:oddHBand="1" w:evenHBand="0" w:firstRowFirstColumn="0" w:firstRowLastColumn="0" w:lastRowFirstColumn="0" w:lastRowLastColumn="0"/>
-              <w:rPr/>
-            </w:pPr>
-            <w:r>
-              <w:rPr/>
-              <w:t>232-233</w:t>
-            </w:r>
-          </w:p>
-        </w:tc>
-        <w:tc>
-          <w:tcPr>
-            <w:tcW w:w="4950" w:type="dxa"/>
-            <w:tcBorders>
-              <w:top w:val="nil"/>
-              <w:left w:val="nil"/>
-              <w:bottom w:val="nil"/>
-              <w:right w:val="nil"/>
-              <w:insideH w:val="nil"/>
-              <w:insideV w:val="nil"/>
-            </w:tcBorders>
-            <w:shd w:fill="auto" w:val="clear"/>
-          </w:tcPr>
-          <w:p>
-            <w:pPr>
-              <w:pStyle w:val="Normal"/>
-              <w:spacing w:lineRule="auto" w:line="240" w:before="0" w:after="0"/>
-              <w:cnfStyle w:val="000000100000" w:firstRow="0" w:lastRow="0" w:firstColumn="0" w:lastColumn="0" w:oddVBand="0" w:evenVBand="0" w:oddHBand="1" w:evenHBand="0" w:firstRowFirstColumn="0" w:firstRowLastColumn="0" w:lastRowFirstColumn="0" w:lastRowLastColumn="0"/>
-              <w:rPr/>
-            </w:pPr>
-            <w:r>
-              <w:rPr/>
-              <w:t>Add new tunes</w:t>
-            </w:r>
-          </w:p>
-        </w:tc>
-        <w:tc>
-          <w:tcPr>
-            <w:tcW w:w="1798" w:type="dxa"/>
+              <w:t>Running the Goat</w:t>
+            </w:r>
+          </w:p>
+        </w:tc>
+        <w:tc>
+          <w:tcPr>
+            <w:tcW w:w="973" w:type="dxa"/>
+            <w:tcBorders>
+              <w:top w:val="nil"/>
+              <w:left w:val="nil"/>
+              <w:bottom w:val="nil"/>
+              <w:right w:val="nil"/>
+              <w:insideH w:val="nil"/>
+              <w:insideV w:val="nil"/>
+            </w:tcBorders>
+            <w:shd w:fill="auto" w:val="clear"/>
+          </w:tcPr>
+          <w:p>
+            <w:pPr>
+              <w:pStyle w:val="Normal"/>
+              <w:spacing w:lineRule="auto" w:line="240" w:before="0" w:after="0"/>
+              <w:cnfStyle w:val="000000100000" w:firstRow="0" w:lastRow="0" w:firstColumn="0" w:lastColumn="0" w:oddVBand="0" w:evenVBand="0" w:oddHBand="1" w:evenHBand="0" w:firstRowFirstColumn="0" w:firstRowLastColumn="0" w:lastRowFirstColumn="0" w:lastRowLastColumn="0"/>
+              <w:rPr/>
+            </w:pPr>
+            <w:r>
+              <w:rPr/>
+              <w:t>172-173</w:t>
+            </w:r>
+          </w:p>
+        </w:tc>
+        <w:tc>
+          <w:tcPr>
+            <w:tcW w:w="4697" w:type="dxa"/>
+            <w:tcBorders>
+              <w:top w:val="nil"/>
+              <w:left w:val="nil"/>
+              <w:bottom w:val="nil"/>
+              <w:right w:val="nil"/>
+              <w:insideH w:val="nil"/>
+              <w:insideV w:val="nil"/>
+            </w:tcBorders>
+            <w:shd w:fill="auto" w:val="clear"/>
+          </w:tcPr>
+          <w:p>
+            <w:pPr>
+              <w:pStyle w:val="Normal"/>
+              <w:spacing w:lineRule="auto" w:line="240" w:before="0" w:after="0"/>
+              <w:cnfStyle w:val="000000100000" w:firstRow="0" w:lastRow="0" w:firstColumn="0" w:lastColumn="0" w:oddVBand="0" w:evenVBand="0" w:oddHBand="1" w:evenHBand="0" w:firstRowFirstColumn="0" w:firstRowLastColumn="0" w:lastRowFirstColumn="0" w:lastRowLastColumn="0"/>
+              <w:rPr/>
+            </w:pPr>
+            <w:r>
+              <w:rPr/>
+              <w:t>Add titles to all 4 tunes</w:t>
+            </w:r>
+          </w:p>
+        </w:tc>
+        <w:tc>
+          <w:tcPr>
+            <w:tcW w:w="1803" w:type="dxa"/>
             <w:tcBorders>
               <w:top w:val="nil"/>
               <w:left w:val="nil"/>
@@ -469,7 +483,7 @@
             </w:pPr>
             <w:r>
               <w:rPr/>
-              <w:t>CCJ Addendum I</w:t>
+              <w:t>CCJ Addendum II</w:t>
             </w:r>
           </w:p>
         </w:tc>
@@ -495,108 +509,98 @@
             </w:pPr>
             <w:r>
               <w:rPr/>
-              <w:t xml:space="preserve">Maiden’s Prayer, </w:t>
-            </w:r>
-          </w:p>
-          <w:p>
-            <w:pPr>
-              <w:pStyle w:val="Normal"/>
-              <w:spacing w:lineRule="auto" w:line="240" w:before="0" w:after="0"/>
-              <w:cnfStyle w:val="000000100000" w:firstRow="0" w:lastRow="0" w:firstColumn="0" w:lastColumn="0" w:oddVBand="0" w:evenVBand="0" w:oddHBand="1" w:evenHBand="0" w:firstRowFirstColumn="0" w:firstRowLastColumn="0" w:lastRowFirstColumn="0" w:lastRowLastColumn="0"/>
-              <w:rPr/>
-            </w:pPr>
-            <w:r>
-              <w:rPr/>
-              <w:t>Faded Love</w:t>
-            </w:r>
-          </w:p>
-        </w:tc>
-        <w:tc>
-          <w:tcPr>
-            <w:tcW w:w="720" w:type="dxa"/>
-            <w:tcBorders>
-              <w:top w:val="nil"/>
-              <w:left w:val="nil"/>
-              <w:bottom w:val="nil"/>
-              <w:right w:val="nil"/>
-              <w:insideH w:val="nil"/>
-              <w:insideV w:val="nil"/>
-            </w:tcBorders>
-            <w:shd w:fill="auto" w:val="clear"/>
-          </w:tcPr>
-          <w:p>
-            <w:pPr>
-              <w:pStyle w:val="Normal"/>
-              <w:spacing w:lineRule="auto" w:line="240" w:before="0" w:after="0"/>
-              <w:cnfStyle w:val="000000100000" w:firstRow="0" w:lastRow="0" w:firstColumn="0" w:lastColumn="0" w:oddVBand="0" w:evenVBand="0" w:oddHBand="1" w:evenHBand="0" w:firstRowFirstColumn="0" w:firstRowLastColumn="0" w:lastRowFirstColumn="0" w:lastRowLastColumn="0"/>
-              <w:rPr/>
-            </w:pPr>
-            <w:r>
-              <w:rPr/>
-              <w:t>222</w:t>
-            </w:r>
-          </w:p>
-        </w:tc>
-        <w:tc>
-          <w:tcPr>
-            <w:tcW w:w="4950" w:type="dxa"/>
-            <w:tcBorders>
-              <w:top w:val="nil"/>
-              <w:left w:val="nil"/>
-              <w:bottom w:val="nil"/>
-              <w:right w:val="nil"/>
-              <w:insideH w:val="nil"/>
-              <w:insideV w:val="nil"/>
-            </w:tcBorders>
-            <w:shd w:fill="auto" w:val="clear"/>
-          </w:tcPr>
-          <w:p>
-            <w:pPr>
-              <w:pStyle w:val="Normal"/>
-              <w:spacing w:lineRule="auto" w:line="240" w:before="0" w:after="0"/>
-              <w:cnfStyle w:val="000000100000" w:firstRow="0" w:lastRow="0" w:firstColumn="0" w:lastColumn="0" w:oddVBand="0" w:evenVBand="0" w:oddHBand="1" w:evenHBand="0" w:firstRowFirstColumn="0" w:firstRowLastColumn="0" w:lastRowFirstColumn="0" w:lastRowLastColumn="0"/>
-              <w:rPr/>
-            </w:pPr>
-            <w:r>
-              <w:rPr/>
-              <w:t>Add “Maiden’s Prayer” (from Jim Caldwell).</w:t>
-            </w:r>
-          </w:p>
-          <w:p>
-            <w:pPr>
-              <w:pStyle w:val="Normal"/>
-              <w:spacing w:lineRule="auto" w:line="240" w:before="0" w:after="0"/>
-              <w:cnfStyle w:val="000000100000" w:firstRow="0" w:lastRow="0" w:firstColumn="0" w:lastColumn="0" w:oddVBand="0" w:evenVBand="0" w:oddHBand="1" w:evenHBand="0" w:firstRowFirstColumn="0" w:firstRowLastColumn="0" w:lastRowFirstColumn="0" w:lastRowLastColumn="0"/>
-              <w:rPr/>
-            </w:pPr>
-            <w:r>
-              <w:rPr/>
-              <w:t>Typeset “Faded Love” on 4 staffs instead of 8 to make room.</w:t>
-            </w:r>
-          </w:p>
-        </w:tc>
-        <w:tc>
-          <w:tcPr>
-            <w:tcW w:w="1798" w:type="dxa"/>
-            <w:tcBorders>
-              <w:top w:val="nil"/>
-              <w:left w:val="nil"/>
-              <w:bottom w:val="nil"/>
-              <w:insideH w:val="nil"/>
-            </w:tcBorders>
-            <w:shd w:fill="auto" w:val="clear"/>
-          </w:tcPr>
-          <w:p>
-            <w:pPr>
-              <w:pStyle w:val="Normal"/>
-              <w:spacing w:lineRule="auto" w:line="240" w:before="0" w:after="0"/>
-              <w:cnfStyle w:val="000000100000" w:firstRow="0" w:lastRow="0" w:firstColumn="0" w:lastColumn="0" w:oddVBand="0" w:evenVBand="0" w:oddHBand="1" w:evenHBand="0" w:firstRowFirstColumn="0" w:firstRowLastColumn="0" w:lastRowFirstColumn="0" w:lastRowLastColumn="0"/>
-              <w:rPr/>
-            </w:pPr>
+              <w:t>Liza Lynn,</w:t>
+            </w:r>
+          </w:p>
+          <w:p>
+            <w:pPr>
+              <w:pStyle w:val="Normal"/>
+              <w:spacing w:lineRule="auto" w:line="240" w:before="0" w:after="0"/>
+              <w:cnfStyle w:val="000000100000" w:firstRow="0" w:lastRow="0" w:firstColumn="0" w:lastColumn="0" w:oddVBand="0" w:evenVBand="0" w:oddHBand="1" w:evenHBand="0" w:firstRowFirstColumn="0" w:firstRowLastColumn="0" w:lastRowFirstColumn="0" w:lastRowLastColumn="0"/>
+              <w:rPr/>
+            </w:pPr>
+            <w:r>
+              <w:rPr/>
+              <w:t>A Hundred Thousand Welcomes</w:t>
+            </w:r>
+          </w:p>
+        </w:tc>
+        <w:tc>
+          <w:tcPr>
+            <w:tcW w:w="973" w:type="dxa"/>
+            <w:tcBorders>
+              <w:top w:val="nil"/>
+              <w:left w:val="nil"/>
+              <w:bottom w:val="nil"/>
+              <w:right w:val="nil"/>
+              <w:insideH w:val="nil"/>
+              <w:insideV w:val="nil"/>
+            </w:tcBorders>
+            <w:shd w:fill="auto" w:val="clear"/>
+          </w:tcPr>
+          <w:p>
+            <w:pPr>
+              <w:pStyle w:val="Normal"/>
+              <w:spacing w:lineRule="auto" w:line="240" w:before="0" w:after="0"/>
+              <w:cnfStyle w:val="000000100000" w:firstRow="0" w:lastRow="0" w:firstColumn="0" w:lastColumn="0" w:oddVBand="0" w:evenVBand="0" w:oddHBand="1" w:evenHBand="0" w:firstRowFirstColumn="0" w:firstRowLastColumn="0" w:lastRowFirstColumn="0" w:lastRowLastColumn="0"/>
+              <w:rPr/>
+            </w:pPr>
+            <w:r>
+              <w:rPr/>
+              <w:t>232-233</w:t>
+            </w:r>
+          </w:p>
+        </w:tc>
+        <w:tc>
+          <w:tcPr>
+            <w:tcW w:w="4697" w:type="dxa"/>
+            <w:tcBorders>
+              <w:top w:val="nil"/>
+              <w:left w:val="nil"/>
+              <w:bottom w:val="nil"/>
+              <w:right w:val="nil"/>
+              <w:insideH w:val="nil"/>
+              <w:insideV w:val="nil"/>
+            </w:tcBorders>
+            <w:shd w:fill="auto" w:val="clear"/>
+          </w:tcPr>
+          <w:p>
+            <w:pPr>
+              <w:pStyle w:val="Normal"/>
+              <w:spacing w:lineRule="auto" w:line="240" w:before="0" w:after="0"/>
+              <w:cnfStyle w:val="000000100000" w:firstRow="0" w:lastRow="0" w:firstColumn="0" w:lastColumn="0" w:oddVBand="0" w:evenVBand="0" w:oddHBand="1" w:evenHBand="0" w:firstRowFirstColumn="0" w:firstRowLastColumn="0" w:lastRowFirstColumn="0" w:lastRowLastColumn="0"/>
+              <w:rPr/>
+            </w:pPr>
+            <w:r>
+              <w:rPr/>
+              <w:t>Add new tunes</w:t>
+            </w:r>
+          </w:p>
+        </w:tc>
+        <w:tc>
+          <w:tcPr>
+            <w:tcW w:w="1803" w:type="dxa"/>
+            <w:tcBorders>
+              <w:top w:val="nil"/>
+              <w:left w:val="nil"/>
+              <w:bottom w:val="nil"/>
+              <w:insideH w:val="nil"/>
+            </w:tcBorders>
+            <w:shd w:fill="auto" w:val="clear"/>
+          </w:tcPr>
+          <w:p>
+            <w:pPr>
+              <w:pStyle w:val="Normal"/>
+              <w:spacing w:lineRule="auto" w:line="240" w:before="0" w:after="0"/>
+              <w:cnfStyle w:val="000000100000" w:firstRow="0" w:lastRow="0" w:firstColumn="0" w:lastColumn="0" w:oddVBand="0" w:evenVBand="0" w:oddHBand="1" w:evenHBand="0" w:firstRowFirstColumn="0" w:firstRowLastColumn="0" w:lastRowFirstColumn="0" w:lastRowLastColumn="0"/>
+              <w:rPr/>
+            </w:pPr>
+            <w:bookmarkStart w:id="0" w:name="__DdeLink__712_2980667833"/>
             <w:r>
               <w:rPr/>
               <w:t>Robin Park, CCJ</w:t>
             </w:r>
+            <w:bookmarkEnd w:id="0"/>
           </w:p>
         </w:tc>
       </w:tr>
@@ -623,7 +627,6 @@
               <w:spacing w:lineRule="auto" w:line="240" w:before="0" w:after="0"/>
               <w:rPr/>
             </w:pPr>
-            <w:bookmarkStart w:id="0" w:name="__DdeLink__667_3569105806"/>
             <w:r>
               <w:rPr>
                 <w:rFonts w:eastAsia="Calibri" w:cs="" w:cstheme="minorBidi" w:eastAsiaTheme="minorHAnsi"/>
@@ -637,7 +640,6 @@
               </w:rPr>
               <w:t>14-Sep-2019</w:t>
             </w:r>
-            <w:bookmarkEnd w:id="0"/>
           </w:p>
         </w:tc>
         <w:tc>
@@ -661,16 +663,8 @@
               <w:rPr/>
             </w:pPr>
             <w:r>
-              <w:rPr>
-                <w:rFonts w:eastAsia="Calibri" w:cs="" w:cstheme="minorBidi" w:eastAsiaTheme="minorHAnsi"/>
-                <w:b w:val="false"/>
-                <w:color w:val="auto"/>
-                <w:kern w:val="0"/>
-                <w:sz w:val="22"/>
-                <w:szCs w:val="22"/>
-                <w:lang w:val="en-CA" w:eastAsia="en-US" w:bidi="ar-SA"/>
-              </w:rPr>
-              <w:t>OSCJ Vol I</w:t>
+              <w:rPr/>
+              <w:t>CCJ Addendum I</w:t>
             </w:r>
           </w:p>
         </w:tc>
@@ -696,65 +690,89 @@
             </w:pPr>
             <w:r>
               <w:rPr/>
-              <w:t>My Cape Breton Home</w:t>
-            </w:r>
-          </w:p>
-        </w:tc>
-        <w:tc>
-          <w:tcPr>
-            <w:tcW w:w="720" w:type="dxa"/>
-            <w:tcBorders>
-              <w:top w:val="nil"/>
-              <w:left w:val="nil"/>
-              <w:bottom w:val="nil"/>
-              <w:right w:val="nil"/>
-              <w:insideH w:val="nil"/>
-              <w:insideV w:val="nil"/>
-            </w:tcBorders>
-            <w:shd w:fill="auto" w:val="clear"/>
-          </w:tcPr>
-          <w:p>
-            <w:pPr>
-              <w:pStyle w:val="Normal"/>
-              <w:spacing w:lineRule="auto" w:line="240" w:before="0" w:after="0"/>
-              <w:cnfStyle w:val="000000100000" w:firstRow="0" w:lastRow="0" w:firstColumn="0" w:lastColumn="0" w:oddVBand="0" w:evenVBand="0" w:oddHBand="1" w:evenHBand="0" w:firstRowFirstColumn="0" w:firstRowLastColumn="0" w:lastRowFirstColumn="0" w:lastRowLastColumn="0"/>
-              <w:rPr/>
-            </w:pPr>
-            <w:r>
-              <w:rPr/>
-              <w:t>48</w:t>
-            </w:r>
-          </w:p>
-        </w:tc>
-        <w:tc>
-          <w:tcPr>
-            <w:tcW w:w="4950" w:type="dxa"/>
-            <w:tcBorders>
-              <w:top w:val="nil"/>
-              <w:left w:val="nil"/>
-              <w:bottom w:val="nil"/>
-              <w:right w:val="nil"/>
-              <w:insideH w:val="nil"/>
-              <w:insideV w:val="nil"/>
-            </w:tcBorders>
-            <w:shd w:fill="auto" w:val="clear"/>
-          </w:tcPr>
-          <w:p>
-            <w:pPr>
-              <w:pStyle w:val="Normal"/>
-              <w:spacing w:lineRule="auto" w:line="240" w:before="0" w:after="0"/>
-              <w:cnfStyle w:val="000000100000" w:firstRow="0" w:lastRow="0" w:firstColumn="0" w:lastColumn="0" w:oddVBand="0" w:evenVBand="0" w:oddHBand="1" w:evenHBand="0" w:firstRowFirstColumn="0" w:firstRowLastColumn="0" w:lastRowFirstColumn="0" w:lastRowLastColumn="0"/>
-              <w:rPr/>
-            </w:pPr>
-            <w:r>
-              <w:rPr/>
-              <w:t>Add repeats, as per Jerry Holland’s Collection of Fiddle Tunes</w:t>
-            </w:r>
-          </w:p>
-        </w:tc>
-        <w:tc>
-          <w:tcPr>
-            <w:tcW w:w="1798" w:type="dxa"/>
+              <w:t xml:space="preserve">Maiden’s Prayer, </w:t>
+            </w:r>
+          </w:p>
+          <w:p>
+            <w:pPr>
+              <w:pStyle w:val="Normal"/>
+              <w:spacing w:lineRule="auto" w:line="240" w:before="0" w:after="0"/>
+              <w:cnfStyle w:val="000000100000" w:firstRow="0" w:lastRow="0" w:firstColumn="0" w:lastColumn="0" w:oddVBand="0" w:evenVBand="0" w:oddHBand="1" w:evenHBand="0" w:firstRowFirstColumn="0" w:firstRowLastColumn="0" w:lastRowFirstColumn="0" w:lastRowLastColumn="0"/>
+              <w:rPr/>
+            </w:pPr>
+            <w:r>
+              <w:rPr/>
+              <w:t>Faded Love</w:t>
+            </w:r>
+          </w:p>
+        </w:tc>
+        <w:tc>
+          <w:tcPr>
+            <w:tcW w:w="973" w:type="dxa"/>
+            <w:tcBorders>
+              <w:top w:val="nil"/>
+              <w:left w:val="nil"/>
+              <w:bottom w:val="nil"/>
+              <w:right w:val="nil"/>
+              <w:insideH w:val="nil"/>
+              <w:insideV w:val="nil"/>
+            </w:tcBorders>
+            <w:shd w:fill="auto" w:val="clear"/>
+          </w:tcPr>
+          <w:p>
+            <w:pPr>
+              <w:pStyle w:val="Normal"/>
+              <w:spacing w:lineRule="auto" w:line="240" w:before="0" w:after="0"/>
+              <w:cnfStyle w:val="000000100000" w:firstRow="0" w:lastRow="0" w:firstColumn="0" w:lastColumn="0" w:oddVBand="0" w:evenVBand="0" w:oddHBand="1" w:evenHBand="0" w:firstRowFirstColumn="0" w:firstRowLastColumn="0" w:lastRowFirstColumn="0" w:lastRowLastColumn="0"/>
+              <w:rPr/>
+            </w:pPr>
+            <w:r>
+              <w:rPr/>
+              <w:t>222</w:t>
+            </w:r>
+          </w:p>
+        </w:tc>
+        <w:tc>
+          <w:tcPr>
+            <w:tcW w:w="4697" w:type="dxa"/>
+            <w:tcBorders>
+              <w:top w:val="nil"/>
+              <w:left w:val="nil"/>
+              <w:bottom w:val="nil"/>
+              <w:right w:val="nil"/>
+              <w:insideH w:val="nil"/>
+              <w:insideV w:val="nil"/>
+            </w:tcBorders>
+            <w:shd w:fill="auto" w:val="clear"/>
+          </w:tcPr>
+          <w:p>
+            <w:pPr>
+              <w:pStyle w:val="Normal"/>
+              <w:spacing w:lineRule="auto" w:line="240" w:before="0" w:after="0"/>
+              <w:cnfStyle w:val="000000100000" w:firstRow="0" w:lastRow="0" w:firstColumn="0" w:lastColumn="0" w:oddVBand="0" w:evenVBand="0" w:oddHBand="1" w:evenHBand="0" w:firstRowFirstColumn="0" w:firstRowLastColumn="0" w:lastRowFirstColumn="0" w:lastRowLastColumn="0"/>
+              <w:rPr/>
+            </w:pPr>
+            <w:r>
+              <w:rPr/>
+              <w:t>Add “Maiden’s Prayer” (from Jim Caldwell).</w:t>
+            </w:r>
+          </w:p>
+          <w:p>
+            <w:pPr>
+              <w:pStyle w:val="Normal"/>
+              <w:spacing w:lineRule="auto" w:line="240" w:before="0" w:after="0"/>
+              <w:cnfStyle w:val="000000100000" w:firstRow="0" w:lastRow="0" w:firstColumn="0" w:lastColumn="0" w:oddVBand="0" w:evenVBand="0" w:oddHBand="1" w:evenHBand="0" w:firstRowFirstColumn="0" w:firstRowLastColumn="0" w:lastRowFirstColumn="0" w:lastRowLastColumn="0"/>
+              <w:rPr/>
+            </w:pPr>
+            <w:r>
+              <w:rPr/>
+              <w:t>Typeset “Faded Love” on 4 staffs instead of 8 to make room.</w:t>
+            </w:r>
+          </w:p>
+        </w:tc>
+        <w:tc>
+          <w:tcPr>
+            <w:tcW w:w="1803" w:type="dxa"/>
             <w:tcBorders>
               <w:top w:val="nil"/>
               <w:left w:val="nil"/>
@@ -798,15 +816,14 @@
             <w:pPr>
               <w:pStyle w:val="Normal"/>
               <w:spacing w:lineRule="auto" w:line="240" w:before="0" w:after="0"/>
-              <w:rPr>
+              <w:rPr/>
+            </w:pPr>
+            <w:bookmarkStart w:id="1" w:name="__DdeLink__667_3569105806"/>
+            <w:r>
+              <w:rPr>
+                <w:rFonts w:eastAsia="Calibri" w:cs="" w:cstheme="minorBidi" w:eastAsiaTheme="minorHAnsi"/>
+                <w:b w:val="false"/>
                 <w:bCs/>
-              </w:rPr>
-            </w:pPr>
-            <w:r>
-              <w:rPr>
-                <w:rFonts w:eastAsia="Calibri" w:cs="" w:cstheme="minorBidi" w:eastAsiaTheme="minorHAnsi"/>
-                <w:b w:val="false"/>
-                <w:bCs/>
                 <w:color w:val="auto"/>
                 <w:kern w:val="0"/>
                 <w:sz w:val="22"/>
@@ -815,6 +832,7 @@
               </w:rPr>
               <w:t>14-Sep-2019</w:t>
             </w:r>
+            <w:bookmarkEnd w:id="1"/>
           </w:p>
         </w:tc>
         <w:tc>
@@ -838,8 +856,16 @@
               <w:rPr/>
             </w:pPr>
             <w:r>
-              <w:rPr/>
-              <w:t>CCJ Addendum I</w:t>
+              <w:rPr>
+                <w:rFonts w:eastAsia="Calibri" w:cs="" w:cstheme="minorBidi" w:eastAsiaTheme="minorHAnsi"/>
+                <w:b w:val="false"/>
+                <w:color w:val="auto"/>
+                <w:kern w:val="0"/>
+                <w:sz w:val="22"/>
+                <w:szCs w:val="22"/>
+                <w:lang w:val="en-CA" w:eastAsia="en-US" w:bidi="ar-SA"/>
+              </w:rPr>
+              <w:t>OSCJ Vol I</w:t>
             </w:r>
           </w:p>
         </w:tc>
@@ -865,102 +891,82 @@
             </w:pPr>
             <w:r>
               <w:rPr/>
-              <w:t>Wilhemine’s Rose,</w:t>
-            </w:r>
-          </w:p>
-          <w:p>
-            <w:pPr>
-              <w:pStyle w:val="Normal"/>
-              <w:spacing w:lineRule="auto" w:line="240" w:before="0" w:after="0"/>
-              <w:cnfStyle w:val="000000100000" w:firstRow="0" w:lastRow="0" w:firstColumn="0" w:lastColumn="0" w:oddVBand="0" w:evenVBand="0" w:oddHBand="1" w:evenHBand="0" w:firstRowFirstColumn="0" w:firstRowLastColumn="0" w:lastRowFirstColumn="0" w:lastRowLastColumn="0"/>
-              <w:rPr/>
-            </w:pPr>
-            <w:r>
-              <w:rPr/>
-              <w:t>Rowed up in a Dory</w:t>
-            </w:r>
-          </w:p>
-        </w:tc>
-        <w:tc>
-          <w:tcPr>
-            <w:tcW w:w="720" w:type="dxa"/>
-            <w:tcBorders>
-              <w:top w:val="nil"/>
-              <w:left w:val="nil"/>
-              <w:bottom w:val="nil"/>
-              <w:right w:val="nil"/>
-              <w:insideH w:val="nil"/>
-              <w:insideV w:val="nil"/>
-            </w:tcBorders>
-            <w:shd w:fill="auto" w:val="clear"/>
-          </w:tcPr>
-          <w:p>
-            <w:pPr>
-              <w:pStyle w:val="Normal"/>
-              <w:spacing w:lineRule="auto" w:line="240" w:before="0" w:after="0"/>
-              <w:cnfStyle w:val="000000100000" w:firstRow="0" w:lastRow="0" w:firstColumn="0" w:lastColumn="0" w:oddVBand="0" w:evenVBand="0" w:oddHBand="1" w:evenHBand="0" w:firstRowFirstColumn="0" w:firstRowLastColumn="0" w:lastRowFirstColumn="0" w:lastRowLastColumn="0"/>
-              <w:rPr/>
-            </w:pPr>
-            <w:r>
-              <w:rPr/>
-              <w:t>155</w:t>
-            </w:r>
-          </w:p>
-        </w:tc>
-        <w:tc>
-          <w:tcPr>
-            <w:tcW w:w="4950" w:type="dxa"/>
-            <w:tcBorders>
-              <w:top w:val="nil"/>
-              <w:left w:val="nil"/>
-              <w:bottom w:val="nil"/>
-              <w:right w:val="nil"/>
-              <w:insideH w:val="nil"/>
-              <w:insideV w:val="nil"/>
-            </w:tcBorders>
-            <w:shd w:fill="auto" w:val="clear"/>
-          </w:tcPr>
-          <w:p>
-            <w:pPr>
-              <w:pStyle w:val="Normal"/>
-              <w:spacing w:lineRule="auto" w:line="240" w:before="0" w:after="0"/>
-              <w:cnfStyle w:val="000000100000" w:firstRow="0" w:lastRow="0" w:firstColumn="0" w:lastColumn="0" w:oddVBand="0" w:evenVBand="0" w:oddHBand="1" w:evenHBand="0" w:firstRowFirstColumn="0" w:firstRowLastColumn="0" w:lastRowFirstColumn="0" w:lastRowLastColumn="0"/>
-              <w:rPr/>
-            </w:pPr>
-            <w:r>
-              <w:rPr/>
-              <w:t>Update to layout of both tunes for readability.  Fix second last bar of both parts of “Rowed up in a Dory”.  Remove “I” from the title.</w:t>
-            </w:r>
-          </w:p>
-        </w:tc>
-        <w:tc>
-          <w:tcPr>
-            <w:tcW w:w="1798" w:type="dxa"/>
-            <w:tcBorders>
-              <w:top w:val="nil"/>
-              <w:left w:val="nil"/>
-              <w:bottom w:val="nil"/>
-              <w:insideH w:val="nil"/>
-            </w:tcBorders>
-            <w:shd w:fill="auto" w:val="clear"/>
-          </w:tcPr>
-          <w:p>
-            <w:pPr>
-              <w:pStyle w:val="Normal"/>
-              <w:spacing w:lineRule="auto" w:line="240" w:before="0" w:after="0"/>
-              <w:cnfStyle w:val="000000100000" w:firstRow="0" w:lastRow="0" w:firstColumn="0" w:lastColumn="0" w:oddVBand="0" w:evenVBand="0" w:oddHBand="1" w:evenHBand="0" w:firstRowFirstColumn="0" w:firstRowLastColumn="0" w:lastRowFirstColumn="0" w:lastRowLastColumn="0"/>
-              <w:rPr/>
-            </w:pPr>
-            <w:r>
-              <w:rPr>
-                <w:rFonts w:eastAsia="Calibri" w:cs="" w:cstheme="minorBidi" w:eastAsiaTheme="minorHAnsi"/>
-                <w:b w:val="false"/>
-                <w:color w:val="auto"/>
-                <w:kern w:val="0"/>
-                <w:sz w:val="22"/>
-                <w:szCs w:val="22"/>
-                <w:lang w:val="en-CA" w:eastAsia="en-US" w:bidi="ar-SA"/>
-              </w:rPr>
+              <w:t>My Cape Breton Home</w:t>
+            </w:r>
+          </w:p>
+        </w:tc>
+        <w:tc>
+          <w:tcPr>
+            <w:tcW w:w="973" w:type="dxa"/>
+            <w:tcBorders>
+              <w:top w:val="nil"/>
+              <w:left w:val="nil"/>
+              <w:bottom w:val="nil"/>
+              <w:right w:val="nil"/>
+              <w:insideH w:val="nil"/>
+              <w:insideV w:val="nil"/>
+            </w:tcBorders>
+            <w:shd w:fill="auto" w:val="clear"/>
+          </w:tcPr>
+          <w:p>
+            <w:pPr>
+              <w:pStyle w:val="Normal"/>
+              <w:spacing w:lineRule="auto" w:line="240" w:before="0" w:after="0"/>
+              <w:cnfStyle w:val="000000100000" w:firstRow="0" w:lastRow="0" w:firstColumn="0" w:lastColumn="0" w:oddVBand="0" w:evenVBand="0" w:oddHBand="1" w:evenHBand="0" w:firstRowFirstColumn="0" w:firstRowLastColumn="0" w:lastRowFirstColumn="0" w:lastRowLastColumn="0"/>
+              <w:rPr/>
+            </w:pPr>
+            <w:r>
+              <w:rPr/>
+              <w:t>48</w:t>
+            </w:r>
+          </w:p>
+        </w:tc>
+        <w:tc>
+          <w:tcPr>
+            <w:tcW w:w="4697" w:type="dxa"/>
+            <w:tcBorders>
+              <w:top w:val="nil"/>
+              <w:left w:val="nil"/>
+              <w:bottom w:val="nil"/>
+              <w:right w:val="nil"/>
+              <w:insideH w:val="nil"/>
+              <w:insideV w:val="nil"/>
+            </w:tcBorders>
+            <w:shd w:fill="auto" w:val="clear"/>
+          </w:tcPr>
+          <w:p>
+            <w:pPr>
+              <w:pStyle w:val="Normal"/>
+              <w:spacing w:lineRule="auto" w:line="240" w:before="0" w:after="0"/>
+              <w:cnfStyle w:val="000000100000" w:firstRow="0" w:lastRow="0" w:firstColumn="0" w:lastColumn="0" w:oddVBand="0" w:evenVBand="0" w:oddHBand="1" w:evenHBand="0" w:firstRowFirstColumn="0" w:firstRowLastColumn="0" w:lastRowFirstColumn="0" w:lastRowLastColumn="0"/>
+              <w:rPr/>
+            </w:pPr>
+            <w:r>
+              <w:rPr/>
+              <w:t>Add repeats, as per Jerry Holland’s Collection of Fiddle Tunes</w:t>
+            </w:r>
+          </w:p>
+        </w:tc>
+        <w:tc>
+          <w:tcPr>
+            <w:tcW w:w="1803" w:type="dxa"/>
+            <w:tcBorders>
+              <w:top w:val="nil"/>
+              <w:left w:val="nil"/>
+              <w:bottom w:val="nil"/>
+              <w:insideH w:val="nil"/>
+            </w:tcBorders>
+            <w:shd w:fill="auto" w:val="clear"/>
+          </w:tcPr>
+          <w:p>
+            <w:pPr>
+              <w:pStyle w:val="Normal"/>
+              <w:spacing w:lineRule="auto" w:line="240" w:before="0" w:after="0"/>
+              <w:cnfStyle w:val="000000100000" w:firstRow="0" w:lastRow="0" w:firstColumn="0" w:lastColumn="0" w:oddVBand="0" w:evenVBand="0" w:oddHBand="1" w:evenHBand="0" w:firstRowFirstColumn="0" w:firstRowLastColumn="0" w:lastRowFirstColumn="0" w:lastRowLastColumn="0"/>
+              <w:rPr/>
+            </w:pPr>
+            <w:r>
+              <w:rPr/>
               <w:t>Robin Park, CCJ</w:t>
             </w:r>
           </w:p>
@@ -988,21 +994,14 @@
               <w:pStyle w:val="Normal"/>
               <w:spacing w:lineRule="auto" w:line="240" w:before="0" w:after="0"/>
               <w:rPr>
-                <w:rFonts w:ascii="Calibri" w:hAnsi="Calibri" w:eastAsia="Calibri" w:cs="" w:asciiTheme="minorHAnsi" w:cstheme="minorBidi" w:eastAsiaTheme="minorHAnsi" w:hAnsiTheme="minorHAnsi"/>
-                <w:b w:val="false"/>
-                <w:b w:val="false"/>
-                <w:color w:val="auto"/>
-                <w:kern w:val="0"/>
-                <w:sz w:val="22"/>
-                <w:szCs w:val="22"/>
-                <w:lang w:val="en-CA" w:eastAsia="en-US" w:bidi="ar-SA"/>
-              </w:rPr>
-            </w:pPr>
-            <w:r>
-              <w:rPr>
-                <w:rFonts w:eastAsia="Calibri" w:cs="" w:cstheme="minorBidi" w:eastAsiaTheme="minorHAnsi"/>
-                <w:b w:val="false"/>
                 <w:bCs/>
+              </w:rPr>
+            </w:pPr>
+            <w:r>
+              <w:rPr>
+                <w:rFonts w:eastAsia="Calibri" w:cs="" w:cstheme="minorBidi" w:eastAsiaTheme="minorHAnsi"/>
+                <w:b w:val="false"/>
+                <w:bCs/>
                 <w:color w:val="auto"/>
                 <w:kern w:val="0"/>
                 <w:sz w:val="22"/>
@@ -1031,27 +1030,10 @@
               <w:pStyle w:val="Normal"/>
               <w:spacing w:lineRule="auto" w:line="240" w:before="0" w:after="0"/>
               <w:cnfStyle w:val="000000100000" w:firstRow="0" w:lastRow="0" w:firstColumn="0" w:lastColumn="0" w:oddVBand="0" w:evenVBand="0" w:oddHBand="1" w:evenHBand="0" w:firstRowFirstColumn="0" w:firstRowLastColumn="0" w:lastRowFirstColumn="0" w:lastRowLastColumn="0"/>
-              <w:rPr>
-                <w:rFonts w:ascii="Calibri" w:hAnsi="Calibri" w:eastAsia="Calibri" w:cs="" w:asciiTheme="minorHAnsi" w:cstheme="minorBidi" w:eastAsiaTheme="minorHAnsi" w:hAnsiTheme="minorHAnsi"/>
-                <w:b w:val="false"/>
-                <w:b w:val="false"/>
-                <w:color w:val="auto"/>
-                <w:kern w:val="0"/>
-                <w:sz w:val="22"/>
-                <w:szCs w:val="22"/>
-                <w:lang w:val="en-CA" w:eastAsia="en-US" w:bidi="ar-SA"/>
-              </w:rPr>
-            </w:pPr>
-            <w:r>
-              <w:rPr>
-                <w:rFonts w:eastAsia="Calibri" w:cs="" w:cstheme="minorBidi" w:eastAsiaTheme="minorHAnsi"/>
-                <w:b w:val="false"/>
-                <w:color w:val="auto"/>
-                <w:kern w:val="0"/>
-                <w:sz w:val="22"/>
-                <w:szCs w:val="22"/>
-                <w:lang w:val="en-CA" w:eastAsia="en-US" w:bidi="ar-SA"/>
-              </w:rPr>
+              <w:rPr/>
+            </w:pPr>
+            <w:r>
+              <w:rPr/>
               <w:t>CCJ Addendum I</w:t>
             </w:r>
           </w:p>
@@ -1074,136 +1056,96 @@
               <w:pStyle w:val="Normal"/>
               <w:spacing w:lineRule="auto" w:line="240" w:before="0" w:after="0"/>
               <w:cnfStyle w:val="000000100000" w:firstRow="0" w:lastRow="0" w:firstColumn="0" w:lastColumn="0" w:oddVBand="0" w:evenVBand="0" w:oddHBand="1" w:evenHBand="0" w:firstRowFirstColumn="0" w:firstRowLastColumn="0" w:lastRowFirstColumn="0" w:lastRowLastColumn="0"/>
-              <w:rPr>
-                <w:rFonts w:ascii="Calibri" w:hAnsi="Calibri" w:eastAsia="Calibri" w:cs="" w:asciiTheme="minorHAnsi" w:cstheme="minorBidi" w:eastAsiaTheme="minorHAnsi" w:hAnsiTheme="minorHAnsi"/>
-                <w:b w:val="false"/>
-                <w:b w:val="false"/>
-                <w:color w:val="auto"/>
-                <w:kern w:val="0"/>
-                <w:sz w:val="22"/>
-                <w:szCs w:val="22"/>
-                <w:lang w:val="en-CA" w:eastAsia="en-US" w:bidi="ar-SA"/>
-              </w:rPr>
-            </w:pPr>
-            <w:r>
-              <w:rPr>
-                <w:rFonts w:eastAsia="Calibri" w:cs="" w:cstheme="minorBidi" w:eastAsiaTheme="minorHAnsi"/>
-                <w:b w:val="false"/>
-                <w:color w:val="auto"/>
-                <w:kern w:val="0"/>
-                <w:sz w:val="22"/>
-                <w:szCs w:val="22"/>
-                <w:lang w:val="en-CA" w:eastAsia="en-US" w:bidi="ar-SA"/>
-              </w:rPr>
-              <w:t>Reel de Montreal</w:t>
-            </w:r>
-          </w:p>
-        </w:tc>
-        <w:tc>
-          <w:tcPr>
-            <w:tcW w:w="720" w:type="dxa"/>
-            <w:tcBorders>
-              <w:top w:val="nil"/>
-              <w:left w:val="nil"/>
-              <w:bottom w:val="nil"/>
-              <w:right w:val="nil"/>
-              <w:insideH w:val="nil"/>
-              <w:insideV w:val="nil"/>
-            </w:tcBorders>
-            <w:shd w:fill="auto" w:val="clear"/>
-          </w:tcPr>
-          <w:p>
-            <w:pPr>
-              <w:pStyle w:val="Normal"/>
-              <w:spacing w:lineRule="auto" w:line="240" w:before="0" w:after="0"/>
-              <w:cnfStyle w:val="000000100000" w:firstRow="0" w:lastRow="0" w:firstColumn="0" w:lastColumn="0" w:oddVBand="0" w:evenVBand="0" w:oddHBand="1" w:evenHBand="0" w:firstRowFirstColumn="0" w:firstRowLastColumn="0" w:lastRowFirstColumn="0" w:lastRowLastColumn="0"/>
-              <w:rPr>
-                <w:rFonts w:ascii="Calibri" w:hAnsi="Calibri" w:eastAsia="Calibri" w:cs="" w:asciiTheme="minorHAnsi" w:cstheme="minorBidi" w:eastAsiaTheme="minorHAnsi" w:hAnsiTheme="minorHAnsi"/>
-                <w:b w:val="false"/>
-                <w:b w:val="false"/>
-                <w:color w:val="auto"/>
-                <w:kern w:val="0"/>
-                <w:sz w:val="22"/>
-                <w:szCs w:val="22"/>
-                <w:lang w:val="en-CA" w:eastAsia="en-US" w:bidi="ar-SA"/>
-              </w:rPr>
-            </w:pPr>
-            <w:r>
-              <w:rPr>
-                <w:rFonts w:eastAsia="Calibri" w:cs="" w:cstheme="minorBidi" w:eastAsiaTheme="minorHAnsi"/>
-                <w:b w:val="false"/>
-                <w:color w:val="auto"/>
-                <w:kern w:val="0"/>
-                <w:sz w:val="22"/>
-                <w:szCs w:val="22"/>
-                <w:lang w:val="en-CA" w:eastAsia="en-US" w:bidi="ar-SA"/>
-              </w:rPr>
-              <w:t>171</w:t>
-            </w:r>
-          </w:p>
-        </w:tc>
-        <w:tc>
-          <w:tcPr>
-            <w:tcW w:w="4950" w:type="dxa"/>
-            <w:tcBorders>
-              <w:top w:val="nil"/>
-              <w:left w:val="nil"/>
-              <w:bottom w:val="nil"/>
-              <w:right w:val="nil"/>
-              <w:insideH w:val="nil"/>
-              <w:insideV w:val="nil"/>
-            </w:tcBorders>
-            <w:shd w:fill="auto" w:val="clear"/>
-          </w:tcPr>
-          <w:p>
-            <w:pPr>
-              <w:pStyle w:val="Normal"/>
-              <w:spacing w:lineRule="auto" w:line="240" w:before="0" w:after="0"/>
-              <w:cnfStyle w:val="000000100000" w:firstRow="0" w:lastRow="0" w:firstColumn="0" w:lastColumn="0" w:oddVBand="0" w:evenVBand="0" w:oddHBand="1" w:evenHBand="0" w:firstRowFirstColumn="0" w:firstRowLastColumn="0" w:lastRowFirstColumn="0" w:lastRowLastColumn="0"/>
-              <w:rPr/>
-            </w:pPr>
-            <w:r>
-              <w:rPr>
-                <w:rFonts w:eastAsia="Calibri" w:cs="" w:cstheme="minorBidi" w:eastAsiaTheme="minorHAnsi"/>
-                <w:b w:val="false"/>
-                <w:color w:val="auto"/>
-                <w:kern w:val="0"/>
-                <w:sz w:val="22"/>
-                <w:szCs w:val="22"/>
-                <w:lang w:val="en-CA" w:eastAsia="en-US" w:bidi="ar-SA"/>
-              </w:rPr>
-              <w:t>Change primary title to “Sherbrooke Reel”.  Remove note about composition.</w:t>
-            </w:r>
-          </w:p>
-        </w:tc>
-        <w:tc>
-          <w:tcPr>
-            <w:tcW w:w="1798" w:type="dxa"/>
-            <w:tcBorders>
-              <w:top w:val="nil"/>
-              <w:left w:val="nil"/>
-              <w:bottom w:val="nil"/>
-              <w:insideH w:val="nil"/>
-            </w:tcBorders>
-            <w:shd w:fill="auto" w:val="clear"/>
-          </w:tcPr>
-          <w:p>
-            <w:pPr>
-              <w:pStyle w:val="Normal"/>
-              <w:spacing w:lineRule="auto" w:line="240" w:before="0" w:after="0"/>
-              <w:cnfStyle w:val="000000100000" w:firstRow="0" w:lastRow="0" w:firstColumn="0" w:lastColumn="0" w:oddVBand="0" w:evenVBand="0" w:oddHBand="1" w:evenHBand="0" w:firstRowFirstColumn="0" w:firstRowLastColumn="0" w:lastRowFirstColumn="0" w:lastRowLastColumn="0"/>
-              <w:rPr>
-                <w:rFonts w:ascii="Calibri" w:hAnsi="Calibri" w:eastAsia="Calibri" w:cs="" w:asciiTheme="minorHAnsi" w:cstheme="minorBidi" w:eastAsiaTheme="minorHAnsi" w:hAnsiTheme="minorHAnsi"/>
-                <w:b w:val="false"/>
-                <w:b w:val="false"/>
-                <w:color w:val="auto"/>
-                <w:kern w:val="0"/>
-                <w:sz w:val="22"/>
-                <w:szCs w:val="22"/>
-                <w:lang w:val="en-CA" w:eastAsia="en-US" w:bidi="ar-SA"/>
-              </w:rPr>
-            </w:pPr>
-            <w:bookmarkStart w:id="1" w:name="__DdeLink__633_1204172888"/>
+              <w:rPr/>
+            </w:pPr>
+            <w:r>
+              <w:rPr/>
+              <w:t>Wilhemine’s Rose,</w:t>
+            </w:r>
+          </w:p>
+          <w:p>
+            <w:pPr>
+              <w:pStyle w:val="Normal"/>
+              <w:spacing w:lineRule="auto" w:line="240" w:before="0" w:after="0"/>
+              <w:cnfStyle w:val="000000100000" w:firstRow="0" w:lastRow="0" w:firstColumn="0" w:lastColumn="0" w:oddVBand="0" w:evenVBand="0" w:oddHBand="1" w:evenHBand="0" w:firstRowFirstColumn="0" w:firstRowLastColumn="0" w:lastRowFirstColumn="0" w:lastRowLastColumn="0"/>
+              <w:rPr/>
+            </w:pPr>
+            <w:r>
+              <w:rPr/>
+              <w:t>Rowed up in a Dory</w:t>
+            </w:r>
+          </w:p>
+        </w:tc>
+        <w:tc>
+          <w:tcPr>
+            <w:tcW w:w="973" w:type="dxa"/>
+            <w:tcBorders>
+              <w:top w:val="nil"/>
+              <w:left w:val="nil"/>
+              <w:bottom w:val="nil"/>
+              <w:right w:val="nil"/>
+              <w:insideH w:val="nil"/>
+              <w:insideV w:val="nil"/>
+            </w:tcBorders>
+            <w:shd w:fill="auto" w:val="clear"/>
+          </w:tcPr>
+          <w:p>
+            <w:pPr>
+              <w:pStyle w:val="Normal"/>
+              <w:spacing w:lineRule="auto" w:line="240" w:before="0" w:after="0"/>
+              <w:cnfStyle w:val="000000100000" w:firstRow="0" w:lastRow="0" w:firstColumn="0" w:lastColumn="0" w:oddVBand="0" w:evenVBand="0" w:oddHBand="1" w:evenHBand="0" w:firstRowFirstColumn="0" w:firstRowLastColumn="0" w:lastRowFirstColumn="0" w:lastRowLastColumn="0"/>
+              <w:rPr/>
+            </w:pPr>
+            <w:r>
+              <w:rPr/>
+              <w:t>155</w:t>
+            </w:r>
+          </w:p>
+        </w:tc>
+        <w:tc>
+          <w:tcPr>
+            <w:tcW w:w="4697" w:type="dxa"/>
+            <w:tcBorders>
+              <w:top w:val="nil"/>
+              <w:left w:val="nil"/>
+              <w:bottom w:val="nil"/>
+              <w:right w:val="nil"/>
+              <w:insideH w:val="nil"/>
+              <w:insideV w:val="nil"/>
+            </w:tcBorders>
+            <w:shd w:fill="auto" w:val="clear"/>
+          </w:tcPr>
+          <w:p>
+            <w:pPr>
+              <w:pStyle w:val="Normal"/>
+              <w:spacing w:lineRule="auto" w:line="240" w:before="0" w:after="0"/>
+              <w:cnfStyle w:val="000000100000" w:firstRow="0" w:lastRow="0" w:firstColumn="0" w:lastColumn="0" w:oddVBand="0" w:evenVBand="0" w:oddHBand="1" w:evenHBand="0" w:firstRowFirstColumn="0" w:firstRowLastColumn="0" w:lastRowFirstColumn="0" w:lastRowLastColumn="0"/>
+              <w:rPr/>
+            </w:pPr>
+            <w:r>
+              <w:rPr/>
+              <w:t>Update to layout of both tunes for readability.  Fix second last bar of both parts of “Rowed up in a Dory”.  Remove “I” from the title.</w:t>
+            </w:r>
+          </w:p>
+        </w:tc>
+        <w:tc>
+          <w:tcPr>
+            <w:tcW w:w="1803" w:type="dxa"/>
+            <w:tcBorders>
+              <w:top w:val="nil"/>
+              <w:left w:val="nil"/>
+              <w:bottom w:val="nil"/>
+              <w:insideH w:val="nil"/>
+            </w:tcBorders>
+            <w:shd w:fill="auto" w:val="clear"/>
+          </w:tcPr>
+          <w:p>
+            <w:pPr>
+              <w:pStyle w:val="Normal"/>
+              <w:spacing w:lineRule="auto" w:line="240" w:before="0" w:after="0"/>
+              <w:cnfStyle w:val="000000100000" w:firstRow="0" w:lastRow="0" w:firstColumn="0" w:lastColumn="0" w:oddVBand="0" w:evenVBand="0" w:oddHBand="1" w:evenHBand="0" w:firstRowFirstColumn="0" w:firstRowLastColumn="0" w:lastRowFirstColumn="0" w:lastRowLastColumn="0"/>
+              <w:rPr/>
+            </w:pPr>
             <w:r>
               <w:rPr>
                 <w:rFonts w:eastAsia="Calibri" w:cs="" w:cstheme="minorBidi" w:eastAsiaTheme="minorHAnsi"/>
@@ -1216,7 +1158,6 @@
               </w:rPr>
               <w:t>Robin Park, CCJ</w:t>
             </w:r>
-            <w:bookmarkEnd w:id="1"/>
           </w:p>
         </w:tc>
       </w:tr>
@@ -1263,7 +1204,7 @@
                 <w:szCs w:val="22"/>
                 <w:lang w:val="en-CA" w:eastAsia="en-US" w:bidi="ar-SA"/>
               </w:rPr>
-              <w:t>10-Sep-2019</w:t>
+              <w:t>14-Sep-2019</w:t>
             </w:r>
           </w:p>
         </w:tc>
@@ -1349,114 +1290,115 @@
                 <w:szCs w:val="22"/>
                 <w:lang w:val="en-CA" w:eastAsia="en-US" w:bidi="ar-SA"/>
               </w:rPr>
-              <w:t>I Rowed up in a Dory</w:t>
-            </w:r>
-          </w:p>
-        </w:tc>
-        <w:tc>
-          <w:tcPr>
-            <w:tcW w:w="720" w:type="dxa"/>
-            <w:tcBorders>
-              <w:top w:val="nil"/>
-              <w:left w:val="nil"/>
-              <w:bottom w:val="nil"/>
-              <w:right w:val="nil"/>
-              <w:insideH w:val="nil"/>
-              <w:insideV w:val="nil"/>
-            </w:tcBorders>
-            <w:shd w:fill="auto" w:val="clear"/>
-          </w:tcPr>
-          <w:p>
-            <w:pPr>
-              <w:pStyle w:val="Normal"/>
-              <w:spacing w:lineRule="auto" w:line="240" w:before="0" w:after="0"/>
-              <w:cnfStyle w:val="000000100000" w:firstRow="0" w:lastRow="0" w:firstColumn="0" w:lastColumn="0" w:oddVBand="0" w:evenVBand="0" w:oddHBand="1" w:evenHBand="0" w:firstRowFirstColumn="0" w:firstRowLastColumn="0" w:lastRowFirstColumn="0" w:lastRowLastColumn="0"/>
-              <w:rPr>
-                <w:rFonts w:ascii="Calibri" w:hAnsi="Calibri" w:eastAsia="Calibri" w:cs="" w:asciiTheme="minorHAnsi" w:cstheme="minorBidi" w:eastAsiaTheme="minorHAnsi" w:hAnsiTheme="minorHAnsi"/>
-                <w:b w:val="false"/>
-                <w:b w:val="false"/>
-                <w:color w:val="auto"/>
-                <w:kern w:val="0"/>
-                <w:sz w:val="22"/>
-                <w:szCs w:val="22"/>
-                <w:lang w:val="en-CA" w:eastAsia="en-US" w:bidi="ar-SA"/>
-              </w:rPr>
-            </w:pPr>
-            <w:r>
-              <w:rPr>
-                <w:rFonts w:eastAsia="Calibri" w:cs="" w:cstheme="minorBidi" w:eastAsiaTheme="minorHAnsi"/>
-                <w:b w:val="false"/>
-                <w:color w:val="auto"/>
-                <w:kern w:val="0"/>
-                <w:sz w:val="22"/>
-                <w:szCs w:val="22"/>
-                <w:lang w:val="en-CA" w:eastAsia="en-US" w:bidi="ar-SA"/>
-              </w:rPr>
-              <w:t>155</w:t>
-            </w:r>
-          </w:p>
-        </w:tc>
-        <w:tc>
-          <w:tcPr>
-            <w:tcW w:w="4950" w:type="dxa"/>
-            <w:tcBorders>
-              <w:top w:val="nil"/>
-              <w:left w:val="nil"/>
-              <w:bottom w:val="nil"/>
-              <w:right w:val="nil"/>
-              <w:insideH w:val="nil"/>
-              <w:insideV w:val="nil"/>
-            </w:tcBorders>
-            <w:shd w:fill="auto" w:val="clear"/>
-          </w:tcPr>
-          <w:p>
-            <w:pPr>
-              <w:pStyle w:val="Normal"/>
-              <w:spacing w:lineRule="auto" w:line="240" w:before="0" w:after="0"/>
-              <w:cnfStyle w:val="000000100000" w:firstRow="0" w:lastRow="0" w:firstColumn="0" w:lastColumn="0" w:oddVBand="0" w:evenVBand="0" w:oddHBand="1" w:evenHBand="0" w:firstRowFirstColumn="0" w:firstRowLastColumn="0" w:lastRowFirstColumn="0" w:lastRowLastColumn="0"/>
-              <w:rPr/>
-            </w:pPr>
-            <w:r>
-              <w:rPr>
-                <w:rFonts w:eastAsia="Calibri" w:cs="" w:cstheme="minorBidi" w:eastAsiaTheme="minorHAnsi"/>
-                <w:b w:val="false"/>
-                <w:color w:val="auto"/>
-                <w:kern w:val="0"/>
-                <w:sz w:val="22"/>
-                <w:szCs w:val="22"/>
-                <w:lang w:val="en-CA" w:eastAsia="en-US" w:bidi="ar-SA"/>
-              </w:rPr>
-              <w:t>Add the tune.  It goes well with Mussels in the Corner.</w:t>
-            </w:r>
-          </w:p>
-        </w:tc>
-        <w:tc>
-          <w:tcPr>
-            <w:tcW w:w="1798" w:type="dxa"/>
-            <w:tcBorders>
-              <w:top w:val="nil"/>
-              <w:left w:val="nil"/>
-              <w:bottom w:val="nil"/>
-              <w:insideH w:val="nil"/>
-            </w:tcBorders>
-            <w:shd w:fill="auto" w:val="clear"/>
-          </w:tcPr>
-          <w:p>
-            <w:pPr>
-              <w:pStyle w:val="Normal"/>
-              <w:spacing w:lineRule="auto" w:line="240" w:before="0" w:after="0"/>
-              <w:cnfStyle w:val="000000100000" w:firstRow="0" w:lastRow="0" w:firstColumn="0" w:lastColumn="0" w:oddVBand="0" w:evenVBand="0" w:oddHBand="1" w:evenHBand="0" w:firstRowFirstColumn="0" w:firstRowLastColumn="0" w:lastRowFirstColumn="0" w:lastRowLastColumn="0"/>
-              <w:rPr>
-                <w:rFonts w:ascii="Calibri" w:hAnsi="Calibri" w:eastAsia="Calibri" w:cs="" w:asciiTheme="minorHAnsi" w:cstheme="minorBidi" w:eastAsiaTheme="minorHAnsi" w:hAnsiTheme="minorHAnsi"/>
-                <w:b w:val="false"/>
-                <w:b w:val="false"/>
-                <w:color w:val="auto"/>
-                <w:kern w:val="0"/>
-                <w:sz w:val="22"/>
-                <w:szCs w:val="22"/>
-                <w:lang w:val="en-CA" w:eastAsia="en-US" w:bidi="ar-SA"/>
-              </w:rPr>
-            </w:pPr>
+              <w:t>Reel de Montreal</w:t>
+            </w:r>
+          </w:p>
+        </w:tc>
+        <w:tc>
+          <w:tcPr>
+            <w:tcW w:w="973" w:type="dxa"/>
+            <w:tcBorders>
+              <w:top w:val="nil"/>
+              <w:left w:val="nil"/>
+              <w:bottom w:val="nil"/>
+              <w:right w:val="nil"/>
+              <w:insideH w:val="nil"/>
+              <w:insideV w:val="nil"/>
+            </w:tcBorders>
+            <w:shd w:fill="auto" w:val="clear"/>
+          </w:tcPr>
+          <w:p>
+            <w:pPr>
+              <w:pStyle w:val="Normal"/>
+              <w:spacing w:lineRule="auto" w:line="240" w:before="0" w:after="0"/>
+              <w:cnfStyle w:val="000000100000" w:firstRow="0" w:lastRow="0" w:firstColumn="0" w:lastColumn="0" w:oddVBand="0" w:evenVBand="0" w:oddHBand="1" w:evenHBand="0" w:firstRowFirstColumn="0" w:firstRowLastColumn="0" w:lastRowFirstColumn="0" w:lastRowLastColumn="0"/>
+              <w:rPr>
+                <w:rFonts w:ascii="Calibri" w:hAnsi="Calibri" w:eastAsia="Calibri" w:cs="" w:asciiTheme="minorHAnsi" w:cstheme="minorBidi" w:eastAsiaTheme="minorHAnsi" w:hAnsiTheme="minorHAnsi"/>
+                <w:b w:val="false"/>
+                <w:b w:val="false"/>
+                <w:color w:val="auto"/>
+                <w:kern w:val="0"/>
+                <w:sz w:val="22"/>
+                <w:szCs w:val="22"/>
+                <w:lang w:val="en-CA" w:eastAsia="en-US" w:bidi="ar-SA"/>
+              </w:rPr>
+            </w:pPr>
+            <w:r>
+              <w:rPr>
+                <w:rFonts w:eastAsia="Calibri" w:cs="" w:cstheme="minorBidi" w:eastAsiaTheme="minorHAnsi"/>
+                <w:b w:val="false"/>
+                <w:color w:val="auto"/>
+                <w:kern w:val="0"/>
+                <w:sz w:val="22"/>
+                <w:szCs w:val="22"/>
+                <w:lang w:val="en-CA" w:eastAsia="en-US" w:bidi="ar-SA"/>
+              </w:rPr>
+              <w:t>171</w:t>
+            </w:r>
+          </w:p>
+        </w:tc>
+        <w:tc>
+          <w:tcPr>
+            <w:tcW w:w="4697" w:type="dxa"/>
+            <w:tcBorders>
+              <w:top w:val="nil"/>
+              <w:left w:val="nil"/>
+              <w:bottom w:val="nil"/>
+              <w:right w:val="nil"/>
+              <w:insideH w:val="nil"/>
+              <w:insideV w:val="nil"/>
+            </w:tcBorders>
+            <w:shd w:fill="auto" w:val="clear"/>
+          </w:tcPr>
+          <w:p>
+            <w:pPr>
+              <w:pStyle w:val="Normal"/>
+              <w:spacing w:lineRule="auto" w:line="240" w:before="0" w:after="0"/>
+              <w:cnfStyle w:val="000000100000" w:firstRow="0" w:lastRow="0" w:firstColumn="0" w:lastColumn="0" w:oddVBand="0" w:evenVBand="0" w:oddHBand="1" w:evenHBand="0" w:firstRowFirstColumn="0" w:firstRowLastColumn="0" w:lastRowFirstColumn="0" w:lastRowLastColumn="0"/>
+              <w:rPr/>
+            </w:pPr>
+            <w:r>
+              <w:rPr>
+                <w:rFonts w:eastAsia="Calibri" w:cs="" w:cstheme="minorBidi" w:eastAsiaTheme="minorHAnsi"/>
+                <w:b w:val="false"/>
+                <w:color w:val="auto"/>
+                <w:kern w:val="0"/>
+                <w:sz w:val="22"/>
+                <w:szCs w:val="22"/>
+                <w:lang w:val="en-CA" w:eastAsia="en-US" w:bidi="ar-SA"/>
+              </w:rPr>
+              <w:t>Change primary title to “Sherbrooke Reel”.  Remove note about composition.</w:t>
+            </w:r>
+          </w:p>
+        </w:tc>
+        <w:tc>
+          <w:tcPr>
+            <w:tcW w:w="1803" w:type="dxa"/>
+            <w:tcBorders>
+              <w:top w:val="nil"/>
+              <w:left w:val="nil"/>
+              <w:bottom w:val="nil"/>
+              <w:insideH w:val="nil"/>
+            </w:tcBorders>
+            <w:shd w:fill="auto" w:val="clear"/>
+          </w:tcPr>
+          <w:p>
+            <w:pPr>
+              <w:pStyle w:val="Normal"/>
+              <w:spacing w:lineRule="auto" w:line="240" w:before="0" w:after="0"/>
+              <w:cnfStyle w:val="000000100000" w:firstRow="0" w:lastRow="0" w:firstColumn="0" w:lastColumn="0" w:oddVBand="0" w:evenVBand="0" w:oddHBand="1" w:evenHBand="0" w:firstRowFirstColumn="0" w:firstRowLastColumn="0" w:lastRowFirstColumn="0" w:lastRowLastColumn="0"/>
+              <w:rPr>
+                <w:rFonts w:ascii="Calibri" w:hAnsi="Calibri" w:eastAsia="Calibri" w:cs="" w:asciiTheme="minorHAnsi" w:cstheme="minorBidi" w:eastAsiaTheme="minorHAnsi" w:hAnsiTheme="minorHAnsi"/>
+                <w:b w:val="false"/>
+                <w:b w:val="false"/>
+                <w:color w:val="auto"/>
+                <w:kern w:val="0"/>
+                <w:sz w:val="22"/>
+                <w:szCs w:val="22"/>
+                <w:lang w:val="en-CA" w:eastAsia="en-US" w:bidi="ar-SA"/>
+              </w:rPr>
+            </w:pPr>
+            <w:bookmarkStart w:id="2" w:name="__DdeLink__633_1204172888"/>
             <w:r>
               <w:rPr>
                 <w:rFonts w:eastAsia="Calibri" w:cs="" w:cstheme="minorBidi" w:eastAsiaTheme="minorHAnsi"/>
@@ -1469,6 +1411,7 @@
               </w:rPr>
               <w:t>Robin Park, CCJ</w:t>
             </w:r>
+            <w:bookmarkEnd w:id="2"/>
           </w:p>
         </w:tc>
       </w:tr>
@@ -1601,90 +1544,90 @@
                 <w:szCs w:val="22"/>
                 <w:lang w:val="en-CA" w:eastAsia="en-US" w:bidi="ar-SA"/>
               </w:rPr>
-              <w:t>Swinging on the Gate</w:t>
-            </w:r>
-          </w:p>
-        </w:tc>
-        <w:tc>
-          <w:tcPr>
-            <w:tcW w:w="720" w:type="dxa"/>
-            <w:tcBorders>
-              <w:top w:val="nil"/>
-              <w:left w:val="nil"/>
-              <w:bottom w:val="nil"/>
-              <w:right w:val="nil"/>
-              <w:insideH w:val="nil"/>
-              <w:insideV w:val="nil"/>
-            </w:tcBorders>
-            <w:shd w:fill="auto" w:val="clear"/>
-          </w:tcPr>
-          <w:p>
-            <w:pPr>
-              <w:pStyle w:val="Normal"/>
-              <w:spacing w:lineRule="auto" w:line="240" w:before="0" w:after="0"/>
-              <w:cnfStyle w:val="000000100000" w:firstRow="0" w:lastRow="0" w:firstColumn="0" w:lastColumn="0" w:oddVBand="0" w:evenVBand="0" w:oddHBand="1" w:evenHBand="0" w:firstRowFirstColumn="0" w:firstRowLastColumn="0" w:lastRowFirstColumn="0" w:lastRowLastColumn="0"/>
-              <w:rPr>
-                <w:rFonts w:ascii="Calibri" w:hAnsi="Calibri" w:eastAsia="Calibri" w:cs="" w:asciiTheme="minorHAnsi" w:cstheme="minorBidi" w:eastAsiaTheme="minorHAnsi" w:hAnsiTheme="minorHAnsi"/>
-                <w:b w:val="false"/>
-                <w:b w:val="false"/>
-                <w:color w:val="auto"/>
-                <w:kern w:val="0"/>
-                <w:sz w:val="22"/>
-                <w:szCs w:val="22"/>
-                <w:lang w:val="en-CA" w:eastAsia="en-US" w:bidi="ar-SA"/>
-              </w:rPr>
-            </w:pPr>
-            <w:r>
-              <w:rPr>
-                <w:rFonts w:eastAsia="Calibri" w:cs="" w:cstheme="minorBidi" w:eastAsiaTheme="minorHAnsi"/>
-                <w:b w:val="false"/>
-                <w:color w:val="auto"/>
-                <w:kern w:val="0"/>
-                <w:sz w:val="22"/>
-                <w:szCs w:val="22"/>
-                <w:lang w:val="en-CA" w:eastAsia="en-US" w:bidi="ar-SA"/>
-              </w:rPr>
-              <w:t>128</w:t>
-            </w:r>
-          </w:p>
-        </w:tc>
-        <w:tc>
-          <w:tcPr>
-            <w:tcW w:w="4950" w:type="dxa"/>
-            <w:tcBorders>
-              <w:top w:val="nil"/>
-              <w:left w:val="nil"/>
-              <w:bottom w:val="nil"/>
-              <w:right w:val="nil"/>
-              <w:insideH w:val="nil"/>
-              <w:insideV w:val="nil"/>
-            </w:tcBorders>
-            <w:shd w:fill="auto" w:val="clear"/>
-          </w:tcPr>
-          <w:p>
-            <w:pPr>
-              <w:pStyle w:val="Normal"/>
-              <w:spacing w:lineRule="auto" w:line="240" w:before="0" w:after="0"/>
-              <w:cnfStyle w:val="000000100000" w:firstRow="0" w:lastRow="0" w:firstColumn="0" w:lastColumn="0" w:oddVBand="0" w:evenVBand="0" w:oddHBand="1" w:evenHBand="0" w:firstRowFirstColumn="0" w:firstRowLastColumn="0" w:lastRowFirstColumn="0" w:lastRowLastColumn="0"/>
-              <w:rPr/>
-            </w:pPr>
-            <w:r>
-              <w:rPr>
-                <w:rFonts w:eastAsia="Calibri" w:cs="" w:cstheme="minorBidi" w:eastAsiaTheme="minorHAnsi"/>
-                <w:b w:val="false"/>
-                <w:color w:val="auto"/>
-                <w:kern w:val="0"/>
-                <w:sz w:val="22"/>
-                <w:szCs w:val="22"/>
-                <w:lang w:val="en-CA" w:eastAsia="en-US" w:bidi="ar-SA"/>
-              </w:rPr>
-              <w:t>Fix first note</w:t>
-            </w:r>
-          </w:p>
-        </w:tc>
-        <w:tc>
-          <w:tcPr>
-            <w:tcW w:w="1798" w:type="dxa"/>
+              <w:t>I Rowed up in a Dory</w:t>
+            </w:r>
+          </w:p>
+        </w:tc>
+        <w:tc>
+          <w:tcPr>
+            <w:tcW w:w="973" w:type="dxa"/>
+            <w:tcBorders>
+              <w:top w:val="nil"/>
+              <w:left w:val="nil"/>
+              <w:bottom w:val="nil"/>
+              <w:right w:val="nil"/>
+              <w:insideH w:val="nil"/>
+              <w:insideV w:val="nil"/>
+            </w:tcBorders>
+            <w:shd w:fill="auto" w:val="clear"/>
+          </w:tcPr>
+          <w:p>
+            <w:pPr>
+              <w:pStyle w:val="Normal"/>
+              <w:spacing w:lineRule="auto" w:line="240" w:before="0" w:after="0"/>
+              <w:cnfStyle w:val="000000100000" w:firstRow="0" w:lastRow="0" w:firstColumn="0" w:lastColumn="0" w:oddVBand="0" w:evenVBand="0" w:oddHBand="1" w:evenHBand="0" w:firstRowFirstColumn="0" w:firstRowLastColumn="0" w:lastRowFirstColumn="0" w:lastRowLastColumn="0"/>
+              <w:rPr>
+                <w:rFonts w:ascii="Calibri" w:hAnsi="Calibri" w:eastAsia="Calibri" w:cs="" w:asciiTheme="minorHAnsi" w:cstheme="minorBidi" w:eastAsiaTheme="minorHAnsi" w:hAnsiTheme="minorHAnsi"/>
+                <w:b w:val="false"/>
+                <w:b w:val="false"/>
+                <w:color w:val="auto"/>
+                <w:kern w:val="0"/>
+                <w:sz w:val="22"/>
+                <w:szCs w:val="22"/>
+                <w:lang w:val="en-CA" w:eastAsia="en-US" w:bidi="ar-SA"/>
+              </w:rPr>
+            </w:pPr>
+            <w:r>
+              <w:rPr>
+                <w:rFonts w:eastAsia="Calibri" w:cs="" w:cstheme="minorBidi" w:eastAsiaTheme="minorHAnsi"/>
+                <w:b w:val="false"/>
+                <w:color w:val="auto"/>
+                <w:kern w:val="0"/>
+                <w:sz w:val="22"/>
+                <w:szCs w:val="22"/>
+                <w:lang w:val="en-CA" w:eastAsia="en-US" w:bidi="ar-SA"/>
+              </w:rPr>
+              <w:t>155</w:t>
+            </w:r>
+          </w:p>
+        </w:tc>
+        <w:tc>
+          <w:tcPr>
+            <w:tcW w:w="4697" w:type="dxa"/>
+            <w:tcBorders>
+              <w:top w:val="nil"/>
+              <w:left w:val="nil"/>
+              <w:bottom w:val="nil"/>
+              <w:right w:val="nil"/>
+              <w:insideH w:val="nil"/>
+              <w:insideV w:val="nil"/>
+            </w:tcBorders>
+            <w:shd w:fill="auto" w:val="clear"/>
+          </w:tcPr>
+          <w:p>
+            <w:pPr>
+              <w:pStyle w:val="Normal"/>
+              <w:spacing w:lineRule="auto" w:line="240" w:before="0" w:after="0"/>
+              <w:cnfStyle w:val="000000100000" w:firstRow="0" w:lastRow="0" w:firstColumn="0" w:lastColumn="0" w:oddVBand="0" w:evenVBand="0" w:oddHBand="1" w:evenHBand="0" w:firstRowFirstColumn="0" w:firstRowLastColumn="0" w:lastRowFirstColumn="0" w:lastRowLastColumn="0"/>
+              <w:rPr/>
+            </w:pPr>
+            <w:r>
+              <w:rPr>
+                <w:rFonts w:eastAsia="Calibri" w:cs="" w:cstheme="minorBidi" w:eastAsiaTheme="minorHAnsi"/>
+                <w:b w:val="false"/>
+                <w:color w:val="auto"/>
+                <w:kern w:val="0"/>
+                <w:sz w:val="22"/>
+                <w:szCs w:val="22"/>
+                <w:lang w:val="en-CA" w:eastAsia="en-US" w:bidi="ar-SA"/>
+              </w:rPr>
+              <w:t>Add the tune.  It goes well with Mussels in the Corner.</w:t>
+            </w:r>
+          </w:p>
+        </w:tc>
+        <w:tc>
+          <w:tcPr>
+            <w:tcW w:w="1803" w:type="dxa"/>
             <w:tcBorders>
               <w:top w:val="nil"/>
               <w:left w:val="nil"/>
@@ -1853,90 +1796,90 @@
                 <w:szCs w:val="22"/>
                 <w:lang w:val="en-CA" w:eastAsia="en-US" w:bidi="ar-SA"/>
               </w:rPr>
-              <w:t>Dancing with Mrs White</w:t>
-            </w:r>
-          </w:p>
-        </w:tc>
-        <w:tc>
-          <w:tcPr>
-            <w:tcW w:w="720" w:type="dxa"/>
-            <w:tcBorders>
-              <w:top w:val="nil"/>
-              <w:left w:val="nil"/>
-              <w:bottom w:val="nil"/>
-              <w:right w:val="nil"/>
-              <w:insideH w:val="nil"/>
-              <w:insideV w:val="nil"/>
-            </w:tcBorders>
-            <w:shd w:fill="auto" w:val="clear"/>
-          </w:tcPr>
-          <w:p>
-            <w:pPr>
-              <w:pStyle w:val="Normal"/>
-              <w:spacing w:lineRule="auto" w:line="240" w:before="0" w:after="0"/>
-              <w:cnfStyle w:val="000000100000" w:firstRow="0" w:lastRow="0" w:firstColumn="0" w:lastColumn="0" w:oddVBand="0" w:evenVBand="0" w:oddHBand="1" w:evenHBand="0" w:firstRowFirstColumn="0" w:firstRowLastColumn="0" w:lastRowFirstColumn="0" w:lastRowLastColumn="0"/>
-              <w:rPr>
-                <w:rFonts w:ascii="Calibri" w:hAnsi="Calibri" w:eastAsia="Calibri" w:cs="" w:asciiTheme="minorHAnsi" w:cstheme="minorBidi" w:eastAsiaTheme="minorHAnsi" w:hAnsiTheme="minorHAnsi"/>
-                <w:b w:val="false"/>
-                <w:b w:val="false"/>
-                <w:color w:val="auto"/>
-                <w:kern w:val="0"/>
-                <w:sz w:val="22"/>
-                <w:szCs w:val="22"/>
-                <w:lang w:val="en-CA" w:eastAsia="en-US" w:bidi="ar-SA"/>
-              </w:rPr>
-            </w:pPr>
-            <w:r>
-              <w:rPr>
-                <w:rFonts w:eastAsia="Calibri" w:cs="" w:cstheme="minorBidi" w:eastAsiaTheme="minorHAnsi"/>
-                <w:b w:val="false"/>
-                <w:color w:val="auto"/>
-                <w:kern w:val="0"/>
-                <w:sz w:val="22"/>
-                <w:szCs w:val="22"/>
-                <w:lang w:val="en-CA" w:eastAsia="en-US" w:bidi="ar-SA"/>
-              </w:rPr>
-              <w:t>110</w:t>
-            </w:r>
-          </w:p>
-        </w:tc>
-        <w:tc>
-          <w:tcPr>
-            <w:tcW w:w="4950" w:type="dxa"/>
-            <w:tcBorders>
-              <w:top w:val="nil"/>
-              <w:left w:val="nil"/>
-              <w:bottom w:val="nil"/>
-              <w:right w:val="nil"/>
-              <w:insideH w:val="nil"/>
-              <w:insideV w:val="nil"/>
-            </w:tcBorders>
-            <w:shd w:fill="auto" w:val="clear"/>
-          </w:tcPr>
-          <w:p>
-            <w:pPr>
-              <w:pStyle w:val="Normal"/>
-              <w:spacing w:lineRule="auto" w:line="240" w:before="0" w:after="0"/>
-              <w:cnfStyle w:val="000000100000" w:firstRow="0" w:lastRow="0" w:firstColumn="0" w:lastColumn="0" w:oddVBand="0" w:evenVBand="0" w:oddHBand="1" w:evenHBand="0" w:firstRowFirstColumn="0" w:firstRowLastColumn="0" w:lastRowFirstColumn="0" w:lastRowLastColumn="0"/>
-              <w:rPr/>
-            </w:pPr>
-            <w:r>
-              <w:rPr>
-                <w:rFonts w:eastAsia="Calibri" w:cs="" w:cstheme="minorBidi" w:eastAsiaTheme="minorHAnsi"/>
-                <w:b w:val="false"/>
-                <w:color w:val="auto"/>
-                <w:kern w:val="0"/>
-                <w:sz w:val="22"/>
-                <w:szCs w:val="22"/>
-                <w:lang w:val="en-CA" w:eastAsia="en-US" w:bidi="ar-SA"/>
-              </w:rPr>
-              <w:t>Add “ABABCDCD (with repeats)” to typeset output</w:t>
-            </w:r>
-          </w:p>
-        </w:tc>
-        <w:tc>
-          <w:tcPr>
-            <w:tcW w:w="1798" w:type="dxa"/>
+              <w:t>Swinging on the Gate</w:t>
+            </w:r>
+          </w:p>
+        </w:tc>
+        <w:tc>
+          <w:tcPr>
+            <w:tcW w:w="973" w:type="dxa"/>
+            <w:tcBorders>
+              <w:top w:val="nil"/>
+              <w:left w:val="nil"/>
+              <w:bottom w:val="nil"/>
+              <w:right w:val="nil"/>
+              <w:insideH w:val="nil"/>
+              <w:insideV w:val="nil"/>
+            </w:tcBorders>
+            <w:shd w:fill="auto" w:val="clear"/>
+          </w:tcPr>
+          <w:p>
+            <w:pPr>
+              <w:pStyle w:val="Normal"/>
+              <w:spacing w:lineRule="auto" w:line="240" w:before="0" w:after="0"/>
+              <w:cnfStyle w:val="000000100000" w:firstRow="0" w:lastRow="0" w:firstColumn="0" w:lastColumn="0" w:oddVBand="0" w:evenVBand="0" w:oddHBand="1" w:evenHBand="0" w:firstRowFirstColumn="0" w:firstRowLastColumn="0" w:lastRowFirstColumn="0" w:lastRowLastColumn="0"/>
+              <w:rPr>
+                <w:rFonts w:ascii="Calibri" w:hAnsi="Calibri" w:eastAsia="Calibri" w:cs="" w:asciiTheme="minorHAnsi" w:cstheme="minorBidi" w:eastAsiaTheme="minorHAnsi" w:hAnsiTheme="minorHAnsi"/>
+                <w:b w:val="false"/>
+                <w:b w:val="false"/>
+                <w:color w:val="auto"/>
+                <w:kern w:val="0"/>
+                <w:sz w:val="22"/>
+                <w:szCs w:val="22"/>
+                <w:lang w:val="en-CA" w:eastAsia="en-US" w:bidi="ar-SA"/>
+              </w:rPr>
+            </w:pPr>
+            <w:r>
+              <w:rPr>
+                <w:rFonts w:eastAsia="Calibri" w:cs="" w:cstheme="minorBidi" w:eastAsiaTheme="minorHAnsi"/>
+                <w:b w:val="false"/>
+                <w:color w:val="auto"/>
+                <w:kern w:val="0"/>
+                <w:sz w:val="22"/>
+                <w:szCs w:val="22"/>
+                <w:lang w:val="en-CA" w:eastAsia="en-US" w:bidi="ar-SA"/>
+              </w:rPr>
+              <w:t>128</w:t>
+            </w:r>
+          </w:p>
+        </w:tc>
+        <w:tc>
+          <w:tcPr>
+            <w:tcW w:w="4697" w:type="dxa"/>
+            <w:tcBorders>
+              <w:top w:val="nil"/>
+              <w:left w:val="nil"/>
+              <w:bottom w:val="nil"/>
+              <w:right w:val="nil"/>
+              <w:insideH w:val="nil"/>
+              <w:insideV w:val="nil"/>
+            </w:tcBorders>
+            <w:shd w:fill="auto" w:val="clear"/>
+          </w:tcPr>
+          <w:p>
+            <w:pPr>
+              <w:pStyle w:val="Normal"/>
+              <w:spacing w:lineRule="auto" w:line="240" w:before="0" w:after="0"/>
+              <w:cnfStyle w:val="000000100000" w:firstRow="0" w:lastRow="0" w:firstColumn="0" w:lastColumn="0" w:oddVBand="0" w:evenVBand="0" w:oddHBand="1" w:evenHBand="0" w:firstRowFirstColumn="0" w:firstRowLastColumn="0" w:lastRowFirstColumn="0" w:lastRowLastColumn="0"/>
+              <w:rPr/>
+            </w:pPr>
+            <w:r>
+              <w:rPr>
+                <w:rFonts w:eastAsia="Calibri" w:cs="" w:cstheme="minorBidi" w:eastAsiaTheme="minorHAnsi"/>
+                <w:b w:val="false"/>
+                <w:color w:val="auto"/>
+                <w:kern w:val="0"/>
+                <w:sz w:val="22"/>
+                <w:szCs w:val="22"/>
+                <w:lang w:val="en-CA" w:eastAsia="en-US" w:bidi="ar-SA"/>
+              </w:rPr>
+              <w:t>Fix first note</w:t>
+            </w:r>
+          </w:p>
+        </w:tc>
+        <w:tc>
+          <w:tcPr>
+            <w:tcW w:w="1803" w:type="dxa"/>
             <w:tcBorders>
               <w:top w:val="nil"/>
               <w:left w:val="nil"/>
@@ -2052,20 +1995,18 @@
                 <w:lang w:val="en-CA" w:eastAsia="en-US" w:bidi="ar-SA"/>
               </w:rPr>
             </w:pPr>
-            <w:bookmarkStart w:id="2" w:name="__DdeLink__651_1329645898"/>
-            <w:r>
-              <w:rPr>
-                <w:rFonts w:eastAsia="Calibri" w:cs="" w:cstheme="minorBidi" w:eastAsiaTheme="minorHAnsi"/>
-                <w:b w:val="false"/>
-                <w:color w:val="auto"/>
-                <w:kern w:val="0"/>
-                <w:sz w:val="22"/>
-                <w:szCs w:val="22"/>
-                <w:lang w:val="en-CA" w:eastAsia="en-US" w:bidi="ar-SA"/>
-              </w:rPr>
-              <w:t>OSCJ Vol I</w:t>
-            </w:r>
-            <w:bookmarkEnd w:id="2"/>
+            <w:r>
+              <w:rPr>
+                <w:rFonts w:eastAsia="Calibri" w:cs="" w:cstheme="minorBidi" w:eastAsiaTheme="minorHAnsi"/>
+                <w:b w:val="false"/>
+                <w:color w:val="auto"/>
+                <w:kern w:val="0"/>
+                <w:sz w:val="22"/>
+                <w:szCs w:val="22"/>
+                <w:lang w:val="en-CA" w:eastAsia="en-US" w:bidi="ar-SA"/>
+              </w:rPr>
+              <w:t>CCJ Addendum I</w:t>
+            </w:r>
           </w:p>
         </w:tc>
         <w:tc>
@@ -2107,90 +2048,90 @@
                 <w:szCs w:val="22"/>
                 <w:lang w:val="en-CA" w:eastAsia="en-US" w:bidi="ar-SA"/>
               </w:rPr>
-              <w:t>Kevin Burke Polka #2</w:t>
-            </w:r>
-          </w:p>
-        </w:tc>
-        <w:tc>
-          <w:tcPr>
-            <w:tcW w:w="720" w:type="dxa"/>
-            <w:tcBorders>
-              <w:top w:val="nil"/>
-              <w:left w:val="nil"/>
-              <w:bottom w:val="nil"/>
-              <w:right w:val="nil"/>
-              <w:insideH w:val="nil"/>
-              <w:insideV w:val="nil"/>
-            </w:tcBorders>
-            <w:shd w:fill="auto" w:val="clear"/>
-          </w:tcPr>
-          <w:p>
-            <w:pPr>
-              <w:pStyle w:val="Normal"/>
-              <w:spacing w:lineRule="auto" w:line="240" w:before="0" w:after="0"/>
-              <w:cnfStyle w:val="000000100000" w:firstRow="0" w:lastRow="0" w:firstColumn="0" w:lastColumn="0" w:oddVBand="0" w:evenVBand="0" w:oddHBand="1" w:evenHBand="0" w:firstRowFirstColumn="0" w:firstRowLastColumn="0" w:lastRowFirstColumn="0" w:lastRowLastColumn="0"/>
-              <w:rPr>
-                <w:rFonts w:ascii="Calibri" w:hAnsi="Calibri" w:eastAsia="Calibri" w:cs="" w:asciiTheme="minorHAnsi" w:cstheme="minorBidi" w:eastAsiaTheme="minorHAnsi" w:hAnsiTheme="minorHAnsi"/>
-                <w:b w:val="false"/>
-                <w:b w:val="false"/>
-                <w:color w:val="auto"/>
-                <w:kern w:val="0"/>
-                <w:sz w:val="22"/>
-                <w:szCs w:val="22"/>
-                <w:lang w:val="en-CA" w:eastAsia="en-US" w:bidi="ar-SA"/>
-              </w:rPr>
-            </w:pPr>
-            <w:r>
-              <w:rPr>
-                <w:rFonts w:eastAsia="Calibri" w:cs="" w:cstheme="minorBidi" w:eastAsiaTheme="minorHAnsi"/>
-                <w:b w:val="false"/>
-                <w:color w:val="auto"/>
-                <w:kern w:val="0"/>
-                <w:sz w:val="22"/>
-                <w:szCs w:val="22"/>
-                <w:lang w:val="en-CA" w:eastAsia="en-US" w:bidi="ar-SA"/>
-              </w:rPr>
-              <w:t>40</w:t>
-            </w:r>
-          </w:p>
-        </w:tc>
-        <w:tc>
-          <w:tcPr>
-            <w:tcW w:w="4950" w:type="dxa"/>
-            <w:tcBorders>
-              <w:top w:val="nil"/>
-              <w:left w:val="nil"/>
-              <w:bottom w:val="nil"/>
-              <w:right w:val="nil"/>
-              <w:insideH w:val="nil"/>
-              <w:insideV w:val="nil"/>
-            </w:tcBorders>
-            <w:shd w:fill="auto" w:val="clear"/>
-          </w:tcPr>
-          <w:p>
-            <w:pPr>
-              <w:pStyle w:val="Normal"/>
-              <w:spacing w:lineRule="auto" w:line="240" w:before="0" w:after="0"/>
-              <w:cnfStyle w:val="000000100000" w:firstRow="0" w:lastRow="0" w:firstColumn="0" w:lastColumn="0" w:oddVBand="0" w:evenVBand="0" w:oddHBand="1" w:evenHBand="0" w:firstRowFirstColumn="0" w:firstRowLastColumn="0" w:lastRowFirstColumn="0" w:lastRowLastColumn="0"/>
-              <w:rPr/>
-            </w:pPr>
-            <w:r>
-              <w:rPr>
-                <w:rFonts w:eastAsia="Calibri" w:cs="" w:cstheme="minorBidi" w:eastAsiaTheme="minorHAnsi"/>
-                <w:b w:val="false"/>
-                <w:color w:val="auto"/>
-                <w:kern w:val="0"/>
-                <w:sz w:val="22"/>
-                <w:szCs w:val="22"/>
-                <w:lang w:val="en-CA" w:eastAsia="en-US" w:bidi="ar-SA"/>
-              </w:rPr>
-              <w:t>Change title to “Ieva’s Polka”</w:t>
-            </w:r>
-          </w:p>
-        </w:tc>
-        <w:tc>
-          <w:tcPr>
-            <w:tcW w:w="1798" w:type="dxa"/>
+              <w:t>Dancing with Mrs White</w:t>
+            </w:r>
+          </w:p>
+        </w:tc>
+        <w:tc>
+          <w:tcPr>
+            <w:tcW w:w="973" w:type="dxa"/>
+            <w:tcBorders>
+              <w:top w:val="nil"/>
+              <w:left w:val="nil"/>
+              <w:bottom w:val="nil"/>
+              <w:right w:val="nil"/>
+              <w:insideH w:val="nil"/>
+              <w:insideV w:val="nil"/>
+            </w:tcBorders>
+            <w:shd w:fill="auto" w:val="clear"/>
+          </w:tcPr>
+          <w:p>
+            <w:pPr>
+              <w:pStyle w:val="Normal"/>
+              <w:spacing w:lineRule="auto" w:line="240" w:before="0" w:after="0"/>
+              <w:cnfStyle w:val="000000100000" w:firstRow="0" w:lastRow="0" w:firstColumn="0" w:lastColumn="0" w:oddVBand="0" w:evenVBand="0" w:oddHBand="1" w:evenHBand="0" w:firstRowFirstColumn="0" w:firstRowLastColumn="0" w:lastRowFirstColumn="0" w:lastRowLastColumn="0"/>
+              <w:rPr>
+                <w:rFonts w:ascii="Calibri" w:hAnsi="Calibri" w:eastAsia="Calibri" w:cs="" w:asciiTheme="minorHAnsi" w:cstheme="minorBidi" w:eastAsiaTheme="minorHAnsi" w:hAnsiTheme="minorHAnsi"/>
+                <w:b w:val="false"/>
+                <w:b w:val="false"/>
+                <w:color w:val="auto"/>
+                <w:kern w:val="0"/>
+                <w:sz w:val="22"/>
+                <w:szCs w:val="22"/>
+                <w:lang w:val="en-CA" w:eastAsia="en-US" w:bidi="ar-SA"/>
+              </w:rPr>
+            </w:pPr>
+            <w:r>
+              <w:rPr>
+                <w:rFonts w:eastAsia="Calibri" w:cs="" w:cstheme="minorBidi" w:eastAsiaTheme="minorHAnsi"/>
+                <w:b w:val="false"/>
+                <w:color w:val="auto"/>
+                <w:kern w:val="0"/>
+                <w:sz w:val="22"/>
+                <w:szCs w:val="22"/>
+                <w:lang w:val="en-CA" w:eastAsia="en-US" w:bidi="ar-SA"/>
+              </w:rPr>
+              <w:t>110</w:t>
+            </w:r>
+          </w:p>
+        </w:tc>
+        <w:tc>
+          <w:tcPr>
+            <w:tcW w:w="4697" w:type="dxa"/>
+            <w:tcBorders>
+              <w:top w:val="nil"/>
+              <w:left w:val="nil"/>
+              <w:bottom w:val="nil"/>
+              <w:right w:val="nil"/>
+              <w:insideH w:val="nil"/>
+              <w:insideV w:val="nil"/>
+            </w:tcBorders>
+            <w:shd w:fill="auto" w:val="clear"/>
+          </w:tcPr>
+          <w:p>
+            <w:pPr>
+              <w:pStyle w:val="Normal"/>
+              <w:spacing w:lineRule="auto" w:line="240" w:before="0" w:after="0"/>
+              <w:cnfStyle w:val="000000100000" w:firstRow="0" w:lastRow="0" w:firstColumn="0" w:lastColumn="0" w:oddVBand="0" w:evenVBand="0" w:oddHBand="1" w:evenHBand="0" w:firstRowFirstColumn="0" w:firstRowLastColumn="0" w:lastRowFirstColumn="0" w:lastRowLastColumn="0"/>
+              <w:rPr/>
+            </w:pPr>
+            <w:r>
+              <w:rPr>
+                <w:rFonts w:eastAsia="Calibri" w:cs="" w:cstheme="minorBidi" w:eastAsiaTheme="minorHAnsi"/>
+                <w:b w:val="false"/>
+                <w:color w:val="auto"/>
+                <w:kern w:val="0"/>
+                <w:sz w:val="22"/>
+                <w:szCs w:val="22"/>
+                <w:lang w:val="en-CA" w:eastAsia="en-US" w:bidi="ar-SA"/>
+              </w:rPr>
+              <w:t>Add “ABABCDCD (with repeats)” to typeset output</w:t>
+            </w:r>
+          </w:p>
+        </w:tc>
+        <w:tc>
+          <w:tcPr>
+            <w:tcW w:w="1803" w:type="dxa"/>
             <w:tcBorders>
               <w:top w:val="nil"/>
               <w:left w:val="nil"/>
@@ -2266,7 +2207,7 @@
               <w:rPr>
                 <w:rFonts w:eastAsia="Calibri" w:cs="" w:cstheme="minorBidi" w:eastAsiaTheme="minorHAnsi"/>
                 <w:b w:val="false"/>
-                <w:bCs w:val="false"/>
+                <w:bCs/>
                 <w:color w:val="auto"/>
                 <w:kern w:val="0"/>
                 <w:sz w:val="22"/>
@@ -2306,18 +2247,20 @@
                 <w:lang w:val="en-CA" w:eastAsia="en-US" w:bidi="ar-SA"/>
               </w:rPr>
             </w:pPr>
-            <w:r>
-              <w:rPr>
-                <w:rFonts w:eastAsia="Calibri" w:cs="" w:cstheme="minorBidi" w:eastAsiaTheme="minorHAnsi"/>
-                <w:b w:val="false"/>
-                <w:color w:val="auto"/>
-                <w:kern w:val="0"/>
-                <w:sz w:val="22"/>
-                <w:szCs w:val="22"/>
-                <w:lang w:val="en-CA" w:eastAsia="en-US" w:bidi="ar-SA"/>
-              </w:rPr>
-              <w:t>All, Index</w:t>
-            </w:r>
+            <w:bookmarkStart w:id="3" w:name="__DdeLink__651_1329645898"/>
+            <w:r>
+              <w:rPr>
+                <w:rFonts w:eastAsia="Calibri" w:cs="" w:cstheme="minorBidi" w:eastAsiaTheme="minorHAnsi"/>
+                <w:b w:val="false"/>
+                <w:color w:val="auto"/>
+                <w:kern w:val="0"/>
+                <w:sz w:val="22"/>
+                <w:szCs w:val="22"/>
+                <w:lang w:val="en-CA" w:eastAsia="en-US" w:bidi="ar-SA"/>
+              </w:rPr>
+              <w:t>OSCJ Vol I</w:t>
+            </w:r>
+            <w:bookmarkEnd w:id="3"/>
           </w:p>
         </w:tc>
         <w:tc>
@@ -2359,89 +2302,90 @@
                 <w:szCs w:val="22"/>
                 <w:lang w:val="en-CA" w:eastAsia="en-US" w:bidi="ar-SA"/>
               </w:rPr>
-              <w:t>Many</w:t>
-            </w:r>
-          </w:p>
-        </w:tc>
-        <w:tc>
-          <w:tcPr>
-            <w:tcW w:w="720" w:type="dxa"/>
-            <w:tcBorders>
-              <w:top w:val="nil"/>
-              <w:left w:val="nil"/>
-              <w:bottom w:val="nil"/>
-              <w:right w:val="nil"/>
-              <w:insideH w:val="nil"/>
-              <w:insideV w:val="nil"/>
-            </w:tcBorders>
-            <w:shd w:fill="auto" w:val="clear"/>
-          </w:tcPr>
-          <w:p>
-            <w:pPr>
-              <w:pStyle w:val="Normal"/>
-              <w:spacing w:lineRule="auto" w:line="240" w:before="0" w:after="0"/>
-              <w:cnfStyle w:val="000000100000" w:firstRow="0" w:lastRow="0" w:firstColumn="0" w:lastColumn="0" w:oddVBand="0" w:evenVBand="0" w:oddHBand="1" w:evenHBand="0" w:firstRowFirstColumn="0" w:firstRowLastColumn="0" w:lastRowFirstColumn="0" w:lastRowLastColumn="0"/>
-              <w:rPr>
-                <w:rFonts w:ascii="Calibri" w:hAnsi="Calibri" w:eastAsia="Calibri" w:cs="" w:asciiTheme="minorHAnsi" w:cstheme="minorBidi" w:eastAsiaTheme="minorHAnsi" w:hAnsiTheme="minorHAnsi"/>
-                <w:b w:val="false"/>
-                <w:b w:val="false"/>
-                <w:color w:val="auto"/>
-                <w:kern w:val="0"/>
-                <w:sz w:val="22"/>
-                <w:szCs w:val="22"/>
-                <w:lang w:val="en-CA" w:eastAsia="en-US" w:bidi="ar-SA"/>
-              </w:rPr>
-            </w:pPr>
-            <w:r>
-              <w:rPr>
-                <w:rFonts w:eastAsia="Calibri" w:cs="" w:cstheme="minorBidi" w:eastAsiaTheme="minorHAnsi"/>
-                <w:b w:val="false"/>
-                <w:color w:val="auto"/>
-                <w:kern w:val="0"/>
-                <w:sz w:val="22"/>
-                <w:szCs w:val="22"/>
-                <w:lang w:val="en-CA" w:eastAsia="en-US" w:bidi="ar-SA"/>
-              </w:rPr>
-            </w:r>
-          </w:p>
-        </w:tc>
-        <w:tc>
-          <w:tcPr>
-            <w:tcW w:w="4950" w:type="dxa"/>
-            <w:tcBorders>
-              <w:top w:val="nil"/>
-              <w:left w:val="nil"/>
-              <w:bottom w:val="nil"/>
-              <w:right w:val="nil"/>
-              <w:insideH w:val="nil"/>
-              <w:insideV w:val="nil"/>
-            </w:tcBorders>
-            <w:shd w:fill="auto" w:val="clear"/>
-          </w:tcPr>
-          <w:p>
-            <w:pPr>
-              <w:pStyle w:val="Normal"/>
-              <w:spacing w:lineRule="auto" w:line="240" w:before="0" w:after="0"/>
-              <w:cnfStyle w:val="000000100000" w:firstRow="0" w:lastRow="0" w:firstColumn="0" w:lastColumn="0" w:oddVBand="0" w:evenVBand="0" w:oddHBand="1" w:evenHBand="0" w:firstRowFirstColumn="0" w:firstRowLastColumn="0" w:lastRowFirstColumn="0" w:lastRowLastColumn="0"/>
-              <w:rPr/>
-            </w:pPr>
-            <w:r>
-              <w:rPr>
-                <w:rFonts w:eastAsia="Calibri" w:cs="" w:cstheme="minorBidi" w:eastAsiaTheme="minorHAnsi"/>
-                <w:b w:val="false"/>
-                <w:color w:val="auto"/>
-                <w:kern w:val="0"/>
-                <w:sz w:val="22"/>
-                <w:szCs w:val="22"/>
-                <w:lang w:val="en-CA" w:eastAsia="en-US" w:bidi="ar-SA"/>
-              </w:rPr>
-              <w:t>Clean up the titles of many tunes.  Put alternate titles on separate lines, ensuring consistency of titles for tunes that appear multiple times in the complete book.  Make the index complete.</w:t>
-            </w:r>
-          </w:p>
-        </w:tc>
-        <w:tc>
-          <w:tcPr>
-            <w:tcW w:w="1798" w:type="dxa"/>
+              <w:t>Kevin Burke Polka #2</w:t>
+            </w:r>
+          </w:p>
+        </w:tc>
+        <w:tc>
+          <w:tcPr>
+            <w:tcW w:w="973" w:type="dxa"/>
+            <w:tcBorders>
+              <w:top w:val="nil"/>
+              <w:left w:val="nil"/>
+              <w:bottom w:val="nil"/>
+              <w:right w:val="nil"/>
+              <w:insideH w:val="nil"/>
+              <w:insideV w:val="nil"/>
+            </w:tcBorders>
+            <w:shd w:fill="auto" w:val="clear"/>
+          </w:tcPr>
+          <w:p>
+            <w:pPr>
+              <w:pStyle w:val="Normal"/>
+              <w:spacing w:lineRule="auto" w:line="240" w:before="0" w:after="0"/>
+              <w:cnfStyle w:val="000000100000" w:firstRow="0" w:lastRow="0" w:firstColumn="0" w:lastColumn="0" w:oddVBand="0" w:evenVBand="0" w:oddHBand="1" w:evenHBand="0" w:firstRowFirstColumn="0" w:firstRowLastColumn="0" w:lastRowFirstColumn="0" w:lastRowLastColumn="0"/>
+              <w:rPr>
+                <w:rFonts w:ascii="Calibri" w:hAnsi="Calibri" w:eastAsia="Calibri" w:cs="" w:asciiTheme="minorHAnsi" w:cstheme="minorBidi" w:eastAsiaTheme="minorHAnsi" w:hAnsiTheme="minorHAnsi"/>
+                <w:b w:val="false"/>
+                <w:b w:val="false"/>
+                <w:color w:val="auto"/>
+                <w:kern w:val="0"/>
+                <w:sz w:val="22"/>
+                <w:szCs w:val="22"/>
+                <w:lang w:val="en-CA" w:eastAsia="en-US" w:bidi="ar-SA"/>
+              </w:rPr>
+            </w:pPr>
+            <w:r>
+              <w:rPr>
+                <w:rFonts w:eastAsia="Calibri" w:cs="" w:cstheme="minorBidi" w:eastAsiaTheme="minorHAnsi"/>
+                <w:b w:val="false"/>
+                <w:color w:val="auto"/>
+                <w:kern w:val="0"/>
+                <w:sz w:val="22"/>
+                <w:szCs w:val="22"/>
+                <w:lang w:val="en-CA" w:eastAsia="en-US" w:bidi="ar-SA"/>
+              </w:rPr>
+              <w:t>40</w:t>
+            </w:r>
+          </w:p>
+        </w:tc>
+        <w:tc>
+          <w:tcPr>
+            <w:tcW w:w="4697" w:type="dxa"/>
+            <w:tcBorders>
+              <w:top w:val="nil"/>
+              <w:left w:val="nil"/>
+              <w:bottom w:val="nil"/>
+              <w:right w:val="nil"/>
+              <w:insideH w:val="nil"/>
+              <w:insideV w:val="nil"/>
+            </w:tcBorders>
+            <w:shd w:fill="auto" w:val="clear"/>
+          </w:tcPr>
+          <w:p>
+            <w:pPr>
+              <w:pStyle w:val="Normal"/>
+              <w:spacing w:lineRule="auto" w:line="240" w:before="0" w:after="0"/>
+              <w:cnfStyle w:val="000000100000" w:firstRow="0" w:lastRow="0" w:firstColumn="0" w:lastColumn="0" w:oddVBand="0" w:evenVBand="0" w:oddHBand="1" w:evenHBand="0" w:firstRowFirstColumn="0" w:firstRowLastColumn="0" w:lastRowFirstColumn="0" w:lastRowLastColumn="0"/>
+              <w:rPr/>
+            </w:pPr>
+            <w:r>
+              <w:rPr>
+                <w:rFonts w:eastAsia="Calibri" w:cs="" w:cstheme="minorBidi" w:eastAsiaTheme="minorHAnsi"/>
+                <w:b w:val="false"/>
+                <w:color w:val="auto"/>
+                <w:kern w:val="0"/>
+                <w:sz w:val="22"/>
+                <w:szCs w:val="22"/>
+                <w:lang w:val="en-CA" w:eastAsia="en-US" w:bidi="ar-SA"/>
+              </w:rPr>
+              <w:t>Change title to “Ieva’s Polka”</w:t>
+            </w:r>
+          </w:p>
+        </w:tc>
+        <w:tc>
+          <w:tcPr>
+            <w:tcW w:w="1803" w:type="dxa"/>
             <w:tcBorders>
               <w:top w:val="nil"/>
               <w:left w:val="nil"/>
@@ -2567,7 +2511,7 @@
                 <w:szCs w:val="22"/>
                 <w:lang w:val="en-CA" w:eastAsia="en-US" w:bidi="ar-SA"/>
               </w:rPr>
-              <w:t>All</w:t>
+              <w:t>All, Index</w:t>
             </w:r>
           </w:p>
         </w:tc>
@@ -2610,389 +2554,124 @@
                 <w:szCs w:val="22"/>
                 <w:lang w:val="en-CA" w:eastAsia="en-US" w:bidi="ar-SA"/>
               </w:rPr>
-            </w:r>
-          </w:p>
-        </w:tc>
-        <w:tc>
-          <w:tcPr>
-            <w:tcW w:w="720" w:type="dxa"/>
-            <w:tcBorders>
-              <w:top w:val="nil"/>
-              <w:left w:val="nil"/>
-              <w:bottom w:val="nil"/>
-              <w:right w:val="nil"/>
-              <w:insideH w:val="nil"/>
-              <w:insideV w:val="nil"/>
-            </w:tcBorders>
-            <w:shd w:fill="auto" w:val="clear"/>
-          </w:tcPr>
-          <w:p>
-            <w:pPr>
-              <w:pStyle w:val="Normal"/>
-              <w:spacing w:lineRule="auto" w:line="240" w:before="0" w:after="0"/>
-              <w:cnfStyle w:val="000000100000" w:firstRow="0" w:lastRow="0" w:firstColumn="0" w:lastColumn="0" w:oddVBand="0" w:evenVBand="0" w:oddHBand="1" w:evenHBand="0" w:firstRowFirstColumn="0" w:firstRowLastColumn="0" w:lastRowFirstColumn="0" w:lastRowLastColumn="0"/>
-              <w:rPr>
-                <w:rFonts w:ascii="Calibri" w:hAnsi="Calibri" w:eastAsia="Calibri" w:cs="" w:asciiTheme="minorHAnsi" w:cstheme="minorBidi" w:eastAsiaTheme="minorHAnsi" w:hAnsiTheme="minorHAnsi"/>
-                <w:b w:val="false"/>
-                <w:b w:val="false"/>
-                <w:color w:val="auto"/>
-                <w:kern w:val="0"/>
-                <w:sz w:val="22"/>
-                <w:szCs w:val="22"/>
-                <w:lang w:val="en-CA" w:eastAsia="en-US" w:bidi="ar-SA"/>
-              </w:rPr>
-            </w:pPr>
-            <w:r>
-              <w:rPr>
-                <w:rFonts w:eastAsia="Calibri" w:cs="" w:cstheme="minorBidi" w:eastAsiaTheme="minorHAnsi"/>
-                <w:b w:val="false"/>
-                <w:color w:val="auto"/>
-                <w:kern w:val="0"/>
-                <w:sz w:val="22"/>
-                <w:szCs w:val="22"/>
-                <w:lang w:val="en-CA" w:eastAsia="en-US" w:bidi="ar-SA"/>
-              </w:rPr>
-            </w:r>
-          </w:p>
-        </w:tc>
-        <w:tc>
-          <w:tcPr>
-            <w:tcW w:w="4950" w:type="dxa"/>
-            <w:tcBorders>
-              <w:top w:val="nil"/>
-              <w:left w:val="nil"/>
-              <w:bottom w:val="nil"/>
-              <w:right w:val="nil"/>
-              <w:insideH w:val="nil"/>
-              <w:insideV w:val="nil"/>
-            </w:tcBorders>
-            <w:shd w:fill="auto" w:val="clear"/>
-          </w:tcPr>
-          <w:p>
-            <w:pPr>
-              <w:pStyle w:val="Normal"/>
-              <w:spacing w:lineRule="auto" w:line="240" w:before="0" w:after="0"/>
-              <w:cnfStyle w:val="000000100000" w:firstRow="0" w:lastRow="0" w:firstColumn="0" w:lastColumn="0" w:oddVBand="0" w:evenVBand="0" w:oddHBand="1" w:evenHBand="0" w:firstRowFirstColumn="0" w:firstRowLastColumn="0" w:lastRowFirstColumn="0" w:lastRowLastColumn="0"/>
-              <w:rPr>
-                <w:rFonts w:ascii="Calibri" w:hAnsi="Calibri" w:eastAsia="Calibri" w:cs="" w:asciiTheme="minorHAnsi" w:cstheme="minorBidi" w:eastAsiaTheme="minorHAnsi" w:hAnsiTheme="minorHAnsi"/>
-                <w:b w:val="false"/>
-                <w:b w:val="false"/>
-                <w:color w:val="auto"/>
-                <w:kern w:val="0"/>
-                <w:sz w:val="22"/>
-                <w:szCs w:val="22"/>
-                <w:lang w:val="en-CA" w:eastAsia="en-US" w:bidi="ar-SA"/>
-              </w:rPr>
-            </w:pPr>
-            <w:r>
-              <w:rPr>
-                <w:rFonts w:eastAsia="Calibri" w:cs="" w:cstheme="minorBidi" w:eastAsiaTheme="minorHAnsi"/>
-                <w:b w:val="false"/>
-                <w:color w:val="auto"/>
-                <w:kern w:val="0"/>
-                <w:sz w:val="22"/>
-                <w:szCs w:val="22"/>
-                <w:lang w:val="en-CA" w:eastAsia="en-US" w:bidi="ar-SA"/>
-              </w:rPr>
-              <w:t>Publish both a printable version of the tune book and a tablet-friendly version of the tune book.</w:t>
-            </w:r>
-          </w:p>
-          <w:p>
-            <w:pPr>
-              <w:pStyle w:val="Normal"/>
-              <w:spacing w:lineRule="auto" w:line="240" w:before="0" w:after="0"/>
-              <w:cnfStyle w:val="000000100000" w:firstRow="0" w:lastRow="0" w:firstColumn="0" w:lastColumn="0" w:oddVBand="0" w:evenVBand="0" w:oddHBand="1" w:evenHBand="0" w:firstRowFirstColumn="0" w:firstRowLastColumn="0" w:lastRowFirstColumn="0" w:lastRowLastColumn="0"/>
-              <w:rPr>
-                <w:rFonts w:ascii="Calibri" w:hAnsi="Calibri" w:eastAsia="Calibri" w:cs="" w:asciiTheme="minorHAnsi" w:cstheme="minorBidi" w:eastAsiaTheme="minorHAnsi" w:hAnsiTheme="minorHAnsi"/>
-                <w:b w:val="false"/>
-                <w:b w:val="false"/>
-                <w:color w:val="auto"/>
-                <w:kern w:val="0"/>
-                <w:sz w:val="22"/>
-                <w:szCs w:val="22"/>
-                <w:lang w:val="en-CA" w:eastAsia="en-US" w:bidi="ar-SA"/>
-              </w:rPr>
-            </w:pPr>
-            <w:r>
-              <w:rPr>
-                <w:rFonts w:eastAsia="Calibri" w:cs="" w:cstheme="minorBidi" w:eastAsiaTheme="minorHAnsi"/>
-                <w:b w:val="false"/>
-                <w:color w:val="auto"/>
-                <w:kern w:val="0"/>
-                <w:sz w:val="22"/>
-                <w:szCs w:val="22"/>
-                <w:lang w:val="en-CA" w:eastAsia="en-US" w:bidi="ar-SA"/>
-              </w:rPr>
-            </w:r>
-          </w:p>
-          <w:p>
-            <w:pPr>
-              <w:pStyle w:val="Normal"/>
-              <w:spacing w:lineRule="auto" w:line="240" w:before="0" w:after="0"/>
-              <w:cnfStyle w:val="000000100000" w:firstRow="0" w:lastRow="0" w:firstColumn="0" w:lastColumn="0" w:oddVBand="0" w:evenVBand="0" w:oddHBand="1" w:evenHBand="0" w:firstRowFirstColumn="0" w:firstRowLastColumn="0" w:lastRowFirstColumn="0" w:lastRowLastColumn="0"/>
-              <w:rPr>
-                <w:rFonts w:ascii="Calibri" w:hAnsi="Calibri" w:eastAsia="Calibri" w:cs="" w:asciiTheme="minorHAnsi" w:cstheme="minorBidi" w:eastAsiaTheme="minorHAnsi" w:hAnsiTheme="minorHAnsi"/>
-                <w:b w:val="false"/>
-                <w:b w:val="false"/>
-                <w:color w:val="auto"/>
-                <w:kern w:val="0"/>
-                <w:sz w:val="22"/>
-                <w:szCs w:val="22"/>
-                <w:lang w:val="en-CA" w:eastAsia="en-US" w:bidi="ar-SA"/>
-              </w:rPr>
-            </w:pPr>
-            <w:r>
-              <w:rPr>
-                <w:rFonts w:eastAsia="Calibri" w:cs="" w:cstheme="minorBidi" w:eastAsiaTheme="minorHAnsi"/>
-                <w:b w:val="false"/>
-                <w:color w:val="auto"/>
-                <w:kern w:val="0"/>
-                <w:sz w:val="22"/>
-                <w:szCs w:val="22"/>
-                <w:lang w:val="en-CA" w:eastAsia="en-US" w:bidi="ar-SA"/>
-              </w:rPr>
-              <w:t>The tablet-friendly version has only the tune pages and the index.</w:t>
-            </w:r>
-          </w:p>
-          <w:p>
-            <w:pPr>
-              <w:pStyle w:val="Normal"/>
-              <w:spacing w:lineRule="auto" w:line="240" w:before="0" w:after="0"/>
-              <w:cnfStyle w:val="000000100000" w:firstRow="0" w:lastRow="0" w:firstColumn="0" w:lastColumn="0" w:oddVBand="0" w:evenVBand="0" w:oddHBand="1" w:evenHBand="0" w:firstRowFirstColumn="0" w:firstRowLastColumn="0" w:lastRowFirstColumn="0" w:lastRowLastColumn="0"/>
-              <w:rPr>
-                <w:rFonts w:ascii="Calibri" w:hAnsi="Calibri" w:eastAsia="Calibri" w:cs="" w:asciiTheme="minorHAnsi" w:cstheme="minorBidi" w:eastAsiaTheme="minorHAnsi" w:hAnsiTheme="minorHAnsi"/>
-                <w:b w:val="false"/>
-                <w:b w:val="false"/>
-                <w:color w:val="auto"/>
-                <w:kern w:val="0"/>
-                <w:sz w:val="22"/>
-                <w:szCs w:val="22"/>
-                <w:lang w:val="en-CA" w:eastAsia="en-US" w:bidi="ar-SA"/>
-              </w:rPr>
-            </w:pPr>
-            <w:r>
-              <w:rPr>
-                <w:rFonts w:eastAsia="Calibri" w:cs="" w:cstheme="minorBidi" w:eastAsiaTheme="minorHAnsi"/>
-                <w:b w:val="false"/>
-                <w:color w:val="auto"/>
-                <w:kern w:val="0"/>
-                <w:sz w:val="22"/>
-                <w:szCs w:val="22"/>
-                <w:lang w:val="en-CA" w:eastAsia="en-US" w:bidi="ar-SA"/>
-              </w:rPr>
-            </w:r>
-          </w:p>
-          <w:p>
-            <w:pPr>
-              <w:pStyle w:val="Normal"/>
-              <w:spacing w:lineRule="auto" w:line="240" w:before="0" w:after="0"/>
-              <w:cnfStyle w:val="000000100000" w:firstRow="0" w:lastRow="0" w:firstColumn="0" w:lastColumn="0" w:oddVBand="0" w:evenVBand="0" w:oddHBand="1" w:evenHBand="0" w:firstRowFirstColumn="0" w:firstRowLastColumn="0" w:lastRowFirstColumn="0" w:lastRowLastColumn="0"/>
-              <w:rPr>
-                <w:rFonts w:ascii="Calibri" w:hAnsi="Calibri" w:eastAsia="Calibri" w:cs="" w:asciiTheme="minorHAnsi" w:cstheme="minorBidi" w:eastAsiaTheme="minorHAnsi" w:hAnsiTheme="minorHAnsi"/>
-                <w:b w:val="false"/>
-                <w:b w:val="false"/>
-                <w:color w:val="auto"/>
-                <w:kern w:val="0"/>
-                <w:sz w:val="22"/>
-                <w:szCs w:val="22"/>
-                <w:lang w:val="en-CA" w:eastAsia="en-US" w:bidi="ar-SA"/>
-              </w:rPr>
-            </w:pPr>
-            <w:r>
-              <w:rPr>
-                <w:rFonts w:eastAsia="Calibri" w:cs="" w:cstheme="minorBidi" w:eastAsiaTheme="minorHAnsi"/>
-                <w:b w:val="false"/>
-                <w:color w:val="auto"/>
-                <w:kern w:val="0"/>
-                <w:sz w:val="22"/>
-                <w:szCs w:val="22"/>
-                <w:lang w:val="en-CA" w:eastAsia="en-US" w:bidi="ar-SA"/>
-              </w:rPr>
-              <w:t>The printable version also has the cover page, a new acknowledgements page, and the title pages for each volume.</w:t>
-            </w:r>
-          </w:p>
-          <w:p>
-            <w:pPr>
-              <w:pStyle w:val="Normal"/>
-              <w:spacing w:lineRule="auto" w:line="240" w:before="0" w:after="0"/>
-              <w:cnfStyle w:val="000000100000" w:firstRow="0" w:lastRow="0" w:firstColumn="0" w:lastColumn="0" w:oddVBand="0" w:evenVBand="0" w:oddHBand="1" w:evenHBand="0" w:firstRowFirstColumn="0" w:firstRowLastColumn="0" w:lastRowFirstColumn="0" w:lastRowLastColumn="0"/>
-              <w:rPr>
-                <w:rFonts w:ascii="Calibri" w:hAnsi="Calibri" w:eastAsia="Calibri" w:cs="" w:asciiTheme="minorHAnsi" w:cstheme="minorBidi" w:eastAsiaTheme="minorHAnsi" w:hAnsiTheme="minorHAnsi"/>
-                <w:b w:val="false"/>
-                <w:b w:val="false"/>
-                <w:color w:val="auto"/>
-                <w:kern w:val="0"/>
-                <w:sz w:val="22"/>
-                <w:szCs w:val="22"/>
-                <w:lang w:val="en-CA" w:eastAsia="en-US" w:bidi="ar-SA"/>
-              </w:rPr>
-            </w:pPr>
-            <w:r>
-              <w:rPr>
-                <w:rFonts w:eastAsia="Calibri" w:cs="" w:cstheme="minorBidi" w:eastAsiaTheme="minorHAnsi"/>
-                <w:b w:val="false"/>
-                <w:color w:val="auto"/>
-                <w:kern w:val="0"/>
-                <w:sz w:val="22"/>
-                <w:szCs w:val="22"/>
-                <w:lang w:val="en-CA" w:eastAsia="en-US" w:bidi="ar-SA"/>
-              </w:rPr>
-            </w:r>
-          </w:p>
-          <w:p>
-            <w:pPr>
-              <w:pStyle w:val="Normal"/>
-              <w:spacing w:lineRule="auto" w:line="240" w:before="0" w:after="0"/>
-              <w:cnfStyle w:val="000000100000" w:firstRow="0" w:lastRow="0" w:firstColumn="0" w:lastColumn="0" w:oddVBand="0" w:evenVBand="0" w:oddHBand="1" w:evenHBand="0" w:firstRowFirstColumn="0" w:firstRowLastColumn="0" w:lastRowFirstColumn="0" w:lastRowLastColumn="0"/>
-              <w:rPr>
-                <w:rFonts w:ascii="Calibri" w:hAnsi="Calibri" w:eastAsia="Calibri" w:cs="" w:asciiTheme="minorHAnsi" w:cstheme="minorBidi" w:eastAsiaTheme="minorHAnsi" w:hAnsiTheme="minorHAnsi"/>
-                <w:b w:val="false"/>
-                <w:b w:val="false"/>
-                <w:color w:val="auto"/>
-                <w:kern w:val="0"/>
-                <w:sz w:val="22"/>
-                <w:szCs w:val="22"/>
-                <w:lang w:val="en-CA" w:eastAsia="en-US" w:bidi="ar-SA"/>
-              </w:rPr>
-            </w:pPr>
-            <w:r>
-              <w:rPr>
-                <w:rFonts w:eastAsia="Calibri" w:cs="" w:cstheme="minorBidi" w:eastAsiaTheme="minorHAnsi"/>
-                <w:b w:val="false"/>
-                <w:color w:val="auto"/>
-                <w:kern w:val="0"/>
-                <w:sz w:val="22"/>
-                <w:szCs w:val="22"/>
-                <w:lang w:val="en-CA" w:eastAsia="en-US" w:bidi="ar-SA"/>
-              </w:rPr>
-              <w:t>Restore the original John Walsh introduction to OSCJ Volumes II &amp; III in the printable version.</w:t>
-            </w:r>
-          </w:p>
-          <w:p>
-            <w:pPr>
-              <w:pStyle w:val="Normal"/>
-              <w:spacing w:lineRule="auto" w:line="240" w:before="0" w:after="0"/>
-              <w:cnfStyle w:val="000000100000" w:firstRow="0" w:lastRow="0" w:firstColumn="0" w:lastColumn="0" w:oddVBand="0" w:evenVBand="0" w:oddHBand="1" w:evenHBand="0" w:firstRowFirstColumn="0" w:firstRowLastColumn="0" w:lastRowFirstColumn="0" w:lastRowLastColumn="0"/>
-              <w:rPr>
-                <w:rFonts w:ascii="Calibri" w:hAnsi="Calibri" w:eastAsia="Calibri" w:cs="" w:asciiTheme="minorHAnsi" w:cstheme="minorBidi" w:eastAsiaTheme="minorHAnsi" w:hAnsiTheme="minorHAnsi"/>
-                <w:b w:val="false"/>
-                <w:b w:val="false"/>
-                <w:color w:val="auto"/>
-                <w:kern w:val="0"/>
-                <w:sz w:val="22"/>
-                <w:szCs w:val="22"/>
-                <w:lang w:val="en-CA" w:eastAsia="en-US" w:bidi="ar-SA"/>
-              </w:rPr>
-            </w:pPr>
-            <w:r>
-              <w:rPr>
-                <w:rFonts w:eastAsia="Calibri" w:cs="" w:cstheme="minorBidi" w:eastAsiaTheme="minorHAnsi"/>
-                <w:b w:val="false"/>
-                <w:color w:val="auto"/>
-                <w:kern w:val="0"/>
-                <w:sz w:val="22"/>
-                <w:szCs w:val="22"/>
-                <w:lang w:val="en-CA" w:eastAsia="en-US" w:bidi="ar-SA"/>
-              </w:rPr>
-            </w:r>
-          </w:p>
-          <w:p>
-            <w:pPr>
-              <w:pStyle w:val="Normal"/>
-              <w:spacing w:lineRule="auto" w:line="240" w:before="0" w:after="0"/>
-              <w:cnfStyle w:val="000000100000" w:firstRow="0" w:lastRow="0" w:firstColumn="0" w:lastColumn="0" w:oddVBand="0" w:evenVBand="0" w:oddHBand="1" w:evenHBand="0" w:firstRowFirstColumn="0" w:firstRowLastColumn="0" w:lastRowFirstColumn="0" w:lastRowLastColumn="0"/>
-              <w:rPr>
-                <w:rFonts w:ascii="Calibri" w:hAnsi="Calibri" w:eastAsia="Calibri" w:cs="" w:asciiTheme="minorHAnsi" w:cstheme="minorBidi" w:eastAsiaTheme="minorHAnsi" w:hAnsiTheme="minorHAnsi"/>
-                <w:b w:val="false"/>
-                <w:b w:val="false"/>
-                <w:color w:val="auto"/>
-                <w:kern w:val="0"/>
-                <w:sz w:val="22"/>
-                <w:szCs w:val="22"/>
-                <w:lang w:val="en-CA" w:eastAsia="en-US" w:bidi="ar-SA"/>
-              </w:rPr>
-            </w:pPr>
-            <w:r>
-              <w:rPr>
-                <w:rFonts w:eastAsia="Calibri" w:cs="" w:cstheme="minorBidi" w:eastAsiaTheme="minorHAnsi"/>
-                <w:b w:val="false"/>
-                <w:color w:val="auto"/>
-                <w:kern w:val="0"/>
-                <w:sz w:val="22"/>
-                <w:szCs w:val="22"/>
-                <w:lang w:val="en-CA" w:eastAsia="en-US" w:bidi="ar-SA"/>
-              </w:rPr>
-              <w:t>Add the date in the header of each page to make it clearer which version of the book is being used from now on.</w:t>
-            </w:r>
-          </w:p>
-        </w:tc>
-        <w:tc>
-          <w:tcPr>
-            <w:tcW w:w="1798" w:type="dxa"/>
-            <w:tcBorders>
-              <w:top w:val="nil"/>
-              <w:left w:val="nil"/>
-              <w:bottom w:val="nil"/>
-              <w:insideH w:val="nil"/>
-            </w:tcBorders>
-            <w:shd w:fill="auto" w:val="clear"/>
-          </w:tcPr>
-          <w:p>
-            <w:pPr>
-              <w:pStyle w:val="Normal"/>
-              <w:spacing w:lineRule="auto" w:line="240" w:before="0" w:after="0"/>
-              <w:cnfStyle w:val="000000100000" w:firstRow="0" w:lastRow="0" w:firstColumn="0" w:lastColumn="0" w:oddVBand="0" w:evenVBand="0" w:oddHBand="1" w:evenHBand="0" w:firstRowFirstColumn="0" w:firstRowLastColumn="0" w:lastRowFirstColumn="0" w:lastRowLastColumn="0"/>
-              <w:rPr>
-                <w:rFonts w:ascii="Calibri" w:hAnsi="Calibri" w:eastAsia="Calibri" w:cs="" w:asciiTheme="minorHAnsi" w:cstheme="minorBidi" w:eastAsiaTheme="minorHAnsi" w:hAnsiTheme="minorHAnsi"/>
-                <w:b w:val="false"/>
-                <w:b w:val="false"/>
-                <w:color w:val="auto"/>
-                <w:kern w:val="0"/>
-                <w:sz w:val="22"/>
-                <w:szCs w:val="22"/>
-                <w:lang w:val="en-CA" w:eastAsia="en-US" w:bidi="ar-SA"/>
-              </w:rPr>
-            </w:pPr>
-            <w:r>
-              <w:rPr>
-                <w:rFonts w:eastAsia="Calibri" w:cs="" w:cstheme="minorBidi" w:eastAsiaTheme="minorHAnsi"/>
-                <w:b w:val="false"/>
-                <w:color w:val="auto"/>
-                <w:kern w:val="0"/>
-                <w:sz w:val="22"/>
-                <w:szCs w:val="22"/>
-                <w:lang w:val="en-CA" w:eastAsia="en-US" w:bidi="ar-SA"/>
-              </w:rPr>
-              <w:t>Robin Park,</w:t>
-            </w:r>
-          </w:p>
-          <w:p>
-            <w:pPr>
-              <w:pStyle w:val="Normal"/>
-              <w:spacing w:lineRule="auto" w:line="240" w:before="0" w:after="0"/>
-              <w:cnfStyle w:val="000000100000" w:firstRow="0" w:lastRow="0" w:firstColumn="0" w:lastColumn="0" w:oddVBand="0" w:evenVBand="0" w:oddHBand="1" w:evenHBand="0" w:firstRowFirstColumn="0" w:firstRowLastColumn="0" w:lastRowFirstColumn="0" w:lastRowLastColumn="0"/>
-              <w:rPr>
-                <w:rFonts w:ascii="Calibri" w:hAnsi="Calibri" w:eastAsia="Calibri" w:cs="" w:asciiTheme="minorHAnsi" w:cstheme="minorBidi" w:eastAsiaTheme="minorHAnsi" w:hAnsiTheme="minorHAnsi"/>
-                <w:b w:val="false"/>
-                <w:b w:val="false"/>
-                <w:color w:val="auto"/>
-                <w:kern w:val="0"/>
-                <w:sz w:val="22"/>
-                <w:szCs w:val="22"/>
-                <w:lang w:val="en-CA" w:eastAsia="en-US" w:bidi="ar-SA"/>
-              </w:rPr>
-            </w:pPr>
-            <w:r>
-              <w:rPr>
-                <w:rFonts w:eastAsia="Calibri" w:cs="" w:cstheme="minorBidi" w:eastAsiaTheme="minorHAnsi"/>
-                <w:b w:val="false"/>
-                <w:color w:val="auto"/>
-                <w:kern w:val="0"/>
-                <w:sz w:val="22"/>
-                <w:szCs w:val="22"/>
-                <w:lang w:val="en-CA" w:eastAsia="en-US" w:bidi="ar-SA"/>
-              </w:rPr>
-              <w:t>CCJ</w:t>
+              <w:t>Many</w:t>
+            </w:r>
+          </w:p>
+        </w:tc>
+        <w:tc>
+          <w:tcPr>
+            <w:tcW w:w="973" w:type="dxa"/>
+            <w:tcBorders>
+              <w:top w:val="nil"/>
+              <w:left w:val="nil"/>
+              <w:bottom w:val="nil"/>
+              <w:right w:val="nil"/>
+              <w:insideH w:val="nil"/>
+              <w:insideV w:val="nil"/>
+            </w:tcBorders>
+            <w:shd w:fill="auto" w:val="clear"/>
+          </w:tcPr>
+          <w:p>
+            <w:pPr>
+              <w:pStyle w:val="Normal"/>
+              <w:spacing w:lineRule="auto" w:line="240" w:before="0" w:after="0"/>
+              <w:cnfStyle w:val="000000100000" w:firstRow="0" w:lastRow="0" w:firstColumn="0" w:lastColumn="0" w:oddVBand="0" w:evenVBand="0" w:oddHBand="1" w:evenHBand="0" w:firstRowFirstColumn="0" w:firstRowLastColumn="0" w:lastRowFirstColumn="0" w:lastRowLastColumn="0"/>
+              <w:rPr>
+                <w:rFonts w:ascii="Calibri" w:hAnsi="Calibri" w:eastAsia="Calibri" w:cs="" w:asciiTheme="minorHAnsi" w:cstheme="minorBidi" w:eastAsiaTheme="minorHAnsi" w:hAnsiTheme="minorHAnsi"/>
+                <w:b w:val="false"/>
+                <w:b w:val="false"/>
+                <w:color w:val="auto"/>
+                <w:kern w:val="0"/>
+                <w:sz w:val="22"/>
+                <w:szCs w:val="22"/>
+                <w:lang w:val="en-CA" w:eastAsia="en-US" w:bidi="ar-SA"/>
+              </w:rPr>
+            </w:pPr>
+            <w:r>
+              <w:rPr>
+                <w:rFonts w:eastAsia="Calibri" w:cs="" w:cstheme="minorBidi" w:eastAsiaTheme="minorHAnsi"/>
+                <w:b w:val="false"/>
+                <w:color w:val="auto"/>
+                <w:kern w:val="0"/>
+                <w:sz w:val="22"/>
+                <w:szCs w:val="22"/>
+                <w:lang w:val="en-CA" w:eastAsia="en-US" w:bidi="ar-SA"/>
+              </w:rPr>
+            </w:r>
+          </w:p>
+        </w:tc>
+        <w:tc>
+          <w:tcPr>
+            <w:tcW w:w="4697" w:type="dxa"/>
+            <w:tcBorders>
+              <w:top w:val="nil"/>
+              <w:left w:val="nil"/>
+              <w:bottom w:val="nil"/>
+              <w:right w:val="nil"/>
+              <w:insideH w:val="nil"/>
+              <w:insideV w:val="nil"/>
+            </w:tcBorders>
+            <w:shd w:fill="auto" w:val="clear"/>
+          </w:tcPr>
+          <w:p>
+            <w:pPr>
+              <w:pStyle w:val="Normal"/>
+              <w:spacing w:lineRule="auto" w:line="240" w:before="0" w:after="0"/>
+              <w:cnfStyle w:val="000000100000" w:firstRow="0" w:lastRow="0" w:firstColumn="0" w:lastColumn="0" w:oddVBand="0" w:evenVBand="0" w:oddHBand="1" w:evenHBand="0" w:firstRowFirstColumn="0" w:firstRowLastColumn="0" w:lastRowFirstColumn="0" w:lastRowLastColumn="0"/>
+              <w:rPr/>
+            </w:pPr>
+            <w:r>
+              <w:rPr>
+                <w:rFonts w:eastAsia="Calibri" w:cs="" w:cstheme="minorBidi" w:eastAsiaTheme="minorHAnsi"/>
+                <w:b w:val="false"/>
+                <w:color w:val="auto"/>
+                <w:kern w:val="0"/>
+                <w:sz w:val="22"/>
+                <w:szCs w:val="22"/>
+                <w:lang w:val="en-CA" w:eastAsia="en-US" w:bidi="ar-SA"/>
+              </w:rPr>
+              <w:t>Clean up the titles of many tunes.  Put alternate titles on separate lines, ensuring consistency of titles for tunes that appear multiple times in the complete book.  Make the index complete.</w:t>
+            </w:r>
+          </w:p>
+        </w:tc>
+        <w:tc>
+          <w:tcPr>
+            <w:tcW w:w="1803" w:type="dxa"/>
+            <w:tcBorders>
+              <w:top w:val="nil"/>
+              <w:left w:val="nil"/>
+              <w:bottom w:val="nil"/>
+              <w:insideH w:val="nil"/>
+            </w:tcBorders>
+            <w:shd w:fill="auto" w:val="clear"/>
+          </w:tcPr>
+          <w:p>
+            <w:pPr>
+              <w:pStyle w:val="Normal"/>
+              <w:spacing w:lineRule="auto" w:line="240" w:before="0" w:after="0"/>
+              <w:cnfStyle w:val="000000100000" w:firstRow="0" w:lastRow="0" w:firstColumn="0" w:lastColumn="0" w:oddVBand="0" w:evenVBand="0" w:oddHBand="1" w:evenHBand="0" w:firstRowFirstColumn="0" w:firstRowLastColumn="0" w:lastRowFirstColumn="0" w:lastRowLastColumn="0"/>
+              <w:rPr>
+                <w:rFonts w:ascii="Calibri" w:hAnsi="Calibri" w:eastAsia="Calibri" w:cs="" w:asciiTheme="minorHAnsi" w:cstheme="minorBidi" w:eastAsiaTheme="minorHAnsi" w:hAnsiTheme="minorHAnsi"/>
+                <w:b w:val="false"/>
+                <w:b w:val="false"/>
+                <w:color w:val="auto"/>
+                <w:kern w:val="0"/>
+                <w:sz w:val="22"/>
+                <w:szCs w:val="22"/>
+                <w:lang w:val="en-CA" w:eastAsia="en-US" w:bidi="ar-SA"/>
+              </w:rPr>
+            </w:pPr>
+            <w:r>
+              <w:rPr>
+                <w:rFonts w:eastAsia="Calibri" w:cs="" w:cstheme="minorBidi" w:eastAsiaTheme="minorHAnsi"/>
+                <w:b w:val="false"/>
+                <w:color w:val="auto"/>
+                <w:kern w:val="0"/>
+                <w:sz w:val="22"/>
+                <w:szCs w:val="22"/>
+                <w:lang w:val="en-CA" w:eastAsia="en-US" w:bidi="ar-SA"/>
+              </w:rPr>
+              <w:t>Robin Park, CCJ</w:t>
             </w:r>
           </w:p>
         </w:tc>
@@ -3033,6 +2712,522 @@
               <w:rPr>
                 <w:rFonts w:eastAsia="Calibri" w:cs="" w:cstheme="minorBidi" w:eastAsiaTheme="minorHAnsi"/>
                 <w:b w:val="false"/>
+                <w:bCs w:val="false"/>
+                <w:color w:val="auto"/>
+                <w:kern w:val="0"/>
+                <w:sz w:val="22"/>
+                <w:szCs w:val="22"/>
+                <w:lang w:val="en-CA" w:eastAsia="en-US" w:bidi="ar-SA"/>
+              </w:rPr>
+              <w:t>10-Sep-2019</w:t>
+            </w:r>
+          </w:p>
+        </w:tc>
+        <w:tc>
+          <w:tcPr>
+            <w:tcW w:w="1981" w:type="dxa"/>
+            <w:tcBorders>
+              <w:top w:val="nil"/>
+              <w:left w:val="nil"/>
+              <w:bottom w:val="nil"/>
+              <w:right w:val="nil"/>
+              <w:insideH w:val="nil"/>
+              <w:insideV w:val="nil"/>
+            </w:tcBorders>
+            <w:shd w:fill="auto" w:val="clear"/>
+          </w:tcPr>
+          <w:p>
+            <w:pPr>
+              <w:pStyle w:val="Normal"/>
+              <w:spacing w:lineRule="auto" w:line="240" w:before="0" w:after="0"/>
+              <w:cnfStyle w:val="000000100000" w:firstRow="0" w:lastRow="0" w:firstColumn="0" w:lastColumn="0" w:oddVBand="0" w:evenVBand="0" w:oddHBand="1" w:evenHBand="0" w:firstRowFirstColumn="0" w:firstRowLastColumn="0" w:lastRowFirstColumn="0" w:lastRowLastColumn="0"/>
+              <w:rPr>
+                <w:rFonts w:ascii="Calibri" w:hAnsi="Calibri" w:eastAsia="Calibri" w:cs="" w:asciiTheme="minorHAnsi" w:cstheme="minorBidi" w:eastAsiaTheme="minorHAnsi" w:hAnsiTheme="minorHAnsi"/>
+                <w:b w:val="false"/>
+                <w:b w:val="false"/>
+                <w:color w:val="auto"/>
+                <w:kern w:val="0"/>
+                <w:sz w:val="22"/>
+                <w:szCs w:val="22"/>
+                <w:lang w:val="en-CA" w:eastAsia="en-US" w:bidi="ar-SA"/>
+              </w:rPr>
+            </w:pPr>
+            <w:r>
+              <w:rPr>
+                <w:rFonts w:eastAsia="Calibri" w:cs="" w:cstheme="minorBidi" w:eastAsiaTheme="minorHAnsi"/>
+                <w:b w:val="false"/>
+                <w:color w:val="auto"/>
+                <w:kern w:val="0"/>
+                <w:sz w:val="22"/>
+                <w:szCs w:val="22"/>
+                <w:lang w:val="en-CA" w:eastAsia="en-US" w:bidi="ar-SA"/>
+              </w:rPr>
+              <w:t>All</w:t>
+            </w:r>
+          </w:p>
+        </w:tc>
+        <w:tc>
+          <w:tcPr>
+            <w:tcW w:w="2070" w:type="dxa"/>
+            <w:tcBorders>
+              <w:top w:val="nil"/>
+              <w:left w:val="nil"/>
+              <w:bottom w:val="nil"/>
+              <w:right w:val="nil"/>
+              <w:insideH w:val="nil"/>
+              <w:insideV w:val="nil"/>
+            </w:tcBorders>
+            <w:shd w:fill="auto" w:val="clear"/>
+          </w:tcPr>
+          <w:p>
+            <w:pPr>
+              <w:pStyle w:val="Normal"/>
+              <w:spacing w:lineRule="auto" w:line="240" w:before="0" w:after="0"/>
+              <w:cnfStyle w:val="000000100000" w:firstRow="0" w:lastRow="0" w:firstColumn="0" w:lastColumn="0" w:oddVBand="0" w:evenVBand="0" w:oddHBand="1" w:evenHBand="0" w:firstRowFirstColumn="0" w:firstRowLastColumn="0" w:lastRowFirstColumn="0" w:lastRowLastColumn="0"/>
+              <w:rPr>
+                <w:rFonts w:ascii="Calibri" w:hAnsi="Calibri" w:eastAsia="Calibri" w:cs="" w:asciiTheme="minorHAnsi" w:cstheme="minorBidi" w:eastAsiaTheme="minorHAnsi" w:hAnsiTheme="minorHAnsi"/>
+                <w:b w:val="false"/>
+                <w:b w:val="false"/>
+                <w:color w:val="auto"/>
+                <w:kern w:val="0"/>
+                <w:sz w:val="22"/>
+                <w:szCs w:val="22"/>
+                <w:lang w:val="en-CA" w:eastAsia="en-US" w:bidi="ar-SA"/>
+              </w:rPr>
+            </w:pPr>
+            <w:r>
+              <w:rPr>
+                <w:rFonts w:eastAsia="Calibri" w:cs="" w:cstheme="minorBidi" w:eastAsiaTheme="minorHAnsi"/>
+                <w:b w:val="false"/>
+                <w:color w:val="auto"/>
+                <w:kern w:val="0"/>
+                <w:sz w:val="22"/>
+                <w:szCs w:val="22"/>
+                <w:lang w:val="en-CA" w:eastAsia="en-US" w:bidi="ar-SA"/>
+              </w:rPr>
+            </w:r>
+          </w:p>
+        </w:tc>
+        <w:tc>
+          <w:tcPr>
+            <w:tcW w:w="973" w:type="dxa"/>
+            <w:tcBorders>
+              <w:top w:val="nil"/>
+              <w:left w:val="nil"/>
+              <w:bottom w:val="nil"/>
+              <w:right w:val="nil"/>
+              <w:insideH w:val="nil"/>
+              <w:insideV w:val="nil"/>
+            </w:tcBorders>
+            <w:shd w:fill="auto" w:val="clear"/>
+          </w:tcPr>
+          <w:p>
+            <w:pPr>
+              <w:pStyle w:val="Normal"/>
+              <w:spacing w:lineRule="auto" w:line="240" w:before="0" w:after="0"/>
+              <w:cnfStyle w:val="000000100000" w:firstRow="0" w:lastRow="0" w:firstColumn="0" w:lastColumn="0" w:oddVBand="0" w:evenVBand="0" w:oddHBand="1" w:evenHBand="0" w:firstRowFirstColumn="0" w:firstRowLastColumn="0" w:lastRowFirstColumn="0" w:lastRowLastColumn="0"/>
+              <w:rPr>
+                <w:rFonts w:ascii="Calibri" w:hAnsi="Calibri" w:eastAsia="Calibri" w:cs="" w:asciiTheme="minorHAnsi" w:cstheme="minorBidi" w:eastAsiaTheme="minorHAnsi" w:hAnsiTheme="minorHAnsi"/>
+                <w:b w:val="false"/>
+                <w:b w:val="false"/>
+                <w:color w:val="auto"/>
+                <w:kern w:val="0"/>
+                <w:sz w:val="22"/>
+                <w:szCs w:val="22"/>
+                <w:lang w:val="en-CA" w:eastAsia="en-US" w:bidi="ar-SA"/>
+              </w:rPr>
+            </w:pPr>
+            <w:r>
+              <w:rPr>
+                <w:rFonts w:eastAsia="Calibri" w:cs="" w:cstheme="minorBidi" w:eastAsiaTheme="minorHAnsi"/>
+                <w:b w:val="false"/>
+                <w:color w:val="auto"/>
+                <w:kern w:val="0"/>
+                <w:sz w:val="22"/>
+                <w:szCs w:val="22"/>
+                <w:lang w:val="en-CA" w:eastAsia="en-US" w:bidi="ar-SA"/>
+              </w:rPr>
+            </w:r>
+          </w:p>
+        </w:tc>
+        <w:tc>
+          <w:tcPr>
+            <w:tcW w:w="4697" w:type="dxa"/>
+            <w:tcBorders>
+              <w:top w:val="nil"/>
+              <w:left w:val="nil"/>
+              <w:bottom w:val="nil"/>
+              <w:right w:val="nil"/>
+              <w:insideH w:val="nil"/>
+              <w:insideV w:val="nil"/>
+            </w:tcBorders>
+            <w:shd w:fill="auto" w:val="clear"/>
+          </w:tcPr>
+          <w:p>
+            <w:pPr>
+              <w:pStyle w:val="Normal"/>
+              <w:spacing w:lineRule="auto" w:line="240" w:before="0" w:after="0"/>
+              <w:cnfStyle w:val="000000100000" w:firstRow="0" w:lastRow="0" w:firstColumn="0" w:lastColumn="0" w:oddVBand="0" w:evenVBand="0" w:oddHBand="1" w:evenHBand="0" w:firstRowFirstColumn="0" w:firstRowLastColumn="0" w:lastRowFirstColumn="0" w:lastRowLastColumn="0"/>
+              <w:rPr>
+                <w:rFonts w:ascii="Calibri" w:hAnsi="Calibri" w:eastAsia="Calibri" w:cs="" w:asciiTheme="minorHAnsi" w:cstheme="minorBidi" w:eastAsiaTheme="minorHAnsi" w:hAnsiTheme="minorHAnsi"/>
+                <w:b w:val="false"/>
+                <w:b w:val="false"/>
+                <w:color w:val="auto"/>
+                <w:kern w:val="0"/>
+                <w:sz w:val="22"/>
+                <w:szCs w:val="22"/>
+                <w:lang w:val="en-CA" w:eastAsia="en-US" w:bidi="ar-SA"/>
+              </w:rPr>
+            </w:pPr>
+            <w:r>
+              <w:rPr>
+                <w:rFonts w:eastAsia="Calibri" w:cs="" w:cstheme="minorBidi" w:eastAsiaTheme="minorHAnsi"/>
+                <w:b w:val="false"/>
+                <w:color w:val="auto"/>
+                <w:kern w:val="0"/>
+                <w:sz w:val="22"/>
+                <w:szCs w:val="22"/>
+                <w:lang w:val="en-CA" w:eastAsia="en-US" w:bidi="ar-SA"/>
+              </w:rPr>
+              <w:t>Publish both a printable version of the tune book and a tablet-friendly version of the tune book.</w:t>
+            </w:r>
+          </w:p>
+          <w:p>
+            <w:pPr>
+              <w:pStyle w:val="Normal"/>
+              <w:spacing w:lineRule="auto" w:line="240" w:before="0" w:after="0"/>
+              <w:cnfStyle w:val="000000100000" w:firstRow="0" w:lastRow="0" w:firstColumn="0" w:lastColumn="0" w:oddVBand="0" w:evenVBand="0" w:oddHBand="1" w:evenHBand="0" w:firstRowFirstColumn="0" w:firstRowLastColumn="0" w:lastRowFirstColumn="0" w:lastRowLastColumn="0"/>
+              <w:rPr>
+                <w:rFonts w:ascii="Calibri" w:hAnsi="Calibri" w:eastAsia="Calibri" w:cs="" w:asciiTheme="minorHAnsi" w:cstheme="minorBidi" w:eastAsiaTheme="minorHAnsi" w:hAnsiTheme="minorHAnsi"/>
+                <w:b w:val="false"/>
+                <w:b w:val="false"/>
+                <w:color w:val="auto"/>
+                <w:kern w:val="0"/>
+                <w:sz w:val="22"/>
+                <w:szCs w:val="22"/>
+                <w:lang w:val="en-CA" w:eastAsia="en-US" w:bidi="ar-SA"/>
+              </w:rPr>
+            </w:pPr>
+            <w:r>
+              <w:rPr>
+                <w:rFonts w:eastAsia="Calibri" w:cs="" w:cstheme="minorBidi" w:eastAsiaTheme="minorHAnsi"/>
+                <w:b w:val="false"/>
+                <w:color w:val="auto"/>
+                <w:kern w:val="0"/>
+                <w:sz w:val="22"/>
+                <w:szCs w:val="22"/>
+                <w:lang w:val="en-CA" w:eastAsia="en-US" w:bidi="ar-SA"/>
+              </w:rPr>
+            </w:r>
+          </w:p>
+          <w:p>
+            <w:pPr>
+              <w:pStyle w:val="Normal"/>
+              <w:spacing w:lineRule="auto" w:line="240" w:before="0" w:after="0"/>
+              <w:cnfStyle w:val="000000100000" w:firstRow="0" w:lastRow="0" w:firstColumn="0" w:lastColumn="0" w:oddVBand="0" w:evenVBand="0" w:oddHBand="1" w:evenHBand="0" w:firstRowFirstColumn="0" w:firstRowLastColumn="0" w:lastRowFirstColumn="0" w:lastRowLastColumn="0"/>
+              <w:rPr>
+                <w:rFonts w:ascii="Calibri" w:hAnsi="Calibri" w:eastAsia="Calibri" w:cs="" w:asciiTheme="minorHAnsi" w:cstheme="minorBidi" w:eastAsiaTheme="minorHAnsi" w:hAnsiTheme="minorHAnsi"/>
+                <w:b w:val="false"/>
+                <w:b w:val="false"/>
+                <w:color w:val="auto"/>
+                <w:kern w:val="0"/>
+                <w:sz w:val="22"/>
+                <w:szCs w:val="22"/>
+                <w:lang w:val="en-CA" w:eastAsia="en-US" w:bidi="ar-SA"/>
+              </w:rPr>
+            </w:pPr>
+            <w:r>
+              <w:rPr>
+                <w:rFonts w:eastAsia="Calibri" w:cs="" w:cstheme="minorBidi" w:eastAsiaTheme="minorHAnsi"/>
+                <w:b w:val="false"/>
+                <w:color w:val="auto"/>
+                <w:kern w:val="0"/>
+                <w:sz w:val="22"/>
+                <w:szCs w:val="22"/>
+                <w:lang w:val="en-CA" w:eastAsia="en-US" w:bidi="ar-SA"/>
+              </w:rPr>
+              <w:t>The tablet-friendly version has only the tune pages and the index.</w:t>
+            </w:r>
+          </w:p>
+          <w:p>
+            <w:pPr>
+              <w:pStyle w:val="Normal"/>
+              <w:spacing w:lineRule="auto" w:line="240" w:before="0" w:after="0"/>
+              <w:cnfStyle w:val="000000100000" w:firstRow="0" w:lastRow="0" w:firstColumn="0" w:lastColumn="0" w:oddVBand="0" w:evenVBand="0" w:oddHBand="1" w:evenHBand="0" w:firstRowFirstColumn="0" w:firstRowLastColumn="0" w:lastRowFirstColumn="0" w:lastRowLastColumn="0"/>
+              <w:rPr>
+                <w:rFonts w:ascii="Calibri" w:hAnsi="Calibri" w:eastAsia="Calibri" w:cs="" w:asciiTheme="minorHAnsi" w:cstheme="minorBidi" w:eastAsiaTheme="minorHAnsi" w:hAnsiTheme="minorHAnsi"/>
+                <w:b w:val="false"/>
+                <w:b w:val="false"/>
+                <w:color w:val="auto"/>
+                <w:kern w:val="0"/>
+                <w:sz w:val="22"/>
+                <w:szCs w:val="22"/>
+                <w:lang w:val="en-CA" w:eastAsia="en-US" w:bidi="ar-SA"/>
+              </w:rPr>
+            </w:pPr>
+            <w:r>
+              <w:rPr>
+                <w:rFonts w:eastAsia="Calibri" w:cs="" w:cstheme="minorBidi" w:eastAsiaTheme="minorHAnsi"/>
+                <w:b w:val="false"/>
+                <w:color w:val="auto"/>
+                <w:kern w:val="0"/>
+                <w:sz w:val="22"/>
+                <w:szCs w:val="22"/>
+                <w:lang w:val="en-CA" w:eastAsia="en-US" w:bidi="ar-SA"/>
+              </w:rPr>
+            </w:r>
+          </w:p>
+          <w:p>
+            <w:pPr>
+              <w:pStyle w:val="Normal"/>
+              <w:spacing w:lineRule="auto" w:line="240" w:before="0" w:after="0"/>
+              <w:cnfStyle w:val="000000100000" w:firstRow="0" w:lastRow="0" w:firstColumn="0" w:lastColumn="0" w:oddVBand="0" w:evenVBand="0" w:oddHBand="1" w:evenHBand="0" w:firstRowFirstColumn="0" w:firstRowLastColumn="0" w:lastRowFirstColumn="0" w:lastRowLastColumn="0"/>
+              <w:rPr>
+                <w:rFonts w:ascii="Calibri" w:hAnsi="Calibri" w:eastAsia="Calibri" w:cs="" w:asciiTheme="minorHAnsi" w:cstheme="minorBidi" w:eastAsiaTheme="minorHAnsi" w:hAnsiTheme="minorHAnsi"/>
+                <w:b w:val="false"/>
+                <w:b w:val="false"/>
+                <w:color w:val="auto"/>
+                <w:kern w:val="0"/>
+                <w:sz w:val="22"/>
+                <w:szCs w:val="22"/>
+                <w:lang w:val="en-CA" w:eastAsia="en-US" w:bidi="ar-SA"/>
+              </w:rPr>
+            </w:pPr>
+            <w:r>
+              <w:rPr>
+                <w:rFonts w:eastAsia="Calibri" w:cs="" w:cstheme="minorBidi" w:eastAsiaTheme="minorHAnsi"/>
+                <w:b w:val="false"/>
+                <w:color w:val="auto"/>
+                <w:kern w:val="0"/>
+                <w:sz w:val="22"/>
+                <w:szCs w:val="22"/>
+                <w:lang w:val="en-CA" w:eastAsia="en-US" w:bidi="ar-SA"/>
+              </w:rPr>
+              <w:t>The printable version also has the cover page, a new acknowledgements page, and the title pages for each volume.</w:t>
+            </w:r>
+          </w:p>
+          <w:p>
+            <w:pPr>
+              <w:pStyle w:val="Normal"/>
+              <w:spacing w:lineRule="auto" w:line="240" w:before="0" w:after="0"/>
+              <w:cnfStyle w:val="000000100000" w:firstRow="0" w:lastRow="0" w:firstColumn="0" w:lastColumn="0" w:oddVBand="0" w:evenVBand="0" w:oddHBand="1" w:evenHBand="0" w:firstRowFirstColumn="0" w:firstRowLastColumn="0" w:lastRowFirstColumn="0" w:lastRowLastColumn="0"/>
+              <w:rPr>
+                <w:rFonts w:ascii="Calibri" w:hAnsi="Calibri" w:eastAsia="Calibri" w:cs="" w:asciiTheme="minorHAnsi" w:cstheme="minorBidi" w:eastAsiaTheme="minorHAnsi" w:hAnsiTheme="minorHAnsi"/>
+                <w:b w:val="false"/>
+                <w:b w:val="false"/>
+                <w:color w:val="auto"/>
+                <w:kern w:val="0"/>
+                <w:sz w:val="22"/>
+                <w:szCs w:val="22"/>
+                <w:lang w:val="en-CA" w:eastAsia="en-US" w:bidi="ar-SA"/>
+              </w:rPr>
+            </w:pPr>
+            <w:r>
+              <w:rPr>
+                <w:rFonts w:eastAsia="Calibri" w:cs="" w:cstheme="minorBidi" w:eastAsiaTheme="minorHAnsi"/>
+                <w:b w:val="false"/>
+                <w:color w:val="auto"/>
+                <w:kern w:val="0"/>
+                <w:sz w:val="22"/>
+                <w:szCs w:val="22"/>
+                <w:lang w:val="en-CA" w:eastAsia="en-US" w:bidi="ar-SA"/>
+              </w:rPr>
+            </w:r>
+          </w:p>
+          <w:p>
+            <w:pPr>
+              <w:pStyle w:val="Normal"/>
+              <w:spacing w:lineRule="auto" w:line="240" w:before="0" w:after="0"/>
+              <w:cnfStyle w:val="000000100000" w:firstRow="0" w:lastRow="0" w:firstColumn="0" w:lastColumn="0" w:oddVBand="0" w:evenVBand="0" w:oddHBand="1" w:evenHBand="0" w:firstRowFirstColumn="0" w:firstRowLastColumn="0" w:lastRowFirstColumn="0" w:lastRowLastColumn="0"/>
+              <w:rPr>
+                <w:rFonts w:ascii="Calibri" w:hAnsi="Calibri" w:eastAsia="Calibri" w:cs="" w:asciiTheme="minorHAnsi" w:cstheme="minorBidi" w:eastAsiaTheme="minorHAnsi" w:hAnsiTheme="minorHAnsi"/>
+                <w:b w:val="false"/>
+                <w:b w:val="false"/>
+                <w:color w:val="auto"/>
+                <w:kern w:val="0"/>
+                <w:sz w:val="22"/>
+                <w:szCs w:val="22"/>
+                <w:lang w:val="en-CA" w:eastAsia="en-US" w:bidi="ar-SA"/>
+              </w:rPr>
+            </w:pPr>
+            <w:r>
+              <w:rPr>
+                <w:rFonts w:eastAsia="Calibri" w:cs="" w:cstheme="minorBidi" w:eastAsiaTheme="minorHAnsi"/>
+                <w:b w:val="false"/>
+                <w:color w:val="auto"/>
+                <w:kern w:val="0"/>
+                <w:sz w:val="22"/>
+                <w:szCs w:val="22"/>
+                <w:lang w:val="en-CA" w:eastAsia="en-US" w:bidi="ar-SA"/>
+              </w:rPr>
+              <w:t>Restore the original John Walsh introduction to OSCJ Volumes II &amp; III in the printable version.</w:t>
+            </w:r>
+          </w:p>
+          <w:p>
+            <w:pPr>
+              <w:pStyle w:val="Normal"/>
+              <w:spacing w:lineRule="auto" w:line="240" w:before="0" w:after="0"/>
+              <w:cnfStyle w:val="000000100000" w:firstRow="0" w:lastRow="0" w:firstColumn="0" w:lastColumn="0" w:oddVBand="0" w:evenVBand="0" w:oddHBand="1" w:evenHBand="0" w:firstRowFirstColumn="0" w:firstRowLastColumn="0" w:lastRowFirstColumn="0" w:lastRowLastColumn="0"/>
+              <w:rPr>
+                <w:rFonts w:ascii="Calibri" w:hAnsi="Calibri" w:eastAsia="Calibri" w:cs="" w:asciiTheme="minorHAnsi" w:cstheme="minorBidi" w:eastAsiaTheme="minorHAnsi" w:hAnsiTheme="minorHAnsi"/>
+                <w:b w:val="false"/>
+                <w:b w:val="false"/>
+                <w:color w:val="auto"/>
+                <w:kern w:val="0"/>
+                <w:sz w:val="22"/>
+                <w:szCs w:val="22"/>
+                <w:lang w:val="en-CA" w:eastAsia="en-US" w:bidi="ar-SA"/>
+              </w:rPr>
+            </w:pPr>
+            <w:r>
+              <w:rPr>
+                <w:rFonts w:eastAsia="Calibri" w:cs="" w:cstheme="minorBidi" w:eastAsiaTheme="minorHAnsi"/>
+                <w:b w:val="false"/>
+                <w:color w:val="auto"/>
+                <w:kern w:val="0"/>
+                <w:sz w:val="22"/>
+                <w:szCs w:val="22"/>
+                <w:lang w:val="en-CA" w:eastAsia="en-US" w:bidi="ar-SA"/>
+              </w:rPr>
+            </w:r>
+          </w:p>
+          <w:p>
+            <w:pPr>
+              <w:pStyle w:val="Normal"/>
+              <w:spacing w:lineRule="auto" w:line="240" w:before="0" w:after="0"/>
+              <w:cnfStyle w:val="000000100000" w:firstRow="0" w:lastRow="0" w:firstColumn="0" w:lastColumn="0" w:oddVBand="0" w:evenVBand="0" w:oddHBand="1" w:evenHBand="0" w:firstRowFirstColumn="0" w:firstRowLastColumn="0" w:lastRowFirstColumn="0" w:lastRowLastColumn="0"/>
+              <w:rPr>
+                <w:rFonts w:ascii="Calibri" w:hAnsi="Calibri" w:eastAsia="Calibri" w:cs="" w:asciiTheme="minorHAnsi" w:cstheme="minorBidi" w:eastAsiaTheme="minorHAnsi" w:hAnsiTheme="minorHAnsi"/>
+                <w:b w:val="false"/>
+                <w:b w:val="false"/>
+                <w:color w:val="auto"/>
+                <w:kern w:val="0"/>
+                <w:sz w:val="22"/>
+                <w:szCs w:val="22"/>
+                <w:lang w:val="en-CA" w:eastAsia="en-US" w:bidi="ar-SA"/>
+              </w:rPr>
+            </w:pPr>
+            <w:r>
+              <w:rPr>
+                <w:rFonts w:eastAsia="Calibri" w:cs="" w:cstheme="minorBidi" w:eastAsiaTheme="minorHAnsi"/>
+                <w:b w:val="false"/>
+                <w:color w:val="auto"/>
+                <w:kern w:val="0"/>
+                <w:sz w:val="22"/>
+                <w:szCs w:val="22"/>
+                <w:lang w:val="en-CA" w:eastAsia="en-US" w:bidi="ar-SA"/>
+              </w:rPr>
+              <w:t>Add the date in the header of each page to make it clearer which version of the book is being used from now on.</w:t>
+            </w:r>
+          </w:p>
+        </w:tc>
+        <w:tc>
+          <w:tcPr>
+            <w:tcW w:w="1803" w:type="dxa"/>
+            <w:tcBorders>
+              <w:top w:val="nil"/>
+              <w:left w:val="nil"/>
+              <w:bottom w:val="nil"/>
+              <w:insideH w:val="nil"/>
+            </w:tcBorders>
+            <w:shd w:fill="auto" w:val="clear"/>
+          </w:tcPr>
+          <w:p>
+            <w:pPr>
+              <w:pStyle w:val="Normal"/>
+              <w:spacing w:lineRule="auto" w:line="240" w:before="0" w:after="0"/>
+              <w:cnfStyle w:val="000000100000" w:firstRow="0" w:lastRow="0" w:firstColumn="0" w:lastColumn="0" w:oddVBand="0" w:evenVBand="0" w:oddHBand="1" w:evenHBand="0" w:firstRowFirstColumn="0" w:firstRowLastColumn="0" w:lastRowFirstColumn="0" w:lastRowLastColumn="0"/>
+              <w:rPr>
+                <w:rFonts w:ascii="Calibri" w:hAnsi="Calibri" w:eastAsia="Calibri" w:cs="" w:asciiTheme="minorHAnsi" w:cstheme="minorBidi" w:eastAsiaTheme="minorHAnsi" w:hAnsiTheme="minorHAnsi"/>
+                <w:b w:val="false"/>
+                <w:b w:val="false"/>
+                <w:color w:val="auto"/>
+                <w:kern w:val="0"/>
+                <w:sz w:val="22"/>
+                <w:szCs w:val="22"/>
+                <w:lang w:val="en-CA" w:eastAsia="en-US" w:bidi="ar-SA"/>
+              </w:rPr>
+            </w:pPr>
+            <w:r>
+              <w:rPr>
+                <w:rFonts w:eastAsia="Calibri" w:cs="" w:cstheme="minorBidi" w:eastAsiaTheme="minorHAnsi"/>
+                <w:b w:val="false"/>
+                <w:color w:val="auto"/>
+                <w:kern w:val="0"/>
+                <w:sz w:val="22"/>
+                <w:szCs w:val="22"/>
+                <w:lang w:val="en-CA" w:eastAsia="en-US" w:bidi="ar-SA"/>
+              </w:rPr>
+              <w:t>Robin Park,</w:t>
+            </w:r>
+          </w:p>
+          <w:p>
+            <w:pPr>
+              <w:pStyle w:val="Normal"/>
+              <w:spacing w:lineRule="auto" w:line="240" w:before="0" w:after="0"/>
+              <w:cnfStyle w:val="000000100000" w:firstRow="0" w:lastRow="0" w:firstColumn="0" w:lastColumn="0" w:oddVBand="0" w:evenVBand="0" w:oddHBand="1" w:evenHBand="0" w:firstRowFirstColumn="0" w:firstRowLastColumn="0" w:lastRowFirstColumn="0" w:lastRowLastColumn="0"/>
+              <w:rPr>
+                <w:rFonts w:ascii="Calibri" w:hAnsi="Calibri" w:eastAsia="Calibri" w:cs="" w:asciiTheme="minorHAnsi" w:cstheme="minorBidi" w:eastAsiaTheme="minorHAnsi" w:hAnsiTheme="minorHAnsi"/>
+                <w:b w:val="false"/>
+                <w:b w:val="false"/>
+                <w:color w:val="auto"/>
+                <w:kern w:val="0"/>
+                <w:sz w:val="22"/>
+                <w:szCs w:val="22"/>
+                <w:lang w:val="en-CA" w:eastAsia="en-US" w:bidi="ar-SA"/>
+              </w:rPr>
+            </w:pPr>
+            <w:r>
+              <w:rPr>
+                <w:rFonts w:eastAsia="Calibri" w:cs="" w:cstheme="minorBidi" w:eastAsiaTheme="minorHAnsi"/>
+                <w:b w:val="false"/>
+                <w:color w:val="auto"/>
+                <w:kern w:val="0"/>
+                <w:sz w:val="22"/>
+                <w:szCs w:val="22"/>
+                <w:lang w:val="en-CA" w:eastAsia="en-US" w:bidi="ar-SA"/>
+              </w:rPr>
+              <w:t>CCJ</w:t>
+            </w:r>
+          </w:p>
+        </w:tc>
+      </w:tr>
+      <w:tr>
+        <w:trPr>
+          <w:cnfStyle w:val="000000100000" w:firstRow="0" w:lastRow="0" w:firstColumn="0" w:lastColumn="0" w:oddVBand="0" w:evenVBand="0" w:oddHBand="1" w:evenHBand="0" w:firstRowFirstColumn="0" w:firstRowLastColumn="0" w:lastRowFirstColumn="0" w:lastRowLastColumn="0"/>
+        </w:trPr>
+        <w:tc>
+          <w:tcPr>
+            <w:tcW w:w="1458" w:type="dxa"/>
+            <w:cnfStyle w:val="001000000000" w:firstRow="0" w:lastRow="0" w:firstColumn="1" w:lastColumn="0" w:oddVBand="0" w:evenVBand="0" w:oddHBand="0" w:evenHBand="0" w:firstRowFirstColumn="0" w:firstRowLastColumn="0" w:lastRowFirstColumn="0" w:lastRowLastColumn="0"/>
+            <w:tcBorders>
+              <w:top w:val="nil"/>
+              <w:bottom w:val="nil"/>
+              <w:right w:val="nil"/>
+              <w:insideH w:val="nil"/>
+              <w:insideV w:val="nil"/>
+            </w:tcBorders>
+            <w:shd w:fill="auto" w:val="clear"/>
+          </w:tcPr>
+          <w:p>
+            <w:pPr>
+              <w:pStyle w:val="Normal"/>
+              <w:spacing w:lineRule="auto" w:line="240" w:before="0" w:after="0"/>
+              <w:rPr>
+                <w:rFonts w:ascii="Calibri" w:hAnsi="Calibri" w:eastAsia="Calibri" w:cs="" w:asciiTheme="minorHAnsi" w:cstheme="minorBidi" w:eastAsiaTheme="minorHAnsi" w:hAnsiTheme="minorHAnsi"/>
+                <w:b w:val="false"/>
+                <w:b w:val="false"/>
+                <w:color w:val="auto"/>
+                <w:kern w:val="0"/>
+                <w:sz w:val="22"/>
+                <w:szCs w:val="22"/>
+                <w:lang w:val="en-CA" w:eastAsia="en-US" w:bidi="ar-SA"/>
+              </w:rPr>
+            </w:pPr>
+            <w:r>
+              <w:rPr>
+                <w:rFonts w:eastAsia="Calibri" w:cs="" w:cstheme="minorBidi" w:eastAsiaTheme="minorHAnsi"/>
+                <w:b w:val="false"/>
                 <w:bCs/>
                 <w:color w:val="auto"/>
                 <w:kern w:val="0"/>
@@ -3132,7 +3327,7 @@
         </w:tc>
         <w:tc>
           <w:tcPr>
-            <w:tcW w:w="720" w:type="dxa"/>
+            <w:tcW w:w="973" w:type="dxa"/>
             <w:tcBorders>
               <w:top w:val="nil"/>
               <w:left w:val="nil"/>
@@ -3175,7 +3370,7 @@
         </w:tc>
         <w:tc>
           <w:tcPr>
-            <w:tcW w:w="4950" w:type="dxa"/>
+            <w:tcW w:w="4697" w:type="dxa"/>
             <w:tcBorders>
               <w:top w:val="nil"/>
               <w:left w:val="nil"/>
@@ -3213,39 +3408,13 @@
                 <w:highlight w:val="white"/>
                 <w:lang w:val="en-CA" w:eastAsia="en-US" w:bidi="ar-SA"/>
               </w:rPr>
-              <w:t xml:space="preserve">Added The Dying </w:t>
-            </w:r>
-            <w:r>
-              <w:rPr>
-                <w:rFonts w:eastAsia="Calibri" w:cs="" w:cstheme="minorBidi" w:eastAsiaTheme="minorHAnsi"/>
-                <w:b w:val="false"/>
-                <w:color w:val="auto"/>
-                <w:kern w:val="0"/>
-                <w:sz w:val="22"/>
-                <w:szCs w:val="22"/>
-                <w:highlight w:val="white"/>
-                <w:lang w:val="en-CA" w:eastAsia="en-US" w:bidi="ar-SA"/>
-              </w:rPr>
-              <w:t>Year</w:t>
-            </w:r>
-            <w:r>
-              <w:rPr>
-                <w:rFonts w:eastAsia="Calibri" w:cs="" w:cstheme="minorBidi" w:eastAsiaTheme="minorHAnsi"/>
-                <w:b w:val="false"/>
-                <w:color w:val="auto"/>
-                <w:kern w:val="0"/>
-                <w:sz w:val="22"/>
-                <w:szCs w:val="22"/>
-                <w:highlight w:val="white"/>
-                <w:lang w:val="en-CA" w:eastAsia="en-US" w:bidi="ar-SA"/>
-              </w:rPr>
-              <w:t xml:space="preserve"> &amp; Archibald McDonald; two Scottish Aires recorded by Denis Lanctot</w:t>
-            </w:r>
-          </w:p>
-        </w:tc>
-        <w:tc>
-          <w:tcPr>
-            <w:tcW w:w="1798" w:type="dxa"/>
+              <w:t>Added The Dying Year &amp; Archibald McDonald; two Scottish Aires recorded by Denis Lanctot</w:t>
+            </w:r>
+          </w:p>
+        </w:tc>
+        <w:tc>
+          <w:tcPr>
+            <w:tcW w:w="1803" w:type="dxa"/>
             <w:tcBorders>
               <w:top w:val="nil"/>
               <w:left w:val="nil"/>
@@ -3412,7 +3581,7 @@
         </w:tc>
         <w:tc>
           <w:tcPr>
-            <w:tcW w:w="720" w:type="dxa"/>
+            <w:tcW w:w="973" w:type="dxa"/>
             <w:tcBorders>
               <w:top w:val="nil"/>
               <w:left w:val="nil"/>
@@ -3455,7 +3624,7 @@
         </w:tc>
         <w:tc>
           <w:tcPr>
-            <w:tcW w:w="4950" w:type="dxa"/>
+            <w:tcW w:w="4697" w:type="dxa"/>
             <w:tcBorders>
               <w:top w:val="nil"/>
               <w:left w:val="nil"/>
@@ -3496,7 +3665,7 @@
         </w:tc>
         <w:tc>
           <w:tcPr>
-            <w:tcW w:w="1798" w:type="dxa"/>
+            <w:tcW w:w="1803" w:type="dxa"/>
             <w:tcBorders>
               <w:top w:val="nil"/>
               <w:left w:val="nil"/>
@@ -3667,7 +3836,7 @@
         </w:tc>
         <w:tc>
           <w:tcPr>
-            <w:tcW w:w="720" w:type="dxa"/>
+            <w:tcW w:w="973" w:type="dxa"/>
             <w:tcBorders>
               <w:top w:val="nil"/>
               <w:left w:val="nil"/>
@@ -3710,7 +3879,7 @@
         </w:tc>
         <w:tc>
           <w:tcPr>
-            <w:tcW w:w="4950" w:type="dxa"/>
+            <w:tcW w:w="4697" w:type="dxa"/>
             <w:tcBorders>
               <w:top w:val="nil"/>
               <w:left w:val="nil"/>
@@ -3741,8 +3910,8 @@
               </w:rPr>
               <w:t>B Part, 3rd and 4th full measures, last n</w:t>
             </w:r>
-            <w:bookmarkStart w:id="3" w:name="_GoBack"/>
-            <w:bookmarkEnd w:id="3"/>
+            <w:bookmarkStart w:id="4" w:name="_GoBack"/>
+            <w:bookmarkEnd w:id="4"/>
             <w:r>
               <w:rPr>
                 <w:rFonts w:eastAsia="Calibri" w:cs="" w:cstheme="minorBidi" w:eastAsiaTheme="minorHAnsi"/>
@@ -3774,7 +3943,7 @@
         </w:tc>
         <w:tc>
           <w:tcPr>
-            <w:tcW w:w="1798" w:type="dxa"/>
+            <w:tcW w:w="1803" w:type="dxa"/>
             <w:tcBorders>
               <w:top w:val="nil"/>
               <w:left w:val="nil"/>
@@ -3941,7 +4110,7 @@
         </w:tc>
         <w:tc>
           <w:tcPr>
-            <w:tcW w:w="720" w:type="dxa"/>
+            <w:tcW w:w="973" w:type="dxa"/>
             <w:tcBorders>
               <w:top w:val="nil"/>
               <w:left w:val="nil"/>
@@ -3984,7 +4153,7 @@
         </w:tc>
         <w:tc>
           <w:tcPr>
-            <w:tcW w:w="4950" w:type="dxa"/>
+            <w:tcW w:w="4697" w:type="dxa"/>
             <w:tcBorders>
               <w:top w:val="nil"/>
               <w:left w:val="nil"/>
@@ -4028,7 +4197,7 @@
         </w:tc>
         <w:tc>
           <w:tcPr>
-            <w:tcW w:w="1798" w:type="dxa"/>
+            <w:tcW w:w="1803" w:type="dxa"/>
             <w:tcBorders>
               <w:top w:val="nil"/>
               <w:left w:val="nil"/>
@@ -4197,7 +4366,7 @@
         </w:tc>
         <w:tc>
           <w:tcPr>
-            <w:tcW w:w="720" w:type="dxa"/>
+            <w:tcW w:w="973" w:type="dxa"/>
             <w:tcBorders>
               <w:top w:val="nil"/>
               <w:left w:val="nil"/>
@@ -4240,7 +4409,7 @@
         </w:tc>
         <w:tc>
           <w:tcPr>
-            <w:tcW w:w="4950" w:type="dxa"/>
+            <w:tcW w:w="4697" w:type="dxa"/>
             <w:tcBorders>
               <w:top w:val="nil"/>
               <w:left w:val="nil"/>
@@ -4284,7 +4453,7 @@
         </w:tc>
         <w:tc>
           <w:tcPr>
-            <w:tcW w:w="1798" w:type="dxa"/>
+            <w:tcW w:w="1803" w:type="dxa"/>
             <w:tcBorders>
               <w:top w:val="nil"/>
               <w:left w:val="nil"/>
@@ -4451,7 +4620,7 @@
         </w:tc>
         <w:tc>
           <w:tcPr>
-            <w:tcW w:w="720" w:type="dxa"/>
+            <w:tcW w:w="973" w:type="dxa"/>
             <w:tcBorders>
               <w:top w:val="nil"/>
               <w:left w:val="nil"/>
@@ -4494,7 +4663,7 @@
         </w:tc>
         <w:tc>
           <w:tcPr>
-            <w:tcW w:w="4950" w:type="dxa"/>
+            <w:tcW w:w="4697" w:type="dxa"/>
             <w:tcBorders>
               <w:top w:val="nil"/>
               <w:left w:val="nil"/>
@@ -4570,7 +4739,7 @@
         </w:tc>
         <w:tc>
           <w:tcPr>
-            <w:tcW w:w="1798" w:type="dxa"/>
+            <w:tcW w:w="1803" w:type="dxa"/>
             <w:tcBorders>
               <w:top w:val="nil"/>
               <w:left w:val="nil"/>
@@ -4739,7 +4908,7 @@
         </w:tc>
         <w:tc>
           <w:tcPr>
-            <w:tcW w:w="720" w:type="dxa"/>
+            <w:tcW w:w="973" w:type="dxa"/>
             <w:tcBorders>
               <w:top w:val="nil"/>
               <w:left w:val="nil"/>
@@ -4782,7 +4951,7 @@
         </w:tc>
         <w:tc>
           <w:tcPr>
-            <w:tcW w:w="4950" w:type="dxa"/>
+            <w:tcW w:w="4697" w:type="dxa"/>
             <w:tcBorders>
               <w:top w:val="nil"/>
               <w:left w:val="nil"/>
@@ -4825,7 +4994,7 @@
         </w:tc>
         <w:tc>
           <w:tcPr>
-            <w:tcW w:w="1798" w:type="dxa"/>
+            <w:tcW w:w="1803" w:type="dxa"/>
             <w:tcBorders>
               <w:top w:val="nil"/>
               <w:left w:val="nil"/>
@@ -4992,7 +5161,7 @@
         </w:tc>
         <w:tc>
           <w:tcPr>
-            <w:tcW w:w="720" w:type="dxa"/>
+            <w:tcW w:w="973" w:type="dxa"/>
             <w:tcBorders>
               <w:top w:val="nil"/>
               <w:left w:val="nil"/>
@@ -5035,7 +5204,7 @@
         </w:tc>
         <w:tc>
           <w:tcPr>
-            <w:tcW w:w="4950" w:type="dxa"/>
+            <w:tcW w:w="4697" w:type="dxa"/>
             <w:tcBorders>
               <w:top w:val="nil"/>
               <w:left w:val="nil"/>
@@ -5078,7 +5247,7 @@
         </w:tc>
         <w:tc>
           <w:tcPr>
-            <w:tcW w:w="1798" w:type="dxa"/>
+            <w:tcW w:w="1803" w:type="dxa"/>
             <w:tcBorders>
               <w:top w:val="nil"/>
               <w:left w:val="nil"/>
@@ -5247,7 +5416,7 @@
         </w:tc>
         <w:tc>
           <w:tcPr>
-            <w:tcW w:w="720" w:type="dxa"/>
+            <w:tcW w:w="973" w:type="dxa"/>
             <w:tcBorders>
               <w:top w:val="nil"/>
               <w:left w:val="nil"/>
@@ -5290,7 +5459,7 @@
         </w:tc>
         <w:tc>
           <w:tcPr>
-            <w:tcW w:w="4950" w:type="dxa"/>
+            <w:tcW w:w="4697" w:type="dxa"/>
             <w:tcBorders>
               <w:top w:val="nil"/>
               <w:left w:val="nil"/>
@@ -5333,7 +5502,7 @@
         </w:tc>
         <w:tc>
           <w:tcPr>
-            <w:tcW w:w="1798" w:type="dxa"/>
+            <w:tcW w:w="1803" w:type="dxa"/>
             <w:tcBorders>
               <w:top w:val="nil"/>
               <w:left w:val="nil"/>
@@ -5500,7 +5669,7 @@
         </w:tc>
         <w:tc>
           <w:tcPr>
-            <w:tcW w:w="720" w:type="dxa"/>
+            <w:tcW w:w="973" w:type="dxa"/>
             <w:tcBorders>
               <w:top w:val="nil"/>
               <w:left w:val="nil"/>
@@ -5543,7 +5712,7 @@
         </w:tc>
         <w:tc>
           <w:tcPr>
-            <w:tcW w:w="4950" w:type="dxa"/>
+            <w:tcW w:w="4697" w:type="dxa"/>
             <w:tcBorders>
               <w:top w:val="nil"/>
               <w:left w:val="nil"/>
@@ -5586,7 +5755,7 @@
         </w:tc>
         <w:tc>
           <w:tcPr>
-            <w:tcW w:w="1798" w:type="dxa"/>
+            <w:tcW w:w="1803" w:type="dxa"/>
             <w:tcBorders>
               <w:top w:val="nil"/>
               <w:left w:val="nil"/>
@@ -5754,49 +5923,49 @@
         </w:tc>
         <w:tc>
           <w:tcPr>
-            <w:tcW w:w="720" w:type="dxa"/>
-            <w:tcBorders>
-              <w:top w:val="nil"/>
-              <w:left w:val="nil"/>
-              <w:bottom w:val="nil"/>
-              <w:right w:val="nil"/>
-              <w:insideH w:val="nil"/>
-              <w:insideV w:val="nil"/>
-            </w:tcBorders>
-            <w:shd w:fill="auto" w:val="clear"/>
-          </w:tcPr>
-          <w:p>
-            <w:pPr>
-              <w:pStyle w:val="Normal"/>
-              <w:spacing w:lineRule="auto" w:line="240" w:before="0" w:after="0"/>
-              <w:cnfStyle w:val="000000100000" w:firstRow="0" w:lastRow="0" w:firstColumn="0" w:lastColumn="0" w:oddVBand="0" w:evenVBand="0" w:oddHBand="1" w:evenHBand="0" w:firstRowFirstColumn="0" w:firstRowLastColumn="0" w:lastRowFirstColumn="0" w:lastRowLastColumn="0"/>
-              <w:rPr>
-                <w:rFonts w:ascii="Calibri" w:hAnsi="Calibri" w:eastAsia="Calibri" w:cs="" w:asciiTheme="minorHAnsi" w:cstheme="minorBidi" w:eastAsiaTheme="minorHAnsi" w:hAnsiTheme="minorHAnsi"/>
-                <w:b w:val="false"/>
-                <w:b w:val="false"/>
-                <w:color w:val="auto"/>
-                <w:kern w:val="0"/>
-                <w:sz w:val="22"/>
-                <w:szCs w:val="22"/>
-                <w:lang w:val="en-CA" w:eastAsia="en-US" w:bidi="ar-SA"/>
-              </w:rPr>
-            </w:pPr>
-            <w:r>
-              <w:rPr>
-                <w:rFonts w:eastAsia="Calibri" w:cs="" w:cstheme="minorBidi" w:eastAsiaTheme="minorHAnsi"/>
-                <w:b w:val="false"/>
-                <w:color w:val="auto"/>
-                <w:kern w:val="0"/>
-                <w:sz w:val="22"/>
-                <w:szCs w:val="22"/>
-                <w:lang w:val="en-CA" w:eastAsia="en-US" w:bidi="ar-SA"/>
-              </w:rPr>
-            </w:r>
-          </w:p>
-        </w:tc>
-        <w:tc>
-          <w:tcPr>
-            <w:tcW w:w="4950" w:type="dxa"/>
+            <w:tcW w:w="973" w:type="dxa"/>
+            <w:tcBorders>
+              <w:top w:val="nil"/>
+              <w:left w:val="nil"/>
+              <w:bottom w:val="nil"/>
+              <w:right w:val="nil"/>
+              <w:insideH w:val="nil"/>
+              <w:insideV w:val="nil"/>
+            </w:tcBorders>
+            <w:shd w:fill="auto" w:val="clear"/>
+          </w:tcPr>
+          <w:p>
+            <w:pPr>
+              <w:pStyle w:val="Normal"/>
+              <w:spacing w:lineRule="auto" w:line="240" w:before="0" w:after="0"/>
+              <w:cnfStyle w:val="000000100000" w:firstRow="0" w:lastRow="0" w:firstColumn="0" w:lastColumn="0" w:oddVBand="0" w:evenVBand="0" w:oddHBand="1" w:evenHBand="0" w:firstRowFirstColumn="0" w:firstRowLastColumn="0" w:lastRowFirstColumn="0" w:lastRowLastColumn="0"/>
+              <w:rPr>
+                <w:rFonts w:ascii="Calibri" w:hAnsi="Calibri" w:eastAsia="Calibri" w:cs="" w:asciiTheme="minorHAnsi" w:cstheme="minorBidi" w:eastAsiaTheme="minorHAnsi" w:hAnsiTheme="minorHAnsi"/>
+                <w:b w:val="false"/>
+                <w:b w:val="false"/>
+                <w:color w:val="auto"/>
+                <w:kern w:val="0"/>
+                <w:sz w:val="22"/>
+                <w:szCs w:val="22"/>
+                <w:lang w:val="en-CA" w:eastAsia="en-US" w:bidi="ar-SA"/>
+              </w:rPr>
+            </w:pPr>
+            <w:r>
+              <w:rPr>
+                <w:rFonts w:eastAsia="Calibri" w:cs="" w:cstheme="minorBidi" w:eastAsiaTheme="minorHAnsi"/>
+                <w:b w:val="false"/>
+                <w:color w:val="auto"/>
+                <w:kern w:val="0"/>
+                <w:sz w:val="22"/>
+                <w:szCs w:val="22"/>
+                <w:lang w:val="en-CA" w:eastAsia="en-US" w:bidi="ar-SA"/>
+              </w:rPr>
+            </w:r>
+          </w:p>
+        </w:tc>
+        <w:tc>
+          <w:tcPr>
+            <w:tcW w:w="4697" w:type="dxa"/>
             <w:tcBorders>
               <w:top w:val="nil"/>
               <w:left w:val="nil"/>
@@ -5839,7 +6008,7 @@
         </w:tc>
         <w:tc>
           <w:tcPr>
-            <w:tcW w:w="1798" w:type="dxa"/>
+            <w:tcW w:w="1803" w:type="dxa"/>
             <w:tcBorders>
               <w:top w:val="nil"/>
               <w:left w:val="nil"/>
@@ -5966,7 +6135,7 @@
         </w:tc>
         <w:tc>
           <w:tcPr>
-            <w:tcW w:w="720" w:type="dxa"/>
+            <w:tcW w:w="973" w:type="dxa"/>
             <w:tcBorders>
               <w:top w:val="nil"/>
               <w:left w:val="nil"/>
@@ -5992,7 +6161,7 @@
         </w:tc>
         <w:tc>
           <w:tcPr>
-            <w:tcW w:w="4950" w:type="dxa"/>
+            <w:tcW w:w="4697" w:type="dxa"/>
             <w:tcBorders>
               <w:top w:val="nil"/>
               <w:left w:val="nil"/>
@@ -6018,7 +6187,7 @@
         </w:tc>
         <w:tc>
           <w:tcPr>
-            <w:tcW w:w="1798" w:type="dxa"/>
+            <w:tcW w:w="1803" w:type="dxa"/>
             <w:tcBorders>
               <w:top w:val="nil"/>
               <w:left w:val="nil"/>
@@ -6130,7 +6299,7 @@
         </w:tc>
         <w:tc>
           <w:tcPr>
-            <w:tcW w:w="720" w:type="dxa"/>
+            <w:tcW w:w="973" w:type="dxa"/>
             <w:tcBorders>
               <w:top w:val="nil"/>
               <w:left w:val="nil"/>
@@ -6156,7 +6325,7 @@
         </w:tc>
         <w:tc>
           <w:tcPr>
-            <w:tcW w:w="4950" w:type="dxa"/>
+            <w:tcW w:w="4697" w:type="dxa"/>
             <w:tcBorders>
               <w:top w:val="nil"/>
               <w:left w:val="nil"/>
@@ -6182,7 +6351,7 @@
         </w:tc>
         <w:tc>
           <w:tcPr>
-            <w:tcW w:w="1798" w:type="dxa"/>
+            <w:tcW w:w="1803" w:type="dxa"/>
             <w:tcBorders>
               <w:top w:val="nil"/>
               <w:left w:val="nil"/>
@@ -6292,7 +6461,7 @@
         </w:tc>
         <w:tc>
           <w:tcPr>
-            <w:tcW w:w="720" w:type="dxa"/>
+            <w:tcW w:w="973" w:type="dxa"/>
             <w:tcBorders>
               <w:top w:val="nil"/>
               <w:left w:val="nil"/>
@@ -6318,7 +6487,7 @@
         </w:tc>
         <w:tc>
           <w:tcPr>
-            <w:tcW w:w="4950" w:type="dxa"/>
+            <w:tcW w:w="4697" w:type="dxa"/>
             <w:tcBorders>
               <w:top w:val="nil"/>
               <w:left w:val="nil"/>
@@ -6344,7 +6513,7 @@
         </w:tc>
         <w:tc>
           <w:tcPr>
-            <w:tcW w:w="1798" w:type="dxa"/>
+            <w:tcW w:w="1803" w:type="dxa"/>
             <w:tcBorders>
               <w:top w:val="nil"/>
               <w:left w:val="nil"/>
@@ -6456,7 +6625,7 @@
         </w:tc>
         <w:tc>
           <w:tcPr>
-            <w:tcW w:w="720" w:type="dxa"/>
+            <w:tcW w:w="973" w:type="dxa"/>
             <w:tcBorders>
               <w:top w:val="nil"/>
               <w:left w:val="nil"/>
@@ -6482,7 +6651,7 @@
         </w:tc>
         <w:tc>
           <w:tcPr>
-            <w:tcW w:w="4950" w:type="dxa"/>
+            <w:tcW w:w="4697" w:type="dxa"/>
             <w:tcBorders>
               <w:top w:val="nil"/>
               <w:left w:val="nil"/>
@@ -6508,7 +6677,7 @@
         </w:tc>
         <w:tc>
           <w:tcPr>
-            <w:tcW w:w="1798" w:type="dxa"/>
+            <w:tcW w:w="1803" w:type="dxa"/>
             <w:tcBorders>
               <w:top w:val="nil"/>
               <w:left w:val="nil"/>
@@ -6617,7 +6786,7 @@
         </w:tc>
         <w:tc>
           <w:tcPr>
-            <w:tcW w:w="720" w:type="dxa"/>
+            <w:tcW w:w="973" w:type="dxa"/>
             <w:tcBorders>
               <w:top w:val="nil"/>
               <w:left w:val="nil"/>
@@ -6643,7 +6812,7 @@
         </w:tc>
         <w:tc>
           <w:tcPr>
-            <w:tcW w:w="4950" w:type="dxa"/>
+            <w:tcW w:w="4697" w:type="dxa"/>
             <w:tcBorders>
               <w:top w:val="nil"/>
               <w:left w:val="nil"/>
@@ -6719,7 +6888,7 @@
         </w:tc>
         <w:tc>
           <w:tcPr>
-            <w:tcW w:w="1798" w:type="dxa"/>
+            <w:tcW w:w="1803" w:type="dxa"/>
             <w:tcBorders>
               <w:top w:val="nil"/>
               <w:left w:val="nil"/>
@@ -6831,7 +7000,7 @@
         </w:tc>
         <w:tc>
           <w:tcPr>
-            <w:tcW w:w="720" w:type="dxa"/>
+            <w:tcW w:w="973" w:type="dxa"/>
             <w:tcBorders>
               <w:top w:val="nil"/>
               <w:left w:val="nil"/>
@@ -6857,7 +7026,7 @@
         </w:tc>
         <w:tc>
           <w:tcPr>
-            <w:tcW w:w="4950" w:type="dxa"/>
+            <w:tcW w:w="4697" w:type="dxa"/>
             <w:tcBorders>
               <w:top w:val="nil"/>
               <w:left w:val="nil"/>
@@ -6883,7 +7052,7 @@
         </w:tc>
         <w:tc>
           <w:tcPr>
-            <w:tcW w:w="1798" w:type="dxa"/>
+            <w:tcW w:w="1803" w:type="dxa"/>
             <w:tcBorders>
               <w:top w:val="nil"/>
               <w:left w:val="nil"/>
@@ -6993,7 +7162,7 @@
         </w:tc>
         <w:tc>
           <w:tcPr>
-            <w:tcW w:w="720" w:type="dxa"/>
+            <w:tcW w:w="973" w:type="dxa"/>
             <w:tcBorders>
               <w:top w:val="nil"/>
               <w:left w:val="nil"/>
@@ -7019,7 +7188,7 @@
         </w:tc>
         <w:tc>
           <w:tcPr>
-            <w:tcW w:w="4950" w:type="dxa"/>
+            <w:tcW w:w="4697" w:type="dxa"/>
             <w:tcBorders>
               <w:top w:val="nil"/>
               <w:left w:val="nil"/>
@@ -7045,7 +7214,7 @@
         </w:tc>
         <w:tc>
           <w:tcPr>
-            <w:tcW w:w="1798" w:type="dxa"/>
+            <w:tcW w:w="1803" w:type="dxa"/>
             <w:tcBorders>
               <w:top w:val="nil"/>
               <w:left w:val="nil"/>
@@ -7156,7 +7325,7 @@
         </w:tc>
         <w:tc>
           <w:tcPr>
-            <w:tcW w:w="720" w:type="dxa"/>
+            <w:tcW w:w="973" w:type="dxa"/>
             <w:tcBorders>
               <w:top w:val="nil"/>
               <w:left w:val="nil"/>
@@ -7182,7 +7351,7 @@
         </w:tc>
         <w:tc>
           <w:tcPr>
-            <w:tcW w:w="4950" w:type="dxa"/>
+            <w:tcW w:w="4697" w:type="dxa"/>
             <w:tcBorders>
               <w:top w:val="nil"/>
               <w:left w:val="nil"/>
@@ -7208,7 +7377,7 @@
         </w:tc>
         <w:tc>
           <w:tcPr>
-            <w:tcW w:w="1798" w:type="dxa"/>
+            <w:tcW w:w="1803" w:type="dxa"/>
             <w:tcBorders>
               <w:top w:val="nil"/>
               <w:left w:val="nil"/>
@@ -7318,7 +7487,7 @@
         </w:tc>
         <w:tc>
           <w:tcPr>
-            <w:tcW w:w="720" w:type="dxa"/>
+            <w:tcW w:w="973" w:type="dxa"/>
             <w:tcBorders>
               <w:top w:val="nil"/>
               <w:left w:val="nil"/>
@@ -7344,7 +7513,7 @@
         </w:tc>
         <w:tc>
           <w:tcPr>
-            <w:tcW w:w="4950" w:type="dxa"/>
+            <w:tcW w:w="4697" w:type="dxa"/>
             <w:tcBorders>
               <w:top w:val="nil"/>
               <w:left w:val="nil"/>
@@ -7370,7 +7539,7 @@
         </w:tc>
         <w:tc>
           <w:tcPr>
-            <w:tcW w:w="1798" w:type="dxa"/>
+            <w:tcW w:w="1803" w:type="dxa"/>
             <w:tcBorders>
               <w:top w:val="nil"/>
               <w:left w:val="nil"/>
@@ -7482,7 +7651,7 @@
         </w:tc>
         <w:tc>
           <w:tcPr>
-            <w:tcW w:w="720" w:type="dxa"/>
+            <w:tcW w:w="973" w:type="dxa"/>
             <w:tcBorders>
               <w:top w:val="nil"/>
               <w:left w:val="nil"/>
@@ -7508,7 +7677,7 @@
         </w:tc>
         <w:tc>
           <w:tcPr>
-            <w:tcW w:w="4950" w:type="dxa"/>
+            <w:tcW w:w="4697" w:type="dxa"/>
             <w:tcBorders>
               <w:top w:val="nil"/>
               <w:left w:val="nil"/>
@@ -7534,7 +7703,7 @@
         </w:tc>
         <w:tc>
           <w:tcPr>
-            <w:tcW w:w="1798" w:type="dxa"/>
+            <w:tcW w:w="1803" w:type="dxa"/>
             <w:tcBorders>
               <w:top w:val="nil"/>
               <w:left w:val="nil"/>
@@ -7644,7 +7813,7 @@
         </w:tc>
         <w:tc>
           <w:tcPr>
-            <w:tcW w:w="720" w:type="dxa"/>
+            <w:tcW w:w="973" w:type="dxa"/>
             <w:tcBorders>
               <w:top w:val="nil"/>
               <w:left w:val="nil"/>
@@ -7670,7 +7839,7 @@
         </w:tc>
         <w:tc>
           <w:tcPr>
-            <w:tcW w:w="4950" w:type="dxa"/>
+            <w:tcW w:w="4697" w:type="dxa"/>
             <w:tcBorders>
               <w:top w:val="nil"/>
               <w:left w:val="nil"/>
@@ -7696,7 +7865,7 @@
         </w:tc>
         <w:tc>
           <w:tcPr>
-            <w:tcW w:w="1798" w:type="dxa"/>
+            <w:tcW w:w="1803" w:type="dxa"/>
             <w:tcBorders>
               <w:top w:val="nil"/>
               <w:left w:val="nil"/>
@@ -7808,7 +7977,7 @@
         </w:tc>
         <w:tc>
           <w:tcPr>
-            <w:tcW w:w="720" w:type="dxa"/>
+            <w:tcW w:w="973" w:type="dxa"/>
             <w:tcBorders>
               <w:top w:val="nil"/>
               <w:left w:val="nil"/>
@@ -7834,7 +8003,7 @@
         </w:tc>
         <w:tc>
           <w:tcPr>
-            <w:tcW w:w="4950" w:type="dxa"/>
+            <w:tcW w:w="4697" w:type="dxa"/>
             <w:tcBorders>
               <w:top w:val="nil"/>
               <w:left w:val="nil"/>
@@ -7860,7 +8029,7 @@
         </w:tc>
         <w:tc>
           <w:tcPr>
-            <w:tcW w:w="1798" w:type="dxa"/>
+            <w:tcW w:w="1803" w:type="dxa"/>
             <w:tcBorders>
               <w:top w:val="nil"/>
               <w:left w:val="nil"/>
@@ -7970,7 +8139,7 @@
         </w:tc>
         <w:tc>
           <w:tcPr>
-            <w:tcW w:w="720" w:type="dxa"/>
+            <w:tcW w:w="973" w:type="dxa"/>
             <w:tcBorders>
               <w:top w:val="nil"/>
               <w:left w:val="nil"/>
@@ -7996,7 +8165,7 @@
         </w:tc>
         <w:tc>
           <w:tcPr>
-            <w:tcW w:w="4950" w:type="dxa"/>
+            <w:tcW w:w="4697" w:type="dxa"/>
             <w:tcBorders>
               <w:top w:val="nil"/>
               <w:left w:val="nil"/>
@@ -8032,7 +8201,7 @@
         </w:tc>
         <w:tc>
           <w:tcPr>
-            <w:tcW w:w="1798" w:type="dxa"/>
+            <w:tcW w:w="1803" w:type="dxa"/>
             <w:tcBorders>
               <w:top w:val="nil"/>
               <w:left w:val="nil"/>
@@ -8144,7 +8313,7 @@
         </w:tc>
         <w:tc>
           <w:tcPr>
-            <w:tcW w:w="720" w:type="dxa"/>
+            <w:tcW w:w="973" w:type="dxa"/>
             <w:tcBorders>
               <w:top w:val="nil"/>
               <w:left w:val="nil"/>
@@ -8170,7 +8339,7 @@
         </w:tc>
         <w:tc>
           <w:tcPr>
-            <w:tcW w:w="4950" w:type="dxa"/>
+            <w:tcW w:w="4697" w:type="dxa"/>
             <w:tcBorders>
               <w:top w:val="nil"/>
               <w:left w:val="nil"/>
@@ -8196,7 +8365,7 @@
         </w:tc>
         <w:tc>
           <w:tcPr>
-            <w:tcW w:w="1798" w:type="dxa"/>
+            <w:tcW w:w="1803" w:type="dxa"/>
             <w:tcBorders>
               <w:top w:val="nil"/>
               <w:left w:val="nil"/>
@@ -8298,7 +8467,7 @@
         </w:tc>
         <w:tc>
           <w:tcPr>
-            <w:tcW w:w="720" w:type="dxa"/>
+            <w:tcW w:w="973" w:type="dxa"/>
             <w:tcBorders>
               <w:top w:val="nil"/>
               <w:left w:val="nil"/>
@@ -8321,7 +8490,7 @@
         </w:tc>
         <w:tc>
           <w:tcPr>
-            <w:tcW w:w="4950" w:type="dxa"/>
+            <w:tcW w:w="4697" w:type="dxa"/>
             <w:tcBorders>
               <w:top w:val="nil"/>
               <w:left w:val="nil"/>
@@ -8344,7 +8513,7 @@
         </w:tc>
         <w:tc>
           <w:tcPr>
-            <w:tcW w:w="1798" w:type="dxa"/>
+            <w:tcW w:w="1803" w:type="dxa"/>
             <w:tcBorders>
               <w:top w:val="nil"/>
               <w:left w:val="nil"/>

</xml_diff>

<commit_message>
Remove repeats from "Chinese Breakdown" (page 186)
</commit_message>
<xml_diff>
--- a/src/change-log.docx
+++ b/src/change-log.docx
@@ -17,12 +17,12 @@
         <w:tblLook w:noVBand="1" w:val="04a0" w:noHBand="0" w:lastColumn="0" w:firstColumn="1" w:lastRow="0" w:firstRow="1"/>
       </w:tblPr>
       <w:tblGrid>
-        <w:gridCol w:w="1458"/>
+        <w:gridCol w:w="1457"/>
         <w:gridCol w:w="1981"/>
         <w:gridCol w:w="2070"/>
-        <w:gridCol w:w="973"/>
+        <w:gridCol w:w="972"/>
         <w:gridCol w:w="4697"/>
-        <w:gridCol w:w="1803"/>
+        <w:gridCol w:w="1804"/>
       </w:tblGrid>
       <w:tr>
         <w:trPr>
@@ -30,7 +30,7 @@
         </w:trPr>
         <w:tc>
           <w:tcPr>
-            <w:tcW w:w="1458" w:type="dxa"/>
+            <w:tcW w:w="1457" w:type="dxa"/>
             <w:cnfStyle w:val="001000000000" w:firstRow="0" w:lastRow="0" w:firstColumn="1" w:lastColumn="0" w:oddVBand="0" w:evenVBand="0" w:oddHBand="0" w:evenHBand="0" w:firstRowFirstColumn="0" w:firstRowLastColumn="0" w:lastRowFirstColumn="0" w:lastRowLastColumn="0"/>
             <w:tcBorders>
               <w:bottom w:val="nil"/>
@@ -131,7 +131,7 @@
         </w:tc>
         <w:tc>
           <w:tcPr>
-            <w:tcW w:w="973" w:type="dxa"/>
+            <w:tcW w:w="972" w:type="dxa"/>
             <w:tcBorders>
               <w:left w:val="nil"/>
               <w:bottom w:val="nil"/>
@@ -199,7 +199,7 @@
         </w:tc>
         <w:tc>
           <w:tcPr>
-            <w:tcW w:w="1803" w:type="dxa"/>
+            <w:tcW w:w="1804" w:type="dxa"/>
             <w:tcBorders>
               <w:left w:val="nil"/>
               <w:bottom w:val="nil"/>
@@ -236,7 +236,7 @@
         </w:trPr>
         <w:tc>
           <w:tcPr>
-            <w:tcW w:w="1458" w:type="dxa"/>
+            <w:tcW w:w="1457" w:type="dxa"/>
             <w:cnfStyle w:val="001000000000" w:firstRow="0" w:lastRow="0" w:firstColumn="1" w:lastColumn="0" w:oddVBand="0" w:evenVBand="0" w:oddHBand="0" w:evenHBand="0" w:firstRowFirstColumn="0" w:firstRowLastColumn="0" w:lastRowFirstColumn="0" w:lastRowLastColumn="0"/>
             <w:tcBorders>
               <w:top w:val="nil"/>
@@ -264,33 +264,7 @@
                 <w:szCs w:val="22"/>
                 <w:lang w:val="en-CA" w:eastAsia="en-US" w:bidi="ar-SA"/>
               </w:rPr>
-              <w:t>1</w:t>
-            </w:r>
-            <w:r>
-              <w:rPr>
-                <w:rFonts w:eastAsia="Calibri" w:cs="" w:cstheme="minorBidi" w:eastAsiaTheme="minorHAnsi"/>
-                <w:b w:val="false"/>
-                <w:bCs/>
-                <w:color w:val="auto"/>
-                <w:kern w:val="0"/>
-                <w:sz w:val="22"/>
-                <w:szCs w:val="22"/>
-                <w:lang w:val="en-CA" w:eastAsia="en-US" w:bidi="ar-SA"/>
-              </w:rPr>
-              <w:t>5</w:t>
-            </w:r>
-            <w:r>
-              <w:rPr>
-                <w:rFonts w:eastAsia="Calibri" w:cs="" w:cstheme="minorBidi" w:eastAsiaTheme="minorHAnsi"/>
-                <w:b w:val="false"/>
-                <w:bCs/>
-                <w:color w:val="auto"/>
-                <w:kern w:val="0"/>
-                <w:sz w:val="22"/>
-                <w:szCs w:val="22"/>
-                <w:lang w:val="en-CA" w:eastAsia="en-US" w:bidi="ar-SA"/>
-              </w:rPr>
-              <w:t>-Sep-2019</w:t>
+              <w:t>15-Sep-2019</w:t>
             </w:r>
           </w:p>
         </w:tc>
@@ -342,33 +316,33 @@
             </w:pPr>
             <w:r>
               <w:rPr/>
-              <w:t>Running the Goat</w:t>
-            </w:r>
-          </w:p>
-        </w:tc>
-        <w:tc>
-          <w:tcPr>
-            <w:tcW w:w="973" w:type="dxa"/>
-            <w:tcBorders>
-              <w:top w:val="nil"/>
-              <w:left w:val="nil"/>
-              <w:bottom w:val="nil"/>
-              <w:right w:val="nil"/>
-              <w:insideH w:val="nil"/>
-              <w:insideV w:val="nil"/>
-            </w:tcBorders>
-            <w:shd w:fill="auto" w:val="clear"/>
-          </w:tcPr>
-          <w:p>
-            <w:pPr>
-              <w:pStyle w:val="Normal"/>
-              <w:spacing w:lineRule="auto" w:line="240" w:before="0" w:after="0"/>
-              <w:cnfStyle w:val="000000100000" w:firstRow="0" w:lastRow="0" w:firstColumn="0" w:lastColumn="0" w:oddVBand="0" w:evenVBand="0" w:oddHBand="1" w:evenHBand="0" w:firstRowFirstColumn="0" w:firstRowLastColumn="0" w:lastRowFirstColumn="0" w:lastRowLastColumn="0"/>
-              <w:rPr/>
-            </w:pPr>
-            <w:r>
-              <w:rPr/>
-              <w:t>172-173</w:t>
+              <w:t>Chinese Breakdown</w:t>
+            </w:r>
+          </w:p>
+        </w:tc>
+        <w:tc>
+          <w:tcPr>
+            <w:tcW w:w="972" w:type="dxa"/>
+            <w:tcBorders>
+              <w:top w:val="nil"/>
+              <w:left w:val="nil"/>
+              <w:bottom w:val="nil"/>
+              <w:right w:val="nil"/>
+              <w:insideH w:val="nil"/>
+              <w:insideV w:val="nil"/>
+            </w:tcBorders>
+            <w:shd w:fill="auto" w:val="clear"/>
+          </w:tcPr>
+          <w:p>
+            <w:pPr>
+              <w:pStyle w:val="Normal"/>
+              <w:spacing w:lineRule="auto" w:line="240" w:before="0" w:after="0"/>
+              <w:cnfStyle w:val="000000100000" w:firstRow="0" w:lastRow="0" w:firstColumn="0" w:lastColumn="0" w:oddVBand="0" w:evenVBand="0" w:oddHBand="1" w:evenHBand="0" w:firstRowFirstColumn="0" w:firstRowLastColumn="0" w:lastRowFirstColumn="0" w:lastRowLastColumn="0"/>
+              <w:rPr/>
+            </w:pPr>
+            <w:r>
+              <w:rPr/>
+              <w:t>186</w:t>
             </w:r>
           </w:p>
         </w:tc>
@@ -394,13 +368,13 @@
             </w:pPr>
             <w:r>
               <w:rPr/>
-              <w:t>Add titles to all 4 tunes</w:t>
-            </w:r>
-          </w:p>
-        </w:tc>
-        <w:tc>
-          <w:tcPr>
-            <w:tcW w:w="1803" w:type="dxa"/>
+              <w:t>Remove repeats</w:t>
+            </w:r>
+          </w:p>
+        </w:tc>
+        <w:tc>
+          <w:tcPr>
+            <w:tcW w:w="1804" w:type="dxa"/>
             <w:tcBorders>
               <w:top w:val="nil"/>
               <w:left w:val="nil"/>
@@ -429,7 +403,7 @@
         </w:trPr>
         <w:tc>
           <w:tcPr>
-            <w:tcW w:w="1458" w:type="dxa"/>
+            <w:tcW w:w="1457" w:type="dxa"/>
             <w:cnfStyle w:val="001000000000" w:firstRow="0" w:lastRow="0" w:firstColumn="1" w:lastColumn="0" w:oddVBand="0" w:evenVBand="0" w:oddHBand="0" w:evenHBand="0" w:firstRowFirstColumn="0" w:firstRowLastColumn="0" w:lastRowFirstColumn="0" w:lastRowLastColumn="0"/>
             <w:tcBorders>
               <w:top w:val="nil"/>
@@ -457,7 +431,7 @@
                 <w:szCs w:val="22"/>
                 <w:lang w:val="en-CA" w:eastAsia="en-US" w:bidi="ar-SA"/>
               </w:rPr>
-              <w:t>14-Sep-2019</w:t>
+              <w:t>15-Sep-2019</w:t>
             </w:r>
           </w:p>
         </w:tc>
@@ -483,7 +457,7 @@
             </w:pPr>
             <w:r>
               <w:rPr/>
-              <w:t>CCJ Addendum II</w:t>
+              <w:t>CCJ Addendum I</w:t>
             </w:r>
           </w:p>
         </w:tc>
@@ -509,45 +483,33 @@
             </w:pPr>
             <w:r>
               <w:rPr/>
-              <w:t>Liza Lynn,</w:t>
-            </w:r>
-          </w:p>
-          <w:p>
-            <w:pPr>
-              <w:pStyle w:val="Normal"/>
-              <w:spacing w:lineRule="auto" w:line="240" w:before="0" w:after="0"/>
-              <w:cnfStyle w:val="000000100000" w:firstRow="0" w:lastRow="0" w:firstColumn="0" w:lastColumn="0" w:oddVBand="0" w:evenVBand="0" w:oddHBand="1" w:evenHBand="0" w:firstRowFirstColumn="0" w:firstRowLastColumn="0" w:lastRowFirstColumn="0" w:lastRowLastColumn="0"/>
-              <w:rPr/>
-            </w:pPr>
-            <w:r>
-              <w:rPr/>
-              <w:t>A Hundred Thousand Welcomes</w:t>
-            </w:r>
-          </w:p>
-        </w:tc>
-        <w:tc>
-          <w:tcPr>
-            <w:tcW w:w="973" w:type="dxa"/>
-            <w:tcBorders>
-              <w:top w:val="nil"/>
-              <w:left w:val="nil"/>
-              <w:bottom w:val="nil"/>
-              <w:right w:val="nil"/>
-              <w:insideH w:val="nil"/>
-              <w:insideV w:val="nil"/>
-            </w:tcBorders>
-            <w:shd w:fill="auto" w:val="clear"/>
-          </w:tcPr>
-          <w:p>
-            <w:pPr>
-              <w:pStyle w:val="Normal"/>
-              <w:spacing w:lineRule="auto" w:line="240" w:before="0" w:after="0"/>
-              <w:cnfStyle w:val="000000100000" w:firstRow="0" w:lastRow="0" w:firstColumn="0" w:lastColumn="0" w:oddVBand="0" w:evenVBand="0" w:oddHBand="1" w:evenHBand="0" w:firstRowFirstColumn="0" w:firstRowLastColumn="0" w:lastRowFirstColumn="0" w:lastRowLastColumn="0"/>
-              <w:rPr/>
-            </w:pPr>
-            <w:r>
-              <w:rPr/>
-              <w:t>232-233</w:t>
+              <w:t>Running the Goat</w:t>
+            </w:r>
+          </w:p>
+        </w:tc>
+        <w:tc>
+          <w:tcPr>
+            <w:tcW w:w="972" w:type="dxa"/>
+            <w:tcBorders>
+              <w:top w:val="nil"/>
+              <w:left w:val="nil"/>
+              <w:bottom w:val="nil"/>
+              <w:right w:val="nil"/>
+              <w:insideH w:val="nil"/>
+              <w:insideV w:val="nil"/>
+            </w:tcBorders>
+            <w:shd w:fill="auto" w:val="clear"/>
+          </w:tcPr>
+          <w:p>
+            <w:pPr>
+              <w:pStyle w:val="Normal"/>
+              <w:spacing w:lineRule="auto" w:line="240" w:before="0" w:after="0"/>
+              <w:cnfStyle w:val="000000100000" w:firstRow="0" w:lastRow="0" w:firstColumn="0" w:lastColumn="0" w:oddVBand="0" w:evenVBand="0" w:oddHBand="1" w:evenHBand="0" w:firstRowFirstColumn="0" w:firstRowLastColumn="0" w:lastRowFirstColumn="0" w:lastRowLastColumn="0"/>
+              <w:rPr/>
+            </w:pPr>
+            <w:r>
+              <w:rPr/>
+              <w:t>172-173</w:t>
             </w:r>
           </w:p>
         </w:tc>
@@ -573,34 +535,32 @@
             </w:pPr>
             <w:r>
               <w:rPr/>
-              <w:t>Add new tunes</w:t>
-            </w:r>
-          </w:p>
-        </w:tc>
-        <w:tc>
-          <w:tcPr>
-            <w:tcW w:w="1803" w:type="dxa"/>
-            <w:tcBorders>
-              <w:top w:val="nil"/>
-              <w:left w:val="nil"/>
-              <w:bottom w:val="nil"/>
-              <w:insideH w:val="nil"/>
-            </w:tcBorders>
-            <w:shd w:fill="auto" w:val="clear"/>
-          </w:tcPr>
-          <w:p>
-            <w:pPr>
-              <w:pStyle w:val="Normal"/>
-              <w:spacing w:lineRule="auto" w:line="240" w:before="0" w:after="0"/>
-              <w:cnfStyle w:val="000000100000" w:firstRow="0" w:lastRow="0" w:firstColumn="0" w:lastColumn="0" w:oddVBand="0" w:evenVBand="0" w:oddHBand="1" w:evenHBand="0" w:firstRowFirstColumn="0" w:firstRowLastColumn="0" w:lastRowFirstColumn="0" w:lastRowLastColumn="0"/>
-              <w:rPr/>
-            </w:pPr>
-            <w:bookmarkStart w:id="0" w:name="__DdeLink__712_2980667833"/>
+              <w:t>Add titles to all 4 tunes</w:t>
+            </w:r>
+          </w:p>
+        </w:tc>
+        <w:tc>
+          <w:tcPr>
+            <w:tcW w:w="1804" w:type="dxa"/>
+            <w:tcBorders>
+              <w:top w:val="nil"/>
+              <w:left w:val="nil"/>
+              <w:bottom w:val="nil"/>
+              <w:insideH w:val="nil"/>
+            </w:tcBorders>
+            <w:shd w:fill="auto" w:val="clear"/>
+          </w:tcPr>
+          <w:p>
+            <w:pPr>
+              <w:pStyle w:val="Normal"/>
+              <w:spacing w:lineRule="auto" w:line="240" w:before="0" w:after="0"/>
+              <w:cnfStyle w:val="000000100000" w:firstRow="0" w:lastRow="0" w:firstColumn="0" w:lastColumn="0" w:oddVBand="0" w:evenVBand="0" w:oddHBand="1" w:evenHBand="0" w:firstRowFirstColumn="0" w:firstRowLastColumn="0" w:lastRowFirstColumn="0" w:lastRowLastColumn="0"/>
+              <w:rPr/>
+            </w:pPr>
             <w:r>
               <w:rPr/>
               <w:t>Robin Park, CCJ</w:t>
             </w:r>
-            <w:bookmarkEnd w:id="0"/>
           </w:p>
         </w:tc>
       </w:tr>
@@ -610,7 +570,7 @@
         </w:trPr>
         <w:tc>
           <w:tcPr>
-            <w:tcW w:w="1458" w:type="dxa"/>
+            <w:tcW w:w="1457" w:type="dxa"/>
             <w:cnfStyle w:val="001000000000" w:firstRow="0" w:lastRow="0" w:firstColumn="1" w:lastColumn="0" w:oddVBand="0" w:evenVBand="0" w:oddHBand="0" w:evenHBand="0" w:firstRowFirstColumn="0" w:firstRowLastColumn="0" w:lastRowFirstColumn="0" w:lastRowLastColumn="0"/>
             <w:tcBorders>
               <w:top w:val="nil"/>
@@ -664,7 +624,7 @@
             </w:pPr>
             <w:r>
               <w:rPr/>
-              <w:t>CCJ Addendum I</w:t>
+              <w:t>CCJ Addendum II</w:t>
             </w:r>
           </w:p>
         </w:tc>
@@ -690,45 +650,45 @@
             </w:pPr>
             <w:r>
               <w:rPr/>
-              <w:t xml:space="preserve">Maiden’s Prayer, </w:t>
-            </w:r>
-          </w:p>
-          <w:p>
-            <w:pPr>
-              <w:pStyle w:val="Normal"/>
-              <w:spacing w:lineRule="auto" w:line="240" w:before="0" w:after="0"/>
-              <w:cnfStyle w:val="000000100000" w:firstRow="0" w:lastRow="0" w:firstColumn="0" w:lastColumn="0" w:oddVBand="0" w:evenVBand="0" w:oddHBand="1" w:evenHBand="0" w:firstRowFirstColumn="0" w:firstRowLastColumn="0" w:lastRowFirstColumn="0" w:lastRowLastColumn="0"/>
-              <w:rPr/>
-            </w:pPr>
-            <w:r>
-              <w:rPr/>
-              <w:t>Faded Love</w:t>
-            </w:r>
-          </w:p>
-        </w:tc>
-        <w:tc>
-          <w:tcPr>
-            <w:tcW w:w="973" w:type="dxa"/>
-            <w:tcBorders>
-              <w:top w:val="nil"/>
-              <w:left w:val="nil"/>
-              <w:bottom w:val="nil"/>
-              <w:right w:val="nil"/>
-              <w:insideH w:val="nil"/>
-              <w:insideV w:val="nil"/>
-            </w:tcBorders>
-            <w:shd w:fill="auto" w:val="clear"/>
-          </w:tcPr>
-          <w:p>
-            <w:pPr>
-              <w:pStyle w:val="Normal"/>
-              <w:spacing w:lineRule="auto" w:line="240" w:before="0" w:after="0"/>
-              <w:cnfStyle w:val="000000100000" w:firstRow="0" w:lastRow="0" w:firstColumn="0" w:lastColumn="0" w:oddVBand="0" w:evenVBand="0" w:oddHBand="1" w:evenHBand="0" w:firstRowFirstColumn="0" w:firstRowLastColumn="0" w:lastRowFirstColumn="0" w:lastRowLastColumn="0"/>
-              <w:rPr/>
-            </w:pPr>
-            <w:r>
-              <w:rPr/>
-              <w:t>222</w:t>
+              <w:t>Liza Lynn,</w:t>
+            </w:r>
+          </w:p>
+          <w:p>
+            <w:pPr>
+              <w:pStyle w:val="Normal"/>
+              <w:spacing w:lineRule="auto" w:line="240" w:before="0" w:after="0"/>
+              <w:cnfStyle w:val="000000100000" w:firstRow="0" w:lastRow="0" w:firstColumn="0" w:lastColumn="0" w:oddVBand="0" w:evenVBand="0" w:oddHBand="1" w:evenHBand="0" w:firstRowFirstColumn="0" w:firstRowLastColumn="0" w:lastRowFirstColumn="0" w:lastRowLastColumn="0"/>
+              <w:rPr/>
+            </w:pPr>
+            <w:r>
+              <w:rPr/>
+              <w:t>A Hundred Thousand Welcomes</w:t>
+            </w:r>
+          </w:p>
+        </w:tc>
+        <w:tc>
+          <w:tcPr>
+            <w:tcW w:w="972" w:type="dxa"/>
+            <w:tcBorders>
+              <w:top w:val="nil"/>
+              <w:left w:val="nil"/>
+              <w:bottom w:val="nil"/>
+              <w:right w:val="nil"/>
+              <w:insideH w:val="nil"/>
+              <w:insideV w:val="nil"/>
+            </w:tcBorders>
+            <w:shd w:fill="auto" w:val="clear"/>
+          </w:tcPr>
+          <w:p>
+            <w:pPr>
+              <w:pStyle w:val="Normal"/>
+              <w:spacing w:lineRule="auto" w:line="240" w:before="0" w:after="0"/>
+              <w:cnfStyle w:val="000000100000" w:firstRow="0" w:lastRow="0" w:firstColumn="0" w:lastColumn="0" w:oddVBand="0" w:evenVBand="0" w:oddHBand="1" w:evenHBand="0" w:firstRowFirstColumn="0" w:firstRowLastColumn="0" w:lastRowFirstColumn="0" w:lastRowLastColumn="0"/>
+              <w:rPr/>
+            </w:pPr>
+            <w:r>
+              <w:rPr/>
+              <w:t>232-233</w:t>
             </w:r>
           </w:p>
         </w:tc>
@@ -754,44 +714,34 @@
             </w:pPr>
             <w:r>
               <w:rPr/>
-              <w:t>Add “Maiden’s Prayer” (from Jim Caldwell).</w:t>
-            </w:r>
-          </w:p>
-          <w:p>
-            <w:pPr>
-              <w:pStyle w:val="Normal"/>
-              <w:spacing w:lineRule="auto" w:line="240" w:before="0" w:after="0"/>
-              <w:cnfStyle w:val="000000100000" w:firstRow="0" w:lastRow="0" w:firstColumn="0" w:lastColumn="0" w:oddVBand="0" w:evenVBand="0" w:oddHBand="1" w:evenHBand="0" w:firstRowFirstColumn="0" w:firstRowLastColumn="0" w:lastRowFirstColumn="0" w:lastRowLastColumn="0"/>
-              <w:rPr/>
-            </w:pPr>
-            <w:r>
-              <w:rPr/>
-              <w:t>Typeset “Faded Love” on 4 staffs instead of 8 to make room.</w:t>
-            </w:r>
-          </w:p>
-        </w:tc>
-        <w:tc>
-          <w:tcPr>
-            <w:tcW w:w="1803" w:type="dxa"/>
-            <w:tcBorders>
-              <w:top w:val="nil"/>
-              <w:left w:val="nil"/>
-              <w:bottom w:val="nil"/>
-              <w:insideH w:val="nil"/>
-            </w:tcBorders>
-            <w:shd w:fill="auto" w:val="clear"/>
-          </w:tcPr>
-          <w:p>
-            <w:pPr>
-              <w:pStyle w:val="Normal"/>
-              <w:spacing w:lineRule="auto" w:line="240" w:before="0" w:after="0"/>
-              <w:cnfStyle w:val="000000100000" w:firstRow="0" w:lastRow="0" w:firstColumn="0" w:lastColumn="0" w:oddVBand="0" w:evenVBand="0" w:oddHBand="1" w:evenHBand="0" w:firstRowFirstColumn="0" w:firstRowLastColumn="0" w:lastRowFirstColumn="0" w:lastRowLastColumn="0"/>
-              <w:rPr/>
-            </w:pPr>
+              <w:t>Add new tunes</w:t>
+            </w:r>
+          </w:p>
+        </w:tc>
+        <w:tc>
+          <w:tcPr>
+            <w:tcW w:w="1804" w:type="dxa"/>
+            <w:tcBorders>
+              <w:top w:val="nil"/>
+              <w:left w:val="nil"/>
+              <w:bottom w:val="nil"/>
+              <w:insideH w:val="nil"/>
+            </w:tcBorders>
+            <w:shd w:fill="auto" w:val="clear"/>
+          </w:tcPr>
+          <w:p>
+            <w:pPr>
+              <w:pStyle w:val="Normal"/>
+              <w:spacing w:lineRule="auto" w:line="240" w:before="0" w:after="0"/>
+              <w:cnfStyle w:val="000000100000" w:firstRow="0" w:lastRow="0" w:firstColumn="0" w:lastColumn="0" w:oddVBand="0" w:evenVBand="0" w:oddHBand="1" w:evenHBand="0" w:firstRowFirstColumn="0" w:firstRowLastColumn="0" w:lastRowFirstColumn="0" w:lastRowLastColumn="0"/>
+              <w:rPr/>
+            </w:pPr>
+            <w:bookmarkStart w:id="0" w:name="__DdeLink__712_2980667833"/>
             <w:r>
               <w:rPr/>
               <w:t>Robin Park, CCJ</w:t>
             </w:r>
+            <w:bookmarkEnd w:id="0"/>
           </w:p>
         </w:tc>
       </w:tr>
@@ -801,7 +751,7 @@
         </w:trPr>
         <w:tc>
           <w:tcPr>
-            <w:tcW w:w="1458" w:type="dxa"/>
+            <w:tcW w:w="1457" w:type="dxa"/>
             <w:cnfStyle w:val="001000000000" w:firstRow="0" w:lastRow="0" w:firstColumn="1" w:lastColumn="0" w:oddVBand="0" w:evenVBand="0" w:oddHBand="0" w:evenHBand="0" w:firstRowFirstColumn="0" w:firstRowLastColumn="0" w:lastRowFirstColumn="0" w:lastRowLastColumn="0"/>
             <w:tcBorders>
               <w:top w:val="nil"/>
@@ -818,7 +768,6 @@
               <w:spacing w:lineRule="auto" w:line="240" w:before="0" w:after="0"/>
               <w:rPr/>
             </w:pPr>
-            <w:bookmarkStart w:id="1" w:name="__DdeLink__667_3569105806"/>
             <w:r>
               <w:rPr>
                 <w:rFonts w:eastAsia="Calibri" w:cs="" w:cstheme="minorBidi" w:eastAsiaTheme="minorHAnsi"/>
@@ -832,7 +781,6 @@
               </w:rPr>
               <w:t>14-Sep-2019</w:t>
             </w:r>
-            <w:bookmarkEnd w:id="1"/>
           </w:p>
         </w:tc>
         <w:tc>
@@ -856,16 +804,8 @@
               <w:rPr/>
             </w:pPr>
             <w:r>
-              <w:rPr>
-                <w:rFonts w:eastAsia="Calibri" w:cs="" w:cstheme="minorBidi" w:eastAsiaTheme="minorHAnsi"/>
-                <w:b w:val="false"/>
-                <w:color w:val="auto"/>
-                <w:kern w:val="0"/>
-                <w:sz w:val="22"/>
-                <w:szCs w:val="22"/>
-                <w:lang w:val="en-CA" w:eastAsia="en-US" w:bidi="ar-SA"/>
-              </w:rPr>
-              <w:t>OSCJ Vol I</w:t>
+              <w:rPr/>
+              <w:t>CCJ Addendum I</w:t>
             </w:r>
           </w:p>
         </w:tc>
@@ -891,33 +831,45 @@
             </w:pPr>
             <w:r>
               <w:rPr/>
-              <w:t>My Cape Breton Home</w:t>
-            </w:r>
-          </w:p>
-        </w:tc>
-        <w:tc>
-          <w:tcPr>
-            <w:tcW w:w="973" w:type="dxa"/>
-            <w:tcBorders>
-              <w:top w:val="nil"/>
-              <w:left w:val="nil"/>
-              <w:bottom w:val="nil"/>
-              <w:right w:val="nil"/>
-              <w:insideH w:val="nil"/>
-              <w:insideV w:val="nil"/>
-            </w:tcBorders>
-            <w:shd w:fill="auto" w:val="clear"/>
-          </w:tcPr>
-          <w:p>
-            <w:pPr>
-              <w:pStyle w:val="Normal"/>
-              <w:spacing w:lineRule="auto" w:line="240" w:before="0" w:after="0"/>
-              <w:cnfStyle w:val="000000100000" w:firstRow="0" w:lastRow="0" w:firstColumn="0" w:lastColumn="0" w:oddVBand="0" w:evenVBand="0" w:oddHBand="1" w:evenHBand="0" w:firstRowFirstColumn="0" w:firstRowLastColumn="0" w:lastRowFirstColumn="0" w:lastRowLastColumn="0"/>
-              <w:rPr/>
-            </w:pPr>
-            <w:r>
-              <w:rPr/>
-              <w:t>48</w:t>
+              <w:t xml:space="preserve">Maiden’s Prayer, </w:t>
+            </w:r>
+          </w:p>
+          <w:p>
+            <w:pPr>
+              <w:pStyle w:val="Normal"/>
+              <w:spacing w:lineRule="auto" w:line="240" w:before="0" w:after="0"/>
+              <w:cnfStyle w:val="000000100000" w:firstRow="0" w:lastRow="0" w:firstColumn="0" w:lastColumn="0" w:oddVBand="0" w:evenVBand="0" w:oddHBand="1" w:evenHBand="0" w:firstRowFirstColumn="0" w:firstRowLastColumn="0" w:lastRowFirstColumn="0" w:lastRowLastColumn="0"/>
+              <w:rPr/>
+            </w:pPr>
+            <w:r>
+              <w:rPr/>
+              <w:t>Faded Love</w:t>
+            </w:r>
+          </w:p>
+        </w:tc>
+        <w:tc>
+          <w:tcPr>
+            <w:tcW w:w="972" w:type="dxa"/>
+            <w:tcBorders>
+              <w:top w:val="nil"/>
+              <w:left w:val="nil"/>
+              <w:bottom w:val="nil"/>
+              <w:right w:val="nil"/>
+              <w:insideH w:val="nil"/>
+              <w:insideV w:val="nil"/>
+            </w:tcBorders>
+            <w:shd w:fill="auto" w:val="clear"/>
+          </w:tcPr>
+          <w:p>
+            <w:pPr>
+              <w:pStyle w:val="Normal"/>
+              <w:spacing w:lineRule="auto" w:line="240" w:before="0" w:after="0"/>
+              <w:cnfStyle w:val="000000100000" w:firstRow="0" w:lastRow="0" w:firstColumn="0" w:lastColumn="0" w:oddVBand="0" w:evenVBand="0" w:oddHBand="1" w:evenHBand="0" w:firstRowFirstColumn="0" w:firstRowLastColumn="0" w:lastRowFirstColumn="0" w:lastRowLastColumn="0"/>
+              <w:rPr/>
+            </w:pPr>
+            <w:r>
+              <w:rPr/>
+              <w:t>222</w:t>
             </w:r>
           </w:p>
         </w:tc>
@@ -943,13 +895,25 @@
             </w:pPr>
             <w:r>
               <w:rPr/>
-              <w:t>Add repeats, as per Jerry Holland’s Collection of Fiddle Tunes</w:t>
-            </w:r>
-          </w:p>
-        </w:tc>
-        <w:tc>
-          <w:tcPr>
-            <w:tcW w:w="1803" w:type="dxa"/>
+              <w:t>Add “Maiden’s Prayer” (from Jim Caldwell).</w:t>
+            </w:r>
+          </w:p>
+          <w:p>
+            <w:pPr>
+              <w:pStyle w:val="Normal"/>
+              <w:spacing w:lineRule="auto" w:line="240" w:before="0" w:after="0"/>
+              <w:cnfStyle w:val="000000100000" w:firstRow="0" w:lastRow="0" w:firstColumn="0" w:lastColumn="0" w:oddVBand="0" w:evenVBand="0" w:oddHBand="1" w:evenHBand="0" w:firstRowFirstColumn="0" w:firstRowLastColumn="0" w:lastRowFirstColumn="0" w:lastRowLastColumn="0"/>
+              <w:rPr/>
+            </w:pPr>
+            <w:r>
+              <w:rPr/>
+              <w:t>Typeset “Faded Love” on 4 staffs instead of 8 to make room.</w:t>
+            </w:r>
+          </w:p>
+        </w:tc>
+        <w:tc>
+          <w:tcPr>
+            <w:tcW w:w="1804" w:type="dxa"/>
             <w:tcBorders>
               <w:top w:val="nil"/>
               <w:left w:val="nil"/>
@@ -978,7 +942,7 @@
         </w:trPr>
         <w:tc>
           <w:tcPr>
-            <w:tcW w:w="1458" w:type="dxa"/>
+            <w:tcW w:w="1457" w:type="dxa"/>
             <w:cnfStyle w:val="001000000000" w:firstRow="0" w:lastRow="0" w:firstColumn="1" w:lastColumn="0" w:oddVBand="0" w:evenVBand="0" w:oddHBand="0" w:evenHBand="0" w:firstRowFirstColumn="0" w:firstRowLastColumn="0" w:lastRowFirstColumn="0" w:lastRowLastColumn="0"/>
             <w:tcBorders>
               <w:top w:val="nil"/>
@@ -993,15 +957,14 @@
             <w:pPr>
               <w:pStyle w:val="Normal"/>
               <w:spacing w:lineRule="auto" w:line="240" w:before="0" w:after="0"/>
-              <w:rPr>
+              <w:rPr/>
+            </w:pPr>
+            <w:bookmarkStart w:id="1" w:name="__DdeLink__667_3569105806"/>
+            <w:r>
+              <w:rPr>
+                <w:rFonts w:eastAsia="Calibri" w:cs="" w:cstheme="minorBidi" w:eastAsiaTheme="minorHAnsi"/>
+                <w:b w:val="false"/>
                 <w:bCs/>
-              </w:rPr>
-            </w:pPr>
-            <w:r>
-              <w:rPr>
-                <w:rFonts w:eastAsia="Calibri" w:cs="" w:cstheme="minorBidi" w:eastAsiaTheme="minorHAnsi"/>
-                <w:b w:val="false"/>
-                <w:bCs/>
                 <w:color w:val="auto"/>
                 <w:kern w:val="0"/>
                 <w:sz w:val="22"/>
@@ -1010,6 +973,7 @@
               </w:rPr>
               <w:t>14-Sep-2019</w:t>
             </w:r>
+            <w:bookmarkEnd w:id="1"/>
           </w:p>
         </w:tc>
         <w:tc>
@@ -1033,8 +997,16 @@
               <w:rPr/>
             </w:pPr>
             <w:r>
-              <w:rPr/>
-              <w:t>CCJ Addendum I</w:t>
+              <w:rPr>
+                <w:rFonts w:eastAsia="Calibri" w:cs="" w:cstheme="minorBidi" w:eastAsiaTheme="minorHAnsi"/>
+                <w:b w:val="false"/>
+                <w:color w:val="auto"/>
+                <w:kern w:val="0"/>
+                <w:sz w:val="22"/>
+                <w:szCs w:val="22"/>
+                <w:lang w:val="en-CA" w:eastAsia="en-US" w:bidi="ar-SA"/>
+              </w:rPr>
+              <w:t>OSCJ Vol I</w:t>
             </w:r>
           </w:p>
         </w:tc>
@@ -1060,45 +1032,33 @@
             </w:pPr>
             <w:r>
               <w:rPr/>
-              <w:t>Wilhemine’s Rose,</w:t>
-            </w:r>
-          </w:p>
-          <w:p>
-            <w:pPr>
-              <w:pStyle w:val="Normal"/>
-              <w:spacing w:lineRule="auto" w:line="240" w:before="0" w:after="0"/>
-              <w:cnfStyle w:val="000000100000" w:firstRow="0" w:lastRow="0" w:firstColumn="0" w:lastColumn="0" w:oddVBand="0" w:evenVBand="0" w:oddHBand="1" w:evenHBand="0" w:firstRowFirstColumn="0" w:firstRowLastColumn="0" w:lastRowFirstColumn="0" w:lastRowLastColumn="0"/>
-              <w:rPr/>
-            </w:pPr>
-            <w:r>
-              <w:rPr/>
-              <w:t>Rowed up in a Dory</w:t>
-            </w:r>
-          </w:p>
-        </w:tc>
-        <w:tc>
-          <w:tcPr>
-            <w:tcW w:w="973" w:type="dxa"/>
-            <w:tcBorders>
-              <w:top w:val="nil"/>
-              <w:left w:val="nil"/>
-              <w:bottom w:val="nil"/>
-              <w:right w:val="nil"/>
-              <w:insideH w:val="nil"/>
-              <w:insideV w:val="nil"/>
-            </w:tcBorders>
-            <w:shd w:fill="auto" w:val="clear"/>
-          </w:tcPr>
-          <w:p>
-            <w:pPr>
-              <w:pStyle w:val="Normal"/>
-              <w:spacing w:lineRule="auto" w:line="240" w:before="0" w:after="0"/>
-              <w:cnfStyle w:val="000000100000" w:firstRow="0" w:lastRow="0" w:firstColumn="0" w:lastColumn="0" w:oddVBand="0" w:evenVBand="0" w:oddHBand="1" w:evenHBand="0" w:firstRowFirstColumn="0" w:firstRowLastColumn="0" w:lastRowFirstColumn="0" w:lastRowLastColumn="0"/>
-              <w:rPr/>
-            </w:pPr>
-            <w:r>
-              <w:rPr/>
-              <w:t>155</w:t>
+              <w:t>My Cape Breton Home</w:t>
+            </w:r>
+          </w:p>
+        </w:tc>
+        <w:tc>
+          <w:tcPr>
+            <w:tcW w:w="972" w:type="dxa"/>
+            <w:tcBorders>
+              <w:top w:val="nil"/>
+              <w:left w:val="nil"/>
+              <w:bottom w:val="nil"/>
+              <w:right w:val="nil"/>
+              <w:insideH w:val="nil"/>
+              <w:insideV w:val="nil"/>
+            </w:tcBorders>
+            <w:shd w:fill="auto" w:val="clear"/>
+          </w:tcPr>
+          <w:p>
+            <w:pPr>
+              <w:pStyle w:val="Normal"/>
+              <w:spacing w:lineRule="auto" w:line="240" w:before="0" w:after="0"/>
+              <w:cnfStyle w:val="000000100000" w:firstRow="0" w:lastRow="0" w:firstColumn="0" w:lastColumn="0" w:oddVBand="0" w:evenVBand="0" w:oddHBand="1" w:evenHBand="0" w:firstRowFirstColumn="0" w:firstRowLastColumn="0" w:lastRowFirstColumn="0" w:lastRowLastColumn="0"/>
+              <w:rPr/>
+            </w:pPr>
+            <w:r>
+              <w:rPr/>
+              <w:t>48</w:t>
             </w:r>
           </w:p>
         </w:tc>
@@ -1124,38 +1084,30 @@
             </w:pPr>
             <w:r>
               <w:rPr/>
-              <w:t>Update to layout of both tunes for readability.  Fix second last bar of both parts of “Rowed up in a Dory”.  Remove “I” from the title.</w:t>
-            </w:r>
-          </w:p>
-        </w:tc>
-        <w:tc>
-          <w:tcPr>
-            <w:tcW w:w="1803" w:type="dxa"/>
-            <w:tcBorders>
-              <w:top w:val="nil"/>
-              <w:left w:val="nil"/>
-              <w:bottom w:val="nil"/>
-              <w:insideH w:val="nil"/>
-            </w:tcBorders>
-            <w:shd w:fill="auto" w:val="clear"/>
-          </w:tcPr>
-          <w:p>
-            <w:pPr>
-              <w:pStyle w:val="Normal"/>
-              <w:spacing w:lineRule="auto" w:line="240" w:before="0" w:after="0"/>
-              <w:cnfStyle w:val="000000100000" w:firstRow="0" w:lastRow="0" w:firstColumn="0" w:lastColumn="0" w:oddVBand="0" w:evenVBand="0" w:oddHBand="1" w:evenHBand="0" w:firstRowFirstColumn="0" w:firstRowLastColumn="0" w:lastRowFirstColumn="0" w:lastRowLastColumn="0"/>
-              <w:rPr/>
-            </w:pPr>
-            <w:r>
-              <w:rPr>
-                <w:rFonts w:eastAsia="Calibri" w:cs="" w:cstheme="minorBidi" w:eastAsiaTheme="minorHAnsi"/>
-                <w:b w:val="false"/>
-                <w:color w:val="auto"/>
-                <w:kern w:val="0"/>
-                <w:sz w:val="22"/>
-                <w:szCs w:val="22"/>
-                <w:lang w:val="en-CA" w:eastAsia="en-US" w:bidi="ar-SA"/>
-              </w:rPr>
+              <w:t>Add repeats, as per Jerry Holland’s Collection of Fiddle Tunes</w:t>
+            </w:r>
+          </w:p>
+        </w:tc>
+        <w:tc>
+          <w:tcPr>
+            <w:tcW w:w="1804" w:type="dxa"/>
+            <w:tcBorders>
+              <w:top w:val="nil"/>
+              <w:left w:val="nil"/>
+              <w:bottom w:val="nil"/>
+              <w:insideH w:val="nil"/>
+            </w:tcBorders>
+            <w:shd w:fill="auto" w:val="clear"/>
+          </w:tcPr>
+          <w:p>
+            <w:pPr>
+              <w:pStyle w:val="Normal"/>
+              <w:spacing w:lineRule="auto" w:line="240" w:before="0" w:after="0"/>
+              <w:cnfStyle w:val="000000100000" w:firstRow="0" w:lastRow="0" w:firstColumn="0" w:lastColumn="0" w:oddVBand="0" w:evenVBand="0" w:oddHBand="1" w:evenHBand="0" w:firstRowFirstColumn="0" w:firstRowLastColumn="0" w:lastRowFirstColumn="0" w:lastRowLastColumn="0"/>
+              <w:rPr/>
+            </w:pPr>
+            <w:r>
+              <w:rPr/>
               <w:t>Robin Park, CCJ</w:t>
             </w:r>
           </w:p>
@@ -1167,7 +1119,7 @@
         </w:trPr>
         <w:tc>
           <w:tcPr>
-            <w:tcW w:w="1458" w:type="dxa"/>
+            <w:tcW w:w="1457" w:type="dxa"/>
             <w:cnfStyle w:val="001000000000" w:firstRow="0" w:lastRow="0" w:firstColumn="1" w:lastColumn="0" w:oddVBand="0" w:evenVBand="0" w:oddHBand="0" w:evenHBand="0" w:firstRowFirstColumn="0" w:firstRowLastColumn="0" w:lastRowFirstColumn="0" w:lastRowLastColumn="0"/>
             <w:tcBorders>
               <w:top w:val="nil"/>
@@ -1183,21 +1135,14 @@
               <w:pStyle w:val="Normal"/>
               <w:spacing w:lineRule="auto" w:line="240" w:before="0" w:after="0"/>
               <w:rPr>
-                <w:rFonts w:ascii="Calibri" w:hAnsi="Calibri" w:eastAsia="Calibri" w:cs="" w:asciiTheme="minorHAnsi" w:cstheme="minorBidi" w:eastAsiaTheme="minorHAnsi" w:hAnsiTheme="minorHAnsi"/>
-                <w:b w:val="false"/>
-                <w:b w:val="false"/>
-                <w:color w:val="auto"/>
-                <w:kern w:val="0"/>
-                <w:sz w:val="22"/>
-                <w:szCs w:val="22"/>
-                <w:lang w:val="en-CA" w:eastAsia="en-US" w:bidi="ar-SA"/>
-              </w:rPr>
-            </w:pPr>
-            <w:r>
-              <w:rPr>
-                <w:rFonts w:eastAsia="Calibri" w:cs="" w:cstheme="minorBidi" w:eastAsiaTheme="minorHAnsi"/>
-                <w:b w:val="false"/>
                 <w:bCs/>
+              </w:rPr>
+            </w:pPr>
+            <w:r>
+              <w:rPr>
+                <w:rFonts w:eastAsia="Calibri" w:cs="" w:cstheme="minorBidi" w:eastAsiaTheme="minorHAnsi"/>
+                <w:b w:val="false"/>
+                <w:bCs/>
                 <w:color w:val="auto"/>
                 <w:kern w:val="0"/>
                 <w:sz w:val="22"/>
@@ -1226,27 +1171,10 @@
               <w:pStyle w:val="Normal"/>
               <w:spacing w:lineRule="auto" w:line="240" w:before="0" w:after="0"/>
               <w:cnfStyle w:val="000000100000" w:firstRow="0" w:lastRow="0" w:firstColumn="0" w:lastColumn="0" w:oddVBand="0" w:evenVBand="0" w:oddHBand="1" w:evenHBand="0" w:firstRowFirstColumn="0" w:firstRowLastColumn="0" w:lastRowFirstColumn="0" w:lastRowLastColumn="0"/>
-              <w:rPr>
-                <w:rFonts w:ascii="Calibri" w:hAnsi="Calibri" w:eastAsia="Calibri" w:cs="" w:asciiTheme="minorHAnsi" w:cstheme="minorBidi" w:eastAsiaTheme="minorHAnsi" w:hAnsiTheme="minorHAnsi"/>
-                <w:b w:val="false"/>
-                <w:b w:val="false"/>
-                <w:color w:val="auto"/>
-                <w:kern w:val="0"/>
-                <w:sz w:val="22"/>
-                <w:szCs w:val="22"/>
-                <w:lang w:val="en-CA" w:eastAsia="en-US" w:bidi="ar-SA"/>
-              </w:rPr>
-            </w:pPr>
-            <w:r>
-              <w:rPr>
-                <w:rFonts w:eastAsia="Calibri" w:cs="" w:cstheme="minorBidi" w:eastAsiaTheme="minorHAnsi"/>
-                <w:b w:val="false"/>
-                <w:color w:val="auto"/>
-                <w:kern w:val="0"/>
-                <w:sz w:val="22"/>
-                <w:szCs w:val="22"/>
-                <w:lang w:val="en-CA" w:eastAsia="en-US" w:bidi="ar-SA"/>
-              </w:rPr>
+              <w:rPr/>
+            </w:pPr>
+            <w:r>
+              <w:rPr/>
               <w:t>CCJ Addendum I</w:t>
             </w:r>
           </w:p>
@@ -1269,71 +1197,49 @@
               <w:pStyle w:val="Normal"/>
               <w:spacing w:lineRule="auto" w:line="240" w:before="0" w:after="0"/>
               <w:cnfStyle w:val="000000100000" w:firstRow="0" w:lastRow="0" w:firstColumn="0" w:lastColumn="0" w:oddVBand="0" w:evenVBand="0" w:oddHBand="1" w:evenHBand="0" w:firstRowFirstColumn="0" w:firstRowLastColumn="0" w:lastRowFirstColumn="0" w:lastRowLastColumn="0"/>
-              <w:rPr>
-                <w:rFonts w:ascii="Calibri" w:hAnsi="Calibri" w:eastAsia="Calibri" w:cs="" w:asciiTheme="minorHAnsi" w:cstheme="minorBidi" w:eastAsiaTheme="minorHAnsi" w:hAnsiTheme="minorHAnsi"/>
-                <w:b w:val="false"/>
-                <w:b w:val="false"/>
-                <w:color w:val="auto"/>
-                <w:kern w:val="0"/>
-                <w:sz w:val="22"/>
-                <w:szCs w:val="22"/>
-                <w:lang w:val="en-CA" w:eastAsia="en-US" w:bidi="ar-SA"/>
-              </w:rPr>
-            </w:pPr>
-            <w:r>
-              <w:rPr>
-                <w:rFonts w:eastAsia="Calibri" w:cs="" w:cstheme="minorBidi" w:eastAsiaTheme="minorHAnsi"/>
-                <w:b w:val="false"/>
-                <w:color w:val="auto"/>
-                <w:kern w:val="0"/>
-                <w:sz w:val="22"/>
-                <w:szCs w:val="22"/>
-                <w:lang w:val="en-CA" w:eastAsia="en-US" w:bidi="ar-SA"/>
-              </w:rPr>
-              <w:t>Reel de Montreal</w:t>
-            </w:r>
-          </w:p>
-        </w:tc>
-        <w:tc>
-          <w:tcPr>
-            <w:tcW w:w="973" w:type="dxa"/>
-            <w:tcBorders>
-              <w:top w:val="nil"/>
-              <w:left w:val="nil"/>
-              <w:bottom w:val="nil"/>
-              <w:right w:val="nil"/>
-              <w:insideH w:val="nil"/>
-              <w:insideV w:val="nil"/>
-            </w:tcBorders>
-            <w:shd w:fill="auto" w:val="clear"/>
-          </w:tcPr>
-          <w:p>
-            <w:pPr>
-              <w:pStyle w:val="Normal"/>
-              <w:spacing w:lineRule="auto" w:line="240" w:before="0" w:after="0"/>
-              <w:cnfStyle w:val="000000100000" w:firstRow="0" w:lastRow="0" w:firstColumn="0" w:lastColumn="0" w:oddVBand="0" w:evenVBand="0" w:oddHBand="1" w:evenHBand="0" w:firstRowFirstColumn="0" w:firstRowLastColumn="0" w:lastRowFirstColumn="0" w:lastRowLastColumn="0"/>
-              <w:rPr>
-                <w:rFonts w:ascii="Calibri" w:hAnsi="Calibri" w:eastAsia="Calibri" w:cs="" w:asciiTheme="minorHAnsi" w:cstheme="minorBidi" w:eastAsiaTheme="minorHAnsi" w:hAnsiTheme="minorHAnsi"/>
-                <w:b w:val="false"/>
-                <w:b w:val="false"/>
-                <w:color w:val="auto"/>
-                <w:kern w:val="0"/>
-                <w:sz w:val="22"/>
-                <w:szCs w:val="22"/>
-                <w:lang w:val="en-CA" w:eastAsia="en-US" w:bidi="ar-SA"/>
-              </w:rPr>
-            </w:pPr>
-            <w:r>
-              <w:rPr>
-                <w:rFonts w:eastAsia="Calibri" w:cs="" w:cstheme="minorBidi" w:eastAsiaTheme="minorHAnsi"/>
-                <w:b w:val="false"/>
-                <w:color w:val="auto"/>
-                <w:kern w:val="0"/>
-                <w:sz w:val="22"/>
-                <w:szCs w:val="22"/>
-                <w:lang w:val="en-CA" w:eastAsia="en-US" w:bidi="ar-SA"/>
-              </w:rPr>
-              <w:t>171</w:t>
+              <w:rPr/>
+            </w:pPr>
+            <w:r>
+              <w:rPr/>
+              <w:t>Wilhemine’s Rose,</w:t>
+            </w:r>
+          </w:p>
+          <w:p>
+            <w:pPr>
+              <w:pStyle w:val="Normal"/>
+              <w:spacing w:lineRule="auto" w:line="240" w:before="0" w:after="0"/>
+              <w:cnfStyle w:val="000000100000" w:firstRow="0" w:lastRow="0" w:firstColumn="0" w:lastColumn="0" w:oddVBand="0" w:evenVBand="0" w:oddHBand="1" w:evenHBand="0" w:firstRowFirstColumn="0" w:firstRowLastColumn="0" w:lastRowFirstColumn="0" w:lastRowLastColumn="0"/>
+              <w:rPr/>
+            </w:pPr>
+            <w:r>
+              <w:rPr/>
+              <w:t>Rowed up in a Dory</w:t>
+            </w:r>
+          </w:p>
+        </w:tc>
+        <w:tc>
+          <w:tcPr>
+            <w:tcW w:w="972" w:type="dxa"/>
+            <w:tcBorders>
+              <w:top w:val="nil"/>
+              <w:left w:val="nil"/>
+              <w:bottom w:val="nil"/>
+              <w:right w:val="nil"/>
+              <w:insideH w:val="nil"/>
+              <w:insideV w:val="nil"/>
+            </w:tcBorders>
+            <w:shd w:fill="auto" w:val="clear"/>
+          </w:tcPr>
+          <w:p>
+            <w:pPr>
+              <w:pStyle w:val="Normal"/>
+              <w:spacing w:lineRule="auto" w:line="240" w:before="0" w:after="0"/>
+              <w:cnfStyle w:val="000000100000" w:firstRow="0" w:lastRow="0" w:firstColumn="0" w:lastColumn="0" w:oddVBand="0" w:evenVBand="0" w:oddHBand="1" w:evenHBand="0" w:firstRowFirstColumn="0" w:firstRowLastColumn="0" w:lastRowFirstColumn="0" w:lastRowLastColumn="0"/>
+              <w:rPr/>
+            </w:pPr>
+            <w:r>
+              <w:rPr/>
+              <w:t>155</w:t>
             </w:r>
           </w:p>
         </w:tc>
@@ -1358,47 +1264,29 @@
               <w:rPr/>
             </w:pPr>
             <w:r>
-              <w:rPr>
-                <w:rFonts w:eastAsia="Calibri" w:cs="" w:cstheme="minorBidi" w:eastAsiaTheme="minorHAnsi"/>
-                <w:b w:val="false"/>
-                <w:color w:val="auto"/>
-                <w:kern w:val="0"/>
-                <w:sz w:val="22"/>
-                <w:szCs w:val="22"/>
-                <w:lang w:val="en-CA" w:eastAsia="en-US" w:bidi="ar-SA"/>
-              </w:rPr>
-              <w:t>Change primary title to “Sherbrooke Reel”.  Remove note about composition.</w:t>
-            </w:r>
-          </w:p>
-        </w:tc>
-        <w:tc>
-          <w:tcPr>
-            <w:tcW w:w="1803" w:type="dxa"/>
-            <w:tcBorders>
-              <w:top w:val="nil"/>
-              <w:left w:val="nil"/>
-              <w:bottom w:val="nil"/>
-              <w:insideH w:val="nil"/>
-            </w:tcBorders>
-            <w:shd w:fill="auto" w:val="clear"/>
-          </w:tcPr>
-          <w:p>
-            <w:pPr>
-              <w:pStyle w:val="Normal"/>
-              <w:spacing w:lineRule="auto" w:line="240" w:before="0" w:after="0"/>
-              <w:cnfStyle w:val="000000100000" w:firstRow="0" w:lastRow="0" w:firstColumn="0" w:lastColumn="0" w:oddVBand="0" w:evenVBand="0" w:oddHBand="1" w:evenHBand="0" w:firstRowFirstColumn="0" w:firstRowLastColumn="0" w:lastRowFirstColumn="0" w:lastRowLastColumn="0"/>
-              <w:rPr>
-                <w:rFonts w:ascii="Calibri" w:hAnsi="Calibri" w:eastAsia="Calibri" w:cs="" w:asciiTheme="minorHAnsi" w:cstheme="minorBidi" w:eastAsiaTheme="minorHAnsi" w:hAnsiTheme="minorHAnsi"/>
-                <w:b w:val="false"/>
-                <w:b w:val="false"/>
-                <w:color w:val="auto"/>
-                <w:kern w:val="0"/>
-                <w:sz w:val="22"/>
-                <w:szCs w:val="22"/>
-                <w:lang w:val="en-CA" w:eastAsia="en-US" w:bidi="ar-SA"/>
-              </w:rPr>
-            </w:pPr>
-            <w:bookmarkStart w:id="2" w:name="__DdeLink__633_1204172888"/>
+              <w:rPr/>
+              <w:t>Update to layout of both tunes for readability.  Fix second last bar of both parts of “Rowed up in a Dory”.  Remove “I” from the title.</w:t>
+            </w:r>
+          </w:p>
+        </w:tc>
+        <w:tc>
+          <w:tcPr>
+            <w:tcW w:w="1804" w:type="dxa"/>
+            <w:tcBorders>
+              <w:top w:val="nil"/>
+              <w:left w:val="nil"/>
+              <w:bottom w:val="nil"/>
+              <w:insideH w:val="nil"/>
+            </w:tcBorders>
+            <w:shd w:fill="auto" w:val="clear"/>
+          </w:tcPr>
+          <w:p>
+            <w:pPr>
+              <w:pStyle w:val="Normal"/>
+              <w:spacing w:lineRule="auto" w:line="240" w:before="0" w:after="0"/>
+              <w:cnfStyle w:val="000000100000" w:firstRow="0" w:lastRow="0" w:firstColumn="0" w:lastColumn="0" w:oddVBand="0" w:evenVBand="0" w:oddHBand="1" w:evenHBand="0" w:firstRowFirstColumn="0" w:firstRowLastColumn="0" w:lastRowFirstColumn="0" w:lastRowLastColumn="0"/>
+              <w:rPr/>
+            </w:pPr>
             <w:r>
               <w:rPr>
                 <w:rFonts w:eastAsia="Calibri" w:cs="" w:cstheme="minorBidi" w:eastAsiaTheme="minorHAnsi"/>
@@ -1411,7 +1299,6 @@
               </w:rPr>
               <w:t>Robin Park, CCJ</w:t>
             </w:r>
-            <w:bookmarkEnd w:id="2"/>
           </w:p>
         </w:tc>
       </w:tr>
@@ -1421,7 +1308,7 @@
         </w:trPr>
         <w:tc>
           <w:tcPr>
-            <w:tcW w:w="1458" w:type="dxa"/>
+            <w:tcW w:w="1457" w:type="dxa"/>
             <w:cnfStyle w:val="001000000000" w:firstRow="0" w:lastRow="0" w:firstColumn="1" w:lastColumn="0" w:oddVBand="0" w:evenVBand="0" w:oddHBand="0" w:evenHBand="0" w:firstRowFirstColumn="0" w:firstRowLastColumn="0" w:lastRowFirstColumn="0" w:lastRowLastColumn="0"/>
             <w:tcBorders>
               <w:top w:val="nil"/>
@@ -1458,7 +1345,7 @@
                 <w:szCs w:val="22"/>
                 <w:lang w:val="en-CA" w:eastAsia="en-US" w:bidi="ar-SA"/>
               </w:rPr>
-              <w:t>10-Sep-2019</w:t>
+              <w:t>14-Sep-2019</w:t>
             </w:r>
           </w:p>
         </w:tc>
@@ -1544,13 +1431,13 @@
                 <w:szCs w:val="22"/>
                 <w:lang w:val="en-CA" w:eastAsia="en-US" w:bidi="ar-SA"/>
               </w:rPr>
-              <w:t>I Rowed up in a Dory</w:t>
-            </w:r>
-          </w:p>
-        </w:tc>
-        <w:tc>
-          <w:tcPr>
-            <w:tcW w:w="973" w:type="dxa"/>
+              <w:t>Reel de Montreal</w:t>
+            </w:r>
+          </w:p>
+        </w:tc>
+        <w:tc>
+          <w:tcPr>
+            <w:tcW w:w="972" w:type="dxa"/>
             <w:tcBorders>
               <w:top w:val="nil"/>
               <w:left w:val="nil"/>
@@ -1587,7 +1474,7 @@
                 <w:szCs w:val="22"/>
                 <w:lang w:val="en-CA" w:eastAsia="en-US" w:bidi="ar-SA"/>
               </w:rPr>
-              <w:t>155</w:t>
+              <w:t>171</w:t>
             </w:r>
           </w:p>
         </w:tc>
@@ -1621,13 +1508,13 @@
                 <w:szCs w:val="22"/>
                 <w:lang w:val="en-CA" w:eastAsia="en-US" w:bidi="ar-SA"/>
               </w:rPr>
-              <w:t>Add the tune.  It goes well with Mussels in the Corner.</w:t>
-            </w:r>
-          </w:p>
-        </w:tc>
-        <w:tc>
-          <w:tcPr>
-            <w:tcW w:w="1803" w:type="dxa"/>
+              <w:t>Change primary title to “Sherbrooke Reel”.  Remove note about composition.</w:t>
+            </w:r>
+          </w:p>
+        </w:tc>
+        <w:tc>
+          <w:tcPr>
+            <w:tcW w:w="1804" w:type="dxa"/>
             <w:tcBorders>
               <w:top w:val="nil"/>
               <w:left w:val="nil"/>
@@ -1652,6 +1539,7 @@
                 <w:lang w:val="en-CA" w:eastAsia="en-US" w:bidi="ar-SA"/>
               </w:rPr>
             </w:pPr>
+            <w:bookmarkStart w:id="2" w:name="__DdeLink__633_1204172888"/>
             <w:r>
               <w:rPr>
                 <w:rFonts w:eastAsia="Calibri" w:cs="" w:cstheme="minorBidi" w:eastAsiaTheme="minorHAnsi"/>
@@ -1664,6 +1552,7 @@
               </w:rPr>
               <w:t>Robin Park, CCJ</w:t>
             </w:r>
+            <w:bookmarkEnd w:id="2"/>
           </w:p>
         </w:tc>
       </w:tr>
@@ -1673,7 +1562,7 @@
         </w:trPr>
         <w:tc>
           <w:tcPr>
-            <w:tcW w:w="1458" w:type="dxa"/>
+            <w:tcW w:w="1457" w:type="dxa"/>
             <w:cnfStyle w:val="001000000000" w:firstRow="0" w:lastRow="0" w:firstColumn="1" w:lastColumn="0" w:oddVBand="0" w:evenVBand="0" w:oddHBand="0" w:evenHBand="0" w:firstRowFirstColumn="0" w:firstRowLastColumn="0" w:lastRowFirstColumn="0" w:lastRowLastColumn="0"/>
             <w:tcBorders>
               <w:top w:val="nil"/>
@@ -1796,13 +1685,13 @@
                 <w:szCs w:val="22"/>
                 <w:lang w:val="en-CA" w:eastAsia="en-US" w:bidi="ar-SA"/>
               </w:rPr>
-              <w:t>Swinging on the Gate</w:t>
-            </w:r>
-          </w:p>
-        </w:tc>
-        <w:tc>
-          <w:tcPr>
-            <w:tcW w:w="973" w:type="dxa"/>
+              <w:t>I Rowed up in a Dory</w:t>
+            </w:r>
+          </w:p>
+        </w:tc>
+        <w:tc>
+          <w:tcPr>
+            <w:tcW w:w="972" w:type="dxa"/>
             <w:tcBorders>
               <w:top w:val="nil"/>
               <w:left w:val="nil"/>
@@ -1839,7 +1728,7 @@
                 <w:szCs w:val="22"/>
                 <w:lang w:val="en-CA" w:eastAsia="en-US" w:bidi="ar-SA"/>
               </w:rPr>
-              <w:t>128</w:t>
+              <w:t>155</w:t>
             </w:r>
           </w:p>
         </w:tc>
@@ -1873,13 +1762,13 @@
                 <w:szCs w:val="22"/>
                 <w:lang w:val="en-CA" w:eastAsia="en-US" w:bidi="ar-SA"/>
               </w:rPr>
-              <w:t>Fix first note</w:t>
-            </w:r>
-          </w:p>
-        </w:tc>
-        <w:tc>
-          <w:tcPr>
-            <w:tcW w:w="1803" w:type="dxa"/>
+              <w:t>Add the tune.  It goes well with Mussels in the Corner.</w:t>
+            </w:r>
+          </w:p>
+        </w:tc>
+        <w:tc>
+          <w:tcPr>
+            <w:tcW w:w="1804" w:type="dxa"/>
             <w:tcBorders>
               <w:top w:val="nil"/>
               <w:left w:val="nil"/>
@@ -1925,7 +1814,7 @@
         </w:trPr>
         <w:tc>
           <w:tcPr>
-            <w:tcW w:w="1458" w:type="dxa"/>
+            <w:tcW w:w="1457" w:type="dxa"/>
             <w:cnfStyle w:val="001000000000" w:firstRow="0" w:lastRow="0" w:firstColumn="1" w:lastColumn="0" w:oddVBand="0" w:evenVBand="0" w:oddHBand="0" w:evenHBand="0" w:firstRowFirstColumn="0" w:firstRowLastColumn="0" w:lastRowFirstColumn="0" w:lastRowLastColumn="0"/>
             <w:tcBorders>
               <w:top w:val="nil"/>
@@ -2048,13 +1937,13 @@
                 <w:szCs w:val="22"/>
                 <w:lang w:val="en-CA" w:eastAsia="en-US" w:bidi="ar-SA"/>
               </w:rPr>
-              <w:t>Dancing with Mrs White</w:t>
-            </w:r>
-          </w:p>
-        </w:tc>
-        <w:tc>
-          <w:tcPr>
-            <w:tcW w:w="973" w:type="dxa"/>
+              <w:t>Swinging on the Gate</w:t>
+            </w:r>
+          </w:p>
+        </w:tc>
+        <w:tc>
+          <w:tcPr>
+            <w:tcW w:w="972" w:type="dxa"/>
             <w:tcBorders>
               <w:top w:val="nil"/>
               <w:left w:val="nil"/>
@@ -2091,7 +1980,7 @@
                 <w:szCs w:val="22"/>
                 <w:lang w:val="en-CA" w:eastAsia="en-US" w:bidi="ar-SA"/>
               </w:rPr>
-              <w:t>110</w:t>
+              <w:t>128</w:t>
             </w:r>
           </w:p>
         </w:tc>
@@ -2125,13 +2014,13 @@
                 <w:szCs w:val="22"/>
                 <w:lang w:val="en-CA" w:eastAsia="en-US" w:bidi="ar-SA"/>
               </w:rPr>
-              <w:t>Add “ABABCDCD (with repeats)” to typeset output</w:t>
-            </w:r>
-          </w:p>
-        </w:tc>
-        <w:tc>
-          <w:tcPr>
-            <w:tcW w:w="1803" w:type="dxa"/>
+              <w:t>Fix first note</w:t>
+            </w:r>
+          </w:p>
+        </w:tc>
+        <w:tc>
+          <w:tcPr>
+            <w:tcW w:w="1804" w:type="dxa"/>
             <w:tcBorders>
               <w:top w:val="nil"/>
               <w:left w:val="nil"/>
@@ -2177,7 +2066,7 @@
         </w:trPr>
         <w:tc>
           <w:tcPr>
-            <w:tcW w:w="1458" w:type="dxa"/>
+            <w:tcW w:w="1457" w:type="dxa"/>
             <w:cnfStyle w:val="001000000000" w:firstRow="0" w:lastRow="0" w:firstColumn="1" w:lastColumn="0" w:oddVBand="0" w:evenVBand="0" w:oddHBand="0" w:evenHBand="0" w:firstRowFirstColumn="0" w:firstRowLastColumn="0" w:lastRowFirstColumn="0" w:lastRowLastColumn="0"/>
             <w:tcBorders>
               <w:top w:val="nil"/>
@@ -2247,20 +2136,18 @@
                 <w:lang w:val="en-CA" w:eastAsia="en-US" w:bidi="ar-SA"/>
               </w:rPr>
             </w:pPr>
-            <w:bookmarkStart w:id="3" w:name="__DdeLink__651_1329645898"/>
-            <w:r>
-              <w:rPr>
-                <w:rFonts w:eastAsia="Calibri" w:cs="" w:cstheme="minorBidi" w:eastAsiaTheme="minorHAnsi"/>
-                <w:b w:val="false"/>
-                <w:color w:val="auto"/>
-                <w:kern w:val="0"/>
-                <w:sz w:val="22"/>
-                <w:szCs w:val="22"/>
-                <w:lang w:val="en-CA" w:eastAsia="en-US" w:bidi="ar-SA"/>
-              </w:rPr>
-              <w:t>OSCJ Vol I</w:t>
-            </w:r>
-            <w:bookmarkEnd w:id="3"/>
+            <w:r>
+              <w:rPr>
+                <w:rFonts w:eastAsia="Calibri" w:cs="" w:cstheme="minorBidi" w:eastAsiaTheme="minorHAnsi"/>
+                <w:b w:val="false"/>
+                <w:color w:val="auto"/>
+                <w:kern w:val="0"/>
+                <w:sz w:val="22"/>
+                <w:szCs w:val="22"/>
+                <w:lang w:val="en-CA" w:eastAsia="en-US" w:bidi="ar-SA"/>
+              </w:rPr>
+              <w:t>CCJ Addendum I</w:t>
+            </w:r>
           </w:p>
         </w:tc>
         <w:tc>
@@ -2302,13 +2189,13 @@
                 <w:szCs w:val="22"/>
                 <w:lang w:val="en-CA" w:eastAsia="en-US" w:bidi="ar-SA"/>
               </w:rPr>
-              <w:t>Kevin Burke Polka #2</w:t>
-            </w:r>
-          </w:p>
-        </w:tc>
-        <w:tc>
-          <w:tcPr>
-            <w:tcW w:w="973" w:type="dxa"/>
+              <w:t>Dancing with Mrs White</w:t>
+            </w:r>
+          </w:p>
+        </w:tc>
+        <w:tc>
+          <w:tcPr>
+            <w:tcW w:w="972" w:type="dxa"/>
             <w:tcBorders>
               <w:top w:val="nil"/>
               <w:left w:val="nil"/>
@@ -2345,7 +2232,7 @@
                 <w:szCs w:val="22"/>
                 <w:lang w:val="en-CA" w:eastAsia="en-US" w:bidi="ar-SA"/>
               </w:rPr>
-              <w:t>40</w:t>
+              <w:t>110</w:t>
             </w:r>
           </w:p>
         </w:tc>
@@ -2379,13 +2266,13 @@
                 <w:szCs w:val="22"/>
                 <w:lang w:val="en-CA" w:eastAsia="en-US" w:bidi="ar-SA"/>
               </w:rPr>
-              <w:t>Change title to “Ieva’s Polka”</w:t>
-            </w:r>
-          </w:p>
-        </w:tc>
-        <w:tc>
-          <w:tcPr>
-            <w:tcW w:w="1803" w:type="dxa"/>
+              <w:t>Add “ABABCDCD (with repeats)” to typeset output</w:t>
+            </w:r>
+          </w:p>
+        </w:tc>
+        <w:tc>
+          <w:tcPr>
+            <w:tcW w:w="1804" w:type="dxa"/>
             <w:tcBorders>
               <w:top w:val="nil"/>
               <w:left w:val="nil"/>
@@ -2431,7 +2318,7 @@
         </w:trPr>
         <w:tc>
           <w:tcPr>
-            <w:tcW w:w="1458" w:type="dxa"/>
+            <w:tcW w:w="1457" w:type="dxa"/>
             <w:cnfStyle w:val="001000000000" w:firstRow="0" w:lastRow="0" w:firstColumn="1" w:lastColumn="0" w:oddVBand="0" w:evenVBand="0" w:oddHBand="0" w:evenHBand="0" w:firstRowFirstColumn="0" w:firstRowLastColumn="0" w:lastRowFirstColumn="0" w:lastRowLastColumn="0"/>
             <w:tcBorders>
               <w:top w:val="nil"/>
@@ -2461,7 +2348,7 @@
               <w:rPr>
                 <w:rFonts w:eastAsia="Calibri" w:cs="" w:cstheme="minorBidi" w:eastAsiaTheme="minorHAnsi"/>
                 <w:b w:val="false"/>
-                <w:bCs w:val="false"/>
+                <w:bCs/>
                 <w:color w:val="auto"/>
                 <w:kern w:val="0"/>
                 <w:sz w:val="22"/>
@@ -2501,18 +2388,20 @@
                 <w:lang w:val="en-CA" w:eastAsia="en-US" w:bidi="ar-SA"/>
               </w:rPr>
             </w:pPr>
-            <w:r>
-              <w:rPr>
-                <w:rFonts w:eastAsia="Calibri" w:cs="" w:cstheme="minorBidi" w:eastAsiaTheme="minorHAnsi"/>
-                <w:b w:val="false"/>
-                <w:color w:val="auto"/>
-                <w:kern w:val="0"/>
-                <w:sz w:val="22"/>
-                <w:szCs w:val="22"/>
-                <w:lang w:val="en-CA" w:eastAsia="en-US" w:bidi="ar-SA"/>
-              </w:rPr>
-              <w:t>All, Index</w:t>
-            </w:r>
+            <w:bookmarkStart w:id="3" w:name="__DdeLink__651_1329645898"/>
+            <w:r>
+              <w:rPr>
+                <w:rFonts w:eastAsia="Calibri" w:cs="" w:cstheme="minorBidi" w:eastAsiaTheme="minorHAnsi"/>
+                <w:b w:val="false"/>
+                <w:color w:val="auto"/>
+                <w:kern w:val="0"/>
+                <w:sz w:val="22"/>
+                <w:szCs w:val="22"/>
+                <w:lang w:val="en-CA" w:eastAsia="en-US" w:bidi="ar-SA"/>
+              </w:rPr>
+              <w:t>OSCJ Vol I</w:t>
+            </w:r>
+            <w:bookmarkEnd w:id="3"/>
           </w:p>
         </w:tc>
         <w:tc>
@@ -2554,13 +2443,13 @@
                 <w:szCs w:val="22"/>
                 <w:lang w:val="en-CA" w:eastAsia="en-US" w:bidi="ar-SA"/>
               </w:rPr>
-              <w:t>Many</w:t>
-            </w:r>
-          </w:p>
-        </w:tc>
-        <w:tc>
-          <w:tcPr>
-            <w:tcW w:w="973" w:type="dxa"/>
+              <w:t>Kevin Burke Polka #2</w:t>
+            </w:r>
+          </w:p>
+        </w:tc>
+        <w:tc>
+          <w:tcPr>
+            <w:tcW w:w="972" w:type="dxa"/>
             <w:tcBorders>
               <w:top w:val="nil"/>
               <w:left w:val="nil"/>
@@ -2597,6 +2486,7 @@
                 <w:szCs w:val="22"/>
                 <w:lang w:val="en-CA" w:eastAsia="en-US" w:bidi="ar-SA"/>
               </w:rPr>
+              <w:t>40</w:t>
             </w:r>
           </w:p>
         </w:tc>
@@ -2630,13 +2520,13 @@
                 <w:szCs w:val="22"/>
                 <w:lang w:val="en-CA" w:eastAsia="en-US" w:bidi="ar-SA"/>
               </w:rPr>
-              <w:t>Clean up the titles of many tunes.  Put alternate titles on separate lines, ensuring consistency of titles for tunes that appear multiple times in the complete book.  Make the index complete.</w:t>
-            </w:r>
-          </w:p>
-        </w:tc>
-        <w:tc>
-          <w:tcPr>
-            <w:tcW w:w="1803" w:type="dxa"/>
+              <w:t>Change title to “Ieva’s Polka”</w:t>
+            </w:r>
+          </w:p>
+        </w:tc>
+        <w:tc>
+          <w:tcPr>
+            <w:tcW w:w="1804" w:type="dxa"/>
             <w:tcBorders>
               <w:top w:val="nil"/>
               <w:left w:val="nil"/>
@@ -2682,7 +2572,7 @@
         </w:trPr>
         <w:tc>
           <w:tcPr>
-            <w:tcW w:w="1458" w:type="dxa"/>
+            <w:tcW w:w="1457" w:type="dxa"/>
             <w:cnfStyle w:val="001000000000" w:firstRow="0" w:lastRow="0" w:firstColumn="1" w:lastColumn="0" w:oddVBand="0" w:evenVBand="0" w:oddHBand="0" w:evenHBand="0" w:firstRowFirstColumn="0" w:firstRowLastColumn="0" w:lastRowFirstColumn="0" w:lastRowLastColumn="0"/>
             <w:tcBorders>
               <w:top w:val="nil"/>
@@ -2762,7 +2652,7 @@
                 <w:szCs w:val="22"/>
                 <w:lang w:val="en-CA" w:eastAsia="en-US" w:bidi="ar-SA"/>
               </w:rPr>
-              <w:t>All</w:t>
+              <w:t>All, Index</w:t>
             </w:r>
           </w:p>
         </w:tc>
@@ -2805,12 +2695,13 @@
                 <w:szCs w:val="22"/>
                 <w:lang w:val="en-CA" w:eastAsia="en-US" w:bidi="ar-SA"/>
               </w:rPr>
-            </w:r>
-          </w:p>
-        </w:tc>
-        <w:tc>
-          <w:tcPr>
-            <w:tcW w:w="973" w:type="dxa"/>
+              <w:t>Many</w:t>
+            </w:r>
+          </w:p>
+        </w:tc>
+        <w:tc>
+          <w:tcPr>
+            <w:tcW w:w="972" w:type="dxa"/>
             <w:tcBorders>
               <w:top w:val="nil"/>
               <w:left w:val="nil"/>
@@ -2868,6 +2759,38 @@
               <w:pStyle w:val="Normal"/>
               <w:spacing w:lineRule="auto" w:line="240" w:before="0" w:after="0"/>
               <w:cnfStyle w:val="000000100000" w:firstRow="0" w:lastRow="0" w:firstColumn="0" w:lastColumn="0" w:oddVBand="0" w:evenVBand="0" w:oddHBand="1" w:evenHBand="0" w:firstRowFirstColumn="0" w:firstRowLastColumn="0" w:lastRowFirstColumn="0" w:lastRowLastColumn="0"/>
+              <w:rPr/>
+            </w:pPr>
+            <w:r>
+              <w:rPr>
+                <w:rFonts w:eastAsia="Calibri" w:cs="" w:cstheme="minorBidi" w:eastAsiaTheme="minorHAnsi"/>
+                <w:b w:val="false"/>
+                <w:color w:val="auto"/>
+                <w:kern w:val="0"/>
+                <w:sz w:val="22"/>
+                <w:szCs w:val="22"/>
+                <w:lang w:val="en-CA" w:eastAsia="en-US" w:bidi="ar-SA"/>
+              </w:rPr>
+              <w:t>Clean up the titles of many tunes.  Put alternate titles on separate lines, ensuring consistency of titles for tunes that appear multiple times in the complete book.  Make the index complete.</w:t>
+            </w:r>
+          </w:p>
+        </w:tc>
+        <w:tc>
+          <w:tcPr>
+            <w:tcW w:w="1804" w:type="dxa"/>
+            <w:tcBorders>
+              <w:top w:val="nil"/>
+              <w:left w:val="nil"/>
+              <w:bottom w:val="nil"/>
+              <w:insideH w:val="nil"/>
+            </w:tcBorders>
+            <w:shd w:fill="auto" w:val="clear"/>
+          </w:tcPr>
+          <w:p>
+            <w:pPr>
+              <w:pStyle w:val="Normal"/>
+              <w:spacing w:lineRule="auto" w:line="240" w:before="0" w:after="0"/>
+              <w:cnfStyle w:val="000000100000" w:firstRow="0" w:lastRow="0" w:firstColumn="0" w:lastColumn="0" w:oddVBand="0" w:evenVBand="0" w:oddHBand="1" w:evenHBand="0" w:firstRowFirstColumn="0" w:firstRowLastColumn="0" w:lastRowFirstColumn="0" w:lastRowLastColumn="0"/>
               <w:rPr>
                 <w:rFonts w:ascii="Calibri" w:hAnsi="Calibri" w:eastAsia="Calibri" w:cs="" w:asciiTheme="minorHAnsi" w:cstheme="minorBidi" w:eastAsiaTheme="minorHAnsi" w:hAnsiTheme="minorHAnsi"/>
                 <w:b w:val="false"/>
@@ -2889,305 +2812,7 @@
                 <w:szCs w:val="22"/>
                 <w:lang w:val="en-CA" w:eastAsia="en-US" w:bidi="ar-SA"/>
               </w:rPr>
-              <w:t>Publish both a printable version of the tune book and a tablet-friendly version of the tune book.</w:t>
-            </w:r>
-          </w:p>
-          <w:p>
-            <w:pPr>
-              <w:pStyle w:val="Normal"/>
-              <w:spacing w:lineRule="auto" w:line="240" w:before="0" w:after="0"/>
-              <w:cnfStyle w:val="000000100000" w:firstRow="0" w:lastRow="0" w:firstColumn="0" w:lastColumn="0" w:oddVBand="0" w:evenVBand="0" w:oddHBand="1" w:evenHBand="0" w:firstRowFirstColumn="0" w:firstRowLastColumn="0" w:lastRowFirstColumn="0" w:lastRowLastColumn="0"/>
-              <w:rPr>
-                <w:rFonts w:ascii="Calibri" w:hAnsi="Calibri" w:eastAsia="Calibri" w:cs="" w:asciiTheme="minorHAnsi" w:cstheme="minorBidi" w:eastAsiaTheme="minorHAnsi" w:hAnsiTheme="minorHAnsi"/>
-                <w:b w:val="false"/>
-                <w:b w:val="false"/>
-                <w:color w:val="auto"/>
-                <w:kern w:val="0"/>
-                <w:sz w:val="22"/>
-                <w:szCs w:val="22"/>
-                <w:lang w:val="en-CA" w:eastAsia="en-US" w:bidi="ar-SA"/>
-              </w:rPr>
-            </w:pPr>
-            <w:r>
-              <w:rPr>
-                <w:rFonts w:eastAsia="Calibri" w:cs="" w:cstheme="minorBidi" w:eastAsiaTheme="minorHAnsi"/>
-                <w:b w:val="false"/>
-                <w:color w:val="auto"/>
-                <w:kern w:val="0"/>
-                <w:sz w:val="22"/>
-                <w:szCs w:val="22"/>
-                <w:lang w:val="en-CA" w:eastAsia="en-US" w:bidi="ar-SA"/>
-              </w:rPr>
-            </w:r>
-          </w:p>
-          <w:p>
-            <w:pPr>
-              <w:pStyle w:val="Normal"/>
-              <w:spacing w:lineRule="auto" w:line="240" w:before="0" w:after="0"/>
-              <w:cnfStyle w:val="000000100000" w:firstRow="0" w:lastRow="0" w:firstColumn="0" w:lastColumn="0" w:oddVBand="0" w:evenVBand="0" w:oddHBand="1" w:evenHBand="0" w:firstRowFirstColumn="0" w:firstRowLastColumn="0" w:lastRowFirstColumn="0" w:lastRowLastColumn="0"/>
-              <w:rPr>
-                <w:rFonts w:ascii="Calibri" w:hAnsi="Calibri" w:eastAsia="Calibri" w:cs="" w:asciiTheme="minorHAnsi" w:cstheme="minorBidi" w:eastAsiaTheme="minorHAnsi" w:hAnsiTheme="minorHAnsi"/>
-                <w:b w:val="false"/>
-                <w:b w:val="false"/>
-                <w:color w:val="auto"/>
-                <w:kern w:val="0"/>
-                <w:sz w:val="22"/>
-                <w:szCs w:val="22"/>
-                <w:lang w:val="en-CA" w:eastAsia="en-US" w:bidi="ar-SA"/>
-              </w:rPr>
-            </w:pPr>
-            <w:r>
-              <w:rPr>
-                <w:rFonts w:eastAsia="Calibri" w:cs="" w:cstheme="minorBidi" w:eastAsiaTheme="minorHAnsi"/>
-                <w:b w:val="false"/>
-                <w:color w:val="auto"/>
-                <w:kern w:val="0"/>
-                <w:sz w:val="22"/>
-                <w:szCs w:val="22"/>
-                <w:lang w:val="en-CA" w:eastAsia="en-US" w:bidi="ar-SA"/>
-              </w:rPr>
-              <w:t>The tablet-friendly version has only the tune pages and the index.</w:t>
-            </w:r>
-          </w:p>
-          <w:p>
-            <w:pPr>
-              <w:pStyle w:val="Normal"/>
-              <w:spacing w:lineRule="auto" w:line="240" w:before="0" w:after="0"/>
-              <w:cnfStyle w:val="000000100000" w:firstRow="0" w:lastRow="0" w:firstColumn="0" w:lastColumn="0" w:oddVBand="0" w:evenVBand="0" w:oddHBand="1" w:evenHBand="0" w:firstRowFirstColumn="0" w:firstRowLastColumn="0" w:lastRowFirstColumn="0" w:lastRowLastColumn="0"/>
-              <w:rPr>
-                <w:rFonts w:ascii="Calibri" w:hAnsi="Calibri" w:eastAsia="Calibri" w:cs="" w:asciiTheme="minorHAnsi" w:cstheme="minorBidi" w:eastAsiaTheme="minorHAnsi" w:hAnsiTheme="minorHAnsi"/>
-                <w:b w:val="false"/>
-                <w:b w:val="false"/>
-                <w:color w:val="auto"/>
-                <w:kern w:val="0"/>
-                <w:sz w:val="22"/>
-                <w:szCs w:val="22"/>
-                <w:lang w:val="en-CA" w:eastAsia="en-US" w:bidi="ar-SA"/>
-              </w:rPr>
-            </w:pPr>
-            <w:r>
-              <w:rPr>
-                <w:rFonts w:eastAsia="Calibri" w:cs="" w:cstheme="minorBidi" w:eastAsiaTheme="minorHAnsi"/>
-                <w:b w:val="false"/>
-                <w:color w:val="auto"/>
-                <w:kern w:val="0"/>
-                <w:sz w:val="22"/>
-                <w:szCs w:val="22"/>
-                <w:lang w:val="en-CA" w:eastAsia="en-US" w:bidi="ar-SA"/>
-              </w:rPr>
-            </w:r>
-          </w:p>
-          <w:p>
-            <w:pPr>
-              <w:pStyle w:val="Normal"/>
-              <w:spacing w:lineRule="auto" w:line="240" w:before="0" w:after="0"/>
-              <w:cnfStyle w:val="000000100000" w:firstRow="0" w:lastRow="0" w:firstColumn="0" w:lastColumn="0" w:oddVBand="0" w:evenVBand="0" w:oddHBand="1" w:evenHBand="0" w:firstRowFirstColumn="0" w:firstRowLastColumn="0" w:lastRowFirstColumn="0" w:lastRowLastColumn="0"/>
-              <w:rPr>
-                <w:rFonts w:ascii="Calibri" w:hAnsi="Calibri" w:eastAsia="Calibri" w:cs="" w:asciiTheme="minorHAnsi" w:cstheme="minorBidi" w:eastAsiaTheme="minorHAnsi" w:hAnsiTheme="minorHAnsi"/>
-                <w:b w:val="false"/>
-                <w:b w:val="false"/>
-                <w:color w:val="auto"/>
-                <w:kern w:val="0"/>
-                <w:sz w:val="22"/>
-                <w:szCs w:val="22"/>
-                <w:lang w:val="en-CA" w:eastAsia="en-US" w:bidi="ar-SA"/>
-              </w:rPr>
-            </w:pPr>
-            <w:r>
-              <w:rPr>
-                <w:rFonts w:eastAsia="Calibri" w:cs="" w:cstheme="minorBidi" w:eastAsiaTheme="minorHAnsi"/>
-                <w:b w:val="false"/>
-                <w:color w:val="auto"/>
-                <w:kern w:val="0"/>
-                <w:sz w:val="22"/>
-                <w:szCs w:val="22"/>
-                <w:lang w:val="en-CA" w:eastAsia="en-US" w:bidi="ar-SA"/>
-              </w:rPr>
-              <w:t>The printable version also has the cover page, a new acknowledgements page, and the title pages for each volume.</w:t>
-            </w:r>
-          </w:p>
-          <w:p>
-            <w:pPr>
-              <w:pStyle w:val="Normal"/>
-              <w:spacing w:lineRule="auto" w:line="240" w:before="0" w:after="0"/>
-              <w:cnfStyle w:val="000000100000" w:firstRow="0" w:lastRow="0" w:firstColumn="0" w:lastColumn="0" w:oddVBand="0" w:evenVBand="0" w:oddHBand="1" w:evenHBand="0" w:firstRowFirstColumn="0" w:firstRowLastColumn="0" w:lastRowFirstColumn="0" w:lastRowLastColumn="0"/>
-              <w:rPr>
-                <w:rFonts w:ascii="Calibri" w:hAnsi="Calibri" w:eastAsia="Calibri" w:cs="" w:asciiTheme="minorHAnsi" w:cstheme="minorBidi" w:eastAsiaTheme="minorHAnsi" w:hAnsiTheme="minorHAnsi"/>
-                <w:b w:val="false"/>
-                <w:b w:val="false"/>
-                <w:color w:val="auto"/>
-                <w:kern w:val="0"/>
-                <w:sz w:val="22"/>
-                <w:szCs w:val="22"/>
-                <w:lang w:val="en-CA" w:eastAsia="en-US" w:bidi="ar-SA"/>
-              </w:rPr>
-            </w:pPr>
-            <w:r>
-              <w:rPr>
-                <w:rFonts w:eastAsia="Calibri" w:cs="" w:cstheme="minorBidi" w:eastAsiaTheme="minorHAnsi"/>
-                <w:b w:val="false"/>
-                <w:color w:val="auto"/>
-                <w:kern w:val="0"/>
-                <w:sz w:val="22"/>
-                <w:szCs w:val="22"/>
-                <w:lang w:val="en-CA" w:eastAsia="en-US" w:bidi="ar-SA"/>
-              </w:rPr>
-            </w:r>
-          </w:p>
-          <w:p>
-            <w:pPr>
-              <w:pStyle w:val="Normal"/>
-              <w:spacing w:lineRule="auto" w:line="240" w:before="0" w:after="0"/>
-              <w:cnfStyle w:val="000000100000" w:firstRow="0" w:lastRow="0" w:firstColumn="0" w:lastColumn="0" w:oddVBand="0" w:evenVBand="0" w:oddHBand="1" w:evenHBand="0" w:firstRowFirstColumn="0" w:firstRowLastColumn="0" w:lastRowFirstColumn="0" w:lastRowLastColumn="0"/>
-              <w:rPr>
-                <w:rFonts w:ascii="Calibri" w:hAnsi="Calibri" w:eastAsia="Calibri" w:cs="" w:asciiTheme="minorHAnsi" w:cstheme="minorBidi" w:eastAsiaTheme="minorHAnsi" w:hAnsiTheme="minorHAnsi"/>
-                <w:b w:val="false"/>
-                <w:b w:val="false"/>
-                <w:color w:val="auto"/>
-                <w:kern w:val="0"/>
-                <w:sz w:val="22"/>
-                <w:szCs w:val="22"/>
-                <w:lang w:val="en-CA" w:eastAsia="en-US" w:bidi="ar-SA"/>
-              </w:rPr>
-            </w:pPr>
-            <w:r>
-              <w:rPr>
-                <w:rFonts w:eastAsia="Calibri" w:cs="" w:cstheme="minorBidi" w:eastAsiaTheme="minorHAnsi"/>
-                <w:b w:val="false"/>
-                <w:color w:val="auto"/>
-                <w:kern w:val="0"/>
-                <w:sz w:val="22"/>
-                <w:szCs w:val="22"/>
-                <w:lang w:val="en-CA" w:eastAsia="en-US" w:bidi="ar-SA"/>
-              </w:rPr>
-              <w:t>Restore the original John Walsh introduction to OSCJ Volumes II &amp; III in the printable version.</w:t>
-            </w:r>
-          </w:p>
-          <w:p>
-            <w:pPr>
-              <w:pStyle w:val="Normal"/>
-              <w:spacing w:lineRule="auto" w:line="240" w:before="0" w:after="0"/>
-              <w:cnfStyle w:val="000000100000" w:firstRow="0" w:lastRow="0" w:firstColumn="0" w:lastColumn="0" w:oddVBand="0" w:evenVBand="0" w:oddHBand="1" w:evenHBand="0" w:firstRowFirstColumn="0" w:firstRowLastColumn="0" w:lastRowFirstColumn="0" w:lastRowLastColumn="0"/>
-              <w:rPr>
-                <w:rFonts w:ascii="Calibri" w:hAnsi="Calibri" w:eastAsia="Calibri" w:cs="" w:asciiTheme="minorHAnsi" w:cstheme="minorBidi" w:eastAsiaTheme="minorHAnsi" w:hAnsiTheme="minorHAnsi"/>
-                <w:b w:val="false"/>
-                <w:b w:val="false"/>
-                <w:color w:val="auto"/>
-                <w:kern w:val="0"/>
-                <w:sz w:val="22"/>
-                <w:szCs w:val="22"/>
-                <w:lang w:val="en-CA" w:eastAsia="en-US" w:bidi="ar-SA"/>
-              </w:rPr>
-            </w:pPr>
-            <w:r>
-              <w:rPr>
-                <w:rFonts w:eastAsia="Calibri" w:cs="" w:cstheme="minorBidi" w:eastAsiaTheme="minorHAnsi"/>
-                <w:b w:val="false"/>
-                <w:color w:val="auto"/>
-                <w:kern w:val="0"/>
-                <w:sz w:val="22"/>
-                <w:szCs w:val="22"/>
-                <w:lang w:val="en-CA" w:eastAsia="en-US" w:bidi="ar-SA"/>
-              </w:rPr>
-            </w:r>
-          </w:p>
-          <w:p>
-            <w:pPr>
-              <w:pStyle w:val="Normal"/>
-              <w:spacing w:lineRule="auto" w:line="240" w:before="0" w:after="0"/>
-              <w:cnfStyle w:val="000000100000" w:firstRow="0" w:lastRow="0" w:firstColumn="0" w:lastColumn="0" w:oddVBand="0" w:evenVBand="0" w:oddHBand="1" w:evenHBand="0" w:firstRowFirstColumn="0" w:firstRowLastColumn="0" w:lastRowFirstColumn="0" w:lastRowLastColumn="0"/>
-              <w:rPr>
-                <w:rFonts w:ascii="Calibri" w:hAnsi="Calibri" w:eastAsia="Calibri" w:cs="" w:asciiTheme="minorHAnsi" w:cstheme="minorBidi" w:eastAsiaTheme="minorHAnsi" w:hAnsiTheme="minorHAnsi"/>
-                <w:b w:val="false"/>
-                <w:b w:val="false"/>
-                <w:color w:val="auto"/>
-                <w:kern w:val="0"/>
-                <w:sz w:val="22"/>
-                <w:szCs w:val="22"/>
-                <w:lang w:val="en-CA" w:eastAsia="en-US" w:bidi="ar-SA"/>
-              </w:rPr>
-            </w:pPr>
-            <w:r>
-              <w:rPr>
-                <w:rFonts w:eastAsia="Calibri" w:cs="" w:cstheme="minorBidi" w:eastAsiaTheme="minorHAnsi"/>
-                <w:b w:val="false"/>
-                <w:color w:val="auto"/>
-                <w:kern w:val="0"/>
-                <w:sz w:val="22"/>
-                <w:szCs w:val="22"/>
-                <w:lang w:val="en-CA" w:eastAsia="en-US" w:bidi="ar-SA"/>
-              </w:rPr>
-              <w:t>Add the date in the header of each page to make it clearer which version of the book is being used from now on.</w:t>
-            </w:r>
-          </w:p>
-        </w:tc>
-        <w:tc>
-          <w:tcPr>
-            <w:tcW w:w="1803" w:type="dxa"/>
-            <w:tcBorders>
-              <w:top w:val="nil"/>
-              <w:left w:val="nil"/>
-              <w:bottom w:val="nil"/>
-              <w:insideH w:val="nil"/>
-            </w:tcBorders>
-            <w:shd w:fill="auto" w:val="clear"/>
-          </w:tcPr>
-          <w:p>
-            <w:pPr>
-              <w:pStyle w:val="Normal"/>
-              <w:spacing w:lineRule="auto" w:line="240" w:before="0" w:after="0"/>
-              <w:cnfStyle w:val="000000100000" w:firstRow="0" w:lastRow="0" w:firstColumn="0" w:lastColumn="0" w:oddVBand="0" w:evenVBand="0" w:oddHBand="1" w:evenHBand="0" w:firstRowFirstColumn="0" w:firstRowLastColumn="0" w:lastRowFirstColumn="0" w:lastRowLastColumn="0"/>
-              <w:rPr>
-                <w:rFonts w:ascii="Calibri" w:hAnsi="Calibri" w:eastAsia="Calibri" w:cs="" w:asciiTheme="minorHAnsi" w:cstheme="minorBidi" w:eastAsiaTheme="minorHAnsi" w:hAnsiTheme="minorHAnsi"/>
-                <w:b w:val="false"/>
-                <w:b w:val="false"/>
-                <w:color w:val="auto"/>
-                <w:kern w:val="0"/>
-                <w:sz w:val="22"/>
-                <w:szCs w:val="22"/>
-                <w:lang w:val="en-CA" w:eastAsia="en-US" w:bidi="ar-SA"/>
-              </w:rPr>
-            </w:pPr>
-            <w:r>
-              <w:rPr>
-                <w:rFonts w:eastAsia="Calibri" w:cs="" w:cstheme="minorBidi" w:eastAsiaTheme="minorHAnsi"/>
-                <w:b w:val="false"/>
-                <w:color w:val="auto"/>
-                <w:kern w:val="0"/>
-                <w:sz w:val="22"/>
-                <w:szCs w:val="22"/>
-                <w:lang w:val="en-CA" w:eastAsia="en-US" w:bidi="ar-SA"/>
-              </w:rPr>
-              <w:t>Robin Park,</w:t>
-            </w:r>
-          </w:p>
-          <w:p>
-            <w:pPr>
-              <w:pStyle w:val="Normal"/>
-              <w:spacing w:lineRule="auto" w:line="240" w:before="0" w:after="0"/>
-              <w:cnfStyle w:val="000000100000" w:firstRow="0" w:lastRow="0" w:firstColumn="0" w:lastColumn="0" w:oddVBand="0" w:evenVBand="0" w:oddHBand="1" w:evenHBand="0" w:firstRowFirstColumn="0" w:firstRowLastColumn="0" w:lastRowFirstColumn="0" w:lastRowLastColumn="0"/>
-              <w:rPr>
-                <w:rFonts w:ascii="Calibri" w:hAnsi="Calibri" w:eastAsia="Calibri" w:cs="" w:asciiTheme="minorHAnsi" w:cstheme="minorBidi" w:eastAsiaTheme="minorHAnsi" w:hAnsiTheme="minorHAnsi"/>
-                <w:b w:val="false"/>
-                <w:b w:val="false"/>
-                <w:color w:val="auto"/>
-                <w:kern w:val="0"/>
-                <w:sz w:val="22"/>
-                <w:szCs w:val="22"/>
-                <w:lang w:val="en-CA" w:eastAsia="en-US" w:bidi="ar-SA"/>
-              </w:rPr>
-            </w:pPr>
-            <w:r>
-              <w:rPr>
-                <w:rFonts w:eastAsia="Calibri" w:cs="" w:cstheme="minorBidi" w:eastAsiaTheme="minorHAnsi"/>
-                <w:b w:val="false"/>
-                <w:color w:val="auto"/>
-                <w:kern w:val="0"/>
-                <w:sz w:val="22"/>
-                <w:szCs w:val="22"/>
-                <w:lang w:val="en-CA" w:eastAsia="en-US" w:bidi="ar-SA"/>
-              </w:rPr>
-              <w:t>CCJ</w:t>
+              <w:t>Robin Park, CCJ</w:t>
             </w:r>
           </w:p>
         </w:tc>
@@ -3198,7 +2823,7 @@
         </w:trPr>
         <w:tc>
           <w:tcPr>
-            <w:tcW w:w="1458" w:type="dxa"/>
+            <w:tcW w:w="1457" w:type="dxa"/>
             <w:cnfStyle w:val="001000000000" w:firstRow="0" w:lastRow="0" w:firstColumn="1" w:lastColumn="0" w:oddVBand="0" w:evenVBand="0" w:oddHBand="0" w:evenHBand="0" w:firstRowFirstColumn="0" w:firstRowLastColumn="0" w:lastRowFirstColumn="0" w:lastRowLastColumn="0"/>
             <w:tcBorders>
               <w:top w:val="nil"/>
@@ -3228,6 +2853,522 @@
               <w:rPr>
                 <w:rFonts w:eastAsia="Calibri" w:cs="" w:cstheme="minorBidi" w:eastAsiaTheme="minorHAnsi"/>
                 <w:b w:val="false"/>
+                <w:bCs w:val="false"/>
+                <w:color w:val="auto"/>
+                <w:kern w:val="0"/>
+                <w:sz w:val="22"/>
+                <w:szCs w:val="22"/>
+                <w:lang w:val="en-CA" w:eastAsia="en-US" w:bidi="ar-SA"/>
+              </w:rPr>
+              <w:t>10-Sep-2019</w:t>
+            </w:r>
+          </w:p>
+        </w:tc>
+        <w:tc>
+          <w:tcPr>
+            <w:tcW w:w="1981" w:type="dxa"/>
+            <w:tcBorders>
+              <w:top w:val="nil"/>
+              <w:left w:val="nil"/>
+              <w:bottom w:val="nil"/>
+              <w:right w:val="nil"/>
+              <w:insideH w:val="nil"/>
+              <w:insideV w:val="nil"/>
+            </w:tcBorders>
+            <w:shd w:fill="auto" w:val="clear"/>
+          </w:tcPr>
+          <w:p>
+            <w:pPr>
+              <w:pStyle w:val="Normal"/>
+              <w:spacing w:lineRule="auto" w:line="240" w:before="0" w:after="0"/>
+              <w:cnfStyle w:val="000000100000" w:firstRow="0" w:lastRow="0" w:firstColumn="0" w:lastColumn="0" w:oddVBand="0" w:evenVBand="0" w:oddHBand="1" w:evenHBand="0" w:firstRowFirstColumn="0" w:firstRowLastColumn="0" w:lastRowFirstColumn="0" w:lastRowLastColumn="0"/>
+              <w:rPr>
+                <w:rFonts w:ascii="Calibri" w:hAnsi="Calibri" w:eastAsia="Calibri" w:cs="" w:asciiTheme="minorHAnsi" w:cstheme="minorBidi" w:eastAsiaTheme="minorHAnsi" w:hAnsiTheme="minorHAnsi"/>
+                <w:b w:val="false"/>
+                <w:b w:val="false"/>
+                <w:color w:val="auto"/>
+                <w:kern w:val="0"/>
+                <w:sz w:val="22"/>
+                <w:szCs w:val="22"/>
+                <w:lang w:val="en-CA" w:eastAsia="en-US" w:bidi="ar-SA"/>
+              </w:rPr>
+            </w:pPr>
+            <w:r>
+              <w:rPr>
+                <w:rFonts w:eastAsia="Calibri" w:cs="" w:cstheme="minorBidi" w:eastAsiaTheme="minorHAnsi"/>
+                <w:b w:val="false"/>
+                <w:color w:val="auto"/>
+                <w:kern w:val="0"/>
+                <w:sz w:val="22"/>
+                <w:szCs w:val="22"/>
+                <w:lang w:val="en-CA" w:eastAsia="en-US" w:bidi="ar-SA"/>
+              </w:rPr>
+              <w:t>All</w:t>
+            </w:r>
+          </w:p>
+        </w:tc>
+        <w:tc>
+          <w:tcPr>
+            <w:tcW w:w="2070" w:type="dxa"/>
+            <w:tcBorders>
+              <w:top w:val="nil"/>
+              <w:left w:val="nil"/>
+              <w:bottom w:val="nil"/>
+              <w:right w:val="nil"/>
+              <w:insideH w:val="nil"/>
+              <w:insideV w:val="nil"/>
+            </w:tcBorders>
+            <w:shd w:fill="auto" w:val="clear"/>
+          </w:tcPr>
+          <w:p>
+            <w:pPr>
+              <w:pStyle w:val="Normal"/>
+              <w:spacing w:lineRule="auto" w:line="240" w:before="0" w:after="0"/>
+              <w:cnfStyle w:val="000000100000" w:firstRow="0" w:lastRow="0" w:firstColumn="0" w:lastColumn="0" w:oddVBand="0" w:evenVBand="0" w:oddHBand="1" w:evenHBand="0" w:firstRowFirstColumn="0" w:firstRowLastColumn="0" w:lastRowFirstColumn="0" w:lastRowLastColumn="0"/>
+              <w:rPr>
+                <w:rFonts w:ascii="Calibri" w:hAnsi="Calibri" w:eastAsia="Calibri" w:cs="" w:asciiTheme="minorHAnsi" w:cstheme="minorBidi" w:eastAsiaTheme="minorHAnsi" w:hAnsiTheme="minorHAnsi"/>
+                <w:b w:val="false"/>
+                <w:b w:val="false"/>
+                <w:color w:val="auto"/>
+                <w:kern w:val="0"/>
+                <w:sz w:val="22"/>
+                <w:szCs w:val="22"/>
+                <w:lang w:val="en-CA" w:eastAsia="en-US" w:bidi="ar-SA"/>
+              </w:rPr>
+            </w:pPr>
+            <w:r>
+              <w:rPr>
+                <w:rFonts w:eastAsia="Calibri" w:cs="" w:cstheme="minorBidi" w:eastAsiaTheme="minorHAnsi"/>
+                <w:b w:val="false"/>
+                <w:color w:val="auto"/>
+                <w:kern w:val="0"/>
+                <w:sz w:val="22"/>
+                <w:szCs w:val="22"/>
+                <w:lang w:val="en-CA" w:eastAsia="en-US" w:bidi="ar-SA"/>
+              </w:rPr>
+            </w:r>
+          </w:p>
+        </w:tc>
+        <w:tc>
+          <w:tcPr>
+            <w:tcW w:w="972" w:type="dxa"/>
+            <w:tcBorders>
+              <w:top w:val="nil"/>
+              <w:left w:val="nil"/>
+              <w:bottom w:val="nil"/>
+              <w:right w:val="nil"/>
+              <w:insideH w:val="nil"/>
+              <w:insideV w:val="nil"/>
+            </w:tcBorders>
+            <w:shd w:fill="auto" w:val="clear"/>
+          </w:tcPr>
+          <w:p>
+            <w:pPr>
+              <w:pStyle w:val="Normal"/>
+              <w:spacing w:lineRule="auto" w:line="240" w:before="0" w:after="0"/>
+              <w:cnfStyle w:val="000000100000" w:firstRow="0" w:lastRow="0" w:firstColumn="0" w:lastColumn="0" w:oddVBand="0" w:evenVBand="0" w:oddHBand="1" w:evenHBand="0" w:firstRowFirstColumn="0" w:firstRowLastColumn="0" w:lastRowFirstColumn="0" w:lastRowLastColumn="0"/>
+              <w:rPr>
+                <w:rFonts w:ascii="Calibri" w:hAnsi="Calibri" w:eastAsia="Calibri" w:cs="" w:asciiTheme="minorHAnsi" w:cstheme="minorBidi" w:eastAsiaTheme="minorHAnsi" w:hAnsiTheme="minorHAnsi"/>
+                <w:b w:val="false"/>
+                <w:b w:val="false"/>
+                <w:color w:val="auto"/>
+                <w:kern w:val="0"/>
+                <w:sz w:val="22"/>
+                <w:szCs w:val="22"/>
+                <w:lang w:val="en-CA" w:eastAsia="en-US" w:bidi="ar-SA"/>
+              </w:rPr>
+            </w:pPr>
+            <w:r>
+              <w:rPr>
+                <w:rFonts w:eastAsia="Calibri" w:cs="" w:cstheme="minorBidi" w:eastAsiaTheme="minorHAnsi"/>
+                <w:b w:val="false"/>
+                <w:color w:val="auto"/>
+                <w:kern w:val="0"/>
+                <w:sz w:val="22"/>
+                <w:szCs w:val="22"/>
+                <w:lang w:val="en-CA" w:eastAsia="en-US" w:bidi="ar-SA"/>
+              </w:rPr>
+            </w:r>
+          </w:p>
+        </w:tc>
+        <w:tc>
+          <w:tcPr>
+            <w:tcW w:w="4697" w:type="dxa"/>
+            <w:tcBorders>
+              <w:top w:val="nil"/>
+              <w:left w:val="nil"/>
+              <w:bottom w:val="nil"/>
+              <w:right w:val="nil"/>
+              <w:insideH w:val="nil"/>
+              <w:insideV w:val="nil"/>
+            </w:tcBorders>
+            <w:shd w:fill="auto" w:val="clear"/>
+          </w:tcPr>
+          <w:p>
+            <w:pPr>
+              <w:pStyle w:val="Normal"/>
+              <w:spacing w:lineRule="auto" w:line="240" w:before="0" w:after="0"/>
+              <w:cnfStyle w:val="000000100000" w:firstRow="0" w:lastRow="0" w:firstColumn="0" w:lastColumn="0" w:oddVBand="0" w:evenVBand="0" w:oddHBand="1" w:evenHBand="0" w:firstRowFirstColumn="0" w:firstRowLastColumn="0" w:lastRowFirstColumn="0" w:lastRowLastColumn="0"/>
+              <w:rPr>
+                <w:rFonts w:ascii="Calibri" w:hAnsi="Calibri" w:eastAsia="Calibri" w:cs="" w:asciiTheme="minorHAnsi" w:cstheme="minorBidi" w:eastAsiaTheme="minorHAnsi" w:hAnsiTheme="minorHAnsi"/>
+                <w:b w:val="false"/>
+                <w:b w:val="false"/>
+                <w:color w:val="auto"/>
+                <w:kern w:val="0"/>
+                <w:sz w:val="22"/>
+                <w:szCs w:val="22"/>
+                <w:lang w:val="en-CA" w:eastAsia="en-US" w:bidi="ar-SA"/>
+              </w:rPr>
+            </w:pPr>
+            <w:r>
+              <w:rPr>
+                <w:rFonts w:eastAsia="Calibri" w:cs="" w:cstheme="minorBidi" w:eastAsiaTheme="minorHAnsi"/>
+                <w:b w:val="false"/>
+                <w:color w:val="auto"/>
+                <w:kern w:val="0"/>
+                <w:sz w:val="22"/>
+                <w:szCs w:val="22"/>
+                <w:lang w:val="en-CA" w:eastAsia="en-US" w:bidi="ar-SA"/>
+              </w:rPr>
+              <w:t>Publish both a printable version of the tune book and a tablet-friendly version of the tune book.</w:t>
+            </w:r>
+          </w:p>
+          <w:p>
+            <w:pPr>
+              <w:pStyle w:val="Normal"/>
+              <w:spacing w:lineRule="auto" w:line="240" w:before="0" w:after="0"/>
+              <w:cnfStyle w:val="000000100000" w:firstRow="0" w:lastRow="0" w:firstColumn="0" w:lastColumn="0" w:oddVBand="0" w:evenVBand="0" w:oddHBand="1" w:evenHBand="0" w:firstRowFirstColumn="0" w:firstRowLastColumn="0" w:lastRowFirstColumn="0" w:lastRowLastColumn="0"/>
+              <w:rPr>
+                <w:rFonts w:ascii="Calibri" w:hAnsi="Calibri" w:eastAsia="Calibri" w:cs="" w:asciiTheme="minorHAnsi" w:cstheme="minorBidi" w:eastAsiaTheme="minorHAnsi" w:hAnsiTheme="minorHAnsi"/>
+                <w:b w:val="false"/>
+                <w:b w:val="false"/>
+                <w:color w:val="auto"/>
+                <w:kern w:val="0"/>
+                <w:sz w:val="22"/>
+                <w:szCs w:val="22"/>
+                <w:lang w:val="en-CA" w:eastAsia="en-US" w:bidi="ar-SA"/>
+              </w:rPr>
+            </w:pPr>
+            <w:r>
+              <w:rPr>
+                <w:rFonts w:eastAsia="Calibri" w:cs="" w:cstheme="minorBidi" w:eastAsiaTheme="minorHAnsi"/>
+                <w:b w:val="false"/>
+                <w:color w:val="auto"/>
+                <w:kern w:val="0"/>
+                <w:sz w:val="22"/>
+                <w:szCs w:val="22"/>
+                <w:lang w:val="en-CA" w:eastAsia="en-US" w:bidi="ar-SA"/>
+              </w:rPr>
+            </w:r>
+          </w:p>
+          <w:p>
+            <w:pPr>
+              <w:pStyle w:val="Normal"/>
+              <w:spacing w:lineRule="auto" w:line="240" w:before="0" w:after="0"/>
+              <w:cnfStyle w:val="000000100000" w:firstRow="0" w:lastRow="0" w:firstColumn="0" w:lastColumn="0" w:oddVBand="0" w:evenVBand="0" w:oddHBand="1" w:evenHBand="0" w:firstRowFirstColumn="0" w:firstRowLastColumn="0" w:lastRowFirstColumn="0" w:lastRowLastColumn="0"/>
+              <w:rPr>
+                <w:rFonts w:ascii="Calibri" w:hAnsi="Calibri" w:eastAsia="Calibri" w:cs="" w:asciiTheme="minorHAnsi" w:cstheme="minorBidi" w:eastAsiaTheme="minorHAnsi" w:hAnsiTheme="minorHAnsi"/>
+                <w:b w:val="false"/>
+                <w:b w:val="false"/>
+                <w:color w:val="auto"/>
+                <w:kern w:val="0"/>
+                <w:sz w:val="22"/>
+                <w:szCs w:val="22"/>
+                <w:lang w:val="en-CA" w:eastAsia="en-US" w:bidi="ar-SA"/>
+              </w:rPr>
+            </w:pPr>
+            <w:r>
+              <w:rPr>
+                <w:rFonts w:eastAsia="Calibri" w:cs="" w:cstheme="minorBidi" w:eastAsiaTheme="minorHAnsi"/>
+                <w:b w:val="false"/>
+                <w:color w:val="auto"/>
+                <w:kern w:val="0"/>
+                <w:sz w:val="22"/>
+                <w:szCs w:val="22"/>
+                <w:lang w:val="en-CA" w:eastAsia="en-US" w:bidi="ar-SA"/>
+              </w:rPr>
+              <w:t>The tablet-friendly version has only the tune pages and the index.</w:t>
+            </w:r>
+          </w:p>
+          <w:p>
+            <w:pPr>
+              <w:pStyle w:val="Normal"/>
+              <w:spacing w:lineRule="auto" w:line="240" w:before="0" w:after="0"/>
+              <w:cnfStyle w:val="000000100000" w:firstRow="0" w:lastRow="0" w:firstColumn="0" w:lastColumn="0" w:oddVBand="0" w:evenVBand="0" w:oddHBand="1" w:evenHBand="0" w:firstRowFirstColumn="0" w:firstRowLastColumn="0" w:lastRowFirstColumn="0" w:lastRowLastColumn="0"/>
+              <w:rPr>
+                <w:rFonts w:ascii="Calibri" w:hAnsi="Calibri" w:eastAsia="Calibri" w:cs="" w:asciiTheme="minorHAnsi" w:cstheme="minorBidi" w:eastAsiaTheme="minorHAnsi" w:hAnsiTheme="minorHAnsi"/>
+                <w:b w:val="false"/>
+                <w:b w:val="false"/>
+                <w:color w:val="auto"/>
+                <w:kern w:val="0"/>
+                <w:sz w:val="22"/>
+                <w:szCs w:val="22"/>
+                <w:lang w:val="en-CA" w:eastAsia="en-US" w:bidi="ar-SA"/>
+              </w:rPr>
+            </w:pPr>
+            <w:r>
+              <w:rPr>
+                <w:rFonts w:eastAsia="Calibri" w:cs="" w:cstheme="minorBidi" w:eastAsiaTheme="minorHAnsi"/>
+                <w:b w:val="false"/>
+                <w:color w:val="auto"/>
+                <w:kern w:val="0"/>
+                <w:sz w:val="22"/>
+                <w:szCs w:val="22"/>
+                <w:lang w:val="en-CA" w:eastAsia="en-US" w:bidi="ar-SA"/>
+              </w:rPr>
+            </w:r>
+          </w:p>
+          <w:p>
+            <w:pPr>
+              <w:pStyle w:val="Normal"/>
+              <w:spacing w:lineRule="auto" w:line="240" w:before="0" w:after="0"/>
+              <w:cnfStyle w:val="000000100000" w:firstRow="0" w:lastRow="0" w:firstColumn="0" w:lastColumn="0" w:oddVBand="0" w:evenVBand="0" w:oddHBand="1" w:evenHBand="0" w:firstRowFirstColumn="0" w:firstRowLastColumn="0" w:lastRowFirstColumn="0" w:lastRowLastColumn="0"/>
+              <w:rPr>
+                <w:rFonts w:ascii="Calibri" w:hAnsi="Calibri" w:eastAsia="Calibri" w:cs="" w:asciiTheme="minorHAnsi" w:cstheme="minorBidi" w:eastAsiaTheme="minorHAnsi" w:hAnsiTheme="minorHAnsi"/>
+                <w:b w:val="false"/>
+                <w:b w:val="false"/>
+                <w:color w:val="auto"/>
+                <w:kern w:val="0"/>
+                <w:sz w:val="22"/>
+                <w:szCs w:val="22"/>
+                <w:lang w:val="en-CA" w:eastAsia="en-US" w:bidi="ar-SA"/>
+              </w:rPr>
+            </w:pPr>
+            <w:r>
+              <w:rPr>
+                <w:rFonts w:eastAsia="Calibri" w:cs="" w:cstheme="minorBidi" w:eastAsiaTheme="minorHAnsi"/>
+                <w:b w:val="false"/>
+                <w:color w:val="auto"/>
+                <w:kern w:val="0"/>
+                <w:sz w:val="22"/>
+                <w:szCs w:val="22"/>
+                <w:lang w:val="en-CA" w:eastAsia="en-US" w:bidi="ar-SA"/>
+              </w:rPr>
+              <w:t>The printable version also has the cover page, a new acknowledgements page, and the title pages for each volume.</w:t>
+            </w:r>
+          </w:p>
+          <w:p>
+            <w:pPr>
+              <w:pStyle w:val="Normal"/>
+              <w:spacing w:lineRule="auto" w:line="240" w:before="0" w:after="0"/>
+              <w:cnfStyle w:val="000000100000" w:firstRow="0" w:lastRow="0" w:firstColumn="0" w:lastColumn="0" w:oddVBand="0" w:evenVBand="0" w:oddHBand="1" w:evenHBand="0" w:firstRowFirstColumn="0" w:firstRowLastColumn="0" w:lastRowFirstColumn="0" w:lastRowLastColumn="0"/>
+              <w:rPr>
+                <w:rFonts w:ascii="Calibri" w:hAnsi="Calibri" w:eastAsia="Calibri" w:cs="" w:asciiTheme="minorHAnsi" w:cstheme="minorBidi" w:eastAsiaTheme="minorHAnsi" w:hAnsiTheme="minorHAnsi"/>
+                <w:b w:val="false"/>
+                <w:b w:val="false"/>
+                <w:color w:val="auto"/>
+                <w:kern w:val="0"/>
+                <w:sz w:val="22"/>
+                <w:szCs w:val="22"/>
+                <w:lang w:val="en-CA" w:eastAsia="en-US" w:bidi="ar-SA"/>
+              </w:rPr>
+            </w:pPr>
+            <w:r>
+              <w:rPr>
+                <w:rFonts w:eastAsia="Calibri" w:cs="" w:cstheme="minorBidi" w:eastAsiaTheme="minorHAnsi"/>
+                <w:b w:val="false"/>
+                <w:color w:val="auto"/>
+                <w:kern w:val="0"/>
+                <w:sz w:val="22"/>
+                <w:szCs w:val="22"/>
+                <w:lang w:val="en-CA" w:eastAsia="en-US" w:bidi="ar-SA"/>
+              </w:rPr>
+            </w:r>
+          </w:p>
+          <w:p>
+            <w:pPr>
+              <w:pStyle w:val="Normal"/>
+              <w:spacing w:lineRule="auto" w:line="240" w:before="0" w:after="0"/>
+              <w:cnfStyle w:val="000000100000" w:firstRow="0" w:lastRow="0" w:firstColumn="0" w:lastColumn="0" w:oddVBand="0" w:evenVBand="0" w:oddHBand="1" w:evenHBand="0" w:firstRowFirstColumn="0" w:firstRowLastColumn="0" w:lastRowFirstColumn="0" w:lastRowLastColumn="0"/>
+              <w:rPr>
+                <w:rFonts w:ascii="Calibri" w:hAnsi="Calibri" w:eastAsia="Calibri" w:cs="" w:asciiTheme="minorHAnsi" w:cstheme="minorBidi" w:eastAsiaTheme="minorHAnsi" w:hAnsiTheme="minorHAnsi"/>
+                <w:b w:val="false"/>
+                <w:b w:val="false"/>
+                <w:color w:val="auto"/>
+                <w:kern w:val="0"/>
+                <w:sz w:val="22"/>
+                <w:szCs w:val="22"/>
+                <w:lang w:val="en-CA" w:eastAsia="en-US" w:bidi="ar-SA"/>
+              </w:rPr>
+            </w:pPr>
+            <w:r>
+              <w:rPr>
+                <w:rFonts w:eastAsia="Calibri" w:cs="" w:cstheme="minorBidi" w:eastAsiaTheme="minorHAnsi"/>
+                <w:b w:val="false"/>
+                <w:color w:val="auto"/>
+                <w:kern w:val="0"/>
+                <w:sz w:val="22"/>
+                <w:szCs w:val="22"/>
+                <w:lang w:val="en-CA" w:eastAsia="en-US" w:bidi="ar-SA"/>
+              </w:rPr>
+              <w:t>Restore the original John Walsh introduction to OSCJ Volumes II &amp; III in the printable version.</w:t>
+            </w:r>
+          </w:p>
+          <w:p>
+            <w:pPr>
+              <w:pStyle w:val="Normal"/>
+              <w:spacing w:lineRule="auto" w:line="240" w:before="0" w:after="0"/>
+              <w:cnfStyle w:val="000000100000" w:firstRow="0" w:lastRow="0" w:firstColumn="0" w:lastColumn="0" w:oddVBand="0" w:evenVBand="0" w:oddHBand="1" w:evenHBand="0" w:firstRowFirstColumn="0" w:firstRowLastColumn="0" w:lastRowFirstColumn="0" w:lastRowLastColumn="0"/>
+              <w:rPr>
+                <w:rFonts w:ascii="Calibri" w:hAnsi="Calibri" w:eastAsia="Calibri" w:cs="" w:asciiTheme="minorHAnsi" w:cstheme="minorBidi" w:eastAsiaTheme="minorHAnsi" w:hAnsiTheme="minorHAnsi"/>
+                <w:b w:val="false"/>
+                <w:b w:val="false"/>
+                <w:color w:val="auto"/>
+                <w:kern w:val="0"/>
+                <w:sz w:val="22"/>
+                <w:szCs w:val="22"/>
+                <w:lang w:val="en-CA" w:eastAsia="en-US" w:bidi="ar-SA"/>
+              </w:rPr>
+            </w:pPr>
+            <w:r>
+              <w:rPr>
+                <w:rFonts w:eastAsia="Calibri" w:cs="" w:cstheme="minorBidi" w:eastAsiaTheme="minorHAnsi"/>
+                <w:b w:val="false"/>
+                <w:color w:val="auto"/>
+                <w:kern w:val="0"/>
+                <w:sz w:val="22"/>
+                <w:szCs w:val="22"/>
+                <w:lang w:val="en-CA" w:eastAsia="en-US" w:bidi="ar-SA"/>
+              </w:rPr>
+            </w:r>
+          </w:p>
+          <w:p>
+            <w:pPr>
+              <w:pStyle w:val="Normal"/>
+              <w:spacing w:lineRule="auto" w:line="240" w:before="0" w:after="0"/>
+              <w:cnfStyle w:val="000000100000" w:firstRow="0" w:lastRow="0" w:firstColumn="0" w:lastColumn="0" w:oddVBand="0" w:evenVBand="0" w:oddHBand="1" w:evenHBand="0" w:firstRowFirstColumn="0" w:firstRowLastColumn="0" w:lastRowFirstColumn="0" w:lastRowLastColumn="0"/>
+              <w:rPr>
+                <w:rFonts w:ascii="Calibri" w:hAnsi="Calibri" w:eastAsia="Calibri" w:cs="" w:asciiTheme="minorHAnsi" w:cstheme="minorBidi" w:eastAsiaTheme="minorHAnsi" w:hAnsiTheme="minorHAnsi"/>
+                <w:b w:val="false"/>
+                <w:b w:val="false"/>
+                <w:color w:val="auto"/>
+                <w:kern w:val="0"/>
+                <w:sz w:val="22"/>
+                <w:szCs w:val="22"/>
+                <w:lang w:val="en-CA" w:eastAsia="en-US" w:bidi="ar-SA"/>
+              </w:rPr>
+            </w:pPr>
+            <w:r>
+              <w:rPr>
+                <w:rFonts w:eastAsia="Calibri" w:cs="" w:cstheme="minorBidi" w:eastAsiaTheme="minorHAnsi"/>
+                <w:b w:val="false"/>
+                <w:color w:val="auto"/>
+                <w:kern w:val="0"/>
+                <w:sz w:val="22"/>
+                <w:szCs w:val="22"/>
+                <w:lang w:val="en-CA" w:eastAsia="en-US" w:bidi="ar-SA"/>
+              </w:rPr>
+              <w:t>Add the date in the header of each page to make it clearer which version of the book is being used from now on.</w:t>
+            </w:r>
+          </w:p>
+        </w:tc>
+        <w:tc>
+          <w:tcPr>
+            <w:tcW w:w="1804" w:type="dxa"/>
+            <w:tcBorders>
+              <w:top w:val="nil"/>
+              <w:left w:val="nil"/>
+              <w:bottom w:val="nil"/>
+              <w:insideH w:val="nil"/>
+            </w:tcBorders>
+            <w:shd w:fill="auto" w:val="clear"/>
+          </w:tcPr>
+          <w:p>
+            <w:pPr>
+              <w:pStyle w:val="Normal"/>
+              <w:spacing w:lineRule="auto" w:line="240" w:before="0" w:after="0"/>
+              <w:cnfStyle w:val="000000100000" w:firstRow="0" w:lastRow="0" w:firstColumn="0" w:lastColumn="0" w:oddVBand="0" w:evenVBand="0" w:oddHBand="1" w:evenHBand="0" w:firstRowFirstColumn="0" w:firstRowLastColumn="0" w:lastRowFirstColumn="0" w:lastRowLastColumn="0"/>
+              <w:rPr>
+                <w:rFonts w:ascii="Calibri" w:hAnsi="Calibri" w:eastAsia="Calibri" w:cs="" w:asciiTheme="minorHAnsi" w:cstheme="minorBidi" w:eastAsiaTheme="minorHAnsi" w:hAnsiTheme="minorHAnsi"/>
+                <w:b w:val="false"/>
+                <w:b w:val="false"/>
+                <w:color w:val="auto"/>
+                <w:kern w:val="0"/>
+                <w:sz w:val="22"/>
+                <w:szCs w:val="22"/>
+                <w:lang w:val="en-CA" w:eastAsia="en-US" w:bidi="ar-SA"/>
+              </w:rPr>
+            </w:pPr>
+            <w:r>
+              <w:rPr>
+                <w:rFonts w:eastAsia="Calibri" w:cs="" w:cstheme="minorBidi" w:eastAsiaTheme="minorHAnsi"/>
+                <w:b w:val="false"/>
+                <w:color w:val="auto"/>
+                <w:kern w:val="0"/>
+                <w:sz w:val="22"/>
+                <w:szCs w:val="22"/>
+                <w:lang w:val="en-CA" w:eastAsia="en-US" w:bidi="ar-SA"/>
+              </w:rPr>
+              <w:t>Robin Park,</w:t>
+            </w:r>
+          </w:p>
+          <w:p>
+            <w:pPr>
+              <w:pStyle w:val="Normal"/>
+              <w:spacing w:lineRule="auto" w:line="240" w:before="0" w:after="0"/>
+              <w:cnfStyle w:val="000000100000" w:firstRow="0" w:lastRow="0" w:firstColumn="0" w:lastColumn="0" w:oddVBand="0" w:evenVBand="0" w:oddHBand="1" w:evenHBand="0" w:firstRowFirstColumn="0" w:firstRowLastColumn="0" w:lastRowFirstColumn="0" w:lastRowLastColumn="0"/>
+              <w:rPr>
+                <w:rFonts w:ascii="Calibri" w:hAnsi="Calibri" w:eastAsia="Calibri" w:cs="" w:asciiTheme="minorHAnsi" w:cstheme="minorBidi" w:eastAsiaTheme="minorHAnsi" w:hAnsiTheme="minorHAnsi"/>
+                <w:b w:val="false"/>
+                <w:b w:val="false"/>
+                <w:color w:val="auto"/>
+                <w:kern w:val="0"/>
+                <w:sz w:val="22"/>
+                <w:szCs w:val="22"/>
+                <w:lang w:val="en-CA" w:eastAsia="en-US" w:bidi="ar-SA"/>
+              </w:rPr>
+            </w:pPr>
+            <w:r>
+              <w:rPr>
+                <w:rFonts w:eastAsia="Calibri" w:cs="" w:cstheme="minorBidi" w:eastAsiaTheme="minorHAnsi"/>
+                <w:b w:val="false"/>
+                <w:color w:val="auto"/>
+                <w:kern w:val="0"/>
+                <w:sz w:val="22"/>
+                <w:szCs w:val="22"/>
+                <w:lang w:val="en-CA" w:eastAsia="en-US" w:bidi="ar-SA"/>
+              </w:rPr>
+              <w:t>CCJ</w:t>
+            </w:r>
+          </w:p>
+        </w:tc>
+      </w:tr>
+      <w:tr>
+        <w:trPr>
+          <w:cnfStyle w:val="000000100000" w:firstRow="0" w:lastRow="0" w:firstColumn="0" w:lastColumn="0" w:oddVBand="0" w:evenVBand="0" w:oddHBand="1" w:evenHBand="0" w:firstRowFirstColumn="0" w:firstRowLastColumn="0" w:lastRowFirstColumn="0" w:lastRowLastColumn="0"/>
+        </w:trPr>
+        <w:tc>
+          <w:tcPr>
+            <w:tcW w:w="1457" w:type="dxa"/>
+            <w:cnfStyle w:val="001000000000" w:firstRow="0" w:lastRow="0" w:firstColumn="1" w:lastColumn="0" w:oddVBand="0" w:evenVBand="0" w:oddHBand="0" w:evenHBand="0" w:firstRowFirstColumn="0" w:firstRowLastColumn="0" w:lastRowFirstColumn="0" w:lastRowLastColumn="0"/>
+            <w:tcBorders>
+              <w:top w:val="nil"/>
+              <w:bottom w:val="nil"/>
+              <w:right w:val="nil"/>
+              <w:insideH w:val="nil"/>
+              <w:insideV w:val="nil"/>
+            </w:tcBorders>
+            <w:shd w:fill="auto" w:val="clear"/>
+          </w:tcPr>
+          <w:p>
+            <w:pPr>
+              <w:pStyle w:val="Normal"/>
+              <w:spacing w:lineRule="auto" w:line="240" w:before="0" w:after="0"/>
+              <w:rPr>
+                <w:rFonts w:ascii="Calibri" w:hAnsi="Calibri" w:eastAsia="Calibri" w:cs="" w:asciiTheme="minorHAnsi" w:cstheme="minorBidi" w:eastAsiaTheme="minorHAnsi" w:hAnsiTheme="minorHAnsi"/>
+                <w:b w:val="false"/>
+                <w:b w:val="false"/>
+                <w:color w:val="auto"/>
+                <w:kern w:val="0"/>
+                <w:sz w:val="22"/>
+                <w:szCs w:val="22"/>
+                <w:lang w:val="en-CA" w:eastAsia="en-US" w:bidi="ar-SA"/>
+              </w:rPr>
+            </w:pPr>
+            <w:r>
+              <w:rPr>
+                <w:rFonts w:eastAsia="Calibri" w:cs="" w:cstheme="minorBidi" w:eastAsiaTheme="minorHAnsi"/>
+                <w:b w:val="false"/>
                 <w:bCs/>
                 <w:color w:val="auto"/>
                 <w:kern w:val="0"/>
@@ -3327,7 +3468,7 @@
         </w:tc>
         <w:tc>
           <w:tcPr>
-            <w:tcW w:w="973" w:type="dxa"/>
+            <w:tcW w:w="972" w:type="dxa"/>
             <w:tcBorders>
               <w:top w:val="nil"/>
               <w:left w:val="nil"/>
@@ -3414,7 +3555,7 @@
         </w:tc>
         <w:tc>
           <w:tcPr>
-            <w:tcW w:w="1803" w:type="dxa"/>
+            <w:tcW w:w="1804" w:type="dxa"/>
             <w:tcBorders>
               <w:top w:val="nil"/>
               <w:left w:val="nil"/>
@@ -3458,7 +3599,7 @@
         <w:trPr/>
         <w:tc>
           <w:tcPr>
-            <w:tcW w:w="1458" w:type="dxa"/>
+            <w:tcW w:w="1457" w:type="dxa"/>
             <w:cnfStyle w:val="001000000000" w:firstRow="0" w:lastRow="0" w:firstColumn="1" w:lastColumn="0" w:oddVBand="0" w:evenVBand="0" w:oddHBand="0" w:evenHBand="0" w:firstRowFirstColumn="0" w:firstRowLastColumn="0" w:lastRowFirstColumn="0" w:lastRowLastColumn="0"/>
             <w:tcBorders>
               <w:top w:val="nil"/>
@@ -3581,7 +3722,7 @@
         </w:tc>
         <w:tc>
           <w:tcPr>
-            <w:tcW w:w="973" w:type="dxa"/>
+            <w:tcW w:w="972" w:type="dxa"/>
             <w:tcBorders>
               <w:top w:val="nil"/>
               <w:left w:val="nil"/>
@@ -3665,7 +3806,7 @@
         </w:tc>
         <w:tc>
           <w:tcPr>
-            <w:tcW w:w="1803" w:type="dxa"/>
+            <w:tcW w:w="1804" w:type="dxa"/>
             <w:tcBorders>
               <w:top w:val="nil"/>
               <w:left w:val="nil"/>
@@ -3711,7 +3852,7 @@
         </w:trPr>
         <w:tc>
           <w:tcPr>
-            <w:tcW w:w="1458" w:type="dxa"/>
+            <w:tcW w:w="1457" w:type="dxa"/>
             <w:cnfStyle w:val="001000000000" w:firstRow="0" w:lastRow="0" w:firstColumn="1" w:lastColumn="0" w:oddVBand="0" w:evenVBand="0" w:oddHBand="0" w:evenHBand="0" w:firstRowFirstColumn="0" w:firstRowLastColumn="0" w:lastRowFirstColumn="0" w:lastRowLastColumn="0"/>
             <w:tcBorders>
               <w:top w:val="nil"/>
@@ -3836,7 +3977,7 @@
         </w:tc>
         <w:tc>
           <w:tcPr>
-            <w:tcW w:w="973" w:type="dxa"/>
+            <w:tcW w:w="972" w:type="dxa"/>
             <w:tcBorders>
               <w:top w:val="nil"/>
               <w:left w:val="nil"/>
@@ -3943,7 +4084,7 @@
         </w:tc>
         <w:tc>
           <w:tcPr>
-            <w:tcW w:w="1803" w:type="dxa"/>
+            <w:tcW w:w="1804" w:type="dxa"/>
             <w:tcBorders>
               <w:top w:val="nil"/>
               <w:left w:val="nil"/>
@@ -3987,7 +4128,7 @@
         <w:trPr/>
         <w:tc>
           <w:tcPr>
-            <w:tcW w:w="1458" w:type="dxa"/>
+            <w:tcW w:w="1457" w:type="dxa"/>
             <w:cnfStyle w:val="001000000000" w:firstRow="0" w:lastRow="0" w:firstColumn="1" w:lastColumn="0" w:oddVBand="0" w:evenVBand="0" w:oddHBand="0" w:evenHBand="0" w:firstRowFirstColumn="0" w:firstRowLastColumn="0" w:lastRowFirstColumn="0" w:lastRowLastColumn="0"/>
             <w:tcBorders>
               <w:top w:val="nil"/>
@@ -4110,7 +4251,7 @@
         </w:tc>
         <w:tc>
           <w:tcPr>
-            <w:tcW w:w="973" w:type="dxa"/>
+            <w:tcW w:w="972" w:type="dxa"/>
             <w:tcBorders>
               <w:top w:val="nil"/>
               <w:left w:val="nil"/>
@@ -4197,7 +4338,7 @@
         </w:tc>
         <w:tc>
           <w:tcPr>
-            <w:tcW w:w="1803" w:type="dxa"/>
+            <w:tcW w:w="1804" w:type="dxa"/>
             <w:tcBorders>
               <w:top w:val="nil"/>
               <w:left w:val="nil"/>
@@ -4243,7 +4384,7 @@
         </w:trPr>
         <w:tc>
           <w:tcPr>
-            <w:tcW w:w="1458" w:type="dxa"/>
+            <w:tcW w:w="1457" w:type="dxa"/>
             <w:cnfStyle w:val="001000000000" w:firstRow="0" w:lastRow="0" w:firstColumn="1" w:lastColumn="0" w:oddVBand="0" w:evenVBand="0" w:oddHBand="0" w:evenHBand="0" w:firstRowFirstColumn="0" w:firstRowLastColumn="0" w:lastRowFirstColumn="0" w:lastRowLastColumn="0"/>
             <w:tcBorders>
               <w:top w:val="nil"/>
@@ -4366,7 +4507,7 @@
         </w:tc>
         <w:tc>
           <w:tcPr>
-            <w:tcW w:w="973" w:type="dxa"/>
+            <w:tcW w:w="972" w:type="dxa"/>
             <w:tcBorders>
               <w:top w:val="nil"/>
               <w:left w:val="nil"/>
@@ -4453,7 +4594,7 @@
         </w:tc>
         <w:tc>
           <w:tcPr>
-            <w:tcW w:w="1803" w:type="dxa"/>
+            <w:tcW w:w="1804" w:type="dxa"/>
             <w:tcBorders>
               <w:top w:val="nil"/>
               <w:left w:val="nil"/>
@@ -4497,7 +4638,7 @@
         <w:trPr/>
         <w:tc>
           <w:tcPr>
-            <w:tcW w:w="1458" w:type="dxa"/>
+            <w:tcW w:w="1457" w:type="dxa"/>
             <w:cnfStyle w:val="001000000000" w:firstRow="0" w:lastRow="0" w:firstColumn="1" w:lastColumn="0" w:oddVBand="0" w:evenVBand="0" w:oddHBand="0" w:evenHBand="0" w:firstRowFirstColumn="0" w:firstRowLastColumn="0" w:lastRowFirstColumn="0" w:lastRowLastColumn="0"/>
             <w:tcBorders>
               <w:top w:val="nil"/>
@@ -4620,7 +4761,7 @@
         </w:tc>
         <w:tc>
           <w:tcPr>
-            <w:tcW w:w="973" w:type="dxa"/>
+            <w:tcW w:w="972" w:type="dxa"/>
             <w:tcBorders>
               <w:top w:val="nil"/>
               <w:left w:val="nil"/>
@@ -4739,7 +4880,7 @@
         </w:tc>
         <w:tc>
           <w:tcPr>
-            <w:tcW w:w="1803" w:type="dxa"/>
+            <w:tcW w:w="1804" w:type="dxa"/>
             <w:tcBorders>
               <w:top w:val="nil"/>
               <w:left w:val="nil"/>
@@ -4785,7 +4926,7 @@
         </w:trPr>
         <w:tc>
           <w:tcPr>
-            <w:tcW w:w="1458" w:type="dxa"/>
+            <w:tcW w:w="1457" w:type="dxa"/>
             <w:cnfStyle w:val="001000000000" w:firstRow="0" w:lastRow="0" w:firstColumn="1" w:lastColumn="0" w:oddVBand="0" w:evenVBand="0" w:oddHBand="0" w:evenHBand="0" w:firstRowFirstColumn="0" w:firstRowLastColumn="0" w:lastRowFirstColumn="0" w:lastRowLastColumn="0"/>
             <w:tcBorders>
               <w:top w:val="nil"/>
@@ -4908,7 +5049,7 @@
         </w:tc>
         <w:tc>
           <w:tcPr>
-            <w:tcW w:w="973" w:type="dxa"/>
+            <w:tcW w:w="972" w:type="dxa"/>
             <w:tcBorders>
               <w:top w:val="nil"/>
               <w:left w:val="nil"/>
@@ -4994,7 +5135,7 @@
         </w:tc>
         <w:tc>
           <w:tcPr>
-            <w:tcW w:w="1803" w:type="dxa"/>
+            <w:tcW w:w="1804" w:type="dxa"/>
             <w:tcBorders>
               <w:top w:val="nil"/>
               <w:left w:val="nil"/>
@@ -5038,7 +5179,7 @@
         <w:trPr/>
         <w:tc>
           <w:tcPr>
-            <w:tcW w:w="1458" w:type="dxa"/>
+            <w:tcW w:w="1457" w:type="dxa"/>
             <w:cnfStyle w:val="001000000000" w:firstRow="0" w:lastRow="0" w:firstColumn="1" w:lastColumn="0" w:oddVBand="0" w:evenVBand="0" w:oddHBand="0" w:evenHBand="0" w:firstRowFirstColumn="0" w:firstRowLastColumn="0" w:lastRowFirstColumn="0" w:lastRowLastColumn="0"/>
             <w:tcBorders>
               <w:top w:val="nil"/>
@@ -5161,7 +5302,7 @@
         </w:tc>
         <w:tc>
           <w:tcPr>
-            <w:tcW w:w="973" w:type="dxa"/>
+            <w:tcW w:w="972" w:type="dxa"/>
             <w:tcBorders>
               <w:top w:val="nil"/>
               <w:left w:val="nil"/>
@@ -5247,7 +5388,7 @@
         </w:tc>
         <w:tc>
           <w:tcPr>
-            <w:tcW w:w="1803" w:type="dxa"/>
+            <w:tcW w:w="1804" w:type="dxa"/>
             <w:tcBorders>
               <w:top w:val="nil"/>
               <w:left w:val="nil"/>
@@ -5293,7 +5434,7 @@
         </w:trPr>
         <w:tc>
           <w:tcPr>
-            <w:tcW w:w="1458" w:type="dxa"/>
+            <w:tcW w:w="1457" w:type="dxa"/>
             <w:cnfStyle w:val="001000000000" w:firstRow="0" w:lastRow="0" w:firstColumn="1" w:lastColumn="0" w:oddVBand="0" w:evenVBand="0" w:oddHBand="0" w:evenHBand="0" w:firstRowFirstColumn="0" w:firstRowLastColumn="0" w:lastRowFirstColumn="0" w:lastRowLastColumn="0"/>
             <w:tcBorders>
               <w:top w:val="nil"/>
@@ -5416,7 +5557,7 @@
         </w:tc>
         <w:tc>
           <w:tcPr>
-            <w:tcW w:w="973" w:type="dxa"/>
+            <w:tcW w:w="972" w:type="dxa"/>
             <w:tcBorders>
               <w:top w:val="nil"/>
               <w:left w:val="nil"/>
@@ -5502,7 +5643,7 @@
         </w:tc>
         <w:tc>
           <w:tcPr>
-            <w:tcW w:w="1803" w:type="dxa"/>
+            <w:tcW w:w="1804" w:type="dxa"/>
             <w:tcBorders>
               <w:top w:val="nil"/>
               <w:left w:val="nil"/>
@@ -5546,7 +5687,7 @@
         <w:trPr/>
         <w:tc>
           <w:tcPr>
-            <w:tcW w:w="1458" w:type="dxa"/>
+            <w:tcW w:w="1457" w:type="dxa"/>
             <w:cnfStyle w:val="001000000000" w:firstRow="0" w:lastRow="0" w:firstColumn="1" w:lastColumn="0" w:oddVBand="0" w:evenVBand="0" w:oddHBand="0" w:evenHBand="0" w:firstRowFirstColumn="0" w:firstRowLastColumn="0" w:lastRowFirstColumn="0" w:lastRowLastColumn="0"/>
             <w:tcBorders>
               <w:top w:val="nil"/>
@@ -5669,7 +5810,7 @@
         </w:tc>
         <w:tc>
           <w:tcPr>
-            <w:tcW w:w="973" w:type="dxa"/>
+            <w:tcW w:w="972" w:type="dxa"/>
             <w:tcBorders>
               <w:top w:val="nil"/>
               <w:left w:val="nil"/>
@@ -5755,7 +5896,7 @@
         </w:tc>
         <w:tc>
           <w:tcPr>
-            <w:tcW w:w="1803" w:type="dxa"/>
+            <w:tcW w:w="1804" w:type="dxa"/>
             <w:tcBorders>
               <w:top w:val="nil"/>
               <w:left w:val="nil"/>
@@ -5801,7 +5942,7 @@
         </w:trPr>
         <w:tc>
           <w:tcPr>
-            <w:tcW w:w="1458" w:type="dxa"/>
+            <w:tcW w:w="1457" w:type="dxa"/>
             <w:cnfStyle w:val="001000000000" w:firstRow="0" w:lastRow="0" w:firstColumn="1" w:lastColumn="0" w:oddVBand="0" w:evenVBand="0" w:oddHBand="0" w:evenHBand="0" w:firstRowFirstColumn="0" w:firstRowLastColumn="0" w:lastRowFirstColumn="0" w:lastRowLastColumn="0"/>
             <w:tcBorders>
               <w:top w:val="nil"/>
@@ -5923,7 +6064,7 @@
         </w:tc>
         <w:tc>
           <w:tcPr>
-            <w:tcW w:w="973" w:type="dxa"/>
+            <w:tcW w:w="972" w:type="dxa"/>
             <w:tcBorders>
               <w:top w:val="nil"/>
               <w:left w:val="nil"/>
@@ -6008,7 +6149,7 @@
         </w:tc>
         <w:tc>
           <w:tcPr>
-            <w:tcW w:w="1803" w:type="dxa"/>
+            <w:tcW w:w="1804" w:type="dxa"/>
             <w:tcBorders>
               <w:top w:val="nil"/>
               <w:left w:val="nil"/>
@@ -6052,7 +6193,7 @@
         <w:trPr/>
         <w:tc>
           <w:tcPr>
-            <w:tcW w:w="1458" w:type="dxa"/>
+            <w:tcW w:w="1457" w:type="dxa"/>
             <w:cnfStyle w:val="001000000000" w:firstRow="0" w:lastRow="0" w:firstColumn="1" w:lastColumn="0" w:oddVBand="0" w:evenVBand="0" w:oddHBand="0" w:evenHBand="0" w:firstRowFirstColumn="0" w:firstRowLastColumn="0" w:lastRowFirstColumn="0" w:lastRowLastColumn="0"/>
             <w:tcBorders>
               <w:top w:val="nil"/>
@@ -6135,7 +6276,7 @@
         </w:tc>
         <w:tc>
           <w:tcPr>
-            <w:tcW w:w="973" w:type="dxa"/>
+            <w:tcW w:w="972" w:type="dxa"/>
             <w:tcBorders>
               <w:top w:val="nil"/>
               <w:left w:val="nil"/>
@@ -6187,7 +6328,7 @@
         </w:tc>
         <w:tc>
           <w:tcPr>
-            <w:tcW w:w="1803" w:type="dxa"/>
+            <w:tcW w:w="1804" w:type="dxa"/>
             <w:tcBorders>
               <w:top w:val="nil"/>
               <w:left w:val="nil"/>
@@ -6216,7 +6357,7 @@
         </w:trPr>
         <w:tc>
           <w:tcPr>
-            <w:tcW w:w="1458" w:type="dxa"/>
+            <w:tcW w:w="1457" w:type="dxa"/>
             <w:cnfStyle w:val="001000000000" w:firstRow="0" w:lastRow="0" w:firstColumn="1" w:lastColumn="0" w:oddVBand="0" w:evenVBand="0" w:oddHBand="0" w:evenHBand="0" w:firstRowFirstColumn="0" w:firstRowLastColumn="0" w:lastRowFirstColumn="0" w:lastRowLastColumn="0"/>
             <w:tcBorders>
               <w:top w:val="nil"/>
@@ -6299,7 +6440,7 @@
         </w:tc>
         <w:tc>
           <w:tcPr>
-            <w:tcW w:w="973" w:type="dxa"/>
+            <w:tcW w:w="972" w:type="dxa"/>
             <w:tcBorders>
               <w:top w:val="nil"/>
               <w:left w:val="nil"/>
@@ -6351,7 +6492,7 @@
         </w:tc>
         <w:tc>
           <w:tcPr>
-            <w:tcW w:w="1803" w:type="dxa"/>
+            <w:tcW w:w="1804" w:type="dxa"/>
             <w:tcBorders>
               <w:top w:val="nil"/>
               <w:left w:val="nil"/>
@@ -6378,7 +6519,7 @@
         <w:trPr/>
         <w:tc>
           <w:tcPr>
-            <w:tcW w:w="1458" w:type="dxa"/>
+            <w:tcW w:w="1457" w:type="dxa"/>
             <w:cnfStyle w:val="001000000000" w:firstRow="0" w:lastRow="0" w:firstColumn="1" w:lastColumn="0" w:oddVBand="0" w:evenVBand="0" w:oddHBand="0" w:evenHBand="0" w:firstRowFirstColumn="0" w:firstRowLastColumn="0" w:lastRowFirstColumn="0" w:lastRowLastColumn="0"/>
             <w:tcBorders>
               <w:top w:val="nil"/>
@@ -6461,7 +6602,7 @@
         </w:tc>
         <w:tc>
           <w:tcPr>
-            <w:tcW w:w="973" w:type="dxa"/>
+            <w:tcW w:w="972" w:type="dxa"/>
             <w:tcBorders>
               <w:top w:val="nil"/>
               <w:left w:val="nil"/>
@@ -6513,7 +6654,7 @@
         </w:tc>
         <w:tc>
           <w:tcPr>
-            <w:tcW w:w="1803" w:type="dxa"/>
+            <w:tcW w:w="1804" w:type="dxa"/>
             <w:tcBorders>
               <w:top w:val="nil"/>
               <w:left w:val="nil"/>
@@ -6542,7 +6683,7 @@
         </w:trPr>
         <w:tc>
           <w:tcPr>
-            <w:tcW w:w="1458" w:type="dxa"/>
+            <w:tcW w:w="1457" w:type="dxa"/>
             <w:cnfStyle w:val="001000000000" w:firstRow="0" w:lastRow="0" w:firstColumn="1" w:lastColumn="0" w:oddVBand="0" w:evenVBand="0" w:oddHBand="0" w:evenHBand="0" w:firstRowFirstColumn="0" w:firstRowLastColumn="0" w:lastRowFirstColumn="0" w:lastRowLastColumn="0"/>
             <w:tcBorders>
               <w:top w:val="nil"/>
@@ -6625,7 +6766,7 @@
         </w:tc>
         <w:tc>
           <w:tcPr>
-            <w:tcW w:w="973" w:type="dxa"/>
+            <w:tcW w:w="972" w:type="dxa"/>
             <w:tcBorders>
               <w:top w:val="nil"/>
               <w:left w:val="nil"/>
@@ -6677,7 +6818,7 @@
         </w:tc>
         <w:tc>
           <w:tcPr>
-            <w:tcW w:w="1803" w:type="dxa"/>
+            <w:tcW w:w="1804" w:type="dxa"/>
             <w:tcBorders>
               <w:top w:val="nil"/>
               <w:left w:val="nil"/>
@@ -6704,7 +6845,7 @@
         <w:trPr/>
         <w:tc>
           <w:tcPr>
-            <w:tcW w:w="1458" w:type="dxa"/>
+            <w:tcW w:w="1457" w:type="dxa"/>
             <w:cnfStyle w:val="001000000000" w:firstRow="0" w:lastRow="0" w:firstColumn="1" w:lastColumn="0" w:oddVBand="0" w:evenVBand="0" w:oddHBand="0" w:evenHBand="0" w:firstRowFirstColumn="0" w:firstRowLastColumn="0" w:lastRowFirstColumn="0" w:lastRowLastColumn="0"/>
             <w:tcBorders>
               <w:top w:val="nil"/>
@@ -6786,7 +6927,7 @@
         </w:tc>
         <w:tc>
           <w:tcPr>
-            <w:tcW w:w="973" w:type="dxa"/>
+            <w:tcW w:w="972" w:type="dxa"/>
             <w:tcBorders>
               <w:top w:val="nil"/>
               <w:left w:val="nil"/>
@@ -6888,7 +7029,7 @@
         </w:tc>
         <w:tc>
           <w:tcPr>
-            <w:tcW w:w="1803" w:type="dxa"/>
+            <w:tcW w:w="1804" w:type="dxa"/>
             <w:tcBorders>
               <w:top w:val="nil"/>
               <w:left w:val="nil"/>
@@ -6917,7 +7058,7 @@
         </w:trPr>
         <w:tc>
           <w:tcPr>
-            <w:tcW w:w="1458" w:type="dxa"/>
+            <w:tcW w:w="1457" w:type="dxa"/>
             <w:cnfStyle w:val="001000000000" w:firstRow="0" w:lastRow="0" w:firstColumn="1" w:lastColumn="0" w:oddVBand="0" w:evenVBand="0" w:oddHBand="0" w:evenHBand="0" w:firstRowFirstColumn="0" w:firstRowLastColumn="0" w:lastRowFirstColumn="0" w:lastRowLastColumn="0"/>
             <w:tcBorders>
               <w:top w:val="nil"/>
@@ -7000,7 +7141,7 @@
         </w:tc>
         <w:tc>
           <w:tcPr>
-            <w:tcW w:w="973" w:type="dxa"/>
+            <w:tcW w:w="972" w:type="dxa"/>
             <w:tcBorders>
               <w:top w:val="nil"/>
               <w:left w:val="nil"/>
@@ -7052,7 +7193,7 @@
         </w:tc>
         <w:tc>
           <w:tcPr>
-            <w:tcW w:w="1803" w:type="dxa"/>
+            <w:tcW w:w="1804" w:type="dxa"/>
             <w:tcBorders>
               <w:top w:val="nil"/>
               <w:left w:val="nil"/>
@@ -7079,7 +7220,7 @@
         <w:trPr/>
         <w:tc>
           <w:tcPr>
-            <w:tcW w:w="1458" w:type="dxa"/>
+            <w:tcW w:w="1457" w:type="dxa"/>
             <w:cnfStyle w:val="001000000000" w:firstRow="0" w:lastRow="0" w:firstColumn="1" w:lastColumn="0" w:oddVBand="0" w:evenVBand="0" w:oddHBand="0" w:evenHBand="0" w:firstRowFirstColumn="0" w:firstRowLastColumn="0" w:lastRowFirstColumn="0" w:lastRowLastColumn="0"/>
             <w:tcBorders>
               <w:top w:val="nil"/>
@@ -7162,7 +7303,7 @@
         </w:tc>
         <w:tc>
           <w:tcPr>
-            <w:tcW w:w="973" w:type="dxa"/>
+            <w:tcW w:w="972" w:type="dxa"/>
             <w:tcBorders>
               <w:top w:val="nil"/>
               <w:left w:val="nil"/>
@@ -7214,7 +7355,7 @@
         </w:tc>
         <w:tc>
           <w:tcPr>
-            <w:tcW w:w="1803" w:type="dxa"/>
+            <w:tcW w:w="1804" w:type="dxa"/>
             <w:tcBorders>
               <w:top w:val="nil"/>
               <w:left w:val="nil"/>
@@ -7243,7 +7384,7 @@
         </w:trPr>
         <w:tc>
           <w:tcPr>
-            <w:tcW w:w="1458" w:type="dxa"/>
+            <w:tcW w:w="1457" w:type="dxa"/>
             <w:cnfStyle w:val="001000000000" w:firstRow="0" w:lastRow="0" w:firstColumn="1" w:lastColumn="0" w:oddVBand="0" w:evenVBand="0" w:oddHBand="0" w:evenHBand="0" w:firstRowFirstColumn="0" w:firstRowLastColumn="0" w:lastRowFirstColumn="0" w:lastRowLastColumn="0"/>
             <w:tcBorders>
               <w:top w:val="nil"/>
@@ -7325,7 +7466,7 @@
         </w:tc>
         <w:tc>
           <w:tcPr>
-            <w:tcW w:w="973" w:type="dxa"/>
+            <w:tcW w:w="972" w:type="dxa"/>
             <w:tcBorders>
               <w:top w:val="nil"/>
               <w:left w:val="nil"/>
@@ -7377,7 +7518,7 @@
         </w:tc>
         <w:tc>
           <w:tcPr>
-            <w:tcW w:w="1803" w:type="dxa"/>
+            <w:tcW w:w="1804" w:type="dxa"/>
             <w:tcBorders>
               <w:top w:val="nil"/>
               <w:left w:val="nil"/>
@@ -7404,7 +7545,7 @@
         <w:trPr/>
         <w:tc>
           <w:tcPr>
-            <w:tcW w:w="1458" w:type="dxa"/>
+            <w:tcW w:w="1457" w:type="dxa"/>
             <w:cnfStyle w:val="001000000000" w:firstRow="0" w:lastRow="0" w:firstColumn="1" w:lastColumn="0" w:oddVBand="0" w:evenVBand="0" w:oddHBand="0" w:evenHBand="0" w:firstRowFirstColumn="0" w:firstRowLastColumn="0" w:lastRowFirstColumn="0" w:lastRowLastColumn="0"/>
             <w:tcBorders>
               <w:top w:val="nil"/>
@@ -7487,7 +7628,7 @@
         </w:tc>
         <w:tc>
           <w:tcPr>
-            <w:tcW w:w="973" w:type="dxa"/>
+            <w:tcW w:w="972" w:type="dxa"/>
             <w:tcBorders>
               <w:top w:val="nil"/>
               <w:left w:val="nil"/>
@@ -7539,7 +7680,7 @@
         </w:tc>
         <w:tc>
           <w:tcPr>
-            <w:tcW w:w="1803" w:type="dxa"/>
+            <w:tcW w:w="1804" w:type="dxa"/>
             <w:tcBorders>
               <w:top w:val="nil"/>
               <w:left w:val="nil"/>
@@ -7568,7 +7709,7 @@
         </w:trPr>
         <w:tc>
           <w:tcPr>
-            <w:tcW w:w="1458" w:type="dxa"/>
+            <w:tcW w:w="1457" w:type="dxa"/>
             <w:cnfStyle w:val="001000000000" w:firstRow="0" w:lastRow="0" w:firstColumn="1" w:lastColumn="0" w:oddVBand="0" w:evenVBand="0" w:oddHBand="0" w:evenHBand="0" w:firstRowFirstColumn="0" w:firstRowLastColumn="0" w:lastRowFirstColumn="0" w:lastRowLastColumn="0"/>
             <w:tcBorders>
               <w:top w:val="nil"/>
@@ -7651,7 +7792,7 @@
         </w:tc>
         <w:tc>
           <w:tcPr>
-            <w:tcW w:w="973" w:type="dxa"/>
+            <w:tcW w:w="972" w:type="dxa"/>
             <w:tcBorders>
               <w:top w:val="nil"/>
               <w:left w:val="nil"/>
@@ -7703,7 +7844,7 @@
         </w:tc>
         <w:tc>
           <w:tcPr>
-            <w:tcW w:w="1803" w:type="dxa"/>
+            <w:tcW w:w="1804" w:type="dxa"/>
             <w:tcBorders>
               <w:top w:val="nil"/>
               <w:left w:val="nil"/>
@@ -7730,7 +7871,7 @@
         <w:trPr/>
         <w:tc>
           <w:tcPr>
-            <w:tcW w:w="1458" w:type="dxa"/>
+            <w:tcW w:w="1457" w:type="dxa"/>
             <w:cnfStyle w:val="001000000000" w:firstRow="0" w:lastRow="0" w:firstColumn="1" w:lastColumn="0" w:oddVBand="0" w:evenVBand="0" w:oddHBand="0" w:evenHBand="0" w:firstRowFirstColumn="0" w:firstRowLastColumn="0" w:lastRowFirstColumn="0" w:lastRowLastColumn="0"/>
             <w:tcBorders>
               <w:top w:val="nil"/>
@@ -7813,7 +7954,7 @@
         </w:tc>
         <w:tc>
           <w:tcPr>
-            <w:tcW w:w="973" w:type="dxa"/>
+            <w:tcW w:w="972" w:type="dxa"/>
             <w:tcBorders>
               <w:top w:val="nil"/>
               <w:left w:val="nil"/>
@@ -7865,7 +8006,7 @@
         </w:tc>
         <w:tc>
           <w:tcPr>
-            <w:tcW w:w="1803" w:type="dxa"/>
+            <w:tcW w:w="1804" w:type="dxa"/>
             <w:tcBorders>
               <w:top w:val="nil"/>
               <w:left w:val="nil"/>
@@ -7894,7 +8035,7 @@
         </w:trPr>
         <w:tc>
           <w:tcPr>
-            <w:tcW w:w="1458" w:type="dxa"/>
+            <w:tcW w:w="1457" w:type="dxa"/>
             <w:cnfStyle w:val="001000000000" w:firstRow="0" w:lastRow="0" w:firstColumn="1" w:lastColumn="0" w:oddVBand="0" w:evenVBand="0" w:oddHBand="0" w:evenHBand="0" w:firstRowFirstColumn="0" w:firstRowLastColumn="0" w:lastRowFirstColumn="0" w:lastRowLastColumn="0"/>
             <w:tcBorders>
               <w:top w:val="nil"/>
@@ -7977,7 +8118,7 @@
         </w:tc>
         <w:tc>
           <w:tcPr>
-            <w:tcW w:w="973" w:type="dxa"/>
+            <w:tcW w:w="972" w:type="dxa"/>
             <w:tcBorders>
               <w:top w:val="nil"/>
               <w:left w:val="nil"/>
@@ -8029,7 +8170,7 @@
         </w:tc>
         <w:tc>
           <w:tcPr>
-            <w:tcW w:w="1803" w:type="dxa"/>
+            <w:tcW w:w="1804" w:type="dxa"/>
             <w:tcBorders>
               <w:top w:val="nil"/>
               <w:left w:val="nil"/>
@@ -8056,7 +8197,7 @@
         <w:trPr/>
         <w:tc>
           <w:tcPr>
-            <w:tcW w:w="1458" w:type="dxa"/>
+            <w:tcW w:w="1457" w:type="dxa"/>
             <w:cnfStyle w:val="001000000000" w:firstRow="0" w:lastRow="0" w:firstColumn="1" w:lastColumn="0" w:oddVBand="0" w:evenVBand="0" w:oddHBand="0" w:evenHBand="0" w:firstRowFirstColumn="0" w:firstRowLastColumn="0" w:lastRowFirstColumn="0" w:lastRowLastColumn="0"/>
             <w:tcBorders>
               <w:top w:val="nil"/>
@@ -8139,7 +8280,7 @@
         </w:tc>
         <w:tc>
           <w:tcPr>
-            <w:tcW w:w="973" w:type="dxa"/>
+            <w:tcW w:w="972" w:type="dxa"/>
             <w:tcBorders>
               <w:top w:val="nil"/>
               <w:left w:val="nil"/>
@@ -8201,7 +8342,7 @@
         </w:tc>
         <w:tc>
           <w:tcPr>
-            <w:tcW w:w="1803" w:type="dxa"/>
+            <w:tcW w:w="1804" w:type="dxa"/>
             <w:tcBorders>
               <w:top w:val="nil"/>
               <w:left w:val="nil"/>
@@ -8230,7 +8371,7 @@
         </w:trPr>
         <w:tc>
           <w:tcPr>
-            <w:tcW w:w="1458" w:type="dxa"/>
+            <w:tcW w:w="1457" w:type="dxa"/>
             <w:cnfStyle w:val="001000000000" w:firstRow="0" w:lastRow="0" w:firstColumn="1" w:lastColumn="0" w:oddVBand="0" w:evenVBand="0" w:oddHBand="0" w:evenHBand="0" w:firstRowFirstColumn="0" w:firstRowLastColumn="0" w:lastRowFirstColumn="0" w:lastRowLastColumn="0"/>
             <w:tcBorders>
               <w:top w:val="nil"/>
@@ -8313,7 +8454,7 @@
         </w:tc>
         <w:tc>
           <w:tcPr>
-            <w:tcW w:w="973" w:type="dxa"/>
+            <w:tcW w:w="972" w:type="dxa"/>
             <w:tcBorders>
               <w:top w:val="nil"/>
               <w:left w:val="nil"/>
@@ -8365,7 +8506,7 @@
         </w:tc>
         <w:tc>
           <w:tcPr>
-            <w:tcW w:w="1803" w:type="dxa"/>
+            <w:tcW w:w="1804" w:type="dxa"/>
             <w:tcBorders>
               <w:top w:val="nil"/>
               <w:left w:val="nil"/>
@@ -8392,7 +8533,7 @@
         <w:trPr/>
         <w:tc>
           <w:tcPr>
-            <w:tcW w:w="1458" w:type="dxa"/>
+            <w:tcW w:w="1457" w:type="dxa"/>
             <w:cnfStyle w:val="001000000000" w:firstRow="0" w:lastRow="0" w:firstColumn="1" w:lastColumn="0" w:oddVBand="0" w:evenVBand="0" w:oddHBand="0" w:evenHBand="0" w:firstRowFirstColumn="0" w:firstRowLastColumn="0" w:lastRowFirstColumn="0" w:lastRowLastColumn="0"/>
             <w:tcBorders>
               <w:top w:val="nil"/>
@@ -8467,7 +8608,7 @@
         </w:tc>
         <w:tc>
           <w:tcPr>
-            <w:tcW w:w="973" w:type="dxa"/>
+            <w:tcW w:w="972" w:type="dxa"/>
             <w:tcBorders>
               <w:top w:val="nil"/>
               <w:left w:val="nil"/>
@@ -8513,7 +8654,7 @@
         </w:tc>
         <w:tc>
           <w:tcPr>
-            <w:tcW w:w="1803" w:type="dxa"/>
+            <w:tcW w:w="1804" w:type="dxa"/>
             <w:tcBorders>
               <w:top w:val="nil"/>
               <w:left w:val="nil"/>

</xml_diff>

<commit_message>
Fix mistakes in 'A Hundred Thousand Welcomes' (page 233)
</commit_message>
<xml_diff>
--- a/src/change-log.docx
+++ b/src/change-log.docx
@@ -17,9 +17,9 @@
         <w:tblLook w:noVBand="1" w:val="04a0" w:noHBand="0" w:lastColumn="0" w:firstColumn="1" w:lastRow="0" w:firstRow="1"/>
       </w:tblPr>
       <w:tblGrid>
-        <w:gridCol w:w="1457"/>
+        <w:gridCol w:w="1456"/>
         <w:gridCol w:w="1981"/>
-        <w:gridCol w:w="2070"/>
+        <w:gridCol w:w="2071"/>
         <w:gridCol w:w="972"/>
         <w:gridCol w:w="4697"/>
         <w:gridCol w:w="1804"/>
@@ -30,7 +30,7 @@
         </w:trPr>
         <w:tc>
           <w:tcPr>
-            <w:tcW w:w="1457" w:type="dxa"/>
+            <w:tcW w:w="1456" w:type="dxa"/>
             <w:cnfStyle w:val="001000000000" w:firstRow="0" w:lastRow="0" w:firstColumn="1" w:lastColumn="0" w:oddVBand="0" w:evenVBand="0" w:oddHBand="0" w:evenHBand="0" w:firstRowFirstColumn="0" w:firstRowLastColumn="0" w:lastRowFirstColumn="0" w:lastRowLastColumn="0"/>
             <w:tcBorders>
               <w:bottom w:val="nil"/>
@@ -97,7 +97,7 @@
         </w:tc>
         <w:tc>
           <w:tcPr>
-            <w:tcW w:w="2070" w:type="dxa"/>
+            <w:tcW w:w="2071" w:type="dxa"/>
             <w:tcBorders>
               <w:left w:val="nil"/>
               <w:bottom w:val="nil"/>
@@ -236,7 +236,7 @@
         </w:trPr>
         <w:tc>
           <w:tcPr>
-            <w:tcW w:w="1457" w:type="dxa"/>
+            <w:tcW w:w="1456" w:type="dxa"/>
             <w:cnfStyle w:val="001000000000" w:firstRow="0" w:lastRow="0" w:firstColumn="1" w:lastColumn="0" w:oddVBand="0" w:evenVBand="0" w:oddHBand="0" w:evenHBand="0" w:firstRowFirstColumn="0" w:firstRowLastColumn="0" w:lastRowFirstColumn="0" w:lastRowLastColumn="0"/>
             <w:tcBorders>
               <w:top w:val="nil"/>
@@ -264,7 +264,33 @@
                 <w:szCs w:val="22"/>
                 <w:lang w:val="en-CA" w:eastAsia="en-US" w:bidi="ar-SA"/>
               </w:rPr>
-              <w:t>15-Sep-2019</w:t>
+              <w:t>1</w:t>
+            </w:r>
+            <w:r>
+              <w:rPr>
+                <w:rFonts w:eastAsia="Calibri" w:cs="" w:cstheme="minorBidi" w:eastAsiaTheme="minorHAnsi"/>
+                <w:b w:val="false"/>
+                <w:bCs/>
+                <w:color w:val="auto"/>
+                <w:kern w:val="0"/>
+                <w:sz w:val="22"/>
+                <w:szCs w:val="22"/>
+                <w:lang w:val="en-CA" w:eastAsia="en-US" w:bidi="ar-SA"/>
+              </w:rPr>
+              <w:t>6</w:t>
+            </w:r>
+            <w:r>
+              <w:rPr>
+                <w:rFonts w:eastAsia="Calibri" w:cs="" w:cstheme="minorBidi" w:eastAsiaTheme="minorHAnsi"/>
+                <w:b w:val="false"/>
+                <w:bCs/>
+                <w:color w:val="auto"/>
+                <w:kern w:val="0"/>
+                <w:sz w:val="22"/>
+                <w:szCs w:val="22"/>
+                <w:lang w:val="en-CA" w:eastAsia="en-US" w:bidi="ar-SA"/>
+              </w:rPr>
+              <w:t>-Sep-2019</w:t>
             </w:r>
           </w:p>
         </w:tc>
@@ -290,33 +316,33 @@
             </w:pPr>
             <w:r>
               <w:rPr/>
-              <w:t>CCJ Addendum I</w:t>
-            </w:r>
-          </w:p>
-        </w:tc>
-        <w:tc>
-          <w:tcPr>
-            <w:tcW w:w="2070" w:type="dxa"/>
-            <w:tcBorders>
-              <w:top w:val="nil"/>
-              <w:left w:val="nil"/>
-              <w:bottom w:val="nil"/>
-              <w:right w:val="nil"/>
-              <w:insideH w:val="nil"/>
-              <w:insideV w:val="nil"/>
-            </w:tcBorders>
-            <w:shd w:fill="auto" w:val="clear"/>
-          </w:tcPr>
-          <w:p>
-            <w:pPr>
-              <w:pStyle w:val="Normal"/>
-              <w:spacing w:lineRule="auto" w:line="240" w:before="0" w:after="0"/>
-              <w:cnfStyle w:val="000000100000" w:firstRow="0" w:lastRow="0" w:firstColumn="0" w:lastColumn="0" w:oddVBand="0" w:evenVBand="0" w:oddHBand="1" w:evenHBand="0" w:firstRowFirstColumn="0" w:firstRowLastColumn="0" w:lastRowFirstColumn="0" w:lastRowLastColumn="0"/>
-              <w:rPr/>
-            </w:pPr>
-            <w:r>
-              <w:rPr/>
-              <w:t>Chinese Breakdown</w:t>
+              <w:t>CCJ Addendum II</w:t>
+            </w:r>
+          </w:p>
+        </w:tc>
+        <w:tc>
+          <w:tcPr>
+            <w:tcW w:w="2071" w:type="dxa"/>
+            <w:tcBorders>
+              <w:top w:val="nil"/>
+              <w:left w:val="nil"/>
+              <w:bottom w:val="nil"/>
+              <w:right w:val="nil"/>
+              <w:insideH w:val="nil"/>
+              <w:insideV w:val="nil"/>
+            </w:tcBorders>
+            <w:shd w:fill="auto" w:val="clear"/>
+          </w:tcPr>
+          <w:p>
+            <w:pPr>
+              <w:pStyle w:val="Normal"/>
+              <w:spacing w:lineRule="auto" w:line="240" w:before="0" w:after="0"/>
+              <w:cnfStyle w:val="000000100000" w:firstRow="0" w:lastRow="0" w:firstColumn="0" w:lastColumn="0" w:oddVBand="0" w:evenVBand="0" w:oddHBand="1" w:evenHBand="0" w:firstRowFirstColumn="0" w:firstRowLastColumn="0" w:lastRowFirstColumn="0" w:lastRowLastColumn="0"/>
+              <w:rPr/>
+            </w:pPr>
+            <w:r>
+              <w:rPr/>
+              <w:t>A Hundred Thousand Welcomes</w:t>
             </w:r>
           </w:p>
         </w:tc>
@@ -342,7 +368,11 @@
             </w:pPr>
             <w:r>
               <w:rPr/>
-              <w:t>186</w:t>
+              <w:t>23</w:t>
+            </w:r>
+            <w:r>
+              <w:rPr/>
+              <w:t>3</w:t>
             </w:r>
           </w:p>
         </w:tc>
@@ -368,7 +398,7 @@
             </w:pPr>
             <w:r>
               <w:rPr/>
-              <w:t>Remove repeats</w:t>
+              <w:t>Fix mistakes made when entering tunes</w:t>
             </w:r>
           </w:p>
         </w:tc>
@@ -390,10 +420,12 @@
               <w:cnfStyle w:val="000000100000" w:firstRow="0" w:lastRow="0" w:firstColumn="0" w:lastColumn="0" w:oddVBand="0" w:evenVBand="0" w:oddHBand="1" w:evenHBand="0" w:firstRowFirstColumn="0" w:firstRowLastColumn="0" w:lastRowFirstColumn="0" w:lastRowLastColumn="0"/>
               <w:rPr/>
             </w:pPr>
+            <w:bookmarkStart w:id="0" w:name="__DdeLink__712_29806678331"/>
             <w:r>
               <w:rPr/>
               <w:t>Robin Park, CCJ</w:t>
             </w:r>
+            <w:bookmarkEnd w:id="0"/>
           </w:p>
         </w:tc>
       </w:tr>
@@ -403,7 +435,7 @@
         </w:trPr>
         <w:tc>
           <w:tcPr>
-            <w:tcW w:w="1457" w:type="dxa"/>
+            <w:tcW w:w="1456" w:type="dxa"/>
             <w:cnfStyle w:val="001000000000" w:firstRow="0" w:lastRow="0" w:firstColumn="1" w:lastColumn="0" w:oddVBand="0" w:evenVBand="0" w:oddHBand="0" w:evenHBand="0" w:firstRowFirstColumn="0" w:firstRowLastColumn="0" w:lastRowFirstColumn="0" w:lastRowLastColumn="0"/>
             <w:tcBorders>
               <w:top w:val="nil"/>
@@ -463,27 +495,27 @@
         </w:tc>
         <w:tc>
           <w:tcPr>
-            <w:tcW w:w="2070" w:type="dxa"/>
-            <w:tcBorders>
-              <w:top w:val="nil"/>
-              <w:left w:val="nil"/>
-              <w:bottom w:val="nil"/>
-              <w:right w:val="nil"/>
-              <w:insideH w:val="nil"/>
-              <w:insideV w:val="nil"/>
-            </w:tcBorders>
-            <w:shd w:fill="auto" w:val="clear"/>
-          </w:tcPr>
-          <w:p>
-            <w:pPr>
-              <w:pStyle w:val="Normal"/>
-              <w:spacing w:lineRule="auto" w:line="240" w:before="0" w:after="0"/>
-              <w:cnfStyle w:val="000000100000" w:firstRow="0" w:lastRow="0" w:firstColumn="0" w:lastColumn="0" w:oddVBand="0" w:evenVBand="0" w:oddHBand="1" w:evenHBand="0" w:firstRowFirstColumn="0" w:firstRowLastColumn="0" w:lastRowFirstColumn="0" w:lastRowLastColumn="0"/>
-              <w:rPr/>
-            </w:pPr>
-            <w:r>
-              <w:rPr/>
-              <w:t>Running the Goat</w:t>
+            <w:tcW w:w="2071" w:type="dxa"/>
+            <w:tcBorders>
+              <w:top w:val="nil"/>
+              <w:left w:val="nil"/>
+              <w:bottom w:val="nil"/>
+              <w:right w:val="nil"/>
+              <w:insideH w:val="nil"/>
+              <w:insideV w:val="nil"/>
+            </w:tcBorders>
+            <w:shd w:fill="auto" w:val="clear"/>
+          </w:tcPr>
+          <w:p>
+            <w:pPr>
+              <w:pStyle w:val="Normal"/>
+              <w:spacing w:lineRule="auto" w:line="240" w:before="0" w:after="0"/>
+              <w:cnfStyle w:val="000000100000" w:firstRow="0" w:lastRow="0" w:firstColumn="0" w:lastColumn="0" w:oddVBand="0" w:evenVBand="0" w:oddHBand="1" w:evenHBand="0" w:firstRowFirstColumn="0" w:firstRowLastColumn="0" w:lastRowFirstColumn="0" w:lastRowLastColumn="0"/>
+              <w:rPr/>
+            </w:pPr>
+            <w:r>
+              <w:rPr/>
+              <w:t>Chinese Breakdown</w:t>
             </w:r>
           </w:p>
         </w:tc>
@@ -509,7 +541,7 @@
             </w:pPr>
             <w:r>
               <w:rPr/>
-              <w:t>172-173</w:t>
+              <w:t>186</w:t>
             </w:r>
           </w:p>
         </w:tc>
@@ -535,7 +567,7 @@
             </w:pPr>
             <w:r>
               <w:rPr/>
-              <w:t>Add titles to all 4 tunes</w:t>
+              <w:t>Remove repeats</w:t>
             </w:r>
           </w:p>
         </w:tc>
@@ -570,7 +602,7 @@
         </w:trPr>
         <w:tc>
           <w:tcPr>
-            <w:tcW w:w="1457" w:type="dxa"/>
+            <w:tcW w:w="1456" w:type="dxa"/>
             <w:cnfStyle w:val="001000000000" w:firstRow="0" w:lastRow="0" w:firstColumn="1" w:lastColumn="0" w:oddVBand="0" w:evenVBand="0" w:oddHBand="0" w:evenHBand="0" w:firstRowFirstColumn="0" w:firstRowLastColumn="0" w:lastRowFirstColumn="0" w:lastRowLastColumn="0"/>
             <w:tcBorders>
               <w:top w:val="nil"/>
@@ -598,7 +630,7 @@
                 <w:szCs w:val="22"/>
                 <w:lang w:val="en-CA" w:eastAsia="en-US" w:bidi="ar-SA"/>
               </w:rPr>
-              <w:t>14-Sep-2019</w:t>
+              <w:t>15-Sep-2019</w:t>
             </w:r>
           </w:p>
         </w:tc>
@@ -624,45 +656,33 @@
             </w:pPr>
             <w:r>
               <w:rPr/>
-              <w:t>CCJ Addendum II</w:t>
-            </w:r>
-          </w:p>
-        </w:tc>
-        <w:tc>
-          <w:tcPr>
-            <w:tcW w:w="2070" w:type="dxa"/>
-            <w:tcBorders>
-              <w:top w:val="nil"/>
-              <w:left w:val="nil"/>
-              <w:bottom w:val="nil"/>
-              <w:right w:val="nil"/>
-              <w:insideH w:val="nil"/>
-              <w:insideV w:val="nil"/>
-            </w:tcBorders>
-            <w:shd w:fill="auto" w:val="clear"/>
-          </w:tcPr>
-          <w:p>
-            <w:pPr>
-              <w:pStyle w:val="Normal"/>
-              <w:spacing w:lineRule="auto" w:line="240" w:before="0" w:after="0"/>
-              <w:cnfStyle w:val="000000100000" w:firstRow="0" w:lastRow="0" w:firstColumn="0" w:lastColumn="0" w:oddVBand="0" w:evenVBand="0" w:oddHBand="1" w:evenHBand="0" w:firstRowFirstColumn="0" w:firstRowLastColumn="0" w:lastRowFirstColumn="0" w:lastRowLastColumn="0"/>
-              <w:rPr/>
-            </w:pPr>
-            <w:r>
-              <w:rPr/>
-              <w:t>Liza Lynn,</w:t>
-            </w:r>
-          </w:p>
-          <w:p>
-            <w:pPr>
-              <w:pStyle w:val="Normal"/>
-              <w:spacing w:lineRule="auto" w:line="240" w:before="0" w:after="0"/>
-              <w:cnfStyle w:val="000000100000" w:firstRow="0" w:lastRow="0" w:firstColumn="0" w:lastColumn="0" w:oddVBand="0" w:evenVBand="0" w:oddHBand="1" w:evenHBand="0" w:firstRowFirstColumn="0" w:firstRowLastColumn="0" w:lastRowFirstColumn="0" w:lastRowLastColumn="0"/>
-              <w:rPr/>
-            </w:pPr>
-            <w:r>
-              <w:rPr/>
-              <w:t>A Hundred Thousand Welcomes</w:t>
+              <w:t>CCJ Addendum I</w:t>
+            </w:r>
+          </w:p>
+        </w:tc>
+        <w:tc>
+          <w:tcPr>
+            <w:tcW w:w="2071" w:type="dxa"/>
+            <w:tcBorders>
+              <w:top w:val="nil"/>
+              <w:left w:val="nil"/>
+              <w:bottom w:val="nil"/>
+              <w:right w:val="nil"/>
+              <w:insideH w:val="nil"/>
+              <w:insideV w:val="nil"/>
+            </w:tcBorders>
+            <w:shd w:fill="auto" w:val="clear"/>
+          </w:tcPr>
+          <w:p>
+            <w:pPr>
+              <w:pStyle w:val="Normal"/>
+              <w:spacing w:lineRule="auto" w:line="240" w:before="0" w:after="0"/>
+              <w:cnfStyle w:val="000000100000" w:firstRow="0" w:lastRow="0" w:firstColumn="0" w:lastColumn="0" w:oddVBand="0" w:evenVBand="0" w:oddHBand="1" w:evenHBand="0" w:firstRowFirstColumn="0" w:firstRowLastColumn="0" w:lastRowFirstColumn="0" w:lastRowLastColumn="0"/>
+              <w:rPr/>
+            </w:pPr>
+            <w:r>
+              <w:rPr/>
+              <w:t>Running the Goat</w:t>
             </w:r>
           </w:p>
         </w:tc>
@@ -688,7 +708,7 @@
             </w:pPr>
             <w:r>
               <w:rPr/>
-              <w:t>232-233</w:t>
+              <w:t>172-173</w:t>
             </w:r>
           </w:p>
         </w:tc>
@@ -714,7 +734,7 @@
             </w:pPr>
             <w:r>
               <w:rPr/>
-              <w:t>Add new tunes</w:t>
+              <w:t>Add titles to all 4 tunes</w:t>
             </w:r>
           </w:p>
         </w:tc>
@@ -736,12 +756,10 @@
               <w:cnfStyle w:val="000000100000" w:firstRow="0" w:lastRow="0" w:firstColumn="0" w:lastColumn="0" w:oddVBand="0" w:evenVBand="0" w:oddHBand="1" w:evenHBand="0" w:firstRowFirstColumn="0" w:firstRowLastColumn="0" w:lastRowFirstColumn="0" w:lastRowLastColumn="0"/>
               <w:rPr/>
             </w:pPr>
-            <w:bookmarkStart w:id="0" w:name="__DdeLink__712_2980667833"/>
             <w:r>
               <w:rPr/>
               <w:t>Robin Park, CCJ</w:t>
             </w:r>
-            <w:bookmarkEnd w:id="0"/>
           </w:p>
         </w:tc>
       </w:tr>
@@ -751,7 +769,7 @@
         </w:trPr>
         <w:tc>
           <w:tcPr>
-            <w:tcW w:w="1457" w:type="dxa"/>
+            <w:tcW w:w="1456" w:type="dxa"/>
             <w:cnfStyle w:val="001000000000" w:firstRow="0" w:lastRow="0" w:firstColumn="1" w:lastColumn="0" w:oddVBand="0" w:evenVBand="0" w:oddHBand="0" w:evenHBand="0" w:firstRowFirstColumn="0" w:firstRowLastColumn="0" w:lastRowFirstColumn="0" w:lastRowLastColumn="0"/>
             <w:tcBorders>
               <w:top w:val="nil"/>
@@ -805,45 +823,45 @@
             </w:pPr>
             <w:r>
               <w:rPr/>
-              <w:t>CCJ Addendum I</w:t>
-            </w:r>
-          </w:p>
-        </w:tc>
-        <w:tc>
-          <w:tcPr>
-            <w:tcW w:w="2070" w:type="dxa"/>
-            <w:tcBorders>
-              <w:top w:val="nil"/>
-              <w:left w:val="nil"/>
-              <w:bottom w:val="nil"/>
-              <w:right w:val="nil"/>
-              <w:insideH w:val="nil"/>
-              <w:insideV w:val="nil"/>
-            </w:tcBorders>
-            <w:shd w:fill="auto" w:val="clear"/>
-          </w:tcPr>
-          <w:p>
-            <w:pPr>
-              <w:pStyle w:val="Normal"/>
-              <w:spacing w:lineRule="auto" w:line="240" w:before="0" w:after="0"/>
-              <w:cnfStyle w:val="000000100000" w:firstRow="0" w:lastRow="0" w:firstColumn="0" w:lastColumn="0" w:oddVBand="0" w:evenVBand="0" w:oddHBand="1" w:evenHBand="0" w:firstRowFirstColumn="0" w:firstRowLastColumn="0" w:lastRowFirstColumn="0" w:lastRowLastColumn="0"/>
-              <w:rPr/>
-            </w:pPr>
-            <w:r>
-              <w:rPr/>
-              <w:t xml:space="preserve">Maiden’s Prayer, </w:t>
-            </w:r>
-          </w:p>
-          <w:p>
-            <w:pPr>
-              <w:pStyle w:val="Normal"/>
-              <w:spacing w:lineRule="auto" w:line="240" w:before="0" w:after="0"/>
-              <w:cnfStyle w:val="000000100000" w:firstRow="0" w:lastRow="0" w:firstColumn="0" w:lastColumn="0" w:oddVBand="0" w:evenVBand="0" w:oddHBand="1" w:evenHBand="0" w:firstRowFirstColumn="0" w:firstRowLastColumn="0" w:lastRowFirstColumn="0" w:lastRowLastColumn="0"/>
-              <w:rPr/>
-            </w:pPr>
-            <w:r>
-              <w:rPr/>
-              <w:t>Faded Love</w:t>
+              <w:t>CCJ Addendum II</w:t>
+            </w:r>
+          </w:p>
+        </w:tc>
+        <w:tc>
+          <w:tcPr>
+            <w:tcW w:w="2071" w:type="dxa"/>
+            <w:tcBorders>
+              <w:top w:val="nil"/>
+              <w:left w:val="nil"/>
+              <w:bottom w:val="nil"/>
+              <w:right w:val="nil"/>
+              <w:insideH w:val="nil"/>
+              <w:insideV w:val="nil"/>
+            </w:tcBorders>
+            <w:shd w:fill="auto" w:val="clear"/>
+          </w:tcPr>
+          <w:p>
+            <w:pPr>
+              <w:pStyle w:val="Normal"/>
+              <w:spacing w:lineRule="auto" w:line="240" w:before="0" w:after="0"/>
+              <w:cnfStyle w:val="000000100000" w:firstRow="0" w:lastRow="0" w:firstColumn="0" w:lastColumn="0" w:oddVBand="0" w:evenVBand="0" w:oddHBand="1" w:evenHBand="0" w:firstRowFirstColumn="0" w:firstRowLastColumn="0" w:lastRowFirstColumn="0" w:lastRowLastColumn="0"/>
+              <w:rPr/>
+            </w:pPr>
+            <w:r>
+              <w:rPr/>
+              <w:t>Liza Lynn,</w:t>
+            </w:r>
+          </w:p>
+          <w:p>
+            <w:pPr>
+              <w:pStyle w:val="Normal"/>
+              <w:spacing w:lineRule="auto" w:line="240" w:before="0" w:after="0"/>
+              <w:cnfStyle w:val="000000100000" w:firstRow="0" w:lastRow="0" w:firstColumn="0" w:lastColumn="0" w:oddVBand="0" w:evenVBand="0" w:oddHBand="1" w:evenHBand="0" w:firstRowFirstColumn="0" w:firstRowLastColumn="0" w:lastRowFirstColumn="0" w:lastRowLastColumn="0"/>
+              <w:rPr/>
+            </w:pPr>
+            <w:r>
+              <w:rPr/>
+              <w:t>A Hundred Thousand Welcomes</w:t>
             </w:r>
           </w:p>
         </w:tc>
@@ -869,7 +887,7 @@
             </w:pPr>
             <w:r>
               <w:rPr/>
-              <w:t>222</w:t>
+              <w:t>232-233</w:t>
             </w:r>
           </w:p>
         </w:tc>
@@ -895,19 +913,7 @@
             </w:pPr>
             <w:r>
               <w:rPr/>
-              <w:t>Add “Maiden’s Prayer” (from Jim Caldwell).</w:t>
-            </w:r>
-          </w:p>
-          <w:p>
-            <w:pPr>
-              <w:pStyle w:val="Normal"/>
-              <w:spacing w:lineRule="auto" w:line="240" w:before="0" w:after="0"/>
-              <w:cnfStyle w:val="000000100000" w:firstRow="0" w:lastRow="0" w:firstColumn="0" w:lastColumn="0" w:oddVBand="0" w:evenVBand="0" w:oddHBand="1" w:evenHBand="0" w:firstRowFirstColumn="0" w:firstRowLastColumn="0" w:lastRowFirstColumn="0" w:lastRowLastColumn="0"/>
-              <w:rPr/>
-            </w:pPr>
-            <w:r>
-              <w:rPr/>
-              <w:t>Typeset “Faded Love” on 4 staffs instead of 8 to make room.</w:t>
+              <w:t>Add new tunes</w:t>
             </w:r>
           </w:p>
         </w:tc>
@@ -929,10 +935,12 @@
               <w:cnfStyle w:val="000000100000" w:firstRow="0" w:lastRow="0" w:firstColumn="0" w:lastColumn="0" w:oddVBand="0" w:evenVBand="0" w:oddHBand="1" w:evenHBand="0" w:firstRowFirstColumn="0" w:firstRowLastColumn="0" w:lastRowFirstColumn="0" w:lastRowLastColumn="0"/>
               <w:rPr/>
             </w:pPr>
+            <w:bookmarkStart w:id="1" w:name="__DdeLink__712_2980667833"/>
             <w:r>
               <w:rPr/>
               <w:t>Robin Park, CCJ</w:t>
             </w:r>
+            <w:bookmarkEnd w:id="1"/>
           </w:p>
         </w:tc>
       </w:tr>
@@ -942,7 +950,7 @@
         </w:trPr>
         <w:tc>
           <w:tcPr>
-            <w:tcW w:w="1457" w:type="dxa"/>
+            <w:tcW w:w="1456" w:type="dxa"/>
             <w:cnfStyle w:val="001000000000" w:firstRow="0" w:lastRow="0" w:firstColumn="1" w:lastColumn="0" w:oddVBand="0" w:evenVBand="0" w:oddHBand="0" w:evenHBand="0" w:firstRowFirstColumn="0" w:firstRowLastColumn="0" w:lastRowFirstColumn="0" w:lastRowLastColumn="0"/>
             <w:tcBorders>
               <w:top w:val="nil"/>
@@ -959,7 +967,6 @@
               <w:spacing w:lineRule="auto" w:line="240" w:before="0" w:after="0"/>
               <w:rPr/>
             </w:pPr>
-            <w:bookmarkStart w:id="1" w:name="__DdeLink__667_3569105806"/>
             <w:r>
               <w:rPr>
                 <w:rFonts w:eastAsia="Calibri" w:cs="" w:cstheme="minorBidi" w:eastAsiaTheme="minorHAnsi"/>
@@ -973,7 +980,6 @@
               </w:rPr>
               <w:t>14-Sep-2019</w:t>
             </w:r>
-            <w:bookmarkEnd w:id="1"/>
           </w:p>
         </w:tc>
         <w:tc>
@@ -997,42 +1003,46 @@
               <w:rPr/>
             </w:pPr>
             <w:r>
-              <w:rPr>
-                <w:rFonts w:eastAsia="Calibri" w:cs="" w:cstheme="minorBidi" w:eastAsiaTheme="minorHAnsi"/>
-                <w:b w:val="false"/>
-                <w:color w:val="auto"/>
-                <w:kern w:val="0"/>
-                <w:sz w:val="22"/>
-                <w:szCs w:val="22"/>
-                <w:lang w:val="en-CA" w:eastAsia="en-US" w:bidi="ar-SA"/>
-              </w:rPr>
-              <w:t>OSCJ Vol I</w:t>
-            </w:r>
-          </w:p>
-        </w:tc>
-        <w:tc>
-          <w:tcPr>
-            <w:tcW w:w="2070" w:type="dxa"/>
-            <w:tcBorders>
-              <w:top w:val="nil"/>
-              <w:left w:val="nil"/>
-              <w:bottom w:val="nil"/>
-              <w:right w:val="nil"/>
-              <w:insideH w:val="nil"/>
-              <w:insideV w:val="nil"/>
-            </w:tcBorders>
-            <w:shd w:fill="auto" w:val="clear"/>
-          </w:tcPr>
-          <w:p>
-            <w:pPr>
-              <w:pStyle w:val="Normal"/>
-              <w:spacing w:lineRule="auto" w:line="240" w:before="0" w:after="0"/>
-              <w:cnfStyle w:val="000000100000" w:firstRow="0" w:lastRow="0" w:firstColumn="0" w:lastColumn="0" w:oddVBand="0" w:evenVBand="0" w:oddHBand="1" w:evenHBand="0" w:firstRowFirstColumn="0" w:firstRowLastColumn="0" w:lastRowFirstColumn="0" w:lastRowLastColumn="0"/>
-              <w:rPr/>
-            </w:pPr>
-            <w:r>
-              <w:rPr/>
-              <w:t>My Cape Breton Home</w:t>
+              <w:rPr/>
+              <w:t>CCJ Addendum I</w:t>
+            </w:r>
+          </w:p>
+        </w:tc>
+        <w:tc>
+          <w:tcPr>
+            <w:tcW w:w="2071" w:type="dxa"/>
+            <w:tcBorders>
+              <w:top w:val="nil"/>
+              <w:left w:val="nil"/>
+              <w:bottom w:val="nil"/>
+              <w:right w:val="nil"/>
+              <w:insideH w:val="nil"/>
+              <w:insideV w:val="nil"/>
+            </w:tcBorders>
+            <w:shd w:fill="auto" w:val="clear"/>
+          </w:tcPr>
+          <w:p>
+            <w:pPr>
+              <w:pStyle w:val="Normal"/>
+              <w:spacing w:lineRule="auto" w:line="240" w:before="0" w:after="0"/>
+              <w:cnfStyle w:val="000000100000" w:firstRow="0" w:lastRow="0" w:firstColumn="0" w:lastColumn="0" w:oddVBand="0" w:evenVBand="0" w:oddHBand="1" w:evenHBand="0" w:firstRowFirstColumn="0" w:firstRowLastColumn="0" w:lastRowFirstColumn="0" w:lastRowLastColumn="0"/>
+              <w:rPr/>
+            </w:pPr>
+            <w:r>
+              <w:rPr/>
+              <w:t xml:space="preserve">Maiden’s Prayer, </w:t>
+            </w:r>
+          </w:p>
+          <w:p>
+            <w:pPr>
+              <w:pStyle w:val="Normal"/>
+              <w:spacing w:lineRule="auto" w:line="240" w:before="0" w:after="0"/>
+              <w:cnfStyle w:val="000000100000" w:firstRow="0" w:lastRow="0" w:firstColumn="0" w:lastColumn="0" w:oddVBand="0" w:evenVBand="0" w:oddHBand="1" w:evenHBand="0" w:firstRowFirstColumn="0" w:firstRowLastColumn="0" w:lastRowFirstColumn="0" w:lastRowLastColumn="0"/>
+              <w:rPr/>
+            </w:pPr>
+            <w:r>
+              <w:rPr/>
+              <w:t>Faded Love</w:t>
             </w:r>
           </w:p>
         </w:tc>
@@ -1058,7 +1068,7 @@
             </w:pPr>
             <w:r>
               <w:rPr/>
-              <w:t>48</w:t>
+              <w:t>222</w:t>
             </w:r>
           </w:p>
         </w:tc>
@@ -1084,7 +1094,19 @@
             </w:pPr>
             <w:r>
               <w:rPr/>
-              <w:t>Add repeats, as per Jerry Holland’s Collection of Fiddle Tunes</w:t>
+              <w:t>Add “Maiden’s Prayer” (from Jim Caldwell).</w:t>
+            </w:r>
+          </w:p>
+          <w:p>
+            <w:pPr>
+              <w:pStyle w:val="Normal"/>
+              <w:spacing w:lineRule="auto" w:line="240" w:before="0" w:after="0"/>
+              <w:cnfStyle w:val="000000100000" w:firstRow="0" w:lastRow="0" w:firstColumn="0" w:lastColumn="0" w:oddVBand="0" w:evenVBand="0" w:oddHBand="1" w:evenHBand="0" w:firstRowFirstColumn="0" w:firstRowLastColumn="0" w:lastRowFirstColumn="0" w:lastRowLastColumn="0"/>
+              <w:rPr/>
+            </w:pPr>
+            <w:r>
+              <w:rPr/>
+              <w:t>Typeset “Faded Love” on 4 staffs instead of 8 to make room.</w:t>
             </w:r>
           </w:p>
         </w:tc>
@@ -1119,7 +1141,7 @@
         </w:trPr>
         <w:tc>
           <w:tcPr>
-            <w:tcW w:w="1457" w:type="dxa"/>
+            <w:tcW w:w="1456" w:type="dxa"/>
             <w:cnfStyle w:val="001000000000" w:firstRow="0" w:lastRow="0" w:firstColumn="1" w:lastColumn="0" w:oddVBand="0" w:evenVBand="0" w:oddHBand="0" w:evenHBand="0" w:firstRowFirstColumn="0" w:firstRowLastColumn="0" w:lastRowFirstColumn="0" w:lastRowLastColumn="0"/>
             <w:tcBorders>
               <w:top w:val="nil"/>
@@ -1134,15 +1156,14 @@
             <w:pPr>
               <w:pStyle w:val="Normal"/>
               <w:spacing w:lineRule="auto" w:line="240" w:before="0" w:after="0"/>
-              <w:rPr>
+              <w:rPr/>
+            </w:pPr>
+            <w:bookmarkStart w:id="2" w:name="__DdeLink__667_3569105806"/>
+            <w:r>
+              <w:rPr>
+                <w:rFonts w:eastAsia="Calibri" w:cs="" w:cstheme="minorBidi" w:eastAsiaTheme="minorHAnsi"/>
+                <w:b w:val="false"/>
                 <w:bCs/>
-              </w:rPr>
-            </w:pPr>
-            <w:r>
-              <w:rPr>
-                <w:rFonts w:eastAsia="Calibri" w:cs="" w:cstheme="minorBidi" w:eastAsiaTheme="minorHAnsi"/>
-                <w:b w:val="false"/>
-                <w:bCs/>
                 <w:color w:val="auto"/>
                 <w:kern w:val="0"/>
                 <w:sz w:val="22"/>
@@ -1151,6 +1172,7 @@
               </w:rPr>
               <w:t>14-Sep-2019</w:t>
             </w:r>
+            <w:bookmarkEnd w:id="2"/>
           </w:p>
         </w:tc>
         <w:tc>
@@ -1174,46 +1196,42 @@
               <w:rPr/>
             </w:pPr>
             <w:r>
-              <w:rPr/>
-              <w:t>CCJ Addendum I</w:t>
-            </w:r>
-          </w:p>
-        </w:tc>
-        <w:tc>
-          <w:tcPr>
-            <w:tcW w:w="2070" w:type="dxa"/>
-            <w:tcBorders>
-              <w:top w:val="nil"/>
-              <w:left w:val="nil"/>
-              <w:bottom w:val="nil"/>
-              <w:right w:val="nil"/>
-              <w:insideH w:val="nil"/>
-              <w:insideV w:val="nil"/>
-            </w:tcBorders>
-            <w:shd w:fill="auto" w:val="clear"/>
-          </w:tcPr>
-          <w:p>
-            <w:pPr>
-              <w:pStyle w:val="Normal"/>
-              <w:spacing w:lineRule="auto" w:line="240" w:before="0" w:after="0"/>
-              <w:cnfStyle w:val="000000100000" w:firstRow="0" w:lastRow="0" w:firstColumn="0" w:lastColumn="0" w:oddVBand="0" w:evenVBand="0" w:oddHBand="1" w:evenHBand="0" w:firstRowFirstColumn="0" w:firstRowLastColumn="0" w:lastRowFirstColumn="0" w:lastRowLastColumn="0"/>
-              <w:rPr/>
-            </w:pPr>
-            <w:r>
-              <w:rPr/>
-              <w:t>Wilhemine’s Rose,</w:t>
-            </w:r>
-          </w:p>
-          <w:p>
-            <w:pPr>
-              <w:pStyle w:val="Normal"/>
-              <w:spacing w:lineRule="auto" w:line="240" w:before="0" w:after="0"/>
-              <w:cnfStyle w:val="000000100000" w:firstRow="0" w:lastRow="0" w:firstColumn="0" w:lastColumn="0" w:oddVBand="0" w:evenVBand="0" w:oddHBand="1" w:evenHBand="0" w:firstRowFirstColumn="0" w:firstRowLastColumn="0" w:lastRowFirstColumn="0" w:lastRowLastColumn="0"/>
-              <w:rPr/>
-            </w:pPr>
-            <w:r>
-              <w:rPr/>
-              <w:t>Rowed up in a Dory</w:t>
+              <w:rPr>
+                <w:rFonts w:eastAsia="Calibri" w:cs="" w:cstheme="minorBidi" w:eastAsiaTheme="minorHAnsi"/>
+                <w:b w:val="false"/>
+                <w:color w:val="auto"/>
+                <w:kern w:val="0"/>
+                <w:sz w:val="22"/>
+                <w:szCs w:val="22"/>
+                <w:lang w:val="en-CA" w:eastAsia="en-US" w:bidi="ar-SA"/>
+              </w:rPr>
+              <w:t>OSCJ Vol I</w:t>
+            </w:r>
+          </w:p>
+        </w:tc>
+        <w:tc>
+          <w:tcPr>
+            <w:tcW w:w="2071" w:type="dxa"/>
+            <w:tcBorders>
+              <w:top w:val="nil"/>
+              <w:left w:val="nil"/>
+              <w:bottom w:val="nil"/>
+              <w:right w:val="nil"/>
+              <w:insideH w:val="nil"/>
+              <w:insideV w:val="nil"/>
+            </w:tcBorders>
+            <w:shd w:fill="auto" w:val="clear"/>
+          </w:tcPr>
+          <w:p>
+            <w:pPr>
+              <w:pStyle w:val="Normal"/>
+              <w:spacing w:lineRule="auto" w:line="240" w:before="0" w:after="0"/>
+              <w:cnfStyle w:val="000000100000" w:firstRow="0" w:lastRow="0" w:firstColumn="0" w:lastColumn="0" w:oddVBand="0" w:evenVBand="0" w:oddHBand="1" w:evenHBand="0" w:firstRowFirstColumn="0" w:firstRowLastColumn="0" w:lastRowFirstColumn="0" w:lastRowLastColumn="0"/>
+              <w:rPr/>
+            </w:pPr>
+            <w:r>
+              <w:rPr/>
+              <w:t>My Cape Breton Home</w:t>
             </w:r>
           </w:p>
         </w:tc>
@@ -1239,7 +1257,7 @@
             </w:pPr>
             <w:r>
               <w:rPr/>
-              <w:t>155</w:t>
+              <w:t>48</w:t>
             </w:r>
           </w:p>
         </w:tc>
@@ -1265,7 +1283,7 @@
             </w:pPr>
             <w:r>
               <w:rPr/>
-              <w:t>Update to layout of both tunes for readability.  Fix second last bar of both parts of “Rowed up in a Dory”.  Remove “I” from the title.</w:t>
+              <w:t>Add repeats, as per Jerry Holland’s Collection of Fiddle Tunes</w:t>
             </w:r>
           </w:p>
         </w:tc>
@@ -1288,15 +1306,7 @@
               <w:rPr/>
             </w:pPr>
             <w:r>
-              <w:rPr>
-                <w:rFonts w:eastAsia="Calibri" w:cs="" w:cstheme="minorBidi" w:eastAsiaTheme="minorHAnsi"/>
-                <w:b w:val="false"/>
-                <w:color w:val="auto"/>
-                <w:kern w:val="0"/>
-                <w:sz w:val="22"/>
-                <w:szCs w:val="22"/>
-                <w:lang w:val="en-CA" w:eastAsia="en-US" w:bidi="ar-SA"/>
-              </w:rPr>
+              <w:rPr/>
               <w:t>Robin Park, CCJ</w:t>
             </w:r>
           </w:p>
@@ -1308,7 +1318,7 @@
         </w:trPr>
         <w:tc>
           <w:tcPr>
-            <w:tcW w:w="1457" w:type="dxa"/>
+            <w:tcW w:w="1456" w:type="dxa"/>
             <w:cnfStyle w:val="001000000000" w:firstRow="0" w:lastRow="0" w:firstColumn="1" w:lastColumn="0" w:oddVBand="0" w:evenVBand="0" w:oddHBand="0" w:evenHBand="0" w:firstRowFirstColumn="0" w:firstRowLastColumn="0" w:lastRowFirstColumn="0" w:lastRowLastColumn="0"/>
             <w:tcBorders>
               <w:top w:val="nil"/>
@@ -1324,21 +1334,14 @@
               <w:pStyle w:val="Normal"/>
               <w:spacing w:lineRule="auto" w:line="240" w:before="0" w:after="0"/>
               <w:rPr>
-                <w:rFonts w:ascii="Calibri" w:hAnsi="Calibri" w:eastAsia="Calibri" w:cs="" w:asciiTheme="minorHAnsi" w:cstheme="minorBidi" w:eastAsiaTheme="minorHAnsi" w:hAnsiTheme="minorHAnsi"/>
-                <w:b w:val="false"/>
-                <w:b w:val="false"/>
-                <w:color w:val="auto"/>
-                <w:kern w:val="0"/>
-                <w:sz w:val="22"/>
-                <w:szCs w:val="22"/>
-                <w:lang w:val="en-CA" w:eastAsia="en-US" w:bidi="ar-SA"/>
-              </w:rPr>
-            </w:pPr>
-            <w:r>
-              <w:rPr>
-                <w:rFonts w:eastAsia="Calibri" w:cs="" w:cstheme="minorBidi" w:eastAsiaTheme="minorHAnsi"/>
-                <w:b w:val="false"/>
                 <w:bCs/>
+              </w:rPr>
+            </w:pPr>
+            <w:r>
+              <w:rPr>
+                <w:rFonts w:eastAsia="Calibri" w:cs="" w:cstheme="minorBidi" w:eastAsiaTheme="minorHAnsi"/>
+                <w:b w:val="false"/>
+                <w:bCs/>
                 <w:color w:val="auto"/>
                 <w:kern w:val="0"/>
                 <w:sz w:val="22"/>
@@ -1367,71 +1370,49 @@
               <w:pStyle w:val="Normal"/>
               <w:spacing w:lineRule="auto" w:line="240" w:before="0" w:after="0"/>
               <w:cnfStyle w:val="000000100000" w:firstRow="0" w:lastRow="0" w:firstColumn="0" w:lastColumn="0" w:oddVBand="0" w:evenVBand="0" w:oddHBand="1" w:evenHBand="0" w:firstRowFirstColumn="0" w:firstRowLastColumn="0" w:lastRowFirstColumn="0" w:lastRowLastColumn="0"/>
-              <w:rPr>
-                <w:rFonts w:ascii="Calibri" w:hAnsi="Calibri" w:eastAsia="Calibri" w:cs="" w:asciiTheme="minorHAnsi" w:cstheme="minorBidi" w:eastAsiaTheme="minorHAnsi" w:hAnsiTheme="minorHAnsi"/>
-                <w:b w:val="false"/>
-                <w:b w:val="false"/>
-                <w:color w:val="auto"/>
-                <w:kern w:val="0"/>
-                <w:sz w:val="22"/>
-                <w:szCs w:val="22"/>
-                <w:lang w:val="en-CA" w:eastAsia="en-US" w:bidi="ar-SA"/>
-              </w:rPr>
-            </w:pPr>
-            <w:r>
-              <w:rPr>
-                <w:rFonts w:eastAsia="Calibri" w:cs="" w:cstheme="minorBidi" w:eastAsiaTheme="minorHAnsi"/>
-                <w:b w:val="false"/>
-                <w:color w:val="auto"/>
-                <w:kern w:val="0"/>
-                <w:sz w:val="22"/>
-                <w:szCs w:val="22"/>
-                <w:lang w:val="en-CA" w:eastAsia="en-US" w:bidi="ar-SA"/>
-              </w:rPr>
+              <w:rPr/>
+            </w:pPr>
+            <w:r>
+              <w:rPr/>
               <w:t>CCJ Addendum I</w:t>
             </w:r>
           </w:p>
         </w:tc>
         <w:tc>
           <w:tcPr>
-            <w:tcW w:w="2070" w:type="dxa"/>
-            <w:tcBorders>
-              <w:top w:val="nil"/>
-              <w:left w:val="nil"/>
-              <w:bottom w:val="nil"/>
-              <w:right w:val="nil"/>
-              <w:insideH w:val="nil"/>
-              <w:insideV w:val="nil"/>
-            </w:tcBorders>
-            <w:shd w:fill="auto" w:val="clear"/>
-          </w:tcPr>
-          <w:p>
-            <w:pPr>
-              <w:pStyle w:val="Normal"/>
-              <w:spacing w:lineRule="auto" w:line="240" w:before="0" w:after="0"/>
-              <w:cnfStyle w:val="000000100000" w:firstRow="0" w:lastRow="0" w:firstColumn="0" w:lastColumn="0" w:oddVBand="0" w:evenVBand="0" w:oddHBand="1" w:evenHBand="0" w:firstRowFirstColumn="0" w:firstRowLastColumn="0" w:lastRowFirstColumn="0" w:lastRowLastColumn="0"/>
-              <w:rPr>
-                <w:rFonts w:ascii="Calibri" w:hAnsi="Calibri" w:eastAsia="Calibri" w:cs="" w:asciiTheme="minorHAnsi" w:cstheme="minorBidi" w:eastAsiaTheme="minorHAnsi" w:hAnsiTheme="minorHAnsi"/>
-                <w:b w:val="false"/>
-                <w:b w:val="false"/>
-                <w:color w:val="auto"/>
-                <w:kern w:val="0"/>
-                <w:sz w:val="22"/>
-                <w:szCs w:val="22"/>
-                <w:lang w:val="en-CA" w:eastAsia="en-US" w:bidi="ar-SA"/>
-              </w:rPr>
-            </w:pPr>
-            <w:r>
-              <w:rPr>
-                <w:rFonts w:eastAsia="Calibri" w:cs="" w:cstheme="minorBidi" w:eastAsiaTheme="minorHAnsi"/>
-                <w:b w:val="false"/>
-                <w:color w:val="auto"/>
-                <w:kern w:val="0"/>
-                <w:sz w:val="22"/>
-                <w:szCs w:val="22"/>
-                <w:lang w:val="en-CA" w:eastAsia="en-US" w:bidi="ar-SA"/>
-              </w:rPr>
-              <w:t>Reel de Montreal</w:t>
+            <w:tcW w:w="2071" w:type="dxa"/>
+            <w:tcBorders>
+              <w:top w:val="nil"/>
+              <w:left w:val="nil"/>
+              <w:bottom w:val="nil"/>
+              <w:right w:val="nil"/>
+              <w:insideH w:val="nil"/>
+              <w:insideV w:val="nil"/>
+            </w:tcBorders>
+            <w:shd w:fill="auto" w:val="clear"/>
+          </w:tcPr>
+          <w:p>
+            <w:pPr>
+              <w:pStyle w:val="Normal"/>
+              <w:spacing w:lineRule="auto" w:line="240" w:before="0" w:after="0"/>
+              <w:cnfStyle w:val="000000100000" w:firstRow="0" w:lastRow="0" w:firstColumn="0" w:lastColumn="0" w:oddVBand="0" w:evenVBand="0" w:oddHBand="1" w:evenHBand="0" w:firstRowFirstColumn="0" w:firstRowLastColumn="0" w:lastRowFirstColumn="0" w:lastRowLastColumn="0"/>
+              <w:rPr/>
+            </w:pPr>
+            <w:r>
+              <w:rPr/>
+              <w:t>Wilhemine’s Rose,</w:t>
+            </w:r>
+          </w:p>
+          <w:p>
+            <w:pPr>
+              <w:pStyle w:val="Normal"/>
+              <w:spacing w:lineRule="auto" w:line="240" w:before="0" w:after="0"/>
+              <w:cnfStyle w:val="000000100000" w:firstRow="0" w:lastRow="0" w:firstColumn="0" w:lastColumn="0" w:oddVBand="0" w:evenVBand="0" w:oddHBand="1" w:evenHBand="0" w:firstRowFirstColumn="0" w:firstRowLastColumn="0" w:lastRowFirstColumn="0" w:lastRowLastColumn="0"/>
+              <w:rPr/>
+            </w:pPr>
+            <w:r>
+              <w:rPr/>
+              <w:t>Rowed up in a Dory</w:t>
             </w:r>
           </w:p>
         </w:tc>
@@ -1453,28 +1434,11 @@
               <w:pStyle w:val="Normal"/>
               <w:spacing w:lineRule="auto" w:line="240" w:before="0" w:after="0"/>
               <w:cnfStyle w:val="000000100000" w:firstRow="0" w:lastRow="0" w:firstColumn="0" w:lastColumn="0" w:oddVBand="0" w:evenVBand="0" w:oddHBand="1" w:evenHBand="0" w:firstRowFirstColumn="0" w:firstRowLastColumn="0" w:lastRowFirstColumn="0" w:lastRowLastColumn="0"/>
-              <w:rPr>
-                <w:rFonts w:ascii="Calibri" w:hAnsi="Calibri" w:eastAsia="Calibri" w:cs="" w:asciiTheme="minorHAnsi" w:cstheme="minorBidi" w:eastAsiaTheme="minorHAnsi" w:hAnsiTheme="minorHAnsi"/>
-                <w:b w:val="false"/>
-                <w:b w:val="false"/>
-                <w:color w:val="auto"/>
-                <w:kern w:val="0"/>
-                <w:sz w:val="22"/>
-                <w:szCs w:val="22"/>
-                <w:lang w:val="en-CA" w:eastAsia="en-US" w:bidi="ar-SA"/>
-              </w:rPr>
-            </w:pPr>
-            <w:r>
-              <w:rPr>
-                <w:rFonts w:eastAsia="Calibri" w:cs="" w:cstheme="minorBidi" w:eastAsiaTheme="minorHAnsi"/>
-                <w:b w:val="false"/>
-                <w:color w:val="auto"/>
-                <w:kern w:val="0"/>
-                <w:sz w:val="22"/>
-                <w:szCs w:val="22"/>
-                <w:lang w:val="en-CA" w:eastAsia="en-US" w:bidi="ar-SA"/>
-              </w:rPr>
-              <w:t>171</w:t>
+              <w:rPr/>
+            </w:pPr>
+            <w:r>
+              <w:rPr/>
+              <w:t>155</w:t>
             </w:r>
           </w:p>
         </w:tc>
@@ -1499,16 +1463,8 @@
               <w:rPr/>
             </w:pPr>
             <w:r>
-              <w:rPr>
-                <w:rFonts w:eastAsia="Calibri" w:cs="" w:cstheme="minorBidi" w:eastAsiaTheme="minorHAnsi"/>
-                <w:b w:val="false"/>
-                <w:color w:val="auto"/>
-                <w:kern w:val="0"/>
-                <w:sz w:val="22"/>
-                <w:szCs w:val="22"/>
-                <w:lang w:val="en-CA" w:eastAsia="en-US" w:bidi="ar-SA"/>
-              </w:rPr>
-              <w:t>Change primary title to “Sherbrooke Reel”.  Remove note about composition.</w:t>
+              <w:rPr/>
+              <w:t>Update to layout of both tunes for readability.  Fix second last bar of both parts of “Rowed up in a Dory”.  Remove “I” from the title.</w:t>
             </w:r>
           </w:p>
         </w:tc>
@@ -1528,18 +1484,8 @@
               <w:pStyle w:val="Normal"/>
               <w:spacing w:lineRule="auto" w:line="240" w:before="0" w:after="0"/>
               <w:cnfStyle w:val="000000100000" w:firstRow="0" w:lastRow="0" w:firstColumn="0" w:lastColumn="0" w:oddVBand="0" w:evenVBand="0" w:oddHBand="1" w:evenHBand="0" w:firstRowFirstColumn="0" w:firstRowLastColumn="0" w:lastRowFirstColumn="0" w:lastRowLastColumn="0"/>
-              <w:rPr>
-                <w:rFonts w:ascii="Calibri" w:hAnsi="Calibri" w:eastAsia="Calibri" w:cs="" w:asciiTheme="minorHAnsi" w:cstheme="minorBidi" w:eastAsiaTheme="minorHAnsi" w:hAnsiTheme="minorHAnsi"/>
-                <w:b w:val="false"/>
-                <w:b w:val="false"/>
-                <w:color w:val="auto"/>
-                <w:kern w:val="0"/>
-                <w:sz w:val="22"/>
-                <w:szCs w:val="22"/>
-                <w:lang w:val="en-CA" w:eastAsia="en-US" w:bidi="ar-SA"/>
-              </w:rPr>
-            </w:pPr>
-            <w:bookmarkStart w:id="2" w:name="__DdeLink__633_1204172888"/>
+              <w:rPr/>
+            </w:pPr>
             <w:r>
               <w:rPr>
                 <w:rFonts w:eastAsia="Calibri" w:cs="" w:cstheme="minorBidi" w:eastAsiaTheme="minorHAnsi"/>
@@ -1552,7 +1498,6 @@
               </w:rPr>
               <w:t>Robin Park, CCJ</w:t>
             </w:r>
-            <w:bookmarkEnd w:id="2"/>
           </w:p>
         </w:tc>
       </w:tr>
@@ -1562,7 +1507,7 @@
         </w:trPr>
         <w:tc>
           <w:tcPr>
-            <w:tcW w:w="1457" w:type="dxa"/>
+            <w:tcW w:w="1456" w:type="dxa"/>
             <w:cnfStyle w:val="001000000000" w:firstRow="0" w:lastRow="0" w:firstColumn="1" w:lastColumn="0" w:oddVBand="0" w:evenVBand="0" w:oddHBand="0" w:evenHBand="0" w:firstRowFirstColumn="0" w:firstRowLastColumn="0" w:lastRowFirstColumn="0" w:lastRowLastColumn="0"/>
             <w:tcBorders>
               <w:top w:val="nil"/>
@@ -1599,7 +1544,7 @@
                 <w:szCs w:val="22"/>
                 <w:lang w:val="en-CA" w:eastAsia="en-US" w:bidi="ar-SA"/>
               </w:rPr>
-              <w:t>10-Sep-2019</w:t>
+              <w:t>14-Sep-2019</w:t>
             </w:r>
           </w:p>
         </w:tc>
@@ -1648,7 +1593,7 @@
         </w:tc>
         <w:tc>
           <w:tcPr>
-            <w:tcW w:w="2070" w:type="dxa"/>
+            <w:tcW w:w="2071" w:type="dxa"/>
             <w:tcBorders>
               <w:top w:val="nil"/>
               <w:left w:val="nil"/>
@@ -1685,7 +1630,7 @@
                 <w:szCs w:val="22"/>
                 <w:lang w:val="en-CA" w:eastAsia="en-US" w:bidi="ar-SA"/>
               </w:rPr>
-              <w:t>I Rowed up in a Dory</w:t>
+              <w:t>Reel de Montreal</w:t>
             </w:r>
           </w:p>
         </w:tc>
@@ -1728,7 +1673,7 @@
                 <w:szCs w:val="22"/>
                 <w:lang w:val="en-CA" w:eastAsia="en-US" w:bidi="ar-SA"/>
               </w:rPr>
-              <w:t>155</w:t>
+              <w:t>171</w:t>
             </w:r>
           </w:p>
         </w:tc>
@@ -1762,7 +1707,7 @@
                 <w:szCs w:val="22"/>
                 <w:lang w:val="en-CA" w:eastAsia="en-US" w:bidi="ar-SA"/>
               </w:rPr>
-              <w:t>Add the tune.  It goes well with Mussels in the Corner.</w:t>
+              <w:t>Change primary title to “Sherbrooke Reel”.  Remove note about composition.</w:t>
             </w:r>
           </w:p>
         </w:tc>
@@ -1793,6 +1738,7 @@
                 <w:lang w:val="en-CA" w:eastAsia="en-US" w:bidi="ar-SA"/>
               </w:rPr>
             </w:pPr>
+            <w:bookmarkStart w:id="3" w:name="__DdeLink__633_1204172888"/>
             <w:r>
               <w:rPr>
                 <w:rFonts w:eastAsia="Calibri" w:cs="" w:cstheme="minorBidi" w:eastAsiaTheme="minorHAnsi"/>
@@ -1805,6 +1751,7 @@
               </w:rPr>
               <w:t>Robin Park, CCJ</w:t>
             </w:r>
+            <w:bookmarkEnd w:id="3"/>
           </w:p>
         </w:tc>
       </w:tr>
@@ -1814,7 +1761,7 @@
         </w:trPr>
         <w:tc>
           <w:tcPr>
-            <w:tcW w:w="1457" w:type="dxa"/>
+            <w:tcW w:w="1456" w:type="dxa"/>
             <w:cnfStyle w:val="001000000000" w:firstRow="0" w:lastRow="0" w:firstColumn="1" w:lastColumn="0" w:oddVBand="0" w:evenVBand="0" w:oddHBand="0" w:evenHBand="0" w:firstRowFirstColumn="0" w:firstRowLastColumn="0" w:lastRowFirstColumn="0" w:lastRowLastColumn="0"/>
             <w:tcBorders>
               <w:top w:val="nil"/>
@@ -1900,7 +1847,7 @@
         </w:tc>
         <w:tc>
           <w:tcPr>
-            <w:tcW w:w="2070" w:type="dxa"/>
+            <w:tcW w:w="2071" w:type="dxa"/>
             <w:tcBorders>
               <w:top w:val="nil"/>
               <w:left w:val="nil"/>
@@ -1937,7 +1884,7 @@
                 <w:szCs w:val="22"/>
                 <w:lang w:val="en-CA" w:eastAsia="en-US" w:bidi="ar-SA"/>
               </w:rPr>
-              <w:t>Swinging on the Gate</w:t>
+              <w:t>I Rowed up in a Dory</w:t>
             </w:r>
           </w:p>
         </w:tc>
@@ -1980,7 +1927,7 @@
                 <w:szCs w:val="22"/>
                 <w:lang w:val="en-CA" w:eastAsia="en-US" w:bidi="ar-SA"/>
               </w:rPr>
-              <w:t>128</w:t>
+              <w:t>155</w:t>
             </w:r>
           </w:p>
         </w:tc>
@@ -2014,7 +1961,7 @@
                 <w:szCs w:val="22"/>
                 <w:lang w:val="en-CA" w:eastAsia="en-US" w:bidi="ar-SA"/>
               </w:rPr>
-              <w:t>Fix first note</w:t>
+              <w:t>Add the tune.  It goes well with Mussels in the Corner.</w:t>
             </w:r>
           </w:p>
         </w:tc>
@@ -2066,7 +2013,7 @@
         </w:trPr>
         <w:tc>
           <w:tcPr>
-            <w:tcW w:w="1457" w:type="dxa"/>
+            <w:tcW w:w="1456" w:type="dxa"/>
             <w:cnfStyle w:val="001000000000" w:firstRow="0" w:lastRow="0" w:firstColumn="1" w:lastColumn="0" w:oddVBand="0" w:evenVBand="0" w:oddHBand="0" w:evenHBand="0" w:firstRowFirstColumn="0" w:firstRowLastColumn="0" w:lastRowFirstColumn="0" w:lastRowLastColumn="0"/>
             <w:tcBorders>
               <w:top w:val="nil"/>
@@ -2152,7 +2099,7 @@
         </w:tc>
         <w:tc>
           <w:tcPr>
-            <w:tcW w:w="2070" w:type="dxa"/>
+            <w:tcW w:w="2071" w:type="dxa"/>
             <w:tcBorders>
               <w:top w:val="nil"/>
               <w:left w:val="nil"/>
@@ -2189,7 +2136,7 @@
                 <w:szCs w:val="22"/>
                 <w:lang w:val="en-CA" w:eastAsia="en-US" w:bidi="ar-SA"/>
               </w:rPr>
-              <w:t>Dancing with Mrs White</w:t>
+              <w:t>Swinging on the Gate</w:t>
             </w:r>
           </w:p>
         </w:tc>
@@ -2232,7 +2179,7 @@
                 <w:szCs w:val="22"/>
                 <w:lang w:val="en-CA" w:eastAsia="en-US" w:bidi="ar-SA"/>
               </w:rPr>
-              <w:t>110</w:t>
+              <w:t>128</w:t>
             </w:r>
           </w:p>
         </w:tc>
@@ -2266,7 +2213,7 @@
                 <w:szCs w:val="22"/>
                 <w:lang w:val="en-CA" w:eastAsia="en-US" w:bidi="ar-SA"/>
               </w:rPr>
-              <w:t>Add “ABABCDCD (with repeats)” to typeset output</w:t>
+              <w:t>Fix first note</w:t>
             </w:r>
           </w:p>
         </w:tc>
@@ -2318,7 +2265,7 @@
         </w:trPr>
         <w:tc>
           <w:tcPr>
-            <w:tcW w:w="1457" w:type="dxa"/>
+            <w:tcW w:w="1456" w:type="dxa"/>
             <w:cnfStyle w:val="001000000000" w:firstRow="0" w:lastRow="0" w:firstColumn="1" w:lastColumn="0" w:oddVBand="0" w:evenVBand="0" w:oddHBand="0" w:evenHBand="0" w:firstRowFirstColumn="0" w:firstRowLastColumn="0" w:lastRowFirstColumn="0" w:lastRowLastColumn="0"/>
             <w:tcBorders>
               <w:top w:val="nil"/>
@@ -2388,25 +2335,23 @@
                 <w:lang w:val="en-CA" w:eastAsia="en-US" w:bidi="ar-SA"/>
               </w:rPr>
             </w:pPr>
-            <w:bookmarkStart w:id="3" w:name="__DdeLink__651_1329645898"/>
-            <w:r>
-              <w:rPr>
-                <w:rFonts w:eastAsia="Calibri" w:cs="" w:cstheme="minorBidi" w:eastAsiaTheme="minorHAnsi"/>
-                <w:b w:val="false"/>
-                <w:color w:val="auto"/>
-                <w:kern w:val="0"/>
-                <w:sz w:val="22"/>
-                <w:szCs w:val="22"/>
-                <w:lang w:val="en-CA" w:eastAsia="en-US" w:bidi="ar-SA"/>
-              </w:rPr>
-              <w:t>OSCJ Vol I</w:t>
-            </w:r>
-            <w:bookmarkEnd w:id="3"/>
-          </w:p>
-        </w:tc>
-        <w:tc>
-          <w:tcPr>
-            <w:tcW w:w="2070" w:type="dxa"/>
+            <w:r>
+              <w:rPr>
+                <w:rFonts w:eastAsia="Calibri" w:cs="" w:cstheme="minorBidi" w:eastAsiaTheme="minorHAnsi"/>
+                <w:b w:val="false"/>
+                <w:color w:val="auto"/>
+                <w:kern w:val="0"/>
+                <w:sz w:val="22"/>
+                <w:szCs w:val="22"/>
+                <w:lang w:val="en-CA" w:eastAsia="en-US" w:bidi="ar-SA"/>
+              </w:rPr>
+              <w:t>CCJ Addendum I</w:t>
+            </w:r>
+          </w:p>
+        </w:tc>
+        <w:tc>
+          <w:tcPr>
+            <w:tcW w:w="2071" w:type="dxa"/>
             <w:tcBorders>
               <w:top w:val="nil"/>
               <w:left w:val="nil"/>
@@ -2443,7 +2388,7 @@
                 <w:szCs w:val="22"/>
                 <w:lang w:val="en-CA" w:eastAsia="en-US" w:bidi="ar-SA"/>
               </w:rPr>
-              <w:t>Kevin Burke Polka #2</w:t>
+              <w:t>Dancing with Mrs White</w:t>
             </w:r>
           </w:p>
         </w:tc>
@@ -2486,7 +2431,7 @@
                 <w:szCs w:val="22"/>
                 <w:lang w:val="en-CA" w:eastAsia="en-US" w:bidi="ar-SA"/>
               </w:rPr>
-              <w:t>40</w:t>
+              <w:t>110</w:t>
             </w:r>
           </w:p>
         </w:tc>
@@ -2520,7 +2465,7 @@
                 <w:szCs w:val="22"/>
                 <w:lang w:val="en-CA" w:eastAsia="en-US" w:bidi="ar-SA"/>
               </w:rPr>
-              <w:t>Change title to “Ieva’s Polka”</w:t>
+              <w:t>Add “ABABCDCD (with repeats)” to typeset output</w:t>
             </w:r>
           </w:p>
         </w:tc>
@@ -2572,7 +2517,7 @@
         </w:trPr>
         <w:tc>
           <w:tcPr>
-            <w:tcW w:w="1457" w:type="dxa"/>
+            <w:tcW w:w="1456" w:type="dxa"/>
             <w:cnfStyle w:val="001000000000" w:firstRow="0" w:lastRow="0" w:firstColumn="1" w:lastColumn="0" w:oddVBand="0" w:evenVBand="0" w:oddHBand="0" w:evenHBand="0" w:firstRowFirstColumn="0" w:firstRowLastColumn="0" w:lastRowFirstColumn="0" w:lastRowLastColumn="0"/>
             <w:tcBorders>
               <w:top w:val="nil"/>
@@ -2602,7 +2547,7 @@
               <w:rPr>
                 <w:rFonts w:eastAsia="Calibri" w:cs="" w:cstheme="minorBidi" w:eastAsiaTheme="minorHAnsi"/>
                 <w:b w:val="false"/>
-                <w:bCs w:val="false"/>
+                <w:bCs/>
                 <w:color w:val="auto"/>
                 <w:kern w:val="0"/>
                 <w:sz w:val="22"/>
@@ -2642,23 +2587,25 @@
                 <w:lang w:val="en-CA" w:eastAsia="en-US" w:bidi="ar-SA"/>
               </w:rPr>
             </w:pPr>
-            <w:r>
-              <w:rPr>
-                <w:rFonts w:eastAsia="Calibri" w:cs="" w:cstheme="minorBidi" w:eastAsiaTheme="minorHAnsi"/>
-                <w:b w:val="false"/>
-                <w:color w:val="auto"/>
-                <w:kern w:val="0"/>
-                <w:sz w:val="22"/>
-                <w:szCs w:val="22"/>
-                <w:lang w:val="en-CA" w:eastAsia="en-US" w:bidi="ar-SA"/>
-              </w:rPr>
-              <w:t>All, Index</w:t>
-            </w:r>
-          </w:p>
-        </w:tc>
-        <w:tc>
-          <w:tcPr>
-            <w:tcW w:w="2070" w:type="dxa"/>
+            <w:bookmarkStart w:id="4" w:name="__DdeLink__651_1329645898"/>
+            <w:r>
+              <w:rPr>
+                <w:rFonts w:eastAsia="Calibri" w:cs="" w:cstheme="minorBidi" w:eastAsiaTheme="minorHAnsi"/>
+                <w:b w:val="false"/>
+                <w:color w:val="auto"/>
+                <w:kern w:val="0"/>
+                <w:sz w:val="22"/>
+                <w:szCs w:val="22"/>
+                <w:lang w:val="en-CA" w:eastAsia="en-US" w:bidi="ar-SA"/>
+              </w:rPr>
+              <w:t>OSCJ Vol I</w:t>
+            </w:r>
+            <w:bookmarkEnd w:id="4"/>
+          </w:p>
+        </w:tc>
+        <w:tc>
+          <w:tcPr>
+            <w:tcW w:w="2071" w:type="dxa"/>
             <w:tcBorders>
               <w:top w:val="nil"/>
               <w:left w:val="nil"/>
@@ -2695,7 +2642,7 @@
                 <w:szCs w:val="22"/>
                 <w:lang w:val="en-CA" w:eastAsia="en-US" w:bidi="ar-SA"/>
               </w:rPr>
-              <w:t>Many</w:t>
+              <w:t>Kevin Burke Polka #2</w:t>
             </w:r>
           </w:p>
         </w:tc>
@@ -2738,6 +2685,7 @@
                 <w:szCs w:val="22"/>
                 <w:lang w:val="en-CA" w:eastAsia="en-US" w:bidi="ar-SA"/>
               </w:rPr>
+              <w:t>40</w:t>
             </w:r>
           </w:p>
         </w:tc>
@@ -2771,7 +2719,7 @@
                 <w:szCs w:val="22"/>
                 <w:lang w:val="en-CA" w:eastAsia="en-US" w:bidi="ar-SA"/>
               </w:rPr>
-              <w:t>Clean up the titles of many tunes.  Put alternate titles on separate lines, ensuring consistency of titles for tunes that appear multiple times in the complete book.  Make the index complete.</w:t>
+              <w:t>Change title to “Ieva’s Polka”</w:t>
             </w:r>
           </w:p>
         </w:tc>
@@ -2823,7 +2771,7 @@
         </w:trPr>
         <w:tc>
           <w:tcPr>
-            <w:tcW w:w="1457" w:type="dxa"/>
+            <w:tcW w:w="1456" w:type="dxa"/>
             <w:cnfStyle w:val="001000000000" w:firstRow="0" w:lastRow="0" w:firstColumn="1" w:lastColumn="0" w:oddVBand="0" w:evenVBand="0" w:oddHBand="0" w:evenHBand="0" w:firstRowFirstColumn="0" w:firstRowLastColumn="0" w:lastRowFirstColumn="0" w:lastRowLastColumn="0"/>
             <w:tcBorders>
               <w:top w:val="nil"/>
@@ -2903,13 +2851,13 @@
                 <w:szCs w:val="22"/>
                 <w:lang w:val="en-CA" w:eastAsia="en-US" w:bidi="ar-SA"/>
               </w:rPr>
-              <w:t>All</w:t>
-            </w:r>
-          </w:p>
-        </w:tc>
-        <w:tc>
-          <w:tcPr>
-            <w:tcW w:w="2070" w:type="dxa"/>
+              <w:t>All, Index</w:t>
+            </w:r>
+          </w:p>
+        </w:tc>
+        <w:tc>
+          <w:tcPr>
+            <w:tcW w:w="2071" w:type="dxa"/>
             <w:tcBorders>
               <w:top w:val="nil"/>
               <w:left w:val="nil"/>
@@ -2946,6 +2894,7 @@
                 <w:szCs w:val="22"/>
                 <w:lang w:val="en-CA" w:eastAsia="en-US" w:bidi="ar-SA"/>
               </w:rPr>
+              <w:t>Many</w:t>
             </w:r>
           </w:p>
         </w:tc>
@@ -3009,6 +2958,38 @@
               <w:pStyle w:val="Normal"/>
               <w:spacing w:lineRule="auto" w:line="240" w:before="0" w:after="0"/>
               <w:cnfStyle w:val="000000100000" w:firstRow="0" w:lastRow="0" w:firstColumn="0" w:lastColumn="0" w:oddVBand="0" w:evenVBand="0" w:oddHBand="1" w:evenHBand="0" w:firstRowFirstColumn="0" w:firstRowLastColumn="0" w:lastRowFirstColumn="0" w:lastRowLastColumn="0"/>
+              <w:rPr/>
+            </w:pPr>
+            <w:r>
+              <w:rPr>
+                <w:rFonts w:eastAsia="Calibri" w:cs="" w:cstheme="minorBidi" w:eastAsiaTheme="minorHAnsi"/>
+                <w:b w:val="false"/>
+                <w:color w:val="auto"/>
+                <w:kern w:val="0"/>
+                <w:sz w:val="22"/>
+                <w:szCs w:val="22"/>
+                <w:lang w:val="en-CA" w:eastAsia="en-US" w:bidi="ar-SA"/>
+              </w:rPr>
+              <w:t>Clean up the titles of many tunes.  Put alternate titles on separate lines, ensuring consistency of titles for tunes that appear multiple times in the complete book.  Make the index complete.</w:t>
+            </w:r>
+          </w:p>
+        </w:tc>
+        <w:tc>
+          <w:tcPr>
+            <w:tcW w:w="1804" w:type="dxa"/>
+            <w:tcBorders>
+              <w:top w:val="nil"/>
+              <w:left w:val="nil"/>
+              <w:bottom w:val="nil"/>
+              <w:insideH w:val="nil"/>
+            </w:tcBorders>
+            <w:shd w:fill="auto" w:val="clear"/>
+          </w:tcPr>
+          <w:p>
+            <w:pPr>
+              <w:pStyle w:val="Normal"/>
+              <w:spacing w:lineRule="auto" w:line="240" w:before="0" w:after="0"/>
+              <w:cnfStyle w:val="000000100000" w:firstRow="0" w:lastRow="0" w:firstColumn="0" w:lastColumn="0" w:oddVBand="0" w:evenVBand="0" w:oddHBand="1" w:evenHBand="0" w:firstRowFirstColumn="0" w:firstRowLastColumn="0" w:lastRowFirstColumn="0" w:lastRowLastColumn="0"/>
               <w:rPr>
                 <w:rFonts w:ascii="Calibri" w:hAnsi="Calibri" w:eastAsia="Calibri" w:cs="" w:asciiTheme="minorHAnsi" w:cstheme="minorBidi" w:eastAsiaTheme="minorHAnsi" w:hAnsiTheme="minorHAnsi"/>
                 <w:b w:val="false"/>
@@ -3030,305 +3011,7 @@
                 <w:szCs w:val="22"/>
                 <w:lang w:val="en-CA" w:eastAsia="en-US" w:bidi="ar-SA"/>
               </w:rPr>
-              <w:t>Publish both a printable version of the tune book and a tablet-friendly version of the tune book.</w:t>
-            </w:r>
-          </w:p>
-          <w:p>
-            <w:pPr>
-              <w:pStyle w:val="Normal"/>
-              <w:spacing w:lineRule="auto" w:line="240" w:before="0" w:after="0"/>
-              <w:cnfStyle w:val="000000100000" w:firstRow="0" w:lastRow="0" w:firstColumn="0" w:lastColumn="0" w:oddVBand="0" w:evenVBand="0" w:oddHBand="1" w:evenHBand="0" w:firstRowFirstColumn="0" w:firstRowLastColumn="0" w:lastRowFirstColumn="0" w:lastRowLastColumn="0"/>
-              <w:rPr>
-                <w:rFonts w:ascii="Calibri" w:hAnsi="Calibri" w:eastAsia="Calibri" w:cs="" w:asciiTheme="minorHAnsi" w:cstheme="minorBidi" w:eastAsiaTheme="minorHAnsi" w:hAnsiTheme="minorHAnsi"/>
-                <w:b w:val="false"/>
-                <w:b w:val="false"/>
-                <w:color w:val="auto"/>
-                <w:kern w:val="0"/>
-                <w:sz w:val="22"/>
-                <w:szCs w:val="22"/>
-                <w:lang w:val="en-CA" w:eastAsia="en-US" w:bidi="ar-SA"/>
-              </w:rPr>
-            </w:pPr>
-            <w:r>
-              <w:rPr>
-                <w:rFonts w:eastAsia="Calibri" w:cs="" w:cstheme="minorBidi" w:eastAsiaTheme="minorHAnsi"/>
-                <w:b w:val="false"/>
-                <w:color w:val="auto"/>
-                <w:kern w:val="0"/>
-                <w:sz w:val="22"/>
-                <w:szCs w:val="22"/>
-                <w:lang w:val="en-CA" w:eastAsia="en-US" w:bidi="ar-SA"/>
-              </w:rPr>
-            </w:r>
-          </w:p>
-          <w:p>
-            <w:pPr>
-              <w:pStyle w:val="Normal"/>
-              <w:spacing w:lineRule="auto" w:line="240" w:before="0" w:after="0"/>
-              <w:cnfStyle w:val="000000100000" w:firstRow="0" w:lastRow="0" w:firstColumn="0" w:lastColumn="0" w:oddVBand="0" w:evenVBand="0" w:oddHBand="1" w:evenHBand="0" w:firstRowFirstColumn="0" w:firstRowLastColumn="0" w:lastRowFirstColumn="0" w:lastRowLastColumn="0"/>
-              <w:rPr>
-                <w:rFonts w:ascii="Calibri" w:hAnsi="Calibri" w:eastAsia="Calibri" w:cs="" w:asciiTheme="minorHAnsi" w:cstheme="minorBidi" w:eastAsiaTheme="minorHAnsi" w:hAnsiTheme="minorHAnsi"/>
-                <w:b w:val="false"/>
-                <w:b w:val="false"/>
-                <w:color w:val="auto"/>
-                <w:kern w:val="0"/>
-                <w:sz w:val="22"/>
-                <w:szCs w:val="22"/>
-                <w:lang w:val="en-CA" w:eastAsia="en-US" w:bidi="ar-SA"/>
-              </w:rPr>
-            </w:pPr>
-            <w:r>
-              <w:rPr>
-                <w:rFonts w:eastAsia="Calibri" w:cs="" w:cstheme="minorBidi" w:eastAsiaTheme="minorHAnsi"/>
-                <w:b w:val="false"/>
-                <w:color w:val="auto"/>
-                <w:kern w:val="0"/>
-                <w:sz w:val="22"/>
-                <w:szCs w:val="22"/>
-                <w:lang w:val="en-CA" w:eastAsia="en-US" w:bidi="ar-SA"/>
-              </w:rPr>
-              <w:t>The tablet-friendly version has only the tune pages and the index.</w:t>
-            </w:r>
-          </w:p>
-          <w:p>
-            <w:pPr>
-              <w:pStyle w:val="Normal"/>
-              <w:spacing w:lineRule="auto" w:line="240" w:before="0" w:after="0"/>
-              <w:cnfStyle w:val="000000100000" w:firstRow="0" w:lastRow="0" w:firstColumn="0" w:lastColumn="0" w:oddVBand="0" w:evenVBand="0" w:oddHBand="1" w:evenHBand="0" w:firstRowFirstColumn="0" w:firstRowLastColumn="0" w:lastRowFirstColumn="0" w:lastRowLastColumn="0"/>
-              <w:rPr>
-                <w:rFonts w:ascii="Calibri" w:hAnsi="Calibri" w:eastAsia="Calibri" w:cs="" w:asciiTheme="minorHAnsi" w:cstheme="minorBidi" w:eastAsiaTheme="minorHAnsi" w:hAnsiTheme="minorHAnsi"/>
-                <w:b w:val="false"/>
-                <w:b w:val="false"/>
-                <w:color w:val="auto"/>
-                <w:kern w:val="0"/>
-                <w:sz w:val="22"/>
-                <w:szCs w:val="22"/>
-                <w:lang w:val="en-CA" w:eastAsia="en-US" w:bidi="ar-SA"/>
-              </w:rPr>
-            </w:pPr>
-            <w:r>
-              <w:rPr>
-                <w:rFonts w:eastAsia="Calibri" w:cs="" w:cstheme="minorBidi" w:eastAsiaTheme="minorHAnsi"/>
-                <w:b w:val="false"/>
-                <w:color w:val="auto"/>
-                <w:kern w:val="0"/>
-                <w:sz w:val="22"/>
-                <w:szCs w:val="22"/>
-                <w:lang w:val="en-CA" w:eastAsia="en-US" w:bidi="ar-SA"/>
-              </w:rPr>
-            </w:r>
-          </w:p>
-          <w:p>
-            <w:pPr>
-              <w:pStyle w:val="Normal"/>
-              <w:spacing w:lineRule="auto" w:line="240" w:before="0" w:after="0"/>
-              <w:cnfStyle w:val="000000100000" w:firstRow="0" w:lastRow="0" w:firstColumn="0" w:lastColumn="0" w:oddVBand="0" w:evenVBand="0" w:oddHBand="1" w:evenHBand="0" w:firstRowFirstColumn="0" w:firstRowLastColumn="0" w:lastRowFirstColumn="0" w:lastRowLastColumn="0"/>
-              <w:rPr>
-                <w:rFonts w:ascii="Calibri" w:hAnsi="Calibri" w:eastAsia="Calibri" w:cs="" w:asciiTheme="minorHAnsi" w:cstheme="minorBidi" w:eastAsiaTheme="minorHAnsi" w:hAnsiTheme="minorHAnsi"/>
-                <w:b w:val="false"/>
-                <w:b w:val="false"/>
-                <w:color w:val="auto"/>
-                <w:kern w:val="0"/>
-                <w:sz w:val="22"/>
-                <w:szCs w:val="22"/>
-                <w:lang w:val="en-CA" w:eastAsia="en-US" w:bidi="ar-SA"/>
-              </w:rPr>
-            </w:pPr>
-            <w:r>
-              <w:rPr>
-                <w:rFonts w:eastAsia="Calibri" w:cs="" w:cstheme="minorBidi" w:eastAsiaTheme="minorHAnsi"/>
-                <w:b w:val="false"/>
-                <w:color w:val="auto"/>
-                <w:kern w:val="0"/>
-                <w:sz w:val="22"/>
-                <w:szCs w:val="22"/>
-                <w:lang w:val="en-CA" w:eastAsia="en-US" w:bidi="ar-SA"/>
-              </w:rPr>
-              <w:t>The printable version also has the cover page, a new acknowledgements page, and the title pages for each volume.</w:t>
-            </w:r>
-          </w:p>
-          <w:p>
-            <w:pPr>
-              <w:pStyle w:val="Normal"/>
-              <w:spacing w:lineRule="auto" w:line="240" w:before="0" w:after="0"/>
-              <w:cnfStyle w:val="000000100000" w:firstRow="0" w:lastRow="0" w:firstColumn="0" w:lastColumn="0" w:oddVBand="0" w:evenVBand="0" w:oddHBand="1" w:evenHBand="0" w:firstRowFirstColumn="0" w:firstRowLastColumn="0" w:lastRowFirstColumn="0" w:lastRowLastColumn="0"/>
-              <w:rPr>
-                <w:rFonts w:ascii="Calibri" w:hAnsi="Calibri" w:eastAsia="Calibri" w:cs="" w:asciiTheme="minorHAnsi" w:cstheme="minorBidi" w:eastAsiaTheme="minorHAnsi" w:hAnsiTheme="minorHAnsi"/>
-                <w:b w:val="false"/>
-                <w:b w:val="false"/>
-                <w:color w:val="auto"/>
-                <w:kern w:val="0"/>
-                <w:sz w:val="22"/>
-                <w:szCs w:val="22"/>
-                <w:lang w:val="en-CA" w:eastAsia="en-US" w:bidi="ar-SA"/>
-              </w:rPr>
-            </w:pPr>
-            <w:r>
-              <w:rPr>
-                <w:rFonts w:eastAsia="Calibri" w:cs="" w:cstheme="minorBidi" w:eastAsiaTheme="minorHAnsi"/>
-                <w:b w:val="false"/>
-                <w:color w:val="auto"/>
-                <w:kern w:val="0"/>
-                <w:sz w:val="22"/>
-                <w:szCs w:val="22"/>
-                <w:lang w:val="en-CA" w:eastAsia="en-US" w:bidi="ar-SA"/>
-              </w:rPr>
-            </w:r>
-          </w:p>
-          <w:p>
-            <w:pPr>
-              <w:pStyle w:val="Normal"/>
-              <w:spacing w:lineRule="auto" w:line="240" w:before="0" w:after="0"/>
-              <w:cnfStyle w:val="000000100000" w:firstRow="0" w:lastRow="0" w:firstColumn="0" w:lastColumn="0" w:oddVBand="0" w:evenVBand="0" w:oddHBand="1" w:evenHBand="0" w:firstRowFirstColumn="0" w:firstRowLastColumn="0" w:lastRowFirstColumn="0" w:lastRowLastColumn="0"/>
-              <w:rPr>
-                <w:rFonts w:ascii="Calibri" w:hAnsi="Calibri" w:eastAsia="Calibri" w:cs="" w:asciiTheme="minorHAnsi" w:cstheme="minorBidi" w:eastAsiaTheme="minorHAnsi" w:hAnsiTheme="minorHAnsi"/>
-                <w:b w:val="false"/>
-                <w:b w:val="false"/>
-                <w:color w:val="auto"/>
-                <w:kern w:val="0"/>
-                <w:sz w:val="22"/>
-                <w:szCs w:val="22"/>
-                <w:lang w:val="en-CA" w:eastAsia="en-US" w:bidi="ar-SA"/>
-              </w:rPr>
-            </w:pPr>
-            <w:r>
-              <w:rPr>
-                <w:rFonts w:eastAsia="Calibri" w:cs="" w:cstheme="minorBidi" w:eastAsiaTheme="minorHAnsi"/>
-                <w:b w:val="false"/>
-                <w:color w:val="auto"/>
-                <w:kern w:val="0"/>
-                <w:sz w:val="22"/>
-                <w:szCs w:val="22"/>
-                <w:lang w:val="en-CA" w:eastAsia="en-US" w:bidi="ar-SA"/>
-              </w:rPr>
-              <w:t>Restore the original John Walsh introduction to OSCJ Volumes II &amp; III in the printable version.</w:t>
-            </w:r>
-          </w:p>
-          <w:p>
-            <w:pPr>
-              <w:pStyle w:val="Normal"/>
-              <w:spacing w:lineRule="auto" w:line="240" w:before="0" w:after="0"/>
-              <w:cnfStyle w:val="000000100000" w:firstRow="0" w:lastRow="0" w:firstColumn="0" w:lastColumn="0" w:oddVBand="0" w:evenVBand="0" w:oddHBand="1" w:evenHBand="0" w:firstRowFirstColumn="0" w:firstRowLastColumn="0" w:lastRowFirstColumn="0" w:lastRowLastColumn="0"/>
-              <w:rPr>
-                <w:rFonts w:ascii="Calibri" w:hAnsi="Calibri" w:eastAsia="Calibri" w:cs="" w:asciiTheme="minorHAnsi" w:cstheme="minorBidi" w:eastAsiaTheme="minorHAnsi" w:hAnsiTheme="minorHAnsi"/>
-                <w:b w:val="false"/>
-                <w:b w:val="false"/>
-                <w:color w:val="auto"/>
-                <w:kern w:val="0"/>
-                <w:sz w:val="22"/>
-                <w:szCs w:val="22"/>
-                <w:lang w:val="en-CA" w:eastAsia="en-US" w:bidi="ar-SA"/>
-              </w:rPr>
-            </w:pPr>
-            <w:r>
-              <w:rPr>
-                <w:rFonts w:eastAsia="Calibri" w:cs="" w:cstheme="minorBidi" w:eastAsiaTheme="minorHAnsi"/>
-                <w:b w:val="false"/>
-                <w:color w:val="auto"/>
-                <w:kern w:val="0"/>
-                <w:sz w:val="22"/>
-                <w:szCs w:val="22"/>
-                <w:lang w:val="en-CA" w:eastAsia="en-US" w:bidi="ar-SA"/>
-              </w:rPr>
-            </w:r>
-          </w:p>
-          <w:p>
-            <w:pPr>
-              <w:pStyle w:val="Normal"/>
-              <w:spacing w:lineRule="auto" w:line="240" w:before="0" w:after="0"/>
-              <w:cnfStyle w:val="000000100000" w:firstRow="0" w:lastRow="0" w:firstColumn="0" w:lastColumn="0" w:oddVBand="0" w:evenVBand="0" w:oddHBand="1" w:evenHBand="0" w:firstRowFirstColumn="0" w:firstRowLastColumn="0" w:lastRowFirstColumn="0" w:lastRowLastColumn="0"/>
-              <w:rPr>
-                <w:rFonts w:ascii="Calibri" w:hAnsi="Calibri" w:eastAsia="Calibri" w:cs="" w:asciiTheme="minorHAnsi" w:cstheme="minorBidi" w:eastAsiaTheme="minorHAnsi" w:hAnsiTheme="minorHAnsi"/>
-                <w:b w:val="false"/>
-                <w:b w:val="false"/>
-                <w:color w:val="auto"/>
-                <w:kern w:val="0"/>
-                <w:sz w:val="22"/>
-                <w:szCs w:val="22"/>
-                <w:lang w:val="en-CA" w:eastAsia="en-US" w:bidi="ar-SA"/>
-              </w:rPr>
-            </w:pPr>
-            <w:r>
-              <w:rPr>
-                <w:rFonts w:eastAsia="Calibri" w:cs="" w:cstheme="minorBidi" w:eastAsiaTheme="minorHAnsi"/>
-                <w:b w:val="false"/>
-                <w:color w:val="auto"/>
-                <w:kern w:val="0"/>
-                <w:sz w:val="22"/>
-                <w:szCs w:val="22"/>
-                <w:lang w:val="en-CA" w:eastAsia="en-US" w:bidi="ar-SA"/>
-              </w:rPr>
-              <w:t>Add the date in the header of each page to make it clearer which version of the book is being used from now on.</w:t>
-            </w:r>
-          </w:p>
-        </w:tc>
-        <w:tc>
-          <w:tcPr>
-            <w:tcW w:w="1804" w:type="dxa"/>
-            <w:tcBorders>
-              <w:top w:val="nil"/>
-              <w:left w:val="nil"/>
-              <w:bottom w:val="nil"/>
-              <w:insideH w:val="nil"/>
-            </w:tcBorders>
-            <w:shd w:fill="auto" w:val="clear"/>
-          </w:tcPr>
-          <w:p>
-            <w:pPr>
-              <w:pStyle w:val="Normal"/>
-              <w:spacing w:lineRule="auto" w:line="240" w:before="0" w:after="0"/>
-              <w:cnfStyle w:val="000000100000" w:firstRow="0" w:lastRow="0" w:firstColumn="0" w:lastColumn="0" w:oddVBand="0" w:evenVBand="0" w:oddHBand="1" w:evenHBand="0" w:firstRowFirstColumn="0" w:firstRowLastColumn="0" w:lastRowFirstColumn="0" w:lastRowLastColumn="0"/>
-              <w:rPr>
-                <w:rFonts w:ascii="Calibri" w:hAnsi="Calibri" w:eastAsia="Calibri" w:cs="" w:asciiTheme="minorHAnsi" w:cstheme="minorBidi" w:eastAsiaTheme="minorHAnsi" w:hAnsiTheme="minorHAnsi"/>
-                <w:b w:val="false"/>
-                <w:b w:val="false"/>
-                <w:color w:val="auto"/>
-                <w:kern w:val="0"/>
-                <w:sz w:val="22"/>
-                <w:szCs w:val="22"/>
-                <w:lang w:val="en-CA" w:eastAsia="en-US" w:bidi="ar-SA"/>
-              </w:rPr>
-            </w:pPr>
-            <w:r>
-              <w:rPr>
-                <w:rFonts w:eastAsia="Calibri" w:cs="" w:cstheme="minorBidi" w:eastAsiaTheme="minorHAnsi"/>
-                <w:b w:val="false"/>
-                <w:color w:val="auto"/>
-                <w:kern w:val="0"/>
-                <w:sz w:val="22"/>
-                <w:szCs w:val="22"/>
-                <w:lang w:val="en-CA" w:eastAsia="en-US" w:bidi="ar-SA"/>
-              </w:rPr>
-              <w:t>Robin Park,</w:t>
-            </w:r>
-          </w:p>
-          <w:p>
-            <w:pPr>
-              <w:pStyle w:val="Normal"/>
-              <w:spacing w:lineRule="auto" w:line="240" w:before="0" w:after="0"/>
-              <w:cnfStyle w:val="000000100000" w:firstRow="0" w:lastRow="0" w:firstColumn="0" w:lastColumn="0" w:oddVBand="0" w:evenVBand="0" w:oddHBand="1" w:evenHBand="0" w:firstRowFirstColumn="0" w:firstRowLastColumn="0" w:lastRowFirstColumn="0" w:lastRowLastColumn="0"/>
-              <w:rPr>
-                <w:rFonts w:ascii="Calibri" w:hAnsi="Calibri" w:eastAsia="Calibri" w:cs="" w:asciiTheme="minorHAnsi" w:cstheme="minorBidi" w:eastAsiaTheme="minorHAnsi" w:hAnsiTheme="minorHAnsi"/>
-                <w:b w:val="false"/>
-                <w:b w:val="false"/>
-                <w:color w:val="auto"/>
-                <w:kern w:val="0"/>
-                <w:sz w:val="22"/>
-                <w:szCs w:val="22"/>
-                <w:lang w:val="en-CA" w:eastAsia="en-US" w:bidi="ar-SA"/>
-              </w:rPr>
-            </w:pPr>
-            <w:r>
-              <w:rPr>
-                <w:rFonts w:eastAsia="Calibri" w:cs="" w:cstheme="minorBidi" w:eastAsiaTheme="minorHAnsi"/>
-                <w:b w:val="false"/>
-                <w:color w:val="auto"/>
-                <w:kern w:val="0"/>
-                <w:sz w:val="22"/>
-                <w:szCs w:val="22"/>
-                <w:lang w:val="en-CA" w:eastAsia="en-US" w:bidi="ar-SA"/>
-              </w:rPr>
-              <w:t>CCJ</w:t>
+              <w:t>Robin Park, CCJ</w:t>
             </w:r>
           </w:p>
         </w:tc>
@@ -3339,7 +3022,7 @@
         </w:trPr>
         <w:tc>
           <w:tcPr>
-            <w:tcW w:w="1457" w:type="dxa"/>
+            <w:tcW w:w="1456" w:type="dxa"/>
             <w:cnfStyle w:val="001000000000" w:firstRow="0" w:lastRow="0" w:firstColumn="1" w:lastColumn="0" w:oddVBand="0" w:evenVBand="0" w:oddHBand="0" w:evenHBand="0" w:firstRowFirstColumn="0" w:firstRowLastColumn="0" w:lastRowFirstColumn="0" w:lastRowLastColumn="0"/>
             <w:tcBorders>
               <w:top w:val="nil"/>
@@ -3369,6 +3052,522 @@
               <w:rPr>
                 <w:rFonts w:eastAsia="Calibri" w:cs="" w:cstheme="minorBidi" w:eastAsiaTheme="minorHAnsi"/>
                 <w:b w:val="false"/>
+                <w:bCs w:val="false"/>
+                <w:color w:val="auto"/>
+                <w:kern w:val="0"/>
+                <w:sz w:val="22"/>
+                <w:szCs w:val="22"/>
+                <w:lang w:val="en-CA" w:eastAsia="en-US" w:bidi="ar-SA"/>
+              </w:rPr>
+              <w:t>10-Sep-2019</w:t>
+            </w:r>
+          </w:p>
+        </w:tc>
+        <w:tc>
+          <w:tcPr>
+            <w:tcW w:w="1981" w:type="dxa"/>
+            <w:tcBorders>
+              <w:top w:val="nil"/>
+              <w:left w:val="nil"/>
+              <w:bottom w:val="nil"/>
+              <w:right w:val="nil"/>
+              <w:insideH w:val="nil"/>
+              <w:insideV w:val="nil"/>
+            </w:tcBorders>
+            <w:shd w:fill="auto" w:val="clear"/>
+          </w:tcPr>
+          <w:p>
+            <w:pPr>
+              <w:pStyle w:val="Normal"/>
+              <w:spacing w:lineRule="auto" w:line="240" w:before="0" w:after="0"/>
+              <w:cnfStyle w:val="000000100000" w:firstRow="0" w:lastRow="0" w:firstColumn="0" w:lastColumn="0" w:oddVBand="0" w:evenVBand="0" w:oddHBand="1" w:evenHBand="0" w:firstRowFirstColumn="0" w:firstRowLastColumn="0" w:lastRowFirstColumn="0" w:lastRowLastColumn="0"/>
+              <w:rPr>
+                <w:rFonts w:ascii="Calibri" w:hAnsi="Calibri" w:eastAsia="Calibri" w:cs="" w:asciiTheme="minorHAnsi" w:cstheme="minorBidi" w:eastAsiaTheme="minorHAnsi" w:hAnsiTheme="minorHAnsi"/>
+                <w:b w:val="false"/>
+                <w:b w:val="false"/>
+                <w:color w:val="auto"/>
+                <w:kern w:val="0"/>
+                <w:sz w:val="22"/>
+                <w:szCs w:val="22"/>
+                <w:lang w:val="en-CA" w:eastAsia="en-US" w:bidi="ar-SA"/>
+              </w:rPr>
+            </w:pPr>
+            <w:r>
+              <w:rPr>
+                <w:rFonts w:eastAsia="Calibri" w:cs="" w:cstheme="minorBidi" w:eastAsiaTheme="minorHAnsi"/>
+                <w:b w:val="false"/>
+                <w:color w:val="auto"/>
+                <w:kern w:val="0"/>
+                <w:sz w:val="22"/>
+                <w:szCs w:val="22"/>
+                <w:lang w:val="en-CA" w:eastAsia="en-US" w:bidi="ar-SA"/>
+              </w:rPr>
+              <w:t>All</w:t>
+            </w:r>
+          </w:p>
+        </w:tc>
+        <w:tc>
+          <w:tcPr>
+            <w:tcW w:w="2071" w:type="dxa"/>
+            <w:tcBorders>
+              <w:top w:val="nil"/>
+              <w:left w:val="nil"/>
+              <w:bottom w:val="nil"/>
+              <w:right w:val="nil"/>
+              <w:insideH w:val="nil"/>
+              <w:insideV w:val="nil"/>
+            </w:tcBorders>
+            <w:shd w:fill="auto" w:val="clear"/>
+          </w:tcPr>
+          <w:p>
+            <w:pPr>
+              <w:pStyle w:val="Normal"/>
+              <w:spacing w:lineRule="auto" w:line="240" w:before="0" w:after="0"/>
+              <w:cnfStyle w:val="000000100000" w:firstRow="0" w:lastRow="0" w:firstColumn="0" w:lastColumn="0" w:oddVBand="0" w:evenVBand="0" w:oddHBand="1" w:evenHBand="0" w:firstRowFirstColumn="0" w:firstRowLastColumn="0" w:lastRowFirstColumn="0" w:lastRowLastColumn="0"/>
+              <w:rPr>
+                <w:rFonts w:ascii="Calibri" w:hAnsi="Calibri" w:eastAsia="Calibri" w:cs="" w:asciiTheme="minorHAnsi" w:cstheme="minorBidi" w:eastAsiaTheme="minorHAnsi" w:hAnsiTheme="minorHAnsi"/>
+                <w:b w:val="false"/>
+                <w:b w:val="false"/>
+                <w:color w:val="auto"/>
+                <w:kern w:val="0"/>
+                <w:sz w:val="22"/>
+                <w:szCs w:val="22"/>
+                <w:lang w:val="en-CA" w:eastAsia="en-US" w:bidi="ar-SA"/>
+              </w:rPr>
+            </w:pPr>
+            <w:r>
+              <w:rPr>
+                <w:rFonts w:eastAsia="Calibri" w:cs="" w:cstheme="minorBidi" w:eastAsiaTheme="minorHAnsi"/>
+                <w:b w:val="false"/>
+                <w:color w:val="auto"/>
+                <w:kern w:val="0"/>
+                <w:sz w:val="22"/>
+                <w:szCs w:val="22"/>
+                <w:lang w:val="en-CA" w:eastAsia="en-US" w:bidi="ar-SA"/>
+              </w:rPr>
+            </w:r>
+          </w:p>
+        </w:tc>
+        <w:tc>
+          <w:tcPr>
+            <w:tcW w:w="972" w:type="dxa"/>
+            <w:tcBorders>
+              <w:top w:val="nil"/>
+              <w:left w:val="nil"/>
+              <w:bottom w:val="nil"/>
+              <w:right w:val="nil"/>
+              <w:insideH w:val="nil"/>
+              <w:insideV w:val="nil"/>
+            </w:tcBorders>
+            <w:shd w:fill="auto" w:val="clear"/>
+          </w:tcPr>
+          <w:p>
+            <w:pPr>
+              <w:pStyle w:val="Normal"/>
+              <w:spacing w:lineRule="auto" w:line="240" w:before="0" w:after="0"/>
+              <w:cnfStyle w:val="000000100000" w:firstRow="0" w:lastRow="0" w:firstColumn="0" w:lastColumn="0" w:oddVBand="0" w:evenVBand="0" w:oddHBand="1" w:evenHBand="0" w:firstRowFirstColumn="0" w:firstRowLastColumn="0" w:lastRowFirstColumn="0" w:lastRowLastColumn="0"/>
+              <w:rPr>
+                <w:rFonts w:ascii="Calibri" w:hAnsi="Calibri" w:eastAsia="Calibri" w:cs="" w:asciiTheme="minorHAnsi" w:cstheme="minorBidi" w:eastAsiaTheme="minorHAnsi" w:hAnsiTheme="minorHAnsi"/>
+                <w:b w:val="false"/>
+                <w:b w:val="false"/>
+                <w:color w:val="auto"/>
+                <w:kern w:val="0"/>
+                <w:sz w:val="22"/>
+                <w:szCs w:val="22"/>
+                <w:lang w:val="en-CA" w:eastAsia="en-US" w:bidi="ar-SA"/>
+              </w:rPr>
+            </w:pPr>
+            <w:r>
+              <w:rPr>
+                <w:rFonts w:eastAsia="Calibri" w:cs="" w:cstheme="minorBidi" w:eastAsiaTheme="minorHAnsi"/>
+                <w:b w:val="false"/>
+                <w:color w:val="auto"/>
+                <w:kern w:val="0"/>
+                <w:sz w:val="22"/>
+                <w:szCs w:val="22"/>
+                <w:lang w:val="en-CA" w:eastAsia="en-US" w:bidi="ar-SA"/>
+              </w:rPr>
+            </w:r>
+          </w:p>
+        </w:tc>
+        <w:tc>
+          <w:tcPr>
+            <w:tcW w:w="4697" w:type="dxa"/>
+            <w:tcBorders>
+              <w:top w:val="nil"/>
+              <w:left w:val="nil"/>
+              <w:bottom w:val="nil"/>
+              <w:right w:val="nil"/>
+              <w:insideH w:val="nil"/>
+              <w:insideV w:val="nil"/>
+            </w:tcBorders>
+            <w:shd w:fill="auto" w:val="clear"/>
+          </w:tcPr>
+          <w:p>
+            <w:pPr>
+              <w:pStyle w:val="Normal"/>
+              <w:spacing w:lineRule="auto" w:line="240" w:before="0" w:after="0"/>
+              <w:cnfStyle w:val="000000100000" w:firstRow="0" w:lastRow="0" w:firstColumn="0" w:lastColumn="0" w:oddVBand="0" w:evenVBand="0" w:oddHBand="1" w:evenHBand="0" w:firstRowFirstColumn="0" w:firstRowLastColumn="0" w:lastRowFirstColumn="0" w:lastRowLastColumn="0"/>
+              <w:rPr>
+                <w:rFonts w:ascii="Calibri" w:hAnsi="Calibri" w:eastAsia="Calibri" w:cs="" w:asciiTheme="minorHAnsi" w:cstheme="minorBidi" w:eastAsiaTheme="minorHAnsi" w:hAnsiTheme="minorHAnsi"/>
+                <w:b w:val="false"/>
+                <w:b w:val="false"/>
+                <w:color w:val="auto"/>
+                <w:kern w:val="0"/>
+                <w:sz w:val="22"/>
+                <w:szCs w:val="22"/>
+                <w:lang w:val="en-CA" w:eastAsia="en-US" w:bidi="ar-SA"/>
+              </w:rPr>
+            </w:pPr>
+            <w:r>
+              <w:rPr>
+                <w:rFonts w:eastAsia="Calibri" w:cs="" w:cstheme="minorBidi" w:eastAsiaTheme="minorHAnsi"/>
+                <w:b w:val="false"/>
+                <w:color w:val="auto"/>
+                <w:kern w:val="0"/>
+                <w:sz w:val="22"/>
+                <w:szCs w:val="22"/>
+                <w:lang w:val="en-CA" w:eastAsia="en-US" w:bidi="ar-SA"/>
+              </w:rPr>
+              <w:t>Publish both a printable version of the tune book and a tablet-friendly version of the tune book.</w:t>
+            </w:r>
+          </w:p>
+          <w:p>
+            <w:pPr>
+              <w:pStyle w:val="Normal"/>
+              <w:spacing w:lineRule="auto" w:line="240" w:before="0" w:after="0"/>
+              <w:cnfStyle w:val="000000100000" w:firstRow="0" w:lastRow="0" w:firstColumn="0" w:lastColumn="0" w:oddVBand="0" w:evenVBand="0" w:oddHBand="1" w:evenHBand="0" w:firstRowFirstColumn="0" w:firstRowLastColumn="0" w:lastRowFirstColumn="0" w:lastRowLastColumn="0"/>
+              <w:rPr>
+                <w:rFonts w:ascii="Calibri" w:hAnsi="Calibri" w:eastAsia="Calibri" w:cs="" w:asciiTheme="minorHAnsi" w:cstheme="minorBidi" w:eastAsiaTheme="minorHAnsi" w:hAnsiTheme="minorHAnsi"/>
+                <w:b w:val="false"/>
+                <w:b w:val="false"/>
+                <w:color w:val="auto"/>
+                <w:kern w:val="0"/>
+                <w:sz w:val="22"/>
+                <w:szCs w:val="22"/>
+                <w:lang w:val="en-CA" w:eastAsia="en-US" w:bidi="ar-SA"/>
+              </w:rPr>
+            </w:pPr>
+            <w:r>
+              <w:rPr>
+                <w:rFonts w:eastAsia="Calibri" w:cs="" w:cstheme="minorBidi" w:eastAsiaTheme="minorHAnsi"/>
+                <w:b w:val="false"/>
+                <w:color w:val="auto"/>
+                <w:kern w:val="0"/>
+                <w:sz w:val="22"/>
+                <w:szCs w:val="22"/>
+                <w:lang w:val="en-CA" w:eastAsia="en-US" w:bidi="ar-SA"/>
+              </w:rPr>
+            </w:r>
+          </w:p>
+          <w:p>
+            <w:pPr>
+              <w:pStyle w:val="Normal"/>
+              <w:spacing w:lineRule="auto" w:line="240" w:before="0" w:after="0"/>
+              <w:cnfStyle w:val="000000100000" w:firstRow="0" w:lastRow="0" w:firstColumn="0" w:lastColumn="0" w:oddVBand="0" w:evenVBand="0" w:oddHBand="1" w:evenHBand="0" w:firstRowFirstColumn="0" w:firstRowLastColumn="0" w:lastRowFirstColumn="0" w:lastRowLastColumn="0"/>
+              <w:rPr>
+                <w:rFonts w:ascii="Calibri" w:hAnsi="Calibri" w:eastAsia="Calibri" w:cs="" w:asciiTheme="minorHAnsi" w:cstheme="minorBidi" w:eastAsiaTheme="minorHAnsi" w:hAnsiTheme="minorHAnsi"/>
+                <w:b w:val="false"/>
+                <w:b w:val="false"/>
+                <w:color w:val="auto"/>
+                <w:kern w:val="0"/>
+                <w:sz w:val="22"/>
+                <w:szCs w:val="22"/>
+                <w:lang w:val="en-CA" w:eastAsia="en-US" w:bidi="ar-SA"/>
+              </w:rPr>
+            </w:pPr>
+            <w:r>
+              <w:rPr>
+                <w:rFonts w:eastAsia="Calibri" w:cs="" w:cstheme="minorBidi" w:eastAsiaTheme="minorHAnsi"/>
+                <w:b w:val="false"/>
+                <w:color w:val="auto"/>
+                <w:kern w:val="0"/>
+                <w:sz w:val="22"/>
+                <w:szCs w:val="22"/>
+                <w:lang w:val="en-CA" w:eastAsia="en-US" w:bidi="ar-SA"/>
+              </w:rPr>
+              <w:t>The tablet-friendly version has only the tune pages and the index.</w:t>
+            </w:r>
+          </w:p>
+          <w:p>
+            <w:pPr>
+              <w:pStyle w:val="Normal"/>
+              <w:spacing w:lineRule="auto" w:line="240" w:before="0" w:after="0"/>
+              <w:cnfStyle w:val="000000100000" w:firstRow="0" w:lastRow="0" w:firstColumn="0" w:lastColumn="0" w:oddVBand="0" w:evenVBand="0" w:oddHBand="1" w:evenHBand="0" w:firstRowFirstColumn="0" w:firstRowLastColumn="0" w:lastRowFirstColumn="0" w:lastRowLastColumn="0"/>
+              <w:rPr>
+                <w:rFonts w:ascii="Calibri" w:hAnsi="Calibri" w:eastAsia="Calibri" w:cs="" w:asciiTheme="minorHAnsi" w:cstheme="minorBidi" w:eastAsiaTheme="minorHAnsi" w:hAnsiTheme="minorHAnsi"/>
+                <w:b w:val="false"/>
+                <w:b w:val="false"/>
+                <w:color w:val="auto"/>
+                <w:kern w:val="0"/>
+                <w:sz w:val="22"/>
+                <w:szCs w:val="22"/>
+                <w:lang w:val="en-CA" w:eastAsia="en-US" w:bidi="ar-SA"/>
+              </w:rPr>
+            </w:pPr>
+            <w:r>
+              <w:rPr>
+                <w:rFonts w:eastAsia="Calibri" w:cs="" w:cstheme="minorBidi" w:eastAsiaTheme="minorHAnsi"/>
+                <w:b w:val="false"/>
+                <w:color w:val="auto"/>
+                <w:kern w:val="0"/>
+                <w:sz w:val="22"/>
+                <w:szCs w:val="22"/>
+                <w:lang w:val="en-CA" w:eastAsia="en-US" w:bidi="ar-SA"/>
+              </w:rPr>
+            </w:r>
+          </w:p>
+          <w:p>
+            <w:pPr>
+              <w:pStyle w:val="Normal"/>
+              <w:spacing w:lineRule="auto" w:line="240" w:before="0" w:after="0"/>
+              <w:cnfStyle w:val="000000100000" w:firstRow="0" w:lastRow="0" w:firstColumn="0" w:lastColumn="0" w:oddVBand="0" w:evenVBand="0" w:oddHBand="1" w:evenHBand="0" w:firstRowFirstColumn="0" w:firstRowLastColumn="0" w:lastRowFirstColumn="0" w:lastRowLastColumn="0"/>
+              <w:rPr>
+                <w:rFonts w:ascii="Calibri" w:hAnsi="Calibri" w:eastAsia="Calibri" w:cs="" w:asciiTheme="minorHAnsi" w:cstheme="minorBidi" w:eastAsiaTheme="minorHAnsi" w:hAnsiTheme="minorHAnsi"/>
+                <w:b w:val="false"/>
+                <w:b w:val="false"/>
+                <w:color w:val="auto"/>
+                <w:kern w:val="0"/>
+                <w:sz w:val="22"/>
+                <w:szCs w:val="22"/>
+                <w:lang w:val="en-CA" w:eastAsia="en-US" w:bidi="ar-SA"/>
+              </w:rPr>
+            </w:pPr>
+            <w:r>
+              <w:rPr>
+                <w:rFonts w:eastAsia="Calibri" w:cs="" w:cstheme="minorBidi" w:eastAsiaTheme="minorHAnsi"/>
+                <w:b w:val="false"/>
+                <w:color w:val="auto"/>
+                <w:kern w:val="0"/>
+                <w:sz w:val="22"/>
+                <w:szCs w:val="22"/>
+                <w:lang w:val="en-CA" w:eastAsia="en-US" w:bidi="ar-SA"/>
+              </w:rPr>
+              <w:t>The printable version also has the cover page, a new acknowledgements page, and the title pages for each volume.</w:t>
+            </w:r>
+          </w:p>
+          <w:p>
+            <w:pPr>
+              <w:pStyle w:val="Normal"/>
+              <w:spacing w:lineRule="auto" w:line="240" w:before="0" w:after="0"/>
+              <w:cnfStyle w:val="000000100000" w:firstRow="0" w:lastRow="0" w:firstColumn="0" w:lastColumn="0" w:oddVBand="0" w:evenVBand="0" w:oddHBand="1" w:evenHBand="0" w:firstRowFirstColumn="0" w:firstRowLastColumn="0" w:lastRowFirstColumn="0" w:lastRowLastColumn="0"/>
+              <w:rPr>
+                <w:rFonts w:ascii="Calibri" w:hAnsi="Calibri" w:eastAsia="Calibri" w:cs="" w:asciiTheme="minorHAnsi" w:cstheme="minorBidi" w:eastAsiaTheme="minorHAnsi" w:hAnsiTheme="minorHAnsi"/>
+                <w:b w:val="false"/>
+                <w:b w:val="false"/>
+                <w:color w:val="auto"/>
+                <w:kern w:val="0"/>
+                <w:sz w:val="22"/>
+                <w:szCs w:val="22"/>
+                <w:lang w:val="en-CA" w:eastAsia="en-US" w:bidi="ar-SA"/>
+              </w:rPr>
+            </w:pPr>
+            <w:r>
+              <w:rPr>
+                <w:rFonts w:eastAsia="Calibri" w:cs="" w:cstheme="minorBidi" w:eastAsiaTheme="minorHAnsi"/>
+                <w:b w:val="false"/>
+                <w:color w:val="auto"/>
+                <w:kern w:val="0"/>
+                <w:sz w:val="22"/>
+                <w:szCs w:val="22"/>
+                <w:lang w:val="en-CA" w:eastAsia="en-US" w:bidi="ar-SA"/>
+              </w:rPr>
+            </w:r>
+          </w:p>
+          <w:p>
+            <w:pPr>
+              <w:pStyle w:val="Normal"/>
+              <w:spacing w:lineRule="auto" w:line="240" w:before="0" w:after="0"/>
+              <w:cnfStyle w:val="000000100000" w:firstRow="0" w:lastRow="0" w:firstColumn="0" w:lastColumn="0" w:oddVBand="0" w:evenVBand="0" w:oddHBand="1" w:evenHBand="0" w:firstRowFirstColumn="0" w:firstRowLastColumn="0" w:lastRowFirstColumn="0" w:lastRowLastColumn="0"/>
+              <w:rPr>
+                <w:rFonts w:ascii="Calibri" w:hAnsi="Calibri" w:eastAsia="Calibri" w:cs="" w:asciiTheme="minorHAnsi" w:cstheme="minorBidi" w:eastAsiaTheme="minorHAnsi" w:hAnsiTheme="minorHAnsi"/>
+                <w:b w:val="false"/>
+                <w:b w:val="false"/>
+                <w:color w:val="auto"/>
+                <w:kern w:val="0"/>
+                <w:sz w:val="22"/>
+                <w:szCs w:val="22"/>
+                <w:lang w:val="en-CA" w:eastAsia="en-US" w:bidi="ar-SA"/>
+              </w:rPr>
+            </w:pPr>
+            <w:r>
+              <w:rPr>
+                <w:rFonts w:eastAsia="Calibri" w:cs="" w:cstheme="minorBidi" w:eastAsiaTheme="minorHAnsi"/>
+                <w:b w:val="false"/>
+                <w:color w:val="auto"/>
+                <w:kern w:val="0"/>
+                <w:sz w:val="22"/>
+                <w:szCs w:val="22"/>
+                <w:lang w:val="en-CA" w:eastAsia="en-US" w:bidi="ar-SA"/>
+              </w:rPr>
+              <w:t>Restore the original John Walsh introduction to OSCJ Volumes II &amp; III in the printable version.</w:t>
+            </w:r>
+          </w:p>
+          <w:p>
+            <w:pPr>
+              <w:pStyle w:val="Normal"/>
+              <w:spacing w:lineRule="auto" w:line="240" w:before="0" w:after="0"/>
+              <w:cnfStyle w:val="000000100000" w:firstRow="0" w:lastRow="0" w:firstColumn="0" w:lastColumn="0" w:oddVBand="0" w:evenVBand="0" w:oddHBand="1" w:evenHBand="0" w:firstRowFirstColumn="0" w:firstRowLastColumn="0" w:lastRowFirstColumn="0" w:lastRowLastColumn="0"/>
+              <w:rPr>
+                <w:rFonts w:ascii="Calibri" w:hAnsi="Calibri" w:eastAsia="Calibri" w:cs="" w:asciiTheme="minorHAnsi" w:cstheme="minorBidi" w:eastAsiaTheme="minorHAnsi" w:hAnsiTheme="minorHAnsi"/>
+                <w:b w:val="false"/>
+                <w:b w:val="false"/>
+                <w:color w:val="auto"/>
+                <w:kern w:val="0"/>
+                <w:sz w:val="22"/>
+                <w:szCs w:val="22"/>
+                <w:lang w:val="en-CA" w:eastAsia="en-US" w:bidi="ar-SA"/>
+              </w:rPr>
+            </w:pPr>
+            <w:r>
+              <w:rPr>
+                <w:rFonts w:eastAsia="Calibri" w:cs="" w:cstheme="minorBidi" w:eastAsiaTheme="minorHAnsi"/>
+                <w:b w:val="false"/>
+                <w:color w:val="auto"/>
+                <w:kern w:val="0"/>
+                <w:sz w:val="22"/>
+                <w:szCs w:val="22"/>
+                <w:lang w:val="en-CA" w:eastAsia="en-US" w:bidi="ar-SA"/>
+              </w:rPr>
+            </w:r>
+          </w:p>
+          <w:p>
+            <w:pPr>
+              <w:pStyle w:val="Normal"/>
+              <w:spacing w:lineRule="auto" w:line="240" w:before="0" w:after="0"/>
+              <w:cnfStyle w:val="000000100000" w:firstRow="0" w:lastRow="0" w:firstColumn="0" w:lastColumn="0" w:oddVBand="0" w:evenVBand="0" w:oddHBand="1" w:evenHBand="0" w:firstRowFirstColumn="0" w:firstRowLastColumn="0" w:lastRowFirstColumn="0" w:lastRowLastColumn="0"/>
+              <w:rPr>
+                <w:rFonts w:ascii="Calibri" w:hAnsi="Calibri" w:eastAsia="Calibri" w:cs="" w:asciiTheme="minorHAnsi" w:cstheme="minorBidi" w:eastAsiaTheme="minorHAnsi" w:hAnsiTheme="minorHAnsi"/>
+                <w:b w:val="false"/>
+                <w:b w:val="false"/>
+                <w:color w:val="auto"/>
+                <w:kern w:val="0"/>
+                <w:sz w:val="22"/>
+                <w:szCs w:val="22"/>
+                <w:lang w:val="en-CA" w:eastAsia="en-US" w:bidi="ar-SA"/>
+              </w:rPr>
+            </w:pPr>
+            <w:r>
+              <w:rPr>
+                <w:rFonts w:eastAsia="Calibri" w:cs="" w:cstheme="minorBidi" w:eastAsiaTheme="minorHAnsi"/>
+                <w:b w:val="false"/>
+                <w:color w:val="auto"/>
+                <w:kern w:val="0"/>
+                <w:sz w:val="22"/>
+                <w:szCs w:val="22"/>
+                <w:lang w:val="en-CA" w:eastAsia="en-US" w:bidi="ar-SA"/>
+              </w:rPr>
+              <w:t>Add the date in the header of each page to make it clearer which version of the book is being used from now on.</w:t>
+            </w:r>
+          </w:p>
+        </w:tc>
+        <w:tc>
+          <w:tcPr>
+            <w:tcW w:w="1804" w:type="dxa"/>
+            <w:tcBorders>
+              <w:top w:val="nil"/>
+              <w:left w:val="nil"/>
+              <w:bottom w:val="nil"/>
+              <w:insideH w:val="nil"/>
+            </w:tcBorders>
+            <w:shd w:fill="auto" w:val="clear"/>
+          </w:tcPr>
+          <w:p>
+            <w:pPr>
+              <w:pStyle w:val="Normal"/>
+              <w:spacing w:lineRule="auto" w:line="240" w:before="0" w:after="0"/>
+              <w:cnfStyle w:val="000000100000" w:firstRow="0" w:lastRow="0" w:firstColumn="0" w:lastColumn="0" w:oddVBand="0" w:evenVBand="0" w:oddHBand="1" w:evenHBand="0" w:firstRowFirstColumn="0" w:firstRowLastColumn="0" w:lastRowFirstColumn="0" w:lastRowLastColumn="0"/>
+              <w:rPr>
+                <w:rFonts w:ascii="Calibri" w:hAnsi="Calibri" w:eastAsia="Calibri" w:cs="" w:asciiTheme="minorHAnsi" w:cstheme="minorBidi" w:eastAsiaTheme="minorHAnsi" w:hAnsiTheme="minorHAnsi"/>
+                <w:b w:val="false"/>
+                <w:b w:val="false"/>
+                <w:color w:val="auto"/>
+                <w:kern w:val="0"/>
+                <w:sz w:val="22"/>
+                <w:szCs w:val="22"/>
+                <w:lang w:val="en-CA" w:eastAsia="en-US" w:bidi="ar-SA"/>
+              </w:rPr>
+            </w:pPr>
+            <w:r>
+              <w:rPr>
+                <w:rFonts w:eastAsia="Calibri" w:cs="" w:cstheme="minorBidi" w:eastAsiaTheme="minorHAnsi"/>
+                <w:b w:val="false"/>
+                <w:color w:val="auto"/>
+                <w:kern w:val="0"/>
+                <w:sz w:val="22"/>
+                <w:szCs w:val="22"/>
+                <w:lang w:val="en-CA" w:eastAsia="en-US" w:bidi="ar-SA"/>
+              </w:rPr>
+              <w:t>Robin Park,</w:t>
+            </w:r>
+          </w:p>
+          <w:p>
+            <w:pPr>
+              <w:pStyle w:val="Normal"/>
+              <w:spacing w:lineRule="auto" w:line="240" w:before="0" w:after="0"/>
+              <w:cnfStyle w:val="000000100000" w:firstRow="0" w:lastRow="0" w:firstColumn="0" w:lastColumn="0" w:oddVBand="0" w:evenVBand="0" w:oddHBand="1" w:evenHBand="0" w:firstRowFirstColumn="0" w:firstRowLastColumn="0" w:lastRowFirstColumn="0" w:lastRowLastColumn="0"/>
+              <w:rPr>
+                <w:rFonts w:ascii="Calibri" w:hAnsi="Calibri" w:eastAsia="Calibri" w:cs="" w:asciiTheme="minorHAnsi" w:cstheme="minorBidi" w:eastAsiaTheme="minorHAnsi" w:hAnsiTheme="minorHAnsi"/>
+                <w:b w:val="false"/>
+                <w:b w:val="false"/>
+                <w:color w:val="auto"/>
+                <w:kern w:val="0"/>
+                <w:sz w:val="22"/>
+                <w:szCs w:val="22"/>
+                <w:lang w:val="en-CA" w:eastAsia="en-US" w:bidi="ar-SA"/>
+              </w:rPr>
+            </w:pPr>
+            <w:r>
+              <w:rPr>
+                <w:rFonts w:eastAsia="Calibri" w:cs="" w:cstheme="minorBidi" w:eastAsiaTheme="minorHAnsi"/>
+                <w:b w:val="false"/>
+                <w:color w:val="auto"/>
+                <w:kern w:val="0"/>
+                <w:sz w:val="22"/>
+                <w:szCs w:val="22"/>
+                <w:lang w:val="en-CA" w:eastAsia="en-US" w:bidi="ar-SA"/>
+              </w:rPr>
+              <w:t>CCJ</w:t>
+            </w:r>
+          </w:p>
+        </w:tc>
+      </w:tr>
+      <w:tr>
+        <w:trPr>
+          <w:cnfStyle w:val="000000100000" w:firstRow="0" w:lastRow="0" w:firstColumn="0" w:lastColumn="0" w:oddVBand="0" w:evenVBand="0" w:oddHBand="1" w:evenHBand="0" w:firstRowFirstColumn="0" w:firstRowLastColumn="0" w:lastRowFirstColumn="0" w:lastRowLastColumn="0"/>
+        </w:trPr>
+        <w:tc>
+          <w:tcPr>
+            <w:tcW w:w="1456" w:type="dxa"/>
+            <w:cnfStyle w:val="001000000000" w:firstRow="0" w:lastRow="0" w:firstColumn="1" w:lastColumn="0" w:oddVBand="0" w:evenVBand="0" w:oddHBand="0" w:evenHBand="0" w:firstRowFirstColumn="0" w:firstRowLastColumn="0" w:lastRowFirstColumn="0" w:lastRowLastColumn="0"/>
+            <w:tcBorders>
+              <w:top w:val="nil"/>
+              <w:bottom w:val="nil"/>
+              <w:right w:val="nil"/>
+              <w:insideH w:val="nil"/>
+              <w:insideV w:val="nil"/>
+            </w:tcBorders>
+            <w:shd w:fill="auto" w:val="clear"/>
+          </w:tcPr>
+          <w:p>
+            <w:pPr>
+              <w:pStyle w:val="Normal"/>
+              <w:spacing w:lineRule="auto" w:line="240" w:before="0" w:after="0"/>
+              <w:rPr>
+                <w:rFonts w:ascii="Calibri" w:hAnsi="Calibri" w:eastAsia="Calibri" w:cs="" w:asciiTheme="minorHAnsi" w:cstheme="minorBidi" w:eastAsiaTheme="minorHAnsi" w:hAnsiTheme="minorHAnsi"/>
+                <w:b w:val="false"/>
+                <w:b w:val="false"/>
+                <w:color w:val="auto"/>
+                <w:kern w:val="0"/>
+                <w:sz w:val="22"/>
+                <w:szCs w:val="22"/>
+                <w:lang w:val="en-CA" w:eastAsia="en-US" w:bidi="ar-SA"/>
+              </w:rPr>
+            </w:pPr>
+            <w:r>
+              <w:rPr>
+                <w:rFonts w:eastAsia="Calibri" w:cs="" w:cstheme="minorBidi" w:eastAsiaTheme="minorHAnsi"/>
+                <w:b w:val="false"/>
                 <w:bCs/>
                 <w:color w:val="auto"/>
                 <w:kern w:val="0"/>
@@ -3425,7 +3624,7 @@
         </w:tc>
         <w:tc>
           <w:tcPr>
-            <w:tcW w:w="2070" w:type="dxa"/>
+            <w:tcW w:w="2071" w:type="dxa"/>
             <w:tcBorders>
               <w:top w:val="nil"/>
               <w:left w:val="nil"/>
@@ -3599,7 +3798,7 @@
         <w:trPr/>
         <w:tc>
           <w:tcPr>
-            <w:tcW w:w="1457" w:type="dxa"/>
+            <w:tcW w:w="1456" w:type="dxa"/>
             <w:cnfStyle w:val="001000000000" w:firstRow="0" w:lastRow="0" w:firstColumn="1" w:lastColumn="0" w:oddVBand="0" w:evenVBand="0" w:oddHBand="0" w:evenHBand="0" w:firstRowFirstColumn="0" w:firstRowLastColumn="0" w:lastRowFirstColumn="0" w:lastRowLastColumn="0"/>
             <w:tcBorders>
               <w:top w:val="nil"/>
@@ -3679,7 +3878,7 @@
         </w:tc>
         <w:tc>
           <w:tcPr>
-            <w:tcW w:w="2070" w:type="dxa"/>
+            <w:tcW w:w="2071" w:type="dxa"/>
             <w:tcBorders>
               <w:top w:val="nil"/>
               <w:left w:val="nil"/>
@@ -3852,7 +4051,7 @@
         </w:trPr>
         <w:tc>
           <w:tcPr>
-            <w:tcW w:w="1457" w:type="dxa"/>
+            <w:tcW w:w="1456" w:type="dxa"/>
             <w:cnfStyle w:val="001000000000" w:firstRow="0" w:lastRow="0" w:firstColumn="1" w:lastColumn="0" w:oddVBand="0" w:evenVBand="0" w:oddHBand="0" w:evenHBand="0" w:firstRowFirstColumn="0" w:firstRowLastColumn="0" w:lastRowFirstColumn="0" w:lastRowLastColumn="0"/>
             <w:tcBorders>
               <w:top w:val="nil"/>
@@ -3932,7 +4131,7 @@
         </w:tc>
         <w:tc>
           <w:tcPr>
-            <w:tcW w:w="2070" w:type="dxa"/>
+            <w:tcW w:w="2071" w:type="dxa"/>
             <w:tcBorders>
               <w:top w:val="nil"/>
               <w:left w:val="nil"/>
@@ -4051,8 +4250,8 @@
               </w:rPr>
               <w:t>B Part, 3rd and 4th full measures, last n</w:t>
             </w:r>
-            <w:bookmarkStart w:id="4" w:name="_GoBack"/>
-            <w:bookmarkEnd w:id="4"/>
+            <w:bookmarkStart w:id="5" w:name="_GoBack"/>
+            <w:bookmarkEnd w:id="5"/>
             <w:r>
               <w:rPr>
                 <w:rFonts w:eastAsia="Calibri" w:cs="" w:cstheme="minorBidi" w:eastAsiaTheme="minorHAnsi"/>
@@ -4128,7 +4327,7 @@
         <w:trPr/>
         <w:tc>
           <w:tcPr>
-            <w:tcW w:w="1457" w:type="dxa"/>
+            <w:tcW w:w="1456" w:type="dxa"/>
             <w:cnfStyle w:val="001000000000" w:firstRow="0" w:lastRow="0" w:firstColumn="1" w:lastColumn="0" w:oddVBand="0" w:evenVBand="0" w:oddHBand="0" w:evenHBand="0" w:firstRowFirstColumn="0" w:firstRowLastColumn="0" w:lastRowFirstColumn="0" w:lastRowLastColumn="0"/>
             <w:tcBorders>
               <w:top w:val="nil"/>
@@ -4208,7 +4407,7 @@
         </w:tc>
         <w:tc>
           <w:tcPr>
-            <w:tcW w:w="2070" w:type="dxa"/>
+            <w:tcW w:w="2071" w:type="dxa"/>
             <w:tcBorders>
               <w:top w:val="nil"/>
               <w:left w:val="nil"/>
@@ -4384,7 +4583,7 @@
         </w:trPr>
         <w:tc>
           <w:tcPr>
-            <w:tcW w:w="1457" w:type="dxa"/>
+            <w:tcW w:w="1456" w:type="dxa"/>
             <w:cnfStyle w:val="001000000000" w:firstRow="0" w:lastRow="0" w:firstColumn="1" w:lastColumn="0" w:oddVBand="0" w:evenVBand="0" w:oddHBand="0" w:evenHBand="0" w:firstRowFirstColumn="0" w:firstRowLastColumn="0" w:lastRowFirstColumn="0" w:lastRowLastColumn="0"/>
             <w:tcBorders>
               <w:top w:val="nil"/>
@@ -4464,7 +4663,7 @@
         </w:tc>
         <w:tc>
           <w:tcPr>
-            <w:tcW w:w="2070" w:type="dxa"/>
+            <w:tcW w:w="2071" w:type="dxa"/>
             <w:tcBorders>
               <w:top w:val="nil"/>
               <w:left w:val="nil"/>
@@ -4638,7 +4837,7 @@
         <w:trPr/>
         <w:tc>
           <w:tcPr>
-            <w:tcW w:w="1457" w:type="dxa"/>
+            <w:tcW w:w="1456" w:type="dxa"/>
             <w:cnfStyle w:val="001000000000" w:firstRow="0" w:lastRow="0" w:firstColumn="1" w:lastColumn="0" w:oddVBand="0" w:evenVBand="0" w:oddHBand="0" w:evenHBand="0" w:firstRowFirstColumn="0" w:firstRowLastColumn="0" w:lastRowFirstColumn="0" w:lastRowLastColumn="0"/>
             <w:tcBorders>
               <w:top w:val="nil"/>
@@ -4718,7 +4917,7 @@
         </w:tc>
         <w:tc>
           <w:tcPr>
-            <w:tcW w:w="2070" w:type="dxa"/>
+            <w:tcW w:w="2071" w:type="dxa"/>
             <w:tcBorders>
               <w:top w:val="nil"/>
               <w:left w:val="nil"/>
@@ -4926,7 +5125,7 @@
         </w:trPr>
         <w:tc>
           <w:tcPr>
-            <w:tcW w:w="1457" w:type="dxa"/>
+            <w:tcW w:w="1456" w:type="dxa"/>
             <w:cnfStyle w:val="001000000000" w:firstRow="0" w:lastRow="0" w:firstColumn="1" w:lastColumn="0" w:oddVBand="0" w:evenVBand="0" w:oddHBand="0" w:evenHBand="0" w:firstRowFirstColumn="0" w:firstRowLastColumn="0" w:lastRowFirstColumn="0" w:lastRowLastColumn="0"/>
             <w:tcBorders>
               <w:top w:val="nil"/>
@@ -5006,7 +5205,7 @@
         </w:tc>
         <w:tc>
           <w:tcPr>
-            <w:tcW w:w="2070" w:type="dxa"/>
+            <w:tcW w:w="2071" w:type="dxa"/>
             <w:tcBorders>
               <w:top w:val="nil"/>
               <w:left w:val="nil"/>
@@ -5179,7 +5378,7 @@
         <w:trPr/>
         <w:tc>
           <w:tcPr>
-            <w:tcW w:w="1457" w:type="dxa"/>
+            <w:tcW w:w="1456" w:type="dxa"/>
             <w:cnfStyle w:val="001000000000" w:firstRow="0" w:lastRow="0" w:firstColumn="1" w:lastColumn="0" w:oddVBand="0" w:evenVBand="0" w:oddHBand="0" w:evenHBand="0" w:firstRowFirstColumn="0" w:firstRowLastColumn="0" w:lastRowFirstColumn="0" w:lastRowLastColumn="0"/>
             <w:tcBorders>
               <w:top w:val="nil"/>
@@ -5259,7 +5458,7 @@
         </w:tc>
         <w:tc>
           <w:tcPr>
-            <w:tcW w:w="2070" w:type="dxa"/>
+            <w:tcW w:w="2071" w:type="dxa"/>
             <w:tcBorders>
               <w:top w:val="nil"/>
               <w:left w:val="nil"/>
@@ -5434,7 +5633,7 @@
         </w:trPr>
         <w:tc>
           <w:tcPr>
-            <w:tcW w:w="1457" w:type="dxa"/>
+            <w:tcW w:w="1456" w:type="dxa"/>
             <w:cnfStyle w:val="001000000000" w:firstRow="0" w:lastRow="0" w:firstColumn="1" w:lastColumn="0" w:oddVBand="0" w:evenVBand="0" w:oddHBand="0" w:evenHBand="0" w:firstRowFirstColumn="0" w:firstRowLastColumn="0" w:lastRowFirstColumn="0" w:lastRowLastColumn="0"/>
             <w:tcBorders>
               <w:top w:val="nil"/>
@@ -5514,7 +5713,7 @@
         </w:tc>
         <w:tc>
           <w:tcPr>
-            <w:tcW w:w="2070" w:type="dxa"/>
+            <w:tcW w:w="2071" w:type="dxa"/>
             <w:tcBorders>
               <w:top w:val="nil"/>
               <w:left w:val="nil"/>
@@ -5687,7 +5886,7 @@
         <w:trPr/>
         <w:tc>
           <w:tcPr>
-            <w:tcW w:w="1457" w:type="dxa"/>
+            <w:tcW w:w="1456" w:type="dxa"/>
             <w:cnfStyle w:val="001000000000" w:firstRow="0" w:lastRow="0" w:firstColumn="1" w:lastColumn="0" w:oddVBand="0" w:evenVBand="0" w:oddHBand="0" w:evenHBand="0" w:firstRowFirstColumn="0" w:firstRowLastColumn="0" w:lastRowFirstColumn="0" w:lastRowLastColumn="0"/>
             <w:tcBorders>
               <w:top w:val="nil"/>
@@ -5767,7 +5966,7 @@
         </w:tc>
         <w:tc>
           <w:tcPr>
-            <w:tcW w:w="2070" w:type="dxa"/>
+            <w:tcW w:w="2071" w:type="dxa"/>
             <w:tcBorders>
               <w:top w:val="nil"/>
               <w:left w:val="nil"/>
@@ -5942,7 +6141,7 @@
         </w:trPr>
         <w:tc>
           <w:tcPr>
-            <w:tcW w:w="1457" w:type="dxa"/>
+            <w:tcW w:w="1456" w:type="dxa"/>
             <w:cnfStyle w:val="001000000000" w:firstRow="0" w:lastRow="0" w:firstColumn="1" w:lastColumn="0" w:oddVBand="0" w:evenVBand="0" w:oddHBand="0" w:evenHBand="0" w:firstRowFirstColumn="0" w:firstRowLastColumn="0" w:lastRowFirstColumn="0" w:lastRowLastColumn="0"/>
             <w:tcBorders>
               <w:top w:val="nil"/>
@@ -6022,7 +6221,7 @@
         </w:tc>
         <w:tc>
           <w:tcPr>
-            <w:tcW w:w="2070" w:type="dxa"/>
+            <w:tcW w:w="2071" w:type="dxa"/>
             <w:tcBorders>
               <w:top w:val="nil"/>
               <w:left w:val="nil"/>
@@ -6193,7 +6392,7 @@
         <w:trPr/>
         <w:tc>
           <w:tcPr>
-            <w:tcW w:w="1457" w:type="dxa"/>
+            <w:tcW w:w="1456" w:type="dxa"/>
             <w:cnfStyle w:val="001000000000" w:firstRow="0" w:lastRow="0" w:firstColumn="1" w:lastColumn="0" w:oddVBand="0" w:evenVBand="0" w:oddHBand="0" w:evenHBand="0" w:firstRowFirstColumn="0" w:firstRowLastColumn="0" w:lastRowFirstColumn="0" w:lastRowLastColumn="0"/>
             <w:tcBorders>
               <w:top w:val="nil"/>
@@ -6250,7 +6449,7 @@
         </w:tc>
         <w:tc>
           <w:tcPr>
-            <w:tcW w:w="2070" w:type="dxa"/>
+            <w:tcW w:w="2071" w:type="dxa"/>
             <w:tcBorders>
               <w:top w:val="nil"/>
               <w:left w:val="nil"/>
@@ -6357,7 +6556,7 @@
         </w:trPr>
         <w:tc>
           <w:tcPr>
-            <w:tcW w:w="1457" w:type="dxa"/>
+            <w:tcW w:w="1456" w:type="dxa"/>
             <w:cnfStyle w:val="001000000000" w:firstRow="0" w:lastRow="0" w:firstColumn="1" w:lastColumn="0" w:oddVBand="0" w:evenVBand="0" w:oddHBand="0" w:evenHBand="0" w:firstRowFirstColumn="0" w:firstRowLastColumn="0" w:lastRowFirstColumn="0" w:lastRowLastColumn="0"/>
             <w:tcBorders>
               <w:top w:val="nil"/>
@@ -6414,7 +6613,7 @@
         </w:tc>
         <w:tc>
           <w:tcPr>
-            <w:tcW w:w="2070" w:type="dxa"/>
+            <w:tcW w:w="2071" w:type="dxa"/>
             <w:tcBorders>
               <w:top w:val="nil"/>
               <w:left w:val="nil"/>
@@ -6519,7 +6718,7 @@
         <w:trPr/>
         <w:tc>
           <w:tcPr>
-            <w:tcW w:w="1457" w:type="dxa"/>
+            <w:tcW w:w="1456" w:type="dxa"/>
             <w:cnfStyle w:val="001000000000" w:firstRow="0" w:lastRow="0" w:firstColumn="1" w:lastColumn="0" w:oddVBand="0" w:evenVBand="0" w:oddHBand="0" w:evenHBand="0" w:firstRowFirstColumn="0" w:firstRowLastColumn="0" w:lastRowFirstColumn="0" w:lastRowLastColumn="0"/>
             <w:tcBorders>
               <w:top w:val="nil"/>
@@ -6576,7 +6775,7 @@
         </w:tc>
         <w:tc>
           <w:tcPr>
-            <w:tcW w:w="2070" w:type="dxa"/>
+            <w:tcW w:w="2071" w:type="dxa"/>
             <w:tcBorders>
               <w:top w:val="nil"/>
               <w:left w:val="nil"/>
@@ -6683,7 +6882,7 @@
         </w:trPr>
         <w:tc>
           <w:tcPr>
-            <w:tcW w:w="1457" w:type="dxa"/>
+            <w:tcW w:w="1456" w:type="dxa"/>
             <w:cnfStyle w:val="001000000000" w:firstRow="0" w:lastRow="0" w:firstColumn="1" w:lastColumn="0" w:oddVBand="0" w:evenVBand="0" w:oddHBand="0" w:evenHBand="0" w:firstRowFirstColumn="0" w:firstRowLastColumn="0" w:lastRowFirstColumn="0" w:lastRowLastColumn="0"/>
             <w:tcBorders>
               <w:top w:val="nil"/>
@@ -6740,7 +6939,7 @@
         </w:tc>
         <w:tc>
           <w:tcPr>
-            <w:tcW w:w="2070" w:type="dxa"/>
+            <w:tcW w:w="2071" w:type="dxa"/>
             <w:tcBorders>
               <w:top w:val="nil"/>
               <w:left w:val="nil"/>
@@ -6845,7 +7044,7 @@
         <w:trPr/>
         <w:tc>
           <w:tcPr>
-            <w:tcW w:w="1457" w:type="dxa"/>
+            <w:tcW w:w="1456" w:type="dxa"/>
             <w:cnfStyle w:val="001000000000" w:firstRow="0" w:lastRow="0" w:firstColumn="1" w:lastColumn="0" w:oddVBand="0" w:evenVBand="0" w:oddHBand="0" w:evenHBand="0" w:firstRowFirstColumn="0" w:firstRowLastColumn="0" w:lastRowFirstColumn="0" w:lastRowLastColumn="0"/>
             <w:tcBorders>
               <w:top w:val="nil"/>
@@ -6901,7 +7100,7 @@
         </w:tc>
         <w:tc>
           <w:tcPr>
-            <w:tcW w:w="2070" w:type="dxa"/>
+            <w:tcW w:w="2071" w:type="dxa"/>
             <w:tcBorders>
               <w:top w:val="nil"/>
               <w:left w:val="nil"/>
@@ -7058,7 +7257,7 @@
         </w:trPr>
         <w:tc>
           <w:tcPr>
-            <w:tcW w:w="1457" w:type="dxa"/>
+            <w:tcW w:w="1456" w:type="dxa"/>
             <w:cnfStyle w:val="001000000000" w:firstRow="0" w:lastRow="0" w:firstColumn="1" w:lastColumn="0" w:oddVBand="0" w:evenVBand="0" w:oddHBand="0" w:evenHBand="0" w:firstRowFirstColumn="0" w:firstRowLastColumn="0" w:lastRowFirstColumn="0" w:lastRowLastColumn="0"/>
             <w:tcBorders>
               <w:top w:val="nil"/>
@@ -7115,7 +7314,7 @@
         </w:tc>
         <w:tc>
           <w:tcPr>
-            <w:tcW w:w="2070" w:type="dxa"/>
+            <w:tcW w:w="2071" w:type="dxa"/>
             <w:tcBorders>
               <w:top w:val="nil"/>
               <w:left w:val="nil"/>
@@ -7220,7 +7419,7 @@
         <w:trPr/>
         <w:tc>
           <w:tcPr>
-            <w:tcW w:w="1457" w:type="dxa"/>
+            <w:tcW w:w="1456" w:type="dxa"/>
             <w:cnfStyle w:val="001000000000" w:firstRow="0" w:lastRow="0" w:firstColumn="1" w:lastColumn="0" w:oddVBand="0" w:evenVBand="0" w:oddHBand="0" w:evenHBand="0" w:firstRowFirstColumn="0" w:firstRowLastColumn="0" w:lastRowFirstColumn="0" w:lastRowLastColumn="0"/>
             <w:tcBorders>
               <w:top w:val="nil"/>
@@ -7277,7 +7476,7 @@
         </w:tc>
         <w:tc>
           <w:tcPr>
-            <w:tcW w:w="2070" w:type="dxa"/>
+            <w:tcW w:w="2071" w:type="dxa"/>
             <w:tcBorders>
               <w:top w:val="nil"/>
               <w:left w:val="nil"/>
@@ -7384,7 +7583,7 @@
         </w:trPr>
         <w:tc>
           <w:tcPr>
-            <w:tcW w:w="1457" w:type="dxa"/>
+            <w:tcW w:w="1456" w:type="dxa"/>
             <w:cnfStyle w:val="001000000000" w:firstRow="0" w:lastRow="0" w:firstColumn="1" w:lastColumn="0" w:oddVBand="0" w:evenVBand="0" w:oddHBand="0" w:evenHBand="0" w:firstRowFirstColumn="0" w:firstRowLastColumn="0" w:lastRowFirstColumn="0" w:lastRowLastColumn="0"/>
             <w:tcBorders>
               <w:top w:val="nil"/>
@@ -7440,7 +7639,7 @@
         </w:tc>
         <w:tc>
           <w:tcPr>
-            <w:tcW w:w="2070" w:type="dxa"/>
+            <w:tcW w:w="2071" w:type="dxa"/>
             <w:tcBorders>
               <w:top w:val="nil"/>
               <w:left w:val="nil"/>
@@ -7545,7 +7744,7 @@
         <w:trPr/>
         <w:tc>
           <w:tcPr>
-            <w:tcW w:w="1457" w:type="dxa"/>
+            <w:tcW w:w="1456" w:type="dxa"/>
             <w:cnfStyle w:val="001000000000" w:firstRow="0" w:lastRow="0" w:firstColumn="1" w:lastColumn="0" w:oddVBand="0" w:evenVBand="0" w:oddHBand="0" w:evenHBand="0" w:firstRowFirstColumn="0" w:firstRowLastColumn="0" w:lastRowFirstColumn="0" w:lastRowLastColumn="0"/>
             <w:tcBorders>
               <w:top w:val="nil"/>
@@ -7602,7 +7801,7 @@
         </w:tc>
         <w:tc>
           <w:tcPr>
-            <w:tcW w:w="2070" w:type="dxa"/>
+            <w:tcW w:w="2071" w:type="dxa"/>
             <w:tcBorders>
               <w:top w:val="nil"/>
               <w:left w:val="nil"/>
@@ -7709,7 +7908,7 @@
         </w:trPr>
         <w:tc>
           <w:tcPr>
-            <w:tcW w:w="1457" w:type="dxa"/>
+            <w:tcW w:w="1456" w:type="dxa"/>
             <w:cnfStyle w:val="001000000000" w:firstRow="0" w:lastRow="0" w:firstColumn="1" w:lastColumn="0" w:oddVBand="0" w:evenVBand="0" w:oddHBand="0" w:evenHBand="0" w:firstRowFirstColumn="0" w:firstRowLastColumn="0" w:lastRowFirstColumn="0" w:lastRowLastColumn="0"/>
             <w:tcBorders>
               <w:top w:val="nil"/>
@@ -7766,7 +7965,7 @@
         </w:tc>
         <w:tc>
           <w:tcPr>
-            <w:tcW w:w="2070" w:type="dxa"/>
+            <w:tcW w:w="2071" w:type="dxa"/>
             <w:tcBorders>
               <w:top w:val="nil"/>
               <w:left w:val="nil"/>
@@ -7871,7 +8070,7 @@
         <w:trPr/>
         <w:tc>
           <w:tcPr>
-            <w:tcW w:w="1457" w:type="dxa"/>
+            <w:tcW w:w="1456" w:type="dxa"/>
             <w:cnfStyle w:val="001000000000" w:firstRow="0" w:lastRow="0" w:firstColumn="1" w:lastColumn="0" w:oddVBand="0" w:evenVBand="0" w:oddHBand="0" w:evenHBand="0" w:firstRowFirstColumn="0" w:firstRowLastColumn="0" w:lastRowFirstColumn="0" w:lastRowLastColumn="0"/>
             <w:tcBorders>
               <w:top w:val="nil"/>
@@ -7928,7 +8127,7 @@
         </w:tc>
         <w:tc>
           <w:tcPr>
-            <w:tcW w:w="2070" w:type="dxa"/>
+            <w:tcW w:w="2071" w:type="dxa"/>
             <w:tcBorders>
               <w:top w:val="nil"/>
               <w:left w:val="nil"/>
@@ -8035,7 +8234,7 @@
         </w:trPr>
         <w:tc>
           <w:tcPr>
-            <w:tcW w:w="1457" w:type="dxa"/>
+            <w:tcW w:w="1456" w:type="dxa"/>
             <w:cnfStyle w:val="001000000000" w:firstRow="0" w:lastRow="0" w:firstColumn="1" w:lastColumn="0" w:oddVBand="0" w:evenVBand="0" w:oddHBand="0" w:evenHBand="0" w:firstRowFirstColumn="0" w:firstRowLastColumn="0" w:lastRowFirstColumn="0" w:lastRowLastColumn="0"/>
             <w:tcBorders>
               <w:top w:val="nil"/>
@@ -8092,7 +8291,7 @@
         </w:tc>
         <w:tc>
           <w:tcPr>
-            <w:tcW w:w="2070" w:type="dxa"/>
+            <w:tcW w:w="2071" w:type="dxa"/>
             <w:tcBorders>
               <w:top w:val="nil"/>
               <w:left w:val="nil"/>
@@ -8197,7 +8396,7 @@
         <w:trPr/>
         <w:tc>
           <w:tcPr>
-            <w:tcW w:w="1457" w:type="dxa"/>
+            <w:tcW w:w="1456" w:type="dxa"/>
             <w:cnfStyle w:val="001000000000" w:firstRow="0" w:lastRow="0" w:firstColumn="1" w:lastColumn="0" w:oddVBand="0" w:evenVBand="0" w:oddHBand="0" w:evenHBand="0" w:firstRowFirstColumn="0" w:firstRowLastColumn="0" w:lastRowFirstColumn="0" w:lastRowLastColumn="0"/>
             <w:tcBorders>
               <w:top w:val="nil"/>
@@ -8254,7 +8453,7 @@
         </w:tc>
         <w:tc>
           <w:tcPr>
-            <w:tcW w:w="2070" w:type="dxa"/>
+            <w:tcW w:w="2071" w:type="dxa"/>
             <w:tcBorders>
               <w:top w:val="nil"/>
               <w:left w:val="nil"/>
@@ -8371,7 +8570,7 @@
         </w:trPr>
         <w:tc>
           <w:tcPr>
-            <w:tcW w:w="1457" w:type="dxa"/>
+            <w:tcW w:w="1456" w:type="dxa"/>
             <w:cnfStyle w:val="001000000000" w:firstRow="0" w:lastRow="0" w:firstColumn="1" w:lastColumn="0" w:oddVBand="0" w:evenVBand="0" w:oddHBand="0" w:evenHBand="0" w:firstRowFirstColumn="0" w:firstRowLastColumn="0" w:lastRowFirstColumn="0" w:lastRowLastColumn="0"/>
             <w:tcBorders>
               <w:top w:val="nil"/>
@@ -8428,7 +8627,7 @@
         </w:tc>
         <w:tc>
           <w:tcPr>
-            <w:tcW w:w="2070" w:type="dxa"/>
+            <w:tcW w:w="2071" w:type="dxa"/>
             <w:tcBorders>
               <w:top w:val="nil"/>
               <w:left w:val="nil"/>
@@ -8533,7 +8732,7 @@
         <w:trPr/>
         <w:tc>
           <w:tcPr>
-            <w:tcW w:w="1457" w:type="dxa"/>
+            <w:tcW w:w="1456" w:type="dxa"/>
             <w:cnfStyle w:val="001000000000" w:firstRow="0" w:lastRow="0" w:firstColumn="1" w:lastColumn="0" w:oddVBand="0" w:evenVBand="0" w:oddHBand="0" w:evenHBand="0" w:firstRowFirstColumn="0" w:firstRowLastColumn="0" w:lastRowFirstColumn="0" w:lastRowLastColumn="0"/>
             <w:tcBorders>
               <w:top w:val="nil"/>
@@ -8585,7 +8784,7 @@
         </w:tc>
         <w:tc>
           <w:tcPr>
-            <w:tcW w:w="2070" w:type="dxa"/>
+            <w:tcW w:w="2071" w:type="dxa"/>
             <w:tcBorders>
               <w:top w:val="nil"/>
               <w:left w:val="nil"/>

</xml_diff>

<commit_message>
Fix mistake in 'Liza Lynn' (page 232)
</commit_message>
<xml_diff>
--- a/src/change-log.docx
+++ b/src/change-log.docx
@@ -264,33 +264,7 @@
                 <w:szCs w:val="22"/>
                 <w:lang w:val="en-CA" w:eastAsia="en-US" w:bidi="ar-SA"/>
               </w:rPr>
-              <w:t>1</w:t>
-            </w:r>
-            <w:r>
-              <w:rPr>
-                <w:rFonts w:eastAsia="Calibri" w:cs="" w:cstheme="minorBidi" w:eastAsiaTheme="minorHAnsi"/>
-                <w:b w:val="false"/>
-                <w:bCs/>
-                <w:color w:val="auto"/>
-                <w:kern w:val="0"/>
-                <w:sz w:val="22"/>
-                <w:szCs w:val="22"/>
-                <w:lang w:val="en-CA" w:eastAsia="en-US" w:bidi="ar-SA"/>
-              </w:rPr>
-              <w:t>6</w:t>
-            </w:r>
-            <w:r>
-              <w:rPr>
-                <w:rFonts w:eastAsia="Calibri" w:cs="" w:cstheme="minorBidi" w:eastAsiaTheme="minorHAnsi"/>
-                <w:b w:val="false"/>
-                <w:bCs/>
-                <w:color w:val="auto"/>
-                <w:kern w:val="0"/>
-                <w:sz w:val="22"/>
-                <w:szCs w:val="22"/>
-                <w:lang w:val="en-CA" w:eastAsia="en-US" w:bidi="ar-SA"/>
-              </w:rPr>
-              <w:t>-Sep-2019</w:t>
+              <w:t>16-Sep-2019</w:t>
             </w:r>
           </w:p>
         </w:tc>
@@ -342,6 +316,18 @@
             </w:pPr>
             <w:r>
               <w:rPr/>
+              <w:t>Liza Lynn,</w:t>
+            </w:r>
+          </w:p>
+          <w:p>
+            <w:pPr>
+              <w:pStyle w:val="Normal"/>
+              <w:spacing w:lineRule="auto" w:line="240" w:before="0" w:after="0"/>
+              <w:cnfStyle w:val="000000100000" w:firstRow="0" w:lastRow="0" w:firstColumn="0" w:lastColumn="0" w:oddVBand="0" w:evenVBand="0" w:oddHBand="1" w:evenHBand="0" w:firstRowFirstColumn="0" w:firstRowLastColumn="0" w:lastRowFirstColumn="0" w:lastRowLastColumn="0"/>
+              <w:rPr/>
+            </w:pPr>
+            <w:r>
+              <w:rPr/>
               <w:t>A Hundred Thousand Welcomes</w:t>
             </w:r>
           </w:p>
@@ -368,11 +354,11 @@
             </w:pPr>
             <w:r>
               <w:rPr/>
-              <w:t>23</w:t>
-            </w:r>
-            <w:r>
-              <w:rPr/>
-              <w:t>3</w:t>
+              <w:t>232-</w:t>
+            </w:r>
+            <w:r>
+              <w:rPr/>
+              <w:t>233</w:t>
             </w:r>
           </w:p>
         </w:tc>

</xml_diff>